<commit_message>
first try to write about prototyping
</commit_message>
<xml_diff>
--- a/main.docx
+++ b/main.docx
@@ -1,6 +1,6 @@
 
 <file path=word/document.xml><?xml version="1.0" encoding="utf-8"?>
-<w:document xmlns:ve="http://schemas.openxmlformats.org/markup-compatibility/2006" xmlns:o="urn:schemas-microsoft-com:office:office" xmlns:r="http://schemas.openxmlformats.org/officeDocument/2006/relationships" xmlns:m="http://schemas.openxmlformats.org/officeDocument/2006/math" xmlns:v="urn:schemas-microsoft-com:vml" xmlns:wp="http://schemas.openxmlformats.org/drawingml/2006/wordprocessingDrawing" xmlns:w10="urn:schemas-microsoft-com:office:word" xmlns:w="http://schemas.openxmlformats.org/wordprocessingml/2006/main" xmlns:wne="http://schemas.microsoft.com/office/word/2006/wordml">
+<w:document xmlns:wpc="http://schemas.microsoft.com/office/word/2010/wordprocessingCanvas" xmlns:mc="http://schemas.openxmlformats.org/markup-compatibility/2006" xmlns:o="urn:schemas-microsoft-com:office:office" xmlns:r="http://schemas.openxmlformats.org/officeDocument/2006/relationships" xmlns:m="http://schemas.openxmlformats.org/officeDocument/2006/math" xmlns:v="urn:schemas-microsoft-com:vml" xmlns:wp14="http://schemas.microsoft.com/office/word/2010/wordprocessingDrawing" xmlns:wp="http://schemas.openxmlformats.org/drawingml/2006/wordprocessingDrawing" xmlns:w10="urn:schemas-microsoft-com:office:word" xmlns:w="http://schemas.openxmlformats.org/wordprocessingml/2006/main" xmlns:w14="http://schemas.microsoft.com/office/word/2010/wordml" xmlns:wpg="http://schemas.microsoft.com/office/word/2010/wordprocessingGroup" xmlns:wpi="http://schemas.microsoft.com/office/word/2010/wordprocessingInk" xmlns:wne="http://schemas.microsoft.com/office/word/2006/wordml" xmlns:wps="http://schemas.microsoft.com/office/word/2010/wordprocessingShape" mc:Ignorable="w14 wp14">
   <w:body>
     <w:sdt>
       <w:sdtPr>
@@ -17,10 +17,11 @@
           <w:docPartUnique/>
         </w:docPartObj>
       </w:sdtPr>
+      <w:sdtEndPr/>
       <w:sdtContent>
         <w:p>
           <w:pPr>
-            <w:pStyle w:val="TOCHeading"/>
+            <w:pStyle w:val="a8"/>
             <w:jc w:val="center"/>
             <w:rPr>
               <w:lang w:val="ru-RU"/>
@@ -39,7 +40,7 @@
         </w:p>
         <w:p>
           <w:pPr>
-            <w:pStyle w:val="TOC1"/>
+            <w:pStyle w:val="11"/>
             <w:tabs>
               <w:tab w:val="right" w:leader="dot" w:pos="9911"/>
             </w:tabs>
@@ -62,7 +63,7 @@
           <w:hyperlink w:anchor="_Toc319241689" w:history="1">
             <w:r>
               <w:rPr>
-                <w:rStyle w:val="Hyperlink"/>
+                <w:rStyle w:val="a9"/>
                 <w:noProof/>
                 <w:lang w:val="ru-RU"/>
               </w:rPr>
@@ -120,7 +121,7 @@
         </w:p>
         <w:p>
           <w:pPr>
-            <w:pStyle w:val="TOC1"/>
+            <w:pStyle w:val="11"/>
             <w:tabs>
               <w:tab w:val="right" w:leader="dot" w:pos="9911"/>
             </w:tabs>
@@ -134,7 +135,7 @@
           <w:hyperlink w:anchor="_Toc319241690" w:history="1">
             <w:r>
               <w:rPr>
-                <w:rStyle w:val="Hyperlink"/>
+                <w:rStyle w:val="a9"/>
                 <w:noProof/>
                 <w:lang w:val="ru-RU"/>
               </w:rPr>
@@ -192,7 +193,7 @@
         </w:p>
         <w:p>
           <w:pPr>
-            <w:pStyle w:val="TOC2"/>
+            <w:pStyle w:val="21"/>
             <w:tabs>
               <w:tab w:val="right" w:leader="dot" w:pos="9911"/>
             </w:tabs>
@@ -206,7 +207,7 @@
           <w:hyperlink w:anchor="_Toc319241691" w:history="1">
             <w:r>
               <w:rPr>
-                <w:rStyle w:val="Hyperlink"/>
+                <w:rStyle w:val="a9"/>
                 <w:noProof/>
                 <w:lang w:val="ru-RU"/>
               </w:rPr>
@@ -264,7 +265,7 @@
         </w:p>
         <w:p>
           <w:pPr>
-            <w:pStyle w:val="TOC2"/>
+            <w:pStyle w:val="21"/>
             <w:tabs>
               <w:tab w:val="right" w:leader="dot" w:pos="9911"/>
             </w:tabs>
@@ -278,7 +279,7 @@
           <w:hyperlink w:anchor="_Toc319241692" w:history="1">
             <w:r>
               <w:rPr>
-                <w:rStyle w:val="Hyperlink"/>
+                <w:rStyle w:val="a9"/>
                 <w:noProof/>
               </w:rPr>
               <w:t>1.2 Прототипирование как этап ЖЦ ПО</w:t>
@@ -335,7 +336,7 @@
         </w:p>
         <w:p>
           <w:pPr>
-            <w:pStyle w:val="TOC2"/>
+            <w:pStyle w:val="21"/>
             <w:tabs>
               <w:tab w:val="right" w:leader="dot" w:pos="9911"/>
             </w:tabs>
@@ -349,7 +350,7 @@
           <w:hyperlink w:anchor="_Toc319241693" w:history="1">
             <w:r>
               <w:rPr>
-                <w:rStyle w:val="Hyperlink"/>
+                <w:rStyle w:val="a9"/>
                 <w:noProof/>
                 <w:lang w:val="ru-RU"/>
               </w:rPr>
@@ -407,7 +408,7 @@
         </w:p>
         <w:p>
           <w:pPr>
-            <w:pStyle w:val="TOC2"/>
+            <w:pStyle w:val="21"/>
             <w:tabs>
               <w:tab w:val="right" w:leader="dot" w:pos="9911"/>
             </w:tabs>
@@ -421,7 +422,7 @@
           <w:hyperlink w:anchor="_Toc319241694" w:history="1">
             <w:r>
               <w:rPr>
-                <w:rStyle w:val="Hyperlink"/>
+                <w:rStyle w:val="a9"/>
                 <w:noProof/>
               </w:rPr>
               <w:t>1.3 Понятие прототипа ПО</w:t>
@@ -478,7 +479,7 @@
         </w:p>
         <w:p>
           <w:pPr>
-            <w:pStyle w:val="TOC2"/>
+            <w:pStyle w:val="21"/>
             <w:tabs>
               <w:tab w:val="right" w:leader="dot" w:pos="9911"/>
             </w:tabs>
@@ -492,7 +493,7 @@
           <w:hyperlink w:anchor="_Toc319241695" w:history="1">
             <w:r>
               <w:rPr>
-                <w:rStyle w:val="Hyperlink"/>
+                <w:rStyle w:val="a9"/>
                 <w:noProof/>
                 <w:lang w:val="ru-RU"/>
               </w:rPr>
@@ -550,7 +551,7 @@
         </w:p>
         <w:p>
           <w:pPr>
-            <w:pStyle w:val="TOC2"/>
+            <w:pStyle w:val="21"/>
             <w:tabs>
               <w:tab w:val="right" w:leader="dot" w:pos="9911"/>
             </w:tabs>
@@ -564,7 +565,7 @@
           <w:hyperlink w:anchor="_Toc319241696" w:history="1">
             <w:r>
               <w:rPr>
-                <w:rStyle w:val="Hyperlink"/>
+                <w:rStyle w:val="a9"/>
                 <w:noProof/>
                 <w:lang w:val="ru-RU"/>
               </w:rPr>
@@ -644,7 +645,7 @@
     </w:p>
     <w:p>
       <w:pPr>
-        <w:pStyle w:val="Heading1"/>
+        <w:pStyle w:val="1"/>
         <w:jc w:val="center"/>
         <w:rPr>
           <w:lang w:val="ru-RU"/>
@@ -866,7 +867,7 @@
     </w:p>
     <w:p>
       <w:pPr>
-        <w:pStyle w:val="Heading1"/>
+        <w:pStyle w:val="1"/>
         <w:rPr>
           <w:lang w:val="ru-RU"/>
         </w:rPr>
@@ -901,7 +902,7 @@
     </w:p>
     <w:p>
       <w:pPr>
-        <w:pStyle w:val="Heading2"/>
+        <w:pStyle w:val="2"/>
         <w:ind w:left="454" w:firstLine="0"/>
         <w:rPr>
           <w:lang w:val="ru-RU"/>
@@ -924,55 +925,541 @@
     </w:p>
     <w:p>
       <w:pPr>
-        <w:rPr>
-          <w:lang w:val="ru-RU"/>
-        </w:rPr>
-      </w:pPr>
-      <w:r>
-        <w:rPr>
-          <w:lang w:val="ru-RU"/>
-        </w:rPr>
-        <w:t xml:space="preserve">Существуют типы прототипов... </w:t>
-      </w:r>
-      <w:r>
-        <w:rPr>
-          <w:lang w:val="ru-RU"/>
-        </w:rPr>
-        <w:t>Из википеддии, из ПП</w:t>
+        <w:ind w:firstLine="708"/>
+        <w:rPr>
+          <w:lang w:val="ru-RU"/>
+        </w:rPr>
+      </w:pPr>
+      <w:bookmarkStart w:id="3" w:name="_Toc319241692"/>
+      <w:r>
+        <w:rPr>
+          <w:lang w:val="ru-RU"/>
+        </w:rPr>
+        <w:t xml:space="preserve">Конструирование или проектирование программного обеспечения – это непростой процесс, требующий много усилий и внимания. Хорошо спроектированное приложение может в дальнейшем сэкономить много времени и сил его разработчикам.  Кроме того проектирование является едва ли не самой крупной частью процесса разработки и в значительной степени влияет на успешность всего процесса разработки.  Кроме того процесс проектирования является своего рода центральной частью разработки: до него происходит этап выработки требований к разрабатываемому программному обеспечению и начальной разработки его архитектуры, после него – тестирование и доработка приложения. </w:t>
       </w:r>
     </w:p>
     <w:p>
       <w:pPr>
-        <w:pStyle w:val="Heading2"/>
-        <w:rPr>
-          <w:lang w:val="ru-RU"/>
-        </w:rPr>
-      </w:pPr>
-      <w:bookmarkStart w:id="3" w:name="_Toc319241692"/>
-      <w:r>
-        <w:rPr>
-          <w:lang w:val="ru-RU"/>
-        </w:rPr>
-        <w:t>1.2 Прототипирование как этап ЖЦ ПО</w:t>
-      </w:r>
-      <w:bookmarkEnd w:id="3"/>
+        <w:ind w:firstLine="708"/>
+        <w:rPr>
+          <w:lang w:val="ru-RU"/>
+        </w:rPr>
+      </w:pPr>
+      <w:r>
+        <w:rPr>
+          <w:lang w:val="ru-RU"/>
+        </w:rPr>
+        <w:t xml:space="preserve">Результатом этапа конструирования является готовый исходный код программы. Спецификации требовании и проектная документация могут устареть, но исходный код актуален всегда, и именно поэтому он должен быть максимально качественным.  Часто процесс конструирования также называют «кодированием» или «программированием». Конструирование — единственный процесс, который выполняется во всех случаях.  </w:t>
+      </w:r>
     </w:p>
     <w:p>
       <w:pPr>
-        <w:rPr>
-          <w:lang w:val="ru-RU"/>
-        </w:rPr>
-      </w:pPr>
-      <w:r>
-        <w:rPr>
-          <w:lang w:val="ru-RU"/>
-        </w:rPr>
-        <w:t>Блаблабла</w:t>
+        <w:ind w:firstLine="708"/>
+        <w:rPr>
+          <w:lang w:val="ru-RU"/>
+        </w:rPr>
+      </w:pPr>
+      <w:r>
+        <w:rPr>
+          <w:lang w:val="ru-RU"/>
+        </w:rPr>
+        <w:t xml:space="preserve">Идеальный программный проект до начала конструирования проходит стадии тщательной выработки требований и проектирования  архитектуры. После конструирования в идеале должно быть выполнено исчерпывающее тестирование системы. Однако в реальных проектах разработчики часто пропускают этапы выработки требований и проектирования, начиная прямо с конструирования программы. Тестирование также часто выпадает из расписания из-за огромного числа ошибок и недостатка времени. Отсюда можно сделать вывод, что повышение эффективности конструирования программного обеспечения позволяет оптимизировать любой проект, каким бы несовершенным он ни был.  Кроме того качество конструирования ПО - это один из основополагающих факторов оценки качества всего </w:t>
+      </w:r>
+      <w:proofErr w:type="gramStart"/>
+      <w:r>
+        <w:rPr>
+          <w:lang w:val="ru-RU"/>
+        </w:rPr>
+        <w:t>ПО</w:t>
+      </w:r>
+      <w:proofErr w:type="gramEnd"/>
+      <w:r>
+        <w:rPr>
+          <w:lang w:val="ru-RU"/>
+        </w:rPr>
+        <w:t xml:space="preserve"> в целом. </w:t>
       </w:r>
     </w:p>
     <w:p>
       <w:pPr>
-        <w:pStyle w:val="Heading2"/>
+        <w:ind w:firstLine="708"/>
+        <w:rPr>
+          <w:lang w:val="ru-RU"/>
+        </w:rPr>
+      </w:pPr>
+      <w:r>
+        <w:rPr>
+          <w:lang w:val="ru-RU"/>
+        </w:rPr>
+        <w:lastRenderedPageBreak/>
+        <w:t>В процессе конструирования условно можно выделить следующие этапы:</w:t>
+      </w:r>
+    </w:p>
+    <w:p>
+      <w:pPr>
+        <w:numPr>
+          <w:ilvl w:val="0"/>
+          <w:numId w:val="45"/>
+        </w:numPr>
+        <w:spacing w:after="200"/>
+        <w:rPr>
+          <w:lang w:val="ru-RU"/>
+        </w:rPr>
+      </w:pPr>
+      <w:r>
+        <w:rPr>
+          <w:lang w:val="ru-RU"/>
+        </w:rPr>
+        <w:t xml:space="preserve">детальное проектирование – продумывание архитектуры приложения, </w:t>
+      </w:r>
+      <w:proofErr w:type="spellStart"/>
+      <w:r>
+        <w:rPr>
+          <w:lang w:val="ru-RU"/>
+        </w:rPr>
+        <w:t>отрисовка</w:t>
+      </w:r>
+      <w:proofErr w:type="spellEnd"/>
+      <w:r>
+        <w:rPr>
+          <w:lang w:val="ru-RU"/>
+        </w:rPr>
+        <w:t xml:space="preserve"> диаграмм (интерфейсов, классов и т.д.),</w:t>
+      </w:r>
+    </w:p>
+    <w:p>
+      <w:pPr>
+        <w:numPr>
+          <w:ilvl w:val="0"/>
+          <w:numId w:val="45"/>
+        </w:numPr>
+        <w:spacing w:after="200"/>
+        <w:rPr>
+          <w:lang w:val="ru-RU"/>
+        </w:rPr>
+      </w:pPr>
+      <w:r>
+        <w:rPr>
+          <w:lang w:val="ru-RU"/>
+        </w:rPr>
+        <w:t>кодирование – написание программного кода в соответствии с результатами, полученными на этапе детального проектирования,</w:t>
+      </w:r>
+    </w:p>
+    <w:p>
+      <w:pPr>
+        <w:numPr>
+          <w:ilvl w:val="0"/>
+          <w:numId w:val="45"/>
+        </w:numPr>
+        <w:spacing w:after="200"/>
+        <w:rPr>
+          <w:lang w:val="ru-RU"/>
+        </w:rPr>
+      </w:pPr>
+      <w:r>
+        <w:rPr>
+          <w:lang w:val="ru-RU"/>
+        </w:rPr>
+        <w:t>отладка – этап конструирования, на котором локализуются и устраняются ошибки в коде программы,</w:t>
+      </w:r>
+    </w:p>
+    <w:p>
+      <w:pPr>
+        <w:numPr>
+          <w:ilvl w:val="0"/>
+          <w:numId w:val="45"/>
+        </w:numPr>
+        <w:spacing w:after="200"/>
+        <w:rPr>
+          <w:lang w:val="ru-RU"/>
+        </w:rPr>
+      </w:pPr>
+      <w:r>
+        <w:rPr>
+          <w:lang w:val="ru-RU"/>
+        </w:rPr>
+        <w:t>интеграция – процесс объединения отдельных компонентов в единую систему,</w:t>
+      </w:r>
+    </w:p>
+    <w:p>
+      <w:pPr>
+        <w:numPr>
+          <w:ilvl w:val="0"/>
+          <w:numId w:val="45"/>
+        </w:numPr>
+        <w:spacing w:after="200"/>
+        <w:rPr>
+          <w:lang w:val="ru-RU"/>
+        </w:rPr>
+      </w:pPr>
+      <w:r>
+        <w:rPr>
+          <w:lang w:val="ru-RU"/>
+        </w:rPr>
+        <w:t>тестирование – процесс выявления ошибок программы с применением различных подходов. Он позволяет получить представление о качестве спроектированного приложения и исправить ошибки, которые не были выявлены и исправлены на этапе отладки.</w:t>
+      </w:r>
+    </w:p>
+    <w:p>
+      <w:pPr>
+        <w:ind w:firstLine="708"/>
+        <w:rPr>
+          <w:lang w:val="ru-RU"/>
+        </w:rPr>
+      </w:pPr>
+      <w:r>
+        <w:rPr>
+          <w:lang w:val="ru-RU"/>
+        </w:rPr>
+        <w:t xml:space="preserve">Если в результате этапа конструирования мы получаем готовый программный продукт, то процесс прототипирования позволяет в результате получить макет готовой системы. Такой макет можно проверить на пригодность предлагаемых для применения концепции, архитектурных и технологических решений, а так же предоставить на ранних этапах разработки заказчику.  </w:t>
+      </w:r>
+    </w:p>
+    <w:p>
+      <w:pPr>
+        <w:ind w:firstLine="708"/>
+        <w:rPr>
+          <w:lang w:val="ru-RU"/>
+        </w:rPr>
+      </w:pPr>
+      <w:r>
+        <w:rPr>
+          <w:lang w:val="ru-RU"/>
+        </w:rPr>
+        <w:t xml:space="preserve">Прототипирование можно назвать ускоренной версией проектирования, поскольку в этом случае </w:t>
+      </w:r>
+      <w:proofErr w:type="gramStart"/>
+      <w:r>
+        <w:rPr>
+          <w:lang w:val="ru-RU"/>
+        </w:rPr>
+        <w:t>к</w:t>
+      </w:r>
+      <w:proofErr w:type="gramEnd"/>
+      <w:r>
+        <w:rPr>
+          <w:lang w:val="ru-RU"/>
+        </w:rPr>
+        <w:t xml:space="preserve"> основными стадиями можно отнести следующие:</w:t>
+      </w:r>
+    </w:p>
+    <w:p>
+      <w:pPr>
+        <w:pStyle w:val="ac"/>
+        <w:numPr>
+          <w:ilvl w:val="0"/>
+          <w:numId w:val="46"/>
+        </w:numPr>
+        <w:spacing w:after="200"/>
+      </w:pPr>
+      <w:proofErr w:type="spellStart"/>
+      <w:r>
+        <w:t>определение</w:t>
+      </w:r>
+      <w:proofErr w:type="spellEnd"/>
+      <w:r>
+        <w:t xml:space="preserve"> </w:t>
+      </w:r>
+      <w:proofErr w:type="spellStart"/>
+      <w:r>
+        <w:t>начальных</w:t>
+      </w:r>
+      <w:proofErr w:type="spellEnd"/>
+      <w:r>
+        <w:t xml:space="preserve"> </w:t>
+      </w:r>
+      <w:proofErr w:type="spellStart"/>
+      <w:r>
+        <w:t>требовании</w:t>
+      </w:r>
+      <w:proofErr w:type="spellEnd"/>
+      <w:r>
+        <w:t xml:space="preserve">, </w:t>
+      </w:r>
+    </w:p>
+    <w:p>
+      <w:pPr>
+        <w:pStyle w:val="ac"/>
+        <w:numPr>
+          <w:ilvl w:val="0"/>
+          <w:numId w:val="46"/>
+        </w:numPr>
+        <w:spacing w:after="200"/>
+        <w:rPr>
+          <w:lang w:val="ru-RU"/>
+        </w:rPr>
+      </w:pPr>
+      <w:r>
+        <w:rPr>
+          <w:lang w:val="ru-RU"/>
+        </w:rPr>
+        <w:t xml:space="preserve">разработка первого варианта прототипа системы на основе требовании, </w:t>
+      </w:r>
+    </w:p>
+    <w:p>
+      <w:pPr>
+        <w:pStyle w:val="ac"/>
+        <w:numPr>
+          <w:ilvl w:val="0"/>
+          <w:numId w:val="46"/>
+        </w:numPr>
+        <w:spacing w:after="200"/>
+        <w:rPr>
+          <w:lang w:val="ru-RU"/>
+        </w:rPr>
+      </w:pPr>
+      <w:r>
+        <w:rPr>
+          <w:lang w:val="ru-RU"/>
+        </w:rPr>
+        <w:t xml:space="preserve">изучение прототипа и получение обратной связи о необходимых изменениях и дополнениях, </w:t>
+      </w:r>
+    </w:p>
+    <w:p>
+      <w:pPr>
+        <w:pStyle w:val="ac"/>
+        <w:numPr>
+          <w:ilvl w:val="0"/>
+          <w:numId w:val="46"/>
+        </w:numPr>
+        <w:spacing w:after="200"/>
+        <w:rPr>
+          <w:lang w:val="ru-RU"/>
+        </w:rPr>
+      </w:pPr>
+      <w:r>
+        <w:rPr>
+          <w:lang w:val="ru-RU"/>
+        </w:rPr>
+        <w:t xml:space="preserve">переработка и улучшение прототипа (с учётом полученных замечаний и предложений изменяются как спецификации, так и прототип). </w:t>
+      </w:r>
+    </w:p>
+    <w:p>
+      <w:pPr>
+        <w:ind w:firstLine="708"/>
+        <w:rPr>
+          <w:lang w:val="ru-RU"/>
+        </w:rPr>
+      </w:pPr>
+      <w:r>
+        <w:rPr>
+          <w:lang w:val="ru-RU"/>
+        </w:rPr>
+        <w:lastRenderedPageBreak/>
+        <w:t xml:space="preserve">Зачастую результат, полученный в процессе прототипирования, может и не стать частью готовой системы. Но, тем не менее, он может служить ещё одним шагом на пути к созданию прототипа финальной версии разрабатываемого продукта. </w:t>
+      </w:r>
+    </w:p>
+    <w:p>
+      <w:pPr>
+        <w:ind w:firstLine="708"/>
+        <w:rPr>
+          <w:lang w:val="ru-RU"/>
+        </w:rPr>
+      </w:pPr>
+      <w:r>
+        <w:rPr>
+          <w:lang w:val="ru-RU"/>
+        </w:rPr>
+        <w:t xml:space="preserve">Выделяют различные подходы к прототипированию.  Но, в общем, принято выделять два основных, принципиально различных подхода – это быстрое и эволюционное прототипирование. Эволюционное прототипирование заключается в последовательном создании макетов системы, которые будут все ближе и ближе к реальному продукту. Несомненное преимущество такого подхода в том, что на каждой шаге мы имеем рабочую систему, пусть и не располагающую всеми необходимыми нам функциями, но уже </w:t>
+      </w:r>
+      <w:proofErr w:type="gramStart"/>
+      <w:r>
+        <w:rPr>
+          <w:lang w:val="ru-RU"/>
+        </w:rPr>
+        <w:t>более приближенную</w:t>
+      </w:r>
+      <w:proofErr w:type="gramEnd"/>
+      <w:r>
+        <w:rPr>
+          <w:lang w:val="ru-RU"/>
+        </w:rPr>
+        <w:t xml:space="preserve"> к финальной версии, нежели предыдущая версия системы. Такой подход очень удобен в ситуации, когда все требования к системе ещё не определены, и будут определяться в процессе разработки. Однако при использовании </w:t>
+      </w:r>
+      <w:proofErr w:type="gramStart"/>
+      <w:r>
+        <w:rPr>
+          <w:lang w:val="ru-RU"/>
+        </w:rPr>
+        <w:t>быстрого</w:t>
+      </w:r>
+      <w:proofErr w:type="gramEnd"/>
+      <w:r>
+        <w:rPr>
+          <w:lang w:val="ru-RU"/>
+        </w:rPr>
+        <w:t xml:space="preserve"> прототипирования заранее предполагается, что создаваемый макет на каком-то этапе будет оставлен и не войдёт в готовую систему. Безусловно, преимуществом такого подхода является скорость – в ответ на требования заказчика сразу проектируется каркас системы. Этот каркас системы отдаётся заказчику, требования вновь уточняются или изменяются и вновь происходит создание каркаса. Стоимость внесения изменений и создания нового каркаса очень низкая, поскольку на этом этапе не нужно писать код системы, а создаётся только её каркас. К преимуществам использования прототипирования как такового можно отнести уменьшение времени разработки и стоимости системы за счёт улучшения спецификации, а также вовлечение пользователей или заказчиков в процесс разработки. </w:t>
+      </w:r>
+    </w:p>
+    <w:p>
+      <w:pPr>
+        <w:ind w:firstLine="708"/>
+        <w:rPr>
+          <w:lang w:val="ru-RU"/>
+        </w:rPr>
+      </w:pPr>
+      <w:r>
+        <w:rPr>
+          <w:lang w:val="ru-RU"/>
+        </w:rPr>
+        <w:t xml:space="preserve">Но у прототипирования так же есть и недостатки: </w:t>
+      </w:r>
+    </w:p>
+    <w:p>
+      <w:pPr>
+        <w:pStyle w:val="ac"/>
+        <w:numPr>
+          <w:ilvl w:val="0"/>
+          <w:numId w:val="47"/>
+        </w:numPr>
+        <w:spacing w:after="200"/>
+        <w:rPr>
+          <w:lang w:val="ru-RU"/>
+        </w:rPr>
+      </w:pPr>
+      <w:r>
+        <w:rPr>
+          <w:lang w:val="ru-RU"/>
+        </w:rPr>
+        <w:t xml:space="preserve">недостаточный анализ (акцентирование внимания разработчиков на ограниченном прототипе может отвлечь их от анализа требовании на итоговую систему), </w:t>
+      </w:r>
+    </w:p>
+    <w:p>
+      <w:pPr>
+        <w:pStyle w:val="ac"/>
+        <w:numPr>
+          <w:ilvl w:val="0"/>
+          <w:numId w:val="47"/>
+        </w:numPr>
+        <w:spacing w:after="200"/>
+        <w:rPr>
+          <w:lang w:val="ru-RU"/>
+        </w:rPr>
+      </w:pPr>
+      <w:r>
+        <w:rPr>
+          <w:lang w:val="ru-RU"/>
+        </w:rPr>
+        <w:lastRenderedPageBreak/>
+        <w:t xml:space="preserve">чрезмерное время на создание прототипа (если разработчики проектируют слишком сложную систему и тратят много времени, то все преимущества от использования прототипирования теряются), </w:t>
+      </w:r>
+    </w:p>
+    <w:p>
+      <w:pPr>
+        <w:pStyle w:val="ac"/>
+        <w:numPr>
+          <w:ilvl w:val="0"/>
+          <w:numId w:val="47"/>
+        </w:numPr>
+        <w:spacing w:after="200"/>
+        <w:rPr>
+          <w:lang w:val="ru-RU"/>
+        </w:rPr>
+      </w:pPr>
+      <w:r>
+        <w:rPr>
+          <w:lang w:val="ru-RU"/>
+        </w:rPr>
+        <w:t xml:space="preserve">смешение представлений пользователей или заказчиков о прототипе и готовой системе (есть вероятность, что они могут потерять отличие между прототипом и основой будущей системы и разочароваться в возможностях разработчиков). </w:t>
+      </w:r>
+    </w:p>
+    <w:p>
+      <w:pPr>
+        <w:ind w:firstLine="708"/>
+        <w:rPr>
+          <w:lang w:val="ru-RU"/>
+        </w:rPr>
+      </w:pPr>
+      <w:r>
+        <w:rPr>
+          <w:lang w:val="ru-RU"/>
+        </w:rPr>
+        <w:t xml:space="preserve">На этапе работы над каркасом приложения удобно пользоваться различными вспомогательными средствами, среди которых можно выделить универсальный язык графического описания для объектного моделирования </w:t>
+      </w:r>
+      <w:r>
+        <w:t>UML</w:t>
+      </w:r>
+      <w:r>
+        <w:rPr>
+          <w:lang w:val="ru-RU"/>
+        </w:rPr>
+        <w:t xml:space="preserve">. С его помощью можно получить прототип системы в виде различных схем и диаграмм, которые с разных сторон отразят особенности разрабатываемой архитектуры приложения. Полученные диаграммы проверяются только на правильность и соответствие стандартам </w:t>
+      </w:r>
+      <w:r>
+        <w:t>UML</w:t>
+      </w:r>
+      <w:r>
+        <w:rPr>
+          <w:lang w:val="ru-RU"/>
+        </w:rPr>
+        <w:t xml:space="preserve"> и не гарантируют правильность относительно требований, предъявленных к разрабатываемой системе. </w:t>
+      </w:r>
+    </w:p>
+    <w:p>
+      <w:pPr>
+        <w:ind w:firstLine="708"/>
+        <w:rPr>
+          <w:lang w:val="ru-RU"/>
+        </w:rPr>
+      </w:pPr>
+      <w:r>
+        <w:rPr>
+          <w:lang w:val="ru-RU"/>
+        </w:rPr>
+        <w:t xml:space="preserve">Разрабатываемое приложение должно позволять пользователю составить каркас системы, используя специализированный набор инструментов, затем протестировать разработанный каркас на соответствие предъявленным требованиям, и по результатам тестирования позволить выполнить дополнительные модификации прототипа или же выполнить </w:t>
+      </w:r>
+      <w:proofErr w:type="spellStart"/>
+      <w:r>
+        <w:rPr>
+          <w:lang w:val="ru-RU"/>
+        </w:rPr>
+        <w:t>кодегенерацию</w:t>
+      </w:r>
+      <w:proofErr w:type="spellEnd"/>
+      <w:r>
+        <w:rPr>
+          <w:lang w:val="ru-RU"/>
+        </w:rPr>
+        <w:t xml:space="preserve"> на основе созданного прототипа. На данный момент сложно найти программный продукт, позволяющий выполнить этот набор манипуляции.  </w:t>
+      </w:r>
+    </w:p>
+    <w:p>
+      <w:pPr>
+        <w:pStyle w:val="2"/>
+        <w:rPr>
+          <w:lang w:val="ru-RU"/>
+        </w:rPr>
+      </w:pPr>
+      <w:r>
+        <w:rPr>
+          <w:lang w:val="ru-RU"/>
+        </w:rPr>
+        <w:t xml:space="preserve">1.2 Прототипирование как этап ЖЦ </w:t>
+      </w:r>
+      <w:proofErr w:type="gramStart"/>
+      <w:r>
+        <w:rPr>
+          <w:lang w:val="ru-RU"/>
+        </w:rPr>
+        <w:t>ПО</w:t>
+      </w:r>
+      <w:bookmarkEnd w:id="3"/>
+      <w:proofErr w:type="gramEnd"/>
+    </w:p>
+    <w:p>
+      <w:pPr>
+        <w:rPr>
+          <w:lang w:val="ru-RU"/>
+        </w:rPr>
+      </w:pPr>
+      <w:r>
+        <w:rPr>
+          <w:lang w:val="ru-RU"/>
+        </w:rPr>
+        <w:t>Блаблабла</w:t>
+      </w:r>
+    </w:p>
+    <w:p>
+      <w:pPr>
+        <w:pStyle w:val="2"/>
         <w:rPr>
           <w:lang w:val="ru-RU"/>
         </w:rPr>
@@ -998,175 +1485,178 @@
         </w:rPr>
         <w:t>Блаблабла</w:t>
       </w:r>
-    </w:p>
-    <w:p>
-      <w:pPr>
-        <w:pStyle w:val="Heading2"/>
-        <w:rPr>
-          <w:lang w:val="ru-RU"/>
-        </w:rPr>
-      </w:pPr>
-      <w:bookmarkStart w:id="5" w:name="_Toc319241694"/>
-      <w:r>
-        <w:rPr>
-          <w:lang w:val="ru-RU"/>
-        </w:rPr>
-        <w:t>1.</w:t>
-      </w:r>
-      <w:r>
-        <w:rPr>
-          <w:lang w:val="ru-RU"/>
-        </w:rPr>
-        <w:t>4</w:t>
-      </w:r>
-      <w:r>
-        <w:rPr>
-          <w:lang w:val="ru-RU"/>
-        </w:rPr>
-        <w:t xml:space="preserve"> Понятие прототипа </w:t>
-      </w:r>
-      <w:r>
-        <w:rPr>
-          <w:lang w:val="ru-RU"/>
-        </w:rPr>
-        <w:t xml:space="preserve">архитектуры </w:t>
-      </w:r>
-      <w:r>
-        <w:rPr>
-          <w:lang w:val="ru-RU"/>
-        </w:rPr>
-        <w:t>ПО</w:t>
-      </w:r>
+      <w:bookmarkStart w:id="5" w:name="_GoBack"/>
       <w:bookmarkEnd w:id="5"/>
     </w:p>
     <w:p>
       <w:pPr>
-        <w:rPr>
-          <w:lang w:val="ru-RU"/>
-        </w:rPr>
-      </w:pPr>
-      <w:r>
-        <w:rPr>
-          <w:lang w:val="ru-RU"/>
-        </w:rPr>
-        <w:t>Блаблабла</w:t>
-      </w:r>
+        <w:pStyle w:val="2"/>
+        <w:rPr>
+          <w:lang w:val="ru-RU"/>
+        </w:rPr>
+      </w:pPr>
+      <w:bookmarkStart w:id="6" w:name="_Toc319241694"/>
+      <w:r>
+        <w:rPr>
+          <w:lang w:val="ru-RU"/>
+        </w:rPr>
+        <w:lastRenderedPageBreak/>
+        <w:t>1.</w:t>
+      </w:r>
+      <w:r>
+        <w:rPr>
+          <w:lang w:val="ru-RU"/>
+        </w:rPr>
+        <w:t>4</w:t>
+      </w:r>
+      <w:r>
+        <w:rPr>
+          <w:lang w:val="ru-RU"/>
+        </w:rPr>
+        <w:t xml:space="preserve"> Понятие прототипа </w:t>
+      </w:r>
+      <w:r>
+        <w:rPr>
+          <w:lang w:val="ru-RU"/>
+        </w:rPr>
+        <w:t xml:space="preserve">архитектуры </w:t>
+      </w:r>
+      <w:r>
+        <w:rPr>
+          <w:lang w:val="ru-RU"/>
+        </w:rPr>
+        <w:t>ПО</w:t>
+      </w:r>
+      <w:bookmarkEnd w:id="6"/>
     </w:p>
     <w:p>
       <w:pPr>
-        <w:pStyle w:val="Heading2"/>
-        <w:rPr>
-          <w:lang w:val="ru-RU"/>
-        </w:rPr>
-      </w:pPr>
-      <w:bookmarkStart w:id="6" w:name="_Toc319241695"/>
-      <w:r>
-        <w:rPr>
-          <w:lang w:val="ru-RU"/>
-        </w:rPr>
-        <w:t xml:space="preserve">1.5 Использование прототипов </w:t>
-      </w:r>
-      <w:r>
-        <w:rPr>
-          <w:lang w:val="ru-RU"/>
-        </w:rPr>
-        <w:t xml:space="preserve">архитектуры </w:t>
-      </w:r>
-      <w:r>
-        <w:rPr>
-          <w:lang w:val="ru-RU"/>
-        </w:rPr>
-        <w:t>ПО</w:t>
+        <w:rPr>
+          <w:lang w:val="ru-RU"/>
+        </w:rPr>
+      </w:pPr>
+      <w:r>
+        <w:rPr>
+          <w:lang w:val="ru-RU"/>
+        </w:rPr>
+        <w:t>Блаблабла</w:t>
       </w:r>
     </w:p>
     <w:p>
       <w:pPr>
-        <w:rPr>
-          <w:lang w:val="ru-RU"/>
-        </w:rPr>
-      </w:pPr>
-      <w:r>
-        <w:rPr>
-          <w:lang w:val="ru-RU"/>
-        </w:rPr>
-        <w:t>Бла</w:t>
+        <w:pStyle w:val="2"/>
+        <w:rPr>
+          <w:lang w:val="ru-RU"/>
+        </w:rPr>
+      </w:pPr>
+      <w:bookmarkStart w:id="7" w:name="_Toc319241695"/>
+      <w:r>
+        <w:rPr>
+          <w:lang w:val="ru-RU"/>
+        </w:rPr>
+        <w:t xml:space="preserve">1.5 Использование прототипов </w:t>
+      </w:r>
+      <w:r>
+        <w:rPr>
+          <w:lang w:val="ru-RU"/>
+        </w:rPr>
+        <w:t xml:space="preserve">архитектуры </w:t>
+      </w:r>
+      <w:r>
+        <w:rPr>
+          <w:lang w:val="ru-RU"/>
+        </w:rPr>
+        <w:t>ПО</w:t>
       </w:r>
     </w:p>
     <w:p>
       <w:pPr>
-        <w:pStyle w:val="Heading2"/>
-        <w:rPr>
-          <w:lang w:val="ru-RU"/>
-        </w:rPr>
-      </w:pPr>
-      <w:r>
-        <w:rPr>
-          <w:lang w:val="ru-RU"/>
-        </w:rPr>
-        <w:t>1.5 Требования к прототипам архитектуры ПО</w:t>
+        <w:rPr>
+          <w:lang w:val="ru-RU"/>
+        </w:rPr>
+      </w:pPr>
+      <w:r>
+        <w:rPr>
+          <w:lang w:val="ru-RU"/>
+        </w:rPr>
+        <w:t>Бла</w:t>
       </w:r>
     </w:p>
     <w:p>
       <w:pPr>
-        <w:rPr>
-          <w:lang w:val="ru-RU"/>
-        </w:rPr>
-      </w:pPr>
-      <w:r>
-        <w:rPr>
-          <w:lang w:val="ru-RU"/>
-        </w:rPr>
-        <w:t>Бла</w:t>
+        <w:pStyle w:val="2"/>
+        <w:rPr>
+          <w:lang w:val="ru-RU"/>
+        </w:rPr>
+      </w:pPr>
+      <w:r>
+        <w:rPr>
+          <w:lang w:val="ru-RU"/>
+        </w:rPr>
+        <w:t>1.5 Требования к прототипам архитектуры ПО</w:t>
       </w:r>
     </w:p>
     <w:p>
       <w:pPr>
-        <w:pStyle w:val="Heading2"/>
-        <w:rPr>
-          <w:lang w:val="ru-RU"/>
-        </w:rPr>
-      </w:pPr>
-      <w:r>
-        <w:rPr>
-          <w:lang w:val="ru-RU"/>
-        </w:rPr>
-        <w:t xml:space="preserve">1.6 Инструменты прототипирования </w:t>
-      </w:r>
-      <w:r>
-        <w:rPr>
-          <w:lang w:val="ru-RU"/>
-        </w:rPr>
-        <w:t xml:space="preserve">архитектуры </w:t>
-      </w:r>
-      <w:r>
-        <w:rPr>
-          <w:lang w:val="ru-RU"/>
-        </w:rPr>
-        <w:t>ПО</w:t>
-      </w:r>
-    </w:p>
-    <w:bookmarkEnd w:id="6"/>
-    <w:p>
-      <w:pPr>
-        <w:rPr>
-          <w:lang w:val="ru-RU"/>
-        </w:rPr>
-      </w:pPr>
-      <w:r>
-        <w:rPr>
-          <w:lang w:val="ru-RU"/>
-        </w:rPr>
-        <w:t>Блабла</w:t>
+        <w:rPr>
+          <w:lang w:val="ru-RU"/>
+        </w:rPr>
+      </w:pPr>
+      <w:r>
+        <w:rPr>
+          <w:lang w:val="ru-RU"/>
+        </w:rPr>
+        <w:t>Бла</w:t>
       </w:r>
     </w:p>
     <w:p>
       <w:pPr>
-        <w:pStyle w:val="Heading2"/>
-        <w:rPr>
-          <w:lang w:val="ru-RU"/>
-        </w:rPr>
-      </w:pPr>
-      <w:bookmarkStart w:id="7" w:name="_Toc319241696"/>
+        <w:pStyle w:val="2"/>
+        <w:rPr>
+          <w:lang w:val="ru-RU"/>
+        </w:rPr>
+      </w:pPr>
+      <w:r>
+        <w:rPr>
+          <w:lang w:val="ru-RU"/>
+        </w:rPr>
+        <w:t xml:space="preserve">1.6 Инструменты прототипирования </w:t>
+      </w:r>
+      <w:r>
+        <w:rPr>
+          <w:lang w:val="ru-RU"/>
+        </w:rPr>
+        <w:t xml:space="preserve">архитектуры </w:t>
+      </w:r>
+      <w:r>
+        <w:rPr>
+          <w:lang w:val="ru-RU"/>
+        </w:rPr>
+        <w:t>ПО</w:t>
+      </w:r>
+    </w:p>
+    <w:bookmarkEnd w:id="7"/>
+    <w:p>
+      <w:pPr>
+        <w:rPr>
+          <w:lang w:val="ru-RU"/>
+        </w:rPr>
+      </w:pPr>
+      <w:r>
+        <w:rPr>
+          <w:lang w:val="ru-RU"/>
+        </w:rPr>
+        <w:t>Блабла</w:t>
+      </w:r>
+    </w:p>
+    <w:p>
+      <w:pPr>
+        <w:pStyle w:val="2"/>
+        <w:rPr>
+          <w:lang w:val="ru-RU"/>
+        </w:rPr>
+      </w:pPr>
+      <w:bookmarkStart w:id="8" w:name="_Toc319241696"/>
       <w:r>
         <w:rPr>
           <w:lang w:val="ru-RU"/>
@@ -1185,7 +1675,7 @@
         </w:rPr>
         <w:t xml:space="preserve"> Выводы</w:t>
       </w:r>
-      <w:bookmarkEnd w:id="7"/>
+      <w:bookmarkEnd w:id="8"/>
     </w:p>
     <w:p>
       <w:pPr>
@@ -1201,14 +1691,7 @@
         <w:rPr>
           <w:lang w:val="ru-RU"/>
         </w:rPr>
-        <w:t xml:space="preserve">Согласно приведенным выше рассуждениям, можно сделать вывод о том, что основополагающая проблема эксплуатации современных систем мониторинга заключается в отсутствии на рынке целого класса комбинированных систем, одновременно объединяющих в себе преимущества как распределенных, так и  расширяемых систем мониторинга. Кроме того, современные тенденции развития </w:t>
-      </w:r>
-      <w:r>
-        <w:rPr>
-          <w:lang w:val="ru-RU"/>
-        </w:rPr>
-        <w:lastRenderedPageBreak/>
-        <w:t>облачных и кластерных решений в области суперкомпьютерных технологий, лишь подтвер</w:t>
+        <w:t>Согласно приведенным выше рассуждениям, можно сделать вывод о том, что основополагающая проблема эксплуатации современных систем мониторинга заключается в отсутствии на рынке целого класса комбинированных систем, одновременно объединяющих в себе преимущества как распределенных, так и  расширяемых систем мониторинга. Кроме того, современные тенденции развития облачных и кластерных решений в области суперкомпьютерных технологий, лишь подтвер</w:t>
       </w:r>
       <w:r>
         <w:rPr>
@@ -1288,7 +1771,7 @@
       </w:pPr>
     </w:p>
     <w:sectPr>
-      <w:footerReference w:type="default" r:id="rId8"/>
+      <w:footerReference w:type="default" r:id="rId9"/>
       <w:pgSz w:w="11906" w:h="16838"/>
       <w:pgMar w:top="851" w:right="851" w:bottom="851" w:left="1134" w:header="709" w:footer="709" w:gutter="0"/>
       <w:cols w:space="708"/>
@@ -1299,7 +1782,7 @@
 </file>
 
 <file path=word/endnotes.xml><?xml version="1.0" encoding="utf-8"?>
-<w:endnotes xmlns:ve="http://schemas.openxmlformats.org/markup-compatibility/2006" xmlns:o="urn:schemas-microsoft-com:office:office" xmlns:r="http://schemas.openxmlformats.org/officeDocument/2006/relationships" xmlns:m="http://schemas.openxmlformats.org/officeDocument/2006/math" xmlns:v="urn:schemas-microsoft-com:vml" xmlns:wp="http://schemas.openxmlformats.org/drawingml/2006/wordprocessingDrawing" xmlns:w10="urn:schemas-microsoft-com:office:word" xmlns:w="http://schemas.openxmlformats.org/wordprocessingml/2006/main" xmlns:wne="http://schemas.microsoft.com/office/word/2006/wordml">
+<w:endnotes xmlns:wpc="http://schemas.microsoft.com/office/word/2010/wordprocessingCanvas" xmlns:mc="http://schemas.openxmlformats.org/markup-compatibility/2006" xmlns:o="urn:schemas-microsoft-com:office:office" xmlns:r="http://schemas.openxmlformats.org/officeDocument/2006/relationships" xmlns:m="http://schemas.openxmlformats.org/officeDocument/2006/math" xmlns:v="urn:schemas-microsoft-com:vml" xmlns:wp14="http://schemas.microsoft.com/office/word/2010/wordprocessingDrawing" xmlns:wp="http://schemas.openxmlformats.org/drawingml/2006/wordprocessingDrawing" xmlns:w10="urn:schemas-microsoft-com:office:word" xmlns:w="http://schemas.openxmlformats.org/wordprocessingml/2006/main" xmlns:w14="http://schemas.microsoft.com/office/word/2010/wordml" xmlns:wpg="http://schemas.microsoft.com/office/word/2010/wordprocessingGroup" xmlns:wpi="http://schemas.microsoft.com/office/word/2010/wordprocessingInk" xmlns:wne="http://schemas.microsoft.com/office/word/2006/wordml" xmlns:wps="http://schemas.microsoft.com/office/word/2010/wordprocessingShape" mc:Ignorable="w14 wp14">
   <w:endnote w:type="separator" w:id="-1">
     <w:p>
       <w:pPr>
@@ -1324,7 +1807,7 @@
 </file>
 
 <file path=word/footer1.xml><?xml version="1.0" encoding="utf-8"?>
-<w:ftr xmlns:ve="http://schemas.openxmlformats.org/markup-compatibility/2006" xmlns:o="urn:schemas-microsoft-com:office:office" xmlns:r="http://schemas.openxmlformats.org/officeDocument/2006/relationships" xmlns:m="http://schemas.openxmlformats.org/officeDocument/2006/math" xmlns:v="urn:schemas-microsoft-com:vml" xmlns:wp="http://schemas.openxmlformats.org/drawingml/2006/wordprocessingDrawing" xmlns:w10="urn:schemas-microsoft-com:office:word" xmlns:w="http://schemas.openxmlformats.org/wordprocessingml/2006/main" xmlns:wne="http://schemas.microsoft.com/office/word/2006/wordml">
+<w:ftr xmlns:wpc="http://schemas.microsoft.com/office/word/2010/wordprocessingCanvas" xmlns:mc="http://schemas.openxmlformats.org/markup-compatibility/2006" xmlns:o="urn:schemas-microsoft-com:office:office" xmlns:r="http://schemas.openxmlformats.org/officeDocument/2006/relationships" xmlns:m="http://schemas.openxmlformats.org/officeDocument/2006/math" xmlns:v="urn:schemas-microsoft-com:vml" xmlns:wp14="http://schemas.microsoft.com/office/word/2010/wordprocessingDrawing" xmlns:wp="http://schemas.openxmlformats.org/drawingml/2006/wordprocessingDrawing" xmlns:w10="urn:schemas-microsoft-com:office:word" xmlns:w="http://schemas.openxmlformats.org/wordprocessingml/2006/main" xmlns:w14="http://schemas.microsoft.com/office/word/2010/wordml" xmlns:wpg="http://schemas.microsoft.com/office/word/2010/wordprocessingGroup" xmlns:wpi="http://schemas.microsoft.com/office/word/2010/wordprocessingInk" xmlns:wne="http://schemas.microsoft.com/office/word/2006/wordml" xmlns:wps="http://schemas.microsoft.com/office/word/2010/wordprocessingShape" mc:Ignorable="w14 wp14">
   <w:sdt>
     <w:sdtPr>
       <w:id w:val="110929441"/>
@@ -1333,10 +1816,11 @@
         <w:docPartUnique/>
       </w:docPartObj>
     </w:sdtPr>
+    <w:sdtEndPr/>
     <w:sdtContent>
       <w:p>
         <w:pPr>
-          <w:pStyle w:val="Footer"/>
+          <w:pStyle w:val="a6"/>
           <w:jc w:val="center"/>
         </w:pPr>
         <w:r>
@@ -1352,7 +1836,7 @@
           <w:rPr>
             <w:noProof/>
           </w:rPr>
-          <w:t>2</w:t>
+          <w:t>6</w:t>
         </w:r>
         <w:r>
           <w:rPr>
@@ -1365,14 +1849,14 @@
   </w:sdt>
   <w:p>
     <w:pPr>
-      <w:pStyle w:val="Footer"/>
+      <w:pStyle w:val="a6"/>
     </w:pPr>
   </w:p>
 </w:ftr>
 </file>
 
 <file path=word/footnotes.xml><?xml version="1.0" encoding="utf-8"?>
-<w:footnotes xmlns:ve="http://schemas.openxmlformats.org/markup-compatibility/2006" xmlns:o="urn:schemas-microsoft-com:office:office" xmlns:r="http://schemas.openxmlformats.org/officeDocument/2006/relationships" xmlns:m="http://schemas.openxmlformats.org/officeDocument/2006/math" xmlns:v="urn:schemas-microsoft-com:vml" xmlns:wp="http://schemas.openxmlformats.org/drawingml/2006/wordprocessingDrawing" xmlns:w10="urn:schemas-microsoft-com:office:word" xmlns:w="http://schemas.openxmlformats.org/wordprocessingml/2006/main" xmlns:wne="http://schemas.microsoft.com/office/word/2006/wordml">
+<w:footnotes xmlns:wpc="http://schemas.microsoft.com/office/word/2010/wordprocessingCanvas" xmlns:mc="http://schemas.openxmlformats.org/markup-compatibility/2006" xmlns:o="urn:schemas-microsoft-com:office:office" xmlns:r="http://schemas.openxmlformats.org/officeDocument/2006/relationships" xmlns:m="http://schemas.openxmlformats.org/officeDocument/2006/math" xmlns:v="urn:schemas-microsoft-com:vml" xmlns:wp14="http://schemas.microsoft.com/office/word/2010/wordprocessingDrawing" xmlns:wp="http://schemas.openxmlformats.org/drawingml/2006/wordprocessingDrawing" xmlns:w10="urn:schemas-microsoft-com:office:word" xmlns:w="http://schemas.openxmlformats.org/wordprocessingml/2006/main" xmlns:w14="http://schemas.microsoft.com/office/word/2010/wordml" xmlns:wpg="http://schemas.microsoft.com/office/word/2010/wordprocessingGroup" xmlns:wpi="http://schemas.microsoft.com/office/word/2010/wordprocessingInk" xmlns:wne="http://schemas.microsoft.com/office/word/2006/wordml" xmlns:wps="http://schemas.microsoft.com/office/word/2010/wordprocessingShape" mc:Ignorable="w14 wp14">
   <w:footnote w:type="separator" w:id="-1">
     <w:p>
       <w:pPr>
@@ -1397,7 +1881,7 @@
 </file>
 
 <file path=word/numbering.xml><?xml version="1.0" encoding="utf-8"?>
-<w:numbering xmlns:ve="http://schemas.openxmlformats.org/markup-compatibility/2006" xmlns:o="urn:schemas-microsoft-com:office:office" xmlns:r="http://schemas.openxmlformats.org/officeDocument/2006/relationships" xmlns:m="http://schemas.openxmlformats.org/officeDocument/2006/math" xmlns:v="urn:schemas-microsoft-com:vml" xmlns:wp="http://schemas.openxmlformats.org/drawingml/2006/wordprocessingDrawing" xmlns:w10="urn:schemas-microsoft-com:office:word" xmlns:w="http://schemas.openxmlformats.org/wordprocessingml/2006/main" xmlns:wne="http://schemas.microsoft.com/office/word/2006/wordml">
+<w:numbering xmlns:wpc="http://schemas.microsoft.com/office/word/2010/wordprocessingCanvas" xmlns:mc="http://schemas.openxmlformats.org/markup-compatibility/2006" xmlns:o="urn:schemas-microsoft-com:office:office" xmlns:r="http://schemas.openxmlformats.org/officeDocument/2006/relationships" xmlns:m="http://schemas.openxmlformats.org/officeDocument/2006/math" xmlns:v="urn:schemas-microsoft-com:vml" xmlns:wp14="http://schemas.microsoft.com/office/word/2010/wordprocessingDrawing" xmlns:wp="http://schemas.openxmlformats.org/drawingml/2006/wordprocessingDrawing" xmlns:w10="urn:schemas-microsoft-com:office:word" xmlns:w="http://schemas.openxmlformats.org/wordprocessingml/2006/main" xmlns:w14="http://schemas.microsoft.com/office/word/2010/wordml" xmlns:wpg="http://schemas.microsoft.com/office/word/2010/wordprocessingGroup" xmlns:wpi="http://schemas.microsoft.com/office/word/2010/wordprocessingInk" xmlns:wne="http://schemas.microsoft.com/office/word/2006/wordml" xmlns:wps="http://schemas.microsoft.com/office/word/2010/wordprocessingShape" mc:Ignorable="w14 wp14">
   <w:abstractNum w:abstractNumId="0">
     <w:nsid w:val="02827070"/>
     <w:multiLevelType w:val="hybridMultilevel"/>
@@ -2895,6 +3379,119 @@
     </w:lvl>
   </w:abstractNum>
   <w:abstractNum w:abstractNumId="16">
+    <w:nsid w:val="39217639"/>
+    <w:multiLevelType w:val="hybridMultilevel"/>
+    <w:tmpl w:val="6AA6D6A4"/>
+    <w:lvl w:ilvl="0" w:tplc="04190001">
+      <w:start w:val="1"/>
+      <w:numFmt w:val="bullet"/>
+      <w:lvlText w:val=""/>
+      <w:lvlJc w:val="left"/>
+      <w:pPr>
+        <w:ind w:left="1428" w:hanging="360"/>
+      </w:pPr>
+      <w:rPr>
+        <w:rFonts w:ascii="Symbol" w:hAnsi="Symbol" w:hint="default"/>
+      </w:rPr>
+    </w:lvl>
+    <w:lvl w:ilvl="1" w:tplc="04190003" w:tentative="1">
+      <w:start w:val="1"/>
+      <w:numFmt w:val="bullet"/>
+      <w:lvlText w:val="o"/>
+      <w:lvlJc w:val="left"/>
+      <w:pPr>
+        <w:ind w:left="2148" w:hanging="360"/>
+      </w:pPr>
+      <w:rPr>
+        <w:rFonts w:ascii="Courier New" w:hAnsi="Courier New" w:cs="Courier New" w:hint="default"/>
+      </w:rPr>
+    </w:lvl>
+    <w:lvl w:ilvl="2" w:tplc="04190005" w:tentative="1">
+      <w:start w:val="1"/>
+      <w:numFmt w:val="bullet"/>
+      <w:lvlText w:val=""/>
+      <w:lvlJc w:val="left"/>
+      <w:pPr>
+        <w:ind w:left="2868" w:hanging="360"/>
+      </w:pPr>
+      <w:rPr>
+        <w:rFonts w:ascii="Wingdings" w:hAnsi="Wingdings" w:hint="default"/>
+      </w:rPr>
+    </w:lvl>
+    <w:lvl w:ilvl="3" w:tplc="04190001" w:tentative="1">
+      <w:start w:val="1"/>
+      <w:numFmt w:val="bullet"/>
+      <w:lvlText w:val=""/>
+      <w:lvlJc w:val="left"/>
+      <w:pPr>
+        <w:ind w:left="3588" w:hanging="360"/>
+      </w:pPr>
+      <w:rPr>
+        <w:rFonts w:ascii="Symbol" w:hAnsi="Symbol" w:hint="default"/>
+      </w:rPr>
+    </w:lvl>
+    <w:lvl w:ilvl="4" w:tplc="04190003" w:tentative="1">
+      <w:start w:val="1"/>
+      <w:numFmt w:val="bullet"/>
+      <w:lvlText w:val="o"/>
+      <w:lvlJc w:val="left"/>
+      <w:pPr>
+        <w:ind w:left="4308" w:hanging="360"/>
+      </w:pPr>
+      <w:rPr>
+        <w:rFonts w:ascii="Courier New" w:hAnsi="Courier New" w:cs="Courier New" w:hint="default"/>
+      </w:rPr>
+    </w:lvl>
+    <w:lvl w:ilvl="5" w:tplc="04190005" w:tentative="1">
+      <w:start w:val="1"/>
+      <w:numFmt w:val="bullet"/>
+      <w:lvlText w:val=""/>
+      <w:lvlJc w:val="left"/>
+      <w:pPr>
+        <w:ind w:left="5028" w:hanging="360"/>
+      </w:pPr>
+      <w:rPr>
+        <w:rFonts w:ascii="Wingdings" w:hAnsi="Wingdings" w:hint="default"/>
+      </w:rPr>
+    </w:lvl>
+    <w:lvl w:ilvl="6" w:tplc="04190001" w:tentative="1">
+      <w:start w:val="1"/>
+      <w:numFmt w:val="bullet"/>
+      <w:lvlText w:val=""/>
+      <w:lvlJc w:val="left"/>
+      <w:pPr>
+        <w:ind w:left="5748" w:hanging="360"/>
+      </w:pPr>
+      <w:rPr>
+        <w:rFonts w:ascii="Symbol" w:hAnsi="Symbol" w:hint="default"/>
+      </w:rPr>
+    </w:lvl>
+    <w:lvl w:ilvl="7" w:tplc="04190003" w:tentative="1">
+      <w:start w:val="1"/>
+      <w:numFmt w:val="bullet"/>
+      <w:lvlText w:val="o"/>
+      <w:lvlJc w:val="left"/>
+      <w:pPr>
+        <w:ind w:left="6468" w:hanging="360"/>
+      </w:pPr>
+      <w:rPr>
+        <w:rFonts w:ascii="Courier New" w:hAnsi="Courier New" w:cs="Courier New" w:hint="default"/>
+      </w:rPr>
+    </w:lvl>
+    <w:lvl w:ilvl="8" w:tplc="04190005" w:tentative="1">
+      <w:start w:val="1"/>
+      <w:numFmt w:val="bullet"/>
+      <w:lvlText w:val=""/>
+      <w:lvlJc w:val="left"/>
+      <w:pPr>
+        <w:ind w:left="7188" w:hanging="360"/>
+      </w:pPr>
+      <w:rPr>
+        <w:rFonts w:ascii="Wingdings" w:hAnsi="Wingdings" w:hint="default"/>
+      </w:rPr>
+    </w:lvl>
+  </w:abstractNum>
+  <w:abstractNum w:abstractNumId="17">
     <w:nsid w:val="39507E11"/>
     <w:multiLevelType w:val="hybridMultilevel"/>
     <w:tmpl w:val="4184C1D4"/>
@@ -3007,7 +3604,7 @@
       </w:rPr>
     </w:lvl>
   </w:abstractNum>
-  <w:abstractNum w:abstractNumId="17">
+  <w:abstractNum w:abstractNumId="18">
     <w:nsid w:val="39D01375"/>
     <w:multiLevelType w:val="hybridMultilevel"/>
     <w:tmpl w:val="5C06D83A"/>
@@ -3096,7 +3693,7 @@
       </w:pPr>
     </w:lvl>
   </w:abstractNum>
-  <w:abstractNum w:abstractNumId="18">
+  <w:abstractNum w:abstractNumId="19">
     <w:nsid w:val="425D2AD6"/>
     <w:multiLevelType w:val="hybridMultilevel"/>
     <w:tmpl w:val="32741658"/>
@@ -3185,7 +3782,7 @@
       </w:pPr>
     </w:lvl>
   </w:abstractNum>
-  <w:abstractNum w:abstractNumId="19">
+  <w:abstractNum w:abstractNumId="20">
     <w:nsid w:val="432939F0"/>
     <w:multiLevelType w:val="hybridMultilevel"/>
     <w:tmpl w:val="4B323D8E"/>
@@ -3274,7 +3871,7 @@
       </w:pPr>
     </w:lvl>
   </w:abstractNum>
-  <w:abstractNum w:abstractNumId="20">
+  <w:abstractNum w:abstractNumId="21">
     <w:nsid w:val="46340935"/>
     <w:multiLevelType w:val="hybridMultilevel"/>
     <w:tmpl w:val="F33A97D0"/>
@@ -3363,7 +3960,7 @@
       </w:pPr>
     </w:lvl>
   </w:abstractNum>
-  <w:abstractNum w:abstractNumId="21">
+  <w:abstractNum w:abstractNumId="22">
     <w:nsid w:val="46FE4BC5"/>
     <w:multiLevelType w:val="hybridMultilevel"/>
     <w:tmpl w:val="01822F66"/>
@@ -3476,7 +4073,7 @@
       </w:rPr>
     </w:lvl>
   </w:abstractNum>
-  <w:abstractNum w:abstractNumId="22">
+  <w:abstractNum w:abstractNumId="23">
     <w:nsid w:val="4BF53BD0"/>
     <w:multiLevelType w:val="multilevel"/>
     <w:tmpl w:val="B044C07C"/>
@@ -3589,7 +4186,7 @@
       </w:rPr>
     </w:lvl>
   </w:abstractNum>
-  <w:abstractNum w:abstractNumId="23">
+  <w:abstractNum w:abstractNumId="24">
     <w:nsid w:val="4E566F03"/>
     <w:multiLevelType w:val="multilevel"/>
     <w:tmpl w:val="34D65A18"/>
@@ -3702,7 +4299,7 @@
       </w:rPr>
     </w:lvl>
   </w:abstractNum>
-  <w:abstractNum w:abstractNumId="24">
+  <w:abstractNum w:abstractNumId="25">
     <w:nsid w:val="4E804E31"/>
     <w:multiLevelType w:val="hybridMultilevel"/>
     <w:tmpl w:val="C97877D8"/>
@@ -3815,7 +4412,7 @@
       </w:rPr>
     </w:lvl>
   </w:abstractNum>
-  <w:abstractNum w:abstractNumId="25">
+  <w:abstractNum w:abstractNumId="26">
     <w:nsid w:val="4EA12F1A"/>
     <w:multiLevelType w:val="hybridMultilevel"/>
     <w:tmpl w:val="63727F86"/>
@@ -3904,7 +4501,7 @@
       </w:pPr>
     </w:lvl>
   </w:abstractNum>
-  <w:abstractNum w:abstractNumId="26">
+  <w:abstractNum w:abstractNumId="27">
     <w:nsid w:val="51892C13"/>
     <w:multiLevelType w:val="hybridMultilevel"/>
     <w:tmpl w:val="179ADD7C"/>
@@ -4017,7 +4614,7 @@
       </w:rPr>
     </w:lvl>
   </w:abstractNum>
-  <w:abstractNum w:abstractNumId="27">
+  <w:abstractNum w:abstractNumId="28">
     <w:nsid w:val="548F2AE9"/>
     <w:multiLevelType w:val="hybridMultilevel"/>
     <w:tmpl w:val="EB8AAA50"/>
@@ -4109,7 +4706,7 @@
       </w:pPr>
     </w:lvl>
   </w:abstractNum>
-  <w:abstractNum w:abstractNumId="28">
+  <w:abstractNum w:abstractNumId="29">
     <w:nsid w:val="558B6E8C"/>
     <w:multiLevelType w:val="hybridMultilevel"/>
     <w:tmpl w:val="78CEF2E6"/>
@@ -4198,7 +4795,7 @@
       </w:pPr>
     </w:lvl>
   </w:abstractNum>
-  <w:abstractNum w:abstractNumId="29">
+  <w:abstractNum w:abstractNumId="30">
     <w:nsid w:val="59474EF2"/>
     <w:multiLevelType w:val="hybridMultilevel"/>
     <w:tmpl w:val="B2F03062"/>
@@ -4311,7 +4908,7 @@
       </w:rPr>
     </w:lvl>
   </w:abstractNum>
-  <w:abstractNum w:abstractNumId="30">
+  <w:abstractNum w:abstractNumId="31">
     <w:nsid w:val="5972359A"/>
     <w:multiLevelType w:val="hybridMultilevel"/>
     <w:tmpl w:val="16B475BE"/>
@@ -4400,7 +4997,7 @@
       </w:pPr>
     </w:lvl>
   </w:abstractNum>
-  <w:abstractNum w:abstractNumId="31">
+  <w:abstractNum w:abstractNumId="32">
     <w:nsid w:val="63AC7A22"/>
     <w:multiLevelType w:val="hybridMultilevel"/>
     <w:tmpl w:val="86B8A9EE"/>
@@ -4513,7 +5110,7 @@
       </w:rPr>
     </w:lvl>
   </w:abstractNum>
-  <w:abstractNum w:abstractNumId="32">
+  <w:abstractNum w:abstractNumId="33">
     <w:nsid w:val="67197326"/>
     <w:multiLevelType w:val="hybridMultilevel"/>
     <w:tmpl w:val="13527672"/>
@@ -4602,7 +5199,7 @@
       </w:pPr>
     </w:lvl>
   </w:abstractNum>
-  <w:abstractNum w:abstractNumId="33">
+  <w:abstractNum w:abstractNumId="34">
     <w:nsid w:val="6834531D"/>
     <w:multiLevelType w:val="hybridMultilevel"/>
     <w:tmpl w:val="8EBE771A"/>
@@ -4691,7 +5288,7 @@
       </w:pPr>
     </w:lvl>
   </w:abstractNum>
-  <w:abstractNum w:abstractNumId="34">
+  <w:abstractNum w:abstractNumId="35">
     <w:nsid w:val="6C7B6701"/>
     <w:multiLevelType w:val="hybridMultilevel"/>
     <w:tmpl w:val="8362BFBE"/>
@@ -4780,7 +5377,7 @@
       </w:pPr>
     </w:lvl>
   </w:abstractNum>
-  <w:abstractNum w:abstractNumId="35">
+  <w:abstractNum w:abstractNumId="36">
     <w:nsid w:val="6D175353"/>
     <w:multiLevelType w:val="hybridMultilevel"/>
     <w:tmpl w:val="E16C753C"/>
@@ -4869,7 +5466,120 @@
       </w:pPr>
     </w:lvl>
   </w:abstractNum>
-  <w:abstractNum w:abstractNumId="36">
+  <w:abstractNum w:abstractNumId="37">
+    <w:nsid w:val="716621E1"/>
+    <w:multiLevelType w:val="hybridMultilevel"/>
+    <w:tmpl w:val="BD3AFCFE"/>
+    <w:lvl w:ilvl="0" w:tplc="04190001">
+      <w:start w:val="1"/>
+      <w:numFmt w:val="bullet"/>
+      <w:lvlText w:val=""/>
+      <w:lvlJc w:val="left"/>
+      <w:pPr>
+        <w:ind w:left="1140" w:hanging="360"/>
+      </w:pPr>
+      <w:rPr>
+        <w:rFonts w:ascii="Symbol" w:hAnsi="Symbol" w:hint="default"/>
+      </w:rPr>
+    </w:lvl>
+    <w:lvl w:ilvl="1" w:tplc="04190003" w:tentative="1">
+      <w:start w:val="1"/>
+      <w:numFmt w:val="bullet"/>
+      <w:lvlText w:val="o"/>
+      <w:lvlJc w:val="left"/>
+      <w:pPr>
+        <w:ind w:left="1860" w:hanging="360"/>
+      </w:pPr>
+      <w:rPr>
+        <w:rFonts w:ascii="Courier New" w:hAnsi="Courier New" w:cs="Courier New" w:hint="default"/>
+      </w:rPr>
+    </w:lvl>
+    <w:lvl w:ilvl="2" w:tplc="04190005" w:tentative="1">
+      <w:start w:val="1"/>
+      <w:numFmt w:val="bullet"/>
+      <w:lvlText w:val=""/>
+      <w:lvlJc w:val="left"/>
+      <w:pPr>
+        <w:ind w:left="2580" w:hanging="360"/>
+      </w:pPr>
+      <w:rPr>
+        <w:rFonts w:ascii="Wingdings" w:hAnsi="Wingdings" w:hint="default"/>
+      </w:rPr>
+    </w:lvl>
+    <w:lvl w:ilvl="3" w:tplc="04190001" w:tentative="1">
+      <w:start w:val="1"/>
+      <w:numFmt w:val="bullet"/>
+      <w:lvlText w:val=""/>
+      <w:lvlJc w:val="left"/>
+      <w:pPr>
+        <w:ind w:left="3300" w:hanging="360"/>
+      </w:pPr>
+      <w:rPr>
+        <w:rFonts w:ascii="Symbol" w:hAnsi="Symbol" w:hint="default"/>
+      </w:rPr>
+    </w:lvl>
+    <w:lvl w:ilvl="4" w:tplc="04190003" w:tentative="1">
+      <w:start w:val="1"/>
+      <w:numFmt w:val="bullet"/>
+      <w:lvlText w:val="o"/>
+      <w:lvlJc w:val="left"/>
+      <w:pPr>
+        <w:ind w:left="4020" w:hanging="360"/>
+      </w:pPr>
+      <w:rPr>
+        <w:rFonts w:ascii="Courier New" w:hAnsi="Courier New" w:cs="Courier New" w:hint="default"/>
+      </w:rPr>
+    </w:lvl>
+    <w:lvl w:ilvl="5" w:tplc="04190005" w:tentative="1">
+      <w:start w:val="1"/>
+      <w:numFmt w:val="bullet"/>
+      <w:lvlText w:val=""/>
+      <w:lvlJc w:val="left"/>
+      <w:pPr>
+        <w:ind w:left="4740" w:hanging="360"/>
+      </w:pPr>
+      <w:rPr>
+        <w:rFonts w:ascii="Wingdings" w:hAnsi="Wingdings" w:hint="default"/>
+      </w:rPr>
+    </w:lvl>
+    <w:lvl w:ilvl="6" w:tplc="04190001" w:tentative="1">
+      <w:start w:val="1"/>
+      <w:numFmt w:val="bullet"/>
+      <w:lvlText w:val=""/>
+      <w:lvlJc w:val="left"/>
+      <w:pPr>
+        <w:ind w:left="5460" w:hanging="360"/>
+      </w:pPr>
+      <w:rPr>
+        <w:rFonts w:ascii="Symbol" w:hAnsi="Symbol" w:hint="default"/>
+      </w:rPr>
+    </w:lvl>
+    <w:lvl w:ilvl="7" w:tplc="04190003" w:tentative="1">
+      <w:start w:val="1"/>
+      <w:numFmt w:val="bullet"/>
+      <w:lvlText w:val="o"/>
+      <w:lvlJc w:val="left"/>
+      <w:pPr>
+        <w:ind w:left="6180" w:hanging="360"/>
+      </w:pPr>
+      <w:rPr>
+        <w:rFonts w:ascii="Courier New" w:hAnsi="Courier New" w:cs="Courier New" w:hint="default"/>
+      </w:rPr>
+    </w:lvl>
+    <w:lvl w:ilvl="8" w:tplc="04190005" w:tentative="1">
+      <w:start w:val="1"/>
+      <w:numFmt w:val="bullet"/>
+      <w:lvlText w:val=""/>
+      <w:lvlJc w:val="left"/>
+      <w:pPr>
+        <w:ind w:left="6900" w:hanging="360"/>
+      </w:pPr>
+      <w:rPr>
+        <w:rFonts w:ascii="Wingdings" w:hAnsi="Wingdings" w:hint="default"/>
+      </w:rPr>
+    </w:lvl>
+  </w:abstractNum>
+  <w:abstractNum w:abstractNumId="38">
     <w:nsid w:val="76B42AC2"/>
     <w:multiLevelType w:val="hybridMultilevel"/>
     <w:tmpl w:val="1A6AB8E4"/>
@@ -4982,7 +5692,7 @@
       </w:rPr>
     </w:lvl>
   </w:abstractNum>
-  <w:abstractNum w:abstractNumId="37">
+  <w:abstractNum w:abstractNumId="39">
     <w:nsid w:val="78D60697"/>
     <w:multiLevelType w:val="hybridMultilevel"/>
     <w:tmpl w:val="2020D9D2"/>
@@ -5071,7 +5781,120 @@
       </w:pPr>
     </w:lvl>
   </w:abstractNum>
-  <w:abstractNum w:abstractNumId="38">
+  <w:abstractNum w:abstractNumId="40">
+    <w:nsid w:val="7B7F10A0"/>
+    <w:multiLevelType w:val="hybridMultilevel"/>
+    <w:tmpl w:val="0B503946"/>
+    <w:lvl w:ilvl="0" w:tplc="04190001">
+      <w:start w:val="1"/>
+      <w:numFmt w:val="bullet"/>
+      <w:lvlText w:val=""/>
+      <w:lvlJc w:val="left"/>
+      <w:pPr>
+        <w:ind w:left="1500" w:hanging="360"/>
+      </w:pPr>
+      <w:rPr>
+        <w:rFonts w:ascii="Symbol" w:hAnsi="Symbol" w:hint="default"/>
+      </w:rPr>
+    </w:lvl>
+    <w:lvl w:ilvl="1" w:tplc="04190003" w:tentative="1">
+      <w:start w:val="1"/>
+      <w:numFmt w:val="bullet"/>
+      <w:lvlText w:val="o"/>
+      <w:lvlJc w:val="left"/>
+      <w:pPr>
+        <w:ind w:left="2220" w:hanging="360"/>
+      </w:pPr>
+      <w:rPr>
+        <w:rFonts w:ascii="Courier New" w:hAnsi="Courier New" w:cs="Courier New" w:hint="default"/>
+      </w:rPr>
+    </w:lvl>
+    <w:lvl w:ilvl="2" w:tplc="04190005" w:tentative="1">
+      <w:start w:val="1"/>
+      <w:numFmt w:val="bullet"/>
+      <w:lvlText w:val=""/>
+      <w:lvlJc w:val="left"/>
+      <w:pPr>
+        <w:ind w:left="2940" w:hanging="360"/>
+      </w:pPr>
+      <w:rPr>
+        <w:rFonts w:ascii="Wingdings" w:hAnsi="Wingdings" w:hint="default"/>
+      </w:rPr>
+    </w:lvl>
+    <w:lvl w:ilvl="3" w:tplc="04190001" w:tentative="1">
+      <w:start w:val="1"/>
+      <w:numFmt w:val="bullet"/>
+      <w:lvlText w:val=""/>
+      <w:lvlJc w:val="left"/>
+      <w:pPr>
+        <w:ind w:left="3660" w:hanging="360"/>
+      </w:pPr>
+      <w:rPr>
+        <w:rFonts w:ascii="Symbol" w:hAnsi="Symbol" w:hint="default"/>
+      </w:rPr>
+    </w:lvl>
+    <w:lvl w:ilvl="4" w:tplc="04190003" w:tentative="1">
+      <w:start w:val="1"/>
+      <w:numFmt w:val="bullet"/>
+      <w:lvlText w:val="o"/>
+      <w:lvlJc w:val="left"/>
+      <w:pPr>
+        <w:ind w:left="4380" w:hanging="360"/>
+      </w:pPr>
+      <w:rPr>
+        <w:rFonts w:ascii="Courier New" w:hAnsi="Courier New" w:cs="Courier New" w:hint="default"/>
+      </w:rPr>
+    </w:lvl>
+    <w:lvl w:ilvl="5" w:tplc="04190005" w:tentative="1">
+      <w:start w:val="1"/>
+      <w:numFmt w:val="bullet"/>
+      <w:lvlText w:val=""/>
+      <w:lvlJc w:val="left"/>
+      <w:pPr>
+        <w:ind w:left="5100" w:hanging="360"/>
+      </w:pPr>
+      <w:rPr>
+        <w:rFonts w:ascii="Wingdings" w:hAnsi="Wingdings" w:hint="default"/>
+      </w:rPr>
+    </w:lvl>
+    <w:lvl w:ilvl="6" w:tplc="04190001" w:tentative="1">
+      <w:start w:val="1"/>
+      <w:numFmt w:val="bullet"/>
+      <w:lvlText w:val=""/>
+      <w:lvlJc w:val="left"/>
+      <w:pPr>
+        <w:ind w:left="5820" w:hanging="360"/>
+      </w:pPr>
+      <w:rPr>
+        <w:rFonts w:ascii="Symbol" w:hAnsi="Symbol" w:hint="default"/>
+      </w:rPr>
+    </w:lvl>
+    <w:lvl w:ilvl="7" w:tplc="04190003" w:tentative="1">
+      <w:start w:val="1"/>
+      <w:numFmt w:val="bullet"/>
+      <w:lvlText w:val="o"/>
+      <w:lvlJc w:val="left"/>
+      <w:pPr>
+        <w:ind w:left="6540" w:hanging="360"/>
+      </w:pPr>
+      <w:rPr>
+        <w:rFonts w:ascii="Courier New" w:hAnsi="Courier New" w:cs="Courier New" w:hint="default"/>
+      </w:rPr>
+    </w:lvl>
+    <w:lvl w:ilvl="8" w:tplc="04190005" w:tentative="1">
+      <w:start w:val="1"/>
+      <w:numFmt w:val="bullet"/>
+      <w:lvlText w:val=""/>
+      <w:lvlJc w:val="left"/>
+      <w:pPr>
+        <w:ind w:left="7260" w:hanging="360"/>
+      </w:pPr>
+      <w:rPr>
+        <w:rFonts w:ascii="Wingdings" w:hAnsi="Wingdings" w:hint="default"/>
+      </w:rPr>
+    </w:lvl>
+  </w:abstractNum>
+  <w:abstractNum w:abstractNumId="41">
     <w:nsid w:val="7D76618B"/>
     <w:multiLevelType w:val="hybridMultilevel"/>
     <w:tmpl w:val="B306786E"/>
@@ -5160,7 +5983,7 @@
       </w:pPr>
     </w:lvl>
   </w:abstractNum>
-  <w:abstractNum w:abstractNumId="39">
+  <w:abstractNum w:abstractNumId="42">
     <w:nsid w:val="7DC37017"/>
     <w:multiLevelType w:val="hybridMultilevel"/>
     <w:tmpl w:val="EA763130"/>
@@ -5249,7 +6072,7 @@
       </w:pPr>
     </w:lvl>
   </w:abstractNum>
-  <w:abstractNum w:abstractNumId="40">
+  <w:abstractNum w:abstractNumId="43">
     <w:nsid w:val="7DD7782E"/>
     <w:multiLevelType w:val="hybridMultilevel"/>
     <w:tmpl w:val="93F0DDF2"/>
@@ -5362,7 +6185,7 @@
       </w:rPr>
     </w:lvl>
   </w:abstractNum>
-  <w:abstractNum w:abstractNumId="41">
+  <w:abstractNum w:abstractNumId="44">
     <w:nsid w:val="7E6A6B55"/>
     <w:multiLevelType w:val="hybridMultilevel"/>
     <w:tmpl w:val="1C926D8A"/>
@@ -5451,7 +6274,7 @@
       </w:pPr>
     </w:lvl>
   </w:abstractNum>
-  <w:abstractNum w:abstractNumId="42">
+  <w:abstractNum w:abstractNumId="45">
     <w:nsid w:val="7FB766A8"/>
     <w:multiLevelType w:val="hybridMultilevel"/>
     <w:tmpl w:val="AD2AC1E6"/>
@@ -5564,7 +6387,7 @@
       </w:rPr>
     </w:lvl>
   </w:abstractNum>
-  <w:abstractNum w:abstractNumId="43">
+  <w:abstractNum w:abstractNumId="46">
     <w:nsid w:val="7FC15B5C"/>
     <w:multiLevelType w:val="hybridMultilevel"/>
     <w:tmpl w:val="3328F260"/>
@@ -5657,10 +6480,10 @@
     <w:abstractNumId w:val="14"/>
   </w:num>
   <w:num w:numId="2">
-    <w:abstractNumId w:val="31"/>
+    <w:abstractNumId w:val="32"/>
   </w:num>
   <w:num w:numId="3">
-    <w:abstractNumId w:val="29"/>
+    <w:abstractNumId w:val="30"/>
   </w:num>
   <w:num w:numId="4">
     <w:abstractNumId w:val="15"/>
@@ -5669,49 +6492,49 @@
     <w:abstractNumId w:val="1"/>
   </w:num>
   <w:num w:numId="6">
-    <w:abstractNumId w:val="26"/>
+    <w:abstractNumId w:val="27"/>
   </w:num>
   <w:num w:numId="7">
-    <w:abstractNumId w:val="24"/>
+    <w:abstractNumId w:val="25"/>
   </w:num>
   <w:num w:numId="8">
-    <w:abstractNumId w:val="21"/>
+    <w:abstractNumId w:val="22"/>
   </w:num>
   <w:num w:numId="9">
-    <w:abstractNumId w:val="41"/>
+    <w:abstractNumId w:val="44"/>
   </w:num>
   <w:num w:numId="10">
-    <w:abstractNumId w:val="18"/>
+    <w:abstractNumId w:val="19"/>
   </w:num>
   <w:num w:numId="11">
-    <w:abstractNumId w:val="16"/>
+    <w:abstractNumId w:val="17"/>
   </w:num>
   <w:num w:numId="12">
-    <w:abstractNumId w:val="37"/>
+    <w:abstractNumId w:val="39"/>
   </w:num>
   <w:num w:numId="13">
     <w:abstractNumId w:val="3"/>
   </w:num>
   <w:num w:numId="14">
-    <w:abstractNumId w:val="28"/>
+    <w:abstractNumId w:val="29"/>
   </w:num>
   <w:num w:numId="15">
     <w:abstractNumId w:val="8"/>
   </w:num>
   <w:num w:numId="16">
-    <w:abstractNumId w:val="36"/>
+    <w:abstractNumId w:val="38"/>
   </w:num>
   <w:num w:numId="17">
     <w:abstractNumId w:val="2"/>
   </w:num>
   <w:num w:numId="18">
-    <w:abstractNumId w:val="40"/>
+    <w:abstractNumId w:val="43"/>
   </w:num>
   <w:num w:numId="19">
-    <w:abstractNumId w:val="42"/>
+    <w:abstractNumId w:val="45"/>
   </w:num>
   <w:num w:numId="20">
-    <w:abstractNumId w:val="35"/>
+    <w:abstractNumId w:val="36"/>
   </w:num>
   <w:num w:numId="21">
     <w:abstractNumId w:val="5"/>
@@ -5720,13 +6543,13 @@
     <w:abstractNumId w:val="12"/>
   </w:num>
   <w:num w:numId="23">
-    <w:abstractNumId w:val="33"/>
+    <w:abstractNumId w:val="34"/>
   </w:num>
   <w:num w:numId="24">
     <w:abstractNumId w:val="6"/>
   </w:num>
   <w:num w:numId="25">
-    <w:abstractNumId w:val="30"/>
+    <w:abstractNumId w:val="31"/>
   </w:num>
   <w:num w:numId="26">
     <w:abstractNumId w:val="11"/>
@@ -5735,13 +6558,13 @@
     <w:abstractNumId w:val="4"/>
   </w:num>
   <w:num w:numId="28">
-    <w:abstractNumId w:val="17"/>
+    <w:abstractNumId w:val="18"/>
   </w:num>
   <w:num w:numId="29">
     <w:abstractNumId w:val="10"/>
   </w:num>
   <w:num w:numId="30">
-    <w:abstractNumId w:val="43"/>
+    <w:abstractNumId w:val="46"/>
   </w:num>
   <w:num w:numId="31">
     <w:abstractNumId w:val="0"/>
@@ -5750,47 +6573,56 @@
     <w:abstractNumId w:val="9"/>
   </w:num>
   <w:num w:numId="33">
-    <w:abstractNumId w:val="38"/>
+    <w:abstractNumId w:val="41"/>
   </w:num>
   <w:num w:numId="34">
-    <w:abstractNumId w:val="25"/>
+    <w:abstractNumId w:val="26"/>
   </w:num>
   <w:num w:numId="35">
     <w:abstractNumId w:val="7"/>
   </w:num>
   <w:num w:numId="36">
-    <w:abstractNumId w:val="20"/>
+    <w:abstractNumId w:val="21"/>
   </w:num>
   <w:num w:numId="37">
-    <w:abstractNumId w:val="32"/>
+    <w:abstractNumId w:val="33"/>
   </w:num>
   <w:num w:numId="38">
-    <w:abstractNumId w:val="27"/>
+    <w:abstractNumId w:val="28"/>
   </w:num>
   <w:num w:numId="39">
-    <w:abstractNumId w:val="39"/>
+    <w:abstractNumId w:val="42"/>
   </w:num>
   <w:num w:numId="40">
-    <w:abstractNumId w:val="22"/>
+    <w:abstractNumId w:val="23"/>
   </w:num>
   <w:num w:numId="41">
-    <w:abstractNumId w:val="23"/>
+    <w:abstractNumId w:val="24"/>
   </w:num>
   <w:num w:numId="42">
     <w:abstractNumId w:val="13"/>
   </w:num>
   <w:num w:numId="43">
-    <w:abstractNumId w:val="19"/>
+    <w:abstractNumId w:val="20"/>
   </w:num>
   <w:num w:numId="44">
-    <w:abstractNumId w:val="34"/>
+    <w:abstractNumId w:val="35"/>
+  </w:num>
+  <w:num w:numId="45">
+    <w:abstractNumId w:val="37"/>
+  </w:num>
+  <w:num w:numId="46">
+    <w:abstractNumId w:val="40"/>
+  </w:num>
+  <w:num w:numId="47">
+    <w:abstractNumId w:val="16"/>
   </w:num>
   <w:numIdMacAtCleanup w:val="36"/>
 </w:numbering>
 </file>
 
 <file path=word/styles.xml><?xml version="1.0" encoding="utf-8"?>
-<w:styles xmlns:r="http://schemas.openxmlformats.org/officeDocument/2006/relationships" xmlns:w="http://schemas.openxmlformats.org/wordprocessingml/2006/main">
+<w:styles xmlns:mc="http://schemas.openxmlformats.org/markup-compatibility/2006" xmlns:r="http://schemas.openxmlformats.org/officeDocument/2006/relationships" xmlns:w="http://schemas.openxmlformats.org/wordprocessingml/2006/main" xmlns:w14="http://schemas.microsoft.com/office/word/2010/wordml" mc:Ignorable="w14">
   <w:docDefaults>
     <w:rPrDefault>
       <w:rPr>
@@ -5946,7 +6778,7 @@
     <w:lsdException w:name="Bibliography" w:uiPriority="37"/>
     <w:lsdException w:name="TOC Heading" w:uiPriority="39" w:qFormat="1"/>
   </w:latentStyles>
-  <w:style w:type="paragraph" w:default="1" w:styleId="Normal">
+  <w:style w:type="paragraph" w:default="1" w:styleId="a">
     <w:name w:val="Normal"/>
     <w:qFormat/>
     <w:rsid w:val="00C65D2C"/>
@@ -5961,11 +6793,11 @@
       <w:lang w:val="en-US"/>
     </w:rPr>
   </w:style>
-  <w:style w:type="paragraph" w:styleId="Heading1">
+  <w:style w:type="paragraph" w:styleId="1">
     <w:name w:val="heading 1"/>
-    <w:basedOn w:val="Normal"/>
-    <w:next w:val="Normal"/>
-    <w:link w:val="Heading1Char"/>
+    <w:basedOn w:val="a"/>
+    <w:next w:val="a"/>
+    <w:link w:val="10"/>
     <w:uiPriority w:val="9"/>
     <w:qFormat/>
     <w:rsid w:val="004A4979"/>
@@ -5982,11 +6814,11 @@
       <w:szCs w:val="28"/>
     </w:rPr>
   </w:style>
-  <w:style w:type="paragraph" w:styleId="Heading2">
+  <w:style w:type="paragraph" w:styleId="2">
     <w:name w:val="heading 2"/>
-    <w:basedOn w:val="Normal"/>
-    <w:next w:val="Normal"/>
-    <w:link w:val="Heading2Char"/>
+    <w:basedOn w:val="a"/>
+    <w:next w:val="a"/>
+    <w:link w:val="20"/>
     <w:uiPriority w:val="9"/>
     <w:unhideWhenUsed/>
     <w:qFormat/>
@@ -6004,11 +6836,11 @@
       <w:szCs w:val="26"/>
     </w:rPr>
   </w:style>
-  <w:style w:type="paragraph" w:styleId="Heading3">
+  <w:style w:type="paragraph" w:styleId="3">
     <w:name w:val="heading 3"/>
-    <w:basedOn w:val="Normal"/>
-    <w:next w:val="Normal"/>
-    <w:link w:val="Heading3Char"/>
+    <w:basedOn w:val="a"/>
+    <w:next w:val="a"/>
+    <w:link w:val="30"/>
     <w:uiPriority w:val="9"/>
     <w:unhideWhenUsed/>
     <w:qFormat/>
@@ -6025,11 +6857,11 @@
       <w:sz w:val="36"/>
     </w:rPr>
   </w:style>
-  <w:style w:type="paragraph" w:styleId="Heading4">
+  <w:style w:type="paragraph" w:styleId="4">
     <w:name w:val="heading 4"/>
-    <w:basedOn w:val="Normal"/>
-    <w:next w:val="Normal"/>
-    <w:link w:val="Heading4Char"/>
+    <w:basedOn w:val="a"/>
+    <w:next w:val="a"/>
+    <w:link w:val="40"/>
     <w:uiPriority w:val="9"/>
     <w:unhideWhenUsed/>
     <w:qFormat/>
@@ -6047,18 +6879,17 @@
       <w:sz w:val="32"/>
     </w:rPr>
   </w:style>
-  <w:style w:type="character" w:default="1" w:styleId="DefaultParagraphFont">
+  <w:style w:type="character" w:default="1" w:styleId="a0">
     <w:name w:val="Default Paragraph Font"/>
     <w:uiPriority w:val="1"/>
     <w:semiHidden/>
     <w:unhideWhenUsed/>
   </w:style>
-  <w:style w:type="table" w:default="1" w:styleId="TableNormal">
+  <w:style w:type="table" w:default="1" w:styleId="a1">
     <w:name w:val="Normal Table"/>
     <w:uiPriority w:val="99"/>
     <w:semiHidden/>
     <w:unhideWhenUsed/>
-    <w:qFormat/>
     <w:tblPr>
       <w:tblInd w:w="0" w:type="dxa"/>
       <w:tblCellMar>
@@ -6069,16 +6900,16 @@
       </w:tblCellMar>
     </w:tblPr>
   </w:style>
-  <w:style w:type="numbering" w:default="1" w:styleId="NoList">
+  <w:style w:type="numbering" w:default="1" w:styleId="a2">
     <w:name w:val="No List"/>
     <w:uiPriority w:val="99"/>
     <w:semiHidden/>
     <w:unhideWhenUsed/>
   </w:style>
-  <w:style w:type="character" w:customStyle="1" w:styleId="Heading1Char">
-    <w:name w:val="Heading 1 Char"/>
-    <w:basedOn w:val="DefaultParagraphFont"/>
-    <w:link w:val="Heading1"/>
+  <w:style w:type="character" w:customStyle="1" w:styleId="10">
+    <w:name w:val="Заголовок 1 Знак"/>
+    <w:basedOn w:val="a0"/>
+    <w:link w:val="1"/>
     <w:uiPriority w:val="9"/>
     <w:rsid w:val="004A4979"/>
     <w:rPr>
@@ -6089,10 +6920,10 @@
       <w:lang w:val="en-US"/>
     </w:rPr>
   </w:style>
-  <w:style w:type="character" w:customStyle="1" w:styleId="Heading2Char">
-    <w:name w:val="Heading 2 Char"/>
-    <w:basedOn w:val="DefaultParagraphFont"/>
-    <w:link w:val="Heading2"/>
+  <w:style w:type="character" w:customStyle="1" w:styleId="20">
+    <w:name w:val="Заголовок 2 Знак"/>
+    <w:basedOn w:val="a0"/>
+    <w:link w:val="2"/>
     <w:uiPriority w:val="9"/>
     <w:rsid w:val="004A4979"/>
     <w:rPr>
@@ -6103,10 +6934,10 @@
       <w:lang w:val="en-US"/>
     </w:rPr>
   </w:style>
-  <w:style w:type="character" w:customStyle="1" w:styleId="Heading3Char">
-    <w:name w:val="Heading 3 Char"/>
-    <w:basedOn w:val="DefaultParagraphFont"/>
-    <w:link w:val="Heading3"/>
+  <w:style w:type="character" w:customStyle="1" w:styleId="30">
+    <w:name w:val="Заголовок 3 Знак"/>
+    <w:basedOn w:val="a0"/>
+    <w:link w:val="3"/>
     <w:uiPriority w:val="9"/>
     <w:rsid w:val="004A4979"/>
     <w:rPr>
@@ -6116,18 +6947,18 @@
       <w:lang w:val="en-US"/>
     </w:rPr>
   </w:style>
-  <w:style w:type="character" w:styleId="LineNumber">
+  <w:style w:type="character" w:styleId="a3">
     <w:name w:val="line number"/>
-    <w:basedOn w:val="DefaultParagraphFont"/>
+    <w:basedOn w:val="a0"/>
     <w:uiPriority w:val="99"/>
     <w:semiHidden/>
     <w:unhideWhenUsed/>
     <w:rsid w:val="00D51F39"/>
   </w:style>
-  <w:style w:type="paragraph" w:styleId="Header">
+  <w:style w:type="paragraph" w:styleId="a4">
     <w:name w:val="header"/>
-    <w:basedOn w:val="Normal"/>
-    <w:link w:val="HeaderChar"/>
+    <w:basedOn w:val="a"/>
+    <w:link w:val="a5"/>
     <w:uiPriority w:val="99"/>
     <w:semiHidden/>
     <w:unhideWhenUsed/>
@@ -6140,10 +6971,10 @@
       <w:spacing w:line="240" w:lineRule="auto"/>
     </w:pPr>
   </w:style>
-  <w:style w:type="character" w:customStyle="1" w:styleId="HeaderChar">
-    <w:name w:val="Header Char"/>
-    <w:basedOn w:val="DefaultParagraphFont"/>
-    <w:link w:val="Header"/>
+  <w:style w:type="character" w:customStyle="1" w:styleId="a5">
+    <w:name w:val="Верхний колонтитул Знак"/>
+    <w:basedOn w:val="a0"/>
+    <w:link w:val="a4"/>
     <w:uiPriority w:val="99"/>
     <w:semiHidden/>
     <w:rsid w:val="00D51F39"/>
@@ -6153,10 +6984,10 @@
       <w:lang w:val="en-US"/>
     </w:rPr>
   </w:style>
-  <w:style w:type="paragraph" w:styleId="Footer">
+  <w:style w:type="paragraph" w:styleId="a6">
     <w:name w:val="footer"/>
-    <w:basedOn w:val="Normal"/>
-    <w:link w:val="FooterChar"/>
+    <w:basedOn w:val="a"/>
+    <w:link w:val="a7"/>
     <w:uiPriority w:val="99"/>
     <w:unhideWhenUsed/>
     <w:rsid w:val="00D51F39"/>
@@ -6168,10 +6999,10 @@
       <w:spacing w:line="240" w:lineRule="auto"/>
     </w:pPr>
   </w:style>
-  <w:style w:type="character" w:customStyle="1" w:styleId="FooterChar">
-    <w:name w:val="Footer Char"/>
-    <w:basedOn w:val="DefaultParagraphFont"/>
-    <w:link w:val="Footer"/>
+  <w:style w:type="character" w:customStyle="1" w:styleId="a7">
+    <w:name w:val="Нижний колонтитул Знак"/>
+    <w:basedOn w:val="a0"/>
+    <w:link w:val="a6"/>
     <w:uiPriority w:val="99"/>
     <w:rsid w:val="00D51F39"/>
     <w:rPr>
@@ -6180,10 +7011,10 @@
       <w:lang w:val="en-US"/>
     </w:rPr>
   </w:style>
-  <w:style w:type="paragraph" w:styleId="TOCHeading">
+  <w:style w:type="paragraph" w:styleId="a8">
     <w:name w:val="TOC Heading"/>
-    <w:basedOn w:val="Heading1"/>
-    <w:next w:val="Normal"/>
+    <w:basedOn w:val="1"/>
+    <w:next w:val="a"/>
     <w:uiPriority w:val="39"/>
     <w:semiHidden/>
     <w:unhideWhenUsed/>
@@ -6201,10 +7032,10 @@
       <w:sz w:val="28"/>
     </w:rPr>
   </w:style>
-  <w:style w:type="paragraph" w:styleId="TOC1">
+  <w:style w:type="paragraph" w:styleId="11">
     <w:name w:val="toc 1"/>
-    <w:basedOn w:val="Normal"/>
-    <w:next w:val="Normal"/>
+    <w:basedOn w:val="a"/>
+    <w:next w:val="a"/>
     <w:autoRedefine/>
     <w:uiPriority w:val="39"/>
     <w:unhideWhenUsed/>
@@ -6214,10 +7045,10 @@
       <w:spacing w:after="100"/>
     </w:pPr>
   </w:style>
-  <w:style w:type="paragraph" w:styleId="TOC2">
+  <w:style w:type="paragraph" w:styleId="21">
     <w:name w:val="toc 2"/>
-    <w:basedOn w:val="Normal"/>
-    <w:next w:val="Normal"/>
+    <w:basedOn w:val="a"/>
+    <w:next w:val="a"/>
     <w:autoRedefine/>
     <w:uiPriority w:val="39"/>
     <w:unhideWhenUsed/>
@@ -6228,10 +7059,10 @@
       <w:ind w:left="280"/>
     </w:pPr>
   </w:style>
-  <w:style w:type="paragraph" w:styleId="TOC3">
+  <w:style w:type="paragraph" w:styleId="31">
     <w:name w:val="toc 3"/>
-    <w:basedOn w:val="Normal"/>
-    <w:next w:val="Normal"/>
+    <w:basedOn w:val="a"/>
+    <w:next w:val="a"/>
     <w:autoRedefine/>
     <w:uiPriority w:val="39"/>
     <w:unhideWhenUsed/>
@@ -6242,9 +7073,9 @@
       <w:ind w:left="560"/>
     </w:pPr>
   </w:style>
-  <w:style w:type="character" w:styleId="Hyperlink">
+  <w:style w:type="character" w:styleId="a9">
     <w:name w:val="Hyperlink"/>
-    <w:basedOn w:val="DefaultParagraphFont"/>
+    <w:basedOn w:val="a0"/>
     <w:uiPriority w:val="99"/>
     <w:unhideWhenUsed/>
     <w:rsid w:val="00D51F39"/>
@@ -6253,10 +7084,10 @@
       <w:u w:val="single"/>
     </w:rPr>
   </w:style>
-  <w:style w:type="paragraph" w:styleId="BalloonText">
+  <w:style w:type="paragraph" w:styleId="aa">
     <w:name w:val="Balloon Text"/>
-    <w:basedOn w:val="Normal"/>
-    <w:link w:val="BalloonTextChar"/>
+    <w:basedOn w:val="a"/>
+    <w:link w:val="ab"/>
     <w:uiPriority w:val="99"/>
     <w:semiHidden/>
     <w:unhideWhenUsed/>
@@ -6270,10 +7101,10 @@
       <w:szCs w:val="16"/>
     </w:rPr>
   </w:style>
-  <w:style w:type="character" w:customStyle="1" w:styleId="BalloonTextChar">
-    <w:name w:val="Balloon Text Char"/>
-    <w:basedOn w:val="DefaultParagraphFont"/>
-    <w:link w:val="BalloonText"/>
+  <w:style w:type="character" w:customStyle="1" w:styleId="ab">
+    <w:name w:val="Текст выноски Знак"/>
+    <w:basedOn w:val="a0"/>
+    <w:link w:val="aa"/>
     <w:uiPriority w:val="99"/>
     <w:semiHidden/>
     <w:rsid w:val="00D51F39"/>
@@ -6284,9 +7115,9 @@
       <w:lang w:val="en-US"/>
     </w:rPr>
   </w:style>
-  <w:style w:type="paragraph" w:styleId="ListParagraph">
+  <w:style w:type="paragraph" w:styleId="ac">
     <w:name w:val="List Paragraph"/>
-    <w:basedOn w:val="Normal"/>
+    <w:basedOn w:val="a"/>
     <w:uiPriority w:val="34"/>
     <w:qFormat/>
     <w:rsid w:val="00611416"/>
@@ -6295,10 +7126,10 @@
       <w:contextualSpacing/>
     </w:pPr>
   </w:style>
-  <w:style w:type="paragraph" w:styleId="Caption">
+  <w:style w:type="paragraph" w:styleId="ad">
     <w:name w:val="caption"/>
-    <w:basedOn w:val="Normal"/>
-    <w:next w:val="Normal"/>
+    <w:basedOn w:val="a"/>
+    <w:next w:val="a"/>
     <w:uiPriority w:val="35"/>
     <w:unhideWhenUsed/>
     <w:qFormat/>
@@ -6312,10 +7143,10 @@
       <w:szCs w:val="18"/>
     </w:rPr>
   </w:style>
-  <w:style w:type="paragraph" w:styleId="BodyText">
+  <w:style w:type="paragraph" w:styleId="ae">
     <w:name w:val="Body Text"/>
-    <w:basedOn w:val="Normal"/>
-    <w:link w:val="BodyTextChar"/>
+    <w:basedOn w:val="a"/>
+    <w:link w:val="af"/>
     <w:rsid w:val="00920516"/>
     <w:pPr>
       <w:widowControl w:val="0"/>
@@ -6330,10 +7161,10 @@
       <w:lang w:val="ru-RU" w:eastAsia="hi-IN" w:bidi="hi-IN"/>
     </w:rPr>
   </w:style>
-  <w:style w:type="character" w:customStyle="1" w:styleId="BodyTextChar">
-    <w:name w:val="Body Text Char"/>
-    <w:basedOn w:val="DefaultParagraphFont"/>
-    <w:link w:val="BodyText"/>
+  <w:style w:type="character" w:customStyle="1" w:styleId="af">
+    <w:name w:val="Основной текст Знак"/>
+    <w:basedOn w:val="a0"/>
+    <w:link w:val="ae"/>
     <w:rsid w:val="00920516"/>
     <w:rPr>
       <w:rFonts w:ascii="Times New Roman" w:eastAsia="SimSun" w:hAnsi="Times New Roman" w:cs="Mangal"/>
@@ -6345,7 +7176,7 @@
   </w:style>
   <w:style w:type="paragraph" w:customStyle="1" w:styleId="TableContents">
     <w:name w:val="Table Contents"/>
-    <w:basedOn w:val="Normal"/>
+    <w:basedOn w:val="a"/>
     <w:rsid w:val="00920516"/>
     <w:pPr>
       <w:widowControl w:val="0"/>
@@ -6363,7 +7194,7 @@
       <w:lang w:val="ru-RU" w:eastAsia="hi-IN" w:bidi="hi-IN"/>
     </w:rPr>
   </w:style>
-  <w:style w:type="paragraph" w:styleId="NoSpacing">
+  <w:style w:type="paragraph" w:styleId="af0">
     <w:name w:val="No Spacing"/>
     <w:uiPriority w:val="1"/>
     <w:qFormat/>
@@ -6381,7 +7212,7 @@
   </w:style>
   <w:style w:type="paragraph" w:customStyle="1" w:styleId="Textbody">
     <w:name w:val="Text body"/>
-    <w:basedOn w:val="Normal"/>
+    <w:basedOn w:val="a"/>
     <w:rsid w:val="00B44207"/>
     <w:pPr>
       <w:widowControl w:val="0"/>
@@ -6400,7 +7231,7 @@
   </w:style>
   <w:style w:type="paragraph" w:customStyle="1" w:styleId="Textbodyindent">
     <w:name w:val="Text body indent"/>
-    <w:basedOn w:val="Normal"/>
+    <w:basedOn w:val="a"/>
     <w:rsid w:val="00B44207"/>
     <w:pPr>
       <w:widowControl w:val="0"/>
@@ -6421,9 +7252,9 @@
       <w:lang w:val="ru-RU" w:eastAsia="zh-CN" w:bidi="hi-IN"/>
     </w:rPr>
   </w:style>
-  <w:style w:type="paragraph" w:customStyle="1" w:styleId="a">
+  <w:style w:type="paragraph" w:customStyle="1" w:styleId="af1">
     <w:name w:val="Диплом таблица шапка"/>
-    <w:basedOn w:val="Normal"/>
+    <w:basedOn w:val="a"/>
     <w:rsid w:val="00B44207"/>
     <w:pPr>
       <w:widowControl w:val="0"/>
@@ -6442,9 +7273,9 @@
       <w:lang w:val="ru-RU" w:eastAsia="zh-CN" w:bidi="he-IL"/>
     </w:rPr>
   </w:style>
-  <w:style w:type="paragraph" w:customStyle="1" w:styleId="a0">
+  <w:style w:type="paragraph" w:customStyle="1" w:styleId="af2">
     <w:name w:val="Диплом Абзац обычный Знак Знак Знак Знак Знак Знак Знак Знак Знак"/>
-    <w:basedOn w:val="Normal"/>
+    <w:basedOn w:val="a"/>
     <w:rsid w:val="00B44207"/>
     <w:pPr>
       <w:widowControl w:val="0"/>
@@ -6460,9 +7291,9 @@
       <w:lang w:val="ru-RU" w:eastAsia="zh-CN" w:bidi="hi-IN"/>
     </w:rPr>
   </w:style>
-  <w:style w:type="paragraph" w:customStyle="1" w:styleId="a1">
+  <w:style w:type="paragraph" w:customStyle="1" w:styleId="af3">
     <w:name w:val="Диплом таблица содержимое"/>
-    <w:basedOn w:val="Normal"/>
+    <w:basedOn w:val="a"/>
     <w:rsid w:val="00B44207"/>
     <w:pPr>
       <w:widowControl w:val="0"/>
@@ -6481,9 +7312,9 @@
       <w:lang w:val="ru-RU" w:eastAsia="zh-CN" w:bidi="he-IL"/>
     </w:rPr>
   </w:style>
-  <w:style w:type="paragraph" w:customStyle="1" w:styleId="1">
+  <w:style w:type="paragraph" w:customStyle="1" w:styleId="12">
     <w:name w:val="Абзац списка1"/>
-    <w:basedOn w:val="Normal"/>
+    <w:basedOn w:val="a"/>
     <w:rsid w:val="00B44207"/>
     <w:pPr>
       <w:widowControl w:val="0"/>
@@ -6502,9 +7333,9 @@
       <w:lang w:val="ru-RU" w:eastAsia="zh-CN" w:bidi="hi-IN"/>
     </w:rPr>
   </w:style>
-  <w:style w:type="paragraph" w:customStyle="1" w:styleId="a2">
+  <w:style w:type="paragraph" w:customStyle="1" w:styleId="af4">
     <w:name w:val="Рисунок"/>
-    <w:basedOn w:val="Caption"/>
+    <w:basedOn w:val="ad"/>
     <w:rsid w:val="00B44207"/>
     <w:pPr>
       <w:widowControl w:val="0"/>
@@ -6544,10 +7375,10 @@
       <w:lang w:eastAsia="zh-CN"/>
     </w:rPr>
   </w:style>
-  <w:style w:type="character" w:customStyle="1" w:styleId="Heading4Char">
-    <w:name w:val="Heading 4 Char"/>
-    <w:basedOn w:val="DefaultParagraphFont"/>
-    <w:link w:val="Heading4"/>
+  <w:style w:type="character" w:customStyle="1" w:styleId="40">
+    <w:name w:val="Заголовок 4 Знак"/>
+    <w:basedOn w:val="a0"/>
+    <w:link w:val="4"/>
     <w:uiPriority w:val="9"/>
     <w:rsid w:val="004A4979"/>
     <w:rPr>
@@ -6558,9 +7389,9 @@
       <w:lang w:val="en-US"/>
     </w:rPr>
   </w:style>
-  <w:style w:type="table" w:styleId="TableGrid">
+  <w:style w:type="table" w:styleId="af5">
     <w:name w:val="Table Grid"/>
-    <w:basedOn w:val="TableNormal"/>
+    <w:basedOn w:val="a1"/>
     <w:uiPriority w:val="59"/>
     <w:rsid w:val="003C105F"/>
     <w:pPr>
@@ -6586,7 +7417,7 @@
   </w:style>
   <w:style w:type="character" w:customStyle="1" w:styleId="apple-style-span">
     <w:name w:val="apple-style-span"/>
-    <w:basedOn w:val="DefaultParagraphFont"/>
+    <w:basedOn w:val="a0"/>
     <w:rsid w:val="00606E99"/>
   </w:style>
 </w:styles>
@@ -7070,7 +7901,7 @@
 </file>
 
 <file path=customXml/itemProps1.xml><?xml version="1.0" encoding="utf-8"?>
-<ds:datastoreItem xmlns:ds="http://schemas.openxmlformats.org/officeDocument/2006/customXml" ds:itemID="{6C460E65-D097-4A7B-B178-8101ECE5223D}">
+<ds:datastoreItem xmlns:ds="http://schemas.openxmlformats.org/officeDocument/2006/customXml" ds:itemID="{59907102-920F-464A-81B3-2C486940311D}">
   <ds:schemaRefs>
     <ds:schemaRef ds:uri="http://schemas.openxmlformats.org/officeDocument/2006/bibliography"/>
   </ds:schemaRefs>

</xml_diff>

<commit_message>
using of prototypes, requirements, tools
</commit_message>
<xml_diff>
--- a/main.docx
+++ b/main.docx
@@ -60,7 +60,7 @@
           <w:r>
             <w:fldChar w:fldCharType="separate"/>
           </w:r>
-          <w:hyperlink w:anchor="_Toc319241689" w:history="1">
+          <w:hyperlink w:anchor="_Toc319340687" w:history="1">
             <w:r>
               <w:rPr>
                 <w:rStyle w:val="a9"/>
@@ -88,7 +88,7 @@
                 <w:noProof/>
                 <w:webHidden/>
               </w:rPr>
-              <w:instrText xml:space="preserve"> PAGEREF _Toc319241689 \h </w:instrText>
+              <w:instrText xml:space="preserve"> PAGEREF _Toc319340687 \h </w:instrText>
             </w:r>
             <w:r>
               <w:rPr>
@@ -132,14 +132,14 @@
               <w:lang w:val="ru-RU" w:eastAsia="ru-RU"/>
             </w:rPr>
           </w:pPr>
-          <w:hyperlink w:anchor="_Toc319241690" w:history="1">
+          <w:hyperlink w:anchor="_Toc319340688" w:history="1">
             <w:r>
               <w:rPr>
                 <w:rStyle w:val="a9"/>
                 <w:noProof/>
                 <w:lang w:val="ru-RU"/>
               </w:rPr>
-              <w:t>1 Прототипирование программного обеспечения</w:t>
+              <w:t>1 Прототипирование архитектуры ПО</w:t>
             </w:r>
             <w:r>
               <w:rPr>
@@ -160,7 +160,7 @@
                 <w:noProof/>
                 <w:webHidden/>
               </w:rPr>
-              <w:instrText xml:space="preserve"> PAGEREF _Toc319241690 \h </w:instrText>
+              <w:instrText xml:space="preserve"> PAGEREF _Toc319340688 \h </w:instrText>
             </w:r>
             <w:r>
               <w:rPr>
@@ -204,14 +204,14 @@
               <w:lang w:val="ru-RU" w:eastAsia="ru-RU"/>
             </w:rPr>
           </w:pPr>
-          <w:hyperlink w:anchor="_Toc319241691" w:history="1">
+          <w:hyperlink w:anchor="_Toc319340689" w:history="1">
             <w:r>
               <w:rPr>
                 <w:rStyle w:val="a9"/>
                 <w:noProof/>
                 <w:lang w:val="ru-RU"/>
               </w:rPr>
-              <w:t>1.1 Жизненный цикл ПО</w:t>
+              <w:t>1.1 Прототипирование ПО</w:t>
             </w:r>
             <w:r>
               <w:rPr>
@@ -232,7 +232,7 @@
                 <w:noProof/>
                 <w:webHidden/>
               </w:rPr>
-              <w:instrText xml:space="preserve"> PAGEREF _Toc319241691 \h </w:instrText>
+              <w:instrText xml:space="preserve"> PAGEREF _Toc319340689 \h </w:instrText>
             </w:r>
             <w:r>
               <w:rPr>
@@ -276,13 +276,14 @@
               <w:lang w:val="ru-RU" w:eastAsia="ru-RU"/>
             </w:rPr>
           </w:pPr>
-          <w:hyperlink w:anchor="_Toc319241692" w:history="1">
+          <w:hyperlink w:anchor="_Toc319340690" w:history="1">
             <w:r>
               <w:rPr>
                 <w:rStyle w:val="a9"/>
                 <w:noProof/>
+                <w:lang w:val="ru-RU"/>
               </w:rPr>
-              <w:t>1.2 Прототипирование как этап ЖЦ ПО</w:t>
+              <w:t>1.2 Понятие прототипа архитектуры ПО</w:t>
             </w:r>
             <w:r>
               <w:rPr>
@@ -303,7 +304,7 @@
                 <w:noProof/>
                 <w:webHidden/>
               </w:rPr>
-              <w:instrText xml:space="preserve"> PAGEREF _Toc319241692 \h </w:instrText>
+              <w:instrText xml:space="preserve"> PAGEREF _Toc319340690 \h </w:instrText>
             </w:r>
             <w:r>
               <w:rPr>
@@ -323,7 +324,7 @@
                 <w:noProof/>
                 <w:webHidden/>
               </w:rPr>
-              <w:t>3</w:t>
+              <w:t>7</w:t>
             </w:r>
             <w:r>
               <w:rPr>
@@ -347,14 +348,14 @@
               <w:lang w:val="ru-RU" w:eastAsia="ru-RU"/>
             </w:rPr>
           </w:pPr>
-          <w:hyperlink w:anchor="_Toc319241693" w:history="1">
+          <w:hyperlink w:anchor="_Toc319340691" w:history="1">
             <w:r>
               <w:rPr>
                 <w:rStyle w:val="a9"/>
                 <w:noProof/>
                 <w:lang w:val="ru-RU"/>
               </w:rPr>
-              <w:t>1.3 Роль прототипирования в современных методологиях разработки ПО</w:t>
+              <w:t>1.3 Использование прототипов архитектуры ПО</w:t>
             </w:r>
             <w:r>
               <w:rPr>
@@ -375,7 +376,7 @@
                 <w:noProof/>
                 <w:webHidden/>
               </w:rPr>
-              <w:instrText xml:space="preserve"> PAGEREF _Toc319241693 \h </w:instrText>
+              <w:instrText xml:space="preserve"> PAGEREF _Toc319340691 \h </w:instrText>
             </w:r>
             <w:r>
               <w:rPr>
@@ -395,7 +396,7 @@
                 <w:noProof/>
                 <w:webHidden/>
               </w:rPr>
-              <w:t>3</w:t>
+              <w:t>7</w:t>
             </w:r>
             <w:r>
               <w:rPr>
@@ -419,13 +420,14 @@
               <w:lang w:val="ru-RU" w:eastAsia="ru-RU"/>
             </w:rPr>
           </w:pPr>
-          <w:hyperlink w:anchor="_Toc319241694" w:history="1">
+          <w:hyperlink w:anchor="_Toc319340692" w:history="1">
             <w:r>
               <w:rPr>
                 <w:rStyle w:val="a9"/>
                 <w:noProof/>
+                <w:lang w:val="ru-RU"/>
               </w:rPr>
-              <w:t>1.3 Понятие прототипа ПО</w:t>
+              <w:t>1.4 Требования к прототипам архитектуры ПО</w:t>
             </w:r>
             <w:r>
               <w:rPr>
@@ -446,7 +448,7 @@
                 <w:noProof/>
                 <w:webHidden/>
               </w:rPr>
-              <w:instrText xml:space="preserve"> PAGEREF _Toc319241694 \h </w:instrText>
+              <w:instrText xml:space="preserve"> PAGEREF _Toc319340692 \h </w:instrText>
             </w:r>
             <w:r>
               <w:rPr>
@@ -466,7 +468,7 @@
                 <w:noProof/>
                 <w:webHidden/>
               </w:rPr>
-              <w:t>3</w:t>
+              <w:t>7</w:t>
             </w:r>
             <w:r>
               <w:rPr>
@@ -490,14 +492,14 @@
               <w:lang w:val="ru-RU" w:eastAsia="ru-RU"/>
             </w:rPr>
           </w:pPr>
-          <w:hyperlink w:anchor="_Toc319241695" w:history="1">
+          <w:hyperlink w:anchor="_Toc319340693" w:history="1">
             <w:r>
               <w:rPr>
                 <w:rStyle w:val="a9"/>
                 <w:noProof/>
                 <w:lang w:val="ru-RU"/>
               </w:rPr>
-              <w:t>1.4 Требования к прототипам ПО</w:t>
+              <w:t>1.5 Инструменты прототипирования архитектуры ПО</w:t>
             </w:r>
             <w:r>
               <w:rPr>
@@ -518,7 +520,7 @@
                 <w:noProof/>
                 <w:webHidden/>
               </w:rPr>
-              <w:instrText xml:space="preserve"> PAGEREF _Toc319241695 \h </w:instrText>
+              <w:instrText xml:space="preserve"> PAGEREF _Toc319340693 \h </w:instrText>
             </w:r>
             <w:r>
               <w:rPr>
@@ -538,7 +540,7 @@
                 <w:noProof/>
                 <w:webHidden/>
               </w:rPr>
-              <w:t>3</w:t>
+              <w:t>8</w:t>
             </w:r>
             <w:r>
               <w:rPr>
@@ -562,14 +564,14 @@
               <w:lang w:val="ru-RU" w:eastAsia="ru-RU"/>
             </w:rPr>
           </w:pPr>
-          <w:hyperlink w:anchor="_Toc319241696" w:history="1">
+          <w:hyperlink w:anchor="_Toc319340694" w:history="1">
             <w:r>
               <w:rPr>
                 <w:rStyle w:val="a9"/>
                 <w:noProof/>
                 <w:lang w:val="ru-RU"/>
               </w:rPr>
-              <w:t>1.5 Выводы</w:t>
+              <w:t>1.6 Выводы</w:t>
             </w:r>
             <w:r>
               <w:rPr>
@@ -590,7 +592,7 @@
                 <w:noProof/>
                 <w:webHidden/>
               </w:rPr>
-              <w:instrText xml:space="preserve"> PAGEREF _Toc319241696 \h </w:instrText>
+              <w:instrText xml:space="preserve"> PAGEREF _Toc319340694 \h </w:instrText>
             </w:r>
             <w:r>
               <w:rPr>
@@ -610,7 +612,7 @@
                 <w:noProof/>
                 <w:webHidden/>
               </w:rPr>
-              <w:t>3</w:t>
+              <w:t>9</w:t>
             </w:r>
             <w:r>
               <w:rPr>
@@ -642,6 +644,8 @@
       <w:r>
         <w:br w:type="page"/>
       </w:r>
+      <w:bookmarkStart w:id="0" w:name="_GoBack"/>
+      <w:bookmarkEnd w:id="0"/>
     </w:p>
     <w:p>
       <w:pPr>
@@ -651,7 +655,7 @@
           <w:lang w:val="ru-RU"/>
         </w:rPr>
       </w:pPr>
-      <w:bookmarkStart w:id="0" w:name="_Toc319241689"/>
+      <w:bookmarkStart w:id="1" w:name="_Toc319340687"/>
       <w:r>
         <w:rPr>
           <w:lang w:val="ru-RU"/>
@@ -659,7 +663,7 @@
         <w:lastRenderedPageBreak/>
         <w:t>Введение</w:t>
       </w:r>
-      <w:bookmarkEnd w:id="0"/>
+      <w:bookmarkEnd w:id="1"/>
     </w:p>
     <w:p>
       <w:pPr>
@@ -872,7 +876,7 @@
           <w:lang w:val="ru-RU"/>
         </w:rPr>
       </w:pPr>
-      <w:bookmarkStart w:id="1" w:name="_Toc319241690"/>
+      <w:bookmarkStart w:id="2" w:name="_Toc319340688"/>
       <w:r>
         <w:rPr>
           <w:lang w:val="ru-RU"/>
@@ -890,15 +894,9 @@
         <w:rPr>
           <w:lang w:val="ru-RU"/>
         </w:rPr>
-        <w:t xml:space="preserve">архитектуры </w:t>
-      </w:r>
-      <w:bookmarkEnd w:id="1"/>
-      <w:r>
-        <w:rPr>
-          <w:lang w:val="ru-RU"/>
-        </w:rPr>
-        <w:t>ПО</w:t>
-      </w:r>
+        <w:t>архитектуры ПО</w:t>
+      </w:r>
+      <w:bookmarkEnd w:id="2"/>
     </w:p>
     <w:p>
       <w:pPr>
@@ -908,20 +906,20 @@
           <w:lang w:val="ru-RU"/>
         </w:rPr>
       </w:pPr>
-      <w:bookmarkStart w:id="2" w:name="_Toc319241691"/>
+      <w:bookmarkStart w:id="3" w:name="_Toc319340689"/>
       <w:r>
         <w:rPr>
           <w:lang w:val="ru-RU"/>
         </w:rPr>
         <w:t xml:space="preserve">1.1 </w:t>
       </w:r>
-      <w:bookmarkEnd w:id="2"/>
       <w:r>
         <w:rPr>
           <w:lang w:val="ru-RU"/>
         </w:rPr>
         <w:t>Прототипирование ПО</w:t>
       </w:r>
+      <w:bookmarkEnd w:id="3"/>
     </w:p>
     <w:p>
       <w:pPr>
@@ -930,7 +928,6 @@
           <w:lang w:val="ru-RU"/>
         </w:rPr>
       </w:pPr>
-      <w:bookmarkStart w:id="3" w:name="_Toc319241692"/>
       <w:r>
         <w:rPr>
           <w:lang w:val="ru-RU"/>
@@ -963,7 +960,21 @@
         <w:rPr>
           <w:lang w:val="ru-RU"/>
         </w:rPr>
-        <w:t xml:space="preserve">Идеальный программный проект до начала конструирования проходит стадии тщательной выработки требований и проектирования  архитектуры. После конструирования в идеале должно быть выполнено исчерпывающее тестирование системы. Однако в реальных проектах разработчики часто пропускают этапы выработки требований и проектирования, начиная прямо с конструирования программы. Тестирование также часто выпадает из расписания из-за огромного числа ошибок и недостатка времени. Отсюда можно сделать вывод, что повышение эффективности конструирования программного обеспечения позволяет оптимизировать любой проект, каким бы несовершенным он ни был.  Кроме того качество конструирования ПО - это один из основополагающих факторов оценки качества всего ПО в целом. </w:t>
+        <w:t xml:space="preserve">Идеальный программный проект до начала конструирования проходит стадии тщательной выработки требований и проектирования  архитектуры. После конструирования в идеале должно быть выполнено исчерпывающее тестирование системы. Однако в реальных проектах разработчики часто пропускают этапы выработки требований и проектирования, начиная прямо с конструирования программы. Тестирование также часто выпадает из расписания из-за огромного числа ошибок и недостатка времени. Отсюда можно сделать вывод, что повышение эффективности конструирования программного обеспечения позволяет оптимизировать любой проект, каким бы несовершенным он ни был.  Кроме того качество конструирования ПО - это один из основополагающих факторов оценки качества всего </w:t>
+      </w:r>
+      <w:proofErr w:type="gramStart"/>
+      <w:r>
+        <w:rPr>
+          <w:lang w:val="ru-RU"/>
+        </w:rPr>
+        <w:t>ПО</w:t>
+      </w:r>
+      <w:proofErr w:type="gramEnd"/>
+      <w:r>
+        <w:rPr>
+          <w:lang w:val="ru-RU"/>
+        </w:rPr>
+        <w:t xml:space="preserve"> в целом. </w:t>
       </w:r>
     </w:p>
     <w:p>
@@ -996,7 +1007,21 @@
         <w:rPr>
           <w:lang w:val="ru-RU"/>
         </w:rPr>
-        <w:t>детальное проектирование – продумывание архитектуры приложения, отрисовка диаграмм (интерфейсов, классов и т.д.),</w:t>
+        <w:t xml:space="preserve">детальное проектирование – продумывание архитектуры приложения, </w:t>
+      </w:r>
+      <w:proofErr w:type="spellStart"/>
+      <w:r>
+        <w:rPr>
+          <w:lang w:val="ru-RU"/>
+        </w:rPr>
+        <w:t>отрисовка</w:t>
+      </w:r>
+      <w:proofErr w:type="spellEnd"/>
+      <w:r>
+        <w:rPr>
+          <w:lang w:val="ru-RU"/>
+        </w:rPr>
+        <w:t xml:space="preserve"> диаграмм (интерфейсов, классов и т.д.),</w:t>
       </w:r>
     </w:p>
     <w:p>
@@ -1096,7 +1121,21 @@
         <w:rPr>
           <w:lang w:val="ru-RU"/>
         </w:rPr>
-        <w:t>Прототипирование можно назвать ускоренной версией проектирования, поскольку в этом случае к основными стадиями можно отнести следующие:</w:t>
+        <w:t xml:space="preserve">Прототипирование можно назвать ускоренной версией проектирования, поскольку в этом случае </w:t>
+      </w:r>
+      <w:proofErr w:type="gramStart"/>
+      <w:r>
+        <w:rPr>
+          <w:lang w:val="ru-RU"/>
+        </w:rPr>
+        <w:t>к</w:t>
+      </w:r>
+      <w:proofErr w:type="gramEnd"/>
+      <w:r>
+        <w:rPr>
+          <w:lang w:val="ru-RU"/>
+        </w:rPr>
+        <w:t xml:space="preserve"> основными стадиями можно отнести следующие:</w:t>
       </w:r>
     </w:p>
     <w:p>
@@ -1108,8 +1147,29 @@
         </w:numPr>
         <w:spacing w:after="200"/>
       </w:pPr>
-      <w:r>
-        <w:t xml:space="preserve">определение начальных требовании, </w:t>
+      <w:proofErr w:type="spellStart"/>
+      <w:r>
+        <w:t>определение</w:t>
+      </w:r>
+      <w:proofErr w:type="spellEnd"/>
+      <w:r>
+        <w:t xml:space="preserve"> </w:t>
+      </w:r>
+      <w:proofErr w:type="spellStart"/>
+      <w:r>
+        <w:t>начальных</w:t>
+      </w:r>
+      <w:proofErr w:type="spellEnd"/>
+      <w:r>
+        <w:t xml:space="preserve"> </w:t>
+      </w:r>
+      <w:proofErr w:type="spellStart"/>
+      <w:r>
+        <w:t>требовании</w:t>
+      </w:r>
+      <w:proofErr w:type="spellEnd"/>
+      <w:r>
+        <w:t xml:space="preserve">, </w:t>
       </w:r>
     </w:p>
     <w:p>
@@ -1195,7 +1255,35 @@
         <w:rPr>
           <w:lang w:val="ru-RU"/>
         </w:rPr>
-        <w:t xml:space="preserve">Выделяют различные подходы к прототипированию.  Но, в общем, принято выделять два основных, принципиально различных подхода – это быстрое и эволюционное прототипирование. Эволюционное прототипирование заключается в последовательном создании макетов системы, которые будут все ближе и ближе к реальному продукту. Несомненное преимущество такого подхода в том, что на каждой шаге мы имеем рабочую систему, пусть и не располагающую всеми необходимыми нам функциями, но уже более приближенную к финальной версии, нежели предыдущая версия системы. Такой подход очень удобен в ситуации, когда все требования к системе ещё не определены, и будут определяться в процессе разработки. Однако при использовании быстрого прототипирования заранее предполагается, что создаваемый макет на каком-то этапе будет оставлен и не войдёт в готовую систему. Безусловно, преимуществом такого подхода является скорость – в ответ на требования заказчика сразу проектируется каркас системы. Этот каркас системы отдаётся заказчику, требования вновь уточняются или изменяются и вновь происходит создание каркаса. Стоимость внесения изменений и создания нового каркаса очень низкая, поскольку на этом этапе не нужно писать код системы, а создаётся только её каркас. К преимуществам использования прототипирования как такового можно отнести уменьшение времени разработки и стоимости системы за счёт улучшения спецификации, а также вовлечение пользователей или заказчиков в процесс разработки. </w:t>
+        <w:t xml:space="preserve">Выделяют различные подходы к прототипированию.  Но, в общем, принято выделять два основных, принципиально различных подхода – это быстрое и эволюционное прототипирование. Эволюционное прототипирование заключается в последовательном создании макетов системы, которые будут все ближе и ближе к реальному продукту. Несомненное преимущество такого подхода в том, что на каждой шаге мы имеем рабочую систему, пусть и не располагающую всеми необходимыми нам функциями, но уже </w:t>
+      </w:r>
+      <w:proofErr w:type="gramStart"/>
+      <w:r>
+        <w:rPr>
+          <w:lang w:val="ru-RU"/>
+        </w:rPr>
+        <w:t>более приближенную</w:t>
+      </w:r>
+      <w:proofErr w:type="gramEnd"/>
+      <w:r>
+        <w:rPr>
+          <w:lang w:val="ru-RU"/>
+        </w:rPr>
+        <w:t xml:space="preserve"> к финальной версии, нежели предыдущая версия системы. Такой подход очень удобен в ситуации, когда все требования к системе ещё не определены, и будут определяться в процессе разработки. Однако при использовании </w:t>
+      </w:r>
+      <w:proofErr w:type="gramStart"/>
+      <w:r>
+        <w:rPr>
+          <w:lang w:val="ru-RU"/>
+        </w:rPr>
+        <w:t>быстрого</w:t>
+      </w:r>
+      <w:proofErr w:type="gramEnd"/>
+      <w:r>
+        <w:rPr>
+          <w:lang w:val="ru-RU"/>
+        </w:rPr>
+        <w:t xml:space="preserve"> прототипирования заранее предполагается, что создаваемый макет на каком-то этапе будет оставлен и не войдёт в готовую систему. Безусловно, преимуществом такого подхода является скорость – в ответ на требования заказчика сразу проектируется каркас системы. Этот каркас системы отдаётся заказчику, требования вновь уточняются или изменяются и вновь происходит создание каркаса. Стоимость внесения изменений и создания нового каркаса очень низкая, поскольку на этом этапе не нужно писать код системы, а создаётся только её каркас. К преимуществам использования прототипирования как такового можно отнести уменьшение времени разработки и стоимости системы за счёт улучшения спецификации, а также вовлечение пользователей или заказчиков в процесс разработки. </w:t>
       </w:r>
     </w:p>
     <w:p>
@@ -1310,7 +1398,21 @@
         <w:rPr>
           <w:lang w:val="ru-RU"/>
         </w:rPr>
-        <w:t xml:space="preserve">Разрабатываемое приложение должно позволять пользователю составить каркас системы, используя специализированный набор инструментов, затем протестировать разработанный каркас на соответствие предъявленным требованиям, и по результатам тестирования позволить выполнить дополнительные модификации прототипа или же выполнить кодегенерацию на основе созданного прототипа. На данный момент сложно найти программный продукт, позволяющий выполнить этот набор манипуляции.  </w:t>
+        <w:t xml:space="preserve">Разрабатываемое приложение должно позволять пользователю составить каркас системы, используя специализированный набор инструментов, затем протестировать разработанный каркас на соответствие предъявленным требованиям, и по результатам тестирования позволить выполнить дополнительные модификации прототипа или же выполнить </w:t>
+      </w:r>
+      <w:proofErr w:type="spellStart"/>
+      <w:r>
+        <w:rPr>
+          <w:lang w:val="ru-RU"/>
+        </w:rPr>
+        <w:t>кодегенерацию</w:t>
+      </w:r>
+      <w:proofErr w:type="spellEnd"/>
+      <w:r>
+        <w:rPr>
+          <w:lang w:val="ru-RU"/>
+        </w:rPr>
+        <w:t xml:space="preserve"> на основе созданного прототипа. На данный момент сложно найти программный продукт, позволяющий выполнить этот набор манипуляции.  </w:t>
       </w:r>
     </w:p>
     <w:p>
@@ -1386,7 +1488,21 @@
         <w:rPr>
           <w:lang w:val="ru-RU"/>
         </w:rPr>
-        <w:t>структуры илисодержания внешних данных системы,</w:t>
+        <w:t xml:space="preserve">структуры </w:t>
+      </w:r>
+      <w:proofErr w:type="spellStart"/>
+      <w:r>
+        <w:rPr>
+          <w:lang w:val="ru-RU"/>
+        </w:rPr>
+        <w:t>илисодержания</w:t>
+      </w:r>
+      <w:proofErr w:type="spellEnd"/>
+      <w:r>
+        <w:rPr>
+          <w:lang w:val="ru-RU"/>
+        </w:rPr>
+        <w:t xml:space="preserve"> внешних данных системы,</w:t>
       </w:r>
     </w:p>
     <w:p>
@@ -1459,13 +1575,28 @@
           <w:lang w:val="ru-RU"/>
         </w:rPr>
       </w:pPr>
-      <w:r>
-        <w:rPr>
-          <w:lang w:val="ru-RU"/>
-        </w:rPr>
-        <w:t>1.2 Прототипирование как этап ЖЦ ПО</w:t>
-      </w:r>
-      <w:bookmarkEnd w:id="3"/>
+      <w:bookmarkStart w:id="4" w:name="_Toc319340690"/>
+      <w:r>
+        <w:rPr>
+          <w:lang w:val="ru-RU"/>
+        </w:rPr>
+        <w:t xml:space="preserve">1.2 Понятие прототипа </w:t>
+      </w:r>
+      <w:r>
+        <w:rPr>
+          <w:lang w:val="ru-RU"/>
+        </w:rPr>
+        <w:t xml:space="preserve">архитектуры </w:t>
+      </w:r>
+      <w:proofErr w:type="gramStart"/>
+      <w:r>
+        <w:rPr>
+          <w:lang w:val="ru-RU"/>
+        </w:rPr>
+        <w:t>ПО</w:t>
+      </w:r>
+      <w:bookmarkEnd w:id="4"/>
+      <w:proofErr w:type="gramEnd"/>
     </w:p>
     <w:p>
       <w:pPr>
@@ -1473,11 +1604,19 @@
           <w:lang w:val="ru-RU"/>
         </w:rPr>
       </w:pPr>
-      <w:r>
-        <w:rPr>
-          <w:lang w:val="ru-RU"/>
-        </w:rPr>
-        <w:t>Блаблабла</w:t>
+      <w:proofErr w:type="spellStart"/>
+      <w:r>
+        <w:rPr>
+          <w:lang w:val="ru-RU"/>
+        </w:rPr>
+        <w:t>Протипы</w:t>
+      </w:r>
+      <w:proofErr w:type="spellEnd"/>
+      <w:r>
+        <w:rPr>
+          <w:lang w:val="ru-RU"/>
+        </w:rPr>
+        <w:t xml:space="preserve"> архитектуры создаются, чтобы смоделировать будущую систему в целом. Ни один из отдельных модулей в прототипе не должен быть особенно функциональным. </w:t>
       </w:r>
     </w:p>
     <w:p>
@@ -1487,14 +1626,34 @@
           <w:lang w:val="ru-RU"/>
         </w:rPr>
       </w:pPr>
-      <w:bookmarkStart w:id="4" w:name="_Toc319241693"/>
-      <w:r>
-        <w:rPr>
-          <w:lang w:val="ru-RU"/>
-        </w:rPr>
-        <w:t>1.3 Роль прототипирования в современных методологиях разработки ПО</w:t>
-      </w:r>
-      <w:bookmarkEnd w:id="4"/>
+      <w:bookmarkStart w:id="5" w:name="_Toc319340691"/>
+      <w:r>
+        <w:rPr>
+          <w:lang w:val="ru-RU"/>
+        </w:rPr>
+        <w:t>1.3</w:t>
+      </w:r>
+      <w:r>
+        <w:rPr>
+          <w:lang w:val="ru-RU"/>
+        </w:rPr>
+        <w:t xml:space="preserve"> Использование прототипов </w:t>
+      </w:r>
+      <w:r>
+        <w:rPr>
+          <w:lang w:val="ru-RU"/>
+        </w:rPr>
+        <w:t xml:space="preserve">архитектуры </w:t>
+      </w:r>
+      <w:proofErr w:type="gramStart"/>
+      <w:r>
+        <w:rPr>
+          <w:lang w:val="ru-RU"/>
+        </w:rPr>
+        <w:t>ПО</w:t>
+      </w:r>
+      <w:bookmarkEnd w:id="5"/>
+      <w:proofErr w:type="gramEnd"/>
     </w:p>
     <w:p>
       <w:pPr>
@@ -1506,8 +1665,44 @@
         <w:rPr>
           <w:lang w:val="ru-RU"/>
         </w:rPr>
-        <w:t>Блаблабла</w:t>
-      </w:r>
+        <w:t xml:space="preserve">в </w:t>
+      </w:r>
+      <w:proofErr w:type="spellStart"/>
+      <w:r>
+        <w:rPr>
+          <w:lang w:val="ru-RU"/>
+        </w:rPr>
+        <w:t>использщовании</w:t>
+      </w:r>
+      <w:proofErr w:type="spellEnd"/>
+      <w:r>
+        <w:rPr>
+          <w:lang w:val="ru-RU"/>
+        </w:rPr>
+        <w:t xml:space="preserve"> можно написать и про ЖЦ и про </w:t>
+      </w:r>
+      <w:proofErr w:type="spellStart"/>
+      <w:r>
+        <w:rPr>
+          <w:lang w:val="ru-RU"/>
+        </w:rPr>
+        <w:t>скрам</w:t>
+      </w:r>
+      <w:proofErr w:type="spellEnd"/>
+      <w:r>
+        <w:rPr>
+          <w:lang w:val="ru-RU"/>
+        </w:rPr>
+        <w:t xml:space="preserve"> и про </w:t>
+      </w:r>
+      <w:proofErr w:type="spellStart"/>
+      <w:r>
+        <w:rPr>
+          <w:lang w:val="ru-RU"/>
+        </w:rPr>
+        <w:t>ажайл</w:t>
+      </w:r>
+      <w:proofErr w:type="spellEnd"/>
     </w:p>
     <w:p>
       <w:pPr>
@@ -1516,38 +1711,28 @@
           <w:lang w:val="ru-RU"/>
         </w:rPr>
       </w:pPr>
-      <w:bookmarkStart w:id="5" w:name="_Toc319241694"/>
-      <w:r>
-        <w:rPr>
-          <w:lang w:val="ru-RU"/>
-        </w:rPr>
-        <w:t>1.</w:t>
-      </w:r>
-      <w:r>
-        <w:rPr>
-          <w:lang w:val="ru-RU"/>
-        </w:rPr>
-        <w:t>4</w:t>
-      </w:r>
-      <w:r>
-        <w:rPr>
-          <w:lang w:val="ru-RU"/>
-        </w:rPr>
-        <w:t xml:space="preserve"> Понятие прототипа </w:t>
-      </w:r>
-      <w:r>
-        <w:rPr>
-          <w:lang w:val="ru-RU"/>
-        </w:rPr>
-        <w:t xml:space="preserve">архитектуры </w:t>
-      </w:r>
+      <w:bookmarkStart w:id="6" w:name="_Toc319340692"/>
+      <w:r>
+        <w:rPr>
+          <w:lang w:val="ru-RU"/>
+        </w:rPr>
+        <w:t>1.4</w:t>
+      </w:r>
+      <w:r>
+        <w:rPr>
+          <w:lang w:val="ru-RU"/>
+        </w:rPr>
+        <w:t xml:space="preserve"> Требования к прототипам архитектуры </w:t>
+      </w:r>
+      <w:proofErr w:type="gramStart"/>
       <w:r>
         <w:rPr>
           <w:lang w:val="ru-RU"/>
         </w:rPr>
         <w:t>ПО</w:t>
       </w:r>
-      <w:bookmarkEnd w:id="5"/>
+      <w:bookmarkEnd w:id="6"/>
+      <w:proofErr w:type="gramEnd"/>
     </w:p>
     <w:p>
       <w:pPr>
@@ -1555,12 +1740,31 @@
           <w:lang w:val="ru-RU"/>
         </w:rPr>
       </w:pPr>
-      <w:bookmarkStart w:id="6" w:name="_Toc319241695"/>
-      <w:r>
-        <w:rPr>
-          <w:lang w:val="ru-RU"/>
-        </w:rPr>
-        <w:t xml:space="preserve">Протипы архитектуры создаются, чтобы смоделировать будущую систему в целом. Ни один из отдельных модулей в прототипе не должен быть особенно функциональным. Для создания прототипа не нужно писать программу – он может быть составлен даже на обычном листе бумаги. Главная цель составления такого прототипа – это получить понимание того, как система будет выглядеть в собранном виде, опуская детали. </w:t>
+      <w:r>
+        <w:rPr>
+          <w:lang w:val="ru-RU"/>
+        </w:rPr>
+        <w:t xml:space="preserve">Цель работы с прототипом – исследование </w:t>
+      </w:r>
+      <w:proofErr w:type="spellStart"/>
+      <w:r>
+        <w:rPr>
+          <w:lang w:val="ru-RU"/>
+        </w:rPr>
+        <w:t>определенных</w:t>
+      </w:r>
+      <w:proofErr w:type="spellEnd"/>
+      <w:r>
+        <w:rPr>
+          <w:lang w:val="ru-RU"/>
+        </w:rPr>
+        <w:t xml:space="preserve"> характеристик и аспектов конечной версии системы.</w:t>
+      </w:r>
+      <w:r>
+        <w:rPr>
+          <w:lang w:val="ru-RU"/>
+        </w:rPr>
+        <w:t xml:space="preserve"> При построении прототипа можно пренебречь деталями и особенностями системы, которые в данный момент не важны. </w:t>
       </w:r>
     </w:p>
     <w:p>
@@ -1573,7 +1777,178 @@
         <w:rPr>
           <w:lang w:val="ru-RU"/>
         </w:rPr>
-        <w:t>Готовый прототип архитектуры системы должен дать ответы на многие вопросы:</w:t>
+        <w:t>Детали, которые можно не учитывать при работе над прототипом:</w:t>
+      </w:r>
+    </w:p>
+    <w:p>
+      <w:pPr>
+        <w:pStyle w:val="ac"/>
+        <w:numPr>
+          <w:ilvl w:val="0"/>
+          <w:numId w:val="50"/>
+        </w:numPr>
+        <w:rPr>
+          <w:lang w:val="ru-RU"/>
+        </w:rPr>
+      </w:pPr>
+      <w:r>
+        <w:rPr>
+          <w:lang w:val="ru-RU"/>
+        </w:rPr>
+        <w:t xml:space="preserve">корректность – </w:t>
+      </w:r>
+      <w:r>
+        <w:rPr>
+          <w:lang w:val="ru-RU"/>
+        </w:rPr>
+        <w:t xml:space="preserve">там, </w:t>
+      </w:r>
+      <w:r>
+        <w:rPr>
+          <w:lang w:val="ru-RU"/>
+        </w:rPr>
+        <w:t xml:space="preserve">где это </w:t>
+      </w:r>
+      <w:proofErr w:type="spellStart"/>
+      <w:r>
+        <w:rPr>
+          <w:lang w:val="ru-RU"/>
+        </w:rPr>
+        <w:t>приемлимо</w:t>
+      </w:r>
+      <w:proofErr w:type="spellEnd"/>
+      <w:r>
+        <w:rPr>
+          <w:lang w:val="ru-RU"/>
+        </w:rPr>
+        <w:t>,</w:t>
+      </w:r>
+      <w:r>
+        <w:rPr>
+          <w:lang w:val="ru-RU"/>
+        </w:rPr>
+        <w:t xml:space="preserve"> можно использовать фиктивные </w:t>
+      </w:r>
+      <w:r>
+        <w:rPr>
+          <w:lang w:val="ru-RU"/>
+        </w:rPr>
+        <w:t>данные</w:t>
+      </w:r>
+      <w:r>
+        <w:rPr>
+          <w:lang w:val="ru-RU"/>
+        </w:rPr>
+        <w:t>,</w:t>
+      </w:r>
+    </w:p>
+    <w:p>
+      <w:pPr>
+        <w:pStyle w:val="ac"/>
+        <w:numPr>
+          <w:ilvl w:val="0"/>
+          <w:numId w:val="50"/>
+        </w:numPr>
+        <w:rPr>
+          <w:lang w:val="ru-RU"/>
+        </w:rPr>
+      </w:pPr>
+      <w:proofErr w:type="spellStart"/>
+      <w:r>
+        <w:rPr>
+          <w:lang w:val="ru-RU"/>
+        </w:rPr>
+        <w:t>завершенность</w:t>
+      </w:r>
+      <w:proofErr w:type="spellEnd"/>
+      <w:r>
+        <w:rPr>
+          <w:lang w:val="ru-RU"/>
+        </w:rPr>
+        <w:t xml:space="preserve"> – прототип может функционировать лишь в ограниченном смысле, возможно лишь с одним заданным фрагментом данных и одним пунктом меню,</w:t>
+      </w:r>
+    </w:p>
+    <w:p>
+      <w:pPr>
+        <w:pStyle w:val="ac"/>
+        <w:numPr>
+          <w:ilvl w:val="0"/>
+          <w:numId w:val="50"/>
+        </w:numPr>
+        <w:rPr>
+          <w:lang w:val="ru-RU"/>
+        </w:rPr>
+      </w:pPr>
+      <w:proofErr w:type="spellStart"/>
+      <w:r>
+        <w:rPr>
+          <w:lang w:val="ru-RU"/>
+        </w:rPr>
+        <w:t>надежность</w:t>
+      </w:r>
+      <w:proofErr w:type="spellEnd"/>
+      <w:r>
+        <w:rPr>
+          <w:lang w:val="ru-RU"/>
+        </w:rPr>
+        <w:t xml:space="preserve"> – процедура проверки ошибок, вероятно, будет неполной или будет отсутствовать полностью. </w:t>
+      </w:r>
+      <w:r>
+        <w:rPr>
+          <w:lang w:val="ru-RU"/>
+        </w:rPr>
+        <w:t xml:space="preserve">При отклонении от </w:t>
+      </w:r>
+      <w:proofErr w:type="spellStart"/>
+      <w:r>
+        <w:rPr>
+          <w:lang w:val="ru-RU"/>
+        </w:rPr>
+        <w:t>определенного</w:t>
+      </w:r>
+      <w:proofErr w:type="spellEnd"/>
+      <w:r>
+        <w:rPr>
+          <w:lang w:val="ru-RU"/>
+        </w:rPr>
+        <w:t xml:space="preserve"> пути прототип может выйти из строя,</w:t>
+      </w:r>
+    </w:p>
+    <w:p>
+      <w:pPr>
+        <w:pStyle w:val="ac"/>
+        <w:numPr>
+          <w:ilvl w:val="0"/>
+          <w:numId w:val="50"/>
+        </w:numPr>
+        <w:rPr>
+          <w:lang w:val="ru-RU"/>
+        </w:rPr>
+      </w:pPr>
+      <w:r>
+        <w:rPr>
+          <w:lang w:val="ru-RU"/>
+        </w:rPr>
+        <w:t xml:space="preserve">стиль – прототип программы не имеет большого значения для комментариев или документации. </w:t>
+      </w:r>
+    </w:p>
+    <w:p>
+      <w:pPr>
+        <w:rPr>
+          <w:lang w:val="ru-RU"/>
+        </w:rPr>
+      </w:pPr>
+      <w:r>
+        <w:rPr>
+          <w:lang w:val="ru-RU"/>
+        </w:rPr>
+        <w:t>Готовый прототип архитектуры системы долже</w:t>
+      </w:r>
+      <w:r>
+        <w:rPr>
+          <w:lang w:val="ru-RU"/>
+        </w:rPr>
+        <w:t>н дать ответы на многие вопросы. Например:</w:t>
       </w:r>
     </w:p>
     <w:p>
@@ -1587,11 +1962,31 @@
           <w:lang w:val="ru-RU"/>
         </w:rPr>
       </w:pPr>
-      <w:r>
-        <w:rPr>
-          <w:lang w:val="ru-RU"/>
-        </w:rPr>
-        <w:t>Четко ли определены обязанности основных компонентов?</w:t>
+      <w:proofErr w:type="spellStart"/>
+      <w:r>
+        <w:rPr>
+          <w:lang w:val="ru-RU"/>
+        </w:rPr>
+        <w:t>ч</w:t>
+      </w:r>
+      <w:r>
+        <w:rPr>
+          <w:lang w:val="ru-RU"/>
+        </w:rPr>
+        <w:t>етко</w:t>
+      </w:r>
+      <w:proofErr w:type="spellEnd"/>
+      <w:r>
+        <w:rPr>
+          <w:lang w:val="ru-RU"/>
+        </w:rPr>
+        <w:t xml:space="preserve"> ли определены обязанности основных компонентов</w:t>
+      </w:r>
+      <w:r>
+        <w:rPr>
+          <w:lang w:val="ru-RU"/>
+        </w:rPr>
+        <w:t>,</w:t>
       </w:r>
     </w:p>
     <w:p>
@@ -1609,7 +2004,34 @@
         <w:rPr>
           <w:lang w:val="ru-RU"/>
         </w:rPr>
-        <w:t>Являются ли эти обязанности приемлимыми для компонентов?</w:t>
+        <w:lastRenderedPageBreak/>
+        <w:t>я</w:t>
+      </w:r>
+      <w:r>
+        <w:rPr>
+          <w:lang w:val="ru-RU"/>
+        </w:rPr>
+        <w:t>вляются ли эти обязанно</w:t>
+      </w:r>
+      <w:r>
+        <w:rPr>
+          <w:lang w:val="ru-RU"/>
+        </w:rPr>
+        <w:t xml:space="preserve">сти </w:t>
+      </w:r>
+      <w:proofErr w:type="spellStart"/>
+      <w:r>
+        <w:rPr>
+          <w:lang w:val="ru-RU"/>
+        </w:rPr>
+        <w:t>приемлимыми</w:t>
+      </w:r>
+      <w:proofErr w:type="spellEnd"/>
+      <w:r>
+        <w:rPr>
+          <w:lang w:val="ru-RU"/>
+        </w:rPr>
+        <w:t xml:space="preserve"> для компонентов,</w:t>
       </w:r>
     </w:p>
     <w:p>
@@ -1623,11 +2045,31 @@
           <w:lang w:val="ru-RU"/>
         </w:rPr>
       </w:pPr>
-      <w:r>
-        <w:rPr>
-          <w:lang w:val="ru-RU"/>
-        </w:rPr>
-        <w:t>Четко ли определена совместная работа основных компонентов?</w:t>
+      <w:proofErr w:type="spellStart"/>
+      <w:r>
+        <w:rPr>
+          <w:lang w:val="ru-RU"/>
+        </w:rPr>
+        <w:t>ч</w:t>
+      </w:r>
+      <w:r>
+        <w:rPr>
+          <w:lang w:val="ru-RU"/>
+        </w:rPr>
+        <w:t>етко</w:t>
+      </w:r>
+      <w:proofErr w:type="spellEnd"/>
+      <w:r>
+        <w:rPr>
+          <w:lang w:val="ru-RU"/>
+        </w:rPr>
+        <w:t xml:space="preserve"> ли определена совмест</w:t>
+      </w:r>
+      <w:r>
+        <w:rPr>
+          <w:lang w:val="ru-RU"/>
+        </w:rPr>
+        <w:t>ная работа основных компонентов,</w:t>
       </w:r>
     </w:p>
     <w:p>
@@ -1645,7 +2087,19 @@
         <w:rPr>
           <w:lang w:val="ru-RU"/>
         </w:rPr>
-        <w:t>Сведено ли к минимуму связывание между компонентами?</w:t>
+        <w:t>с</w:t>
+      </w:r>
+      <w:r>
+        <w:rPr>
+          <w:lang w:val="ru-RU"/>
+        </w:rPr>
+        <w:t>ведено ли к минимуму связывание</w:t>
+      </w:r>
+      <w:r>
+        <w:rPr>
+          <w:lang w:val="ru-RU"/>
+        </w:rPr>
+        <w:t xml:space="preserve"> между компонентами,</w:t>
       </w:r>
     </w:p>
     <w:p>
@@ -1663,7 +2117,33 @@
         <w:rPr>
           <w:lang w:val="ru-RU"/>
         </w:rPr>
-        <w:t>Можно ли выделить потенциальные источники дублиования?</w:t>
+        <w:t>м</w:t>
+      </w:r>
+      <w:r>
+        <w:rPr>
+          <w:lang w:val="ru-RU"/>
+        </w:rPr>
+        <w:t>ожно ли выделить потенциальные</w:t>
+      </w:r>
+      <w:r>
+        <w:rPr>
+          <w:lang w:val="ru-RU"/>
+        </w:rPr>
+        <w:t xml:space="preserve"> источники </w:t>
+      </w:r>
+      <w:proofErr w:type="spellStart"/>
+      <w:r>
+        <w:rPr>
+          <w:lang w:val="ru-RU"/>
+        </w:rPr>
+        <w:t>дублиования</w:t>
+      </w:r>
+      <w:proofErr w:type="spellEnd"/>
+      <w:r>
+        <w:rPr>
+          <w:lang w:val="ru-RU"/>
+        </w:rPr>
+        <w:t>,</w:t>
       </w:r>
     </w:p>
     <w:p>
@@ -1681,7 +2161,19 @@
         <w:rPr>
           <w:lang w:val="ru-RU"/>
         </w:rPr>
-        <w:t>Можно ли применять определения интерфейсов и ограничения?</w:t>
+        <w:t>м</w:t>
+      </w:r>
+      <w:r>
+        <w:rPr>
+          <w:lang w:val="ru-RU"/>
+        </w:rPr>
+        <w:t>ожно ли применять опреде</w:t>
+      </w:r>
+      <w:r>
+        <w:rPr>
+          <w:lang w:val="ru-RU"/>
+        </w:rPr>
+        <w:t>ления интерфейсов и ограничения,</w:t>
       </w:r>
     </w:p>
     <w:p>
@@ -1699,10 +2191,34 @@
         <w:rPr>
           <w:lang w:val="ru-RU"/>
         </w:rPr>
-        <w:t>Обладает ли каждый из модулей путем доступа к данным, требуемым ему в ходе выполнения? Может ли он получить его в случае необходимости?</w:t>
-      </w:r>
-      <w:bookmarkStart w:id="7" w:name="_GoBack"/>
-      <w:bookmarkEnd w:id="7"/>
+        <w:t>о</w:t>
+      </w:r>
+      <w:r>
+        <w:rPr>
+          <w:lang w:val="ru-RU"/>
+        </w:rPr>
+        <w:t xml:space="preserve">бладает ли каждый из модулей </w:t>
+      </w:r>
+      <w:proofErr w:type="spellStart"/>
+      <w:r>
+        <w:rPr>
+          <w:lang w:val="ru-RU"/>
+        </w:rPr>
+        <w:t>путем</w:t>
+      </w:r>
+      <w:proofErr w:type="spellEnd"/>
+      <w:r>
+        <w:rPr>
+          <w:lang w:val="ru-RU"/>
+        </w:rPr>
+        <w:t xml:space="preserve"> доступа к данным, требуемым ему в ходе выполнения? Может ли он полу</w:t>
+      </w:r>
+      <w:r>
+        <w:rPr>
+          <w:lang w:val="ru-RU"/>
+        </w:rPr>
+        <w:t>чить его в случае необходимости.</w:t>
+      </w:r>
     </w:p>
     <w:p>
       <w:pPr>
@@ -1711,12 +2227,18 @@
           <w:lang w:val="ru-RU"/>
         </w:rPr>
       </w:pPr>
-      <w:r>
-        <w:rPr>
-          <w:lang w:val="ru-RU"/>
-        </w:rPr>
-        <w:lastRenderedPageBreak/>
-        <w:t xml:space="preserve">1.5 Использование прототипов </w:t>
+      <w:bookmarkStart w:id="7" w:name="_Toc319340693"/>
+      <w:r>
+        <w:rPr>
+          <w:lang w:val="ru-RU"/>
+        </w:rPr>
+        <w:t>1.5</w:t>
+      </w:r>
+      <w:r>
+        <w:rPr>
+          <w:lang w:val="ru-RU"/>
+        </w:rPr>
+        <w:t xml:space="preserve"> Инструменты прототипирования </w:t>
       </w:r>
       <w:r>
         <w:rPr>
@@ -1724,12 +2246,15 @@
         </w:rPr>
         <w:t xml:space="preserve">архитектуры </w:t>
       </w:r>
+      <w:proofErr w:type="gramStart"/>
       <w:r>
         <w:rPr>
           <w:lang w:val="ru-RU"/>
         </w:rPr>
         <w:t>ПО</w:t>
       </w:r>
+      <w:bookmarkEnd w:id="7"/>
+      <w:proofErr w:type="gramEnd"/>
     </w:p>
     <w:p>
       <w:pPr>
@@ -1741,7 +2266,195 @@
         <w:rPr>
           <w:lang w:val="ru-RU"/>
         </w:rPr>
-        <w:t>Бла</w:t>
+        <w:t xml:space="preserve">Поскольку большинство прототипов </w:t>
+      </w:r>
+      <w:proofErr w:type="spellStart"/>
+      <w:r>
+        <w:rPr>
+          <w:lang w:val="ru-RU"/>
+        </w:rPr>
+        <w:t>создается</w:t>
+      </w:r>
+      <w:proofErr w:type="spellEnd"/>
+      <w:r>
+        <w:rPr>
+          <w:lang w:val="ru-RU"/>
+        </w:rPr>
+        <w:t xml:space="preserve"> с целью моделирования рассматриваемой системы в целом, то п</w:t>
+      </w:r>
+      <w:r>
+        <w:rPr>
+          <w:lang w:val="ru-RU"/>
+        </w:rPr>
+        <w:t xml:space="preserve">олученный прототип есть не что иное, как одноразовая программа, необходимая для того, чтобы получить ответы на </w:t>
+      </w:r>
+      <w:proofErr w:type="spellStart"/>
+      <w:r>
+        <w:rPr>
+          <w:lang w:val="ru-RU"/>
+        </w:rPr>
+        <w:t>определенный</w:t>
+      </w:r>
+      <w:proofErr w:type="spellEnd"/>
+      <w:r>
+        <w:rPr>
+          <w:lang w:val="ru-RU"/>
+        </w:rPr>
+        <w:t xml:space="preserve"> ряд вопросов. В </w:t>
+      </w:r>
+      <w:r>
+        <w:rPr>
+          <w:lang w:val="ru-RU"/>
+        </w:rPr>
+        <w:t>протот</w:t>
+      </w:r>
+      <w:r>
+        <w:rPr>
+          <w:lang w:val="ru-RU"/>
+        </w:rPr>
+        <w:t>ипах опущены ненужные детали и подробности</w:t>
+      </w:r>
+      <w:r>
+        <w:rPr>
+          <w:lang w:val="ru-RU"/>
+        </w:rPr>
+        <w:t>, что позволяет в центре рассмотрения иметь</w:t>
+      </w:r>
+      <w:r>
+        <w:rPr>
+          <w:lang w:val="ru-RU"/>
+        </w:rPr>
+        <w:t xml:space="preserve"> лишь</w:t>
+      </w:r>
+      <w:r>
+        <w:rPr>
+          <w:lang w:val="ru-RU"/>
+        </w:rPr>
+        <w:t xml:space="preserve"> </w:t>
+      </w:r>
+      <w:proofErr w:type="spellStart"/>
+      <w:r>
+        <w:rPr>
+          <w:lang w:val="ru-RU"/>
+        </w:rPr>
+        <w:t>определенные</w:t>
+      </w:r>
+      <w:proofErr w:type="spellEnd"/>
+      <w:r>
+        <w:rPr>
+          <w:lang w:val="ru-RU"/>
+        </w:rPr>
+        <w:t xml:space="preserve"> аспекты системы. </w:t>
+      </w:r>
+      <w:r>
+        <w:rPr>
+          <w:lang w:val="ru-RU"/>
+        </w:rPr>
+        <w:t>Для создания прототипа не нужно писать программу – он может быть составлен даже на обычном листе бумаги</w:t>
+      </w:r>
+      <w:r>
+        <w:rPr>
+          <w:lang w:val="ru-RU"/>
+        </w:rPr>
+        <w:t xml:space="preserve"> или доске</w:t>
+      </w:r>
+      <w:r>
+        <w:rPr>
+          <w:lang w:val="ru-RU"/>
+        </w:rPr>
+        <w:t xml:space="preserve">. Главная цель составления такого прототипа – это получить понимание того, как система будет выглядеть в собранном виде, опуская детали. </w:t>
+      </w:r>
+      <w:r>
+        <w:rPr>
+          <w:lang w:val="ru-RU"/>
+        </w:rPr>
+        <w:t xml:space="preserve">С этой точки зрения может показаться удобным создание прототипов посредством языков очень высокого уровня, а точнее языков более высокого уровня по сравнению с языком, используемым при написании системы. </w:t>
+      </w:r>
+      <w:r>
+        <w:rPr>
+          <w:lang w:val="ru-RU"/>
+        </w:rPr>
+        <w:t>К таким</w:t>
+      </w:r>
+      <w:r>
+        <w:rPr>
+          <w:lang w:val="ru-RU"/>
+        </w:rPr>
+        <w:t xml:space="preserve"> языкам</w:t>
+      </w:r>
+      <w:r>
+        <w:rPr>
+          <w:lang w:val="ru-RU"/>
+        </w:rPr>
+        <w:t>, например,</w:t>
+      </w:r>
+      <w:r>
+        <w:rPr>
+          <w:lang w:val="ru-RU"/>
+        </w:rPr>
+        <w:t xml:space="preserve"> можно отнести </w:t>
+      </w:r>
+      <w:r>
+        <w:t>Perl</w:t>
+      </w:r>
+      <w:r>
+        <w:rPr>
+          <w:lang w:val="ru-RU"/>
+        </w:rPr>
+        <w:t xml:space="preserve"> и</w:t>
+      </w:r>
+      <w:r>
+        <w:rPr>
+          <w:lang w:val="ru-RU"/>
+        </w:rPr>
+        <w:t xml:space="preserve"> </w:t>
+      </w:r>
+      <w:r>
+        <w:t>Python</w:t>
+      </w:r>
+      <w:r>
+        <w:rPr>
+          <w:lang w:val="ru-RU"/>
+        </w:rPr>
+        <w:t>. Язык сценариев высокого уровня позволяет опустить многие детали (например, указание типов данных), но при этом создавать функциональный</w:t>
+      </w:r>
+      <w:r>
+        <w:rPr>
+          <w:lang w:val="ru-RU"/>
+        </w:rPr>
+        <w:t xml:space="preserve"> фрагмент программы. </w:t>
+      </w:r>
+      <w:r>
+        <w:rPr>
+          <w:lang w:val="ru-RU"/>
+        </w:rPr>
+        <w:t xml:space="preserve">Такие языки также позволят при необходимости </w:t>
+      </w:r>
+      <w:proofErr w:type="spellStart"/>
+      <w:r>
+        <w:rPr>
+          <w:lang w:val="ru-RU"/>
+        </w:rPr>
+        <w:t>соеденить</w:t>
+      </w:r>
+      <w:proofErr w:type="spellEnd"/>
+      <w:r>
+        <w:rPr>
+          <w:lang w:val="ru-RU"/>
+        </w:rPr>
+        <w:t xml:space="preserve"> низкоуровневые фрагменты в новые сочетания. В итоге, используя такой подход, можно быстро собрать существующие компоненты в новые конфигурации и </w:t>
+      </w:r>
+      <w:r>
+        <w:rPr>
+          <w:lang w:val="ru-RU"/>
+        </w:rPr>
+        <w:t>посмотреть,</w:t>
+      </w:r>
+      <w:r>
+        <w:rPr>
+          <w:lang w:val="ru-RU"/>
+        </w:rPr>
+        <w:t xml:space="preserve"> как они работают. </w:t>
       </w:r>
     </w:p>
     <w:p>
@@ -1751,78 +2464,12 @@
           <w:lang w:val="ru-RU"/>
         </w:rPr>
       </w:pPr>
-      <w:r>
-        <w:rPr>
-          <w:lang w:val="ru-RU"/>
-        </w:rPr>
-        <w:t>1.5 Требования к прототипам архитектуры ПО</w:t>
-      </w:r>
-    </w:p>
-    <w:p>
-      <w:pPr>
-        <w:rPr>
-          <w:lang w:val="ru-RU"/>
-        </w:rPr>
-      </w:pPr>
-      <w:r>
-        <w:rPr>
-          <w:lang w:val="ru-RU"/>
-        </w:rPr>
-        <w:t>Бла</w:t>
-      </w:r>
-    </w:p>
-    <w:p>
-      <w:pPr>
-        <w:pStyle w:val="2"/>
-        <w:rPr>
-          <w:lang w:val="ru-RU"/>
-        </w:rPr>
-      </w:pPr>
-      <w:r>
-        <w:rPr>
-          <w:lang w:val="ru-RU"/>
-        </w:rPr>
-        <w:t xml:space="preserve">1.6 Инструменты прототипирования </w:t>
-      </w:r>
-      <w:r>
-        <w:rPr>
-          <w:lang w:val="ru-RU"/>
-        </w:rPr>
-        <w:t xml:space="preserve">архитектуры </w:t>
-      </w:r>
-      <w:r>
-        <w:rPr>
-          <w:lang w:val="ru-RU"/>
-        </w:rPr>
-        <w:t>ПО</w:t>
-      </w:r>
-    </w:p>
-    <w:bookmarkEnd w:id="6"/>
-    <w:p>
-      <w:pPr>
-        <w:rPr>
-          <w:lang w:val="ru-RU"/>
-        </w:rPr>
-      </w:pPr>
-      <w:r>
-        <w:rPr>
-          <w:lang w:val="ru-RU"/>
-        </w:rPr>
-        <w:t>Блабла</w:t>
-      </w:r>
-    </w:p>
-    <w:p>
-      <w:pPr>
-        <w:pStyle w:val="2"/>
-        <w:rPr>
-          <w:lang w:val="ru-RU"/>
-        </w:rPr>
-      </w:pPr>
-      <w:bookmarkStart w:id="8" w:name="_Toc319241696"/>
-      <w:r>
-        <w:rPr>
-          <w:lang w:val="ru-RU"/>
-        </w:rPr>
+      <w:bookmarkStart w:id="8" w:name="_Toc319340694"/>
+      <w:r>
+        <w:rPr>
+          <w:lang w:val="ru-RU"/>
+        </w:rPr>
+        <w:lastRenderedPageBreak/>
         <w:t>1.</w:t>
       </w:r>
       <w:r>
@@ -1998,7 +2645,7 @@
           <w:rPr>
             <w:noProof/>
           </w:rPr>
-          <w:t>7</w:t>
+          <w:t>1</w:t>
         </w:r>
         <w:r>
           <w:rPr>
@@ -3565,6 +4212,119 @@
     </w:lvl>
   </w:abstractNum>
   <w:abstractNum w:abstractNumId="16">
+    <w:nsid w:val="2CE91C0A"/>
+    <w:multiLevelType w:val="hybridMultilevel"/>
+    <w:tmpl w:val="B7DE4F74"/>
+    <w:lvl w:ilvl="0" w:tplc="04190001">
+      <w:start w:val="1"/>
+      <w:numFmt w:val="bullet"/>
+      <w:lvlText w:val=""/>
+      <w:lvlJc w:val="left"/>
+      <w:pPr>
+        <w:ind w:left="1174" w:hanging="360"/>
+      </w:pPr>
+      <w:rPr>
+        <w:rFonts w:ascii="Symbol" w:hAnsi="Symbol" w:hint="default"/>
+      </w:rPr>
+    </w:lvl>
+    <w:lvl w:ilvl="1" w:tplc="04190003" w:tentative="1">
+      <w:start w:val="1"/>
+      <w:numFmt w:val="bullet"/>
+      <w:lvlText w:val="o"/>
+      <w:lvlJc w:val="left"/>
+      <w:pPr>
+        <w:ind w:left="1894" w:hanging="360"/>
+      </w:pPr>
+      <w:rPr>
+        <w:rFonts w:ascii="Courier New" w:hAnsi="Courier New" w:cs="Courier New" w:hint="default"/>
+      </w:rPr>
+    </w:lvl>
+    <w:lvl w:ilvl="2" w:tplc="04190005" w:tentative="1">
+      <w:start w:val="1"/>
+      <w:numFmt w:val="bullet"/>
+      <w:lvlText w:val=""/>
+      <w:lvlJc w:val="left"/>
+      <w:pPr>
+        <w:ind w:left="2614" w:hanging="360"/>
+      </w:pPr>
+      <w:rPr>
+        <w:rFonts w:ascii="Wingdings" w:hAnsi="Wingdings" w:hint="default"/>
+      </w:rPr>
+    </w:lvl>
+    <w:lvl w:ilvl="3" w:tplc="04190001" w:tentative="1">
+      <w:start w:val="1"/>
+      <w:numFmt w:val="bullet"/>
+      <w:lvlText w:val=""/>
+      <w:lvlJc w:val="left"/>
+      <w:pPr>
+        <w:ind w:left="3334" w:hanging="360"/>
+      </w:pPr>
+      <w:rPr>
+        <w:rFonts w:ascii="Symbol" w:hAnsi="Symbol" w:hint="default"/>
+      </w:rPr>
+    </w:lvl>
+    <w:lvl w:ilvl="4" w:tplc="04190003" w:tentative="1">
+      <w:start w:val="1"/>
+      <w:numFmt w:val="bullet"/>
+      <w:lvlText w:val="o"/>
+      <w:lvlJc w:val="left"/>
+      <w:pPr>
+        <w:ind w:left="4054" w:hanging="360"/>
+      </w:pPr>
+      <w:rPr>
+        <w:rFonts w:ascii="Courier New" w:hAnsi="Courier New" w:cs="Courier New" w:hint="default"/>
+      </w:rPr>
+    </w:lvl>
+    <w:lvl w:ilvl="5" w:tplc="04190005" w:tentative="1">
+      <w:start w:val="1"/>
+      <w:numFmt w:val="bullet"/>
+      <w:lvlText w:val=""/>
+      <w:lvlJc w:val="left"/>
+      <w:pPr>
+        <w:ind w:left="4774" w:hanging="360"/>
+      </w:pPr>
+      <w:rPr>
+        <w:rFonts w:ascii="Wingdings" w:hAnsi="Wingdings" w:hint="default"/>
+      </w:rPr>
+    </w:lvl>
+    <w:lvl w:ilvl="6" w:tplc="04190001" w:tentative="1">
+      <w:start w:val="1"/>
+      <w:numFmt w:val="bullet"/>
+      <w:lvlText w:val=""/>
+      <w:lvlJc w:val="left"/>
+      <w:pPr>
+        <w:ind w:left="5494" w:hanging="360"/>
+      </w:pPr>
+      <w:rPr>
+        <w:rFonts w:ascii="Symbol" w:hAnsi="Symbol" w:hint="default"/>
+      </w:rPr>
+    </w:lvl>
+    <w:lvl w:ilvl="7" w:tplc="04190003" w:tentative="1">
+      <w:start w:val="1"/>
+      <w:numFmt w:val="bullet"/>
+      <w:lvlText w:val="o"/>
+      <w:lvlJc w:val="left"/>
+      <w:pPr>
+        <w:ind w:left="6214" w:hanging="360"/>
+      </w:pPr>
+      <w:rPr>
+        <w:rFonts w:ascii="Courier New" w:hAnsi="Courier New" w:cs="Courier New" w:hint="default"/>
+      </w:rPr>
+    </w:lvl>
+    <w:lvl w:ilvl="8" w:tplc="04190005" w:tentative="1">
+      <w:start w:val="1"/>
+      <w:numFmt w:val="bullet"/>
+      <w:lvlText w:val=""/>
+      <w:lvlJc w:val="left"/>
+      <w:pPr>
+        <w:ind w:left="6934" w:hanging="360"/>
+      </w:pPr>
+      <w:rPr>
+        <w:rFonts w:ascii="Wingdings" w:hAnsi="Wingdings" w:hint="default"/>
+      </w:rPr>
+    </w:lvl>
+  </w:abstractNum>
+  <w:abstractNum w:abstractNumId="17">
     <w:nsid w:val="342A6CCD"/>
     <w:multiLevelType w:val="hybridMultilevel"/>
     <w:tmpl w:val="D7986492"/>
@@ -3653,7 +4413,7 @@
       </w:pPr>
     </w:lvl>
   </w:abstractNum>
-  <w:abstractNum w:abstractNumId="17">
+  <w:abstractNum w:abstractNumId="18">
     <w:nsid w:val="37BA24E3"/>
     <w:multiLevelType w:val="hybridMultilevel"/>
     <w:tmpl w:val="C4AEC72C"/>
@@ -3766,7 +4526,7 @@
       </w:rPr>
     </w:lvl>
   </w:abstractNum>
-  <w:abstractNum w:abstractNumId="18">
+  <w:abstractNum w:abstractNumId="19">
     <w:nsid w:val="39217639"/>
     <w:multiLevelType w:val="hybridMultilevel"/>
     <w:tmpl w:val="6AA6D6A4"/>
@@ -3879,7 +4639,7 @@
       </w:rPr>
     </w:lvl>
   </w:abstractNum>
-  <w:abstractNum w:abstractNumId="19">
+  <w:abstractNum w:abstractNumId="20">
     <w:nsid w:val="39507E11"/>
     <w:multiLevelType w:val="hybridMultilevel"/>
     <w:tmpl w:val="4184C1D4"/>
@@ -3992,7 +4752,7 @@
       </w:rPr>
     </w:lvl>
   </w:abstractNum>
-  <w:abstractNum w:abstractNumId="20">
+  <w:abstractNum w:abstractNumId="21">
     <w:nsid w:val="39D01375"/>
     <w:multiLevelType w:val="hybridMultilevel"/>
     <w:tmpl w:val="5C06D83A"/>
@@ -4081,7 +4841,7 @@
       </w:pPr>
     </w:lvl>
   </w:abstractNum>
-  <w:abstractNum w:abstractNumId="21">
+  <w:abstractNum w:abstractNumId="22">
     <w:nsid w:val="425D2AD6"/>
     <w:multiLevelType w:val="hybridMultilevel"/>
     <w:tmpl w:val="32741658"/>
@@ -4170,7 +4930,7 @@
       </w:pPr>
     </w:lvl>
   </w:abstractNum>
-  <w:abstractNum w:abstractNumId="22">
+  <w:abstractNum w:abstractNumId="23">
     <w:nsid w:val="432939F0"/>
     <w:multiLevelType w:val="hybridMultilevel"/>
     <w:tmpl w:val="4B323D8E"/>
@@ -4259,7 +5019,7 @@
       </w:pPr>
     </w:lvl>
   </w:abstractNum>
-  <w:abstractNum w:abstractNumId="23">
+  <w:abstractNum w:abstractNumId="24">
     <w:nsid w:val="46340935"/>
     <w:multiLevelType w:val="hybridMultilevel"/>
     <w:tmpl w:val="F33A97D0"/>
@@ -4348,7 +5108,7 @@
       </w:pPr>
     </w:lvl>
   </w:abstractNum>
-  <w:abstractNum w:abstractNumId="24">
+  <w:abstractNum w:abstractNumId="25">
     <w:nsid w:val="46FE4BC5"/>
     <w:multiLevelType w:val="hybridMultilevel"/>
     <w:tmpl w:val="01822F66"/>
@@ -4461,7 +5221,7 @@
       </w:rPr>
     </w:lvl>
   </w:abstractNum>
-  <w:abstractNum w:abstractNumId="25">
+  <w:abstractNum w:abstractNumId="26">
     <w:nsid w:val="4BF53BD0"/>
     <w:multiLevelType w:val="multilevel"/>
     <w:tmpl w:val="B044C07C"/>
@@ -4574,7 +5334,7 @@
       </w:rPr>
     </w:lvl>
   </w:abstractNum>
-  <w:abstractNum w:abstractNumId="26">
+  <w:abstractNum w:abstractNumId="27">
     <w:nsid w:val="4E566F03"/>
     <w:multiLevelType w:val="multilevel"/>
     <w:tmpl w:val="34D65A18"/>
@@ -4687,7 +5447,7 @@
       </w:rPr>
     </w:lvl>
   </w:abstractNum>
-  <w:abstractNum w:abstractNumId="27">
+  <w:abstractNum w:abstractNumId="28">
     <w:nsid w:val="4E804E31"/>
     <w:multiLevelType w:val="hybridMultilevel"/>
     <w:tmpl w:val="C97877D8"/>
@@ -4800,7 +5560,7 @@
       </w:rPr>
     </w:lvl>
   </w:abstractNum>
-  <w:abstractNum w:abstractNumId="28">
+  <w:abstractNum w:abstractNumId="29">
     <w:nsid w:val="4EA12F1A"/>
     <w:multiLevelType w:val="hybridMultilevel"/>
     <w:tmpl w:val="63727F86"/>
@@ -4889,7 +5649,7 @@
       </w:pPr>
     </w:lvl>
   </w:abstractNum>
-  <w:abstractNum w:abstractNumId="29">
+  <w:abstractNum w:abstractNumId="30">
     <w:nsid w:val="51892C13"/>
     <w:multiLevelType w:val="hybridMultilevel"/>
     <w:tmpl w:val="179ADD7C"/>
@@ -5002,7 +5762,7 @@
       </w:rPr>
     </w:lvl>
   </w:abstractNum>
-  <w:abstractNum w:abstractNumId="30">
+  <w:abstractNum w:abstractNumId="31">
     <w:nsid w:val="548F2AE9"/>
     <w:multiLevelType w:val="hybridMultilevel"/>
     <w:tmpl w:val="EB8AAA50"/>
@@ -5094,7 +5854,7 @@
       </w:pPr>
     </w:lvl>
   </w:abstractNum>
-  <w:abstractNum w:abstractNumId="31">
+  <w:abstractNum w:abstractNumId="32">
     <w:nsid w:val="558B6E8C"/>
     <w:multiLevelType w:val="hybridMultilevel"/>
     <w:tmpl w:val="78CEF2E6"/>
@@ -5183,7 +5943,7 @@
       </w:pPr>
     </w:lvl>
   </w:abstractNum>
-  <w:abstractNum w:abstractNumId="32">
+  <w:abstractNum w:abstractNumId="33">
     <w:nsid w:val="59474EF2"/>
     <w:multiLevelType w:val="hybridMultilevel"/>
     <w:tmpl w:val="B2F03062"/>
@@ -5296,7 +6056,7 @@
       </w:rPr>
     </w:lvl>
   </w:abstractNum>
-  <w:abstractNum w:abstractNumId="33">
+  <w:abstractNum w:abstractNumId="34">
     <w:nsid w:val="5972359A"/>
     <w:multiLevelType w:val="hybridMultilevel"/>
     <w:tmpl w:val="16B475BE"/>
@@ -5385,7 +6145,7 @@
       </w:pPr>
     </w:lvl>
   </w:abstractNum>
-  <w:abstractNum w:abstractNumId="34">
+  <w:abstractNum w:abstractNumId="35">
     <w:nsid w:val="63AC7A22"/>
     <w:multiLevelType w:val="hybridMultilevel"/>
     <w:tmpl w:val="86B8A9EE"/>
@@ -5498,7 +6258,7 @@
       </w:rPr>
     </w:lvl>
   </w:abstractNum>
-  <w:abstractNum w:abstractNumId="35">
+  <w:abstractNum w:abstractNumId="36">
     <w:nsid w:val="67197326"/>
     <w:multiLevelType w:val="hybridMultilevel"/>
     <w:tmpl w:val="13527672"/>
@@ -5587,7 +6347,7 @@
       </w:pPr>
     </w:lvl>
   </w:abstractNum>
-  <w:abstractNum w:abstractNumId="36">
+  <w:abstractNum w:abstractNumId="37">
     <w:nsid w:val="6834531D"/>
     <w:multiLevelType w:val="hybridMultilevel"/>
     <w:tmpl w:val="8EBE771A"/>
@@ -5676,7 +6436,7 @@
       </w:pPr>
     </w:lvl>
   </w:abstractNum>
-  <w:abstractNum w:abstractNumId="37">
+  <w:abstractNum w:abstractNumId="38">
     <w:nsid w:val="6C7B6701"/>
     <w:multiLevelType w:val="hybridMultilevel"/>
     <w:tmpl w:val="8362BFBE"/>
@@ -5765,7 +6525,7 @@
       </w:pPr>
     </w:lvl>
   </w:abstractNum>
-  <w:abstractNum w:abstractNumId="38">
+  <w:abstractNum w:abstractNumId="39">
     <w:nsid w:val="6D175353"/>
     <w:multiLevelType w:val="hybridMultilevel"/>
     <w:tmpl w:val="E16C753C"/>
@@ -5854,7 +6614,7 @@
       </w:pPr>
     </w:lvl>
   </w:abstractNum>
-  <w:abstractNum w:abstractNumId="39">
+  <w:abstractNum w:abstractNumId="40">
     <w:nsid w:val="716621E1"/>
     <w:multiLevelType w:val="hybridMultilevel"/>
     <w:tmpl w:val="BD3AFCFE"/>
@@ -5967,7 +6727,7 @@
       </w:rPr>
     </w:lvl>
   </w:abstractNum>
-  <w:abstractNum w:abstractNumId="40">
+  <w:abstractNum w:abstractNumId="41">
     <w:nsid w:val="76B42AC2"/>
     <w:multiLevelType w:val="hybridMultilevel"/>
     <w:tmpl w:val="1A6AB8E4"/>
@@ -6080,7 +6840,7 @@
       </w:rPr>
     </w:lvl>
   </w:abstractNum>
-  <w:abstractNum w:abstractNumId="41">
+  <w:abstractNum w:abstractNumId="42">
     <w:nsid w:val="78D60697"/>
     <w:multiLevelType w:val="hybridMultilevel"/>
     <w:tmpl w:val="2020D9D2"/>
@@ -6169,7 +6929,7 @@
       </w:pPr>
     </w:lvl>
   </w:abstractNum>
-  <w:abstractNum w:abstractNumId="42">
+  <w:abstractNum w:abstractNumId="43">
     <w:nsid w:val="7B7F10A0"/>
     <w:multiLevelType w:val="hybridMultilevel"/>
     <w:tmpl w:val="0B503946"/>
@@ -6282,7 +7042,7 @@
       </w:rPr>
     </w:lvl>
   </w:abstractNum>
-  <w:abstractNum w:abstractNumId="43">
+  <w:abstractNum w:abstractNumId="44">
     <w:nsid w:val="7D76618B"/>
     <w:multiLevelType w:val="hybridMultilevel"/>
     <w:tmpl w:val="B306786E"/>
@@ -6371,7 +7131,7 @@
       </w:pPr>
     </w:lvl>
   </w:abstractNum>
-  <w:abstractNum w:abstractNumId="44">
+  <w:abstractNum w:abstractNumId="45">
     <w:nsid w:val="7DC37017"/>
     <w:multiLevelType w:val="hybridMultilevel"/>
     <w:tmpl w:val="EA763130"/>
@@ -6460,7 +7220,7 @@
       </w:pPr>
     </w:lvl>
   </w:abstractNum>
-  <w:abstractNum w:abstractNumId="45">
+  <w:abstractNum w:abstractNumId="46">
     <w:nsid w:val="7DD7782E"/>
     <w:multiLevelType w:val="hybridMultilevel"/>
     <w:tmpl w:val="93F0DDF2"/>
@@ -6573,7 +7333,7 @@
       </w:rPr>
     </w:lvl>
   </w:abstractNum>
-  <w:abstractNum w:abstractNumId="46">
+  <w:abstractNum w:abstractNumId="47">
     <w:nsid w:val="7E6A6B55"/>
     <w:multiLevelType w:val="hybridMultilevel"/>
     <w:tmpl w:val="1C926D8A"/>
@@ -6662,7 +7422,7 @@
       </w:pPr>
     </w:lvl>
   </w:abstractNum>
-  <w:abstractNum w:abstractNumId="47">
+  <w:abstractNum w:abstractNumId="48">
     <w:nsid w:val="7FB766A8"/>
     <w:multiLevelType w:val="hybridMultilevel"/>
     <w:tmpl w:val="AD2AC1E6"/>
@@ -6775,7 +7535,7 @@
       </w:rPr>
     </w:lvl>
   </w:abstractNum>
-  <w:abstractNum w:abstractNumId="48">
+  <w:abstractNum w:abstractNumId="49">
     <w:nsid w:val="7FC15B5C"/>
     <w:multiLevelType w:val="hybridMultilevel"/>
     <w:tmpl w:val="3328F260"/>
@@ -6865,64 +7625,64 @@
     </w:lvl>
   </w:abstractNum>
   <w:num w:numId="1">
-    <w:abstractNumId w:val="16"/>
+    <w:abstractNumId w:val="17"/>
   </w:num>
   <w:num w:numId="2">
-    <w:abstractNumId w:val="34"/>
+    <w:abstractNumId w:val="35"/>
   </w:num>
   <w:num w:numId="3">
-    <w:abstractNumId w:val="32"/>
+    <w:abstractNumId w:val="33"/>
   </w:num>
   <w:num w:numId="4">
-    <w:abstractNumId w:val="17"/>
+    <w:abstractNumId w:val="18"/>
   </w:num>
   <w:num w:numId="5">
     <w:abstractNumId w:val="2"/>
   </w:num>
   <w:num w:numId="6">
-    <w:abstractNumId w:val="29"/>
+    <w:abstractNumId w:val="30"/>
   </w:num>
   <w:num w:numId="7">
-    <w:abstractNumId w:val="27"/>
+    <w:abstractNumId w:val="28"/>
   </w:num>
   <w:num w:numId="8">
-    <w:abstractNumId w:val="24"/>
+    <w:abstractNumId w:val="25"/>
   </w:num>
   <w:num w:numId="9">
-    <w:abstractNumId w:val="46"/>
+    <w:abstractNumId w:val="47"/>
   </w:num>
   <w:num w:numId="10">
-    <w:abstractNumId w:val="21"/>
+    <w:abstractNumId w:val="22"/>
   </w:num>
   <w:num w:numId="11">
-    <w:abstractNumId w:val="19"/>
+    <w:abstractNumId w:val="20"/>
   </w:num>
   <w:num w:numId="12">
-    <w:abstractNumId w:val="41"/>
+    <w:abstractNumId w:val="42"/>
   </w:num>
   <w:num w:numId="13">
     <w:abstractNumId w:val="4"/>
   </w:num>
   <w:num w:numId="14">
-    <w:abstractNumId w:val="31"/>
+    <w:abstractNumId w:val="32"/>
   </w:num>
   <w:num w:numId="15">
     <w:abstractNumId w:val="9"/>
   </w:num>
   <w:num w:numId="16">
-    <w:abstractNumId w:val="40"/>
+    <w:abstractNumId w:val="41"/>
   </w:num>
   <w:num w:numId="17">
     <w:abstractNumId w:val="3"/>
   </w:num>
   <w:num w:numId="18">
-    <w:abstractNumId w:val="45"/>
+    <w:abstractNumId w:val="46"/>
   </w:num>
   <w:num w:numId="19">
-    <w:abstractNumId w:val="47"/>
+    <w:abstractNumId w:val="48"/>
   </w:num>
   <w:num w:numId="20">
-    <w:abstractNumId w:val="38"/>
+    <w:abstractNumId w:val="39"/>
   </w:num>
   <w:num w:numId="21">
     <w:abstractNumId w:val="6"/>
@@ -6931,13 +7691,13 @@
     <w:abstractNumId w:val="13"/>
   </w:num>
   <w:num w:numId="23">
-    <w:abstractNumId w:val="36"/>
+    <w:abstractNumId w:val="37"/>
   </w:num>
   <w:num w:numId="24">
     <w:abstractNumId w:val="7"/>
   </w:num>
   <w:num w:numId="25">
-    <w:abstractNumId w:val="33"/>
+    <w:abstractNumId w:val="34"/>
   </w:num>
   <w:num w:numId="26">
     <w:abstractNumId w:val="12"/>
@@ -6946,13 +7706,13 @@
     <w:abstractNumId w:val="5"/>
   </w:num>
   <w:num w:numId="28">
-    <w:abstractNumId w:val="20"/>
+    <w:abstractNumId w:val="21"/>
   </w:num>
   <w:num w:numId="29">
     <w:abstractNumId w:val="11"/>
   </w:num>
   <w:num w:numId="30">
-    <w:abstractNumId w:val="48"/>
+    <w:abstractNumId w:val="49"/>
   </w:num>
   <w:num w:numId="31">
     <w:abstractNumId w:val="0"/>
@@ -6961,55 +7721,58 @@
     <w:abstractNumId w:val="10"/>
   </w:num>
   <w:num w:numId="33">
-    <w:abstractNumId w:val="43"/>
+    <w:abstractNumId w:val="44"/>
   </w:num>
   <w:num w:numId="34">
-    <w:abstractNumId w:val="28"/>
+    <w:abstractNumId w:val="29"/>
   </w:num>
   <w:num w:numId="35">
     <w:abstractNumId w:val="8"/>
   </w:num>
   <w:num w:numId="36">
-    <w:abstractNumId w:val="23"/>
+    <w:abstractNumId w:val="24"/>
   </w:num>
   <w:num w:numId="37">
-    <w:abstractNumId w:val="35"/>
+    <w:abstractNumId w:val="36"/>
   </w:num>
   <w:num w:numId="38">
-    <w:abstractNumId w:val="30"/>
+    <w:abstractNumId w:val="31"/>
   </w:num>
   <w:num w:numId="39">
-    <w:abstractNumId w:val="44"/>
+    <w:abstractNumId w:val="45"/>
   </w:num>
   <w:num w:numId="40">
-    <w:abstractNumId w:val="25"/>
+    <w:abstractNumId w:val="26"/>
   </w:num>
   <w:num w:numId="41">
-    <w:abstractNumId w:val="26"/>
+    <w:abstractNumId w:val="27"/>
   </w:num>
   <w:num w:numId="42">
     <w:abstractNumId w:val="15"/>
   </w:num>
   <w:num w:numId="43">
-    <w:abstractNumId w:val="22"/>
+    <w:abstractNumId w:val="23"/>
   </w:num>
   <w:num w:numId="44">
-    <w:abstractNumId w:val="37"/>
+    <w:abstractNumId w:val="38"/>
   </w:num>
   <w:num w:numId="45">
-    <w:abstractNumId w:val="39"/>
+    <w:abstractNumId w:val="40"/>
   </w:num>
   <w:num w:numId="46">
-    <w:abstractNumId w:val="42"/>
+    <w:abstractNumId w:val="43"/>
   </w:num>
   <w:num w:numId="47">
-    <w:abstractNumId w:val="18"/>
+    <w:abstractNumId w:val="19"/>
   </w:num>
   <w:num w:numId="48">
     <w:abstractNumId w:val="1"/>
   </w:num>
   <w:num w:numId="49">
     <w:abstractNumId w:val="14"/>
+  </w:num>
+  <w:num w:numId="50">
+    <w:abstractNumId w:val="16"/>
   </w:num>
   <w:numIdMacAtCleanup w:val="36"/>
 </w:numbering>
@@ -7276,7 +8039,6 @@
   <w:style w:type="character" w:default="1" w:styleId="a0">
     <w:name w:val="Default Paragraph Font"/>
     <w:uiPriority w:val="1"/>
-    <w:semiHidden/>
     <w:unhideWhenUsed/>
   </w:style>
   <w:style w:type="table" w:default="1" w:styleId="a1">
@@ -8295,7 +9057,7 @@
 </file>
 
 <file path=customXml/itemProps1.xml><?xml version="1.0" encoding="utf-8"?>
-<ds:datastoreItem xmlns:ds="http://schemas.openxmlformats.org/officeDocument/2006/customXml" ds:itemID="{E9D99257-F225-4D2F-84D1-1E900CB49E37}">
+<ds:datastoreItem xmlns:ds="http://schemas.openxmlformats.org/officeDocument/2006/customXml" ds:itemID="{9C985024-73F3-4417-8BDA-A9CDD6C94DD8}">
   <ds:schemaRefs>
     <ds:schemaRef ds:uri="http://schemas.openxmlformats.org/officeDocument/2006/bibliography"/>
   </ds:schemaRefs>

</xml_diff>

<commit_message>
using of architecture prototyping in real life
</commit_message>
<xml_diff>
--- a/main.docx
+++ b/main.docx
@@ -644,8 +644,6 @@
       <w:r>
         <w:br w:type="page"/>
       </w:r>
-      <w:bookmarkStart w:id="0" w:name="_GoBack"/>
-      <w:bookmarkEnd w:id="0"/>
     </w:p>
     <w:p>
       <w:pPr>
@@ -655,7 +653,7 @@
           <w:lang w:val="ru-RU"/>
         </w:rPr>
       </w:pPr>
-      <w:bookmarkStart w:id="1" w:name="_Toc319340687"/>
+      <w:bookmarkStart w:id="0" w:name="_Toc319340687"/>
       <w:r>
         <w:rPr>
           <w:lang w:val="ru-RU"/>
@@ -663,7 +661,7 @@
         <w:lastRenderedPageBreak/>
         <w:t>Введение</w:t>
       </w:r>
-      <w:bookmarkEnd w:id="1"/>
+      <w:bookmarkEnd w:id="0"/>
     </w:p>
     <w:p>
       <w:pPr>
@@ -876,7 +874,7 @@
           <w:lang w:val="ru-RU"/>
         </w:rPr>
       </w:pPr>
-      <w:bookmarkStart w:id="2" w:name="_Toc319340688"/>
+      <w:bookmarkStart w:id="1" w:name="_Toc319340688"/>
       <w:r>
         <w:rPr>
           <w:lang w:val="ru-RU"/>
@@ -896,7 +894,7 @@
         </w:rPr>
         <w:t>архитектуры ПО</w:t>
       </w:r>
-      <w:bookmarkEnd w:id="2"/>
+      <w:bookmarkEnd w:id="1"/>
     </w:p>
     <w:p>
       <w:pPr>
@@ -906,7 +904,7 @@
           <w:lang w:val="ru-RU"/>
         </w:rPr>
       </w:pPr>
-      <w:bookmarkStart w:id="3" w:name="_Toc319340689"/>
+      <w:bookmarkStart w:id="2" w:name="_Toc319340689"/>
       <w:r>
         <w:rPr>
           <w:lang w:val="ru-RU"/>
@@ -919,7 +917,7 @@
         </w:rPr>
         <w:t>Прототипирование ПО</w:t>
       </w:r>
-      <w:bookmarkEnd w:id="3"/>
+      <w:bookmarkEnd w:id="2"/>
     </w:p>
     <w:p>
       <w:pPr>
@@ -1575,12 +1573,69 @@
           <w:lang w:val="ru-RU"/>
         </w:rPr>
       </w:pPr>
-      <w:bookmarkStart w:id="4" w:name="_Toc319340690"/>
+      <w:bookmarkStart w:id="3" w:name="_Toc319340690"/>
       <w:r>
         <w:rPr>
           <w:lang w:val="ru-RU"/>
         </w:rPr>
         <w:t xml:space="preserve">1.2 Понятие прототипа </w:t>
+      </w:r>
+      <w:r>
+        <w:rPr>
+          <w:lang w:val="ru-RU"/>
+        </w:rPr>
+        <w:t xml:space="preserve">архитектуры </w:t>
+      </w:r>
+      <w:proofErr w:type="gramStart"/>
+      <w:r>
+        <w:rPr>
+          <w:lang w:val="ru-RU"/>
+        </w:rPr>
+        <w:t>ПО</w:t>
+      </w:r>
+      <w:bookmarkEnd w:id="3"/>
+      <w:proofErr w:type="gramEnd"/>
+    </w:p>
+    <w:p>
+      <w:pPr>
+        <w:rPr>
+          <w:lang w:val="ru-RU"/>
+        </w:rPr>
+      </w:pPr>
+      <w:proofErr w:type="spellStart"/>
+      <w:r>
+        <w:rPr>
+          <w:lang w:val="ru-RU"/>
+        </w:rPr>
+        <w:t>Протипы</w:t>
+      </w:r>
+      <w:proofErr w:type="spellEnd"/>
+      <w:r>
+        <w:rPr>
+          <w:lang w:val="ru-RU"/>
+        </w:rPr>
+        <w:t xml:space="preserve"> архитектуры создаются, чтобы смоделировать будущую систему в целом. Ни один из отдельных модулей в прототипе не должен быть особенно функциональным. </w:t>
+      </w:r>
+    </w:p>
+    <w:p>
+      <w:pPr>
+        <w:pStyle w:val="2"/>
+        <w:rPr>
+          <w:lang w:val="ru-RU"/>
+        </w:rPr>
+      </w:pPr>
+      <w:bookmarkStart w:id="4" w:name="_Toc319340691"/>
+      <w:r>
+        <w:rPr>
+          <w:lang w:val="ru-RU"/>
+        </w:rPr>
+        <w:t>1.3</w:t>
+      </w:r>
+      <w:r>
+        <w:rPr>
+          <w:lang w:val="ru-RU"/>
+        </w:rPr>
+        <w:t xml:space="preserve"> Использование прототипов </w:t>
       </w:r>
       <w:r>
         <w:rPr>
@@ -1604,56 +1659,55 @@
           <w:lang w:val="ru-RU"/>
         </w:rPr>
       </w:pPr>
+      <w:r>
+        <w:rPr>
+          <w:lang w:val="ru-RU"/>
+        </w:rPr>
+        <w:t xml:space="preserve">в </w:t>
+      </w:r>
       <w:proofErr w:type="spellStart"/>
       <w:r>
         <w:rPr>
           <w:lang w:val="ru-RU"/>
         </w:rPr>
-        <w:t>Протипы</w:t>
+        <w:t>использщовании</w:t>
       </w:r>
       <w:proofErr w:type="spellEnd"/>
       <w:r>
         <w:rPr>
           <w:lang w:val="ru-RU"/>
         </w:rPr>
-        <w:t xml:space="preserve"> архитектуры создаются, чтобы смоделировать будущую систему в целом. Ни один из отдельных модулей в прототипе не должен быть особенно функциональным. </w:t>
-      </w:r>
+        <w:t xml:space="preserve"> можно написать и про ЖЦ и про </w:t>
+      </w:r>
+      <w:proofErr w:type="spellStart"/>
+      <w:r>
+        <w:rPr>
+          <w:lang w:val="ru-RU"/>
+        </w:rPr>
+        <w:t>скрам</w:t>
+      </w:r>
+      <w:proofErr w:type="spellEnd"/>
+      <w:r>
+        <w:rPr>
+          <w:lang w:val="ru-RU"/>
+        </w:rPr>
+        <w:t xml:space="preserve"> и про </w:t>
+      </w:r>
+      <w:proofErr w:type="spellStart"/>
+      <w:r>
+        <w:rPr>
+          <w:lang w:val="ru-RU"/>
+        </w:rPr>
+        <w:t>ажайл</w:t>
+      </w:r>
+      <w:proofErr w:type="spellEnd"/>
     </w:p>
     <w:p>
       <w:pPr>
-        <w:pStyle w:val="2"/>
-        <w:rPr>
-          <w:lang w:val="ru-RU"/>
-        </w:rPr>
-      </w:pPr>
-      <w:bookmarkStart w:id="5" w:name="_Toc319340691"/>
-      <w:r>
-        <w:rPr>
-          <w:lang w:val="ru-RU"/>
-        </w:rPr>
-        <w:t>1.3</w:t>
-      </w:r>
-      <w:r>
-        <w:rPr>
-          <w:lang w:val="ru-RU"/>
-        </w:rPr>
-        <w:t xml:space="preserve"> Использование прототипов </w:t>
-      </w:r>
-      <w:r>
-        <w:rPr>
-          <w:lang w:val="ru-RU"/>
-        </w:rPr>
-        <w:t xml:space="preserve">архитектуры </w:t>
-      </w:r>
-      <w:proofErr w:type="gramStart"/>
-      <w:r>
-        <w:rPr>
-          <w:lang w:val="ru-RU"/>
-        </w:rPr>
-        <w:t>ПО</w:t>
-      </w:r>
-      <w:bookmarkEnd w:id="5"/>
-      <w:proofErr w:type="gramEnd"/>
+        <w:rPr>
+          <w:lang w:val="ru-RU"/>
+        </w:rPr>
+      </w:pPr>
     </w:p>
     <w:p>
       <w:pPr>
@@ -1665,44 +1719,178 @@
         <w:rPr>
           <w:lang w:val="ru-RU"/>
         </w:rPr>
-        <w:t xml:space="preserve">в </w:t>
+        <w:t xml:space="preserve">Когда разработчики сталкиваются с разработкой чего-то нового и </w:t>
       </w:r>
       <w:proofErr w:type="spellStart"/>
       <w:r>
         <w:rPr>
           <w:lang w:val="ru-RU"/>
         </w:rPr>
-        <w:t>использщовании</w:t>
+        <w:t>еще</w:t>
       </w:r>
       <w:proofErr w:type="spellEnd"/>
       <w:r>
         <w:rPr>
           <w:lang w:val="ru-RU"/>
         </w:rPr>
-        <w:t xml:space="preserve"> можно написать и про ЖЦ и про </w:t>
+        <w:t xml:space="preserve"> не существующего, они в первую очередь подвержены большому риску </w:t>
+      </w:r>
+      <w:proofErr w:type="gramStart"/>
+      <w:r>
+        <w:rPr>
+          <w:lang w:val="ru-RU"/>
+        </w:rPr>
+        <w:t>выбрать</w:t>
+      </w:r>
+      <w:proofErr w:type="gramEnd"/>
+      <w:r>
+        <w:rPr>
+          <w:lang w:val="ru-RU"/>
+        </w:rPr>
+        <w:t xml:space="preserve"> неверный способ и пойти по не</w:t>
+      </w:r>
+      <w:r>
+        <w:rPr>
+          <w:lang w:val="ru-RU"/>
+        </w:rPr>
+        <w:t>правильному</w:t>
+      </w:r>
+      <w:r>
+        <w:rPr>
+          <w:lang w:val="ru-RU"/>
+        </w:rPr>
+        <w:t xml:space="preserve"> пути. </w:t>
+      </w:r>
+      <w:r>
+        <w:rPr>
+          <w:lang w:val="ru-RU"/>
+        </w:rPr>
+        <w:t>А поскольку заказчики и пользователи ранее не сталкивались с подобного типа системами, то и требования их могут быть неточными и расплывчатыми.</w:t>
+      </w:r>
+      <w:r>
+        <w:rPr>
+          <w:lang w:val="ru-RU"/>
+        </w:rPr>
+        <w:t xml:space="preserve"> Кроме того, сами разработчики вынуждены будут использовать средства алгоритмы, методики или библиотеки, с которыми они не знакомы. Таким образом, получается, что разработчики сталкиваются с большим количеством неизвестных. </w:t>
+      </w:r>
+    </w:p>
+    <w:p>
+      <w:pPr>
+        <w:rPr>
+          <w:lang w:val="ru-RU"/>
+        </w:rPr>
+      </w:pPr>
+      <w:r>
+        <w:rPr>
+          <w:lang w:val="ru-RU"/>
+        </w:rPr>
+        <w:t xml:space="preserve">Самый часто применяемый выход из этой ситуации – это </w:t>
+      </w:r>
+      <w:r>
+        <w:rPr>
+          <w:lang w:val="ru-RU"/>
+        </w:rPr>
+        <w:t xml:space="preserve">составление </w:t>
+      </w:r>
+      <w:r>
+        <w:rPr>
+          <w:lang w:val="ru-RU"/>
+        </w:rPr>
+        <w:t>предельно подробных спецификаций</w:t>
+      </w:r>
+      <w:r>
+        <w:rPr>
+          <w:lang w:val="ru-RU"/>
+        </w:rPr>
+        <w:t xml:space="preserve"> системы. </w:t>
+      </w:r>
+      <w:r>
+        <w:rPr>
+          <w:lang w:val="ru-RU"/>
+        </w:rPr>
+        <w:t xml:space="preserve">Написание большого количества документации, которые будут </w:t>
       </w:r>
       <w:proofErr w:type="spellStart"/>
       <w:r>
         <w:rPr>
           <w:lang w:val="ru-RU"/>
         </w:rPr>
-        <w:t>скрам</w:t>
+        <w:t>четко</w:t>
       </w:r>
       <w:proofErr w:type="spellEnd"/>
       <w:r>
         <w:rPr>
           <w:lang w:val="ru-RU"/>
         </w:rPr>
-        <w:t xml:space="preserve"> и про </w:t>
-      </w:r>
-      <w:proofErr w:type="spellStart"/>
-      <w:r>
-        <w:rPr>
-          <w:lang w:val="ru-RU"/>
-        </w:rPr>
-        <w:t>ажайл</w:t>
-      </w:r>
-      <w:proofErr w:type="spellEnd"/>
+        <w:t xml:space="preserve"> регламентировать каждое требование к системе, связывать каждое неизвестное и ограничивать рабочую среду. </w:t>
+      </w:r>
+    </w:p>
+    <w:p>
+      <w:pPr>
+        <w:rPr>
+          <w:lang w:val="ru-RU"/>
+        </w:rPr>
+      </w:pPr>
+      <w:r>
+        <w:rPr>
+          <w:lang w:val="ru-RU"/>
+        </w:rPr>
+        <w:t>Однако</w:t>
+      </w:r>
+      <w:proofErr w:type="gramStart"/>
+      <w:r>
+        <w:rPr>
+          <w:lang w:val="ru-RU"/>
+        </w:rPr>
+        <w:t>,</w:t>
+      </w:r>
+      <w:proofErr w:type="gramEnd"/>
+      <w:r>
+        <w:rPr>
+          <w:lang w:val="ru-RU"/>
+        </w:rPr>
+        <w:t xml:space="preserve"> </w:t>
+      </w:r>
+      <w:r>
+        <w:rPr>
+          <w:lang w:val="ru-RU"/>
+        </w:rPr>
+        <w:t>существуют</w:t>
+      </w:r>
+      <w:r>
+        <w:rPr>
+          <w:lang w:val="ru-RU"/>
+        </w:rPr>
+        <w:t xml:space="preserve"> и другие способы решения такой проблемы. </w:t>
+      </w:r>
+      <w:proofErr w:type="gramStart"/>
+      <w:r>
+        <w:rPr>
+          <w:lang w:val="ru-RU"/>
+        </w:rPr>
+        <w:t>Одним</w:t>
+      </w:r>
+      <w:proofErr w:type="gramEnd"/>
+      <w:r>
+        <w:rPr>
+          <w:lang w:val="ru-RU"/>
+        </w:rPr>
+        <w:t xml:space="preserve"> из которых является «стрельба трассирующими». </w:t>
+      </w:r>
+      <w:r>
+        <w:rPr>
+          <w:lang w:val="ru-RU"/>
+        </w:rPr>
+        <w:t>Характерной особенностью</w:t>
+      </w:r>
+      <w:r>
+        <w:rPr>
+          <w:lang w:val="ru-RU"/>
+        </w:rPr>
+        <w:t xml:space="preserve"> данного метода является то</w:t>
+      </w:r>
+      <w:bookmarkStart w:id="5" w:name="_GoBack"/>
+      <w:bookmarkEnd w:id="5"/>
     </w:p>
     <w:p>
       <w:pPr>
@@ -1764,7 +1952,14 @@
         <w:rPr>
           <w:lang w:val="ru-RU"/>
         </w:rPr>
-        <w:t xml:space="preserve"> При построении прототипа можно пренебречь деталями и особенностями системы, которые в данный момент не важны. </w:t>
+        <w:t xml:space="preserve"> При построении прототипа можно </w:t>
+      </w:r>
+      <w:r>
+        <w:rPr>
+          <w:lang w:val="ru-RU"/>
+        </w:rPr>
+        <w:lastRenderedPageBreak/>
+        <w:t xml:space="preserve">пренебречь деталями и особенностями системы, которые в данный момент не важны. </w:t>
       </w:r>
     </w:p>
     <w:p>
@@ -2004,7 +2199,6 @@
         <w:rPr>
           <w:lang w:val="ru-RU"/>
         </w:rPr>
-        <w:lastRenderedPageBreak/>
         <w:t>я</w:t>
       </w:r>
       <w:r>
@@ -2312,7 +2506,14 @@
         <w:rPr>
           <w:lang w:val="ru-RU"/>
         </w:rPr>
-        <w:t>ипах опущены ненужные детали и подробности</w:t>
+        <w:t xml:space="preserve">ипах опущены ненужные детали и </w:t>
+      </w:r>
+      <w:r>
+        <w:rPr>
+          <w:lang w:val="ru-RU"/>
+        </w:rPr>
+        <w:lastRenderedPageBreak/>
+        <w:t>подробности</w:t>
       </w:r>
       <w:r>
         <w:rPr>
@@ -2469,7 +2670,6 @@
         <w:rPr>
           <w:lang w:val="ru-RU"/>
         </w:rPr>
-        <w:lastRenderedPageBreak/>
         <w:t>1.</w:t>
       </w:r>
       <w:r>
@@ -2568,7 +2768,14 @@
         <w:rPr>
           <w:lang w:val="ru-RU"/>
         </w:rPr>
-        <w:t>Авторами предлагается проект распределенной системы мониторинга и диспетчеризации процессов гетерогенной среды, которая  позволяет обеспечить выполнение  перечисленных  требований. Основополагающая идея предлагаемого в проекте подхода заключается в использовании механизма разработки и исполнения дополнительных модулей в процессе решения задач мониторинга, а также свойств распределенных систем в процессе эксплуатации.</w:t>
+        <w:t xml:space="preserve">Авторами предлагается проект распределенной системы мониторинга и диспетчеризации процессов гетерогенной среды, которая  позволяет обеспечить выполнение  перечисленных  требований. Основополагающая идея предлагаемого </w:t>
+      </w:r>
+      <w:r>
+        <w:rPr>
+          <w:lang w:val="ru-RU"/>
+        </w:rPr>
+        <w:lastRenderedPageBreak/>
+        <w:t>в проекте подхода заключается в использовании механизма разработки и исполнения дополнительных модулей в процессе решения задач мониторинга, а также свойств распределенных систем в процессе эксплуатации.</w:t>
       </w:r>
     </w:p>
     <w:p>
@@ -2645,7 +2852,7 @@
           <w:rPr>
             <w:noProof/>
           </w:rPr>
-          <w:t>1</w:t>
+          <w:t>8</w:t>
         </w:r>
         <w:r>
           <w:rPr>
@@ -9057,7 +9264,7 @@
 </file>
 
 <file path=customXml/itemProps1.xml><?xml version="1.0" encoding="utf-8"?>
-<ds:datastoreItem xmlns:ds="http://schemas.openxmlformats.org/officeDocument/2006/customXml" ds:itemID="{9C985024-73F3-4417-8BDA-A9CDD6C94DD8}">
+<ds:datastoreItem xmlns:ds="http://schemas.openxmlformats.org/officeDocument/2006/customXml" ds:itemID="{E6A049E7-A313-40F2-B589-15D4BBE869A9}">
   <ds:schemaRefs>
     <ds:schemaRef ds:uri="http://schemas.openxmlformats.org/officeDocument/2006/bibliography"/>
   </ds:schemaRefs>

</xml_diff>

<commit_message>
Table of content was updated + list of used literature
</commit_message>
<xml_diff>
--- a/main.docx
+++ b/main.docx
@@ -61,7 +61,7 @@
           <w:r>
             <w:fldChar w:fldCharType="separate"/>
           </w:r>
-          <w:hyperlink w:anchor="_Toc319367769" w:history="1">
+          <w:hyperlink w:anchor="_Toc320980277" w:history="1">
             <w:r>
               <w:rPr>
                 <w:rStyle w:val="a9"/>
@@ -89,7 +89,7 @@
                 <w:noProof/>
                 <w:webHidden/>
               </w:rPr>
-              <w:instrText xml:space="preserve"> PAGEREF _Toc319367769 \h </w:instrText>
+              <w:instrText xml:space="preserve"> PAGEREF _Toc320980277 \h </w:instrText>
             </w:r>
             <w:r>
               <w:rPr>
@@ -133,7 +133,7 @@
               <w:lang w:val="ru-RU" w:eastAsia="ru-RU"/>
             </w:rPr>
           </w:pPr>
-          <w:hyperlink w:anchor="_Toc319367770" w:history="1">
+          <w:hyperlink w:anchor="_Toc320980278" w:history="1">
             <w:r>
               <w:rPr>
                 <w:rStyle w:val="a9"/>
@@ -161,7 +161,7 @@
                 <w:noProof/>
                 <w:webHidden/>
               </w:rPr>
-              <w:instrText xml:space="preserve"> PAGEREF _Toc319367770 \h </w:instrText>
+              <w:instrText xml:space="preserve"> PAGEREF _Toc320980278 \h </w:instrText>
             </w:r>
             <w:r>
               <w:rPr>
@@ -205,7 +205,7 @@
               <w:lang w:val="ru-RU" w:eastAsia="ru-RU"/>
             </w:rPr>
           </w:pPr>
-          <w:hyperlink w:anchor="_Toc319367771" w:history="1">
+          <w:hyperlink w:anchor="_Toc320980279" w:history="1">
             <w:r>
               <w:rPr>
                 <w:rStyle w:val="a9"/>
@@ -233,7 +233,7 @@
                 <w:noProof/>
                 <w:webHidden/>
               </w:rPr>
-              <w:instrText xml:space="preserve"> PAGEREF _Toc319367771 \h </w:instrText>
+              <w:instrText xml:space="preserve"> PAGEREF _Toc320980279 \h </w:instrText>
             </w:r>
             <w:r>
               <w:rPr>
@@ -277,7 +277,7 @@
               <w:lang w:val="ru-RU" w:eastAsia="ru-RU"/>
             </w:rPr>
           </w:pPr>
-          <w:hyperlink w:anchor="_Toc319367772" w:history="1">
+          <w:hyperlink w:anchor="_Toc320980280" w:history="1">
             <w:r>
               <w:rPr>
                 <w:rStyle w:val="a9"/>
@@ -305,7 +305,7 @@
                 <w:noProof/>
                 <w:webHidden/>
               </w:rPr>
-              <w:instrText xml:space="preserve"> PAGEREF _Toc319367772 \h </w:instrText>
+              <w:instrText xml:space="preserve"> PAGEREF _Toc320980280 \h </w:instrText>
             </w:r>
             <w:r>
               <w:rPr>
@@ -349,7 +349,7 @@
               <w:lang w:val="ru-RU" w:eastAsia="ru-RU"/>
             </w:rPr>
           </w:pPr>
-          <w:hyperlink w:anchor="_Toc319367773" w:history="1">
+          <w:hyperlink w:anchor="_Toc320980281" w:history="1">
             <w:r>
               <w:rPr>
                 <w:rStyle w:val="a9"/>
@@ -377,7 +377,7 @@
                 <w:noProof/>
                 <w:webHidden/>
               </w:rPr>
-              <w:instrText xml:space="preserve"> PAGEREF _Toc319367773 \h </w:instrText>
+              <w:instrText xml:space="preserve"> PAGEREF _Toc320980281 \h </w:instrText>
             </w:r>
             <w:r>
               <w:rPr>
@@ -421,7 +421,7 @@
               <w:lang w:val="ru-RU" w:eastAsia="ru-RU"/>
             </w:rPr>
           </w:pPr>
-          <w:hyperlink w:anchor="_Toc319367774" w:history="1">
+          <w:hyperlink w:anchor="_Toc320980282" w:history="1">
             <w:r>
               <w:rPr>
                 <w:rStyle w:val="a9"/>
@@ -449,7 +449,7 @@
                 <w:noProof/>
                 <w:webHidden/>
               </w:rPr>
-              <w:instrText xml:space="preserve"> PAGEREF _Toc319367774 \h </w:instrText>
+              <w:instrText xml:space="preserve"> PAGEREF _Toc320980282 \h </w:instrText>
             </w:r>
             <w:r>
               <w:rPr>
@@ -469,7 +469,7 @@
                 <w:noProof/>
                 <w:webHidden/>
               </w:rPr>
-              <w:t>13</w:t>
+              <w:t>12</w:t>
             </w:r>
             <w:r>
               <w:rPr>
@@ -493,7 +493,7 @@
               <w:lang w:val="ru-RU" w:eastAsia="ru-RU"/>
             </w:rPr>
           </w:pPr>
-          <w:hyperlink w:anchor="_Toc319367775" w:history="1">
+          <w:hyperlink w:anchor="_Toc320980283" w:history="1">
             <w:r>
               <w:rPr>
                 <w:rStyle w:val="a9"/>
@@ -521,7 +521,7 @@
                 <w:noProof/>
                 <w:webHidden/>
               </w:rPr>
-              <w:instrText xml:space="preserve"> PAGEREF _Toc319367775 \h </w:instrText>
+              <w:instrText xml:space="preserve"> PAGEREF _Toc320980283 \h </w:instrText>
             </w:r>
             <w:r>
               <w:rPr>
@@ -541,7 +541,7 @@
                 <w:noProof/>
                 <w:webHidden/>
               </w:rPr>
-              <w:t>14</w:t>
+              <w:t>13</w:t>
             </w:r>
             <w:r>
               <w:rPr>
@@ -565,7 +565,7 @@
               <w:lang w:val="ru-RU" w:eastAsia="ru-RU"/>
             </w:rPr>
           </w:pPr>
-          <w:hyperlink w:anchor="_Toc319367776" w:history="1">
+          <w:hyperlink w:anchor="_Toc320980284" w:history="1">
             <w:r>
               <w:rPr>
                 <w:rStyle w:val="a9"/>
@@ -593,7 +593,7 @@
                 <w:noProof/>
                 <w:webHidden/>
               </w:rPr>
-              <w:instrText xml:space="preserve"> PAGEREF _Toc319367776 \h </w:instrText>
+              <w:instrText xml:space="preserve"> PAGEREF _Toc320980284 \h </w:instrText>
             </w:r>
             <w:r>
               <w:rPr>
@@ -614,6 +614,805 @@
                 <w:webHidden/>
               </w:rPr>
               <w:t>14</w:t>
+            </w:r>
+            <w:r>
+              <w:rPr>
+                <w:noProof/>
+                <w:webHidden/>
+              </w:rPr>
+              <w:fldChar w:fldCharType="end"/>
+            </w:r>
+          </w:hyperlink>
+        </w:p>
+        <w:p>
+          <w:pPr>
+            <w:pStyle w:val="11"/>
+            <w:tabs>
+              <w:tab w:val="right" w:leader="dot" w:pos="9911"/>
+            </w:tabs>
+            <w:rPr>
+              <w:rFonts w:asciiTheme="minorHAnsi" w:eastAsiaTheme="minorEastAsia" w:hAnsiTheme="minorHAnsi"/>
+              <w:noProof/>
+              <w:sz w:val="22"/>
+              <w:lang w:val="ru-RU" w:eastAsia="ru-RU"/>
+            </w:rPr>
+          </w:pPr>
+          <w:hyperlink w:anchor="_Toc320980285" w:history="1">
+            <w:r>
+              <w:rPr>
+                <w:rStyle w:val="a9"/>
+                <w:noProof/>
+                <w:lang w:val="ru-RU"/>
+              </w:rPr>
+              <w:t>2 Модель системы прототипирования</w:t>
+            </w:r>
+            <w:r>
+              <w:rPr>
+                <w:noProof/>
+                <w:webHidden/>
+              </w:rPr>
+              <w:tab/>
+            </w:r>
+            <w:r>
+              <w:rPr>
+                <w:noProof/>
+                <w:webHidden/>
+              </w:rPr>
+              <w:fldChar w:fldCharType="begin"/>
+            </w:r>
+            <w:r>
+              <w:rPr>
+                <w:noProof/>
+                <w:webHidden/>
+              </w:rPr>
+              <w:instrText xml:space="preserve"> PAGEREF _Toc320980285 \h </w:instrText>
+            </w:r>
+            <w:r>
+              <w:rPr>
+                <w:noProof/>
+                <w:webHidden/>
+              </w:rPr>
+            </w:r>
+            <w:r>
+              <w:rPr>
+                <w:noProof/>
+                <w:webHidden/>
+              </w:rPr>
+              <w:fldChar w:fldCharType="separate"/>
+            </w:r>
+            <w:r>
+              <w:rPr>
+                <w:noProof/>
+                <w:webHidden/>
+              </w:rPr>
+              <w:t>15</w:t>
+            </w:r>
+            <w:r>
+              <w:rPr>
+                <w:noProof/>
+                <w:webHidden/>
+              </w:rPr>
+              <w:fldChar w:fldCharType="end"/>
+            </w:r>
+          </w:hyperlink>
+        </w:p>
+        <w:p>
+          <w:pPr>
+            <w:pStyle w:val="11"/>
+            <w:tabs>
+              <w:tab w:val="right" w:leader="dot" w:pos="9911"/>
+            </w:tabs>
+            <w:rPr>
+              <w:rFonts w:asciiTheme="minorHAnsi" w:eastAsiaTheme="minorEastAsia" w:hAnsiTheme="minorHAnsi"/>
+              <w:noProof/>
+              <w:sz w:val="22"/>
+              <w:lang w:val="ru-RU" w:eastAsia="ru-RU"/>
+            </w:rPr>
+          </w:pPr>
+          <w:hyperlink w:anchor="_Toc320980286" w:history="1">
+            <w:r>
+              <w:rPr>
+                <w:rStyle w:val="a9"/>
+                <w:noProof/>
+                <w:lang w:val="ru-RU"/>
+              </w:rPr>
+              <w:t>3 Реализация системы</w:t>
+            </w:r>
+            <w:r>
+              <w:rPr>
+                <w:noProof/>
+                <w:webHidden/>
+              </w:rPr>
+              <w:tab/>
+            </w:r>
+            <w:r>
+              <w:rPr>
+                <w:noProof/>
+                <w:webHidden/>
+              </w:rPr>
+              <w:fldChar w:fldCharType="begin"/>
+            </w:r>
+            <w:r>
+              <w:rPr>
+                <w:noProof/>
+                <w:webHidden/>
+              </w:rPr>
+              <w:instrText xml:space="preserve"> PAGEREF _Toc320980286 \h </w:instrText>
+            </w:r>
+            <w:r>
+              <w:rPr>
+                <w:noProof/>
+                <w:webHidden/>
+              </w:rPr>
+            </w:r>
+            <w:r>
+              <w:rPr>
+                <w:noProof/>
+                <w:webHidden/>
+              </w:rPr>
+              <w:fldChar w:fldCharType="separate"/>
+            </w:r>
+            <w:r>
+              <w:rPr>
+                <w:noProof/>
+                <w:webHidden/>
+              </w:rPr>
+              <w:t>16</w:t>
+            </w:r>
+            <w:r>
+              <w:rPr>
+                <w:noProof/>
+                <w:webHidden/>
+              </w:rPr>
+              <w:fldChar w:fldCharType="end"/>
+            </w:r>
+          </w:hyperlink>
+        </w:p>
+        <w:p>
+          <w:pPr>
+            <w:pStyle w:val="21"/>
+            <w:tabs>
+              <w:tab w:val="right" w:leader="dot" w:pos="9911"/>
+            </w:tabs>
+            <w:rPr>
+              <w:rFonts w:asciiTheme="minorHAnsi" w:eastAsiaTheme="minorEastAsia" w:hAnsiTheme="minorHAnsi"/>
+              <w:noProof/>
+              <w:sz w:val="22"/>
+              <w:lang w:val="ru-RU" w:eastAsia="ru-RU"/>
+            </w:rPr>
+          </w:pPr>
+          <w:hyperlink w:anchor="_Toc320980287" w:history="1">
+            <w:r>
+              <w:rPr>
+                <w:rStyle w:val="a9"/>
+                <w:noProof/>
+                <w:lang w:val="ru-RU"/>
+              </w:rPr>
+              <w:t>3.1 Подсистема проектирования каркаса</w:t>
+            </w:r>
+            <w:r>
+              <w:rPr>
+                <w:noProof/>
+                <w:webHidden/>
+              </w:rPr>
+              <w:tab/>
+            </w:r>
+            <w:r>
+              <w:rPr>
+                <w:noProof/>
+                <w:webHidden/>
+              </w:rPr>
+              <w:fldChar w:fldCharType="begin"/>
+            </w:r>
+            <w:r>
+              <w:rPr>
+                <w:noProof/>
+                <w:webHidden/>
+              </w:rPr>
+              <w:instrText xml:space="preserve"> PAGEREF _Toc320980287 \h </w:instrText>
+            </w:r>
+            <w:r>
+              <w:rPr>
+                <w:noProof/>
+                <w:webHidden/>
+              </w:rPr>
+            </w:r>
+            <w:r>
+              <w:rPr>
+                <w:noProof/>
+                <w:webHidden/>
+              </w:rPr>
+              <w:fldChar w:fldCharType="separate"/>
+            </w:r>
+            <w:r>
+              <w:rPr>
+                <w:noProof/>
+                <w:webHidden/>
+              </w:rPr>
+              <w:t>16</w:t>
+            </w:r>
+            <w:r>
+              <w:rPr>
+                <w:noProof/>
+                <w:webHidden/>
+              </w:rPr>
+              <w:fldChar w:fldCharType="end"/>
+            </w:r>
+          </w:hyperlink>
+        </w:p>
+        <w:p>
+          <w:pPr>
+            <w:pStyle w:val="21"/>
+            <w:tabs>
+              <w:tab w:val="right" w:leader="dot" w:pos="9911"/>
+            </w:tabs>
+            <w:rPr>
+              <w:rFonts w:asciiTheme="minorHAnsi" w:eastAsiaTheme="minorEastAsia" w:hAnsiTheme="minorHAnsi"/>
+              <w:noProof/>
+              <w:sz w:val="22"/>
+              <w:lang w:val="ru-RU" w:eastAsia="ru-RU"/>
+            </w:rPr>
+          </w:pPr>
+          <w:hyperlink w:anchor="_Toc320980288" w:history="1">
+            <w:r>
+              <w:rPr>
+                <w:rStyle w:val="a9"/>
+                <w:noProof/>
+                <w:lang w:val="ru-RU"/>
+              </w:rPr>
+              <w:t>3.2 Подсистема тестирования и кодегенерации</w:t>
+            </w:r>
+            <w:r>
+              <w:rPr>
+                <w:noProof/>
+                <w:webHidden/>
+              </w:rPr>
+              <w:tab/>
+            </w:r>
+            <w:r>
+              <w:rPr>
+                <w:noProof/>
+                <w:webHidden/>
+              </w:rPr>
+              <w:fldChar w:fldCharType="begin"/>
+            </w:r>
+            <w:r>
+              <w:rPr>
+                <w:noProof/>
+                <w:webHidden/>
+              </w:rPr>
+              <w:instrText xml:space="preserve"> PAGEREF _Toc320980288 \h </w:instrText>
+            </w:r>
+            <w:r>
+              <w:rPr>
+                <w:noProof/>
+                <w:webHidden/>
+              </w:rPr>
+            </w:r>
+            <w:r>
+              <w:rPr>
+                <w:noProof/>
+                <w:webHidden/>
+              </w:rPr>
+              <w:fldChar w:fldCharType="separate"/>
+            </w:r>
+            <w:r>
+              <w:rPr>
+                <w:noProof/>
+                <w:webHidden/>
+              </w:rPr>
+              <w:t>16</w:t>
+            </w:r>
+            <w:r>
+              <w:rPr>
+                <w:noProof/>
+                <w:webHidden/>
+              </w:rPr>
+              <w:fldChar w:fldCharType="end"/>
+            </w:r>
+          </w:hyperlink>
+        </w:p>
+        <w:p>
+          <w:pPr>
+            <w:pStyle w:val="11"/>
+            <w:tabs>
+              <w:tab w:val="right" w:leader="dot" w:pos="9911"/>
+            </w:tabs>
+            <w:rPr>
+              <w:rFonts w:asciiTheme="minorHAnsi" w:eastAsiaTheme="minorEastAsia" w:hAnsiTheme="minorHAnsi"/>
+              <w:noProof/>
+              <w:sz w:val="22"/>
+              <w:lang w:val="ru-RU" w:eastAsia="ru-RU"/>
+            </w:rPr>
+          </w:pPr>
+          <w:hyperlink w:anchor="_Toc320980289" w:history="1">
+            <w:r>
+              <w:rPr>
+                <w:rStyle w:val="a9"/>
+                <w:noProof/>
+                <w:lang w:val="ru-RU"/>
+              </w:rPr>
+              <w:t>4 Организационно-экономический раздел</w:t>
+            </w:r>
+            <w:r>
+              <w:rPr>
+                <w:noProof/>
+                <w:webHidden/>
+              </w:rPr>
+              <w:tab/>
+            </w:r>
+            <w:r>
+              <w:rPr>
+                <w:noProof/>
+                <w:webHidden/>
+              </w:rPr>
+              <w:fldChar w:fldCharType="begin"/>
+            </w:r>
+            <w:r>
+              <w:rPr>
+                <w:noProof/>
+                <w:webHidden/>
+              </w:rPr>
+              <w:instrText xml:space="preserve"> PAGEREF _Toc320980289 \h </w:instrText>
+            </w:r>
+            <w:r>
+              <w:rPr>
+                <w:noProof/>
+                <w:webHidden/>
+              </w:rPr>
+            </w:r>
+            <w:r>
+              <w:rPr>
+                <w:noProof/>
+                <w:webHidden/>
+              </w:rPr>
+              <w:fldChar w:fldCharType="separate"/>
+            </w:r>
+            <w:r>
+              <w:rPr>
+                <w:noProof/>
+                <w:webHidden/>
+              </w:rPr>
+              <w:t>17</w:t>
+            </w:r>
+            <w:r>
+              <w:rPr>
+                <w:noProof/>
+                <w:webHidden/>
+              </w:rPr>
+              <w:fldChar w:fldCharType="end"/>
+            </w:r>
+          </w:hyperlink>
+        </w:p>
+        <w:p>
+          <w:pPr>
+            <w:pStyle w:val="11"/>
+            <w:tabs>
+              <w:tab w:val="right" w:leader="dot" w:pos="9911"/>
+            </w:tabs>
+            <w:rPr>
+              <w:rFonts w:asciiTheme="minorHAnsi" w:eastAsiaTheme="minorEastAsia" w:hAnsiTheme="minorHAnsi"/>
+              <w:noProof/>
+              <w:sz w:val="22"/>
+              <w:lang w:val="ru-RU" w:eastAsia="ru-RU"/>
+            </w:rPr>
+          </w:pPr>
+          <w:hyperlink w:anchor="_Toc320980290" w:history="1">
+            <w:r>
+              <w:rPr>
+                <w:rStyle w:val="a9"/>
+                <w:noProof/>
+                <w:lang w:val="ru-RU"/>
+              </w:rPr>
+              <w:t>5 Охрана труда и окружающей среды</w:t>
+            </w:r>
+            <w:r>
+              <w:rPr>
+                <w:noProof/>
+                <w:webHidden/>
+              </w:rPr>
+              <w:tab/>
+            </w:r>
+            <w:r>
+              <w:rPr>
+                <w:noProof/>
+                <w:webHidden/>
+              </w:rPr>
+              <w:fldChar w:fldCharType="begin"/>
+            </w:r>
+            <w:r>
+              <w:rPr>
+                <w:noProof/>
+                <w:webHidden/>
+              </w:rPr>
+              <w:instrText xml:space="preserve"> PAGEREF _Toc320980290 \h </w:instrText>
+            </w:r>
+            <w:r>
+              <w:rPr>
+                <w:noProof/>
+                <w:webHidden/>
+              </w:rPr>
+            </w:r>
+            <w:r>
+              <w:rPr>
+                <w:noProof/>
+                <w:webHidden/>
+              </w:rPr>
+              <w:fldChar w:fldCharType="separate"/>
+            </w:r>
+            <w:r>
+              <w:rPr>
+                <w:noProof/>
+                <w:webHidden/>
+              </w:rPr>
+              <w:t>18</w:t>
+            </w:r>
+            <w:r>
+              <w:rPr>
+                <w:noProof/>
+                <w:webHidden/>
+              </w:rPr>
+              <w:fldChar w:fldCharType="end"/>
+            </w:r>
+          </w:hyperlink>
+        </w:p>
+        <w:p>
+          <w:pPr>
+            <w:pStyle w:val="11"/>
+            <w:tabs>
+              <w:tab w:val="right" w:leader="dot" w:pos="9911"/>
+            </w:tabs>
+            <w:rPr>
+              <w:rFonts w:asciiTheme="minorHAnsi" w:eastAsiaTheme="minorEastAsia" w:hAnsiTheme="minorHAnsi"/>
+              <w:noProof/>
+              <w:sz w:val="22"/>
+              <w:lang w:val="ru-RU" w:eastAsia="ru-RU"/>
+            </w:rPr>
+          </w:pPr>
+          <w:hyperlink w:anchor="_Toc320980291" w:history="1">
+            <w:r>
+              <w:rPr>
+                <w:rStyle w:val="a9"/>
+                <w:noProof/>
+                <w:lang w:val="ru-RU"/>
+              </w:rPr>
+              <w:t>Заключение</w:t>
+            </w:r>
+            <w:r>
+              <w:rPr>
+                <w:noProof/>
+                <w:webHidden/>
+              </w:rPr>
+              <w:tab/>
+            </w:r>
+            <w:r>
+              <w:rPr>
+                <w:noProof/>
+                <w:webHidden/>
+              </w:rPr>
+              <w:fldChar w:fldCharType="begin"/>
+            </w:r>
+            <w:r>
+              <w:rPr>
+                <w:noProof/>
+                <w:webHidden/>
+              </w:rPr>
+              <w:instrText xml:space="preserve"> PAGEREF _Toc320980291 \h </w:instrText>
+            </w:r>
+            <w:r>
+              <w:rPr>
+                <w:noProof/>
+                <w:webHidden/>
+              </w:rPr>
+            </w:r>
+            <w:r>
+              <w:rPr>
+                <w:noProof/>
+                <w:webHidden/>
+              </w:rPr>
+              <w:fldChar w:fldCharType="separate"/>
+            </w:r>
+            <w:r>
+              <w:rPr>
+                <w:noProof/>
+                <w:webHidden/>
+              </w:rPr>
+              <w:t>19</w:t>
+            </w:r>
+            <w:r>
+              <w:rPr>
+                <w:noProof/>
+                <w:webHidden/>
+              </w:rPr>
+              <w:fldChar w:fldCharType="end"/>
+            </w:r>
+          </w:hyperlink>
+        </w:p>
+        <w:p>
+          <w:pPr>
+            <w:pStyle w:val="11"/>
+            <w:tabs>
+              <w:tab w:val="right" w:leader="dot" w:pos="9911"/>
+            </w:tabs>
+            <w:rPr>
+              <w:rFonts w:asciiTheme="minorHAnsi" w:eastAsiaTheme="minorEastAsia" w:hAnsiTheme="minorHAnsi"/>
+              <w:noProof/>
+              <w:sz w:val="22"/>
+              <w:lang w:val="ru-RU" w:eastAsia="ru-RU"/>
+            </w:rPr>
+          </w:pPr>
+          <w:hyperlink w:anchor="_Toc320980292" w:history="1">
+            <w:r>
+              <w:rPr>
+                <w:rStyle w:val="a9"/>
+                <w:noProof/>
+                <w:lang w:val="ru-RU"/>
+              </w:rPr>
+              <w:t>Список использованных источников</w:t>
+            </w:r>
+            <w:r>
+              <w:rPr>
+                <w:noProof/>
+                <w:webHidden/>
+              </w:rPr>
+              <w:tab/>
+            </w:r>
+            <w:r>
+              <w:rPr>
+                <w:noProof/>
+                <w:webHidden/>
+              </w:rPr>
+              <w:fldChar w:fldCharType="begin"/>
+            </w:r>
+            <w:r>
+              <w:rPr>
+                <w:noProof/>
+                <w:webHidden/>
+              </w:rPr>
+              <w:instrText xml:space="preserve"> PAGEREF _Toc320980292 \h </w:instrText>
+            </w:r>
+            <w:r>
+              <w:rPr>
+                <w:noProof/>
+                <w:webHidden/>
+              </w:rPr>
+            </w:r>
+            <w:r>
+              <w:rPr>
+                <w:noProof/>
+                <w:webHidden/>
+              </w:rPr>
+              <w:fldChar w:fldCharType="separate"/>
+            </w:r>
+            <w:r>
+              <w:rPr>
+                <w:noProof/>
+                <w:webHidden/>
+              </w:rPr>
+              <w:t>20</w:t>
+            </w:r>
+            <w:r>
+              <w:rPr>
+                <w:noProof/>
+                <w:webHidden/>
+              </w:rPr>
+              <w:fldChar w:fldCharType="end"/>
+            </w:r>
+          </w:hyperlink>
+        </w:p>
+        <w:p>
+          <w:pPr>
+            <w:pStyle w:val="11"/>
+            <w:tabs>
+              <w:tab w:val="right" w:leader="dot" w:pos="9911"/>
+            </w:tabs>
+            <w:rPr>
+              <w:rFonts w:asciiTheme="minorHAnsi" w:eastAsiaTheme="minorEastAsia" w:hAnsiTheme="minorHAnsi"/>
+              <w:noProof/>
+              <w:sz w:val="22"/>
+              <w:lang w:val="ru-RU" w:eastAsia="ru-RU"/>
+            </w:rPr>
+          </w:pPr>
+          <w:hyperlink w:anchor="_Toc320980293" w:history="1">
+            <w:r>
+              <w:rPr>
+                <w:rStyle w:val="a9"/>
+                <w:noProof/>
+                <w:lang w:val="ru-RU"/>
+              </w:rPr>
+              <w:t>Приложение А Задание на дипломное проектирование</w:t>
+            </w:r>
+            <w:r>
+              <w:rPr>
+                <w:noProof/>
+                <w:webHidden/>
+              </w:rPr>
+              <w:tab/>
+            </w:r>
+            <w:r>
+              <w:rPr>
+                <w:noProof/>
+                <w:webHidden/>
+              </w:rPr>
+              <w:fldChar w:fldCharType="begin"/>
+            </w:r>
+            <w:r>
+              <w:rPr>
+                <w:noProof/>
+                <w:webHidden/>
+              </w:rPr>
+              <w:instrText xml:space="preserve"> PAGEREF _Toc320980293 \h </w:instrText>
+            </w:r>
+            <w:r>
+              <w:rPr>
+                <w:noProof/>
+                <w:webHidden/>
+              </w:rPr>
+            </w:r>
+            <w:r>
+              <w:rPr>
+                <w:noProof/>
+                <w:webHidden/>
+              </w:rPr>
+              <w:fldChar w:fldCharType="separate"/>
+            </w:r>
+            <w:r>
+              <w:rPr>
+                <w:noProof/>
+                <w:webHidden/>
+              </w:rPr>
+              <w:t>21</w:t>
+            </w:r>
+            <w:r>
+              <w:rPr>
+                <w:noProof/>
+                <w:webHidden/>
+              </w:rPr>
+              <w:fldChar w:fldCharType="end"/>
+            </w:r>
+          </w:hyperlink>
+        </w:p>
+        <w:p>
+          <w:pPr>
+            <w:pStyle w:val="11"/>
+            <w:tabs>
+              <w:tab w:val="right" w:leader="dot" w:pos="9911"/>
+            </w:tabs>
+            <w:rPr>
+              <w:rFonts w:asciiTheme="minorHAnsi" w:eastAsiaTheme="minorEastAsia" w:hAnsiTheme="minorHAnsi"/>
+              <w:noProof/>
+              <w:sz w:val="22"/>
+              <w:lang w:val="ru-RU" w:eastAsia="ru-RU"/>
+            </w:rPr>
+          </w:pPr>
+          <w:hyperlink w:anchor="_Toc320980294" w:history="1">
+            <w:r>
+              <w:rPr>
+                <w:rStyle w:val="a9"/>
+                <w:noProof/>
+              </w:rPr>
+              <w:t>Приложение Б</w:t>
+            </w:r>
+            <w:r>
+              <w:rPr>
+                <w:rStyle w:val="a9"/>
+                <w:noProof/>
+                <w:lang w:val="ru-RU"/>
+              </w:rPr>
+              <w:t xml:space="preserve"> Руководство пользователя</w:t>
+            </w:r>
+            <w:r>
+              <w:rPr>
+                <w:noProof/>
+                <w:webHidden/>
+              </w:rPr>
+              <w:tab/>
+            </w:r>
+            <w:r>
+              <w:rPr>
+                <w:noProof/>
+                <w:webHidden/>
+              </w:rPr>
+              <w:fldChar w:fldCharType="begin"/>
+            </w:r>
+            <w:r>
+              <w:rPr>
+                <w:noProof/>
+                <w:webHidden/>
+              </w:rPr>
+              <w:instrText xml:space="preserve"> PAGEREF _Toc320980294 \h </w:instrText>
+            </w:r>
+            <w:r>
+              <w:rPr>
+                <w:noProof/>
+                <w:webHidden/>
+              </w:rPr>
+            </w:r>
+            <w:r>
+              <w:rPr>
+                <w:noProof/>
+                <w:webHidden/>
+              </w:rPr>
+              <w:fldChar w:fldCharType="separate"/>
+            </w:r>
+            <w:r>
+              <w:rPr>
+                <w:noProof/>
+                <w:webHidden/>
+              </w:rPr>
+              <w:t>22</w:t>
+            </w:r>
+            <w:r>
+              <w:rPr>
+                <w:noProof/>
+                <w:webHidden/>
+              </w:rPr>
+              <w:fldChar w:fldCharType="end"/>
+            </w:r>
+          </w:hyperlink>
+        </w:p>
+        <w:p>
+          <w:pPr>
+            <w:pStyle w:val="11"/>
+            <w:tabs>
+              <w:tab w:val="right" w:leader="dot" w:pos="9911"/>
+            </w:tabs>
+            <w:rPr>
+              <w:rFonts w:asciiTheme="minorHAnsi" w:eastAsiaTheme="minorEastAsia" w:hAnsiTheme="minorHAnsi"/>
+              <w:noProof/>
+              <w:sz w:val="22"/>
+              <w:lang w:val="ru-RU" w:eastAsia="ru-RU"/>
+            </w:rPr>
+          </w:pPr>
+          <w:hyperlink w:anchor="_Toc320980295" w:history="1">
+            <w:r>
+              <w:rPr>
+                <w:rStyle w:val="a9"/>
+                <w:noProof/>
+                <w:lang w:val="ru-RU"/>
+              </w:rPr>
+              <w:t>Приложение В Код программы</w:t>
+            </w:r>
+            <w:r>
+              <w:rPr>
+                <w:noProof/>
+                <w:webHidden/>
+              </w:rPr>
+              <w:tab/>
+            </w:r>
+            <w:r>
+              <w:rPr>
+                <w:noProof/>
+                <w:webHidden/>
+              </w:rPr>
+              <w:fldChar w:fldCharType="begin"/>
+            </w:r>
+            <w:r>
+              <w:rPr>
+                <w:noProof/>
+                <w:webHidden/>
+              </w:rPr>
+              <w:instrText xml:space="preserve"> PAGEREF _Toc320980295 \h </w:instrText>
+            </w:r>
+            <w:r>
+              <w:rPr>
+                <w:noProof/>
+                <w:webHidden/>
+              </w:rPr>
+            </w:r>
+            <w:r>
+              <w:rPr>
+                <w:noProof/>
+                <w:webHidden/>
+              </w:rPr>
+              <w:fldChar w:fldCharType="separate"/>
+            </w:r>
+            <w:r>
+              <w:rPr>
+                <w:noProof/>
+                <w:webHidden/>
+              </w:rPr>
+              <w:t>23</w:t>
             </w:r>
             <w:r>
               <w:rPr>
@@ -655,7 +1454,7 @@
           <w:lang w:val="ru-RU"/>
         </w:rPr>
       </w:pPr>
-      <w:bookmarkStart w:id="0" w:name="_Toc319367769"/>
+      <w:bookmarkStart w:id="0" w:name="_Toc320980277"/>
       <w:r>
         <w:rPr>
           <w:lang w:val="ru-RU"/>
@@ -687,7 +1486,35 @@
         <w:rPr>
           <w:lang w:val="ru-RU"/>
         </w:rPr>
-        <w:t>изацию рисков, путем сведения процесса к серии коротких циклов, каждый их которых пердставляет программный проект в миниатюре и включает все задачи, необходимые для выдачи минимального прироста по функциональности. При таком подходе особенно важно представлять всю систему целиком на ранних этапах разработки. Для решения подобных задач применяются прототипы программных систем, которые позволяют вести разработку проекта методом непрерывной интеграции.</w:t>
+        <w:t xml:space="preserve">изацию рисков, </w:t>
+      </w:r>
+      <w:proofErr w:type="spellStart"/>
+      <w:r>
+        <w:rPr>
+          <w:lang w:val="ru-RU"/>
+        </w:rPr>
+        <w:t>путем</w:t>
+      </w:r>
+      <w:proofErr w:type="spellEnd"/>
+      <w:r>
+        <w:rPr>
+          <w:lang w:val="ru-RU"/>
+        </w:rPr>
+        <w:t xml:space="preserve"> сведения процесса к серии коротких циклов, каждый их которых </w:t>
+      </w:r>
+      <w:proofErr w:type="spellStart"/>
+      <w:r>
+        <w:rPr>
+          <w:lang w:val="ru-RU"/>
+        </w:rPr>
+        <w:t>пердставляет</w:t>
+      </w:r>
+      <w:proofErr w:type="spellEnd"/>
+      <w:r>
+        <w:rPr>
+          <w:lang w:val="ru-RU"/>
+        </w:rPr>
+        <w:t xml:space="preserve"> программный проект в миниатюре и включает все задачи, необходимые для выдачи минимального прироста по функциональности. При таком подходе особенно важно представлять всю систему целиком на ранних этапах разработки. Для решения подобных задач применяются прототипы программных систем, которые позволяют вести разработку проекта методом непрерывной интеграции.</w:t>
       </w:r>
     </w:p>
     <w:p>
@@ -719,7 +1546,21 @@
         <w:rPr>
           <w:lang w:val="ru-RU"/>
         </w:rPr>
-        <w:t xml:space="preserve">Кроме того, в работе детально представлена предлагаемая автором модель системы описания и тестирования прототипов архитектуры программного обеспечения и рассмотрена ее реализация с точки зрения современных технологий программирования. </w:t>
+        <w:t xml:space="preserve">Кроме того, в работе детально представлена предлагаемая автором модель системы описания и тестирования прототипов архитектуры программного обеспечения и рассмотрена </w:t>
+      </w:r>
+      <w:proofErr w:type="spellStart"/>
+      <w:r>
+        <w:rPr>
+          <w:lang w:val="ru-RU"/>
+        </w:rPr>
+        <w:t>ее</w:t>
+      </w:r>
+      <w:proofErr w:type="spellEnd"/>
+      <w:r>
+        <w:rPr>
+          <w:lang w:val="ru-RU"/>
+        </w:rPr>
+        <w:t xml:space="preserve"> реализация с точки зрения современных технологий программирования. </w:t>
       </w:r>
       <w:r>
         <w:rPr>
@@ -762,7 +1603,7 @@
           <w:lang w:val="ru-RU"/>
         </w:rPr>
       </w:pPr>
-      <w:bookmarkStart w:id="1" w:name="_Toc319367770"/>
+      <w:bookmarkStart w:id="1" w:name="_Toc320980278"/>
       <w:r>
         <w:rPr>
           <w:lang w:val="ru-RU"/>
@@ -780,9 +1621,17 @@
         <w:rPr>
           <w:lang w:val="ru-RU"/>
         </w:rPr>
-        <w:t>архитектуры ПО</w:t>
+        <w:t xml:space="preserve">архитектуры </w:t>
+      </w:r>
+      <w:proofErr w:type="gramStart"/>
+      <w:r>
+        <w:rPr>
+          <w:lang w:val="ru-RU"/>
+        </w:rPr>
+        <w:t>ПО</w:t>
       </w:r>
       <w:bookmarkEnd w:id="1"/>
+      <w:proofErr w:type="gramEnd"/>
     </w:p>
     <w:p>
       <w:pPr>
@@ -793,7 +1642,7 @@
           <w:lang w:val="ru-RU"/>
         </w:rPr>
       </w:pPr>
-      <w:bookmarkStart w:id="2" w:name="_Toc319367771"/>
+      <w:bookmarkStart w:id="2" w:name="_Toc320980279"/>
       <w:r>
         <w:rPr>
           <w:lang w:val="ru-RU"/>
@@ -854,7 +1703,21 @@
           <w:lang w:val="ru-RU"/>
         </w:rPr>
         <w:lastRenderedPageBreak/>
-        <w:t xml:space="preserve">Кроме того качество конструирования ПО - это один из основополагающих факторов оценки качества всего ПО в целом. </w:t>
+        <w:t xml:space="preserve">Кроме того качество конструирования ПО - это один из основополагающих факторов оценки качества всего </w:t>
+      </w:r>
+      <w:proofErr w:type="gramStart"/>
+      <w:r>
+        <w:rPr>
+          <w:lang w:val="ru-RU"/>
+        </w:rPr>
+        <w:t>ПО</w:t>
+      </w:r>
+      <w:proofErr w:type="gramEnd"/>
+      <w:r>
+        <w:rPr>
+          <w:lang w:val="ru-RU"/>
+        </w:rPr>
+        <w:t xml:space="preserve"> в целом. </w:t>
       </w:r>
     </w:p>
     <w:p>
@@ -886,7 +1749,21 @@
         <w:rPr>
           <w:lang w:val="ru-RU"/>
         </w:rPr>
-        <w:t>детальное проектирование – продумывание архитектуры приложения, отрисовка диаграмм (интерфейсов, классов и т.д.),</w:t>
+        <w:t xml:space="preserve">детальное проектирование – продумывание архитектуры приложения, </w:t>
+      </w:r>
+      <w:proofErr w:type="spellStart"/>
+      <w:r>
+        <w:rPr>
+          <w:lang w:val="ru-RU"/>
+        </w:rPr>
+        <w:t>отрисовка</w:t>
+      </w:r>
+      <w:proofErr w:type="spellEnd"/>
+      <w:r>
+        <w:rPr>
+          <w:lang w:val="ru-RU"/>
+        </w:rPr>
+        <w:t xml:space="preserve"> диаграмм (интерфейсов, классов и т.д.),</w:t>
       </w:r>
     </w:p>
     <w:p>
@@ -986,7 +1863,21 @@
         <w:rPr>
           <w:lang w:val="ru-RU"/>
         </w:rPr>
-        <w:t>Прототипирование можно назвать ускоренной версией проектирования, поскольку в этом случае к основными стадиями можно отнести следующие:</w:t>
+        <w:t xml:space="preserve">Прототипирование можно назвать ускоренной версией проектирования, поскольку в этом случае </w:t>
+      </w:r>
+      <w:proofErr w:type="gramStart"/>
+      <w:r>
+        <w:rPr>
+          <w:lang w:val="ru-RU"/>
+        </w:rPr>
+        <w:t>к</w:t>
+      </w:r>
+      <w:proofErr w:type="gramEnd"/>
+      <w:r>
+        <w:rPr>
+          <w:lang w:val="ru-RU"/>
+        </w:rPr>
+        <w:t xml:space="preserve"> основными стадиями можно отнести следующие:</w:t>
       </w:r>
     </w:p>
     <w:p>
@@ -998,8 +1889,29 @@
         </w:numPr>
         <w:spacing w:after="200"/>
       </w:pPr>
-      <w:r>
-        <w:t xml:space="preserve">определение начальных требовании, </w:t>
+      <w:proofErr w:type="spellStart"/>
+      <w:r>
+        <w:t>определение</w:t>
+      </w:r>
+      <w:proofErr w:type="spellEnd"/>
+      <w:r>
+        <w:t xml:space="preserve"> </w:t>
+      </w:r>
+      <w:proofErr w:type="spellStart"/>
+      <w:r>
+        <w:t>начальных</w:t>
+      </w:r>
+      <w:proofErr w:type="spellEnd"/>
+      <w:r>
+        <w:t xml:space="preserve"> </w:t>
+      </w:r>
+      <w:proofErr w:type="spellStart"/>
+      <w:r>
+        <w:t>требовании</w:t>
+      </w:r>
+      <w:proofErr w:type="spellEnd"/>
+      <w:r>
+        <w:t xml:space="preserve">, </w:t>
       </w:r>
     </w:p>
     <w:p>
@@ -1085,7 +1997,35 @@
         <w:rPr>
           <w:lang w:val="ru-RU"/>
         </w:rPr>
-        <w:t xml:space="preserve">Выделяют различные подходы к прототипированию.  Но, в общем, принято выделять два основных, принципиально различных подхода – это быстрое и эволюционное прототипирование. Эволюционное прототипирование заключается в последовательном создании макетов системы, которые будут все ближе и ближе к реальному продукту. Несомненное преимущество такого подхода в том, что на каждой шаге мы имеем рабочую систему, пусть и не располагающую всеми необходимыми нам функциями, но уже более приближенную к финальной версии, нежели предыдущая версия системы. Такой подход очень удобен в ситуации, когда все требования к системе ещё не определены, и будут определяться в процессе разработки. Однако при использовании быстрого прототипирования заранее предполагается, что создаваемый макет на каком-то этапе будет оставлен и не войдёт в готовую систему. Безусловно, преимуществом такого подхода является скорость – в ответ на требования заказчика сразу проектируется каркас системы. Этот каркас системы отдаётся заказчику, требования вновь уточняются или изменяются и вновь происходит создание каркаса. Стоимость внесения изменений и создания нового каркаса очень низкая, поскольку на этом этапе не нужно писать код системы, а создаётся только её каркас. К преимуществам использования прототипирования как такового можно отнести уменьшение времени разработки и стоимости системы за счёт улучшения спецификации, а также вовлечение пользователей или заказчиков в процесс разработки. </w:t>
+        <w:t xml:space="preserve">Выделяют различные подходы к прототипированию.  Но, в общем, принято выделять два основных, принципиально различных подхода – это быстрое и эволюционное прототипирование. Эволюционное прототипирование заключается в последовательном создании макетов системы, которые будут все ближе и ближе к реальному продукту. Несомненное преимущество такого подхода в том, что на каждой шаге мы имеем рабочую систему, пусть и не располагающую всеми необходимыми нам функциями, но уже </w:t>
+      </w:r>
+      <w:proofErr w:type="gramStart"/>
+      <w:r>
+        <w:rPr>
+          <w:lang w:val="ru-RU"/>
+        </w:rPr>
+        <w:t>более приближенную</w:t>
+      </w:r>
+      <w:proofErr w:type="gramEnd"/>
+      <w:r>
+        <w:rPr>
+          <w:lang w:val="ru-RU"/>
+        </w:rPr>
+        <w:t xml:space="preserve"> к финальной версии, нежели предыдущая версия системы. Такой подход очень удобен в ситуации, когда все требования к системе ещё не определены, и будут определяться в процессе разработки. Однако при использовании </w:t>
+      </w:r>
+      <w:proofErr w:type="gramStart"/>
+      <w:r>
+        <w:rPr>
+          <w:lang w:val="ru-RU"/>
+        </w:rPr>
+        <w:t>быстрого</w:t>
+      </w:r>
+      <w:proofErr w:type="gramEnd"/>
+      <w:r>
+        <w:rPr>
+          <w:lang w:val="ru-RU"/>
+        </w:rPr>
+        <w:t xml:space="preserve"> прототипирования заранее предполагается, что создаваемый макет на каком-то этапе будет оставлен и не войдёт в готовую систему. Безусловно, преимуществом такого подхода является скорость – в ответ на требования заказчика сразу проектируется каркас системы. Этот каркас системы отдаётся заказчику, требования вновь уточняются или изменяются и вновь происходит создание каркаса. Стоимость внесения изменений и создания нового каркаса очень низкая, поскольку на этом этапе не нужно писать код системы, а создаётся только её каркас. К преимуществам использования прототипирования как такового можно отнести уменьшение времени разработки и стоимости системы за счёт улучшения спецификации, а также вовлечение пользователей или заказчиков в процесс разработки. </w:t>
       </w:r>
     </w:p>
     <w:p>
@@ -1400,7 +2340,7 @@
           <w:lang w:val="ru-RU"/>
         </w:rPr>
       </w:pPr>
-      <w:bookmarkStart w:id="3" w:name="_Toc319367772"/>
+      <w:bookmarkStart w:id="3" w:name="_Toc320980280"/>
       <w:r>
         <w:rPr>
           <w:lang w:val="ru-RU"/>
@@ -1414,6 +2354,7 @@
         </w:rPr>
         <w:t xml:space="preserve">архитектуры </w:t>
       </w:r>
+      <w:proofErr w:type="gramStart"/>
       <w:r>
         <w:rPr>
           <w:lang w:val="ru-RU"/>
@@ -1421,24 +2362,75 @@
         <w:t>ПО</w:t>
       </w:r>
       <w:bookmarkEnd w:id="3"/>
-    </w:p>
-    <w:p>
-      <w:pPr>
-        <w:rPr>
-          <w:lang w:val="ru-RU"/>
-        </w:rPr>
-      </w:pPr>
-      <w:r>
-        <w:rPr>
-          <w:lang w:val="ru-RU"/>
-        </w:rPr>
-        <w:t xml:space="preserve">Прототип архитектуры программного обеспечения – это упрощенное представление желамой архитектуры, без учета деталей и аспектов реализации. </w:t>
-      </w:r>
-      <w:r>
-        <w:rPr>
-          <w:lang w:val="ru-RU"/>
-        </w:rPr>
-        <w:t xml:space="preserve">Протипы архитектуры создаются, чтобы смоделировать будущую систему в целом. Ни один из отдельных модулей в прототипе не должен быть особенно функциональным. </w:t>
+      <w:proofErr w:type="gramEnd"/>
+    </w:p>
+    <w:p>
+      <w:pPr>
+        <w:rPr>
+          <w:lang w:val="ru-RU"/>
+        </w:rPr>
+      </w:pPr>
+      <w:r>
+        <w:rPr>
+          <w:lang w:val="ru-RU"/>
+        </w:rPr>
+        <w:t xml:space="preserve">Прототип архитектуры программного обеспечения – это </w:t>
+      </w:r>
+      <w:proofErr w:type="spellStart"/>
+      <w:r>
+        <w:rPr>
+          <w:lang w:val="ru-RU"/>
+        </w:rPr>
+        <w:t>упрощенное</w:t>
+      </w:r>
+      <w:proofErr w:type="spellEnd"/>
+      <w:r>
+        <w:rPr>
+          <w:lang w:val="ru-RU"/>
+        </w:rPr>
+        <w:t xml:space="preserve"> представление </w:t>
+      </w:r>
+      <w:proofErr w:type="spellStart"/>
+      <w:r>
+        <w:rPr>
+          <w:lang w:val="ru-RU"/>
+        </w:rPr>
+        <w:t>желамой</w:t>
+      </w:r>
+      <w:proofErr w:type="spellEnd"/>
+      <w:r>
+        <w:rPr>
+          <w:lang w:val="ru-RU"/>
+        </w:rPr>
+        <w:t xml:space="preserve"> архитектуры, без </w:t>
+      </w:r>
+      <w:proofErr w:type="spellStart"/>
+      <w:r>
+        <w:rPr>
+          <w:lang w:val="ru-RU"/>
+        </w:rPr>
+        <w:t>учета</w:t>
+      </w:r>
+      <w:proofErr w:type="spellEnd"/>
+      <w:r>
+        <w:rPr>
+          <w:lang w:val="ru-RU"/>
+        </w:rPr>
+        <w:t xml:space="preserve"> деталей и аспектов реализации. </w:t>
+      </w:r>
+      <w:proofErr w:type="spellStart"/>
+      <w:r>
+        <w:rPr>
+          <w:lang w:val="ru-RU"/>
+        </w:rPr>
+        <w:t>Протипы</w:t>
+      </w:r>
+      <w:proofErr w:type="spellEnd"/>
+      <w:r>
+        <w:rPr>
+          <w:lang w:val="ru-RU"/>
+        </w:rPr>
+        <w:t xml:space="preserve"> архитектуры создаются, чтобы смоделировать будущую систему в целом. Ни один из отдельных модулей в прототипе не должен быть особенно функциональным. </w:t>
       </w:r>
       <w:r>
         <w:rPr>
@@ -1479,7 +2471,7 @@
           <w:lang w:val="ru-RU"/>
         </w:rPr>
       </w:pPr>
-      <w:bookmarkStart w:id="4" w:name="_Toc319367773"/>
+      <w:bookmarkStart w:id="4" w:name="_Toc320980281"/>
       <w:r>
         <w:rPr>
           <w:lang w:val="ru-RU"/>
@@ -1498,6 +2490,7 @@
         </w:rPr>
         <w:t xml:space="preserve">архитектуры </w:t>
       </w:r>
+      <w:proofErr w:type="gramStart"/>
       <w:r>
         <w:rPr>
           <w:lang w:val="ru-RU"/>
@@ -1505,18 +2498,47 @@
         <w:t>ПО</w:t>
       </w:r>
       <w:bookmarkEnd w:id="4"/>
-    </w:p>
-    <w:p>
-      <w:pPr>
-        <w:rPr>
-          <w:lang w:val="ru-RU"/>
-        </w:rPr>
-      </w:pPr>
-      <w:r>
-        <w:rPr>
-          <w:lang w:val="ru-RU"/>
-        </w:rPr>
-        <w:t>Когда разработчики сталкиваются с разработкой чего-то нового и еще не существующего, они в первую очередь подвержены большому риску выбрать неверный способ и пойти по не</w:t>
+      <w:proofErr w:type="gramEnd"/>
+    </w:p>
+    <w:p>
+      <w:pPr>
+        <w:rPr>
+          <w:lang w:val="ru-RU"/>
+        </w:rPr>
+      </w:pPr>
+      <w:r>
+        <w:rPr>
+          <w:lang w:val="ru-RU"/>
+        </w:rPr>
+        <w:t xml:space="preserve">Когда разработчики сталкиваются с разработкой чего-то нового и </w:t>
+      </w:r>
+      <w:proofErr w:type="spellStart"/>
+      <w:r>
+        <w:rPr>
+          <w:lang w:val="ru-RU"/>
+        </w:rPr>
+        <w:t>еще</w:t>
+      </w:r>
+      <w:proofErr w:type="spellEnd"/>
+      <w:r>
+        <w:rPr>
+          <w:lang w:val="ru-RU"/>
+        </w:rPr>
+        <w:t xml:space="preserve"> не существующего, они в первую очередь подвержены большому риску </w:t>
+      </w:r>
+      <w:proofErr w:type="gramStart"/>
+      <w:r>
+        <w:rPr>
+          <w:lang w:val="ru-RU"/>
+        </w:rPr>
+        <w:t>выбрать</w:t>
+      </w:r>
+      <w:proofErr w:type="gramEnd"/>
+      <w:r>
+        <w:rPr>
+          <w:lang w:val="ru-RU"/>
+        </w:rPr>
+        <w:t xml:space="preserve"> неверный способ и пойти по не</w:t>
       </w:r>
       <w:r>
         <w:rPr>
@@ -1577,20 +2599,48 @@
         <w:rPr>
           <w:lang w:val="ru-RU"/>
         </w:rPr>
-        <w:t xml:space="preserve">Написание большого количества документации, которые будут четко регламентировать каждое требование к системе, связывать каждое неизвестное и ограничивать рабочую среду. </w:t>
-      </w:r>
-    </w:p>
-    <w:p>
-      <w:pPr>
-        <w:rPr>
-          <w:lang w:val="ru-RU"/>
-        </w:rPr>
-      </w:pPr>
-      <w:r>
-        <w:rPr>
-          <w:lang w:val="ru-RU"/>
-        </w:rPr>
-        <w:t xml:space="preserve">Однако, </w:t>
+        <w:t xml:space="preserve">Написание большого количества документации, которые будут </w:t>
+      </w:r>
+      <w:proofErr w:type="spellStart"/>
+      <w:r>
+        <w:rPr>
+          <w:lang w:val="ru-RU"/>
+        </w:rPr>
+        <w:t>четко</w:t>
+      </w:r>
+      <w:proofErr w:type="spellEnd"/>
+      <w:r>
+        <w:rPr>
+          <w:lang w:val="ru-RU"/>
+        </w:rPr>
+        <w:t xml:space="preserve"> регламентировать каждое требование к системе, связывать каждое неизвестное и ограничивать рабочую среду. </w:t>
+      </w:r>
+    </w:p>
+    <w:p>
+      <w:pPr>
+        <w:rPr>
+          <w:lang w:val="ru-RU"/>
+        </w:rPr>
+      </w:pPr>
+      <w:r>
+        <w:rPr>
+          <w:lang w:val="ru-RU"/>
+        </w:rPr>
+        <w:t>Однако</w:t>
+      </w:r>
+      <w:proofErr w:type="gramStart"/>
+      <w:r>
+        <w:rPr>
+          <w:lang w:val="ru-RU"/>
+        </w:rPr>
+        <w:t>,</w:t>
+      </w:r>
+      <w:proofErr w:type="gramEnd"/>
+      <w:r>
+        <w:rPr>
+          <w:lang w:val="ru-RU"/>
+        </w:rPr>
+        <w:t xml:space="preserve"> </w:t>
       </w:r>
       <w:r>
         <w:rPr>
@@ -1604,11 +2654,19 @@
         </w:rPr>
         <w:t xml:space="preserve"> и другие способы решения такой проблемы. </w:t>
       </w:r>
-      <w:r>
-        <w:rPr>
-          <w:lang w:val="ru-RU"/>
-        </w:rPr>
-        <w:t xml:space="preserve">Одним из которых является «стрельба трассирующими». </w:t>
+      <w:proofErr w:type="gramStart"/>
+      <w:r>
+        <w:rPr>
+          <w:lang w:val="ru-RU"/>
+        </w:rPr>
+        <w:t>Одним</w:t>
+      </w:r>
+      <w:proofErr w:type="gramEnd"/>
+      <w:r>
+        <w:rPr>
+          <w:lang w:val="ru-RU"/>
+        </w:rPr>
+        <w:t xml:space="preserve"> из которых является «стрельба трассирующими». </w:t>
       </w:r>
       <w:r>
         <w:rPr>
@@ -1632,7 +2690,21 @@
         <w:rPr>
           <w:lang w:val="ru-RU"/>
         </w:rPr>
-        <w:t>Затем к этому «скелету» постепенно дополняется новые функциональные возможности путем параллельного наращивания каждого компонента</w:t>
+        <w:t xml:space="preserve">Затем к этому «скелету» постепенно дополняется новые функциональные возможности </w:t>
+      </w:r>
+      <w:proofErr w:type="spellStart"/>
+      <w:r>
+        <w:rPr>
+          <w:lang w:val="ru-RU"/>
+        </w:rPr>
+        <w:t>путем</w:t>
+      </w:r>
+      <w:proofErr w:type="spellEnd"/>
+      <w:r>
+        <w:rPr>
+          <w:lang w:val="ru-RU"/>
+        </w:rPr>
+        <w:t xml:space="preserve"> параллельного наращивания каждого компонента</w:t>
       </w:r>
       <w:r>
         <w:rPr>
@@ -1677,6 +2749,7 @@
         </w:rPr>
         <w:t xml:space="preserve">которые </w:t>
       </w:r>
+      <w:proofErr w:type="spellStart"/>
       <w:r>
         <w:rPr>
           <w:lang w:val="ru-RU"/>
@@ -1689,6 +2762,7 @@
         </w:rPr>
         <w:t>ются</w:t>
       </w:r>
+      <w:proofErr w:type="spellEnd"/>
       <w:r>
         <w:rPr>
           <w:lang w:val="ru-RU"/>
@@ -1699,7 +2773,21 @@
         <w:rPr>
           <w:lang w:val="ru-RU"/>
         </w:rPr>
-        <w:t>Единственное ее отличие в том, что она не обладает все</w:t>
+        <w:t xml:space="preserve">Единственное </w:t>
+      </w:r>
+      <w:proofErr w:type="spellStart"/>
+      <w:r>
+        <w:rPr>
+          <w:lang w:val="ru-RU"/>
+        </w:rPr>
+        <w:t>ее</w:t>
+      </w:r>
+      <w:proofErr w:type="spellEnd"/>
+      <w:r>
+        <w:rPr>
+          <w:lang w:val="ru-RU"/>
+        </w:rPr>
+        <w:t xml:space="preserve"> отличие в том, что она не обладает все</w:t>
       </w:r>
       <w:r>
         <w:rPr>
@@ -1766,7 +2854,21 @@
         <w:rPr>
           <w:lang w:val="ru-RU"/>
         </w:rPr>
-        <w:t>Разработка программы трассировки идет в согласии с той идеей, что работа над проектом никогда не заканчивается, то есть всегда будет потребность в добавлении нового функционала и потребность в изменениях.</w:t>
+        <w:t xml:space="preserve">Разработка программы трассировки </w:t>
+      </w:r>
+      <w:proofErr w:type="spellStart"/>
+      <w:r>
+        <w:rPr>
+          <w:lang w:val="ru-RU"/>
+        </w:rPr>
+        <w:t>идет</w:t>
+      </w:r>
+      <w:proofErr w:type="spellEnd"/>
+      <w:r>
+        <w:rPr>
+          <w:lang w:val="ru-RU"/>
+        </w:rPr>
+        <w:t xml:space="preserve"> в согласии с той идеей, что работа над проектом никогда не заканчивается, то есть всегда будет потребность в добавлении нового функционала и потребность в изменениях.</w:t>
       </w:r>
       <w:r>
         <w:rPr>
@@ -1791,13 +2893,55 @@
         <w:rPr>
           <w:lang w:val="ru-RU"/>
         </w:rPr>
-        <w:t>Альтернативой этому подходу является тяжеловестный технический подход, при котором вся разрабатываемая система делится на модули, разработка которых ведется в вакууме. Модули объединены в подсистемы, которые в дальне</w:t>
-      </w:r>
-      <w:r>
-        <w:rPr>
-          <w:lang w:val="ru-RU"/>
-        </w:rPr>
-        <w:t>йшем тоже подлежат объединению, пока в конечном итоге не получится завершенное приложение.</w:t>
+        <w:t xml:space="preserve">Альтернативой этому подходу является </w:t>
+      </w:r>
+      <w:proofErr w:type="spellStart"/>
+      <w:r>
+        <w:rPr>
+          <w:lang w:val="ru-RU"/>
+        </w:rPr>
+        <w:t>тяжеловестный</w:t>
+      </w:r>
+      <w:proofErr w:type="spellEnd"/>
+      <w:r>
+        <w:rPr>
+          <w:lang w:val="ru-RU"/>
+        </w:rPr>
+        <w:t xml:space="preserve"> технический подход, при котором вся разрабатываемая система делится на модули, разработка которых </w:t>
+      </w:r>
+      <w:proofErr w:type="spellStart"/>
+      <w:r>
+        <w:rPr>
+          <w:lang w:val="ru-RU"/>
+        </w:rPr>
+        <w:t>ведется</w:t>
+      </w:r>
+      <w:proofErr w:type="spellEnd"/>
+      <w:r>
+        <w:rPr>
+          <w:lang w:val="ru-RU"/>
+        </w:rPr>
+        <w:t xml:space="preserve"> в вакууме. Модули объединены в подсистемы, которые в дальне</w:t>
+      </w:r>
+      <w:r>
+        <w:rPr>
+          <w:lang w:val="ru-RU"/>
+        </w:rPr>
+        <w:t xml:space="preserve">йшем тоже подлежат объединению, пока в конечном итоге не получится </w:t>
+      </w:r>
+      <w:proofErr w:type="spellStart"/>
+      <w:r>
+        <w:rPr>
+          <w:lang w:val="ru-RU"/>
+        </w:rPr>
+        <w:t>завершенное</w:t>
+      </w:r>
+      <w:proofErr w:type="spellEnd"/>
+      <w:r>
+        <w:rPr>
+          <w:lang w:val="ru-RU"/>
+        </w:rPr>
+        <w:t xml:space="preserve"> приложение.</w:t>
       </w:r>
       <w:r>
         <w:rPr>
@@ -1822,7 +2966,21 @@
         <w:rPr>
           <w:lang w:val="ru-RU"/>
         </w:rPr>
-        <w:t>Технология программы трассировки имеет следующие приемущества:</w:t>
+        <w:t xml:space="preserve">Технология программы трассировки имеет следующие </w:t>
+      </w:r>
+      <w:proofErr w:type="spellStart"/>
+      <w:r>
+        <w:rPr>
+          <w:lang w:val="ru-RU"/>
+        </w:rPr>
+        <w:t>приемущества</w:t>
+      </w:r>
+      <w:proofErr w:type="spellEnd"/>
+      <w:r>
+        <w:rPr>
+          <w:lang w:val="ru-RU"/>
+        </w:rPr>
+        <w:t>:</w:t>
       </w:r>
     </w:p>
     <w:p>
@@ -1841,7 +2999,23 @@
           <w:i/>
           <w:lang w:val="ru-RU"/>
         </w:rPr>
-        <w:t>можно предоставить пользователям некий работающий вариант системы еще до выпуска окончательной версии</w:t>
+        <w:t xml:space="preserve">можно предоставить пользователям некий работающий вариант системы </w:t>
+      </w:r>
+      <w:proofErr w:type="spellStart"/>
+      <w:r>
+        <w:rPr>
+          <w:i/>
+          <w:lang w:val="ru-RU"/>
+        </w:rPr>
+        <w:t>еще</w:t>
+      </w:r>
+      <w:proofErr w:type="spellEnd"/>
+      <w:r>
+        <w:rPr>
+          <w:i/>
+          <w:lang w:val="ru-RU"/>
+        </w:rPr>
+        <w:t xml:space="preserve"> до выпуска окончательной версии</w:t>
       </w:r>
       <w:r>
         <w:rPr>
@@ -1920,7 +3094,35 @@
         <w:rPr>
           <w:lang w:val="ru-RU"/>
         </w:rPr>
-        <w:t xml:space="preserve">Как известно, наибольший страх вызывает лист бумаги, на котором ничего не написано. Если уже разработаны механизмы взаимодействия между модулми системы и есть их реализация, то команде разработчиков не придется много выдумывать. </w:t>
+        <w:t xml:space="preserve">Как известно, наибольший страх вызывает лист бумаги, на котором ничего не написано. Если уже разработаны механизмы взаимодействия между </w:t>
+      </w:r>
+      <w:proofErr w:type="spellStart"/>
+      <w:r>
+        <w:rPr>
+          <w:lang w:val="ru-RU"/>
+        </w:rPr>
+        <w:t>модулми</w:t>
+      </w:r>
+      <w:proofErr w:type="spellEnd"/>
+      <w:r>
+        <w:rPr>
+          <w:lang w:val="ru-RU"/>
+        </w:rPr>
+        <w:t xml:space="preserve"> системы и есть их реализация, то команде разработчиков не </w:t>
+      </w:r>
+      <w:proofErr w:type="spellStart"/>
+      <w:r>
+        <w:rPr>
+          <w:lang w:val="ru-RU"/>
+        </w:rPr>
+        <w:t>придется</w:t>
+      </w:r>
+      <w:proofErr w:type="spellEnd"/>
+      <w:r>
+        <w:rPr>
+          <w:lang w:val="ru-RU"/>
+        </w:rPr>
+        <w:t xml:space="preserve"> много выдумывать. </w:t>
       </w:r>
       <w:r>
         <w:rPr>
@@ -1982,7 +3184,21 @@
         <w:rPr>
           <w:lang w:val="ru-RU"/>
         </w:rPr>
-        <w:t>А значит и воздействие каждого нового изменения становится более очевидным, взаимодействия более ограниченными, вследствии чего отладка и тестирование б</w:t>
+        <w:t xml:space="preserve">А значит и воздействие каждого нового изменения становится более очевидным, взаимодействия более ограниченными, </w:t>
+      </w:r>
+      <w:proofErr w:type="spellStart"/>
+      <w:r>
+        <w:rPr>
+          <w:lang w:val="ru-RU"/>
+        </w:rPr>
+        <w:t>вследствии</w:t>
+      </w:r>
+      <w:proofErr w:type="spellEnd"/>
+      <w:r>
+        <w:rPr>
+          <w:lang w:val="ru-RU"/>
+        </w:rPr>
+        <w:t xml:space="preserve"> чего отладка и тестирование б</w:t>
       </w:r>
       <w:r>
         <w:rPr>
@@ -2086,7 +3302,21 @@
         <w:rPr>
           <w:lang w:val="ru-RU"/>
         </w:rPr>
-        <w:t>А так как каждая индивидуальная разработка по объему очень мала, то можно избежать создания больших монолитных программных блоков</w:t>
+        <w:t xml:space="preserve">А так как каждая индивидуальная разработка по </w:t>
+      </w:r>
+      <w:proofErr w:type="spellStart"/>
+      <w:r>
+        <w:rPr>
+          <w:lang w:val="ru-RU"/>
+        </w:rPr>
+        <w:t>объему</w:t>
+      </w:r>
+      <w:proofErr w:type="spellEnd"/>
+      <w:r>
+        <w:rPr>
+          <w:lang w:val="ru-RU"/>
+        </w:rPr>
+        <w:t xml:space="preserve"> очень мала, то можно избежать создания больших монолитных программных блоков</w:t>
       </w:r>
       <w:r>
         <w:rPr>
@@ -2117,7 +3347,35 @@
         <w:rPr>
           <w:lang w:val="ru-RU"/>
         </w:rPr>
-        <w:t xml:space="preserve"> учетом того, куда вы попали, вы затем корректируете прицел, пока не добьетесь попадания в цель. </w:t>
+        <w:t xml:space="preserve"> </w:t>
+      </w:r>
+      <w:proofErr w:type="spellStart"/>
+      <w:r>
+        <w:rPr>
+          <w:lang w:val="ru-RU"/>
+        </w:rPr>
+        <w:t>учетом</w:t>
+      </w:r>
+      <w:proofErr w:type="spellEnd"/>
+      <w:r>
+        <w:rPr>
+          <w:lang w:val="ru-RU"/>
+        </w:rPr>
+        <w:t xml:space="preserve"> того, куда вы попали, вы затем корректируете прицел, пока не </w:t>
+      </w:r>
+      <w:proofErr w:type="spellStart"/>
+      <w:r>
+        <w:rPr>
+          <w:lang w:val="ru-RU"/>
+        </w:rPr>
+        <w:t>добьетесь</w:t>
+      </w:r>
+      <w:proofErr w:type="spellEnd"/>
+      <w:r>
+        <w:rPr>
+          <w:lang w:val="ru-RU"/>
+        </w:rPr>
+        <w:t xml:space="preserve"> попадания в цель. </w:t>
       </w:r>
       <w:r>
         <w:rPr>
@@ -2141,7 +3399,21 @@
         <w:rPr>
           <w:lang w:val="ru-RU"/>
         </w:rPr>
-        <w:t xml:space="preserve">Не стоит удивляться  возникновению ситации, что программа трассировки работает совсем не так как того хочет пользователь или, например, возникают проблемы с </w:t>
+        <w:t xml:space="preserve">Не стоит удивляться  возникновению </w:t>
+      </w:r>
+      <w:proofErr w:type="spellStart"/>
+      <w:r>
+        <w:rPr>
+          <w:lang w:val="ru-RU"/>
+        </w:rPr>
+        <w:t>ситации</w:t>
+      </w:r>
+      <w:proofErr w:type="spellEnd"/>
+      <w:r>
+        <w:rPr>
+          <w:lang w:val="ru-RU"/>
+        </w:rPr>
+        <w:t xml:space="preserve">, что программа трассировки работает совсем не так как того хочет пользователь или, например, возникают проблемы с </w:t>
       </w:r>
       <w:r>
         <w:rPr>
@@ -2229,7 +3501,21 @@
         <w:rPr>
           <w:lang w:val="ru-RU"/>
         </w:rPr>
-        <w:t xml:space="preserve"> Такие методологии разработки пердполагают сведение разработки программного обеспечения к серии </w:t>
+        <w:t xml:space="preserve"> Такие методологии разработки </w:t>
+      </w:r>
+      <w:proofErr w:type="spellStart"/>
+      <w:r>
+        <w:rPr>
+          <w:lang w:val="ru-RU"/>
+        </w:rPr>
+        <w:t>пердполагают</w:t>
+      </w:r>
+      <w:proofErr w:type="spellEnd"/>
+      <w:r>
+        <w:rPr>
+          <w:lang w:val="ru-RU"/>
+        </w:rPr>
+        <w:t xml:space="preserve"> сведение разработки программного обеспечения к серии </w:t>
       </w:r>
       <w:r>
         <w:rPr>
@@ -2247,7 +3533,21 @@
         <w:rPr>
           <w:lang w:val="ru-RU"/>
         </w:rPr>
-        <w:t xml:space="preserve">Такие короткие циклы еще называют </w:t>
+        <w:t xml:space="preserve">Такие короткие циклы </w:t>
+      </w:r>
+      <w:proofErr w:type="spellStart"/>
+      <w:r>
+        <w:rPr>
+          <w:lang w:val="ru-RU"/>
+        </w:rPr>
+        <w:t>еще</w:t>
+      </w:r>
+      <w:proofErr w:type="spellEnd"/>
+      <w:r>
+        <w:rPr>
+          <w:lang w:val="ru-RU"/>
+        </w:rPr>
+        <w:t xml:space="preserve"> называют </w:t>
       </w:r>
       <w:r>
         <w:rPr>
@@ -2355,11 +3655,19 @@
         </w:rPr>
         <w:t xml:space="preserve"> </w:t>
       </w:r>
-      <w:r>
-        <w:rPr>
-          <w:lang w:val="ru-RU"/>
-        </w:rPr>
-        <w:t xml:space="preserve">метрико </w:t>
+      <w:proofErr w:type="spellStart"/>
+      <w:r>
+        <w:rPr>
+          <w:lang w:val="ru-RU"/>
+        </w:rPr>
+        <w:t>метрико</w:t>
+      </w:r>
+      <w:proofErr w:type="spellEnd"/>
+      <w:r>
+        <w:rPr>
+          <w:lang w:val="ru-RU"/>
+        </w:rPr>
+        <w:t xml:space="preserve"> </w:t>
       </w:r>
       <w:r>
         <w:t>agile</w:t>
@@ -2383,6 +3691,7 @@
           <w:lang w:val="ru-RU"/>
         </w:rPr>
       </w:pPr>
+      <w:proofErr w:type="gramStart"/>
       <w:r>
         <w:t>Agile</w:t>
       </w:r>
@@ -2446,6 +3755,7 @@
         </w:rPr>
         <w:t>.</w:t>
       </w:r>
+      <w:proofErr w:type="gramEnd"/>
       <w:r>
         <w:rPr>
           <w:lang w:val="ru-RU"/>
@@ -2508,8 +3818,16 @@
         <w:rPr>
           <w:lang w:val="ru-RU"/>
         </w:rPr>
-        <w:t>бор понятий и приемов</w:t>
-      </w:r>
+        <w:t xml:space="preserve">бор понятий и </w:t>
+      </w:r>
+      <w:proofErr w:type="spellStart"/>
+      <w:r>
+        <w:rPr>
+          <w:lang w:val="ru-RU"/>
+        </w:rPr>
+        <w:t>приемов</w:t>
+      </w:r>
+      <w:proofErr w:type="spellEnd"/>
       <w:r>
         <w:rPr>
           <w:lang w:val="ru-RU"/>
@@ -2557,7 +3875,21 @@
         <w:rPr>
           <w:lang w:val="ru-RU"/>
         </w:rPr>
-        <w:t xml:space="preserve">не включает вопросы управления проектом, развертывания и сопровождения системы. </w:t>
+        <w:t xml:space="preserve">не включает вопросы управления проектом, </w:t>
+      </w:r>
+      <w:proofErr w:type="spellStart"/>
+      <w:r>
+        <w:rPr>
+          <w:lang w:val="ru-RU"/>
+        </w:rPr>
+        <w:t>развертывания</w:t>
+      </w:r>
+      <w:proofErr w:type="spellEnd"/>
+      <w:r>
+        <w:rPr>
+          <w:lang w:val="ru-RU"/>
+        </w:rPr>
+        <w:t xml:space="preserve"> и сопровождения системы. </w:t>
       </w:r>
       <w:r>
         <w:rPr>
@@ -2636,7 +3968,21 @@
         <w:rPr>
           <w:lang w:val="ru-RU"/>
         </w:rPr>
-        <w:t xml:space="preserve"> упрощенная версия </w:t>
+        <w:t xml:space="preserve"> </w:t>
+      </w:r>
+      <w:proofErr w:type="spellStart"/>
+      <w:r>
+        <w:rPr>
+          <w:lang w:val="ru-RU"/>
+        </w:rPr>
+        <w:t>упрощенная</w:t>
+      </w:r>
+      <w:proofErr w:type="spellEnd"/>
+      <w:r>
+        <w:rPr>
+          <w:lang w:val="ru-RU"/>
+        </w:rPr>
+        <w:t xml:space="preserve"> версия </w:t>
       </w:r>
       <w:r>
         <w:t>IBM</w:t>
@@ -2876,9 +4222,11 @@
         </w:rPr>
         <w:t>(</w:t>
       </w:r>
+      <w:proofErr w:type="spellStart"/>
       <w:r>
         <w:t>OpenUP</w:t>
       </w:r>
+      <w:proofErr w:type="spellEnd"/>
       <w:r>
         <w:rPr>
           <w:lang w:val="ru-RU"/>
@@ -2946,6 +4294,7 @@
         </w:rPr>
         <w:t xml:space="preserve"> </w:t>
       </w:r>
+      <w:proofErr w:type="gramStart"/>
       <w:r>
         <w:rPr>
           <w:i/>
@@ -2974,6 +4323,7 @@
         </w:rPr>
         <w:t>-</w:t>
       </w:r>
+      <w:proofErr w:type="gramEnd"/>
       <w:r>
         <w:rPr>
           <w:lang w:val="ru-RU"/>
@@ -3002,7 +4352,21 @@
         <w:rPr>
           <w:lang w:val="ru-RU"/>
         </w:rPr>
-        <w:t>а потом ее функциональная часть</w:t>
+        <w:t xml:space="preserve">а потом </w:t>
+      </w:r>
+      <w:proofErr w:type="spellStart"/>
+      <w:r>
+        <w:rPr>
+          <w:lang w:val="ru-RU"/>
+        </w:rPr>
+        <w:t>ее</w:t>
+      </w:r>
+      <w:proofErr w:type="spellEnd"/>
+      <w:r>
+        <w:rPr>
+          <w:lang w:val="ru-RU"/>
+        </w:rPr>
+        <w:t xml:space="preserve"> функциональная часть</w:t>
       </w:r>
       <w:r>
         <w:rPr>
@@ -3056,7 +4420,21 @@
         <w:rPr>
           <w:lang w:val="ru-RU"/>
         </w:rPr>
-        <w:t xml:space="preserve">процесс разработки, основанный на 12 основных приемах, которые объединены в </w:t>
+        <w:t xml:space="preserve">процесс разработки, основанный на 12 основных </w:t>
+      </w:r>
+      <w:proofErr w:type="spellStart"/>
+      <w:r>
+        <w:rPr>
+          <w:lang w:val="ru-RU"/>
+        </w:rPr>
+        <w:t>приемах</w:t>
+      </w:r>
+      <w:proofErr w:type="spellEnd"/>
+      <w:r>
+        <w:rPr>
+          <w:lang w:val="ru-RU"/>
+        </w:rPr>
+        <w:t xml:space="preserve">, которые объединены в </w:t>
       </w:r>
       <w:r>
         <w:rPr>
@@ -3080,7 +4458,21 @@
         <w:rPr>
           <w:lang w:val="ru-RU"/>
         </w:rPr>
-        <w:t>социальная защищенность программиста</w:t>
+        <w:t xml:space="preserve">социальная </w:t>
+      </w:r>
+      <w:proofErr w:type="spellStart"/>
+      <w:r>
+        <w:rPr>
+          <w:lang w:val="ru-RU"/>
+        </w:rPr>
+        <w:t>защищенность</w:t>
+      </w:r>
+      <w:proofErr w:type="spellEnd"/>
+      <w:r>
+        <w:rPr>
+          <w:lang w:val="ru-RU"/>
+        </w:rPr>
+        <w:t xml:space="preserve"> программиста</w:t>
       </w:r>
       <w:r>
         <w:rPr>
@@ -3186,7 +4578,21 @@
         <w:rPr>
           <w:lang w:val="ru-RU"/>
         </w:rPr>
-        <w:t>Использование этой методологии дает возможность выявлять и устранять отклонения от желаемого результата на более ранних этапах р</w:t>
+        <w:t xml:space="preserve">Использование этой методологии </w:t>
+      </w:r>
+      <w:proofErr w:type="spellStart"/>
+      <w:r>
+        <w:rPr>
+          <w:lang w:val="ru-RU"/>
+        </w:rPr>
+        <w:t>дает</w:t>
+      </w:r>
+      <w:proofErr w:type="spellEnd"/>
+      <w:r>
+        <w:rPr>
+          <w:lang w:val="ru-RU"/>
+        </w:rPr>
+        <w:t xml:space="preserve"> возможность выявлять и устранять отклонения от желаемого результата на более ранних этапах р</w:t>
       </w:r>
       <w:r>
         <w:rPr>
@@ -3297,7 +4703,35 @@
         <w:rPr>
           <w:lang w:val="ru-RU"/>
         </w:rPr>
-        <w:t xml:space="preserve">. Цель работы над прототипом – это исследование определенных характеристик и аспектов конечной версии системы. При создании истинного прототипа будет отброшено все то, что критиковалось при тестировании прототипа, и он будет переписан с учетом полученных фактов. </w:t>
+        <w:t xml:space="preserve">. Цель работы над прототипом – это исследование </w:t>
+      </w:r>
+      <w:proofErr w:type="spellStart"/>
+      <w:r>
+        <w:rPr>
+          <w:lang w:val="ru-RU"/>
+        </w:rPr>
+        <w:t>определенных</w:t>
+      </w:r>
+      <w:proofErr w:type="spellEnd"/>
+      <w:r>
+        <w:rPr>
+          <w:lang w:val="ru-RU"/>
+        </w:rPr>
+        <w:t xml:space="preserve"> характеристик и аспектов конечной версии системы. При создании истинного прототипа будет отброшено все то, что критиковалось при тестировании прототипа, и он будет переписан с </w:t>
+      </w:r>
+      <w:proofErr w:type="spellStart"/>
+      <w:r>
+        <w:rPr>
+          <w:lang w:val="ru-RU"/>
+        </w:rPr>
+        <w:t>учетом</w:t>
+      </w:r>
+      <w:proofErr w:type="spellEnd"/>
+      <w:r>
+        <w:rPr>
+          <w:lang w:val="ru-RU"/>
+        </w:rPr>
+        <w:t xml:space="preserve"> полученных фактов. </w:t>
       </w:r>
       <w:r>
         <w:rPr>
@@ -3327,7 +4761,35 @@
         <w:rPr>
           <w:lang w:val="ru-RU"/>
         </w:rPr>
-        <w:t xml:space="preserve">генерируют однаразовую программу, в отличие от программ, полученных одним из вышеуказанных методов – простых, но завершенных, и образующих часть каркаса конечной версии системы. </w:t>
+        <w:t xml:space="preserve">генерируют </w:t>
+      </w:r>
+      <w:proofErr w:type="spellStart"/>
+      <w:r>
+        <w:rPr>
+          <w:lang w:val="ru-RU"/>
+        </w:rPr>
+        <w:t>однаразовую</w:t>
+      </w:r>
+      <w:proofErr w:type="spellEnd"/>
+      <w:r>
+        <w:rPr>
+          <w:lang w:val="ru-RU"/>
+        </w:rPr>
+        <w:t xml:space="preserve"> программу, в отличие от программ, полученных одним из вышеуказанных методов – простых, но </w:t>
+      </w:r>
+      <w:proofErr w:type="spellStart"/>
+      <w:r>
+        <w:rPr>
+          <w:lang w:val="ru-RU"/>
+        </w:rPr>
+        <w:t>завершенных</w:t>
+      </w:r>
+      <w:proofErr w:type="spellEnd"/>
+      <w:r>
+        <w:rPr>
+          <w:lang w:val="ru-RU"/>
+        </w:rPr>
+        <w:t xml:space="preserve">, и образующих часть каркаса конечной версии системы. </w:t>
       </w:r>
       <w:r>
         <w:rPr>
@@ -3363,7 +4825,7 @@
           <w:lang w:val="ru-RU"/>
         </w:rPr>
       </w:pPr>
-      <w:bookmarkStart w:id="5" w:name="_Toc319367774"/>
+      <w:bookmarkStart w:id="5" w:name="_Toc320980282"/>
       <w:r>
         <w:rPr>
           <w:lang w:val="ru-RU"/>
@@ -3374,21 +4836,43 @@
         <w:rPr>
           <w:lang w:val="ru-RU"/>
         </w:rPr>
-        <w:t xml:space="preserve"> Требования к прототипам архитектуры ПО</w:t>
+        <w:t xml:space="preserve"> Требования к прототипам архитектуры </w:t>
+      </w:r>
+      <w:proofErr w:type="gramStart"/>
+      <w:r>
+        <w:rPr>
+          <w:lang w:val="ru-RU"/>
+        </w:rPr>
+        <w:t>ПО</w:t>
       </w:r>
       <w:bookmarkEnd w:id="5"/>
-    </w:p>
-    <w:p>
-      <w:pPr>
-        <w:rPr>
-          <w:lang w:val="ru-RU"/>
-        </w:rPr>
-      </w:pPr>
-      <w:r>
-        <w:rPr>
-          <w:lang w:val="ru-RU"/>
-        </w:rPr>
-        <w:t>Цель работы с прототипом – исследование определенных характеристик и аспектов конечной версии системы.</w:t>
+      <w:proofErr w:type="gramEnd"/>
+    </w:p>
+    <w:p>
+      <w:pPr>
+        <w:rPr>
+          <w:lang w:val="ru-RU"/>
+        </w:rPr>
+      </w:pPr>
+      <w:r>
+        <w:rPr>
+          <w:lang w:val="ru-RU"/>
+        </w:rPr>
+        <w:t xml:space="preserve">Цель работы с прототипом – исследование </w:t>
+      </w:r>
+      <w:proofErr w:type="spellStart"/>
+      <w:r>
+        <w:rPr>
+          <w:lang w:val="ru-RU"/>
+        </w:rPr>
+        <w:t>определенных</w:t>
+      </w:r>
+      <w:proofErr w:type="spellEnd"/>
+      <w:r>
+        <w:rPr>
+          <w:lang w:val="ru-RU"/>
+        </w:rPr>
+        <w:t xml:space="preserve"> характеристик и аспектов конечной версии системы.</w:t>
       </w:r>
       <w:r>
         <w:rPr>
@@ -3416,8 +4900,6 @@
         </w:rPr>
         <w:t xml:space="preserve"> архитектуры программной системы</w:t>
       </w:r>
-      <w:bookmarkStart w:id="6" w:name="_GoBack"/>
-      <w:bookmarkEnd w:id="6"/>
       <w:r>
         <w:rPr>
           <w:lang w:val="ru-RU"/>
@@ -3452,8 +4934,16 @@
         <w:rPr>
           <w:lang w:val="ru-RU"/>
         </w:rPr>
-        <w:t>где это приемлимо</w:t>
-      </w:r>
+        <w:t xml:space="preserve">где это </w:t>
+      </w:r>
+      <w:proofErr w:type="spellStart"/>
+      <w:r>
+        <w:rPr>
+          <w:lang w:val="ru-RU"/>
+        </w:rPr>
+        <w:t>приемлимо</w:t>
+      </w:r>
+      <w:proofErr w:type="spellEnd"/>
       <w:r>
         <w:rPr>
           <w:lang w:val="ru-RU"/>
@@ -3490,11 +4980,19 @@
           <w:lang w:val="ru-RU"/>
         </w:rPr>
       </w:pPr>
-      <w:r>
-        <w:rPr>
-          <w:lang w:val="ru-RU"/>
-        </w:rPr>
-        <w:t>завершенность – прототип может функционировать лишь в ограниченном смысле, возможно лишь с одним заданным фрагментом данных и одним пунктом меню,</w:t>
+      <w:proofErr w:type="spellStart"/>
+      <w:r>
+        <w:rPr>
+          <w:lang w:val="ru-RU"/>
+        </w:rPr>
+        <w:t>завершенность</w:t>
+      </w:r>
+      <w:proofErr w:type="spellEnd"/>
+      <w:r>
+        <w:rPr>
+          <w:lang w:val="ru-RU"/>
+        </w:rPr>
+        <w:t xml:space="preserve"> – прототип может функционировать лишь в ограниченном смысле, возможно лишь с одним заданным фрагментом данных и одним пунктом меню,</w:t>
       </w:r>
     </w:p>
     <w:p>
@@ -3508,17 +5006,39 @@
           <w:lang w:val="ru-RU"/>
         </w:rPr>
       </w:pPr>
-      <w:r>
-        <w:rPr>
-          <w:lang w:val="ru-RU"/>
-        </w:rPr>
-        <w:t xml:space="preserve">надежность – процедура проверки ошибок, вероятно, будет неполной или будет отсутствовать полностью. </w:t>
-      </w:r>
-      <w:r>
-        <w:rPr>
-          <w:lang w:val="ru-RU"/>
-        </w:rPr>
-        <w:t>При отклонении от определенного пути прототип может выйти из строя,</w:t>
+      <w:proofErr w:type="spellStart"/>
+      <w:r>
+        <w:rPr>
+          <w:lang w:val="ru-RU"/>
+        </w:rPr>
+        <w:t>надежность</w:t>
+      </w:r>
+      <w:proofErr w:type="spellEnd"/>
+      <w:r>
+        <w:rPr>
+          <w:lang w:val="ru-RU"/>
+        </w:rPr>
+        <w:t xml:space="preserve"> – процедура проверки ошибок, вероятно, будет неполной или будет отсутствовать полностью. </w:t>
+      </w:r>
+      <w:r>
+        <w:rPr>
+          <w:lang w:val="ru-RU"/>
+        </w:rPr>
+        <w:t xml:space="preserve">При отклонении от </w:t>
+      </w:r>
+      <w:proofErr w:type="spellStart"/>
+      <w:r>
+        <w:rPr>
+          <w:lang w:val="ru-RU"/>
+        </w:rPr>
+        <w:t>определенного</w:t>
+      </w:r>
+      <w:proofErr w:type="spellEnd"/>
+      <w:r>
+        <w:rPr>
+          <w:lang w:val="ru-RU"/>
+        </w:rPr>
+        <w:t xml:space="preserve"> пути прототип может выйти из строя,</w:t>
       </w:r>
     </w:p>
     <w:p>
@@ -3569,6 +5089,7 @@
           <w:lang w:val="ru-RU"/>
         </w:rPr>
       </w:pPr>
+      <w:proofErr w:type="spellStart"/>
       <w:r>
         <w:rPr>
           <w:lang w:val="ru-RU"/>
@@ -3579,7 +5100,14 @@
         <w:rPr>
           <w:lang w:val="ru-RU"/>
         </w:rPr>
-        <w:t>етко ли определены обязанности основных компонентов</w:t>
+        <w:t>етко</w:t>
+      </w:r>
+      <w:proofErr w:type="spellEnd"/>
+      <w:r>
+        <w:rPr>
+          <w:lang w:val="ru-RU"/>
+        </w:rPr>
+        <w:t xml:space="preserve"> ли определены обязанности основных компонентов</w:t>
       </w:r>
       <w:r>
         <w:rPr>
@@ -3615,7 +5143,21 @@
         <w:rPr>
           <w:lang w:val="ru-RU"/>
         </w:rPr>
-        <w:t>сти приемлимыми для компонентов,</w:t>
+        <w:t xml:space="preserve">сти </w:t>
+      </w:r>
+      <w:proofErr w:type="spellStart"/>
+      <w:r>
+        <w:rPr>
+          <w:lang w:val="ru-RU"/>
+        </w:rPr>
+        <w:t>приемлимыми</w:t>
+      </w:r>
+      <w:proofErr w:type="spellEnd"/>
+      <w:r>
+        <w:rPr>
+          <w:lang w:val="ru-RU"/>
+        </w:rPr>
+        <w:t xml:space="preserve"> для компонентов,</w:t>
       </w:r>
     </w:p>
     <w:p>
@@ -3629,6 +5171,7 @@
           <w:lang w:val="ru-RU"/>
         </w:rPr>
       </w:pPr>
+      <w:proofErr w:type="spellStart"/>
       <w:r>
         <w:rPr>
           <w:lang w:val="ru-RU"/>
@@ -3639,7 +5182,14 @@
         <w:rPr>
           <w:lang w:val="ru-RU"/>
         </w:rPr>
-        <w:t>етко ли определена совмест</w:t>
+        <w:t>етко</w:t>
+      </w:r>
+      <w:proofErr w:type="spellEnd"/>
+      <w:r>
+        <w:rPr>
+          <w:lang w:val="ru-RU"/>
+        </w:rPr>
+        <w:t xml:space="preserve"> ли определена совмест</w:t>
       </w:r>
       <w:r>
         <w:rPr>
@@ -3705,7 +5255,21 @@
         <w:rPr>
           <w:lang w:val="ru-RU"/>
         </w:rPr>
-        <w:t xml:space="preserve"> источники дублиования,</w:t>
+        <w:t xml:space="preserve"> источники </w:t>
+      </w:r>
+      <w:proofErr w:type="spellStart"/>
+      <w:r>
+        <w:rPr>
+          <w:lang w:val="ru-RU"/>
+        </w:rPr>
+        <w:t>дублиования</w:t>
+      </w:r>
+      <w:proofErr w:type="spellEnd"/>
+      <w:r>
+        <w:rPr>
+          <w:lang w:val="ru-RU"/>
+        </w:rPr>
+        <w:t>,</w:t>
       </w:r>
     </w:p>
     <w:p>
@@ -3759,7 +5323,21 @@
         <w:rPr>
           <w:lang w:val="ru-RU"/>
         </w:rPr>
-        <w:t>бладает ли каждый из модулей путем доступа к данным, требуемым ему в ходе выполнения? Может ли он полу</w:t>
+        <w:t xml:space="preserve">бладает ли каждый из модулей </w:t>
+      </w:r>
+      <w:proofErr w:type="spellStart"/>
+      <w:r>
+        <w:rPr>
+          <w:lang w:val="ru-RU"/>
+        </w:rPr>
+        <w:t>путем</w:t>
+      </w:r>
+      <w:proofErr w:type="spellEnd"/>
+      <w:r>
+        <w:rPr>
+          <w:lang w:val="ru-RU"/>
+        </w:rPr>
+        <w:t xml:space="preserve"> доступа к данным, требуемым ему в ходе выполнения? Может ли он полу</w:t>
       </w:r>
       <w:r>
         <w:rPr>
@@ -3776,7 +5354,7 @@
           <w:lang w:val="ru-RU"/>
         </w:rPr>
       </w:pPr>
-      <w:bookmarkStart w:id="7" w:name="_Toc319367775"/>
+      <w:bookmarkStart w:id="6" w:name="_Toc320980283"/>
       <w:r>
         <w:rPr>
           <w:lang w:val="ru-RU"/>
@@ -3795,31 +5373,61 @@
         </w:rPr>
         <w:t xml:space="preserve">архитектуры </w:t>
       </w:r>
+      <w:proofErr w:type="gramStart"/>
       <w:r>
         <w:rPr>
           <w:lang w:val="ru-RU"/>
         </w:rPr>
         <w:t>ПО</w:t>
       </w:r>
-      <w:bookmarkEnd w:id="7"/>
-    </w:p>
-    <w:p>
-      <w:pPr>
-        <w:rPr>
-          <w:lang w:val="ru-RU"/>
-        </w:rPr>
-      </w:pPr>
-      <w:r>
-        <w:rPr>
-          <w:lang w:val="ru-RU"/>
-        </w:rPr>
-        <w:t>Поскольку большинство прототипов создается с целью моделирования рассматриваемой системы в целом, то п</w:t>
-      </w:r>
-      <w:r>
-        <w:rPr>
-          <w:lang w:val="ru-RU"/>
-        </w:rPr>
-        <w:t xml:space="preserve">олученный прототип есть не что иное, как одноразовая программа, необходимая для того, чтобы получить ответы на определенный ряд вопросов. В </w:t>
+      <w:bookmarkEnd w:id="6"/>
+      <w:proofErr w:type="gramEnd"/>
+    </w:p>
+    <w:p>
+      <w:pPr>
+        <w:rPr>
+          <w:lang w:val="ru-RU"/>
+        </w:rPr>
+      </w:pPr>
+      <w:r>
+        <w:rPr>
+          <w:lang w:val="ru-RU"/>
+        </w:rPr>
+        <w:t xml:space="preserve">Поскольку большинство прототипов </w:t>
+      </w:r>
+      <w:proofErr w:type="spellStart"/>
+      <w:r>
+        <w:rPr>
+          <w:lang w:val="ru-RU"/>
+        </w:rPr>
+        <w:t>создается</w:t>
+      </w:r>
+      <w:proofErr w:type="spellEnd"/>
+      <w:r>
+        <w:rPr>
+          <w:lang w:val="ru-RU"/>
+        </w:rPr>
+        <w:t xml:space="preserve"> с целью моделирования рассматриваемой системы в целом, то п</w:t>
+      </w:r>
+      <w:r>
+        <w:rPr>
+          <w:lang w:val="ru-RU"/>
+        </w:rPr>
+        <w:t xml:space="preserve">олученный прототип есть не что иное, как одноразовая программа, необходимая для того, чтобы получить ответы на </w:t>
+      </w:r>
+      <w:proofErr w:type="spellStart"/>
+      <w:r>
+        <w:rPr>
+          <w:lang w:val="ru-RU"/>
+        </w:rPr>
+        <w:t>определенный</w:t>
+      </w:r>
+      <w:proofErr w:type="spellEnd"/>
+      <w:r>
+        <w:rPr>
+          <w:lang w:val="ru-RU"/>
+        </w:rPr>
+        <w:t xml:space="preserve"> ряд вопросов. В </w:t>
       </w:r>
       <w:r>
         <w:rPr>
@@ -3856,7 +5464,21 @@
         <w:rPr>
           <w:lang w:val="ru-RU"/>
         </w:rPr>
-        <w:t xml:space="preserve"> определенные аспекты системы. </w:t>
+        <w:t xml:space="preserve"> </w:t>
+      </w:r>
+      <w:proofErr w:type="spellStart"/>
+      <w:r>
+        <w:rPr>
+          <w:lang w:val="ru-RU"/>
+        </w:rPr>
+        <w:t>определенные</w:t>
+      </w:r>
+      <w:proofErr w:type="spellEnd"/>
+      <w:r>
+        <w:rPr>
+          <w:lang w:val="ru-RU"/>
+        </w:rPr>
+        <w:t xml:space="preserve"> аспекты системы. </w:t>
       </w:r>
       <w:r>
         <w:rPr>
@@ -3928,7 +5550,21 @@
         <w:rPr>
           <w:lang w:val="ru-RU"/>
         </w:rPr>
-        <w:t xml:space="preserve">Такие языки также позволят при необходимости соеденить низкоуровневые фрагменты в новые сочетания. В итоге, используя такой подход, можно быстро собрать существующие компоненты в новые конфигурации и </w:t>
+        <w:t xml:space="preserve">Такие языки также позволят при необходимости </w:t>
+      </w:r>
+      <w:proofErr w:type="spellStart"/>
+      <w:r>
+        <w:rPr>
+          <w:lang w:val="ru-RU"/>
+        </w:rPr>
+        <w:t>соеденить</w:t>
+      </w:r>
+      <w:proofErr w:type="spellEnd"/>
+      <w:r>
+        <w:rPr>
+          <w:lang w:val="ru-RU"/>
+        </w:rPr>
+        <w:t xml:space="preserve"> низкоуровневые фрагменты в новые сочетания. В итоге, используя такой подход, можно быстро собрать существующие компоненты в новые конфигурации и </w:t>
       </w:r>
       <w:r>
         <w:rPr>
@@ -3951,7 +5587,7 @@
           <w:lang w:val="ru-RU"/>
         </w:rPr>
       </w:pPr>
-      <w:bookmarkStart w:id="8" w:name="_Toc319367776"/>
+      <w:bookmarkStart w:id="7" w:name="_Toc320980284"/>
       <w:r>
         <w:rPr>
           <w:lang w:val="ru-RU"/>
@@ -3970,7 +5606,7 @@
         </w:rPr>
         <w:t xml:space="preserve"> Выводы</w:t>
       </w:r>
-      <w:bookmarkEnd w:id="8"/>
+      <w:bookmarkEnd w:id="7"/>
     </w:p>
     <w:p>
       <w:pPr>
@@ -3986,7 +5622,21 @@
         <w:rPr>
           <w:lang w:val="ru-RU"/>
         </w:rPr>
-        <w:t>Согласно приведенным выше рассуждениям, можно сделать вывод о том, что основополагающая проблема прототипирования архитектур программных проектов заключается в отсутствии на рынке целого к</w:t>
+        <w:t xml:space="preserve">Согласно </w:t>
+      </w:r>
+      <w:proofErr w:type="spellStart"/>
+      <w:r>
+        <w:rPr>
+          <w:lang w:val="ru-RU"/>
+        </w:rPr>
+        <w:t>приведенным</w:t>
+      </w:r>
+      <w:proofErr w:type="spellEnd"/>
+      <w:r>
+        <w:rPr>
+          <w:lang w:val="ru-RU"/>
+        </w:rPr>
+        <w:t xml:space="preserve"> выше рассуждениям, можно сделать вывод о том, что основополагающая проблема прототипирования архитектур программных проектов заключается в отсутствии на рынке целого к</w:t>
       </w:r>
       <w:r>
         <w:rPr>
@@ -4035,7 +5685,21 @@
         <w:rPr>
           <w:lang w:val="ru-RU"/>
         </w:rPr>
-        <w:t xml:space="preserve">системы описания и тестирования прототипов программных архитектур, которая </w:t>
+        <w:t xml:space="preserve">системы описания и тестирования прототипов программных архитектур, </w:t>
+      </w:r>
+      <w:proofErr w:type="gramStart"/>
+      <w:r>
+        <w:rPr>
+          <w:lang w:val="ru-RU"/>
+        </w:rPr>
+        <w:t>которая</w:t>
+      </w:r>
+      <w:proofErr w:type="gramEnd"/>
+      <w:r>
+        <w:rPr>
+          <w:lang w:val="ru-RU"/>
+        </w:rPr>
+        <w:t xml:space="preserve"> </w:t>
       </w:r>
       <w:r>
         <w:rPr>
@@ -4056,8 +5720,1533 @@
         <w:t xml:space="preserve">унифицированного языка в процессе описания прототипов, а также свойств конечных автоматов в процессе тестирования. </w:t>
       </w:r>
     </w:p>
+    <w:p>
+      <w:pPr>
+        <w:rPr>
+          <w:lang w:val="ru-RU"/>
+        </w:rPr>
+      </w:pPr>
+      <w:r>
+        <w:rPr>
+          <w:lang w:val="ru-RU"/>
+        </w:rPr>
+        <w:br w:type="page"/>
+      </w:r>
+    </w:p>
+    <w:p>
+      <w:pPr>
+        <w:pStyle w:val="1"/>
+        <w:rPr>
+          <w:lang w:val="ru-RU"/>
+        </w:rPr>
+      </w:pPr>
+      <w:bookmarkStart w:id="8" w:name="_Toc320980285"/>
+      <w:r>
+        <w:rPr>
+          <w:lang w:val="ru-RU"/>
+        </w:rPr>
+        <w:lastRenderedPageBreak/>
+        <w:t>2 Модель системы прототипирования</w:t>
+      </w:r>
+      <w:bookmarkEnd w:id="8"/>
+    </w:p>
+    <w:p>
+      <w:pPr>
+        <w:rPr>
+          <w:rFonts w:eastAsiaTheme="majorEastAsia" w:cstheme="majorBidi"/>
+          <w:sz w:val="44"/>
+          <w:szCs w:val="28"/>
+          <w:lang w:val="ru-RU"/>
+        </w:rPr>
+      </w:pPr>
+      <w:r>
+        <w:rPr>
+          <w:lang w:val="ru-RU"/>
+        </w:rPr>
+        <w:br w:type="page"/>
+      </w:r>
+    </w:p>
+    <w:p>
+      <w:pPr>
+        <w:pStyle w:val="1"/>
+        <w:rPr>
+          <w:lang w:val="ru-RU"/>
+        </w:rPr>
+      </w:pPr>
+      <w:bookmarkStart w:id="9" w:name="_Toc320980286"/>
+      <w:r>
+        <w:rPr>
+          <w:lang w:val="ru-RU"/>
+        </w:rPr>
+        <w:lastRenderedPageBreak/>
+        <w:t>3 Реализация системы</w:t>
+      </w:r>
+      <w:bookmarkEnd w:id="9"/>
+    </w:p>
+    <w:p>
+      <w:pPr>
+        <w:pStyle w:val="2"/>
+        <w:rPr>
+          <w:lang w:val="ru-RU"/>
+        </w:rPr>
+      </w:pPr>
+      <w:bookmarkStart w:id="10" w:name="_Toc320980287"/>
+      <w:r>
+        <w:rPr>
+          <w:lang w:val="ru-RU"/>
+        </w:rPr>
+        <w:t xml:space="preserve">3.1 Подсистема </w:t>
+      </w:r>
+      <w:r>
+        <w:rPr>
+          <w:lang w:val="ru-RU"/>
+        </w:rPr>
+        <w:t>проектирования каркаса</w:t>
+      </w:r>
+      <w:bookmarkEnd w:id="10"/>
+    </w:p>
+    <w:p>
+      <w:pPr>
+        <w:pStyle w:val="2"/>
+        <w:rPr>
+          <w:lang w:val="ru-RU"/>
+        </w:rPr>
+      </w:pPr>
+      <w:bookmarkStart w:id="11" w:name="_Toc320980288"/>
+      <w:r>
+        <w:rPr>
+          <w:lang w:val="ru-RU"/>
+        </w:rPr>
+        <w:t xml:space="preserve">3.2 Подсистема тестирования и </w:t>
+      </w:r>
+      <w:proofErr w:type="spellStart"/>
+      <w:r>
+        <w:rPr>
+          <w:lang w:val="ru-RU"/>
+        </w:rPr>
+        <w:t>кодегенерации</w:t>
+      </w:r>
+      <w:bookmarkEnd w:id="11"/>
+      <w:proofErr w:type="spellEnd"/>
+    </w:p>
+    <w:p>
+      <w:pPr>
+        <w:spacing w:after="200" w:line="276" w:lineRule="auto"/>
+        <w:ind w:firstLine="0"/>
+        <w:jc w:val="left"/>
+        <w:rPr>
+          <w:lang w:val="ru-RU"/>
+        </w:rPr>
+      </w:pPr>
+      <w:r>
+        <w:rPr>
+          <w:lang w:val="ru-RU"/>
+        </w:rPr>
+        <w:br w:type="page"/>
+      </w:r>
+    </w:p>
+    <w:p>
+      <w:pPr>
+        <w:pStyle w:val="1"/>
+        <w:rPr>
+          <w:lang w:val="ru-RU"/>
+        </w:rPr>
+      </w:pPr>
+      <w:bookmarkStart w:id="12" w:name="_Toc320980289"/>
+      <w:r>
+        <w:rPr>
+          <w:lang w:val="ru-RU"/>
+        </w:rPr>
+        <w:lastRenderedPageBreak/>
+        <w:t>4 Организационно-экономический раздел</w:t>
+      </w:r>
+      <w:bookmarkEnd w:id="12"/>
+    </w:p>
+    <w:p>
+      <w:pPr>
+        <w:rPr>
+          <w:rFonts w:eastAsiaTheme="majorEastAsia" w:cstheme="majorBidi"/>
+          <w:sz w:val="44"/>
+          <w:szCs w:val="28"/>
+          <w:lang w:val="ru-RU"/>
+        </w:rPr>
+      </w:pPr>
+      <w:r>
+        <w:rPr>
+          <w:lang w:val="ru-RU"/>
+        </w:rPr>
+        <w:br w:type="page"/>
+      </w:r>
+    </w:p>
+    <w:p>
+      <w:pPr>
+        <w:pStyle w:val="1"/>
+        <w:rPr>
+          <w:lang w:val="ru-RU"/>
+        </w:rPr>
+      </w:pPr>
+      <w:bookmarkStart w:id="13" w:name="_Toc320980290"/>
+      <w:r>
+        <w:rPr>
+          <w:lang w:val="ru-RU"/>
+        </w:rPr>
+        <w:lastRenderedPageBreak/>
+        <w:t>5 Охрана труда и окружающей среды</w:t>
+      </w:r>
+      <w:bookmarkEnd w:id="13"/>
+    </w:p>
+    <w:p>
+      <w:pPr>
+        <w:rPr>
+          <w:rFonts w:eastAsiaTheme="majorEastAsia" w:cstheme="majorBidi"/>
+          <w:sz w:val="44"/>
+          <w:szCs w:val="28"/>
+          <w:lang w:val="ru-RU"/>
+        </w:rPr>
+      </w:pPr>
+      <w:r>
+        <w:rPr>
+          <w:lang w:val="ru-RU"/>
+        </w:rPr>
+        <w:br w:type="page"/>
+      </w:r>
+    </w:p>
+    <w:p>
+      <w:pPr>
+        <w:pStyle w:val="1"/>
+        <w:jc w:val="center"/>
+        <w:rPr>
+          <w:lang w:val="ru-RU"/>
+        </w:rPr>
+      </w:pPr>
+      <w:bookmarkStart w:id="14" w:name="_Toc320980291"/>
+      <w:r>
+        <w:rPr>
+          <w:lang w:val="ru-RU"/>
+        </w:rPr>
+        <w:lastRenderedPageBreak/>
+        <w:t>Заключение</w:t>
+      </w:r>
+      <w:bookmarkEnd w:id="14"/>
+      <w:r>
+        <w:rPr>
+          <w:lang w:val="ru-RU"/>
+        </w:rPr>
+        <w:br w:type="page"/>
+      </w:r>
+    </w:p>
+    <w:p>
+      <w:pPr>
+        <w:pStyle w:val="1"/>
+        <w:jc w:val="center"/>
+        <w:rPr>
+          <w:lang w:val="ru-RU"/>
+        </w:rPr>
+      </w:pPr>
+      <w:bookmarkStart w:id="15" w:name="_Toc320980292"/>
+      <w:r>
+        <w:rPr>
+          <w:lang w:val="ru-RU"/>
+        </w:rPr>
+        <w:lastRenderedPageBreak/>
+        <w:t>Список исп</w:t>
+      </w:r>
+      <w:r>
+        <w:rPr>
+          <w:lang w:val="ru-RU"/>
+        </w:rPr>
+        <w:t>ользованных источников</w:t>
+      </w:r>
+      <w:bookmarkEnd w:id="15"/>
+    </w:p>
+    <w:p>
+      <w:pPr>
+        <w:pStyle w:val="ac"/>
+        <w:numPr>
+          <w:ilvl w:val="0"/>
+          <w:numId w:val="13"/>
+        </w:numPr>
+        <w:rPr>
+          <w:lang w:val="ru-RU"/>
+        </w:rPr>
+      </w:pPr>
+      <w:proofErr w:type="spellStart"/>
+      <w:r>
+        <w:rPr>
+          <w:lang w:val="ru-RU"/>
+        </w:rPr>
+        <w:t>Макконелл</w:t>
+      </w:r>
+      <w:proofErr w:type="spellEnd"/>
+      <w:r>
+        <w:rPr>
+          <w:lang w:val="ru-RU"/>
+        </w:rPr>
+        <w:t xml:space="preserve"> С. Совершенный код. Мастер-класс. Практическое руководство по разработке программного обеспечения </w:t>
+      </w:r>
+      <w:r>
+        <w:rPr>
+          <w:lang w:val="ru-RU"/>
+        </w:rPr>
+        <w:t xml:space="preserve">/ </w:t>
+      </w:r>
+      <w:r>
+        <w:rPr>
+          <w:lang w:val="ru-RU"/>
+        </w:rPr>
+        <w:t xml:space="preserve">С. </w:t>
+      </w:r>
+      <w:proofErr w:type="spellStart"/>
+      <w:r>
+        <w:rPr>
+          <w:lang w:val="ru-RU"/>
+        </w:rPr>
+        <w:t>Макконелл</w:t>
+      </w:r>
+      <w:proofErr w:type="spellEnd"/>
+      <w:r>
+        <w:rPr>
+          <w:lang w:val="ru-RU"/>
+        </w:rPr>
+        <w:t>. – Издательство «Русская редакция», 2011</w:t>
+      </w:r>
+      <w:r>
+        <w:rPr>
+          <w:lang w:val="ru-RU"/>
+        </w:rPr>
+        <w:t>. –</w:t>
+      </w:r>
+      <w:r>
+        <w:rPr>
+          <w:lang w:val="ru-RU"/>
+        </w:rPr>
+        <w:t xml:space="preserve"> </w:t>
+      </w:r>
+      <w:r>
+        <w:rPr>
+          <w:lang w:val="ru-RU"/>
+        </w:rPr>
+        <w:t>896 с: ил.</w:t>
+      </w:r>
+      <w:r>
+        <w:rPr>
+          <w:lang w:val="ru-RU"/>
+        </w:rPr>
+        <w:t xml:space="preserve"> </w:t>
+      </w:r>
+    </w:p>
+    <w:p>
+      <w:pPr>
+        <w:pStyle w:val="ac"/>
+        <w:numPr>
+          <w:ilvl w:val="0"/>
+          <w:numId w:val="13"/>
+        </w:numPr>
+        <w:rPr>
+          <w:lang w:val="ru-RU"/>
+        </w:rPr>
+      </w:pPr>
+      <w:proofErr w:type="spellStart"/>
+      <w:r>
+        <w:rPr>
+          <w:lang w:val="ru-RU"/>
+        </w:rPr>
+        <w:t>Ахо</w:t>
+      </w:r>
+      <w:proofErr w:type="spellEnd"/>
+      <w:r>
+        <w:rPr>
+          <w:lang w:val="ru-RU"/>
+        </w:rPr>
+        <w:t xml:space="preserve"> А. Компиляторы: принципы</w:t>
+      </w:r>
+      <w:r>
+        <w:rPr>
+          <w:lang w:val="ru-RU"/>
+        </w:rPr>
+        <w:t>, технологии и инструментарий</w:t>
+      </w:r>
+      <w:r>
+        <w:rPr>
+          <w:lang w:val="ru-RU"/>
+        </w:rPr>
+        <w:t xml:space="preserve">, 2-е издание </w:t>
+      </w:r>
+      <w:r>
+        <w:rPr>
+          <w:lang w:val="ru-RU"/>
+        </w:rPr>
+        <w:t xml:space="preserve">/ </w:t>
+      </w:r>
+      <w:r>
+        <w:rPr>
+          <w:lang w:val="ru-RU"/>
+        </w:rPr>
+        <w:t xml:space="preserve">А. </w:t>
+      </w:r>
+      <w:proofErr w:type="spellStart"/>
+      <w:r>
+        <w:rPr>
+          <w:lang w:val="ru-RU"/>
+        </w:rPr>
+        <w:t>Ахо</w:t>
+      </w:r>
+      <w:proofErr w:type="spellEnd"/>
+      <w:r>
+        <w:rPr>
+          <w:lang w:val="ru-RU"/>
+        </w:rPr>
+        <w:t xml:space="preserve">, М. Лам, Р. Сети, Д. </w:t>
+      </w:r>
+      <w:proofErr w:type="spellStart"/>
+      <w:r>
+        <w:rPr>
+          <w:lang w:val="ru-RU"/>
+        </w:rPr>
+        <w:t>Уильман</w:t>
+      </w:r>
+      <w:proofErr w:type="spellEnd"/>
+      <w:r>
+        <w:rPr>
+          <w:lang w:val="ru-RU"/>
+        </w:rPr>
+        <w:t xml:space="preserve"> – ООО «И. Д. Вильямс», 2011</w:t>
+      </w:r>
+      <w:r>
+        <w:rPr>
+          <w:lang w:val="ru-RU"/>
+        </w:rPr>
+        <w:t>. –</w:t>
+      </w:r>
+      <w:r>
+        <w:rPr>
+          <w:lang w:val="ru-RU"/>
+        </w:rPr>
+        <w:t xml:space="preserve"> 1184 с: ил</w:t>
+      </w:r>
+    </w:p>
+    <w:p>
+      <w:pPr>
+        <w:pStyle w:val="ac"/>
+        <w:numPr>
+          <w:ilvl w:val="0"/>
+          <w:numId w:val="13"/>
+        </w:numPr>
+        <w:rPr>
+          <w:lang w:val="ru-RU"/>
+        </w:rPr>
+      </w:pPr>
+      <w:r>
+        <w:rPr>
+          <w:lang w:val="ru-RU"/>
+        </w:rPr>
+        <w:t>Хант Э. Программист-прагматик. Путь от подмастерья к мастеру</w:t>
+      </w:r>
+      <w:r>
+        <w:rPr>
+          <w:lang w:val="ru-RU"/>
+        </w:rPr>
+        <w:t xml:space="preserve"> / </w:t>
+      </w:r>
+      <w:r>
+        <w:rPr>
+          <w:lang w:val="ru-RU"/>
+        </w:rPr>
+        <w:t xml:space="preserve">Э. Хант, Д. Томас - </w:t>
+      </w:r>
+      <w:r>
+        <w:rPr>
+          <w:rFonts w:cs="Times New Roman"/>
+          <w:szCs w:val="28"/>
+          <w:lang w:val="ru-RU"/>
+        </w:rPr>
+        <w:t>СПб</w:t>
+      </w:r>
+      <w:proofErr w:type="gramStart"/>
+      <w:r>
+        <w:rPr>
+          <w:rFonts w:cs="Times New Roman"/>
+          <w:szCs w:val="28"/>
+          <w:lang w:val="ru-RU"/>
+        </w:rPr>
+        <w:t xml:space="preserve">.: </w:t>
+      </w:r>
+      <w:proofErr w:type="gramEnd"/>
+      <w:r>
+        <w:rPr>
+          <w:rFonts w:cs="Times New Roman"/>
+          <w:szCs w:val="28"/>
+          <w:lang w:val="ru-RU"/>
+        </w:rPr>
+        <w:t>Питер, 2010. – 830</w:t>
+      </w:r>
+      <w:r>
+        <w:rPr>
+          <w:rFonts w:cs="Times New Roman"/>
+          <w:szCs w:val="28"/>
+          <w:lang w:val="ru-RU"/>
+        </w:rPr>
+        <w:t xml:space="preserve"> с.</w:t>
+      </w:r>
+    </w:p>
+    <w:p>
+      <w:pPr>
+        <w:pStyle w:val="ac"/>
+        <w:numPr>
+          <w:ilvl w:val="0"/>
+          <w:numId w:val="13"/>
+        </w:numPr>
+        <w:rPr>
+          <w:lang w:val="ru-RU"/>
+        </w:rPr>
+      </w:pPr>
+      <w:proofErr w:type="gramStart"/>
+      <w:r>
+        <w:rPr>
+          <w:lang w:val="ru-RU"/>
+        </w:rPr>
+        <w:t>Буч</w:t>
+      </w:r>
+      <w:proofErr w:type="gramEnd"/>
+      <w:r>
+        <w:rPr>
+          <w:lang w:val="ru-RU"/>
+        </w:rPr>
+        <w:t xml:space="preserve">, Г. Объектно-ориентированный анализ и проектирование с примерами приложений / Г. Буч, Р. </w:t>
+      </w:r>
+      <w:proofErr w:type="spellStart"/>
+      <w:r>
+        <w:rPr>
+          <w:lang w:val="ru-RU"/>
+        </w:rPr>
+        <w:t>Максимчук</w:t>
+      </w:r>
+      <w:proofErr w:type="spellEnd"/>
+      <w:r>
+        <w:rPr>
+          <w:lang w:val="ru-RU"/>
+        </w:rPr>
+        <w:t xml:space="preserve">, М. </w:t>
+      </w:r>
+      <w:proofErr w:type="spellStart"/>
+      <w:r>
+        <w:rPr>
+          <w:lang w:val="ru-RU"/>
+        </w:rPr>
+        <w:t>Энгл</w:t>
+      </w:r>
+      <w:proofErr w:type="spellEnd"/>
+      <w:r>
+        <w:rPr>
+          <w:lang w:val="ru-RU"/>
+        </w:rPr>
+        <w:t xml:space="preserve">, Б. Янг, Д. </w:t>
+      </w:r>
+      <w:proofErr w:type="spellStart"/>
+      <w:r>
+        <w:rPr>
+          <w:lang w:val="ru-RU"/>
+        </w:rPr>
+        <w:t>Коналлен</w:t>
+      </w:r>
+      <w:proofErr w:type="spellEnd"/>
+      <w:r>
+        <w:rPr>
+          <w:lang w:val="ru-RU"/>
+        </w:rPr>
+        <w:t>, К. Хьюстон – Вильямс, 2010. – 720 с: ил</w:t>
+      </w:r>
+      <w:r>
+        <w:rPr>
+          <w:lang w:val="ru-RU"/>
+        </w:rPr>
+        <w:t>.</w:t>
+      </w:r>
+    </w:p>
+    <w:p>
+      <w:pPr>
+        <w:pStyle w:val="ac"/>
+        <w:numPr>
+          <w:ilvl w:val="0"/>
+          <w:numId w:val="13"/>
+        </w:numPr>
+        <w:autoSpaceDE w:val="0"/>
+        <w:autoSpaceDN w:val="0"/>
+        <w:adjustRightInd w:val="0"/>
+        <w:spacing w:after="200"/>
+        <w:rPr>
+          <w:rFonts w:cs="Times New Roman"/>
+          <w:szCs w:val="28"/>
+          <w:lang w:val="ru-RU"/>
+        </w:rPr>
+      </w:pPr>
+      <w:r>
+        <w:rPr>
+          <w:rFonts w:cs="Times New Roman"/>
+          <w:szCs w:val="28"/>
+          <w:lang w:val="ru-RU"/>
+        </w:rPr>
+        <w:t xml:space="preserve">Сайт </w:t>
+      </w:r>
+      <w:r>
+        <w:rPr>
+          <w:rFonts w:cs="Times New Roman"/>
+          <w:szCs w:val="28"/>
+        </w:rPr>
+        <w:t>Java</w:t>
+      </w:r>
+      <w:r>
+        <w:rPr>
+          <w:rFonts w:cs="Times New Roman"/>
+          <w:szCs w:val="28"/>
+          <w:lang w:val="ru-RU"/>
+        </w:rPr>
+        <w:t xml:space="preserve"> </w:t>
+      </w:r>
+      <w:r>
+        <w:rPr>
+          <w:rFonts w:ascii="SFRM1440" w:hAnsi="SFRM1440" w:cs="SFRM1440"/>
+          <w:sz w:val="29"/>
+          <w:szCs w:val="29"/>
+          <w:lang w:val="ru-RU"/>
+        </w:rPr>
+        <w:t>[</w:t>
+      </w:r>
+      <w:r>
+        <w:rPr>
+          <w:lang w:val="ru-RU"/>
+        </w:rPr>
+        <w:t>Электронный ресурс</w:t>
+      </w:r>
+      <w:r>
+        <w:rPr>
+          <w:rFonts w:ascii="SFRM1440" w:hAnsi="SFRM1440" w:cs="SFRM1440"/>
+          <w:sz w:val="29"/>
+          <w:szCs w:val="29"/>
+          <w:lang w:val="ru-RU"/>
+        </w:rPr>
+        <w:t xml:space="preserve">] / </w:t>
+      </w:r>
+      <w:r>
+        <w:rPr>
+          <w:lang w:val="ru-RU"/>
+        </w:rPr>
+        <w:t>Режим доступа</w:t>
+      </w:r>
+      <w:r>
+        <w:rPr>
+          <w:rFonts w:ascii="SFRM1440" w:hAnsi="SFRM1440" w:cs="SFRM1440"/>
+          <w:sz w:val="29"/>
+          <w:szCs w:val="29"/>
+          <w:lang w:val="ru-RU"/>
+        </w:rPr>
+        <w:t xml:space="preserve">: </w:t>
+      </w:r>
+      <w:hyperlink r:id="rId9" w:history="1">
+        <w:r>
+          <w:rPr>
+            <w:rStyle w:val="a9"/>
+          </w:rPr>
+          <w:t>http</w:t>
+        </w:r>
+        <w:r>
+          <w:rPr>
+            <w:rStyle w:val="a9"/>
+            <w:lang w:val="ru-RU"/>
+          </w:rPr>
+          <w:t>://</w:t>
+        </w:r>
+        <w:r>
+          <w:rPr>
+            <w:rStyle w:val="a9"/>
+          </w:rPr>
+          <w:t>java</w:t>
+        </w:r>
+        <w:r>
+          <w:rPr>
+            <w:rStyle w:val="a9"/>
+            <w:lang w:val="ru-RU"/>
+          </w:rPr>
+          <w:t>.</w:t>
+        </w:r>
+        <w:r>
+          <w:rPr>
+            <w:rStyle w:val="a9"/>
+          </w:rPr>
+          <w:t>com</w:t>
+        </w:r>
+        <w:r>
+          <w:rPr>
+            <w:rStyle w:val="a9"/>
+            <w:lang w:val="ru-RU"/>
+          </w:rPr>
+          <w:t>/</w:t>
+        </w:r>
+        <w:r>
+          <w:rPr>
+            <w:rStyle w:val="a9"/>
+          </w:rPr>
+          <w:t>en</w:t>
+        </w:r>
+        <w:r>
+          <w:rPr>
+            <w:rStyle w:val="a9"/>
+            <w:lang w:val="ru-RU"/>
+          </w:rPr>
+          <w:t>/</w:t>
+        </w:r>
+      </w:hyperlink>
+    </w:p>
+    <w:p>
+      <w:pPr>
+        <w:pStyle w:val="ac"/>
+        <w:numPr>
+          <w:ilvl w:val="0"/>
+          <w:numId w:val="13"/>
+        </w:numPr>
+        <w:autoSpaceDE w:val="0"/>
+        <w:autoSpaceDN w:val="0"/>
+        <w:adjustRightInd w:val="0"/>
+        <w:rPr>
+          <w:rFonts w:ascii="SFTT1440" w:hAnsi="SFTT1440" w:cs="SFTT1440"/>
+          <w:sz w:val="29"/>
+          <w:szCs w:val="29"/>
+          <w:lang w:val="ru-RU"/>
+        </w:rPr>
+      </w:pPr>
+      <w:proofErr w:type="spellStart"/>
+      <w:r>
+        <w:rPr>
+          <w:rFonts w:ascii="SFRM1440" w:hAnsi="SFRM1440" w:cs="SFRM1440"/>
+          <w:sz w:val="29"/>
+          <w:szCs w:val="29"/>
+        </w:rPr>
+        <w:t>NetBeans</w:t>
+      </w:r>
+      <w:proofErr w:type="spellEnd"/>
+      <w:r>
+        <w:rPr>
+          <w:rFonts w:ascii="SFRM1440" w:hAnsi="SFRM1440" w:cs="SFRM1440"/>
+          <w:sz w:val="29"/>
+          <w:szCs w:val="29"/>
+          <w:lang w:val="ru-RU"/>
+        </w:rPr>
+        <w:t xml:space="preserve"> </w:t>
+      </w:r>
+      <w:r>
+        <w:rPr>
+          <w:rFonts w:ascii="SFRM1440" w:hAnsi="SFRM1440" w:cs="SFRM1440"/>
+          <w:sz w:val="29"/>
+          <w:szCs w:val="29"/>
+        </w:rPr>
+        <w:t>Project</w:t>
+      </w:r>
+      <w:r>
+        <w:rPr>
+          <w:rFonts w:ascii="SFRM1440" w:hAnsi="SFRM1440" w:cs="SFRM1440"/>
+          <w:sz w:val="29"/>
+          <w:szCs w:val="29"/>
+          <w:lang w:val="ru-RU"/>
+        </w:rPr>
+        <w:t xml:space="preserve"> [</w:t>
+      </w:r>
+      <w:r>
+        <w:rPr>
+          <w:lang w:val="ru-RU"/>
+        </w:rPr>
+        <w:t>Электронный ресурс</w:t>
+      </w:r>
+      <w:r>
+        <w:rPr>
+          <w:rFonts w:ascii="SFRM1440" w:hAnsi="SFRM1440" w:cs="SFRM1440"/>
+          <w:sz w:val="29"/>
+          <w:szCs w:val="29"/>
+          <w:lang w:val="ru-RU"/>
+        </w:rPr>
+        <w:t xml:space="preserve">] / </w:t>
+      </w:r>
+      <w:r>
+        <w:rPr>
+          <w:lang w:val="ru-RU"/>
+        </w:rPr>
+        <w:t>Режим доступа</w:t>
+      </w:r>
+      <w:r>
+        <w:rPr>
+          <w:rFonts w:ascii="SFRM1440" w:hAnsi="SFRM1440" w:cs="SFRM1440"/>
+          <w:sz w:val="29"/>
+          <w:szCs w:val="29"/>
+          <w:lang w:val="ru-RU"/>
+        </w:rPr>
+        <w:t xml:space="preserve">: </w:t>
+      </w:r>
+      <w:hyperlink r:id="rId10" w:history="1">
+        <w:r>
+          <w:rPr>
+            <w:rStyle w:val="a9"/>
+            <w:rFonts w:ascii="SFTT1440" w:hAnsi="SFTT1440" w:cs="SFTT1440"/>
+            <w:sz w:val="29"/>
+            <w:szCs w:val="29"/>
+          </w:rPr>
+          <w:t>http</w:t>
+        </w:r>
+        <w:r>
+          <w:rPr>
+            <w:rStyle w:val="a9"/>
+            <w:rFonts w:ascii="SFTT1440" w:hAnsi="SFTT1440" w:cs="SFTT1440"/>
+            <w:sz w:val="29"/>
+            <w:szCs w:val="29"/>
+            <w:lang w:val="ru-RU"/>
+          </w:rPr>
+          <w:t>://</w:t>
+        </w:r>
+        <w:r>
+          <w:rPr>
+            <w:rStyle w:val="a9"/>
+            <w:rFonts w:ascii="SFTT1440" w:hAnsi="SFTT1440" w:cs="SFTT1440"/>
+            <w:sz w:val="29"/>
+            <w:szCs w:val="29"/>
+          </w:rPr>
+          <w:t>www</w:t>
+        </w:r>
+        <w:r>
+          <w:rPr>
+            <w:rStyle w:val="a9"/>
+            <w:rFonts w:ascii="SFTT1440" w:hAnsi="SFTT1440" w:cs="SFTT1440"/>
+            <w:sz w:val="29"/>
+            <w:szCs w:val="29"/>
+            <w:lang w:val="ru-RU"/>
+          </w:rPr>
+          <w:t>.</w:t>
+        </w:r>
+        <w:proofErr w:type="spellStart"/>
+        <w:r>
+          <w:rPr>
+            <w:rStyle w:val="a9"/>
+            <w:rFonts w:ascii="SFTT1440" w:hAnsi="SFTT1440" w:cs="SFTT1440"/>
+            <w:sz w:val="29"/>
+            <w:szCs w:val="29"/>
+          </w:rPr>
+          <w:t>netbeans</w:t>
+        </w:r>
+        <w:proofErr w:type="spellEnd"/>
+        <w:r>
+          <w:rPr>
+            <w:rStyle w:val="a9"/>
+            <w:rFonts w:ascii="SFTT1440" w:hAnsi="SFTT1440" w:cs="SFTT1440"/>
+            <w:sz w:val="29"/>
+            <w:szCs w:val="29"/>
+            <w:lang w:val="ru-RU"/>
+          </w:rPr>
+          <w:t>.</w:t>
+        </w:r>
+        <w:r>
+          <w:rPr>
+            <w:rStyle w:val="a9"/>
+            <w:rFonts w:ascii="SFTT1440" w:hAnsi="SFTT1440" w:cs="SFTT1440"/>
+            <w:sz w:val="29"/>
+            <w:szCs w:val="29"/>
+          </w:rPr>
+          <w:t>org</w:t>
+        </w:r>
+        <w:r>
+          <w:rPr>
+            <w:rStyle w:val="a9"/>
+            <w:rFonts w:ascii="SFTT1440" w:hAnsi="SFTT1440" w:cs="SFTT1440"/>
+            <w:sz w:val="29"/>
+            <w:szCs w:val="29"/>
+            <w:lang w:val="ru-RU"/>
+          </w:rPr>
+          <w:t>/</w:t>
+        </w:r>
+      </w:hyperlink>
+    </w:p>
+    <w:p>
+      <w:pPr>
+        <w:pStyle w:val="ac"/>
+        <w:numPr>
+          <w:ilvl w:val="0"/>
+          <w:numId w:val="13"/>
+        </w:numPr>
+        <w:autoSpaceDE w:val="0"/>
+        <w:autoSpaceDN w:val="0"/>
+        <w:adjustRightInd w:val="0"/>
+        <w:spacing w:after="200"/>
+        <w:rPr>
+          <w:rFonts w:cs="Times New Roman"/>
+          <w:szCs w:val="28"/>
+          <w:lang w:val="ru-RU"/>
+        </w:rPr>
+      </w:pPr>
+      <w:proofErr w:type="spellStart"/>
+      <w:r>
+        <w:rPr>
+          <w:rFonts w:cs="Times New Roman"/>
+          <w:szCs w:val="28"/>
+          <w:lang w:val="ru-RU"/>
+        </w:rPr>
+        <w:t>Шилдт</w:t>
+      </w:r>
+      <w:proofErr w:type="spellEnd"/>
+      <w:r>
+        <w:rPr>
+          <w:rFonts w:cs="Times New Roman"/>
+          <w:szCs w:val="28"/>
+          <w:lang w:val="ru-RU"/>
+        </w:rPr>
+        <w:t xml:space="preserve">, Г. Искусство программирования на Java / Г. </w:t>
+      </w:r>
+      <w:proofErr w:type="spellStart"/>
+      <w:r>
+        <w:rPr>
+          <w:rFonts w:cs="Times New Roman"/>
+          <w:szCs w:val="28"/>
+          <w:lang w:val="ru-RU"/>
+        </w:rPr>
+        <w:t>Шилдт</w:t>
+      </w:r>
+      <w:proofErr w:type="spellEnd"/>
+      <w:r>
+        <w:rPr>
+          <w:rFonts w:cs="Times New Roman"/>
+          <w:szCs w:val="28"/>
+          <w:lang w:val="ru-RU"/>
+        </w:rPr>
+        <w:t xml:space="preserve">, Д. Холмс – Пер. с англ. – М.: Издательский дом «Вильямс», 2005. – 336 с. </w:t>
+      </w:r>
+    </w:p>
+    <w:p>
+      <w:pPr>
+        <w:pStyle w:val="ac"/>
+        <w:numPr>
+          <w:ilvl w:val="0"/>
+          <w:numId w:val="13"/>
+        </w:numPr>
+        <w:autoSpaceDE w:val="0"/>
+        <w:autoSpaceDN w:val="0"/>
+        <w:adjustRightInd w:val="0"/>
+        <w:spacing w:after="200"/>
+        <w:rPr>
+          <w:rFonts w:cs="Times New Roman"/>
+          <w:szCs w:val="28"/>
+          <w:lang w:val="ru-RU"/>
+        </w:rPr>
+      </w:pPr>
+      <w:r>
+        <w:rPr>
+          <w:rFonts w:cs="Times New Roman"/>
+          <w:szCs w:val="28"/>
+          <w:lang w:val="ru-RU"/>
+        </w:rPr>
+        <w:t xml:space="preserve">Гамма, Э. </w:t>
+      </w:r>
+      <w:proofErr w:type="spellStart"/>
+      <w:r>
+        <w:rPr>
+          <w:rFonts w:cs="Times New Roman"/>
+          <w:szCs w:val="28"/>
+          <w:lang w:val="ru-RU"/>
+        </w:rPr>
+        <w:t>Приемы</w:t>
+      </w:r>
+      <w:proofErr w:type="spellEnd"/>
+      <w:r>
+        <w:rPr>
+          <w:rFonts w:cs="Times New Roman"/>
+          <w:szCs w:val="28"/>
+          <w:lang w:val="ru-RU"/>
+        </w:rPr>
+        <w:t xml:space="preserve"> объектно-ориентированного проектирования. Паттерны проектирования / Э. Гамма, Р. </w:t>
+      </w:r>
+      <w:proofErr w:type="spellStart"/>
+      <w:r>
+        <w:rPr>
+          <w:rFonts w:cs="Times New Roman"/>
+          <w:szCs w:val="28"/>
+          <w:lang w:val="ru-RU"/>
+        </w:rPr>
+        <w:t>Хелм</w:t>
+      </w:r>
+      <w:proofErr w:type="spellEnd"/>
+      <w:r>
+        <w:rPr>
+          <w:rFonts w:cs="Times New Roman"/>
+          <w:szCs w:val="28"/>
+          <w:lang w:val="ru-RU"/>
+        </w:rPr>
+        <w:t xml:space="preserve">, Р. Джонсон, Д. </w:t>
+      </w:r>
+      <w:proofErr w:type="spellStart"/>
+      <w:r>
+        <w:rPr>
+          <w:rFonts w:cs="Times New Roman"/>
+          <w:szCs w:val="28"/>
+          <w:lang w:val="ru-RU"/>
+        </w:rPr>
+        <w:t>Влиссидес</w:t>
+      </w:r>
+      <w:proofErr w:type="spellEnd"/>
+      <w:r>
+        <w:rPr>
+          <w:rFonts w:cs="Times New Roman"/>
+          <w:szCs w:val="28"/>
+          <w:lang w:val="ru-RU"/>
+        </w:rPr>
+        <w:t>. –        СПб</w:t>
+      </w:r>
+      <w:proofErr w:type="gramStart"/>
+      <w:r>
+        <w:rPr>
+          <w:rFonts w:cs="Times New Roman"/>
+          <w:szCs w:val="28"/>
+          <w:lang w:val="ru-RU"/>
+        </w:rPr>
+        <w:t xml:space="preserve">.: </w:t>
+      </w:r>
+      <w:proofErr w:type="gramEnd"/>
+      <w:r>
+        <w:rPr>
+          <w:rFonts w:cs="Times New Roman"/>
+          <w:szCs w:val="28"/>
+          <w:lang w:val="ru-RU"/>
+        </w:rPr>
+        <w:t>Питер, 2009. – 366 с.</w:t>
+      </w:r>
+    </w:p>
+    <w:p>
+      <w:pPr>
+        <w:pStyle w:val="ac"/>
+        <w:numPr>
+          <w:ilvl w:val="0"/>
+          <w:numId w:val="13"/>
+        </w:numPr>
+        <w:autoSpaceDE w:val="0"/>
+        <w:autoSpaceDN w:val="0"/>
+        <w:adjustRightInd w:val="0"/>
+        <w:spacing w:after="200"/>
+        <w:rPr>
+          <w:rStyle w:val="apple-style-span"/>
+          <w:rFonts w:cs="Times New Roman"/>
+          <w:szCs w:val="28"/>
+          <w:lang w:val="ru-RU"/>
+        </w:rPr>
+      </w:pPr>
+      <w:r>
+        <w:rPr>
+          <w:rFonts w:cs="Times New Roman"/>
+          <w:szCs w:val="28"/>
+          <w:lang w:val="ru-RU"/>
+        </w:rPr>
+        <w:t xml:space="preserve">Головач, В.В. </w:t>
+      </w:r>
+      <w:r>
+        <w:rPr>
+          <w:rStyle w:val="apple-style-span"/>
+          <w:rFonts w:cs="Times New Roman"/>
+          <w:color w:val="000000"/>
+          <w:szCs w:val="28"/>
+          <w:lang w:val="ru-RU"/>
+        </w:rPr>
+        <w:t xml:space="preserve">Дизайн пользовательского интерфейса / В.В. Головач – 2000. – 141 с. </w:t>
+      </w:r>
+    </w:p>
+    <w:p>
+      <w:pPr>
+        <w:pStyle w:val="ac"/>
+        <w:numPr>
+          <w:ilvl w:val="0"/>
+          <w:numId w:val="13"/>
+        </w:numPr>
+        <w:rPr>
+          <w:lang w:val="ru-RU"/>
+        </w:rPr>
+      </w:pPr>
+      <w:r>
+        <w:rPr>
+          <w:rFonts w:cs="Times New Roman"/>
+          <w:szCs w:val="28"/>
+        </w:rPr>
+        <w:t>Oracle</w:t>
+      </w:r>
+      <w:r>
+        <w:rPr>
+          <w:rFonts w:cs="Times New Roman"/>
+          <w:szCs w:val="28"/>
+          <w:lang w:val="ru-RU"/>
+        </w:rPr>
+        <w:t xml:space="preserve"> </w:t>
+      </w:r>
+      <w:r>
+        <w:rPr>
+          <w:rFonts w:cs="Times New Roman"/>
+          <w:szCs w:val="28"/>
+        </w:rPr>
+        <w:t>tutorial</w:t>
+      </w:r>
+      <w:r>
+        <w:rPr>
+          <w:rFonts w:cs="Times New Roman"/>
+          <w:szCs w:val="28"/>
+          <w:lang w:val="ru-RU"/>
+        </w:rPr>
+        <w:t xml:space="preserve"> </w:t>
+      </w:r>
+      <w:r>
+        <w:rPr>
+          <w:rFonts w:cs="Times New Roman"/>
+          <w:szCs w:val="28"/>
+        </w:rPr>
+        <w:t>for</w:t>
+      </w:r>
+      <w:r>
+        <w:rPr>
+          <w:rFonts w:cs="Times New Roman"/>
+          <w:szCs w:val="28"/>
+          <w:lang w:val="ru-RU"/>
+        </w:rPr>
+        <w:t xml:space="preserve"> </w:t>
+      </w:r>
+      <w:r>
+        <w:rPr>
+          <w:rFonts w:cs="Times New Roman"/>
+          <w:szCs w:val="28"/>
+        </w:rPr>
+        <w:t>swing</w:t>
+      </w:r>
+      <w:r>
+        <w:rPr>
+          <w:rFonts w:cs="Times New Roman"/>
+          <w:szCs w:val="28"/>
+          <w:lang w:val="ru-RU"/>
+        </w:rPr>
+        <w:t xml:space="preserve"> [Электронный ресурс] / Режим доступа:  </w:t>
+      </w:r>
+      <w:hyperlink r:id="rId11" w:history="1">
+        <w:r>
+          <w:rPr>
+            <w:rStyle w:val="a9"/>
+            <w:rFonts w:cs="Times New Roman"/>
+          </w:rPr>
+          <w:t>http</w:t>
+        </w:r>
+        <w:r>
+          <w:rPr>
+            <w:rStyle w:val="a9"/>
+            <w:rFonts w:cs="Times New Roman"/>
+            <w:lang w:val="ru-RU"/>
+          </w:rPr>
+          <w:t>://</w:t>
+        </w:r>
+        <w:r>
+          <w:rPr>
+            <w:rStyle w:val="a9"/>
+            <w:rFonts w:cs="Times New Roman"/>
+          </w:rPr>
+          <w:t>download</w:t>
+        </w:r>
+        <w:r>
+          <w:rPr>
+            <w:rStyle w:val="a9"/>
+            <w:rFonts w:cs="Times New Roman"/>
+            <w:lang w:val="ru-RU"/>
+          </w:rPr>
+          <w:t>.</w:t>
+        </w:r>
+        <w:r>
+          <w:rPr>
+            <w:rStyle w:val="a9"/>
+            <w:rFonts w:cs="Times New Roman"/>
+          </w:rPr>
+          <w:t>oracle</w:t>
+        </w:r>
+        <w:r>
+          <w:rPr>
+            <w:rStyle w:val="a9"/>
+            <w:rFonts w:cs="Times New Roman"/>
+            <w:lang w:val="ru-RU"/>
+          </w:rPr>
+          <w:t>.</w:t>
+        </w:r>
+        <w:r>
+          <w:rPr>
+            <w:rStyle w:val="a9"/>
+            <w:rFonts w:cs="Times New Roman"/>
+          </w:rPr>
+          <w:t>com</w:t>
+        </w:r>
+        <w:r>
+          <w:rPr>
+            <w:rStyle w:val="a9"/>
+            <w:rFonts w:cs="Times New Roman"/>
+            <w:lang w:val="ru-RU"/>
+          </w:rPr>
+          <w:t>/</w:t>
+        </w:r>
+        <w:proofErr w:type="spellStart"/>
+        <w:r>
+          <w:rPr>
+            <w:rStyle w:val="a9"/>
+            <w:rFonts w:cs="Times New Roman"/>
+          </w:rPr>
+          <w:t>javase</w:t>
+        </w:r>
+        <w:proofErr w:type="spellEnd"/>
+        <w:r>
+          <w:rPr>
+            <w:rStyle w:val="a9"/>
+            <w:rFonts w:cs="Times New Roman"/>
+            <w:lang w:val="ru-RU"/>
+          </w:rPr>
+          <w:t>/</w:t>
+        </w:r>
+        <w:r>
+          <w:rPr>
+            <w:rStyle w:val="a9"/>
+            <w:rFonts w:cs="Times New Roman"/>
+          </w:rPr>
+          <w:t>tutorial</w:t>
+        </w:r>
+        <w:r>
+          <w:rPr>
+            <w:rStyle w:val="a9"/>
+            <w:rFonts w:cs="Times New Roman"/>
+            <w:lang w:val="ru-RU"/>
+          </w:rPr>
+          <w:t>/</w:t>
+        </w:r>
+        <w:proofErr w:type="spellStart"/>
+        <w:r>
+          <w:rPr>
+            <w:rStyle w:val="a9"/>
+            <w:rFonts w:cs="Times New Roman"/>
+          </w:rPr>
+          <w:t>uiswing</w:t>
+        </w:r>
+        <w:proofErr w:type="spellEnd"/>
+        <w:r>
+          <w:rPr>
+            <w:rStyle w:val="a9"/>
+            <w:rFonts w:cs="Times New Roman"/>
+            <w:lang w:val="ru-RU"/>
+          </w:rPr>
+          <w:t>/</w:t>
+        </w:r>
+      </w:hyperlink>
+    </w:p>
+    <w:p>
+      <w:pPr>
+        <w:pStyle w:val="ac"/>
+        <w:numPr>
+          <w:ilvl w:val="0"/>
+          <w:numId w:val="13"/>
+        </w:numPr>
+        <w:autoSpaceDE w:val="0"/>
+        <w:autoSpaceDN w:val="0"/>
+        <w:adjustRightInd w:val="0"/>
+        <w:spacing w:after="200"/>
+        <w:rPr>
+          <w:rFonts w:cs="Times New Roman"/>
+          <w:szCs w:val="28"/>
+          <w:lang w:val="ru-RU"/>
+        </w:rPr>
+      </w:pPr>
+      <w:proofErr w:type="spellStart"/>
+      <w:r>
+        <w:rPr>
+          <w:rFonts w:cs="Times New Roman"/>
+          <w:szCs w:val="28"/>
+        </w:rPr>
+        <w:t>JTattoo</w:t>
+      </w:r>
+      <w:proofErr w:type="spellEnd"/>
+      <w:r>
+        <w:rPr>
+          <w:rFonts w:cs="Times New Roman"/>
+          <w:szCs w:val="28"/>
+          <w:lang w:val="ru-RU"/>
+        </w:rPr>
+        <w:t xml:space="preserve"> </w:t>
+      </w:r>
+      <w:r>
+        <w:rPr>
+          <w:rFonts w:cs="Times New Roman"/>
+          <w:szCs w:val="28"/>
+        </w:rPr>
+        <w:t>official</w:t>
+      </w:r>
+      <w:r>
+        <w:rPr>
+          <w:rFonts w:cs="Times New Roman"/>
+          <w:szCs w:val="28"/>
+          <w:lang w:val="ru-RU"/>
+        </w:rPr>
+        <w:t xml:space="preserve"> </w:t>
+      </w:r>
+      <w:r>
+        <w:rPr>
+          <w:rFonts w:cs="Times New Roman"/>
+          <w:szCs w:val="28"/>
+        </w:rPr>
+        <w:t>website</w:t>
+      </w:r>
+      <w:r>
+        <w:rPr>
+          <w:rFonts w:cs="Times New Roman"/>
+          <w:szCs w:val="28"/>
+          <w:lang w:val="ru-RU"/>
+        </w:rPr>
+        <w:t xml:space="preserve"> [Электронный ресурс] / Режим доступа:  </w:t>
+      </w:r>
+      <w:hyperlink r:id="rId12" w:history="1">
+        <w:r>
+          <w:rPr>
+            <w:rStyle w:val="a9"/>
+            <w:rFonts w:cs="Times New Roman"/>
+          </w:rPr>
+          <w:t>http</w:t>
+        </w:r>
+        <w:r>
+          <w:rPr>
+            <w:rStyle w:val="a9"/>
+            <w:rFonts w:cs="Times New Roman"/>
+            <w:lang w:val="ru-RU"/>
+          </w:rPr>
+          <w:t>://</w:t>
+        </w:r>
+        <w:r>
+          <w:rPr>
+            <w:rStyle w:val="a9"/>
+            <w:rFonts w:cs="Times New Roman"/>
+          </w:rPr>
+          <w:t>www</w:t>
+        </w:r>
+        <w:r>
+          <w:rPr>
+            <w:rStyle w:val="a9"/>
+            <w:rFonts w:cs="Times New Roman"/>
+            <w:lang w:val="ru-RU"/>
+          </w:rPr>
+          <w:t>.</w:t>
+        </w:r>
+        <w:proofErr w:type="spellStart"/>
+        <w:r>
+          <w:rPr>
+            <w:rStyle w:val="a9"/>
+            <w:rFonts w:cs="Times New Roman"/>
+          </w:rPr>
+          <w:t>jtattoo</w:t>
+        </w:r>
+        <w:proofErr w:type="spellEnd"/>
+        <w:r>
+          <w:rPr>
+            <w:rStyle w:val="a9"/>
+            <w:rFonts w:cs="Times New Roman"/>
+            <w:lang w:val="ru-RU"/>
+          </w:rPr>
+          <w:t>.</w:t>
+        </w:r>
+        <w:r>
+          <w:rPr>
+            <w:rStyle w:val="a9"/>
+            <w:rFonts w:cs="Times New Roman"/>
+          </w:rPr>
+          <w:t>net</w:t>
+        </w:r>
+        <w:r>
+          <w:rPr>
+            <w:rStyle w:val="a9"/>
+            <w:rFonts w:cs="Times New Roman"/>
+            <w:lang w:val="ru-RU"/>
+          </w:rPr>
+          <w:t>/</w:t>
+        </w:r>
+      </w:hyperlink>
+    </w:p>
+    <w:p>
+      <w:pPr>
+        <w:spacing w:after="200" w:line="276" w:lineRule="auto"/>
+        <w:ind w:firstLine="0"/>
+        <w:jc w:val="left"/>
+        <w:rPr>
+          <w:lang w:val="ru-RU"/>
+        </w:rPr>
+      </w:pPr>
+      <w:r>
+        <w:rPr>
+          <w:lang w:val="ru-RU"/>
+        </w:rPr>
+        <w:br w:type="page"/>
+      </w:r>
+    </w:p>
+    <w:p>
+      <w:pPr>
+        <w:pStyle w:val="1"/>
+        <w:jc w:val="center"/>
+        <w:rPr>
+          <w:lang w:val="ru-RU"/>
+        </w:rPr>
+      </w:pPr>
+      <w:bookmarkStart w:id="16" w:name="_Toc320980293"/>
+      <w:r>
+        <w:rPr>
+          <w:lang w:val="ru-RU"/>
+        </w:rPr>
+        <w:lastRenderedPageBreak/>
+        <w:t>Приложение</w:t>
+      </w:r>
+      <w:proofErr w:type="gramStart"/>
+      <w:r>
+        <w:rPr>
+          <w:lang w:val="ru-RU"/>
+        </w:rPr>
+        <w:t xml:space="preserve"> А</w:t>
+      </w:r>
+      <w:proofErr w:type="gramEnd"/>
+      <w:r>
+        <w:rPr>
+          <w:lang w:val="ru-RU"/>
+        </w:rPr>
+        <w:t xml:space="preserve"> </w:t>
+      </w:r>
+      <w:r>
+        <w:rPr>
+          <w:lang w:val="ru-RU"/>
+        </w:rPr>
+        <w:t>Задание на дипломное проектирование</w:t>
+      </w:r>
+      <w:bookmarkEnd w:id="16"/>
+    </w:p>
+    <w:p>
+      <w:pPr>
+        <w:rPr>
+          <w:rFonts w:eastAsiaTheme="majorEastAsia" w:cstheme="majorBidi"/>
+          <w:sz w:val="44"/>
+          <w:szCs w:val="28"/>
+          <w:lang w:val="ru-RU"/>
+        </w:rPr>
+      </w:pPr>
+      <w:r>
+        <w:rPr>
+          <w:lang w:val="ru-RU"/>
+        </w:rPr>
+        <w:br w:type="page"/>
+      </w:r>
+    </w:p>
+    <w:p>
+      <w:pPr>
+        <w:pStyle w:val="1"/>
+        <w:jc w:val="center"/>
+        <w:rPr>
+          <w:lang w:val="ru-RU"/>
+        </w:rPr>
+      </w:pPr>
+      <w:bookmarkStart w:id="17" w:name="_GoBack"/>
+      <w:bookmarkEnd w:id="17"/>
+    </w:p>
+    <w:p>
+      <w:pPr>
+        <w:rPr>
+          <w:rFonts w:eastAsiaTheme="majorEastAsia" w:cstheme="majorBidi"/>
+          <w:sz w:val="44"/>
+          <w:szCs w:val="28"/>
+          <w:lang w:val="ru-RU"/>
+        </w:rPr>
+      </w:pPr>
+      <w:r>
+        <w:rPr>
+          <w:lang w:val="ru-RU"/>
+        </w:rPr>
+        <w:br w:type="page"/>
+      </w:r>
+    </w:p>
+    <w:p>
+      <w:pPr>
+        <w:pStyle w:val="1"/>
+        <w:jc w:val="center"/>
+        <w:rPr>
+          <w:lang w:val="ru-RU"/>
+        </w:rPr>
+      </w:pPr>
+      <w:bookmarkStart w:id="18" w:name="_Toc320980294"/>
+      <w:proofErr w:type="spellStart"/>
+      <w:r>
+        <w:lastRenderedPageBreak/>
+        <w:t>Приложение</w:t>
+      </w:r>
+      <w:proofErr w:type="spellEnd"/>
+      <w:r>
+        <w:t xml:space="preserve"> Б</w:t>
+      </w:r>
+      <w:r>
+        <w:rPr>
+          <w:lang w:val="ru-RU"/>
+        </w:rPr>
+        <w:t xml:space="preserve"> </w:t>
+      </w:r>
+      <w:r>
+        <w:rPr>
+          <w:lang w:val="ru-RU"/>
+        </w:rPr>
+        <w:t>Руководство пользователя</w:t>
+      </w:r>
+      <w:bookmarkEnd w:id="18"/>
+    </w:p>
+    <w:p>
+      <w:pPr>
+        <w:rPr>
+          <w:rFonts w:eastAsiaTheme="majorEastAsia" w:cstheme="majorBidi"/>
+          <w:sz w:val="44"/>
+          <w:szCs w:val="28"/>
+          <w:lang w:val="ru-RU"/>
+        </w:rPr>
+      </w:pPr>
+      <w:r>
+        <w:rPr>
+          <w:lang w:val="ru-RU"/>
+        </w:rPr>
+        <w:br w:type="page"/>
+      </w:r>
+    </w:p>
+    <w:p>
+      <w:pPr>
+        <w:pStyle w:val="1"/>
+        <w:jc w:val="center"/>
+        <w:rPr>
+          <w:lang w:val="ru-RU"/>
+        </w:rPr>
+      </w:pPr>
+      <w:bookmarkStart w:id="19" w:name="_Toc320980295"/>
+      <w:r>
+        <w:rPr>
+          <w:lang w:val="ru-RU"/>
+        </w:rPr>
+        <w:lastRenderedPageBreak/>
+        <w:t>Приложение</w:t>
+      </w:r>
+      <w:proofErr w:type="gramStart"/>
+      <w:r>
+        <w:rPr>
+          <w:lang w:val="ru-RU"/>
+        </w:rPr>
+        <w:t xml:space="preserve"> В</w:t>
+      </w:r>
+      <w:proofErr w:type="gramEnd"/>
+      <w:r>
+        <w:rPr>
+          <w:lang w:val="ru-RU"/>
+        </w:rPr>
+        <w:t xml:space="preserve"> </w:t>
+      </w:r>
+      <w:r>
+        <w:rPr>
+          <w:lang w:val="ru-RU"/>
+        </w:rPr>
+        <w:t>Код программы</w:t>
+      </w:r>
+      <w:bookmarkEnd w:id="19"/>
+    </w:p>
     <w:sectPr>
-      <w:footerReference w:type="default" r:id="rId9"/>
+      <w:footerReference w:type="default" r:id="rId13"/>
       <w:pgSz w:w="11906" w:h="16838"/>
       <w:pgMar w:top="851" w:right="851" w:bottom="851" w:left="1134" w:header="709" w:footer="709" w:gutter="0"/>
       <w:cols w:space="708"/>
@@ -4122,7 +7311,7 @@
           <w:rPr>
             <w:noProof/>
           </w:rPr>
-          <w:t>13</w:t>
+          <w:t>22</w:t>
         </w:r>
         <w:r>
           <w:rPr>
@@ -4395,6 +7584,95 @@
     </w:lvl>
   </w:abstractNum>
   <w:abstractNum w:abstractNumId="2">
+    <w:nsid w:val="08DD30A3"/>
+    <w:multiLevelType w:val="hybridMultilevel"/>
+    <w:tmpl w:val="410E002C"/>
+    <w:lvl w:ilvl="0" w:tplc="3D7C394A">
+      <w:start w:val="1"/>
+      <w:numFmt w:val="decimal"/>
+      <w:lvlText w:val="%1)"/>
+      <w:lvlJc w:val="left"/>
+      <w:pPr>
+        <w:ind w:left="1068" w:hanging="360"/>
+      </w:pPr>
+      <w:rPr>
+        <w:rFonts w:hint="default"/>
+      </w:rPr>
+    </w:lvl>
+    <w:lvl w:ilvl="1" w:tplc="04190019" w:tentative="1">
+      <w:start w:val="1"/>
+      <w:numFmt w:val="lowerLetter"/>
+      <w:lvlText w:val="%2."/>
+      <w:lvlJc w:val="left"/>
+      <w:pPr>
+        <w:ind w:left="1788" w:hanging="360"/>
+      </w:pPr>
+    </w:lvl>
+    <w:lvl w:ilvl="2" w:tplc="0419001B" w:tentative="1">
+      <w:start w:val="1"/>
+      <w:numFmt w:val="lowerRoman"/>
+      <w:lvlText w:val="%3."/>
+      <w:lvlJc w:val="right"/>
+      <w:pPr>
+        <w:ind w:left="2508" w:hanging="180"/>
+      </w:pPr>
+    </w:lvl>
+    <w:lvl w:ilvl="3" w:tplc="0419000F" w:tentative="1">
+      <w:start w:val="1"/>
+      <w:numFmt w:val="decimal"/>
+      <w:lvlText w:val="%4."/>
+      <w:lvlJc w:val="left"/>
+      <w:pPr>
+        <w:ind w:left="3228" w:hanging="360"/>
+      </w:pPr>
+    </w:lvl>
+    <w:lvl w:ilvl="4" w:tplc="04190019" w:tentative="1">
+      <w:start w:val="1"/>
+      <w:numFmt w:val="lowerLetter"/>
+      <w:lvlText w:val="%5."/>
+      <w:lvlJc w:val="left"/>
+      <w:pPr>
+        <w:ind w:left="3948" w:hanging="360"/>
+      </w:pPr>
+    </w:lvl>
+    <w:lvl w:ilvl="5" w:tplc="0419001B" w:tentative="1">
+      <w:start w:val="1"/>
+      <w:numFmt w:val="lowerRoman"/>
+      <w:lvlText w:val="%6."/>
+      <w:lvlJc w:val="right"/>
+      <w:pPr>
+        <w:ind w:left="4668" w:hanging="180"/>
+      </w:pPr>
+    </w:lvl>
+    <w:lvl w:ilvl="6" w:tplc="0419000F" w:tentative="1">
+      <w:start w:val="1"/>
+      <w:numFmt w:val="decimal"/>
+      <w:lvlText w:val="%7."/>
+      <w:lvlJc w:val="left"/>
+      <w:pPr>
+        <w:ind w:left="5388" w:hanging="360"/>
+      </w:pPr>
+    </w:lvl>
+    <w:lvl w:ilvl="7" w:tplc="04190019" w:tentative="1">
+      <w:start w:val="1"/>
+      <w:numFmt w:val="lowerLetter"/>
+      <w:lvlText w:val="%8."/>
+      <w:lvlJc w:val="left"/>
+      <w:pPr>
+        <w:ind w:left="6108" w:hanging="360"/>
+      </w:pPr>
+    </w:lvl>
+    <w:lvl w:ilvl="8" w:tplc="0419001B" w:tentative="1">
+      <w:start w:val="1"/>
+      <w:numFmt w:val="lowerRoman"/>
+      <w:lvlText w:val="%9."/>
+      <w:lvlJc w:val="right"/>
+      <w:pPr>
+        <w:ind w:left="6828" w:hanging="180"/>
+      </w:pPr>
+    </w:lvl>
+  </w:abstractNum>
+  <w:abstractNum w:abstractNumId="3">
     <w:nsid w:val="29B37DA5"/>
     <w:multiLevelType w:val="hybridMultilevel"/>
     <w:tmpl w:val="CF044B5C"/>
@@ -4507,7 +7785,7 @@
       </w:rPr>
     </w:lvl>
   </w:abstractNum>
-  <w:abstractNum w:abstractNumId="3">
+  <w:abstractNum w:abstractNumId="4">
     <w:nsid w:val="2B7E37BA"/>
     <w:multiLevelType w:val="hybridMultilevel"/>
     <w:tmpl w:val="1C681288"/>
@@ -4620,7 +7898,7 @@
       </w:rPr>
     </w:lvl>
   </w:abstractNum>
-  <w:abstractNum w:abstractNumId="4">
+  <w:abstractNum w:abstractNumId="5">
     <w:nsid w:val="2CE91C0A"/>
     <w:multiLevelType w:val="hybridMultilevel"/>
     <w:tmpl w:val="B7DE4F74"/>
@@ -4733,7 +8011,93 @@
       </w:rPr>
     </w:lvl>
   </w:abstractNum>
-  <w:abstractNum w:abstractNumId="5">
+  <w:abstractNum w:abstractNumId="6">
+    <w:nsid w:val="342A6CCD"/>
+    <w:multiLevelType w:val="hybridMultilevel"/>
+    <w:tmpl w:val="D7986492"/>
+    <w:lvl w:ilvl="0" w:tplc="D8001A3C">
+      <w:start w:val="1"/>
+      <w:numFmt w:val="decimal"/>
+      <w:lvlText w:val="%1."/>
+      <w:lvlJc w:val="left"/>
+      <w:pPr>
+        <w:ind w:left="814" w:hanging="360"/>
+      </w:pPr>
+    </w:lvl>
+    <w:lvl w:ilvl="1" w:tplc="04190019">
+      <w:start w:val="1"/>
+      <w:numFmt w:val="lowerLetter"/>
+      <w:lvlText w:val="%2."/>
+      <w:lvlJc w:val="left"/>
+      <w:pPr>
+        <w:ind w:left="1534" w:hanging="360"/>
+      </w:pPr>
+    </w:lvl>
+    <w:lvl w:ilvl="2" w:tplc="0419001B">
+      <w:start w:val="1"/>
+      <w:numFmt w:val="lowerRoman"/>
+      <w:lvlText w:val="%3."/>
+      <w:lvlJc w:val="right"/>
+      <w:pPr>
+        <w:ind w:left="2254" w:hanging="180"/>
+      </w:pPr>
+    </w:lvl>
+    <w:lvl w:ilvl="3" w:tplc="0419000F">
+      <w:start w:val="1"/>
+      <w:numFmt w:val="decimal"/>
+      <w:lvlText w:val="%4."/>
+      <w:lvlJc w:val="left"/>
+      <w:pPr>
+        <w:ind w:left="2974" w:hanging="360"/>
+      </w:pPr>
+    </w:lvl>
+    <w:lvl w:ilvl="4" w:tplc="04190019">
+      <w:start w:val="1"/>
+      <w:numFmt w:val="lowerLetter"/>
+      <w:lvlText w:val="%5."/>
+      <w:lvlJc w:val="left"/>
+      <w:pPr>
+        <w:ind w:left="3694" w:hanging="360"/>
+      </w:pPr>
+    </w:lvl>
+    <w:lvl w:ilvl="5" w:tplc="0419001B">
+      <w:start w:val="1"/>
+      <w:numFmt w:val="lowerRoman"/>
+      <w:lvlText w:val="%6."/>
+      <w:lvlJc w:val="right"/>
+      <w:pPr>
+        <w:ind w:left="4414" w:hanging="180"/>
+      </w:pPr>
+    </w:lvl>
+    <w:lvl w:ilvl="6" w:tplc="0419000F">
+      <w:start w:val="1"/>
+      <w:numFmt w:val="decimal"/>
+      <w:lvlText w:val="%7."/>
+      <w:lvlJc w:val="left"/>
+      <w:pPr>
+        <w:ind w:left="5134" w:hanging="360"/>
+      </w:pPr>
+    </w:lvl>
+    <w:lvl w:ilvl="7" w:tplc="04190019">
+      <w:start w:val="1"/>
+      <w:numFmt w:val="lowerLetter"/>
+      <w:lvlText w:val="%8."/>
+      <w:lvlJc w:val="left"/>
+      <w:pPr>
+        <w:ind w:left="5854" w:hanging="360"/>
+      </w:pPr>
+    </w:lvl>
+    <w:lvl w:ilvl="8" w:tplc="0419001B">
+      <w:start w:val="1"/>
+      <w:numFmt w:val="lowerRoman"/>
+      <w:lvlText w:val="%9."/>
+      <w:lvlJc w:val="right"/>
+      <w:pPr>
+        <w:ind w:left="6574" w:hanging="180"/>
+      </w:pPr>
+    </w:lvl>
+  </w:abstractNum>
+  <w:abstractNum w:abstractNumId="7">
     <w:nsid w:val="39217639"/>
     <w:multiLevelType w:val="hybridMultilevel"/>
     <w:tmpl w:val="6AA6D6A4"/>
@@ -4846,7 +8210,381 @@
       </w:rPr>
     </w:lvl>
   </w:abstractNum>
-  <w:abstractNum w:abstractNumId="6">
+  <w:abstractNum w:abstractNumId="8">
+    <w:nsid w:val="3CEC6969"/>
+    <w:multiLevelType w:val="hybridMultilevel"/>
+    <w:tmpl w:val="471E9F6E"/>
+    <w:lvl w:ilvl="0" w:tplc="0419000F">
+      <w:start w:val="1"/>
+      <w:numFmt w:val="decimal"/>
+      <w:lvlText w:val="%1."/>
+      <w:lvlJc w:val="left"/>
+      <w:pPr>
+        <w:ind w:left="1174" w:hanging="360"/>
+      </w:pPr>
+    </w:lvl>
+    <w:lvl w:ilvl="1" w:tplc="04190019" w:tentative="1">
+      <w:start w:val="1"/>
+      <w:numFmt w:val="lowerLetter"/>
+      <w:lvlText w:val="%2."/>
+      <w:lvlJc w:val="left"/>
+      <w:pPr>
+        <w:ind w:left="1894" w:hanging="360"/>
+      </w:pPr>
+    </w:lvl>
+    <w:lvl w:ilvl="2" w:tplc="0419001B" w:tentative="1">
+      <w:start w:val="1"/>
+      <w:numFmt w:val="lowerRoman"/>
+      <w:lvlText w:val="%3."/>
+      <w:lvlJc w:val="right"/>
+      <w:pPr>
+        <w:ind w:left="2614" w:hanging="180"/>
+      </w:pPr>
+    </w:lvl>
+    <w:lvl w:ilvl="3" w:tplc="0419000F" w:tentative="1">
+      <w:start w:val="1"/>
+      <w:numFmt w:val="decimal"/>
+      <w:lvlText w:val="%4."/>
+      <w:lvlJc w:val="left"/>
+      <w:pPr>
+        <w:ind w:left="3334" w:hanging="360"/>
+      </w:pPr>
+    </w:lvl>
+    <w:lvl w:ilvl="4" w:tplc="04190019" w:tentative="1">
+      <w:start w:val="1"/>
+      <w:numFmt w:val="lowerLetter"/>
+      <w:lvlText w:val="%5."/>
+      <w:lvlJc w:val="left"/>
+      <w:pPr>
+        <w:ind w:left="4054" w:hanging="360"/>
+      </w:pPr>
+    </w:lvl>
+    <w:lvl w:ilvl="5" w:tplc="0419001B" w:tentative="1">
+      <w:start w:val="1"/>
+      <w:numFmt w:val="lowerRoman"/>
+      <w:lvlText w:val="%6."/>
+      <w:lvlJc w:val="right"/>
+      <w:pPr>
+        <w:ind w:left="4774" w:hanging="180"/>
+      </w:pPr>
+    </w:lvl>
+    <w:lvl w:ilvl="6" w:tplc="0419000F" w:tentative="1">
+      <w:start w:val="1"/>
+      <w:numFmt w:val="decimal"/>
+      <w:lvlText w:val="%7."/>
+      <w:lvlJc w:val="left"/>
+      <w:pPr>
+        <w:ind w:left="5494" w:hanging="360"/>
+      </w:pPr>
+    </w:lvl>
+    <w:lvl w:ilvl="7" w:tplc="04190019" w:tentative="1">
+      <w:start w:val="1"/>
+      <w:numFmt w:val="lowerLetter"/>
+      <w:lvlText w:val="%8."/>
+      <w:lvlJc w:val="left"/>
+      <w:pPr>
+        <w:ind w:left="6214" w:hanging="360"/>
+      </w:pPr>
+    </w:lvl>
+    <w:lvl w:ilvl="8" w:tplc="0419001B" w:tentative="1">
+      <w:start w:val="1"/>
+      <w:numFmt w:val="lowerRoman"/>
+      <w:lvlText w:val="%9."/>
+      <w:lvlJc w:val="right"/>
+      <w:pPr>
+        <w:ind w:left="6934" w:hanging="180"/>
+      </w:pPr>
+    </w:lvl>
+  </w:abstractNum>
+  <w:abstractNum w:abstractNumId="9">
+    <w:nsid w:val="42A56E68"/>
+    <w:multiLevelType w:val="hybridMultilevel"/>
+    <w:tmpl w:val="E154EE8A"/>
+    <w:lvl w:ilvl="0" w:tplc="0419000F">
+      <w:start w:val="1"/>
+      <w:numFmt w:val="decimal"/>
+      <w:lvlText w:val="%1."/>
+      <w:lvlJc w:val="left"/>
+      <w:pPr>
+        <w:ind w:left="720" w:hanging="360"/>
+      </w:pPr>
+      <w:rPr>
+        <w:rFonts w:hint="default"/>
+      </w:rPr>
+    </w:lvl>
+    <w:lvl w:ilvl="1" w:tplc="04190019" w:tentative="1">
+      <w:start w:val="1"/>
+      <w:numFmt w:val="lowerLetter"/>
+      <w:lvlText w:val="%2."/>
+      <w:lvlJc w:val="left"/>
+      <w:pPr>
+        <w:ind w:left="1440" w:hanging="360"/>
+      </w:pPr>
+    </w:lvl>
+    <w:lvl w:ilvl="2" w:tplc="0419001B" w:tentative="1">
+      <w:start w:val="1"/>
+      <w:numFmt w:val="lowerRoman"/>
+      <w:lvlText w:val="%3."/>
+      <w:lvlJc w:val="right"/>
+      <w:pPr>
+        <w:ind w:left="2160" w:hanging="180"/>
+      </w:pPr>
+    </w:lvl>
+    <w:lvl w:ilvl="3" w:tplc="0419000F" w:tentative="1">
+      <w:start w:val="1"/>
+      <w:numFmt w:val="decimal"/>
+      <w:lvlText w:val="%4."/>
+      <w:lvlJc w:val="left"/>
+      <w:pPr>
+        <w:ind w:left="2880" w:hanging="360"/>
+      </w:pPr>
+    </w:lvl>
+    <w:lvl w:ilvl="4" w:tplc="04190019" w:tentative="1">
+      <w:start w:val="1"/>
+      <w:numFmt w:val="lowerLetter"/>
+      <w:lvlText w:val="%5."/>
+      <w:lvlJc w:val="left"/>
+      <w:pPr>
+        <w:ind w:left="3600" w:hanging="360"/>
+      </w:pPr>
+    </w:lvl>
+    <w:lvl w:ilvl="5" w:tplc="0419001B" w:tentative="1">
+      <w:start w:val="1"/>
+      <w:numFmt w:val="lowerRoman"/>
+      <w:lvlText w:val="%6."/>
+      <w:lvlJc w:val="right"/>
+      <w:pPr>
+        <w:ind w:left="4320" w:hanging="180"/>
+      </w:pPr>
+    </w:lvl>
+    <w:lvl w:ilvl="6" w:tplc="0419000F" w:tentative="1">
+      <w:start w:val="1"/>
+      <w:numFmt w:val="decimal"/>
+      <w:lvlText w:val="%7."/>
+      <w:lvlJc w:val="left"/>
+      <w:pPr>
+        <w:ind w:left="5040" w:hanging="360"/>
+      </w:pPr>
+    </w:lvl>
+    <w:lvl w:ilvl="7" w:tplc="04190019" w:tentative="1">
+      <w:start w:val="1"/>
+      <w:numFmt w:val="lowerLetter"/>
+      <w:lvlText w:val="%8."/>
+      <w:lvlJc w:val="left"/>
+      <w:pPr>
+        <w:ind w:left="5760" w:hanging="360"/>
+      </w:pPr>
+    </w:lvl>
+    <w:lvl w:ilvl="8" w:tplc="0419001B" w:tentative="1">
+      <w:start w:val="1"/>
+      <w:numFmt w:val="lowerRoman"/>
+      <w:lvlText w:val="%9."/>
+      <w:lvlJc w:val="right"/>
+      <w:pPr>
+        <w:ind w:left="6480" w:hanging="180"/>
+      </w:pPr>
+    </w:lvl>
+  </w:abstractNum>
+  <w:abstractNum w:abstractNumId="10">
+    <w:nsid w:val="55044F88"/>
+    <w:multiLevelType w:val="hybridMultilevel"/>
+    <w:tmpl w:val="D5A0E062"/>
+    <w:lvl w:ilvl="0" w:tplc="04190001">
+      <w:start w:val="1"/>
+      <w:numFmt w:val="bullet"/>
+      <w:lvlText w:val=""/>
+      <w:lvlJc w:val="left"/>
+      <w:pPr>
+        <w:ind w:left="1428" w:hanging="360"/>
+      </w:pPr>
+      <w:rPr>
+        <w:rFonts w:ascii="Symbol" w:hAnsi="Symbol" w:hint="default"/>
+      </w:rPr>
+    </w:lvl>
+    <w:lvl w:ilvl="1" w:tplc="04190003" w:tentative="1">
+      <w:start w:val="1"/>
+      <w:numFmt w:val="bullet"/>
+      <w:lvlText w:val="o"/>
+      <w:lvlJc w:val="left"/>
+      <w:pPr>
+        <w:ind w:left="2148" w:hanging="360"/>
+      </w:pPr>
+      <w:rPr>
+        <w:rFonts w:ascii="Courier New" w:hAnsi="Courier New" w:cs="Courier New" w:hint="default"/>
+      </w:rPr>
+    </w:lvl>
+    <w:lvl w:ilvl="2" w:tplc="04190005" w:tentative="1">
+      <w:start w:val="1"/>
+      <w:numFmt w:val="bullet"/>
+      <w:lvlText w:val=""/>
+      <w:lvlJc w:val="left"/>
+      <w:pPr>
+        <w:ind w:left="2868" w:hanging="360"/>
+      </w:pPr>
+      <w:rPr>
+        <w:rFonts w:ascii="Wingdings" w:hAnsi="Wingdings" w:hint="default"/>
+      </w:rPr>
+    </w:lvl>
+    <w:lvl w:ilvl="3" w:tplc="04190001" w:tentative="1">
+      <w:start w:val="1"/>
+      <w:numFmt w:val="bullet"/>
+      <w:lvlText w:val=""/>
+      <w:lvlJc w:val="left"/>
+      <w:pPr>
+        <w:ind w:left="3588" w:hanging="360"/>
+      </w:pPr>
+      <w:rPr>
+        <w:rFonts w:ascii="Symbol" w:hAnsi="Symbol" w:hint="default"/>
+      </w:rPr>
+    </w:lvl>
+    <w:lvl w:ilvl="4" w:tplc="04190003" w:tentative="1">
+      <w:start w:val="1"/>
+      <w:numFmt w:val="bullet"/>
+      <w:lvlText w:val="o"/>
+      <w:lvlJc w:val="left"/>
+      <w:pPr>
+        <w:ind w:left="4308" w:hanging="360"/>
+      </w:pPr>
+      <w:rPr>
+        <w:rFonts w:ascii="Courier New" w:hAnsi="Courier New" w:cs="Courier New" w:hint="default"/>
+      </w:rPr>
+    </w:lvl>
+    <w:lvl w:ilvl="5" w:tplc="04190005" w:tentative="1">
+      <w:start w:val="1"/>
+      <w:numFmt w:val="bullet"/>
+      <w:lvlText w:val=""/>
+      <w:lvlJc w:val="left"/>
+      <w:pPr>
+        <w:ind w:left="5028" w:hanging="360"/>
+      </w:pPr>
+      <w:rPr>
+        <w:rFonts w:ascii="Wingdings" w:hAnsi="Wingdings" w:hint="default"/>
+      </w:rPr>
+    </w:lvl>
+    <w:lvl w:ilvl="6" w:tplc="04190001" w:tentative="1">
+      <w:start w:val="1"/>
+      <w:numFmt w:val="bullet"/>
+      <w:lvlText w:val=""/>
+      <w:lvlJc w:val="left"/>
+      <w:pPr>
+        <w:ind w:left="5748" w:hanging="360"/>
+      </w:pPr>
+      <w:rPr>
+        <w:rFonts w:ascii="Symbol" w:hAnsi="Symbol" w:hint="default"/>
+      </w:rPr>
+    </w:lvl>
+    <w:lvl w:ilvl="7" w:tplc="04190003" w:tentative="1">
+      <w:start w:val="1"/>
+      <w:numFmt w:val="bullet"/>
+      <w:lvlText w:val="o"/>
+      <w:lvlJc w:val="left"/>
+      <w:pPr>
+        <w:ind w:left="6468" w:hanging="360"/>
+      </w:pPr>
+      <w:rPr>
+        <w:rFonts w:ascii="Courier New" w:hAnsi="Courier New" w:cs="Courier New" w:hint="default"/>
+      </w:rPr>
+    </w:lvl>
+    <w:lvl w:ilvl="8" w:tplc="04190005" w:tentative="1">
+      <w:start w:val="1"/>
+      <w:numFmt w:val="bullet"/>
+      <w:lvlText w:val=""/>
+      <w:lvlJc w:val="left"/>
+      <w:pPr>
+        <w:ind w:left="7188" w:hanging="360"/>
+      </w:pPr>
+      <w:rPr>
+        <w:rFonts w:ascii="Wingdings" w:hAnsi="Wingdings" w:hint="default"/>
+      </w:rPr>
+    </w:lvl>
+  </w:abstractNum>
+  <w:abstractNum w:abstractNumId="11">
+    <w:nsid w:val="633825DC"/>
+    <w:multiLevelType w:val="hybridMultilevel"/>
+    <w:tmpl w:val="1ED8A31E"/>
+    <w:lvl w:ilvl="0" w:tplc="0419000F">
+      <w:start w:val="1"/>
+      <w:numFmt w:val="decimal"/>
+      <w:lvlText w:val="%1."/>
+      <w:lvlJc w:val="left"/>
+      <w:pPr>
+        <w:ind w:left="1068" w:hanging="360"/>
+      </w:pPr>
+    </w:lvl>
+    <w:lvl w:ilvl="1" w:tplc="04190019" w:tentative="1">
+      <w:start w:val="1"/>
+      <w:numFmt w:val="lowerLetter"/>
+      <w:lvlText w:val="%2."/>
+      <w:lvlJc w:val="left"/>
+      <w:pPr>
+        <w:ind w:left="1788" w:hanging="360"/>
+      </w:pPr>
+    </w:lvl>
+    <w:lvl w:ilvl="2" w:tplc="0419001B" w:tentative="1">
+      <w:start w:val="1"/>
+      <w:numFmt w:val="lowerRoman"/>
+      <w:lvlText w:val="%3."/>
+      <w:lvlJc w:val="right"/>
+      <w:pPr>
+        <w:ind w:left="2508" w:hanging="180"/>
+      </w:pPr>
+    </w:lvl>
+    <w:lvl w:ilvl="3" w:tplc="0419000F" w:tentative="1">
+      <w:start w:val="1"/>
+      <w:numFmt w:val="decimal"/>
+      <w:lvlText w:val="%4."/>
+      <w:lvlJc w:val="left"/>
+      <w:pPr>
+        <w:ind w:left="3228" w:hanging="360"/>
+      </w:pPr>
+    </w:lvl>
+    <w:lvl w:ilvl="4" w:tplc="04190019" w:tentative="1">
+      <w:start w:val="1"/>
+      <w:numFmt w:val="lowerLetter"/>
+      <w:lvlText w:val="%5."/>
+      <w:lvlJc w:val="left"/>
+      <w:pPr>
+        <w:ind w:left="3948" w:hanging="360"/>
+      </w:pPr>
+    </w:lvl>
+    <w:lvl w:ilvl="5" w:tplc="0419001B" w:tentative="1">
+      <w:start w:val="1"/>
+      <w:numFmt w:val="lowerRoman"/>
+      <w:lvlText w:val="%6."/>
+      <w:lvlJc w:val="right"/>
+      <w:pPr>
+        <w:ind w:left="4668" w:hanging="180"/>
+      </w:pPr>
+    </w:lvl>
+    <w:lvl w:ilvl="6" w:tplc="0419000F" w:tentative="1">
+      <w:start w:val="1"/>
+      <w:numFmt w:val="decimal"/>
+      <w:lvlText w:val="%7."/>
+      <w:lvlJc w:val="left"/>
+      <w:pPr>
+        <w:ind w:left="5388" w:hanging="360"/>
+      </w:pPr>
+    </w:lvl>
+    <w:lvl w:ilvl="7" w:tplc="04190019" w:tentative="1">
+      <w:start w:val="1"/>
+      <w:numFmt w:val="lowerLetter"/>
+      <w:lvlText w:val="%8."/>
+      <w:lvlJc w:val="left"/>
+      <w:pPr>
+        <w:ind w:left="6108" w:hanging="360"/>
+      </w:pPr>
+    </w:lvl>
+    <w:lvl w:ilvl="8" w:tplc="0419001B" w:tentative="1">
+      <w:start w:val="1"/>
+      <w:numFmt w:val="lowerRoman"/>
+      <w:lvlText w:val="%9."/>
+      <w:lvlJc w:val="right"/>
+      <w:pPr>
+        <w:ind w:left="6828" w:hanging="180"/>
+      </w:pPr>
+    </w:lvl>
+  </w:abstractNum>
+  <w:abstractNum w:abstractNumId="12">
     <w:nsid w:val="716621E1"/>
     <w:multiLevelType w:val="hybridMultilevel"/>
     <w:tmpl w:val="BD3AFCFE"/>
@@ -4959,7 +8697,7 @@
       </w:rPr>
     </w:lvl>
   </w:abstractNum>
-  <w:abstractNum w:abstractNumId="7">
+  <w:abstractNum w:abstractNumId="13">
     <w:nsid w:val="7B7F10A0"/>
     <w:multiLevelType w:val="hybridMultilevel"/>
     <w:tmpl w:val="0B503946"/>
@@ -5073,28 +8811,73 @@
     </w:lvl>
   </w:abstractNum>
   <w:num w:numId="1">
-    <w:abstractNumId w:val="6"/>
+    <w:abstractNumId w:val="12"/>
   </w:num>
   <w:num w:numId="2">
-    <w:abstractNumId w:val="7"/>
+    <w:abstractNumId w:val="13"/>
   </w:num>
   <w:num w:numId="3">
-    <w:abstractNumId w:val="5"/>
+    <w:abstractNumId w:val="7"/>
   </w:num>
   <w:num w:numId="4">
     <w:abstractNumId w:val="1"/>
   </w:num>
   <w:num w:numId="5">
-    <w:abstractNumId w:val="3"/>
+    <w:abstractNumId w:val="4"/>
   </w:num>
   <w:num w:numId="6">
-    <w:abstractNumId w:val="4"/>
+    <w:abstractNumId w:val="5"/>
   </w:num>
   <w:num w:numId="7">
     <w:abstractNumId w:val="0"/>
   </w:num>
   <w:num w:numId="8">
+    <w:abstractNumId w:val="3"/>
+  </w:num>
+  <w:num w:numId="9">
     <w:abstractNumId w:val="2"/>
+  </w:num>
+  <w:num w:numId="10">
+    <w:abstractNumId w:val="10"/>
+  </w:num>
+  <w:num w:numId="11">
+    <w:abstractNumId w:val="9"/>
+  </w:num>
+  <w:num w:numId="12">
+    <w:abstractNumId w:val="11"/>
+  </w:num>
+  <w:num w:numId="13">
+    <w:abstractNumId w:val="8"/>
+  </w:num>
+  <w:num w:numId="14">
+    <w:abstractNumId w:val="6"/>
+    <w:lvlOverride w:ilvl="0">
+      <w:startOverride w:val="1"/>
+    </w:lvlOverride>
+    <w:lvlOverride w:ilvl="1">
+      <w:startOverride w:val="1"/>
+    </w:lvlOverride>
+    <w:lvlOverride w:ilvl="2">
+      <w:startOverride w:val="1"/>
+    </w:lvlOverride>
+    <w:lvlOverride w:ilvl="3">
+      <w:startOverride w:val="1"/>
+    </w:lvlOverride>
+    <w:lvlOverride w:ilvl="4">
+      <w:startOverride w:val="1"/>
+    </w:lvlOverride>
+    <w:lvlOverride w:ilvl="5">
+      <w:startOverride w:val="1"/>
+    </w:lvlOverride>
+    <w:lvlOverride w:ilvl="6">
+      <w:startOverride w:val="1"/>
+    </w:lvlOverride>
+    <w:lvlOverride w:ilvl="7">
+      <w:startOverride w:val="1"/>
+    </w:lvlOverride>
+    <w:lvlOverride w:ilvl="8">
+      <w:startOverride w:val="1"/>
+    </w:lvlOverride>
   </w:num>
   <w:numIdMacAtCleanup w:val="7"/>
 </w:numbering>
@@ -5361,6 +9144,7 @@
   <w:style w:type="character" w:default="1" w:styleId="a0">
     <w:name w:val="Default Paragraph Font"/>
     <w:uiPriority w:val="1"/>
+    <w:semiHidden/>
     <w:unhideWhenUsed/>
   </w:style>
   <w:style w:type="table" w:default="1" w:styleId="a1">
@@ -5898,6 +9682,11 @@
     <w:basedOn w:val="a0"/>
     <w:rsid w:val="00606E99"/>
   </w:style>
+  <w:style w:type="character" w:customStyle="1" w:styleId="apple-converted-space">
+    <w:name w:val="apple-converted-space"/>
+    <w:basedOn w:val="a0"/>
+    <w:rsid w:val="00DE4E54"/>
+  </w:style>
 </w:styles>
 </file>
 
@@ -6379,7 +10168,7 @@
 </file>
 
 <file path=customXml/itemProps1.xml><?xml version="1.0" encoding="utf-8"?>
-<ds:datastoreItem xmlns:ds="http://schemas.openxmlformats.org/officeDocument/2006/customXml" ds:itemID="{4649D38B-8537-45C0-B504-30418199A933}">
+<ds:datastoreItem xmlns:ds="http://schemas.openxmlformats.org/officeDocument/2006/customXml" ds:itemID="{42353AB3-CE3C-4684-8417-581B15B889EA}">
   <ds:schemaRefs>
     <ds:schemaRef ds:uri="http://schemas.openxmlformats.org/officeDocument/2006/bibliography"/>
   </ds:schemaRefs>

</xml_diff>

<commit_message>
Books aliases was added
</commit_message>
<xml_diff>
--- a/main.docx
+++ b/main.docx
@@ -17,6 +17,7 @@
           <w:docPartUnique/>
         </w:docPartObj>
       </w:sdtPr>
+      <w:sdtEndPr/>
       <w:sdtContent>
         <w:p>
           <w:pPr>
@@ -60,7 +61,7 @@
           <w:r>
             <w:fldChar w:fldCharType="separate"/>
           </w:r>
-          <w:hyperlink w:anchor="_Toc323216260" w:history="1">
+          <w:hyperlink w:anchor="_Toc323294835" w:history="1">
             <w:r>
               <w:rPr>
                 <w:rStyle w:val="a9"/>
@@ -88,7 +89,7 @@
                 <w:noProof/>
                 <w:webHidden/>
               </w:rPr>
-              <w:instrText xml:space="preserve"> PAGEREF _Toc323216260 \h </w:instrText>
+              <w:instrText xml:space="preserve"> PAGEREF _Toc323294835 \h </w:instrText>
             </w:r>
             <w:r>
               <w:rPr>
@@ -132,7 +133,7 @@
               <w:lang w:val="ru-RU" w:eastAsia="ru-RU"/>
             </w:rPr>
           </w:pPr>
-          <w:hyperlink w:anchor="_Toc323216261" w:history="1">
+          <w:hyperlink w:anchor="_Toc323294836" w:history="1">
             <w:r>
               <w:rPr>
                 <w:rStyle w:val="a9"/>
@@ -160,7 +161,7 @@
                 <w:noProof/>
                 <w:webHidden/>
               </w:rPr>
-              <w:instrText xml:space="preserve"> PAGEREF _Toc323216261 \h </w:instrText>
+              <w:instrText xml:space="preserve"> PAGEREF _Toc323294836 \h </w:instrText>
             </w:r>
             <w:r>
               <w:rPr>
@@ -204,7 +205,7 @@
               <w:lang w:val="ru-RU" w:eastAsia="ru-RU"/>
             </w:rPr>
           </w:pPr>
-          <w:hyperlink w:anchor="_Toc323216262" w:history="1">
+          <w:hyperlink w:anchor="_Toc323294837" w:history="1">
             <w:r>
               <w:rPr>
                 <w:rStyle w:val="a9"/>
@@ -232,7 +233,7 @@
                 <w:noProof/>
                 <w:webHidden/>
               </w:rPr>
-              <w:instrText xml:space="preserve"> PAGEREF _Toc323216262 \h </w:instrText>
+              <w:instrText xml:space="preserve"> PAGEREF _Toc323294837 \h </w:instrText>
             </w:r>
             <w:r>
               <w:rPr>
@@ -276,7 +277,7 @@
               <w:lang w:val="ru-RU" w:eastAsia="ru-RU"/>
             </w:rPr>
           </w:pPr>
-          <w:hyperlink w:anchor="_Toc323216263" w:history="1">
+          <w:hyperlink w:anchor="_Toc323294838" w:history="1">
             <w:r>
               <w:rPr>
                 <w:rStyle w:val="a9"/>
@@ -304,7 +305,7 @@
                 <w:noProof/>
                 <w:webHidden/>
               </w:rPr>
-              <w:instrText xml:space="preserve"> PAGEREF _Toc323216263 \h </w:instrText>
+              <w:instrText xml:space="preserve"> PAGEREF _Toc323294838 \h </w:instrText>
             </w:r>
             <w:r>
               <w:rPr>
@@ -348,7 +349,7 @@
               <w:lang w:val="ru-RU" w:eastAsia="ru-RU"/>
             </w:rPr>
           </w:pPr>
-          <w:hyperlink w:anchor="_Toc323216264" w:history="1">
+          <w:hyperlink w:anchor="_Toc323294839" w:history="1">
             <w:r>
               <w:rPr>
                 <w:rStyle w:val="a9"/>
@@ -376,7 +377,7 @@
                 <w:noProof/>
                 <w:webHidden/>
               </w:rPr>
-              <w:instrText xml:space="preserve"> PAGEREF _Toc323216264 \h </w:instrText>
+              <w:instrText xml:space="preserve"> PAGEREF _Toc323294839 \h </w:instrText>
             </w:r>
             <w:r>
               <w:rPr>
@@ -420,7 +421,7 @@
               <w:lang w:val="ru-RU" w:eastAsia="ru-RU"/>
             </w:rPr>
           </w:pPr>
-          <w:hyperlink w:anchor="_Toc323216265" w:history="1">
+          <w:hyperlink w:anchor="_Toc323294840" w:history="1">
             <w:r>
               <w:rPr>
                 <w:rStyle w:val="a9"/>
@@ -448,7 +449,7 @@
                 <w:noProof/>
                 <w:webHidden/>
               </w:rPr>
-              <w:instrText xml:space="preserve"> PAGEREF _Toc323216265 \h </w:instrText>
+              <w:instrText xml:space="preserve"> PAGEREF _Toc323294840 \h </w:instrText>
             </w:r>
             <w:r>
               <w:rPr>
@@ -492,7 +493,7 @@
               <w:lang w:val="ru-RU" w:eastAsia="ru-RU"/>
             </w:rPr>
           </w:pPr>
-          <w:hyperlink w:anchor="_Toc323216266" w:history="1">
+          <w:hyperlink w:anchor="_Toc323294841" w:history="1">
             <w:r>
               <w:rPr>
                 <w:rStyle w:val="a9"/>
@@ -520,7 +521,7 @@
                 <w:noProof/>
                 <w:webHidden/>
               </w:rPr>
-              <w:instrText xml:space="preserve"> PAGEREF _Toc323216266 \h </w:instrText>
+              <w:instrText xml:space="preserve"> PAGEREF _Toc323294841 \h </w:instrText>
             </w:r>
             <w:r>
               <w:rPr>
@@ -564,7 +565,7 @@
               <w:lang w:val="ru-RU" w:eastAsia="ru-RU"/>
             </w:rPr>
           </w:pPr>
-          <w:hyperlink w:anchor="_Toc323216267" w:history="1">
+          <w:hyperlink w:anchor="_Toc323294842" w:history="1">
             <w:r>
               <w:rPr>
                 <w:rStyle w:val="a9"/>
@@ -592,7 +593,7 @@
                 <w:noProof/>
                 <w:webHidden/>
               </w:rPr>
-              <w:instrText xml:space="preserve"> PAGEREF _Toc323216267 \h </w:instrText>
+              <w:instrText xml:space="preserve"> PAGEREF _Toc323294842 \h </w:instrText>
             </w:r>
             <w:r>
               <w:rPr>
@@ -636,7 +637,7 @@
               <w:lang w:val="ru-RU" w:eastAsia="ru-RU"/>
             </w:rPr>
           </w:pPr>
-          <w:hyperlink w:anchor="_Toc323216268" w:history="1">
+          <w:hyperlink w:anchor="_Toc323294843" w:history="1">
             <w:r>
               <w:rPr>
                 <w:rStyle w:val="a9"/>
@@ -664,7 +665,7 @@
                 <w:noProof/>
                 <w:webHidden/>
               </w:rPr>
-              <w:instrText xml:space="preserve"> PAGEREF _Toc323216268 \h </w:instrText>
+              <w:instrText xml:space="preserve"> PAGEREF _Toc323294843 \h </w:instrText>
             </w:r>
             <w:r>
               <w:rPr>
@@ -708,7 +709,7 @@
               <w:lang w:val="ru-RU" w:eastAsia="ru-RU"/>
             </w:rPr>
           </w:pPr>
-          <w:hyperlink w:anchor="_Toc323216269" w:history="1">
+          <w:hyperlink w:anchor="_Toc323294844" w:history="1">
             <w:r>
               <w:rPr>
                 <w:rStyle w:val="a9"/>
@@ -736,7 +737,7 @@
                 <w:noProof/>
                 <w:webHidden/>
               </w:rPr>
-              <w:instrText xml:space="preserve"> PAGEREF _Toc323216269 \h </w:instrText>
+              <w:instrText xml:space="preserve"> PAGEREF _Toc323294844 \h </w:instrText>
             </w:r>
             <w:r>
               <w:rPr>
@@ -780,7 +781,7 @@
               <w:lang w:val="ru-RU" w:eastAsia="ru-RU"/>
             </w:rPr>
           </w:pPr>
-          <w:hyperlink w:anchor="_Toc323216270" w:history="1">
+          <w:hyperlink w:anchor="_Toc323294845" w:history="1">
             <w:r>
               <w:rPr>
                 <w:rStyle w:val="a9"/>
@@ -808,7 +809,7 @@
                 <w:noProof/>
                 <w:webHidden/>
               </w:rPr>
-              <w:instrText xml:space="preserve"> PAGEREF _Toc323216270 \h </w:instrText>
+              <w:instrText xml:space="preserve"> PAGEREF _Toc323294845 \h </w:instrText>
             </w:r>
             <w:r>
               <w:rPr>
@@ -852,7 +853,7 @@
               <w:lang w:val="ru-RU" w:eastAsia="ru-RU"/>
             </w:rPr>
           </w:pPr>
-          <w:hyperlink w:anchor="_Toc323216271" w:history="1">
+          <w:hyperlink w:anchor="_Toc323294846" w:history="1">
             <w:r>
               <w:rPr>
                 <w:rStyle w:val="a9"/>
@@ -880,7 +881,7 @@
                 <w:noProof/>
                 <w:webHidden/>
               </w:rPr>
-              <w:instrText xml:space="preserve"> PAGEREF _Toc323216271 \h </w:instrText>
+              <w:instrText xml:space="preserve"> PAGEREF _Toc323294846 \h </w:instrText>
             </w:r>
             <w:r>
               <w:rPr>
@@ -924,7 +925,7 @@
               <w:lang w:val="ru-RU" w:eastAsia="ru-RU"/>
             </w:rPr>
           </w:pPr>
-          <w:hyperlink w:anchor="_Toc323216272" w:history="1">
+          <w:hyperlink w:anchor="_Toc323294847" w:history="1">
             <w:r>
               <w:rPr>
                 <w:rStyle w:val="a9"/>
@@ -952,7 +953,7 @@
                 <w:noProof/>
                 <w:webHidden/>
               </w:rPr>
-              <w:instrText xml:space="preserve"> PAGEREF _Toc323216272 \h </w:instrText>
+              <w:instrText xml:space="preserve"> PAGEREF _Toc323294847 \h </w:instrText>
             </w:r>
             <w:r>
               <w:rPr>
@@ -996,14 +997,14 @@
               <w:lang w:val="ru-RU" w:eastAsia="ru-RU"/>
             </w:rPr>
           </w:pPr>
-          <w:hyperlink w:anchor="_Toc323216273" w:history="1">
+          <w:hyperlink w:anchor="_Toc323294848" w:history="1">
             <w:r>
               <w:rPr>
                 <w:rStyle w:val="a9"/>
                 <w:noProof/>
                 <w:lang w:val="ru-RU"/>
               </w:rPr>
-              <w:t>2.4 Описание модели прототипа</w:t>
+              <w:t>2.4 Модель Крипке</w:t>
             </w:r>
             <w:r>
               <w:rPr>
@@ -1024,7 +1025,7 @@
                 <w:noProof/>
                 <w:webHidden/>
               </w:rPr>
-              <w:instrText xml:space="preserve"> PAGEREF _Toc323216273 \h </w:instrText>
+              <w:instrText xml:space="preserve"> PAGEREF _Toc323294848 \h </w:instrText>
             </w:r>
             <w:r>
               <w:rPr>
@@ -1044,7 +1045,7 @@
                 <w:noProof/>
                 <w:webHidden/>
               </w:rPr>
-              <w:t>20</w:t>
+              <w:t>19</w:t>
             </w:r>
             <w:r>
               <w:rPr>
@@ -1068,14 +1069,21 @@
               <w:lang w:val="ru-RU" w:eastAsia="ru-RU"/>
             </w:rPr>
           </w:pPr>
-          <w:hyperlink w:anchor="_Toc323216274" w:history="1">
+          <w:hyperlink w:anchor="_Toc323294849" w:history="1">
             <w:r>
               <w:rPr>
                 <w:rStyle w:val="a9"/>
                 <w:noProof/>
                 <w:lang w:val="ru-RU"/>
               </w:rPr>
-              <w:t>2.5 Оптимизация модели прототипа</w:t>
+              <w:t xml:space="preserve">2.5 Язык темпоральной логики </w:t>
+            </w:r>
+            <w:r>
+              <w:rPr>
+                <w:rStyle w:val="a9"/>
+                <w:noProof/>
+              </w:rPr>
+              <w:t>LTL</w:t>
             </w:r>
             <w:r>
               <w:rPr>
@@ -1096,7 +1104,7 @@
                 <w:noProof/>
                 <w:webHidden/>
               </w:rPr>
-              <w:instrText xml:space="preserve"> PAGEREF _Toc323216274 \h </w:instrText>
+              <w:instrText xml:space="preserve"> PAGEREF _Toc323294849 \h </w:instrText>
             </w:r>
             <w:r>
               <w:rPr>
@@ -1116,7 +1124,7 @@
                 <w:noProof/>
                 <w:webHidden/>
               </w:rPr>
-              <w:t>20</w:t>
+              <w:t>21</w:t>
             </w:r>
             <w:r>
               <w:rPr>
@@ -1140,14 +1148,14 @@
               <w:lang w:val="ru-RU" w:eastAsia="ru-RU"/>
             </w:rPr>
           </w:pPr>
-          <w:hyperlink w:anchor="_Toc323216275" w:history="1">
+          <w:hyperlink w:anchor="_Toc323294850" w:history="1">
             <w:r>
               <w:rPr>
                 <w:rStyle w:val="a9"/>
                 <w:noProof/>
                 <w:lang w:val="ru-RU"/>
               </w:rPr>
-              <w:t>2.6 Анализ модели прототипа</w:t>
+              <w:t>2.6 Описание модели прототипа</w:t>
             </w:r>
             <w:r>
               <w:rPr>
@@ -1168,7 +1176,7 @@
                 <w:noProof/>
                 <w:webHidden/>
               </w:rPr>
-              <w:instrText xml:space="preserve"> PAGEREF _Toc323216275 \h </w:instrText>
+              <w:instrText xml:space="preserve"> PAGEREF _Toc323294850 \h </w:instrText>
             </w:r>
             <w:r>
               <w:rPr>
@@ -1188,7 +1196,7 @@
                 <w:noProof/>
                 <w:webHidden/>
               </w:rPr>
-              <w:t>20</w:t>
+              <w:t>21</w:t>
             </w:r>
             <w:r>
               <w:rPr>
@@ -1212,14 +1220,14 @@
               <w:lang w:val="ru-RU" w:eastAsia="ru-RU"/>
             </w:rPr>
           </w:pPr>
-          <w:hyperlink w:anchor="_Toc323216276" w:history="1">
+          <w:hyperlink w:anchor="_Toc323294851" w:history="1">
             <w:r>
               <w:rPr>
                 <w:rStyle w:val="a9"/>
                 <w:noProof/>
                 <w:lang w:val="ru-RU"/>
               </w:rPr>
-              <w:t>2.7 Верификация модели прототипа</w:t>
+              <w:t>2.7 Оптимизация модели прототипа</w:t>
             </w:r>
             <w:r>
               <w:rPr>
@@ -1240,7 +1248,7 @@
                 <w:noProof/>
                 <w:webHidden/>
               </w:rPr>
-              <w:instrText xml:space="preserve"> PAGEREF _Toc323216276 \h </w:instrText>
+              <w:instrText xml:space="preserve"> PAGEREF _Toc323294851 \h </w:instrText>
             </w:r>
             <w:r>
               <w:rPr>
@@ -1261,6 +1269,150 @@
                 <w:webHidden/>
               </w:rPr>
               <w:t>21</w:t>
+            </w:r>
+            <w:r>
+              <w:rPr>
+                <w:noProof/>
+                <w:webHidden/>
+              </w:rPr>
+              <w:fldChar w:fldCharType="end"/>
+            </w:r>
+          </w:hyperlink>
+        </w:p>
+        <w:p>
+          <w:pPr>
+            <w:pStyle w:val="21"/>
+            <w:tabs>
+              <w:tab w:val="right" w:leader="dot" w:pos="9911"/>
+            </w:tabs>
+            <w:rPr>
+              <w:rFonts w:asciiTheme="minorHAnsi" w:eastAsiaTheme="minorEastAsia" w:hAnsiTheme="minorHAnsi"/>
+              <w:noProof/>
+              <w:sz w:val="22"/>
+              <w:lang w:val="ru-RU" w:eastAsia="ru-RU"/>
+            </w:rPr>
+          </w:pPr>
+          <w:hyperlink w:anchor="_Toc323294852" w:history="1">
+            <w:r>
+              <w:rPr>
+                <w:rStyle w:val="a9"/>
+                <w:noProof/>
+                <w:lang w:val="ru-RU"/>
+              </w:rPr>
+              <w:t>2.8 Анализ модели прототипа</w:t>
+            </w:r>
+            <w:r>
+              <w:rPr>
+                <w:noProof/>
+                <w:webHidden/>
+              </w:rPr>
+              <w:tab/>
+            </w:r>
+            <w:r>
+              <w:rPr>
+                <w:noProof/>
+                <w:webHidden/>
+              </w:rPr>
+              <w:fldChar w:fldCharType="begin"/>
+            </w:r>
+            <w:r>
+              <w:rPr>
+                <w:noProof/>
+                <w:webHidden/>
+              </w:rPr>
+              <w:instrText xml:space="preserve"> PAGEREF _Toc323294852 \h </w:instrText>
+            </w:r>
+            <w:r>
+              <w:rPr>
+                <w:noProof/>
+                <w:webHidden/>
+              </w:rPr>
+            </w:r>
+            <w:r>
+              <w:rPr>
+                <w:noProof/>
+                <w:webHidden/>
+              </w:rPr>
+              <w:fldChar w:fldCharType="separate"/>
+            </w:r>
+            <w:r>
+              <w:rPr>
+                <w:noProof/>
+                <w:webHidden/>
+              </w:rPr>
+              <w:t>22</w:t>
+            </w:r>
+            <w:r>
+              <w:rPr>
+                <w:noProof/>
+                <w:webHidden/>
+              </w:rPr>
+              <w:fldChar w:fldCharType="end"/>
+            </w:r>
+          </w:hyperlink>
+        </w:p>
+        <w:p>
+          <w:pPr>
+            <w:pStyle w:val="21"/>
+            <w:tabs>
+              <w:tab w:val="right" w:leader="dot" w:pos="9911"/>
+            </w:tabs>
+            <w:rPr>
+              <w:rFonts w:asciiTheme="minorHAnsi" w:eastAsiaTheme="minorEastAsia" w:hAnsiTheme="minorHAnsi"/>
+              <w:noProof/>
+              <w:sz w:val="22"/>
+              <w:lang w:val="ru-RU" w:eastAsia="ru-RU"/>
+            </w:rPr>
+          </w:pPr>
+          <w:hyperlink w:anchor="_Toc323294853" w:history="1">
+            <w:r>
+              <w:rPr>
+                <w:rStyle w:val="a9"/>
+                <w:noProof/>
+                <w:lang w:val="ru-RU"/>
+              </w:rPr>
+              <w:t>2.9 Верификация модели прототипа</w:t>
+            </w:r>
+            <w:r>
+              <w:rPr>
+                <w:noProof/>
+                <w:webHidden/>
+              </w:rPr>
+              <w:tab/>
+            </w:r>
+            <w:r>
+              <w:rPr>
+                <w:noProof/>
+                <w:webHidden/>
+              </w:rPr>
+              <w:fldChar w:fldCharType="begin"/>
+            </w:r>
+            <w:r>
+              <w:rPr>
+                <w:noProof/>
+                <w:webHidden/>
+              </w:rPr>
+              <w:instrText xml:space="preserve"> PAGEREF _Toc323294853 \h </w:instrText>
+            </w:r>
+            <w:r>
+              <w:rPr>
+                <w:noProof/>
+                <w:webHidden/>
+              </w:rPr>
+            </w:r>
+            <w:r>
+              <w:rPr>
+                <w:noProof/>
+                <w:webHidden/>
+              </w:rPr>
+              <w:fldChar w:fldCharType="separate"/>
+            </w:r>
+            <w:r>
+              <w:rPr>
+                <w:noProof/>
+                <w:webHidden/>
+              </w:rPr>
+              <w:t>22</w:t>
             </w:r>
             <w:r>
               <w:rPr>
@@ -1284,7 +1436,7 @@
               <w:lang w:val="ru-RU" w:eastAsia="ru-RU"/>
             </w:rPr>
           </w:pPr>
-          <w:hyperlink w:anchor="_Toc323216277" w:history="1">
+          <w:hyperlink w:anchor="_Toc323294854" w:history="1">
             <w:r>
               <w:rPr>
                 <w:rStyle w:val="a9"/>
@@ -1312,7 +1464,7 @@
                 <w:noProof/>
                 <w:webHidden/>
               </w:rPr>
-              <w:instrText xml:space="preserve"> PAGEREF _Toc323216277 \h </w:instrText>
+              <w:instrText xml:space="preserve"> PAGEREF _Toc323294854 \h </w:instrText>
             </w:r>
             <w:r>
               <w:rPr>
@@ -1332,7 +1484,7 @@
                 <w:noProof/>
                 <w:webHidden/>
               </w:rPr>
-              <w:t>23</w:t>
+              <w:t>24</w:t>
             </w:r>
             <w:r>
               <w:rPr>
@@ -1356,7 +1508,7 @@
               <w:lang w:val="ru-RU" w:eastAsia="ru-RU"/>
             </w:rPr>
           </w:pPr>
-          <w:hyperlink w:anchor="_Toc323216278" w:history="1">
+          <w:hyperlink w:anchor="_Toc323294855" w:history="1">
             <w:r>
               <w:rPr>
                 <w:rStyle w:val="a9"/>
@@ -1384,7 +1536,7 @@
                 <w:noProof/>
                 <w:webHidden/>
               </w:rPr>
-              <w:instrText xml:space="preserve"> PAGEREF _Toc323216278 \h </w:instrText>
+              <w:instrText xml:space="preserve"> PAGEREF _Toc323294855 \h </w:instrText>
             </w:r>
             <w:r>
               <w:rPr>
@@ -1404,7 +1556,7 @@
                 <w:noProof/>
                 <w:webHidden/>
               </w:rPr>
-              <w:t>24</w:t>
+              <w:t>25</w:t>
             </w:r>
             <w:r>
               <w:rPr>
@@ -1428,7 +1580,7 @@
               <w:lang w:val="ru-RU" w:eastAsia="ru-RU"/>
             </w:rPr>
           </w:pPr>
-          <w:hyperlink w:anchor="_Toc323216279" w:history="1">
+          <w:hyperlink w:anchor="_Toc323294856" w:history="1">
             <w:r>
               <w:rPr>
                 <w:rStyle w:val="a9"/>
@@ -1456,7 +1608,7 @@
                 <w:noProof/>
                 <w:webHidden/>
               </w:rPr>
-              <w:instrText xml:space="preserve"> PAGEREF _Toc323216279 \h </w:instrText>
+              <w:instrText xml:space="preserve"> PAGEREF _Toc323294856 \h </w:instrText>
             </w:r>
             <w:r>
               <w:rPr>
@@ -1476,7 +1628,7 @@
                 <w:noProof/>
                 <w:webHidden/>
               </w:rPr>
-              <w:t>25</w:t>
+              <w:t>26</w:t>
             </w:r>
             <w:r>
               <w:rPr>
@@ -1500,7 +1652,7 @@
               <w:lang w:val="ru-RU" w:eastAsia="ru-RU"/>
             </w:rPr>
           </w:pPr>
-          <w:hyperlink w:anchor="_Toc323216280" w:history="1">
+          <w:hyperlink w:anchor="_Toc323294857" w:history="1">
             <w:r>
               <w:rPr>
                 <w:rStyle w:val="a9"/>
@@ -1528,7 +1680,7 @@
                 <w:noProof/>
                 <w:webHidden/>
               </w:rPr>
-              <w:instrText xml:space="preserve"> PAGEREF _Toc323216280 \h </w:instrText>
+              <w:instrText xml:space="preserve"> PAGEREF _Toc323294857 \h </w:instrText>
             </w:r>
             <w:r>
               <w:rPr>
@@ -1548,7 +1700,7 @@
                 <w:noProof/>
                 <w:webHidden/>
               </w:rPr>
-              <w:t>26</w:t>
+              <w:t>27</w:t>
             </w:r>
             <w:r>
               <w:rPr>
@@ -1572,7 +1724,7 @@
               <w:lang w:val="ru-RU" w:eastAsia="ru-RU"/>
             </w:rPr>
           </w:pPr>
-          <w:hyperlink w:anchor="_Toc323216281" w:history="1">
+          <w:hyperlink w:anchor="_Toc323294858" w:history="1">
             <w:r>
               <w:rPr>
                 <w:rStyle w:val="a9"/>
@@ -1600,7 +1752,7 @@
                 <w:noProof/>
                 <w:webHidden/>
               </w:rPr>
-              <w:instrText xml:space="preserve"> PAGEREF _Toc323216281 \h </w:instrText>
+              <w:instrText xml:space="preserve"> PAGEREF _Toc323294858 \h </w:instrText>
             </w:r>
             <w:r>
               <w:rPr>
@@ -1620,7 +1772,7 @@
                 <w:noProof/>
                 <w:webHidden/>
               </w:rPr>
-              <w:t>27</w:t>
+              <w:t>28</w:t>
             </w:r>
             <w:r>
               <w:rPr>
@@ -1644,7 +1796,7 @@
               <w:lang w:val="ru-RU" w:eastAsia="ru-RU"/>
             </w:rPr>
           </w:pPr>
-          <w:hyperlink w:anchor="_Toc323216282" w:history="1">
+          <w:hyperlink w:anchor="_Toc323294859" w:history="1">
             <w:r>
               <w:rPr>
                 <w:rStyle w:val="a9"/>
@@ -1672,7 +1824,7 @@
                 <w:noProof/>
                 <w:webHidden/>
               </w:rPr>
-              <w:instrText xml:space="preserve"> PAGEREF _Toc323216282 \h </w:instrText>
+              <w:instrText xml:space="preserve"> PAGEREF _Toc323294859 \h </w:instrText>
             </w:r>
             <w:r>
               <w:rPr>
@@ -1692,7 +1844,7 @@
                 <w:noProof/>
                 <w:webHidden/>
               </w:rPr>
-              <w:t>29</w:t>
+              <w:t>30</w:t>
             </w:r>
             <w:r>
               <w:rPr>
@@ -1716,7 +1868,7 @@
               <w:lang w:val="ru-RU" w:eastAsia="ru-RU"/>
             </w:rPr>
           </w:pPr>
-          <w:hyperlink w:anchor="_Toc323216283" w:history="1">
+          <w:hyperlink w:anchor="_Toc323294860" w:history="1">
             <w:r>
               <w:rPr>
                 <w:rStyle w:val="a9"/>
@@ -1744,7 +1896,7 @@
                 <w:noProof/>
                 <w:webHidden/>
               </w:rPr>
-              <w:instrText xml:space="preserve"> PAGEREF _Toc323216283 \h </w:instrText>
+              <w:instrText xml:space="preserve"> PAGEREF _Toc323294860 \h </w:instrText>
             </w:r>
             <w:r>
               <w:rPr>
@@ -1764,7 +1916,7 @@
                 <w:noProof/>
                 <w:webHidden/>
               </w:rPr>
-              <w:t>31</w:t>
+              <w:t>32</w:t>
             </w:r>
             <w:r>
               <w:rPr>
@@ -1788,7 +1940,7 @@
               <w:lang w:val="ru-RU" w:eastAsia="ru-RU"/>
             </w:rPr>
           </w:pPr>
-          <w:hyperlink w:anchor="_Toc323216284" w:history="1">
+          <w:hyperlink w:anchor="_Toc323294861" w:history="1">
             <w:r>
               <w:rPr>
                 <w:rStyle w:val="a9"/>
@@ -1816,7 +1968,7 @@
                 <w:noProof/>
                 <w:webHidden/>
               </w:rPr>
-              <w:instrText xml:space="preserve"> PAGEREF _Toc323216284 \h </w:instrText>
+              <w:instrText xml:space="preserve"> PAGEREF _Toc323294861 \h </w:instrText>
             </w:r>
             <w:r>
               <w:rPr>
@@ -1836,7 +1988,7 @@
                 <w:noProof/>
                 <w:webHidden/>
               </w:rPr>
-              <w:t>32</w:t>
+              <w:t>33</w:t>
             </w:r>
             <w:r>
               <w:rPr>
@@ -1878,7 +2030,7 @@
           <w:lang w:val="ru-RU"/>
         </w:rPr>
       </w:pPr>
-      <w:bookmarkStart w:id="0" w:name="_Toc323216260"/>
+      <w:bookmarkStart w:id="0" w:name="_Toc323294835"/>
       <w:r>
         <w:rPr>
           <w:lang w:val="ru-RU"/>
@@ -2027,7 +2179,7 @@
           <w:lang w:val="ru-RU"/>
         </w:rPr>
       </w:pPr>
-      <w:bookmarkStart w:id="1" w:name="_Toc323216261"/>
+      <w:bookmarkStart w:id="1" w:name="_Toc323294836"/>
       <w:r>
         <w:rPr>
           <w:lang w:val="ru-RU"/>
@@ -2066,7 +2218,7 @@
           <w:lang w:val="ru-RU"/>
         </w:rPr>
       </w:pPr>
-      <w:bookmarkStart w:id="2" w:name="_Toc323216262"/>
+      <w:bookmarkStart w:id="2" w:name="_Toc323294837"/>
       <w:r>
         <w:rPr>
           <w:lang w:val="ru-RU"/>
@@ -2092,7 +2244,31 @@
         <w:rPr>
           <w:lang w:val="ru-RU"/>
         </w:rPr>
-        <w:t xml:space="preserve">Конструирование или проектирование программного обеспечения – это непростой процесс, требующий много усилий и внимания. Хорошо спроектированное приложение может в дальнейшем сэкономить много времени и сил его разработчикам.  Кроме того проектирование является едва ли не самой крупной частью процесса разработки и в значительной степени влияет на успешность всего процесса разработки.  Кроме того процесс проектирования является своего рода центральной частью разработки: до него происходит этап выработки требований к разрабатываемому программному обеспечению и начальной разработки его архитектуры, после него – тестирование и доработка приложения. </w:t>
+        <w:t>Конструирование или проектирование программного обеспечения – это непростой процесс, требующий много усилий и внимания. Хорошо спроектированное приложение может в дальнейшем сэкономить много в</w:t>
+      </w:r>
+      <w:r>
+        <w:rPr>
+          <w:lang w:val="ru-RU"/>
+        </w:rPr>
+        <w:t>ремени и сил его разработчикам.</w:t>
+      </w:r>
+      <w:r>
+        <w:rPr>
+          <w:lang w:val="ru-RU"/>
+        </w:rPr>
+        <w:t xml:space="preserve"> </w:t>
+      </w:r>
+      <w:r>
+        <w:rPr>
+          <w:lang w:val="ru-RU"/>
+        </w:rPr>
+        <w:t>П</w:t>
+      </w:r>
+      <w:r>
+        <w:rPr>
+          <w:lang w:val="ru-RU"/>
+        </w:rPr>
+        <w:t xml:space="preserve">роектирование является едва ли не самой крупной частью процесса разработки и в значительной степени влияет на успешность всего процесса разработки.  Кроме того процесс проектирования является своего рода центральной частью разработки: до него происходит этап выработки требований к разрабатываемому программному обеспечению и начальной разработки его архитектуры, после него – тестирование и доработка приложения. </w:t>
       </w:r>
     </w:p>
     <w:p>
@@ -2106,7 +2282,37 @@
         <w:rPr>
           <w:lang w:val="ru-RU"/>
         </w:rPr>
-        <w:t xml:space="preserve">Результатом этапа конструирования является готовый исходный код программы. Спецификации требовании и проектная документация могут устареть, но исходный код актуален всегда, и именно поэтому он должен быть максимально качественным.  Часто процесс конструирования также называют «кодированием» или «программированием». Конструирование — единственный процесс, который выполняется во всех случаях.  </w:t>
+        <w:t>Результатом этапа конструирования является готовый исходный код программы. Спецификации требовании и проектная документация могут устареть, но исходный код актуален всегда, и именно поэтому он должен быть максимально качественным.  Часто процесс конструирования также называют «кодированием» или «программированием». Конструирование — единственный процесс, который выполняется во всех случаях</w:t>
+      </w:r>
+      <w:r>
+        <w:rPr>
+          <w:lang w:val="ru-RU"/>
+        </w:rPr>
+        <w:t xml:space="preserve"> </w:t>
+      </w:r>
+      <w:r>
+        <w:rPr>
+          <w:lang w:val="ru-RU"/>
+        </w:rPr>
+        <w:t>[1</w:t>
+      </w:r>
+      <w:r>
+        <w:rPr>
+          <w:lang w:val="ru-RU"/>
+        </w:rPr>
+        <w:t>, 2</w:t>
+      </w:r>
+      <w:r>
+        <w:rPr>
+          <w:lang w:val="ru-RU"/>
+        </w:rPr>
+        <w:t>]</w:t>
+      </w:r>
+      <w:r>
+        <w:rPr>
+          <w:lang w:val="ru-RU"/>
+        </w:rPr>
+        <w:t>.</w:t>
       </w:r>
     </w:p>
     <w:p>
@@ -2126,47 +2332,59 @@
         <w:rPr>
           <w:lang w:val="ru-RU"/>
         </w:rPr>
-        <w:t xml:space="preserve"> [1]</w:t>
-      </w:r>
-      <w:r>
-        <w:rPr>
-          <w:lang w:val="ru-RU"/>
-        </w:rPr>
-        <w:t xml:space="preserve">. После конструирования в идеале должно быть выполнено исчерпывающее тестирование системы. Однако в реальных проектах разработчики часто пропускают этапы выработки требований и проектирования, начиная прямо с конструирования программы. Тестирование также часто выпадает из расписания из-за огромного числа ошибок и недостатка времени. Отсюда можно сделать вывод, что повышение эффективности конструирования программного обеспечения позволяет оптимизировать любой проект, каким бы несовершенным </w:t>
-      </w:r>
+        <w:t xml:space="preserve"> </w:t>
+      </w:r>
+      <w:r>
+        <w:rPr>
+          <w:lang w:val="ru-RU"/>
+        </w:rPr>
+        <w:t>[</w:t>
+      </w:r>
+      <w:r>
+        <w:rPr>
+          <w:lang w:val="ru-RU"/>
+        </w:rPr>
+        <w:t>3</w:t>
+      </w:r>
+      <w:r>
+        <w:rPr>
+          <w:lang w:val="ru-RU"/>
+        </w:rPr>
+        <w:t>]</w:t>
+      </w:r>
+      <w:r>
+        <w:rPr>
+          <w:lang w:val="ru-RU"/>
+        </w:rPr>
+        <w:t xml:space="preserve">. После конструирования в идеале должно быть выполнено исчерпывающее тестирование системы. Однако в реальных проектах разработчики часто пропускают этапы выработки требований и проектирования, начиная прямо с конструирования программы. Тестирование также часто выпадает из расписания из-за огромного числа ошибок и недостатка времени. Отсюда можно сделать вывод, что повышение эффективности конструирования программного обеспечения позволяет оптимизировать любой проект, каким бы несовершенным он ни был.  Кроме того качество конструирования ПО - это один из основополагающих факторов оценки качества всего </w:t>
+      </w:r>
+      <w:proofErr w:type="gramStart"/>
+      <w:r>
+        <w:rPr>
+          <w:lang w:val="ru-RU"/>
+        </w:rPr>
+        <w:t>ПО</w:t>
+      </w:r>
+      <w:proofErr w:type="gramEnd"/>
+      <w:r>
+        <w:rPr>
+          <w:lang w:val="ru-RU"/>
+        </w:rPr>
+        <w:t xml:space="preserve"> в целом. </w:t>
+      </w:r>
+    </w:p>
+    <w:p>
+      <w:pPr>
+        <w:ind w:firstLine="708"/>
+        <w:rPr>
+          <w:lang w:val="ru-RU"/>
+        </w:rPr>
+      </w:pPr>
       <w:r>
         <w:rPr>
           <w:lang w:val="ru-RU"/>
         </w:rPr>
         <w:lastRenderedPageBreak/>
-        <w:t xml:space="preserve">он ни был.  Кроме того качество конструирования ПО - это один из основополагающих факторов оценки качества всего </w:t>
-      </w:r>
-      <w:proofErr w:type="gramStart"/>
-      <w:r>
-        <w:rPr>
-          <w:lang w:val="ru-RU"/>
-        </w:rPr>
-        <w:t>ПО</w:t>
-      </w:r>
-      <w:proofErr w:type="gramEnd"/>
-      <w:r>
-        <w:rPr>
-          <w:lang w:val="ru-RU"/>
-        </w:rPr>
-        <w:t xml:space="preserve"> в целом. </w:t>
-      </w:r>
-    </w:p>
-    <w:p>
-      <w:pPr>
-        <w:ind w:firstLine="708"/>
-        <w:rPr>
-          <w:lang w:val="ru-RU"/>
-        </w:rPr>
-      </w:pPr>
-      <w:r>
-        <w:rPr>
-          <w:lang w:val="ru-RU"/>
-        </w:rPr>
         <w:t>В процессе конструирования условно можно выделить следующие этапы:</w:t>
       </w:r>
     </w:p>
@@ -2184,7 +2402,25 @@
         <w:rPr>
           <w:lang w:val="ru-RU"/>
         </w:rPr>
-        <w:t xml:space="preserve">детальное проектирование – продумывание архитектуры приложения, </w:t>
+        <w:t>проектирование –</w:t>
+      </w:r>
+      <w:r>
+        <w:rPr>
+          <w:lang w:val="ru-RU"/>
+        </w:rPr>
+        <w:t xml:space="preserve"> </w:t>
+      </w:r>
+      <w:r>
+        <w:rPr>
+          <w:lang w:val="ru-RU"/>
+        </w:rPr>
+        <w:t xml:space="preserve">выработка требований, </w:t>
+      </w:r>
+      <w:r>
+        <w:rPr>
+          <w:lang w:val="ru-RU"/>
+        </w:rPr>
+        <w:t xml:space="preserve">продумывание архитектуры приложения, </w:t>
       </w:r>
       <w:proofErr w:type="spellStart"/>
       <w:r>
@@ -2280,7 +2516,43 @@
         <w:rPr>
           <w:lang w:val="ru-RU"/>
         </w:rPr>
-        <w:t xml:space="preserve">Если в результате этапа конструирования мы получаем готовый программный продукт, то процесс прототипирования позволяет в результате получить макет готовой системы. Такой макет можно проверить на пригодность предлагаемых для применения концепции, архитектурных и технологических решений, а так же предоставить на ранних этапах разработки заказчику.  </w:t>
+        <w:t>Если в результате этапа конструирования мы получаем готовый программный продукт, то процесс прототипирования</w:t>
+      </w:r>
+      <w:r>
+        <w:rPr>
+          <w:lang w:val="ru-RU"/>
+        </w:rPr>
+        <w:t xml:space="preserve"> [</w:t>
+      </w:r>
+      <w:r>
+        <w:rPr>
+          <w:lang w:val="ru-RU"/>
+        </w:rPr>
+        <w:t>4</w:t>
+      </w:r>
+      <w:r>
+        <w:rPr>
+          <w:lang w:val="ru-RU"/>
+        </w:rPr>
+        <w:t xml:space="preserve">, </w:t>
+      </w:r>
+      <w:r>
+        <w:rPr>
+          <w:lang w:val="ru-RU"/>
+        </w:rPr>
+        <w:t>5</w:t>
+      </w:r>
+      <w:r>
+        <w:rPr>
+          <w:lang w:val="ru-RU"/>
+        </w:rPr>
+        <w:t>]</w:t>
+      </w:r>
+      <w:r>
+        <w:rPr>
+          <w:lang w:val="ru-RU"/>
+        </w:rPr>
+        <w:t xml:space="preserve"> позволяет в результате получить макет готовой системы. Такой макет можно проверить на пригодность предлагаемых для применения концепции, архитектурных и технологических решений, а так же предоставить на ранних этапах разработки заказчику.  </w:t>
       </w:r>
     </w:p>
     <w:p>
@@ -2294,21 +2566,7 @@
         <w:rPr>
           <w:lang w:val="ru-RU"/>
         </w:rPr>
-        <w:t xml:space="preserve">Прототипирование можно назвать ускоренной версией проектирования, поскольку в этом случае </w:t>
-      </w:r>
-      <w:proofErr w:type="gramStart"/>
-      <w:r>
-        <w:rPr>
-          <w:lang w:val="ru-RU"/>
-        </w:rPr>
-        <w:t>к</w:t>
-      </w:r>
-      <w:proofErr w:type="gramEnd"/>
-      <w:r>
-        <w:rPr>
-          <w:lang w:val="ru-RU"/>
-        </w:rPr>
-        <w:t xml:space="preserve"> основными стадиями можно отнести следующие:</w:t>
+        <w:t>Прототипирование можно назвать ускоренной версией проектирования, поскольку в этом случае к основным стадиям можно отнести следующие:</w:t>
       </w:r>
     </w:p>
     <w:p>
@@ -2338,9 +2596,15 @@
       </w:r>
       <w:proofErr w:type="spellStart"/>
       <w:r>
-        <w:t>требовании</w:t>
+        <w:t>требовани</w:t>
       </w:r>
       <w:proofErr w:type="spellEnd"/>
+      <w:r>
+        <w:rPr>
+          <w:lang w:val="ru-RU"/>
+        </w:rPr>
+        <w:t>й</w:t>
+      </w:r>
       <w:r>
         <w:t xml:space="preserve">, </w:t>
       </w:r>
@@ -2568,6 +2832,18 @@
         <w:rPr>
           <w:lang w:val="ru-RU"/>
         </w:rPr>
+        <w:t xml:space="preserve"> </w:t>
+      </w:r>
+      <w:r>
+        <w:rPr>
+          <w:lang w:val="ru-RU"/>
+        </w:rPr>
+        <w:t>[6]</w:t>
+      </w:r>
+      <w:r>
+        <w:rPr>
+          <w:lang w:val="ru-RU"/>
+        </w:rPr>
         <w:t xml:space="preserve">. С его помощью можно получить прототип системы в виде различных схем и диаграмм, которые с разных сторон отразят особенности разрабатываемой архитектуры приложения. Полученные диаграммы проверяются только на правильность и соответствие стандартам </w:t>
       </w:r>
       <w:r>
@@ -2770,7 +3046,7 @@
           <w:lang w:val="ru-RU"/>
         </w:rPr>
       </w:pPr>
-      <w:bookmarkStart w:id="3" w:name="_Toc323216263"/>
+      <w:bookmarkStart w:id="3" w:name="_Toc323294838"/>
       <w:r>
         <w:rPr>
           <w:lang w:val="ru-RU"/>
@@ -2803,7 +3079,19 @@
         <w:rPr>
           <w:lang w:val="ru-RU"/>
         </w:rPr>
-        <w:t xml:space="preserve">Прототип архитектуры программного обеспечения – это </w:t>
+        <w:t>Прототип архитектуры программного обеспечения</w:t>
+      </w:r>
+      <w:r>
+        <w:rPr>
+          <w:lang w:val="ru-RU"/>
+        </w:rPr>
+        <w:t xml:space="preserve"> [7]</w:t>
+      </w:r>
+      <w:r>
+        <w:rPr>
+          <w:lang w:val="ru-RU"/>
+        </w:rPr>
+        <w:t xml:space="preserve"> – это </w:t>
       </w:r>
       <w:proofErr w:type="spellStart"/>
       <w:r>
@@ -2907,7 +3195,7 @@
           <w:lang w:val="ru-RU"/>
         </w:rPr>
       </w:pPr>
-      <w:bookmarkStart w:id="4" w:name="_Toc323216264"/>
+      <w:bookmarkStart w:id="4" w:name="_Toc323294839"/>
       <w:r>
         <w:rPr>
           <w:lang w:val="ru-RU"/>
@@ -3011,7 +3299,19 @@
         <w:rPr>
           <w:lang w:val="ru-RU"/>
         </w:rPr>
-        <w:t xml:space="preserve">Самый часто применяемый выход из этой ситуации – это </w:t>
+        <w:t xml:space="preserve">Самый часто </w:t>
+      </w:r>
+      <w:r>
+        <w:rPr>
+          <w:lang w:val="ru-RU"/>
+        </w:rPr>
+        <w:t>встречающийся</w:t>
+      </w:r>
+      <w:r>
+        <w:rPr>
+          <w:lang w:val="ru-RU"/>
+        </w:rPr>
+        <w:t xml:space="preserve"> выход из этой ситуации – это </w:t>
       </w:r>
       <w:r>
         <w:rPr>
@@ -3108,7 +3408,19 @@
         <w:rPr>
           <w:lang w:val="ru-RU"/>
         </w:rPr>
-        <w:t xml:space="preserve"> [2]</w:t>
+        <w:t xml:space="preserve"> [</w:t>
+      </w:r>
+      <w:r>
+        <w:rPr>
+          <w:lang w:val="ru-RU"/>
+        </w:rPr>
+        <w:t>8</w:t>
+      </w:r>
+      <w:r>
+        <w:rPr>
+          <w:lang w:val="ru-RU"/>
+        </w:rPr>
+        <w:t>]</w:t>
       </w:r>
       <w:r>
         <w:rPr>
@@ -3152,19 +3464,7 @@
         <w:rPr>
           <w:lang w:val="ru-RU"/>
         </w:rPr>
-        <w:t xml:space="preserve"> параллельного наращивания каждого компонента</w:t>
-      </w:r>
-      <w:r>
-        <w:rPr>
-          <w:lang w:val="ru-RU"/>
-        </w:rPr>
-        <w:t xml:space="preserve"> «скелета»</w:t>
-      </w:r>
-      <w:r>
-        <w:rPr>
-          <w:lang w:val="ru-RU"/>
-        </w:rPr>
-        <w:t>.</w:t>
+        <w:t xml:space="preserve"> параллельного наращивания каждого компонента.</w:t>
       </w:r>
       <w:r>
         <w:rPr>
@@ -3246,7 +3546,13 @@
         <w:rPr>
           <w:lang w:val="ru-RU"/>
         </w:rPr>
-        <w:t>В то же время, как только разработчики смогут добиться сквозного соединения между компонентами системы, то смогут проверить</w:t>
+        <w:t xml:space="preserve">В то же время, как только разработчики смогут добиться сквозного соединения между компонентами системы, то смогут </w:t>
+      </w:r>
+      <w:r>
+        <w:rPr>
+          <w:lang w:val="ru-RU"/>
+        </w:rPr>
+        <w:t>оценить</w:t>
       </w:r>
       <w:r>
         <w:rPr>
@@ -3258,14 +3564,14 @@
         <w:rPr>
           <w:lang w:val="ru-RU"/>
         </w:rPr>
-        <w:t xml:space="preserve"> насколько близко они находятся к цели, и в случае необходимости </w:t>
+        <w:t xml:space="preserve"> насколько близко они находятся к цели, и в случае необходимости сделать </w:t>
       </w:r>
       <w:r>
         <w:rPr>
           <w:lang w:val="ru-RU"/>
         </w:rPr>
         <w:lastRenderedPageBreak/>
-        <w:t xml:space="preserve">сделать поправку. </w:t>
+        <w:t xml:space="preserve">поправку. </w:t>
       </w:r>
       <w:r>
         <w:rPr>
@@ -3789,13 +4095,43 @@
         <w:rPr>
           <w:lang w:val="ru-RU"/>
         </w:rPr>
-        <w:t>Как известно, трассирующие пули только показывают, куда вы попали. Но не обязател</w:t>
-      </w:r>
-      <w:r>
-        <w:rPr>
-          <w:lang w:val="ru-RU"/>
-        </w:rPr>
-        <w:t>ьно вы попали в цель. С</w:t>
+        <w:t xml:space="preserve">Как известно, трассирующие пули только показывают, куда </w:t>
+      </w:r>
+      <w:r>
+        <w:rPr>
+          <w:lang w:val="ru-RU"/>
+        </w:rPr>
+        <w:t>произошло попадание</w:t>
+      </w:r>
+      <w:r>
+        <w:rPr>
+          <w:lang w:val="ru-RU"/>
+        </w:rPr>
+        <w:t>. Но не обязател</w:t>
+      </w:r>
+      <w:r>
+        <w:rPr>
+          <w:lang w:val="ru-RU"/>
+        </w:rPr>
+        <w:t xml:space="preserve">ьно </w:t>
+      </w:r>
+      <w:r>
+        <w:rPr>
+          <w:lang w:val="ru-RU"/>
+        </w:rPr>
+        <w:t xml:space="preserve">это попадание </w:t>
+      </w:r>
+      <w:r>
+        <w:rPr>
+          <w:lang w:val="ru-RU"/>
+        </w:rPr>
+        <w:t>было</w:t>
+      </w:r>
+      <w:r>
+        <w:rPr>
+          <w:lang w:val="ru-RU"/>
+        </w:rPr>
+        <w:t xml:space="preserve"> в цель. С</w:t>
       </w:r>
       <w:r>
         <w:rPr>
@@ -3942,7 +4278,43 @@
         <w:rPr>
           <w:lang w:val="ru-RU"/>
         </w:rPr>
-        <w:t>).</w:t>
+        <w:t>)</w:t>
+      </w:r>
+      <w:r>
+        <w:rPr>
+          <w:lang w:val="ru-RU"/>
+        </w:rPr>
+        <w:t xml:space="preserve"> </w:t>
+      </w:r>
+      <w:r>
+        <w:rPr>
+          <w:lang w:val="ru-RU"/>
+        </w:rPr>
+        <w:t>[</w:t>
+      </w:r>
+      <w:r>
+        <w:rPr>
+          <w:lang w:val="ru-RU"/>
+        </w:rPr>
+        <w:t>9, 10</w:t>
+      </w:r>
+      <w:r>
+        <w:rPr>
+          <w:lang w:val="ru-RU"/>
+        </w:rPr>
+        <w:t>, 11</w:t>
+      </w:r>
+      <w:r>
+        <w:rPr>
+          <w:lang w:val="ru-RU"/>
+        </w:rPr>
+        <w:t>]</w:t>
+      </w:r>
+      <w:r>
+        <w:rPr>
+          <w:lang w:val="ru-RU"/>
+        </w:rPr>
+        <w:t>.</w:t>
       </w:r>
       <w:r>
         <w:rPr>
@@ -3980,7 +4352,14 @@
         <w:rPr>
           <w:lang w:val="ru-RU"/>
         </w:rPr>
-        <w:t xml:space="preserve">Такие короткие циклы </w:t>
+        <w:t xml:space="preserve">Такие </w:t>
+      </w:r>
+      <w:r>
+        <w:rPr>
+          <w:lang w:val="ru-RU"/>
+        </w:rPr>
+        <w:lastRenderedPageBreak/>
+        <w:t xml:space="preserve">короткие циклы </w:t>
       </w:r>
       <w:proofErr w:type="spellStart"/>
       <w:r>
@@ -3994,62 +4373,95 @@
         <w:rPr>
           <w:lang w:val="ru-RU"/>
         </w:rPr>
+        <w:t xml:space="preserve"> называют </w:t>
+      </w:r>
+      <w:r>
+        <w:rPr>
+          <w:lang w:val="ru-RU"/>
+        </w:rPr>
+        <w:t>итерациями. Продолжительность их может быть 2-3 недели.</w:t>
+      </w:r>
+      <w:r>
+        <w:rPr>
+          <w:lang w:val="ru-RU"/>
+        </w:rPr>
+        <w:t xml:space="preserve"> Каждая итерация выглядит как программный проект в миниатюре</w:t>
+      </w:r>
+      <w:r>
+        <w:rPr>
+          <w:lang w:val="ru-RU"/>
+        </w:rPr>
+        <w:t xml:space="preserve"> и включает все задачи, необходимые для выдачи мини-прироста по функциональности: </w:t>
+      </w:r>
+      <w:r>
+        <w:rPr>
+          <w:lang w:val="ru-RU"/>
+        </w:rPr>
+        <w:t xml:space="preserve">планирование, анализ требовании, проектирование, кодирование, тестирование и документирование. </w:t>
+      </w:r>
+      <w:r>
+        <w:rPr>
+          <w:lang w:val="ru-RU"/>
+        </w:rPr>
+        <w:t xml:space="preserve">Несмотря на то, что отдельная итерация недостаточна для выпуска новой версии продукта, считается, что гибкий программный продукт готов к выпуску в конце каждой итерации. </w:t>
+      </w:r>
+      <w:r>
+        <w:rPr>
+          <w:lang w:val="ru-RU"/>
+        </w:rPr>
+        <w:t>По окончанию каждой итерации необходимо проводить переоценку приоритетов</w:t>
+      </w:r>
+      <w:r>
+        <w:rPr>
+          <w:lang w:val="ru-RU"/>
+        </w:rPr>
+        <w:t xml:space="preserve"> и затем приступать к новой итерации</w:t>
+      </w:r>
+      <w:r>
+        <w:rPr>
+          <w:lang w:val="ru-RU"/>
+        </w:rPr>
+        <w:t>.</w:t>
+      </w:r>
+      <w:r>
+        <w:rPr>
+          <w:lang w:val="ru-RU"/>
+        </w:rPr>
         <w:t xml:space="preserve"> </w:t>
       </w:r>
-      <w:r>
-        <w:rPr>
-          <w:lang w:val="ru-RU"/>
-        </w:rPr>
-        <w:lastRenderedPageBreak/>
-        <w:t xml:space="preserve">называют </w:t>
-      </w:r>
-      <w:r>
-        <w:rPr>
-          <w:lang w:val="ru-RU"/>
-        </w:rPr>
-        <w:t>итерациями. Продолжительность их может быть 2-3 недели.</w:t>
-      </w:r>
-      <w:r>
-        <w:rPr>
-          <w:lang w:val="ru-RU"/>
-        </w:rPr>
-        <w:t xml:space="preserve"> Каждая итерация выглядит как программный проект в миниатюре</w:t>
-      </w:r>
-      <w:r>
-        <w:rPr>
-          <w:lang w:val="ru-RU"/>
-        </w:rPr>
-        <w:t xml:space="preserve"> и включает все задачи, необходимые для выдачи мини-прироста по функциональности: </w:t>
-      </w:r>
-      <w:r>
-        <w:rPr>
-          <w:lang w:val="ru-RU"/>
-        </w:rPr>
-        <w:t xml:space="preserve">планирование, анализ требовании, проектирование, кодирование, тестирование и документирование. </w:t>
-      </w:r>
-      <w:r>
-        <w:rPr>
-          <w:lang w:val="ru-RU"/>
-        </w:rPr>
-        <w:t xml:space="preserve">Несмотря на то, что отдельная итерация недостаточна для выпуска новой версии продукта, считается, что гибкий программный продукт готов к выпуску в конце каждой итерации. </w:t>
-      </w:r>
-      <w:r>
-        <w:rPr>
-          <w:lang w:val="ru-RU"/>
-        </w:rPr>
-        <w:t>По окончанию каждой итерации необходимо проводить переоценку приоритетов</w:t>
-      </w:r>
-      <w:r>
-        <w:rPr>
-          <w:lang w:val="ru-RU"/>
-        </w:rPr>
-        <w:t xml:space="preserve"> и затем приступать к новой итерации</w:t>
-      </w:r>
-      <w:r>
-        <w:rPr>
-          <w:lang w:val="ru-RU"/>
-        </w:rPr>
-        <w:t>.</w:t>
+    </w:p>
+    <w:p>
+      <w:pPr>
+        <w:rPr>
+          <w:lang w:val="ru-RU"/>
+        </w:rPr>
+      </w:pPr>
+      <w:r>
+        <w:rPr>
+          <w:lang w:val="ru-RU"/>
+        </w:rPr>
+        <w:t xml:space="preserve">Также одной из основных особенностей этих методов (так называемых </w:t>
+      </w:r>
+      <w:r>
+        <w:t>Agile</w:t>
+      </w:r>
+      <w:r>
+        <w:rPr>
+          <w:lang w:val="ru-RU"/>
+        </w:rPr>
+        <w:t>-</w:t>
+      </w:r>
+      <w:r>
+        <w:rPr>
+          <w:lang w:val="ru-RU"/>
+        </w:rPr>
+        <w:t>методов) является то, что упор при работе делается на непосредственное общение лицом к лицу.</w:t>
+      </w:r>
+      <w:r>
+        <w:rPr>
+          <w:lang w:val="ru-RU"/>
+        </w:rPr>
+        <w:t xml:space="preserve"> При таком подходе уменьшается объем письменной документации по сравнению с другими методами.</w:t>
       </w:r>
       <w:r>
         <w:rPr>
@@ -4057,19 +4469,55 @@
         </w:rPr>
         <w:t xml:space="preserve"> </w:t>
       </w:r>
-    </w:p>
-    <w:p>
-      <w:pPr>
-        <w:rPr>
-          <w:lang w:val="ru-RU"/>
-        </w:rPr>
-      </w:pPr>
-      <w:r>
-        <w:rPr>
-          <w:lang w:val="ru-RU"/>
-        </w:rPr>
-        <w:t xml:space="preserve">Также одной из основных особенностей этих методов (так называемых </w:t>
-      </w:r>
+      <w:r>
+        <w:rPr>
+          <w:lang w:val="ru-RU"/>
+        </w:rPr>
+        <w:t xml:space="preserve">Основной </w:t>
+      </w:r>
+      <w:r>
+        <w:rPr>
+          <w:lang w:val="ru-RU"/>
+        </w:rPr>
+        <w:t xml:space="preserve"> </w:t>
+      </w:r>
+      <w:proofErr w:type="spellStart"/>
+      <w:r>
+        <w:rPr>
+          <w:lang w:val="ru-RU"/>
+        </w:rPr>
+        <w:t>метрико</w:t>
+      </w:r>
+      <w:proofErr w:type="spellEnd"/>
+      <w:r>
+        <w:rPr>
+          <w:lang w:val="ru-RU"/>
+        </w:rPr>
+        <w:t xml:space="preserve"> </w:t>
+      </w:r>
+      <w:r>
+        <w:t>agile</w:t>
+      </w:r>
+      <w:r>
+        <w:rPr>
+          <w:lang w:val="ru-RU"/>
+        </w:rPr>
+        <w:t>-</w:t>
+      </w:r>
+      <w:r>
+        <w:rPr>
+          <w:lang w:val="ru-RU"/>
+        </w:rPr>
+        <w:t xml:space="preserve">методов является программный продукт. </w:t>
+      </w:r>
+    </w:p>
+    <w:p>
+      <w:pPr>
+        <w:rPr>
+          <w:lang w:val="ru-RU"/>
+        </w:rPr>
+      </w:pPr>
+      <w:proofErr w:type="gramStart"/>
       <w:r>
         <w:t>Agile</w:t>
       </w:r>
@@ -4077,31 +4525,25 @@
         <w:rPr>
           <w:lang w:val="ru-RU"/>
         </w:rPr>
-        <w:t>-</w:t>
-      </w:r>
-      <w:r>
-        <w:rPr>
-          <w:lang w:val="ru-RU"/>
-        </w:rPr>
-        <w:t>методов) является то, что упор при работе делается на непосредственное общение лицом к лицу.</w:t>
-      </w:r>
-      <w:r>
-        <w:rPr>
-          <w:lang w:val="ru-RU"/>
-        </w:rPr>
-        <w:t xml:space="preserve"> При таком подходе уменьшается объем письменной документации по сравнению с другими методами.</w:t>
-      </w:r>
-      <w:r>
-        <w:rPr>
-          <w:lang w:val="ru-RU"/>
-        </w:rPr>
         <w:t xml:space="preserve"> </w:t>
       </w:r>
       <w:r>
         <w:rPr>
           <w:lang w:val="ru-RU"/>
         </w:rPr>
-        <w:t xml:space="preserve">Основной </w:t>
+        <w:t>представляет собой</w:t>
+      </w:r>
+      <w:r>
+        <w:rPr>
+          <w:lang w:val="ru-RU"/>
+        </w:rPr>
+        <w:t xml:space="preserve"> не единственный подход к организации процесса разработки программного обеспечения,</w:t>
+      </w:r>
+      <w:r>
+        <w:rPr>
+          <w:lang w:val="ru-RU"/>
+        </w:rPr>
+        <w:t xml:space="preserve"> а целое семейство процессов разработки,</w:t>
       </w:r>
       <w:r>
         <w:rPr>
@@ -4109,14 +4551,21 @@
         </w:rPr>
         <w:t xml:space="preserve"> </w:t>
       </w:r>
-      <w:proofErr w:type="spellStart"/>
-      <w:r>
-        <w:rPr>
-          <w:lang w:val="ru-RU"/>
-        </w:rPr>
-        <w:t>метрико</w:t>
-      </w:r>
-      <w:proofErr w:type="spellEnd"/>
+      <w:r>
+        <w:rPr>
+          <w:lang w:val="ru-RU"/>
+        </w:rPr>
+        <w:t xml:space="preserve">которое </w:t>
+      </w:r>
+      <w:r>
+        <w:rPr>
+          <w:lang w:val="ru-RU"/>
+        </w:rPr>
+        <w:t xml:space="preserve">определяется положениями специально изданного манифеста </w:t>
+      </w:r>
+      <w:r>
+        <w:t>Agile</w:t>
+      </w:r>
       <w:r>
         <w:rPr>
           <w:lang w:val="ru-RU"/>
@@ -4124,84 +4573,25 @@
         <w:t xml:space="preserve"> </w:t>
       </w:r>
       <w:r>
-        <w:t>agile</w:t>
-      </w:r>
-      <w:r>
-        <w:rPr>
-          <w:lang w:val="ru-RU"/>
-        </w:rPr>
-        <w:t>-</w:t>
-      </w:r>
-      <w:r>
-        <w:rPr>
-          <w:lang w:val="ru-RU"/>
-        </w:rPr>
-        <w:t xml:space="preserve">методов является программный продукт. </w:t>
-      </w:r>
-    </w:p>
-    <w:p>
-      <w:pPr>
-        <w:rPr>
-          <w:lang w:val="ru-RU"/>
-        </w:rPr>
-      </w:pPr>
-      <w:proofErr w:type="gramStart"/>
-      <w:r>
-        <w:t>Agile</w:t>
-      </w:r>
-      <w:r>
-        <w:rPr>
-          <w:lang w:val="ru-RU"/>
-        </w:rPr>
-        <w:t xml:space="preserve"> </w:t>
-      </w:r>
-      <w:r>
-        <w:rPr>
-          <w:lang w:val="ru-RU"/>
-        </w:rPr>
-        <w:t>представляет собой</w:t>
-      </w:r>
-      <w:r>
-        <w:rPr>
-          <w:lang w:val="ru-RU"/>
-        </w:rPr>
-        <w:t xml:space="preserve"> не единственный подход к организации процесса разработки программного обеспечения,</w:t>
-      </w:r>
-      <w:r>
-        <w:rPr>
-          <w:lang w:val="ru-RU"/>
-        </w:rPr>
-        <w:t xml:space="preserve"> а целое семейство процессов разработки,</w:t>
-      </w:r>
-      <w:r>
-        <w:rPr>
-          <w:lang w:val="ru-RU"/>
-        </w:rPr>
-        <w:t xml:space="preserve"> </w:t>
-      </w:r>
-      <w:r>
-        <w:rPr>
-          <w:lang w:val="ru-RU"/>
-        </w:rPr>
-        <w:t xml:space="preserve">которое </w:t>
-      </w:r>
-      <w:r>
-        <w:rPr>
-          <w:lang w:val="ru-RU"/>
-        </w:rPr>
-        <w:t xml:space="preserve">определяется положениями специально изданного манифеста </w:t>
-      </w:r>
-      <w:r>
-        <w:t>Agile</w:t>
-      </w:r>
-      <w:r>
-        <w:rPr>
-          <w:lang w:val="ru-RU"/>
-        </w:rPr>
-        <w:t xml:space="preserve"> </w:t>
-      </w:r>
-      <w:r>
         <w:t>Manifesto</w:t>
+      </w:r>
+      <w:r>
+        <w:rPr>
+          <w:lang w:val="ru-RU"/>
+        </w:rPr>
+        <w:t xml:space="preserve"> [1</w:t>
+      </w:r>
+      <w:r>
+        <w:rPr>
+          <w:lang w:val="ru-RU"/>
+        </w:rPr>
+        <w:t>2</w:t>
+      </w:r>
+      <w:r>
+        <w:rPr>
+          <w:lang w:val="ru-RU"/>
+        </w:rPr>
+        <w:t>]</w:t>
       </w:r>
       <w:r>
         <w:rPr>
@@ -4862,7 +5252,37 @@
         <w:rPr>
           <w:lang w:val="ru-RU"/>
         </w:rPr>
-        <w:t xml:space="preserve"> – </w:t>
+        <w:t xml:space="preserve"> </w:t>
+      </w:r>
+      <w:r>
+        <w:rPr>
+          <w:lang w:val="ru-RU"/>
+        </w:rPr>
+        <w:t>[1</w:t>
+      </w:r>
+      <w:r>
+        <w:rPr>
+          <w:lang w:val="ru-RU"/>
+        </w:rPr>
+        <w:t>3</w:t>
+      </w:r>
+      <w:r>
+        <w:rPr>
+          <w:lang w:val="ru-RU"/>
+        </w:rPr>
+        <w:t>]</w:t>
+      </w:r>
+      <w:r>
+        <w:rPr>
+          <w:lang w:val="ru-RU"/>
+        </w:rPr>
+        <w:t xml:space="preserve"> </w:t>
+      </w:r>
+      <w:r>
+        <w:rPr>
+          <w:lang w:val="ru-RU"/>
+        </w:rPr>
+        <w:t xml:space="preserve">– </w:t>
       </w:r>
       <w:r>
         <w:rPr>
@@ -4953,6 +5373,24 @@
         <w:rPr>
           <w:lang w:val="ru-RU"/>
         </w:rPr>
+        <w:t>[1</w:t>
+      </w:r>
+      <w:r>
+        <w:rPr>
+          <w:lang w:val="ru-RU"/>
+        </w:rPr>
+        <w:t>4</w:t>
+      </w:r>
+      <w:r>
+        <w:rPr>
+          <w:lang w:val="ru-RU"/>
+        </w:rPr>
+        <w:t xml:space="preserve">] </w:t>
+      </w:r>
+      <w:r>
+        <w:rPr>
+          <w:lang w:val="ru-RU"/>
+        </w:rPr>
         <w:t xml:space="preserve">- </w:t>
       </w:r>
       <w:r>
@@ -5273,7 +5711,7 @@
           <w:lang w:val="ru-RU"/>
         </w:rPr>
       </w:pPr>
-      <w:bookmarkStart w:id="5" w:name="_Toc323216265"/>
+      <w:bookmarkStart w:id="5" w:name="_Toc323294840"/>
       <w:r>
         <w:rPr>
           <w:lang w:val="ru-RU"/>
@@ -5517,13 +5955,19 @@
         <w:rPr>
           <w:lang w:val="ru-RU"/>
         </w:rPr>
-        <w:t>Готовый прототип архитектуры системы долже</w:t>
-      </w:r>
-      <w:r>
-        <w:rPr>
-          <w:lang w:val="ru-RU"/>
-        </w:rPr>
-        <w:t>н дать ответы на многие вопросы. Например:</w:t>
+        <w:t xml:space="preserve">Готовый прототип архитектуры системы </w:t>
+      </w:r>
+      <w:r>
+        <w:rPr>
+          <w:lang w:val="ru-RU"/>
+        </w:rPr>
+        <w:t>может помочь получить</w:t>
+      </w:r>
+      <w:r>
+        <w:rPr>
+          <w:lang w:val="ru-RU"/>
+        </w:rPr>
+        <w:t xml:space="preserve"> ответы на многие вопросы. Например:</w:t>
       </w:r>
     </w:p>
     <w:p>
@@ -5802,7 +6246,7 @@
           <w:lang w:val="ru-RU"/>
         </w:rPr>
       </w:pPr>
-      <w:bookmarkStart w:id="6" w:name="_Toc323216266"/>
+      <w:bookmarkStart w:id="6" w:name="_Toc323294841"/>
       <w:r>
         <w:rPr>
           <w:lang w:val="ru-RU"/>
@@ -5968,6 +6412,18 @@
         <w:t>Perl</w:t>
       </w:r>
       <w:r>
+        <w:t xml:space="preserve"> </w:t>
+      </w:r>
+      <w:r>
+        <w:t>[1</w:t>
+      </w:r>
+      <w:r>
+        <w:t>5</w:t>
+      </w:r>
+      <w:r>
+        <w:t>]</w:t>
+      </w:r>
+      <w:r>
         <w:rPr>
           <w:lang w:val="ru-RU"/>
         </w:rPr>
@@ -6034,7 +6490,7 @@
           <w:lang w:val="ru-RU"/>
         </w:rPr>
       </w:pPr>
-      <w:bookmarkStart w:id="7" w:name="_Toc323216267"/>
+      <w:bookmarkStart w:id="7" w:name="_Toc323294842"/>
       <w:r>
         <w:rPr>
           <w:lang w:val="ru-RU"/>
@@ -6122,7 +6578,37 @@
         <w:rPr>
           <w:lang w:val="ru-RU"/>
         </w:rPr>
-        <w:t xml:space="preserve">динамический и статический. </w:t>
+        <w:t>динамический и статический</w:t>
+      </w:r>
+      <w:r>
+        <w:rPr>
+          <w:lang w:val="ru-RU"/>
+        </w:rPr>
+        <w:t xml:space="preserve"> [</w:t>
+      </w:r>
+      <w:r>
+        <w:rPr>
+          <w:lang w:val="ru-RU"/>
+        </w:rPr>
+        <w:t>1</w:t>
+      </w:r>
+      <w:r>
+        <w:rPr>
+          <w:lang w:val="ru-RU"/>
+        </w:rPr>
+        <w:t>6</w:t>
+      </w:r>
+      <w:r>
+        <w:rPr>
+          <w:lang w:val="ru-RU"/>
+        </w:rPr>
+        <w:t>]</w:t>
+      </w:r>
+      <w:r>
+        <w:rPr>
+          <w:lang w:val="ru-RU"/>
+        </w:rPr>
+        <w:t xml:space="preserve">. </w:t>
       </w:r>
     </w:p>
     <w:p>
@@ -6292,10 +6778,27 @@
       </w:r>
       <w:r>
         <w:rPr>
-          <w:i/>
           <w:lang w:val="ru-RU"/>
         </w:rPr>
         <w:t>формальная верификация</w:t>
+      </w:r>
+      <w:r>
+        <w:rPr>
+          <w:lang w:val="ru-RU"/>
+        </w:rPr>
+        <w:t xml:space="preserve"> [</w:t>
+      </w:r>
+      <w:r>
+        <w:rPr>
+          <w:lang w:val="ru-RU"/>
+        </w:rPr>
+        <w:t>17</w:t>
+      </w:r>
+      <w:r>
+        <w:rPr>
+          <w:lang w:val="ru-RU"/>
+        </w:rPr>
+        <w:t>]</w:t>
       </w:r>
       <w:r>
         <w:rPr>
@@ -6374,6 +6877,80 @@
         <w:t>доказательная верификация</w:t>
       </w:r>
       <w:r>
+        <w:rPr>
+          <w:i/>
+          <w:lang w:val="ru-RU"/>
+        </w:rPr>
+        <w:t xml:space="preserve"> </w:t>
+      </w:r>
+      <w:r>
+        <w:rPr>
+          <w:lang w:val="ru-RU"/>
+        </w:rPr>
+        <w:t>[1</w:t>
+      </w:r>
+      <w:r>
+        <w:rPr>
+          <w:lang w:val="ru-RU"/>
+        </w:rPr>
+        <w:t>8</w:t>
+      </w:r>
+      <w:r>
+        <w:rPr>
+          <w:lang w:val="ru-RU"/>
+        </w:rPr>
+        <w:t>, 1</w:t>
+      </w:r>
+      <w:r>
+        <w:rPr>
+          <w:lang w:val="ru-RU"/>
+        </w:rPr>
+        <w:t>9</w:t>
+      </w:r>
+      <w:r>
+        <w:rPr>
+          <w:lang w:val="ru-RU"/>
+        </w:rPr>
+        <w:t>]</w:t>
+      </w:r>
+      <w:r>
+        <w:rPr>
+          <w:lang w:val="ru-RU"/>
+        </w:rPr>
+        <w:t>.</w:t>
+      </w:r>
+      <w:proofErr w:type="gramStart"/>
+      <w:r>
+        <w:rPr>
+          <w:lang w:val="ru-RU"/>
+        </w:rPr>
+        <w:t xml:space="preserve"> </w:t>
+      </w:r>
+      <w:proofErr w:type="gramEnd"/>
+      <w:r>
+        <w:rPr>
+          <w:lang w:val="ru-RU"/>
+        </w:rPr>
+        <w:t xml:space="preserve">Требует большого </w:t>
+      </w:r>
+      <w:proofErr w:type="spellStart"/>
+      <w:r>
+        <w:rPr>
+          <w:lang w:val="ru-RU"/>
+        </w:rPr>
+        <w:t>объема</w:t>
+      </w:r>
+      <w:proofErr w:type="spellEnd"/>
+      <w:r>
+        <w:rPr>
+          <w:lang w:val="ru-RU"/>
+        </w:rPr>
+        <w:t xml:space="preserve"> ручной работы, что приводит к неприменимости для больших программных систем</w:t>
+      </w:r>
+      <w:r>
+        <w:rPr>
+          <w:lang w:val="ru-RU"/>
+        </w:rPr>
         <w:t>;</w:t>
       </w:r>
     </w:p>
@@ -6439,13 +7016,56 @@
         <w:rPr>
           <w:lang w:val="ru-RU"/>
         </w:rPr>
+        <w:t xml:space="preserve"> [</w:t>
+      </w:r>
+      <w:r>
+        <w:rPr>
+          <w:lang w:val="ru-RU"/>
+        </w:rPr>
+        <w:t>20</w:t>
+      </w:r>
+      <w:r>
+        <w:rPr>
+          <w:lang w:val="ru-RU"/>
+        </w:rPr>
+        <w:t>]</w:t>
+      </w:r>
+      <w:r>
+        <w:rPr>
+          <w:lang w:val="ru-RU"/>
+        </w:rPr>
         <w:t xml:space="preserve">. </w:t>
       </w:r>
       <w:r>
         <w:rPr>
           <w:lang w:val="ru-RU"/>
         </w:rPr>
-        <w:t xml:space="preserve">Данный подход к верификации требует предварительной подготовки (построения по программе некой модели с конечным числом состояний, описания требований к программе в терминах одного из видов </w:t>
+        <w:t>Данный подход к верификации требует предварительной подготовки</w:t>
+      </w:r>
+      <w:r>
+        <w:rPr>
+          <w:lang w:val="ru-RU"/>
+        </w:rPr>
+        <w:t xml:space="preserve">: </w:t>
+      </w:r>
+      <w:r>
+        <w:rPr>
+          <w:lang w:val="ru-RU"/>
+        </w:rPr>
+        <w:t xml:space="preserve">построения по программе некой модели с конечным числом состояний, описания </w:t>
+      </w:r>
+      <w:r>
+        <w:rPr>
+          <w:lang w:val="ru-RU"/>
+        </w:rPr>
+        <w:lastRenderedPageBreak/>
+        <w:t>требований к программе в терминах одно</w:t>
+      </w:r>
+      <w:r>
+        <w:rPr>
+          <w:lang w:val="ru-RU"/>
+        </w:rPr>
+        <w:t xml:space="preserve">го из видов </w:t>
       </w:r>
       <w:proofErr w:type="spellStart"/>
       <w:r>
@@ -6459,20 +7079,37 @@
         <w:rPr>
           <w:lang w:val="ru-RU"/>
         </w:rPr>
-        <w:t xml:space="preserve"> логики)</w:t>
-      </w:r>
-      <w:r>
-        <w:rPr>
-          <w:lang w:val="ru-RU"/>
-        </w:rPr>
-        <w:t xml:space="preserve">. Результатом верификации модели может быть подтверждение </w:t>
-      </w:r>
-      <w:r>
-        <w:rPr>
-          <w:lang w:val="ru-RU"/>
-        </w:rPr>
-        <w:lastRenderedPageBreak/>
-        <w:t xml:space="preserve">того, что модель удовлетворяет предъявленным </w:t>
+        <w:t xml:space="preserve"> логики</w:t>
+      </w:r>
+      <w:r>
+        <w:rPr>
+          <w:lang w:val="ru-RU"/>
+        </w:rPr>
+        <w:t xml:space="preserve"> </w:t>
+      </w:r>
+      <w:r>
+        <w:rPr>
+          <w:lang w:val="ru-RU"/>
+        </w:rPr>
+        <w:t>[</w:t>
+      </w:r>
+      <w:r>
+        <w:rPr>
+          <w:lang w:val="ru-RU"/>
+        </w:rPr>
+        <w:t>21</w:t>
+      </w:r>
+      <w:r>
+        <w:rPr>
+          <w:lang w:val="ru-RU"/>
+        </w:rPr>
+        <w:t>]</w:t>
+      </w:r>
+      <w:r>
+        <w:rPr>
+          <w:lang w:val="ru-RU"/>
+        </w:rPr>
+        <w:t xml:space="preserve">. Результатом верификации модели может быть подтверждение того, что модель удовлетворяет предъявленным </w:t>
       </w:r>
       <w:proofErr w:type="spellStart"/>
       <w:r>
@@ -6517,7 +7154,68 @@
         <w:t xml:space="preserve"> требует выявления причины некорректности</w:t>
       </w:r>
       <w:r>
+        <w:rPr>
+          <w:lang w:val="ru-RU"/>
+        </w:rPr>
+        <w:t xml:space="preserve"> (</w:t>
+      </w:r>
+      <w:r>
+        <w:rPr>
+          <w:lang w:val="ru-RU"/>
+        </w:rPr>
+        <w:t xml:space="preserve">например, </w:t>
+      </w:r>
+      <w:r>
+        <w:rPr>
+          <w:lang w:val="ru-RU"/>
+        </w:rPr>
+        <w:t xml:space="preserve">наличие ошибок в исходной программе, построенной </w:t>
+      </w:r>
+      <w:proofErr w:type="spellStart"/>
+      <w:r>
+        <w:rPr>
+          <w:lang w:val="ru-RU"/>
+        </w:rPr>
+        <w:t>моделе</w:t>
+      </w:r>
+      <w:proofErr w:type="spellEnd"/>
+      <w:r>
+        <w:rPr>
+          <w:lang w:val="ru-RU"/>
+        </w:rPr>
+        <w:t xml:space="preserve"> или спецификации</w:t>
+      </w:r>
+      <w:r>
+        <w:rPr>
+          <w:lang w:val="ru-RU"/>
+        </w:rPr>
+        <w:t>)</w:t>
+      </w:r>
+      <w:r>
+        <w:rPr>
+          <w:lang w:val="ru-RU"/>
+        </w:rPr>
         <w:t>.</w:t>
+      </w:r>
+      <w:r>
+        <w:rPr>
+          <w:lang w:val="ru-RU"/>
+        </w:rPr>
+        <w:t xml:space="preserve"> Решение этих задач плохо </w:t>
+      </w:r>
+      <w:proofErr w:type="spellStart"/>
+      <w:r>
+        <w:rPr>
+          <w:lang w:val="ru-RU"/>
+        </w:rPr>
+        <w:t>поддается</w:t>
+      </w:r>
+      <w:proofErr w:type="spellEnd"/>
+      <w:r>
+        <w:rPr>
+          <w:lang w:val="ru-RU"/>
+        </w:rPr>
+        <w:t xml:space="preserve"> автоматизации для программ общего вида.</w:t>
       </w:r>
     </w:p>
     <w:p>
@@ -6528,7 +7226,7 @@
           <w:lang w:val="ru-RU"/>
         </w:rPr>
       </w:pPr>
-      <w:bookmarkStart w:id="8" w:name="_Toc323216268"/>
+      <w:bookmarkStart w:id="8" w:name="_Toc323294843"/>
       <w:r>
         <w:rPr>
           <w:lang w:val="ru-RU"/>
@@ -6628,25 +7326,17 @@
         </w:rPr>
         <w:t xml:space="preserve">системы описания и тестирования прототипов программных архитектур, </w:t>
       </w:r>
-      <w:proofErr w:type="gramStart"/>
-      <w:r>
-        <w:rPr>
-          <w:lang w:val="ru-RU"/>
-        </w:rPr>
-        <w:t>которая</w:t>
-      </w:r>
-      <w:proofErr w:type="gramEnd"/>
-      <w:r>
-        <w:rPr>
-          <w:lang w:val="ru-RU"/>
-        </w:rPr>
-        <w:t xml:space="preserve"> </w:t>
-      </w:r>
-      <w:r>
-        <w:rPr>
-          <w:lang w:val="ru-RU"/>
-        </w:rPr>
-        <w:t xml:space="preserve">позволяет обеспечить выполнение  перечисленных  требований. </w:t>
+      <w:r>
+        <w:rPr>
+          <w:lang w:val="ru-RU"/>
+        </w:rPr>
+        <w:t>позволяющей</w:t>
+      </w:r>
+      <w:r>
+        <w:rPr>
+          <w:lang w:val="ru-RU"/>
+        </w:rPr>
+        <w:t xml:space="preserve"> обеспечить выполнение  перечисленных  требований. </w:t>
       </w:r>
       <w:r>
         <w:rPr>
@@ -6681,7 +7371,7 @@
           <w:lang w:val="ru-RU"/>
         </w:rPr>
       </w:pPr>
-      <w:bookmarkStart w:id="9" w:name="_Toc323216269"/>
+      <w:bookmarkStart w:id="9" w:name="_Toc323294844"/>
       <w:r>
         <w:rPr>
           <w:lang w:val="ru-RU"/>
@@ -6698,7 +7388,7 @@
           <w:lang w:val="ru-RU"/>
         </w:rPr>
       </w:pPr>
-      <w:bookmarkStart w:id="10" w:name="_Toc323216270"/>
+      <w:bookmarkStart w:id="10" w:name="_Toc323294845"/>
       <w:r>
         <w:rPr>
           <w:lang w:val="ru-RU"/>
@@ -6809,7 +7499,7 @@
           <w:lang w:val="ru-RU"/>
         </w:rPr>
       </w:pPr>
-      <w:bookmarkStart w:id="11" w:name="_Toc323216271"/>
+      <w:bookmarkStart w:id="11" w:name="_Toc323294846"/>
       <w:r>
         <w:rPr>
           <w:lang w:val="ru-RU"/>
@@ -6915,15 +7605,7 @@
         <w:rPr>
           <w:lang w:val="ru-RU"/>
         </w:rPr>
-        <w:t>данными о связи между</w:t>
-      </w:r>
-      <w:bookmarkStart w:id="12" w:name="_GoBack"/>
-      <w:bookmarkEnd w:id="12"/>
-      <w:r>
-        <w:rPr>
-          <w:lang w:val="ru-RU"/>
-        </w:rPr>
-        <w:t xml:space="preserve"> элементами архитектуры</w:t>
+        <w:t>данными о связи между элементами архитектуры</w:t>
       </w:r>
       <w:r>
         <w:rPr>
@@ -6978,7 +7660,7 @@
           <w:lang w:val="ru-RU"/>
         </w:rPr>
       </w:pPr>
-      <w:bookmarkStart w:id="13" w:name="_Toc323216272"/>
+      <w:bookmarkStart w:id="12" w:name="_Toc323294847"/>
       <w:r>
         <w:rPr>
           <w:lang w:val="ru-RU"/>
@@ -6991,7 +7673,7 @@
         </w:rPr>
         <w:t xml:space="preserve"> Модель прототипа архитектуры</w:t>
       </w:r>
-      <w:bookmarkEnd w:id="13"/>
+      <w:bookmarkEnd w:id="12"/>
     </w:p>
     <w:p>
       <w:pPr>
@@ -7455,6 +8137,44 @@
         <w:rPr>
           <w:lang w:val="ru-RU"/>
         </w:rPr>
+        <w:t>Одним из языков, котор</w:t>
+      </w:r>
+      <w:r>
+        <w:rPr>
+          <w:lang w:val="ru-RU"/>
+        </w:rPr>
+        <w:t>ый позволяет специфицировать требования к прототипу</w:t>
+      </w:r>
+      <w:r>
+        <w:rPr>
+          <w:lang w:val="ru-RU"/>
+        </w:rPr>
+        <w:t xml:space="preserve">, является </w:t>
+      </w:r>
+      <w:proofErr w:type="spellStart"/>
+      <w:r>
+        <w:rPr>
+          <w:lang w:val="ru-RU"/>
+        </w:rPr>
+        <w:t>темпоральная</w:t>
+      </w:r>
+      <w:proofErr w:type="spellEnd"/>
+      <w:r>
+        <w:rPr>
+          <w:lang w:val="ru-RU"/>
+        </w:rPr>
+        <w:t xml:space="preserve"> логика.</w:t>
+      </w:r>
+      <w:r>
+        <w:rPr>
+          <w:lang w:val="ru-RU"/>
+        </w:rPr>
+        <w:t xml:space="preserve"> </w:t>
+      </w:r>
+      <w:r>
+        <w:rPr>
+          <w:lang w:val="ru-RU"/>
+        </w:rPr>
         <w:t>Спецификации</w:t>
       </w:r>
       <w:r>
@@ -7631,6 +8351,58 @@
         </w:rPr>
         <w:t xml:space="preserve">о временной шкале. </w:t>
       </w:r>
+      <w:r>
+        <w:rPr>
+          <w:lang w:val="ru-RU"/>
+        </w:rPr>
+        <w:t>Свойства систем описывают</w:t>
+      </w:r>
+      <w:r>
+        <w:rPr>
+          <w:lang w:val="ru-RU"/>
+        </w:rPr>
+        <w:t xml:space="preserve">ся в </w:t>
+      </w:r>
+      <w:proofErr w:type="spellStart"/>
+      <w:r>
+        <w:rPr>
+          <w:lang w:val="ru-RU"/>
+        </w:rPr>
+        <w:t>темпоральной</w:t>
+      </w:r>
+      <w:proofErr w:type="spellEnd"/>
+      <w:r>
+        <w:rPr>
+          <w:lang w:val="ru-RU"/>
+        </w:rPr>
+        <w:t xml:space="preserve"> логике при по</w:t>
+      </w:r>
+      <w:r>
+        <w:rPr>
+          <w:lang w:val="ru-RU"/>
+        </w:rPr>
+        <w:t xml:space="preserve">мощи </w:t>
+      </w:r>
+      <w:proofErr w:type="spellStart"/>
+      <w:r>
+        <w:rPr>
+          <w:lang w:val="ru-RU"/>
+        </w:rPr>
+        <w:t>темпоральных</w:t>
+      </w:r>
+      <w:proofErr w:type="spellEnd"/>
+      <w:r>
+        <w:rPr>
+          <w:lang w:val="ru-RU"/>
+        </w:rPr>
+        <w:t xml:space="preserve"> формул</w:t>
+      </w:r>
+      <w:r>
+        <w:rPr>
+          <w:lang w:val="ru-RU"/>
+        </w:rPr>
+        <w:t>.</w:t>
+      </w:r>
     </w:p>
     <w:p>
       <w:pPr>
@@ -7698,7 +8470,14 @@
         <w:rPr>
           <w:lang w:val="ru-RU"/>
         </w:rPr>
-        <w:t xml:space="preserve"> или опровергнуть выполнение какого-либо свойства из набора спецификации. </w:t>
+        <w:t xml:space="preserve"> или опровергнуть выполнение какого-либо свойства из набора </w:t>
+      </w:r>
+      <w:r>
+        <w:rPr>
+          <w:lang w:val="ru-RU"/>
+        </w:rPr>
+        <w:lastRenderedPageBreak/>
+        <w:t xml:space="preserve">спецификации. </w:t>
       </w:r>
       <w:r>
         <w:rPr>
@@ -7723,28 +8502,39 @@
     </w:p>
     <w:p>
       <w:pPr>
-        <w:rPr>
-          <w:lang w:val="ru-RU"/>
-        </w:rPr>
-      </w:pPr>
-      <w:r>
-        <w:rPr>
-          <w:lang w:val="ru-RU"/>
-        </w:rPr>
-        <w:lastRenderedPageBreak/>
-        <w:t>Такое о</w:t>
-      </w:r>
-      <w:r>
-        <w:rPr>
-          <w:lang w:val="ru-RU"/>
-        </w:rPr>
-        <w:t>писание модели прототипа позволяе</w:t>
-      </w:r>
-      <w:r>
-        <w:rPr>
-          <w:lang w:val="ru-RU"/>
-        </w:rPr>
-        <w:t xml:space="preserve">т значительно упростить подход к верификации исходного прототипа, а так же сделать этот процесс более строгим и формальным. В методах верификации систем в качестве моделей обычно используют </w:t>
+        <w:pStyle w:val="2"/>
+        <w:rPr>
+          <w:lang w:val="ru-RU"/>
+        </w:rPr>
+      </w:pPr>
+      <w:bookmarkStart w:id="13" w:name="_Toc323294848"/>
+      <w:r>
+        <w:rPr>
+          <w:lang w:val="ru-RU"/>
+        </w:rPr>
+        <w:t xml:space="preserve">2.4 Модель </w:t>
+      </w:r>
+      <w:proofErr w:type="spellStart"/>
+      <w:r>
+        <w:rPr>
+          <w:lang w:val="ru-RU"/>
+        </w:rPr>
+        <w:t>Крипке</w:t>
+      </w:r>
+      <w:bookmarkEnd w:id="13"/>
+      <w:proofErr w:type="spellEnd"/>
+    </w:p>
+    <w:p>
+      <w:pPr>
+        <w:rPr>
+          <w:lang w:val="ru-RU"/>
+        </w:rPr>
+      </w:pPr>
+      <w:r>
+        <w:rPr>
+          <w:lang w:val="ru-RU"/>
+        </w:rPr>
+        <w:t xml:space="preserve">В методах верификации систем в качестве моделей обычно используют </w:t>
       </w:r>
       <w:r>
         <w:rPr>
@@ -8248,6 +9038,51 @@
         </w:rPr>
         <w:t>, а ребра - переходы из состояния в состояние. Функция пометок сопоставляет каждой вершине множество свойств, которые выполняются в соответствующем состоянии.</w:t>
       </w:r>
+      <w:r>
+        <w:rPr>
+          <w:lang w:val="ru-RU"/>
+        </w:rPr>
+        <w:t xml:space="preserve"> </w:t>
+      </w:r>
+    </w:p>
+    <w:p>
+      <w:pPr>
+        <w:rPr>
+          <w:lang w:val="ru-RU"/>
+        </w:rPr>
+      </w:pPr>
+      <w:r>
+        <w:rPr>
+          <w:lang w:val="ru-RU"/>
+        </w:rPr>
+        <w:t>Описанная</w:t>
+      </w:r>
+      <w:r>
+        <w:rPr>
+          <w:lang w:val="ru-RU"/>
+        </w:rPr>
+        <w:t xml:space="preserve"> модель</w:t>
+      </w:r>
+      <w:r>
+        <w:rPr>
+          <w:lang w:val="ru-RU"/>
+        </w:rPr>
+        <w:t xml:space="preserve"> приспособлена для верификации. Для записи требований к ней используются языки </w:t>
+      </w:r>
+      <w:proofErr w:type="spellStart"/>
+      <w:r>
+        <w:rPr>
+          <w:lang w:val="ru-RU"/>
+        </w:rPr>
+        <w:t>темпоральной</w:t>
+      </w:r>
+      <w:proofErr w:type="spellEnd"/>
+      <w:r>
+        <w:rPr>
+          <w:lang w:val="ru-RU"/>
+        </w:rPr>
+        <w:t xml:space="preserve"> логики: LTL, CTL, CTL* и другие.</w:t>
+      </w:r>
     </w:p>
     <w:p>
       <w:pPr>
@@ -8372,14 +9207,12 @@
         </w:rPr>
         <w:t xml:space="preserve">, описание модели можно провести с помощью </w:t>
       </w:r>
-      <w:proofErr w:type="spellStart"/>
-      <w:r>
-        <w:rPr>
-          <w:lang w:val="ru-RU"/>
-        </w:rPr>
-        <w:t>четверки</w:t>
-      </w:r>
-      <w:proofErr w:type="spellEnd"/>
+      <w:r>
+        <w:rPr>
+          <w:lang w:val="ru-RU"/>
+        </w:rPr>
+        <w:t>кортежа</w:t>
+      </w:r>
       <w:r>
         <w:rPr>
           <w:lang w:val="ru-RU"/>
@@ -8592,6 +9425,7 @@
         </w:numPr>
       </w:pPr>
       <w:r>
+        <w:lastRenderedPageBreak/>
         <w:t xml:space="preserve">L = </w:t>
       </w:r>
       <w:proofErr w:type="gramStart"/>
@@ -9077,7 +9911,6 @@
         <w:rPr>
           <w:lang w:val="ru-RU"/>
         </w:rPr>
-        <w:lastRenderedPageBreak/>
         <w:t xml:space="preserve">алфавитом </w:t>
       </w:r>
       <w:r>
@@ -9407,12 +10240,939 @@
     </w:p>
     <w:p>
       <w:pPr>
+        <w:rPr>
+          <w:lang w:val="ru-RU"/>
+        </w:rPr>
+      </w:pPr>
+      <w:r>
+        <w:rPr>
+          <w:lang w:val="ru-RU"/>
+        </w:rPr>
+        <w:t xml:space="preserve">Исходя из определения модели </w:t>
+      </w:r>
+      <w:proofErr w:type="spellStart"/>
+      <w:r>
+        <w:rPr>
+          <w:lang w:val="ru-RU"/>
+        </w:rPr>
+        <w:t>Крипке</w:t>
+      </w:r>
+      <w:proofErr w:type="spellEnd"/>
+      <w:r>
+        <w:rPr>
+          <w:lang w:val="ru-RU"/>
+        </w:rPr>
+        <w:t xml:space="preserve"> и описанного выше абстрактного </w:t>
+      </w:r>
+      <w:proofErr w:type="spellStart"/>
+      <w:r>
+        <w:rPr>
+          <w:lang w:val="ru-RU"/>
+        </w:rPr>
+        <w:t>поняти</w:t>
+      </w:r>
+      <w:proofErr w:type="spellEnd"/>
+      <w:r>
+        <w:rPr>
+          <w:lang w:val="ru-RU"/>
+        </w:rPr>
+        <w:t xml:space="preserve"> модели прототипа архитектуры</w:t>
+      </w:r>
+      <w:r>
+        <w:rPr>
+          <w:lang w:val="ru-RU"/>
+        </w:rPr>
+        <w:t>,</w:t>
+      </w:r>
+      <w:r>
+        <w:rPr>
+          <w:lang w:val="ru-RU"/>
+        </w:rPr>
+        <w:t xml:space="preserve"> можно сделать вывод о</w:t>
+      </w:r>
+      <w:r>
+        <w:rPr>
+          <w:lang w:val="ru-RU"/>
+        </w:rPr>
+        <w:t>б</w:t>
+      </w:r>
+      <w:r>
+        <w:rPr>
+          <w:lang w:val="ru-RU"/>
+        </w:rPr>
+        <w:t xml:space="preserve"> их </w:t>
+      </w:r>
+      <w:proofErr w:type="spellStart"/>
+      <w:r>
+        <w:rPr>
+          <w:lang w:val="ru-RU"/>
+        </w:rPr>
+        <w:t>взаимнооднозначном</w:t>
+      </w:r>
+      <w:proofErr w:type="spellEnd"/>
+      <w:r>
+        <w:rPr>
+          <w:lang w:val="ru-RU"/>
+        </w:rPr>
+        <w:t xml:space="preserve"> соответствии. Действительно, </w:t>
+      </w:r>
+      <w:r>
+        <w:rPr>
+          <w:lang w:val="ru-RU"/>
+        </w:rPr>
+        <w:t xml:space="preserve">обе представленные модели содержат в </w:t>
+      </w:r>
+      <w:proofErr w:type="spellStart"/>
+      <w:r>
+        <w:rPr>
+          <w:lang w:val="ru-RU"/>
+        </w:rPr>
+        <w:t>своем</w:t>
+      </w:r>
+      <w:proofErr w:type="spellEnd"/>
+      <w:r>
+        <w:rPr>
+          <w:lang w:val="ru-RU"/>
+        </w:rPr>
+        <w:t xml:space="preserve"> описании множество состояний, </w:t>
+      </w:r>
+    </w:p>
+    <w:p>
+      <w:pPr>
         <w:pStyle w:val="2"/>
         <w:rPr>
           <w:lang w:val="ru-RU"/>
         </w:rPr>
       </w:pPr>
-      <w:bookmarkStart w:id="14" w:name="_Toc323216273"/>
+      <w:bookmarkStart w:id="14" w:name="_Toc323294849"/>
+      <w:bookmarkStart w:id="15" w:name="_GoBack"/>
+      <w:bookmarkEnd w:id="15"/>
+      <w:r>
+        <w:rPr>
+          <w:lang w:val="ru-RU"/>
+        </w:rPr>
+        <w:t xml:space="preserve">2.5 Язык </w:t>
+      </w:r>
+      <w:proofErr w:type="spellStart"/>
+      <w:r>
+        <w:rPr>
+          <w:lang w:val="ru-RU"/>
+        </w:rPr>
+        <w:t>темпоральной</w:t>
+      </w:r>
+      <w:proofErr w:type="spellEnd"/>
+      <w:r>
+        <w:rPr>
+          <w:lang w:val="ru-RU"/>
+        </w:rPr>
+        <w:t xml:space="preserve"> логики </w:t>
+      </w:r>
+      <w:r>
+        <w:t>LTL</w:t>
+      </w:r>
+      <w:bookmarkEnd w:id="14"/>
+    </w:p>
+    <w:p>
+      <w:pPr>
+        <w:rPr>
+          <w:lang w:val="ru-RU"/>
+        </w:rPr>
+      </w:pPr>
+      <w:proofErr w:type="spellStart"/>
+      <w:r>
+        <w:rPr>
+          <w:lang w:val="ru-RU"/>
+        </w:rPr>
+        <w:t>Темпоральная</w:t>
+      </w:r>
+      <w:proofErr w:type="spellEnd"/>
+      <w:r>
+        <w:rPr>
+          <w:lang w:val="ru-RU"/>
+        </w:rPr>
+        <w:t xml:space="preserve"> логика </w:t>
+      </w:r>
+      <w:r>
+        <w:t>LTL</w:t>
+      </w:r>
+      <w:r>
+        <w:rPr>
+          <w:lang w:val="ru-RU"/>
+        </w:rPr>
+        <w:t>(</w:t>
+      </w:r>
+      <w:r>
+        <w:t>L</w:t>
+      </w:r>
+      <w:proofErr w:type="spellStart"/>
+      <w:r>
+        <w:rPr>
+          <w:lang w:val="ru-RU"/>
+        </w:rPr>
+        <w:t>inear</w:t>
+      </w:r>
+      <w:proofErr w:type="spellEnd"/>
+      <w:r>
+        <w:rPr>
+          <w:lang w:val="ru-RU"/>
+        </w:rPr>
+        <w:t xml:space="preserve"> </w:t>
+      </w:r>
+      <w:r>
+        <w:t>T</w:t>
+      </w:r>
+      <w:proofErr w:type="spellStart"/>
+      <w:r>
+        <w:rPr>
+          <w:lang w:val="ru-RU"/>
+        </w:rPr>
+        <w:t>emporal</w:t>
+      </w:r>
+      <w:proofErr w:type="spellEnd"/>
+      <w:r>
+        <w:rPr>
+          <w:lang w:val="ru-RU"/>
+        </w:rPr>
+        <w:t xml:space="preserve"> </w:t>
+      </w:r>
+      <w:r>
+        <w:t>L</w:t>
+      </w:r>
+      <w:proofErr w:type="spellStart"/>
+      <w:r>
+        <w:rPr>
+          <w:lang w:val="ru-RU"/>
+        </w:rPr>
+        <w:t>ogic</w:t>
+      </w:r>
+      <w:proofErr w:type="spellEnd"/>
+      <w:r>
+        <w:rPr>
+          <w:lang w:val="ru-RU"/>
+        </w:rPr>
+        <w:t xml:space="preserve"> или</w:t>
+      </w:r>
+      <w:r>
+        <w:rPr>
+          <w:lang w:val="ru-RU"/>
+        </w:rPr>
+        <w:t xml:space="preserve"> </w:t>
+      </w:r>
+      <w:r>
+        <w:t>L</w:t>
+      </w:r>
+      <w:proofErr w:type="spellStart"/>
+      <w:r>
+        <w:rPr>
+          <w:lang w:val="ru-RU"/>
+        </w:rPr>
+        <w:t>inear-time</w:t>
+      </w:r>
+      <w:proofErr w:type="spellEnd"/>
+      <w:r>
+        <w:rPr>
+          <w:lang w:val="ru-RU"/>
+        </w:rPr>
+        <w:t xml:space="preserve"> </w:t>
+      </w:r>
+      <w:r>
+        <w:t>T</w:t>
+      </w:r>
+      <w:proofErr w:type="spellStart"/>
+      <w:r>
+        <w:rPr>
+          <w:lang w:val="ru-RU"/>
+        </w:rPr>
+        <w:t>emporal</w:t>
+      </w:r>
+      <w:proofErr w:type="spellEnd"/>
+      <w:r>
+        <w:rPr>
+          <w:lang w:val="ru-RU"/>
+        </w:rPr>
+        <w:t xml:space="preserve"> </w:t>
+      </w:r>
+      <w:r>
+        <w:t>L</w:t>
+      </w:r>
+      <w:proofErr w:type="spellStart"/>
+      <w:r>
+        <w:rPr>
+          <w:lang w:val="ru-RU"/>
+        </w:rPr>
+        <w:t>ogic</w:t>
+      </w:r>
+      <w:proofErr w:type="spellEnd"/>
+      <w:r>
+        <w:rPr>
+          <w:lang w:val="ru-RU"/>
+        </w:rPr>
+        <w:t>)</w:t>
+      </w:r>
+      <w:r>
+        <w:rPr>
+          <w:lang w:val="ru-RU"/>
+        </w:rPr>
+        <w:t xml:space="preserve"> представляет собой вид модальной </w:t>
+      </w:r>
+      <w:proofErr w:type="spellStart"/>
+      <w:r>
+        <w:rPr>
+          <w:lang w:val="ru-RU"/>
+        </w:rPr>
+        <w:t>темпоральной</w:t>
+      </w:r>
+      <w:proofErr w:type="spellEnd"/>
+      <w:r>
+        <w:rPr>
+          <w:lang w:val="ru-RU"/>
+        </w:rPr>
+        <w:t xml:space="preserve"> логики</w:t>
+      </w:r>
+      <w:r>
+        <w:rPr>
+          <w:lang w:val="ru-RU"/>
+        </w:rPr>
+        <w:t xml:space="preserve">, которая кроме стандартных логических связок, переменных и предикатов </w:t>
+      </w:r>
+      <w:proofErr w:type="spellStart"/>
+      <w:r>
+        <w:rPr>
+          <w:lang w:val="ru-RU"/>
+        </w:rPr>
+        <w:t>содержет</w:t>
+      </w:r>
+      <w:proofErr w:type="spellEnd"/>
+      <w:r>
+        <w:rPr>
+          <w:lang w:val="ru-RU"/>
+        </w:rPr>
+        <w:t xml:space="preserve"> модальные операторы, ссылающиеся на время.</w:t>
+      </w:r>
+      <w:r>
+        <w:rPr>
+          <w:lang w:val="ru-RU"/>
+        </w:rPr>
+        <w:t xml:space="preserve"> </w:t>
+      </w:r>
+    </w:p>
+    <w:p>
+      <w:pPr>
+        <w:rPr>
+          <w:lang w:val="ru-RU"/>
+        </w:rPr>
+      </w:pPr>
+      <w:r>
+        <w:rPr>
+          <w:lang w:val="ru-RU"/>
+        </w:rPr>
+        <w:t xml:space="preserve">Язык LTL состоит из множества атомарных высказываний p1, p2, … </w:t>
+      </w:r>
+      <m:oMath>
+        <m:r>
+          <w:rPr>
+            <w:rFonts w:ascii="Cambria Math" w:hAnsi="Cambria Math"/>
+            <w:lang w:val="ru-RU"/>
+          </w:rPr>
+          <m:t>∈</m:t>
+        </m:r>
+      </m:oMath>
+      <w:r>
+        <w:rPr>
+          <w:lang w:val="ru-RU"/>
+        </w:rPr>
+        <w:t xml:space="preserve"> AP, логических связей</w:t>
+      </w:r>
+      <w:proofErr w:type="gramStart"/>
+      <w:r>
+        <w:rPr>
+          <w:lang w:val="ru-RU"/>
+        </w:rPr>
+        <w:t xml:space="preserve"> </w:t>
+      </w:r>
+      <w:r>
+        <w:rPr>
+          <w:lang w:val="ru-RU"/>
+        </w:rPr>
+        <w:t xml:space="preserve"> </w:t>
+      </w:r>
+      <m:oMath>
+        <m:r>
+          <w:rPr>
+            <w:rFonts w:ascii="Cambria Math" w:hAnsi="Cambria Math"/>
+            <w:lang w:val="ru-RU"/>
+          </w:rPr>
+          <m:t>¬</m:t>
+        </m:r>
+      </m:oMath>
+      <w:r>
+        <w:rPr>
+          <w:lang w:val="ru-RU"/>
+        </w:rPr>
+        <w:t>,</w:t>
+      </w:r>
+      <w:proofErr w:type="gramEnd"/>
+      <w:r>
+        <w:rPr>
+          <w:lang w:val="ru-RU"/>
+        </w:rPr>
+        <w:t xml:space="preserve"> /\, \/, → </w:t>
+      </w:r>
+      <w:r>
+        <w:rPr>
+          <w:lang w:val="ru-RU"/>
+        </w:rPr>
+        <w:t xml:space="preserve">и </w:t>
+      </w:r>
+      <w:proofErr w:type="spellStart"/>
+      <w:r>
+        <w:rPr>
+          <w:lang w:val="ru-RU"/>
+        </w:rPr>
+        <w:t>темпоральных</w:t>
+      </w:r>
+      <w:proofErr w:type="spellEnd"/>
+      <w:r>
+        <w:rPr>
+          <w:lang w:val="ru-RU"/>
+        </w:rPr>
+        <w:t xml:space="preserve"> операторов.</w:t>
+      </w:r>
+    </w:p>
+    <w:p>
+      <w:pPr>
+        <w:rPr>
+          <w:lang w:val="ru-RU"/>
+        </w:rPr>
+      </w:pPr>
+      <w:r>
+        <w:rPr>
+          <w:lang w:val="ru-RU"/>
+        </w:rPr>
+        <w:t xml:space="preserve">Пусть </w:t>
+      </w:r>
+      <w:r>
+        <w:rPr>
+          <w:i/>
+          <w:lang w:val="ru-RU"/>
+        </w:rPr>
+        <w:t>φ</w:t>
+      </w:r>
+      <w:r>
+        <w:rPr>
+          <w:lang w:val="ru-RU"/>
+        </w:rPr>
+        <w:t xml:space="preserve"> — правильно построенная формула. Тогда</w:t>
+      </w:r>
+    </w:p>
+    <w:p>
+      <w:pPr>
+        <w:pStyle w:val="ac"/>
+        <w:numPr>
+          <w:ilvl w:val="0"/>
+          <w:numId w:val="23"/>
+        </w:numPr>
+        <w:rPr>
+          <w:lang w:val="ru-RU"/>
+        </w:rPr>
+      </w:pPr>
+      <w:proofErr w:type="spellStart"/>
+      <w:r>
+        <w:rPr>
+          <w:lang w:val="ru-RU"/>
+        </w:rPr>
+        <w:t>X</w:t>
+      </w:r>
+      <w:r>
+        <w:rPr>
+          <w:i/>
+          <w:lang w:val="ru-RU"/>
+        </w:rPr>
+        <w:t>φ</w:t>
+      </w:r>
+      <w:proofErr w:type="spellEnd"/>
+      <w:r>
+        <w:rPr>
+          <w:lang w:val="ru-RU"/>
+        </w:rPr>
+        <w:t xml:space="preserve"> (в следующем состоянии </w:t>
+      </w:r>
+      <w:r>
+        <w:rPr>
+          <w:i/>
+          <w:lang w:val="ru-RU"/>
+        </w:rPr>
+        <w:t>φ</w:t>
+      </w:r>
+      <w:r>
+        <w:rPr>
+          <w:lang w:val="ru-RU"/>
+        </w:rPr>
+        <w:t xml:space="preserve"> верно — </w:t>
+      </w:r>
+      <w:proofErr w:type="spellStart"/>
+      <w:r>
+        <w:rPr>
+          <w:lang w:val="ru-RU"/>
+        </w:rPr>
+        <w:t>neXt</w:t>
+      </w:r>
+      <w:proofErr w:type="spellEnd"/>
+      <w:r>
+        <w:rPr>
+          <w:lang w:val="ru-RU"/>
+        </w:rPr>
+        <w:t>);</w:t>
+      </w:r>
+    </w:p>
+    <w:p>
+      <w:pPr>
+        <w:pStyle w:val="ac"/>
+        <w:numPr>
+          <w:ilvl w:val="0"/>
+          <w:numId w:val="23"/>
+        </w:numPr>
+        <w:rPr>
+          <w:lang w:val="ru-RU"/>
+        </w:rPr>
+      </w:pPr>
+      <w:proofErr w:type="spellStart"/>
+      <w:r>
+        <w:rPr>
+          <w:lang w:val="ru-RU"/>
+        </w:rPr>
+        <w:t>G</w:t>
+      </w:r>
+      <w:r>
+        <w:rPr>
+          <w:i/>
+          <w:lang w:val="ru-RU"/>
+        </w:rPr>
+        <w:t>φ</w:t>
+      </w:r>
+      <w:proofErr w:type="spellEnd"/>
+      <w:r>
+        <w:rPr>
+          <w:lang w:val="ru-RU"/>
+        </w:rPr>
+        <w:t xml:space="preserve"> (</w:t>
+      </w:r>
+      <w:r>
+        <w:rPr>
+          <w:i/>
+          <w:lang w:val="ru-RU"/>
+        </w:rPr>
+        <w:t>φ</w:t>
+      </w:r>
+      <w:r>
+        <w:rPr>
+          <w:lang w:val="ru-RU"/>
+        </w:rPr>
+        <w:t xml:space="preserve"> верно всегда — </w:t>
+      </w:r>
+      <w:proofErr w:type="spellStart"/>
+      <w:r>
+        <w:rPr>
+          <w:lang w:val="ru-RU"/>
+        </w:rPr>
+        <w:t>Globally</w:t>
+      </w:r>
+      <w:proofErr w:type="spellEnd"/>
+      <w:r>
+        <w:rPr>
+          <w:lang w:val="ru-RU"/>
+        </w:rPr>
+        <w:t>);</w:t>
+      </w:r>
+    </w:p>
+    <w:p>
+      <w:pPr>
+        <w:pStyle w:val="ac"/>
+        <w:numPr>
+          <w:ilvl w:val="0"/>
+          <w:numId w:val="23"/>
+        </w:numPr>
+        <w:rPr>
+          <w:lang w:val="ru-RU"/>
+        </w:rPr>
+      </w:pPr>
+      <w:proofErr w:type="spellStart"/>
+      <w:r>
+        <w:rPr>
+          <w:lang w:val="ru-RU"/>
+        </w:rPr>
+        <w:lastRenderedPageBreak/>
+        <w:t>F</w:t>
+      </w:r>
+      <w:r>
+        <w:rPr>
+          <w:i/>
+          <w:lang w:val="ru-RU"/>
+        </w:rPr>
+        <w:t>φ</w:t>
+      </w:r>
+      <w:proofErr w:type="spellEnd"/>
+      <w:r>
+        <w:rPr>
+          <w:lang w:val="ru-RU"/>
+        </w:rPr>
+        <w:t xml:space="preserve"> (</w:t>
+      </w:r>
+      <w:r>
+        <w:rPr>
+          <w:i/>
+          <w:lang w:val="ru-RU"/>
+        </w:rPr>
+        <w:t>φ</w:t>
+      </w:r>
+      <w:r>
+        <w:rPr>
+          <w:lang w:val="ru-RU"/>
+        </w:rPr>
+        <w:t xml:space="preserve"> когда-нибудь будет верно — </w:t>
+      </w:r>
+      <w:proofErr w:type="spellStart"/>
+      <w:r>
+        <w:rPr>
+          <w:lang w:val="ru-RU"/>
+        </w:rPr>
+        <w:t>Finally</w:t>
+      </w:r>
+      <w:proofErr w:type="spellEnd"/>
+      <w:r>
+        <w:rPr>
+          <w:lang w:val="ru-RU"/>
+        </w:rPr>
+        <w:t>);</w:t>
+      </w:r>
+    </w:p>
+    <w:p>
+      <w:pPr>
+        <w:pStyle w:val="ac"/>
+        <w:numPr>
+          <w:ilvl w:val="0"/>
+          <w:numId w:val="23"/>
+        </w:numPr>
+        <w:rPr>
+          <w:lang w:val="ru-RU"/>
+        </w:rPr>
+      </w:pPr>
+      <w:proofErr w:type="spellStart"/>
+      <w:r>
+        <w:rPr>
+          <w:i/>
+          <w:lang w:val="ru-RU"/>
+        </w:rPr>
+        <w:t>ψ</w:t>
+      </w:r>
+      <w:r>
+        <w:rPr>
+          <w:lang w:val="ru-RU"/>
+        </w:rPr>
+        <w:t>U</w:t>
+      </w:r>
+      <w:r>
+        <w:rPr>
+          <w:i/>
+          <w:lang w:val="ru-RU"/>
+        </w:rPr>
+        <w:t>φ</w:t>
+      </w:r>
+      <w:proofErr w:type="spellEnd"/>
+      <w:r>
+        <w:rPr>
+          <w:lang w:val="ru-RU"/>
+        </w:rPr>
+        <w:t xml:space="preserve"> (</w:t>
+      </w:r>
+      <w:r>
+        <w:rPr>
+          <w:i/>
+          <w:lang w:val="ru-RU"/>
+        </w:rPr>
+        <w:t>ψ</w:t>
+      </w:r>
+      <w:r>
+        <w:rPr>
+          <w:lang w:val="ru-RU"/>
+        </w:rPr>
+        <w:t xml:space="preserve"> будет верно до тех пор, пока не станет верно </w:t>
+      </w:r>
+      <w:r>
+        <w:rPr>
+          <w:i/>
+          <w:lang w:val="ru-RU"/>
+        </w:rPr>
+        <w:t>φ</w:t>
+      </w:r>
+      <w:r>
+        <w:rPr>
+          <w:lang w:val="ru-RU"/>
+        </w:rPr>
+        <w:t xml:space="preserve"> — </w:t>
+      </w:r>
+      <w:proofErr w:type="spellStart"/>
+      <w:r>
+        <w:rPr>
+          <w:lang w:val="ru-RU"/>
+        </w:rPr>
+        <w:t>Until</w:t>
+      </w:r>
+      <w:proofErr w:type="spellEnd"/>
+      <w:r>
+        <w:rPr>
+          <w:lang w:val="ru-RU"/>
+        </w:rPr>
+        <w:t>)</w:t>
+      </w:r>
+    </w:p>
+    <w:p>
+      <w:pPr>
+        <w:rPr>
+          <w:lang w:val="ru-RU"/>
+        </w:rPr>
+      </w:pPr>
+      <w:r>
+        <w:rPr>
+          <w:lang w:val="ru-RU"/>
+        </w:rPr>
+        <w:t>тоже правильно построенные формулы.</w:t>
+      </w:r>
+    </w:p>
+    <w:p>
+      <w:pPr>
+        <w:rPr>
+          <w:lang w:val="ru-RU"/>
+        </w:rPr>
+      </w:pPr>
+      <w:r>
+        <w:rPr>
+          <w:lang w:val="ru-RU"/>
+        </w:rPr>
+        <w:t xml:space="preserve">Операторы G и F необходимы для упрощения формул. Их можно выразить </w:t>
+      </w:r>
+      <w:proofErr w:type="gramStart"/>
+      <w:r>
+        <w:rPr>
+          <w:lang w:val="ru-RU"/>
+        </w:rPr>
+        <w:t>через</w:t>
+      </w:r>
+      <w:proofErr w:type="gramEnd"/>
+      <w:r>
+        <w:rPr>
+          <w:lang w:val="ru-RU"/>
+        </w:rPr>
+        <w:t xml:space="preserve"> оператор U:</w:t>
+      </w:r>
+    </w:p>
+    <w:p>
+      <w:pPr>
+        <w:pStyle w:val="ac"/>
+        <w:numPr>
+          <w:ilvl w:val="0"/>
+          <w:numId w:val="24"/>
+        </w:numPr>
+        <w:rPr>
+          <w:lang w:val="ru-RU"/>
+        </w:rPr>
+      </w:pPr>
+      <w:r>
+        <w:t>F</w:t>
+      </w:r>
+      <w:r>
+        <w:rPr>
+          <w:i/>
+          <w:lang w:val="ru-RU"/>
+        </w:rPr>
+        <w:t>φ</w:t>
+      </w:r>
+      <w:r>
+        <w:t xml:space="preserve"> </w:t>
+      </w:r>
+      <m:oMath>
+        <m:r>
+          <w:rPr>
+            <w:rFonts w:ascii="Cambria Math" w:hAnsi="Cambria Math"/>
+            <w:lang w:val="ru-RU"/>
+          </w:rPr>
+          <m:t>≡</m:t>
+        </m:r>
+      </m:oMath>
+      <w:r>
+        <w:t xml:space="preserve"> 1U</w:t>
+      </w:r>
+      <w:proofErr w:type="spellStart"/>
+      <w:r>
+        <w:rPr>
+          <w:i/>
+          <w:lang w:val="ru-RU"/>
+        </w:rPr>
+        <w:t>φ</w:t>
+      </w:r>
+      <w:proofErr w:type="spellEnd"/>
+      <w:r>
+        <w:t>;</w:t>
+      </w:r>
+    </w:p>
+    <w:p>
+      <w:pPr>
+        <w:pStyle w:val="ac"/>
+        <w:numPr>
+          <w:ilvl w:val="0"/>
+          <w:numId w:val="24"/>
+        </w:numPr>
+      </w:pPr>
+      <w:r>
+        <w:t>G</w:t>
+      </w:r>
+      <w:r>
+        <w:rPr>
+          <w:i/>
+          <w:lang w:val="ru-RU"/>
+        </w:rPr>
+        <w:t>φ</w:t>
+      </w:r>
+      <w:r>
+        <w:t xml:space="preserve"> </w:t>
+      </w:r>
+      <m:oMath>
+        <m:r>
+          <w:rPr>
+            <w:rFonts w:ascii="Cambria Math" w:hAnsi="Cambria Math"/>
+            <w:lang w:val="ru-RU"/>
+          </w:rPr>
+          <m:t>≡</m:t>
+        </m:r>
+      </m:oMath>
+      <w:r>
+        <w:t xml:space="preserve"> </w:t>
+      </w:r>
+      <m:oMath>
+        <m:r>
+          <w:rPr>
+            <w:rFonts w:ascii="Cambria Math" w:hAnsi="Cambria Math"/>
+            <w:lang w:val="ru-RU"/>
+          </w:rPr>
+          <m:t>¬</m:t>
+        </m:r>
+      </m:oMath>
+      <w:r>
+        <w:t>F</w:t>
+      </w:r>
+      <m:oMath>
+        <m:r>
+          <w:rPr>
+            <w:rFonts w:ascii="Cambria Math" w:hAnsi="Cambria Math"/>
+            <w:lang w:val="ru-RU"/>
+          </w:rPr>
+          <m:t>¬</m:t>
+        </m:r>
+      </m:oMath>
+      <w:r>
+        <w:rPr>
+          <w:i/>
+          <w:lang w:val="ru-RU"/>
+        </w:rPr>
+        <w:t>φ</w:t>
+      </w:r>
+      <w:r>
+        <w:t>.</w:t>
+      </w:r>
+    </w:p>
+    <w:p>
+      <w:pPr>
+        <w:rPr>
+          <w:lang w:val="ru-RU"/>
+        </w:rPr>
+      </w:pPr>
+      <w:r>
+        <w:rPr>
+          <w:szCs w:val="28"/>
+          <w:lang w:val="ru-RU"/>
+        </w:rPr>
+        <w:t xml:space="preserve">Формулы </w:t>
+      </w:r>
+      <w:r>
+        <w:rPr>
+          <w:i/>
+          <w:iCs/>
+          <w:szCs w:val="28"/>
+        </w:rPr>
+        <w:t>LTL</w:t>
+      </w:r>
+      <w:r>
+        <w:rPr>
+          <w:i/>
+          <w:iCs/>
+          <w:szCs w:val="28"/>
+          <w:lang w:val="ru-RU"/>
+        </w:rPr>
+        <w:t xml:space="preserve"> </w:t>
+      </w:r>
+      <w:r>
+        <w:rPr>
+          <w:szCs w:val="28"/>
+          <w:lang w:val="ru-RU"/>
+        </w:rPr>
+        <w:t xml:space="preserve">интерпретируются через исполнение системы переходов в модели </w:t>
+      </w:r>
+      <w:proofErr w:type="spellStart"/>
+      <w:r>
+        <w:rPr>
+          <w:iCs/>
+          <w:szCs w:val="28"/>
+          <w:lang w:val="ru-RU"/>
+        </w:rPr>
+        <w:t>Крипке</w:t>
+      </w:r>
+      <w:proofErr w:type="spellEnd"/>
+      <w:r>
+        <w:rPr>
+          <w:szCs w:val="28"/>
+          <w:lang w:val="ru-RU"/>
+        </w:rPr>
+        <w:t xml:space="preserve">. Если все пути из начального состояния удовлетворяют формуле </w:t>
+      </w:r>
+      <w:r>
+        <w:rPr>
+          <w:i/>
+          <w:iCs/>
+          <w:szCs w:val="28"/>
+        </w:rPr>
+        <w:t>φ</w:t>
+      </w:r>
+      <w:r>
+        <w:rPr>
+          <w:szCs w:val="28"/>
+          <w:lang w:val="ru-RU"/>
+        </w:rPr>
+        <w:t xml:space="preserve">, то будем говорить, что поведение системы удовлетворяет формуле </w:t>
+      </w:r>
+      <w:r>
+        <w:rPr>
+          <w:i/>
+          <w:iCs/>
+          <w:szCs w:val="28"/>
+        </w:rPr>
+        <w:t>φ</w:t>
+      </w:r>
+      <w:r>
+        <w:rPr>
+          <w:szCs w:val="28"/>
+          <w:lang w:val="ru-RU"/>
+        </w:rPr>
+        <w:t>.</w:t>
+      </w:r>
+    </w:p>
+    <w:p>
+      <w:pPr>
+        <w:pStyle w:val="2"/>
+        <w:rPr>
+          <w:lang w:val="ru-RU"/>
+        </w:rPr>
+      </w:pPr>
+      <w:bookmarkStart w:id="16" w:name="_Toc323294850"/>
       <w:r>
         <w:rPr>
           <w:lang w:val="ru-RU"/>
@@ -9423,7 +11183,7 @@
         <w:rPr>
           <w:lang w:val="ru-RU"/>
         </w:rPr>
-        <w:t>4</w:t>
+        <w:t>6</w:t>
       </w:r>
       <w:r>
         <w:rPr>
@@ -9449,7 +11209,7 @@
         </w:rPr>
         <w:t>а</w:t>
       </w:r>
-      <w:bookmarkEnd w:id="14"/>
+      <w:bookmarkEnd w:id="16"/>
     </w:p>
     <w:p>
       <w:pPr>
@@ -9507,7 +11267,7 @@
         <w:rPr>
           <w:lang w:val="ru-RU"/>
         </w:rPr>
-        <w:t xml:space="preserve">Язык, Грамматика, </w:t>
+        <w:t>Язык, Грамматика</w:t>
       </w:r>
     </w:p>
     <w:p>
@@ -9517,7 +11277,7 @@
           <w:lang w:val="ru-RU"/>
         </w:rPr>
       </w:pPr>
-      <w:bookmarkStart w:id="15" w:name="_Toc323216274"/>
+      <w:bookmarkStart w:id="17" w:name="_Toc323294851"/>
       <w:r>
         <w:rPr>
           <w:lang w:val="ru-RU"/>
@@ -9528,7 +11288,7 @@
         <w:rPr>
           <w:lang w:val="ru-RU"/>
         </w:rPr>
-        <w:t>5</w:t>
+        <w:t>7</w:t>
       </w:r>
       <w:r>
         <w:rPr>
@@ -9548,100 +11308,73 @@
         </w:rPr>
         <w:t>прототипа</w:t>
       </w:r>
-      <w:bookmarkEnd w:id="15"/>
-    </w:p>
-    <w:p>
-      <w:pPr>
-        <w:rPr>
-          <w:lang w:val="ru-RU"/>
-        </w:rPr>
-      </w:pPr>
-      <w:r>
-        <w:rPr>
-          <w:lang w:val="ru-RU"/>
-        </w:rPr>
-        <w:t xml:space="preserve">Оптимизации </w:t>
+      <w:bookmarkEnd w:id="17"/>
+    </w:p>
+    <w:p>
+      <w:pPr>
+        <w:rPr>
+          <w:lang w:val="ru-RU"/>
+        </w:rPr>
+      </w:pPr>
+      <w:proofErr w:type="gramStart"/>
+      <w:r>
+        <w:rPr>
+          <w:lang w:val="ru-RU"/>
+        </w:rPr>
+        <w:t xml:space="preserve">Внутреннее представление прототипа в виде конечного автомата имеет много </w:t>
       </w:r>
       <w:proofErr w:type="spellStart"/>
       <w:r>
         <w:rPr>
           <w:lang w:val="ru-RU"/>
         </w:rPr>
-        <w:t>Крипке</w:t>
+        <w:t>приемуществ</w:t>
       </w:r>
       <w:proofErr w:type="spellEnd"/>
       <w:r>
         <w:rPr>
           <w:lang w:val="ru-RU"/>
         </w:rPr>
-        <w:t>?</w:t>
-      </w:r>
-    </w:p>
-    <w:p>
-      <w:pPr>
-        <w:rPr>
-          <w:lang w:val="ru-RU"/>
-        </w:rPr>
-      </w:pPr>
-      <w:proofErr w:type="gramStart"/>
-      <w:r>
-        <w:rPr>
-          <w:lang w:val="ru-RU"/>
-        </w:rPr>
-        <w:t xml:space="preserve">Внутреннее представление прототипа в виде конечного автомата имеет много </w:t>
+        <w:t xml:space="preserve">, среди которых можно выделить возможность проанализировать и модифицировать </w:t>
+      </w:r>
+      <w:r>
+        <w:rPr>
+          <w:lang w:val="ru-RU"/>
+        </w:rPr>
+        <w:t>это представление</w:t>
+      </w:r>
+      <w:r>
+        <w:rPr>
+          <w:lang w:val="ru-RU"/>
+        </w:rPr>
+        <w:t xml:space="preserve"> с целью упрощения. </w:t>
+      </w:r>
+      <w:proofErr w:type="gramEnd"/>
+    </w:p>
+    <w:p>
+      <w:pPr>
+        <w:rPr>
+          <w:lang w:val="ru-RU"/>
+        </w:rPr>
+      </w:pPr>
+      <w:r>
+        <w:rPr>
+          <w:lang w:val="ru-RU"/>
+        </w:rPr>
+        <w:t xml:space="preserve">выполняет ряд оптимизации над внутренним представлением, например, </w:t>
       </w:r>
       <w:proofErr w:type="spellStart"/>
       <w:r>
         <w:rPr>
           <w:lang w:val="ru-RU"/>
         </w:rPr>
-        <w:t>приемуществ</w:t>
+        <w:t>детерминизацию</w:t>
       </w:r>
       <w:proofErr w:type="spellEnd"/>
       <w:r>
         <w:rPr>
           <w:lang w:val="ru-RU"/>
         </w:rPr>
-        <w:t xml:space="preserve">, среди которых можно выделить возможность проанализировать и модифицировать </w:t>
-      </w:r>
-      <w:r>
-        <w:rPr>
-          <w:lang w:val="ru-RU"/>
-        </w:rPr>
-        <w:t>это представление</w:t>
-      </w:r>
-      <w:r>
-        <w:rPr>
-          <w:lang w:val="ru-RU"/>
-        </w:rPr>
-        <w:t xml:space="preserve"> с целью упрощения. </w:t>
-      </w:r>
-      <w:proofErr w:type="gramEnd"/>
-    </w:p>
-    <w:p>
-      <w:pPr>
-        <w:rPr>
-          <w:lang w:val="ru-RU"/>
-        </w:rPr>
-      </w:pPr>
-      <w:r>
-        <w:rPr>
-          <w:lang w:val="ru-RU"/>
-        </w:rPr>
-        <w:t xml:space="preserve">выполняет ряд оптимизации над внутренним представлением, например, </w:t>
-      </w:r>
-      <w:proofErr w:type="spellStart"/>
-      <w:r>
-        <w:rPr>
-          <w:lang w:val="ru-RU"/>
-        </w:rPr>
-        <w:t>детерминизацию</w:t>
-      </w:r>
-      <w:proofErr w:type="spellEnd"/>
-      <w:r>
-        <w:rPr>
-          <w:lang w:val="ru-RU"/>
-        </w:rPr>
         <w:t xml:space="preserve"> и минимизацию графа переходов для упрощения процесса тестирования;</w:t>
       </w:r>
     </w:p>
@@ -9652,7 +11385,7 @@
           <w:lang w:val="ru-RU"/>
         </w:rPr>
       </w:pPr>
-      <w:bookmarkStart w:id="16" w:name="_Toc323216275"/>
+      <w:bookmarkStart w:id="18" w:name="_Toc323294852"/>
       <w:r>
         <w:rPr>
           <w:lang w:val="ru-RU"/>
@@ -9663,7 +11396,7 @@
         <w:rPr>
           <w:lang w:val="ru-RU"/>
         </w:rPr>
-        <w:t>6</w:t>
+        <w:t>8</w:t>
       </w:r>
       <w:r>
         <w:rPr>
@@ -9683,7 +11416,7 @@
         </w:rPr>
         <w:t>прототипа</w:t>
       </w:r>
-      <w:bookmarkEnd w:id="16"/>
+      <w:bookmarkEnd w:id="18"/>
     </w:p>
     <w:p>
       <w:pPr>
@@ -9746,7 +11479,7 @@
           <w:lang w:val="ru-RU"/>
         </w:rPr>
       </w:pPr>
-      <w:bookmarkStart w:id="17" w:name="_Toc323216276"/>
+      <w:bookmarkStart w:id="19" w:name="_Toc323294853"/>
       <w:r>
         <w:rPr>
           <w:lang w:val="ru-RU"/>
@@ -9758,7 +11491,7 @@
         <w:rPr>
           <w:lang w:val="ru-RU"/>
         </w:rPr>
-        <w:t>7</w:t>
+        <w:t>9</w:t>
       </w:r>
       <w:r>
         <w:rPr>
@@ -9778,7 +11511,7 @@
         </w:rPr>
         <w:t xml:space="preserve"> прототипа</w:t>
       </w:r>
-      <w:bookmarkEnd w:id="17"/>
+      <w:bookmarkEnd w:id="19"/>
     </w:p>
     <w:p>
       <w:pPr>
@@ -10268,7 +12001,7 @@
           <w:lang w:val="ru-RU"/>
         </w:rPr>
       </w:pPr>
-      <w:bookmarkStart w:id="18" w:name="_Toc323216277"/>
+      <w:bookmarkStart w:id="20" w:name="_Toc323294854"/>
       <w:r>
         <w:rPr>
           <w:lang w:val="ru-RU"/>
@@ -10276,7 +12009,7 @@
         <w:lastRenderedPageBreak/>
         <w:t>3 Реализация системы</w:t>
       </w:r>
-      <w:bookmarkEnd w:id="18"/>
+      <w:bookmarkEnd w:id="20"/>
       <w:r>
         <w:rPr>
           <w:lang w:val="ru-RU"/>
@@ -10291,7 +12024,7 @@
           <w:lang w:val="ru-RU"/>
         </w:rPr>
       </w:pPr>
-      <w:bookmarkStart w:id="19" w:name="_Toc323216278"/>
+      <w:bookmarkStart w:id="21" w:name="_Toc323294855"/>
       <w:r>
         <w:rPr>
           <w:lang w:val="ru-RU"/>
@@ -10299,7 +12032,7 @@
         <w:lastRenderedPageBreak/>
         <w:t>4 Организационно-экономический раздел</w:t>
       </w:r>
-      <w:bookmarkEnd w:id="19"/>
+      <w:bookmarkEnd w:id="21"/>
     </w:p>
     <w:p>
       <w:pPr>
@@ -10324,7 +12057,7 @@
           <w:lang w:val="ru-RU"/>
         </w:rPr>
       </w:pPr>
-      <w:bookmarkStart w:id="20" w:name="_Toc323216279"/>
+      <w:bookmarkStart w:id="22" w:name="_Toc323294856"/>
       <w:r>
         <w:rPr>
           <w:lang w:val="ru-RU"/>
@@ -10332,7 +12065,7 @@
         <w:lastRenderedPageBreak/>
         <w:t>5 Охрана труда и окружающей среды</w:t>
       </w:r>
-      <w:bookmarkEnd w:id="20"/>
+      <w:bookmarkEnd w:id="22"/>
     </w:p>
     <w:p>
       <w:pPr>
@@ -10358,7 +12091,7 @@
           <w:lang w:val="ru-RU"/>
         </w:rPr>
       </w:pPr>
-      <w:bookmarkStart w:id="21" w:name="_Toc323216280"/>
+      <w:bookmarkStart w:id="23" w:name="_Toc323294857"/>
       <w:r>
         <w:rPr>
           <w:lang w:val="ru-RU"/>
@@ -10366,7 +12099,7 @@
         <w:lastRenderedPageBreak/>
         <w:t>Заключение</w:t>
       </w:r>
-      <w:bookmarkEnd w:id="21"/>
+      <w:bookmarkEnd w:id="23"/>
       <w:r>
         <w:rPr>
           <w:lang w:val="ru-RU"/>
@@ -10382,7 +12115,7 @@
           <w:lang w:val="ru-RU"/>
         </w:rPr>
       </w:pPr>
-      <w:bookmarkStart w:id="22" w:name="_Toc323216281"/>
+      <w:bookmarkStart w:id="24" w:name="_Toc323294858"/>
       <w:r>
         <w:rPr>
           <w:lang w:val="ru-RU"/>
@@ -10396,7 +12129,7 @@
         </w:rPr>
         <w:t>ользованных источников</w:t>
       </w:r>
-      <w:bookmarkEnd w:id="22"/>
+      <w:bookmarkEnd w:id="24"/>
     </w:p>
     <w:p>
       <w:pPr>
@@ -11028,6 +12761,9 @@
           <w:numId w:val="13"/>
         </w:numPr>
         <w:rPr>
+          <w:rStyle w:val="a9"/>
+          <w:color w:val="auto"/>
+          <w:u w:val="none"/>
           <w:lang w:val="ru-RU"/>
         </w:rPr>
       </w:pPr>
@@ -11211,6 +12947,176 @@
         </w:rPr>
       </w:pPr>
       <w:r>
+        <w:t>Linear</w:t>
+      </w:r>
+      <w:r>
+        <w:rPr>
+          <w:lang w:val="ru-RU"/>
+        </w:rPr>
+        <w:t xml:space="preserve"> </w:t>
+      </w:r>
+      <w:r>
+        <w:t>temporal</w:t>
+      </w:r>
+      <w:r>
+        <w:rPr>
+          <w:lang w:val="ru-RU"/>
+        </w:rPr>
+        <w:t xml:space="preserve"> </w:t>
+      </w:r>
+      <w:r>
+        <w:t>logic</w:t>
+      </w:r>
+      <w:r>
+        <w:rPr>
+          <w:lang w:val="ru-RU"/>
+        </w:rPr>
+        <w:t xml:space="preserve"> [</w:t>
+      </w:r>
+      <w:r>
+        <w:rPr>
+          <w:lang w:val="ru-RU"/>
+        </w:rPr>
+        <w:t>Электронный</w:t>
+      </w:r>
+      <w:r>
+        <w:rPr>
+          <w:lang w:val="ru-RU"/>
+        </w:rPr>
+        <w:t xml:space="preserve"> </w:t>
+      </w:r>
+      <w:r>
+        <w:rPr>
+          <w:lang w:val="ru-RU"/>
+        </w:rPr>
+        <w:t>ресурс</w:t>
+      </w:r>
+      <w:r>
+        <w:rPr>
+          <w:lang w:val="ru-RU"/>
+        </w:rPr>
+        <w:t xml:space="preserve">] / </w:t>
+      </w:r>
+      <w:r>
+        <w:rPr>
+          <w:lang w:val="ru-RU"/>
+        </w:rPr>
+        <w:t xml:space="preserve">Режим доступа: </w:t>
+      </w:r>
+      <w:hyperlink r:id="rId11" w:history="1">
+        <w:r>
+          <w:rPr>
+            <w:rStyle w:val="a9"/>
+          </w:rPr>
+          <w:t>http</w:t>
+        </w:r>
+        <w:r>
+          <w:rPr>
+            <w:rStyle w:val="a9"/>
+            <w:lang w:val="ru-RU"/>
+          </w:rPr>
+          <w:t>://</w:t>
+        </w:r>
+        <w:r>
+          <w:rPr>
+            <w:rStyle w:val="a9"/>
+          </w:rPr>
+          <w:t>en</w:t>
+        </w:r>
+        <w:r>
+          <w:rPr>
+            <w:rStyle w:val="a9"/>
+            <w:lang w:val="ru-RU"/>
+          </w:rPr>
+          <w:t>.</w:t>
+        </w:r>
+        <w:proofErr w:type="spellStart"/>
+        <w:r>
+          <w:rPr>
+            <w:rStyle w:val="a9"/>
+          </w:rPr>
+          <w:t>wikipedia</w:t>
+        </w:r>
+        <w:proofErr w:type="spellEnd"/>
+        <w:r>
+          <w:rPr>
+            <w:rStyle w:val="a9"/>
+            <w:lang w:val="ru-RU"/>
+          </w:rPr>
+          <w:t>.</w:t>
+        </w:r>
+        <w:r>
+          <w:rPr>
+            <w:rStyle w:val="a9"/>
+          </w:rPr>
+          <w:t>org</w:t>
+        </w:r>
+        <w:r>
+          <w:rPr>
+            <w:rStyle w:val="a9"/>
+            <w:lang w:val="ru-RU"/>
+          </w:rPr>
+          <w:t>/</w:t>
+        </w:r>
+        <w:r>
+          <w:rPr>
+            <w:rStyle w:val="a9"/>
+          </w:rPr>
+          <w:t>wiki</w:t>
+        </w:r>
+        <w:r>
+          <w:rPr>
+            <w:rStyle w:val="a9"/>
+            <w:lang w:val="ru-RU"/>
+          </w:rPr>
+          <w:t>/</w:t>
+        </w:r>
+        <w:r>
+          <w:rPr>
+            <w:rStyle w:val="a9"/>
+          </w:rPr>
+          <w:t>Linear</w:t>
+        </w:r>
+        <w:r>
+          <w:rPr>
+            <w:rStyle w:val="a9"/>
+            <w:lang w:val="ru-RU"/>
+          </w:rPr>
+          <w:t>_</w:t>
+        </w:r>
+        <w:r>
+          <w:rPr>
+            <w:rStyle w:val="a9"/>
+          </w:rPr>
+          <w:t>temporal</w:t>
+        </w:r>
+        <w:r>
+          <w:rPr>
+            <w:rStyle w:val="a9"/>
+            <w:lang w:val="ru-RU"/>
+          </w:rPr>
+          <w:t>_</w:t>
+        </w:r>
+        <w:r>
+          <w:rPr>
+            <w:rStyle w:val="a9"/>
+          </w:rPr>
+          <w:t>logic</w:t>
+        </w:r>
+      </w:hyperlink>
+    </w:p>
+    <w:p>
+      <w:pPr>
+        <w:pStyle w:val="ac"/>
+        <w:numPr>
+          <w:ilvl w:val="0"/>
+          <w:numId w:val="13"/>
+        </w:numPr>
+        <w:rPr>
+          <w:lang w:val="ru-RU"/>
+        </w:rPr>
+      </w:pPr>
+      <w:r>
         <w:rPr>
           <w:lang w:val="ru-RU"/>
         </w:rPr>
@@ -11282,7 +13188,7 @@
         </w:rPr>
         <w:t xml:space="preserve"> </w:t>
       </w:r>
-      <w:hyperlink r:id="rId11" w:history="1">
+      <w:hyperlink r:id="rId12" w:history="1">
         <w:r>
           <w:rPr>
             <w:rStyle w:val="a9"/>
@@ -11386,6 +13292,7 @@
         <w:rPr>
           <w:lang w:val="ru-RU"/>
         </w:rPr>
+        <w:lastRenderedPageBreak/>
         <w:t xml:space="preserve"> </w:t>
       </w:r>
       <w:r>
@@ -11526,7 +13433,6 @@
         <w:rPr>
           <w:lang w:val="ru-RU"/>
         </w:rPr>
-        <w:lastRenderedPageBreak/>
         <w:t xml:space="preserve"> </w:t>
       </w:r>
       <w:r>
@@ -11552,7 +13458,7 @@
       <w:r>
         <w:t xml:space="preserve">CHARME, 2003. </w:t>
       </w:r>
-      <w:hyperlink r:id="rId12" w:history="1">
+      <w:hyperlink r:id="rId13" w:history="1">
         <w:r>
           <w:rPr>
             <w:rStyle w:val="a9"/>
@@ -11753,7 +13659,7 @@
         </w:rPr>
         <w:t xml:space="preserve">: </w:t>
       </w:r>
-      <w:hyperlink r:id="rId13" w:history="1">
+      <w:hyperlink r:id="rId14" w:history="1">
         <w:r>
           <w:rPr>
             <w:rStyle w:val="a9"/>
@@ -11900,7 +13806,7 @@
         </w:rPr>
         <w:t xml:space="preserve">: </w:t>
       </w:r>
-      <w:hyperlink r:id="rId14" w:history="1">
+      <w:hyperlink r:id="rId15" w:history="1">
         <w:r>
           <w:rPr>
             <w:rStyle w:val="a9"/>
@@ -12273,7 +14179,7 @@
         </w:rPr>
         <w:t xml:space="preserve"> [Электронный ресурс] / Режим доступа:  </w:t>
       </w:r>
-      <w:hyperlink r:id="rId15" w:history="1">
+      <w:hyperlink r:id="rId16" w:history="1">
         <w:r>
           <w:rPr>
             <w:rStyle w:val="a9"/>
@@ -12457,7 +14363,7 @@
         </w:rPr>
         <w:t xml:space="preserve"> [Электронный ресурс] / Режим доступа:  </w:t>
       </w:r>
-      <w:hyperlink r:id="rId16" w:history="1">
+      <w:hyperlink r:id="rId17" w:history="1">
         <w:r>
           <w:rPr>
             <w:rStyle w:val="a9"/>
@@ -12546,7 +14452,7 @@
           <w:lang w:val="ru-RU"/>
         </w:rPr>
       </w:pPr>
-      <w:bookmarkStart w:id="23" w:name="_Toc323216282"/>
+      <w:bookmarkStart w:id="25" w:name="_Toc323294859"/>
       <w:r>
         <w:rPr>
           <w:lang w:val="ru-RU"/>
@@ -12574,7 +14480,7 @@
         </w:rPr>
         <w:t>Задание на дипломное проектирование</w:t>
       </w:r>
-      <w:bookmarkEnd w:id="23"/>
+      <w:bookmarkEnd w:id="25"/>
     </w:p>
     <w:p>
       <w:pPr>
@@ -12625,7 +14531,7 @@
           <w:lang w:val="ru-RU"/>
         </w:rPr>
       </w:pPr>
-      <w:bookmarkStart w:id="24" w:name="_Toc323216283"/>
+      <w:bookmarkStart w:id="26" w:name="_Toc323294860"/>
       <w:r>
         <w:rPr>
           <w:lang w:val="ru-RU"/>
@@ -12653,7 +14559,7 @@
         </w:rPr>
         <w:t>Руководство пользователя</w:t>
       </w:r>
-      <w:bookmarkEnd w:id="24"/>
+      <w:bookmarkEnd w:id="26"/>
     </w:p>
     <w:p>
       <w:pPr>
@@ -12679,7 +14585,7 @@
           <w:lang w:val="ru-RU"/>
         </w:rPr>
       </w:pPr>
-      <w:bookmarkStart w:id="25" w:name="_Toc323216284"/>
+      <w:bookmarkStart w:id="27" w:name="_Toc323294861"/>
       <w:r>
         <w:rPr>
           <w:lang w:val="ru-RU"/>
@@ -12707,10 +14613,10 @@
         </w:rPr>
         <w:t>Код программы</w:t>
       </w:r>
-      <w:bookmarkEnd w:id="25"/>
+      <w:bookmarkEnd w:id="27"/>
     </w:p>
     <w:sectPr>
-      <w:footerReference w:type="default" r:id="rId17"/>
+      <w:footerReference w:type="default" r:id="rId18"/>
       <w:pgSz w:w="11906" w:h="16838"/>
       <w:pgMar w:top="851" w:right="851" w:bottom="851" w:left="1134" w:header="709" w:footer="709" w:gutter="0"/>
       <w:cols w:space="708"/>
@@ -12755,6 +14661,7 @@
         <w:docPartUnique/>
       </w:docPartObj>
     </w:sdtPr>
+    <w:sdtEndPr/>
     <w:sdtContent>
       <w:p>
         <w:pPr>
@@ -12774,7 +14681,7 @@
           <w:rPr>
             <w:noProof/>
           </w:rPr>
-          <w:t>18</w:t>
+          <w:t>20</w:t>
         </w:r>
         <w:r>
           <w:rPr>
@@ -13338,6 +15245,119 @@
     </w:lvl>
   </w:abstractNum>
   <w:abstractNum w:abstractNumId="5">
+    <w:nsid w:val="11522A44"/>
+    <w:multiLevelType w:val="hybridMultilevel"/>
+    <w:tmpl w:val="4F2A983E"/>
+    <w:lvl w:ilvl="0" w:tplc="04190001">
+      <w:start w:val="1"/>
+      <w:numFmt w:val="bullet"/>
+      <w:lvlText w:val=""/>
+      <w:lvlJc w:val="left"/>
+      <w:pPr>
+        <w:ind w:left="1174" w:hanging="360"/>
+      </w:pPr>
+      <w:rPr>
+        <w:rFonts w:ascii="Symbol" w:hAnsi="Symbol" w:hint="default"/>
+      </w:rPr>
+    </w:lvl>
+    <w:lvl w:ilvl="1" w:tplc="04190003" w:tentative="1">
+      <w:start w:val="1"/>
+      <w:numFmt w:val="bullet"/>
+      <w:lvlText w:val="o"/>
+      <w:lvlJc w:val="left"/>
+      <w:pPr>
+        <w:ind w:left="1894" w:hanging="360"/>
+      </w:pPr>
+      <w:rPr>
+        <w:rFonts w:ascii="Courier New" w:hAnsi="Courier New" w:cs="Courier New" w:hint="default"/>
+      </w:rPr>
+    </w:lvl>
+    <w:lvl w:ilvl="2" w:tplc="04190005" w:tentative="1">
+      <w:start w:val="1"/>
+      <w:numFmt w:val="bullet"/>
+      <w:lvlText w:val=""/>
+      <w:lvlJc w:val="left"/>
+      <w:pPr>
+        <w:ind w:left="2614" w:hanging="360"/>
+      </w:pPr>
+      <w:rPr>
+        <w:rFonts w:ascii="Wingdings" w:hAnsi="Wingdings" w:hint="default"/>
+      </w:rPr>
+    </w:lvl>
+    <w:lvl w:ilvl="3" w:tplc="04190001" w:tentative="1">
+      <w:start w:val="1"/>
+      <w:numFmt w:val="bullet"/>
+      <w:lvlText w:val=""/>
+      <w:lvlJc w:val="left"/>
+      <w:pPr>
+        <w:ind w:left="3334" w:hanging="360"/>
+      </w:pPr>
+      <w:rPr>
+        <w:rFonts w:ascii="Symbol" w:hAnsi="Symbol" w:hint="default"/>
+      </w:rPr>
+    </w:lvl>
+    <w:lvl w:ilvl="4" w:tplc="04190003" w:tentative="1">
+      <w:start w:val="1"/>
+      <w:numFmt w:val="bullet"/>
+      <w:lvlText w:val="o"/>
+      <w:lvlJc w:val="left"/>
+      <w:pPr>
+        <w:ind w:left="4054" w:hanging="360"/>
+      </w:pPr>
+      <w:rPr>
+        <w:rFonts w:ascii="Courier New" w:hAnsi="Courier New" w:cs="Courier New" w:hint="default"/>
+      </w:rPr>
+    </w:lvl>
+    <w:lvl w:ilvl="5" w:tplc="04190005" w:tentative="1">
+      <w:start w:val="1"/>
+      <w:numFmt w:val="bullet"/>
+      <w:lvlText w:val=""/>
+      <w:lvlJc w:val="left"/>
+      <w:pPr>
+        <w:ind w:left="4774" w:hanging="360"/>
+      </w:pPr>
+      <w:rPr>
+        <w:rFonts w:ascii="Wingdings" w:hAnsi="Wingdings" w:hint="default"/>
+      </w:rPr>
+    </w:lvl>
+    <w:lvl w:ilvl="6" w:tplc="04190001" w:tentative="1">
+      <w:start w:val="1"/>
+      <w:numFmt w:val="bullet"/>
+      <w:lvlText w:val=""/>
+      <w:lvlJc w:val="left"/>
+      <w:pPr>
+        <w:ind w:left="5494" w:hanging="360"/>
+      </w:pPr>
+      <w:rPr>
+        <w:rFonts w:ascii="Symbol" w:hAnsi="Symbol" w:hint="default"/>
+      </w:rPr>
+    </w:lvl>
+    <w:lvl w:ilvl="7" w:tplc="04190003" w:tentative="1">
+      <w:start w:val="1"/>
+      <w:numFmt w:val="bullet"/>
+      <w:lvlText w:val="o"/>
+      <w:lvlJc w:val="left"/>
+      <w:pPr>
+        <w:ind w:left="6214" w:hanging="360"/>
+      </w:pPr>
+      <w:rPr>
+        <w:rFonts w:ascii="Courier New" w:hAnsi="Courier New" w:cs="Courier New" w:hint="default"/>
+      </w:rPr>
+    </w:lvl>
+    <w:lvl w:ilvl="8" w:tplc="04190005" w:tentative="1">
+      <w:start w:val="1"/>
+      <w:numFmt w:val="bullet"/>
+      <w:lvlText w:val=""/>
+      <w:lvlJc w:val="left"/>
+      <w:pPr>
+        <w:ind w:left="6934" w:hanging="360"/>
+      </w:pPr>
+      <w:rPr>
+        <w:rFonts w:ascii="Wingdings" w:hAnsi="Wingdings" w:hint="default"/>
+      </w:rPr>
+    </w:lvl>
+  </w:abstractNum>
+  <w:abstractNum w:abstractNumId="6">
     <w:nsid w:val="131662ED"/>
     <w:multiLevelType w:val="hybridMultilevel"/>
     <w:tmpl w:val="D87EFABA"/>
@@ -13450,7 +15470,7 @@
       </w:rPr>
     </w:lvl>
   </w:abstractNum>
-  <w:abstractNum w:abstractNumId="6">
+  <w:abstractNum w:abstractNumId="7">
     <w:nsid w:val="27A35F14"/>
     <w:multiLevelType w:val="hybridMultilevel"/>
     <w:tmpl w:val="9B1AAB22"/>
@@ -13563,7 +15583,7 @@
       </w:rPr>
     </w:lvl>
   </w:abstractNum>
-  <w:abstractNum w:abstractNumId="7">
+  <w:abstractNum w:abstractNumId="8">
     <w:nsid w:val="29B37DA5"/>
     <w:multiLevelType w:val="hybridMultilevel"/>
     <w:tmpl w:val="CF044B5C"/>
@@ -13676,7 +15696,7 @@
       </w:rPr>
     </w:lvl>
   </w:abstractNum>
-  <w:abstractNum w:abstractNumId="8">
+  <w:abstractNum w:abstractNumId="9">
     <w:nsid w:val="2B7E37BA"/>
     <w:multiLevelType w:val="hybridMultilevel"/>
     <w:tmpl w:val="1C681288"/>
@@ -13789,7 +15809,7 @@
       </w:rPr>
     </w:lvl>
   </w:abstractNum>
-  <w:abstractNum w:abstractNumId="9">
+  <w:abstractNum w:abstractNumId="10">
     <w:nsid w:val="2CE91C0A"/>
     <w:multiLevelType w:val="hybridMultilevel"/>
     <w:tmpl w:val="B7DE4F74"/>
@@ -13902,7 +15922,7 @@
       </w:rPr>
     </w:lvl>
   </w:abstractNum>
-  <w:abstractNum w:abstractNumId="10">
+  <w:abstractNum w:abstractNumId="11">
     <w:nsid w:val="342A6CCD"/>
     <w:multiLevelType w:val="hybridMultilevel"/>
     <w:tmpl w:val="D7986492"/>
@@ -13988,7 +16008,7 @@
       </w:pPr>
     </w:lvl>
   </w:abstractNum>
-  <w:abstractNum w:abstractNumId="11">
+  <w:abstractNum w:abstractNumId="12">
     <w:nsid w:val="39217639"/>
     <w:multiLevelType w:val="hybridMultilevel"/>
     <w:tmpl w:val="6AA6D6A4"/>
@@ -14101,7 +16121,7 @@
       </w:rPr>
     </w:lvl>
   </w:abstractNum>
-  <w:abstractNum w:abstractNumId="12">
+  <w:abstractNum w:abstractNumId="13">
     <w:nsid w:val="3CEC6969"/>
     <w:multiLevelType w:val="hybridMultilevel"/>
     <w:tmpl w:val="471E9F6E"/>
@@ -14187,7 +16207,7 @@
       </w:pPr>
     </w:lvl>
   </w:abstractNum>
-  <w:abstractNum w:abstractNumId="13">
+  <w:abstractNum w:abstractNumId="14">
     <w:nsid w:val="428110DC"/>
     <w:multiLevelType w:val="hybridMultilevel"/>
     <w:tmpl w:val="081A42F0"/>
@@ -14300,7 +16320,7 @@
       </w:rPr>
     </w:lvl>
   </w:abstractNum>
-  <w:abstractNum w:abstractNumId="14">
+  <w:abstractNum w:abstractNumId="15">
     <w:nsid w:val="42A56E68"/>
     <w:multiLevelType w:val="hybridMultilevel"/>
     <w:tmpl w:val="E154EE8A"/>
@@ -14389,7 +16409,7 @@
       </w:pPr>
     </w:lvl>
   </w:abstractNum>
-  <w:abstractNum w:abstractNumId="15">
+  <w:abstractNum w:abstractNumId="16">
     <w:nsid w:val="443E3F88"/>
     <w:multiLevelType w:val="hybridMultilevel"/>
     <w:tmpl w:val="F1E2085E"/>
@@ -14502,7 +16522,120 @@
       </w:rPr>
     </w:lvl>
   </w:abstractNum>
-  <w:abstractNum w:abstractNumId="16">
+  <w:abstractNum w:abstractNumId="17">
+    <w:nsid w:val="5340082E"/>
+    <w:multiLevelType w:val="hybridMultilevel"/>
+    <w:tmpl w:val="E2D832C4"/>
+    <w:lvl w:ilvl="0" w:tplc="04190001">
+      <w:start w:val="1"/>
+      <w:numFmt w:val="bullet"/>
+      <w:lvlText w:val=""/>
+      <w:lvlJc w:val="left"/>
+      <w:pPr>
+        <w:ind w:left="1174" w:hanging="360"/>
+      </w:pPr>
+      <w:rPr>
+        <w:rFonts w:ascii="Symbol" w:hAnsi="Symbol" w:hint="default"/>
+      </w:rPr>
+    </w:lvl>
+    <w:lvl w:ilvl="1" w:tplc="04190003" w:tentative="1">
+      <w:start w:val="1"/>
+      <w:numFmt w:val="bullet"/>
+      <w:lvlText w:val="o"/>
+      <w:lvlJc w:val="left"/>
+      <w:pPr>
+        <w:ind w:left="1894" w:hanging="360"/>
+      </w:pPr>
+      <w:rPr>
+        <w:rFonts w:ascii="Courier New" w:hAnsi="Courier New" w:cs="Courier New" w:hint="default"/>
+      </w:rPr>
+    </w:lvl>
+    <w:lvl w:ilvl="2" w:tplc="04190005" w:tentative="1">
+      <w:start w:val="1"/>
+      <w:numFmt w:val="bullet"/>
+      <w:lvlText w:val=""/>
+      <w:lvlJc w:val="left"/>
+      <w:pPr>
+        <w:ind w:left="2614" w:hanging="360"/>
+      </w:pPr>
+      <w:rPr>
+        <w:rFonts w:ascii="Wingdings" w:hAnsi="Wingdings" w:hint="default"/>
+      </w:rPr>
+    </w:lvl>
+    <w:lvl w:ilvl="3" w:tplc="04190001" w:tentative="1">
+      <w:start w:val="1"/>
+      <w:numFmt w:val="bullet"/>
+      <w:lvlText w:val=""/>
+      <w:lvlJc w:val="left"/>
+      <w:pPr>
+        <w:ind w:left="3334" w:hanging="360"/>
+      </w:pPr>
+      <w:rPr>
+        <w:rFonts w:ascii="Symbol" w:hAnsi="Symbol" w:hint="default"/>
+      </w:rPr>
+    </w:lvl>
+    <w:lvl w:ilvl="4" w:tplc="04190003" w:tentative="1">
+      <w:start w:val="1"/>
+      <w:numFmt w:val="bullet"/>
+      <w:lvlText w:val="o"/>
+      <w:lvlJc w:val="left"/>
+      <w:pPr>
+        <w:ind w:left="4054" w:hanging="360"/>
+      </w:pPr>
+      <w:rPr>
+        <w:rFonts w:ascii="Courier New" w:hAnsi="Courier New" w:cs="Courier New" w:hint="default"/>
+      </w:rPr>
+    </w:lvl>
+    <w:lvl w:ilvl="5" w:tplc="04190005" w:tentative="1">
+      <w:start w:val="1"/>
+      <w:numFmt w:val="bullet"/>
+      <w:lvlText w:val=""/>
+      <w:lvlJc w:val="left"/>
+      <w:pPr>
+        <w:ind w:left="4774" w:hanging="360"/>
+      </w:pPr>
+      <w:rPr>
+        <w:rFonts w:ascii="Wingdings" w:hAnsi="Wingdings" w:hint="default"/>
+      </w:rPr>
+    </w:lvl>
+    <w:lvl w:ilvl="6" w:tplc="04190001" w:tentative="1">
+      <w:start w:val="1"/>
+      <w:numFmt w:val="bullet"/>
+      <w:lvlText w:val=""/>
+      <w:lvlJc w:val="left"/>
+      <w:pPr>
+        <w:ind w:left="5494" w:hanging="360"/>
+      </w:pPr>
+      <w:rPr>
+        <w:rFonts w:ascii="Symbol" w:hAnsi="Symbol" w:hint="default"/>
+      </w:rPr>
+    </w:lvl>
+    <w:lvl w:ilvl="7" w:tplc="04190003" w:tentative="1">
+      <w:start w:val="1"/>
+      <w:numFmt w:val="bullet"/>
+      <w:lvlText w:val="o"/>
+      <w:lvlJc w:val="left"/>
+      <w:pPr>
+        <w:ind w:left="6214" w:hanging="360"/>
+      </w:pPr>
+      <w:rPr>
+        <w:rFonts w:ascii="Courier New" w:hAnsi="Courier New" w:cs="Courier New" w:hint="default"/>
+      </w:rPr>
+    </w:lvl>
+    <w:lvl w:ilvl="8" w:tplc="04190005" w:tentative="1">
+      <w:start w:val="1"/>
+      <w:numFmt w:val="bullet"/>
+      <w:lvlText w:val=""/>
+      <w:lvlJc w:val="left"/>
+      <w:pPr>
+        <w:ind w:left="6934" w:hanging="360"/>
+      </w:pPr>
+      <w:rPr>
+        <w:rFonts w:ascii="Wingdings" w:hAnsi="Wingdings" w:hint="default"/>
+      </w:rPr>
+    </w:lvl>
+  </w:abstractNum>
+  <w:abstractNum w:abstractNumId="18">
     <w:nsid w:val="55044F88"/>
     <w:multiLevelType w:val="hybridMultilevel"/>
     <w:tmpl w:val="D5A0E062"/>
@@ -14615,7 +16748,7 @@
       </w:rPr>
     </w:lvl>
   </w:abstractNum>
-  <w:abstractNum w:abstractNumId="17">
+  <w:abstractNum w:abstractNumId="19">
     <w:nsid w:val="5E0002BB"/>
     <w:multiLevelType w:val="hybridMultilevel"/>
     <w:tmpl w:val="EAE03F6A"/>
@@ -14728,7 +16861,7 @@
       </w:rPr>
     </w:lvl>
   </w:abstractNum>
-  <w:abstractNum w:abstractNumId="18">
+  <w:abstractNum w:abstractNumId="20">
     <w:nsid w:val="633825DC"/>
     <w:multiLevelType w:val="hybridMultilevel"/>
     <w:tmpl w:val="1ED8A31E"/>
@@ -14814,7 +16947,7 @@
       </w:pPr>
     </w:lvl>
   </w:abstractNum>
-  <w:abstractNum w:abstractNumId="19">
+  <w:abstractNum w:abstractNumId="21">
     <w:nsid w:val="6470707E"/>
     <w:multiLevelType w:val="hybridMultilevel"/>
     <w:tmpl w:val="E7A405D2"/>
@@ -14927,7 +17060,7 @@
       </w:rPr>
     </w:lvl>
   </w:abstractNum>
-  <w:abstractNum w:abstractNumId="20">
+  <w:abstractNum w:abstractNumId="22">
     <w:nsid w:val="716621E1"/>
     <w:multiLevelType w:val="hybridMultilevel"/>
     <w:tmpl w:val="BD3AFCFE"/>
@@ -15040,7 +17173,7 @@
       </w:rPr>
     </w:lvl>
   </w:abstractNum>
-  <w:abstractNum w:abstractNumId="21">
+  <w:abstractNum w:abstractNumId="23">
     <w:nsid w:val="7B7F10A0"/>
     <w:multiLevelType w:val="hybridMultilevel"/>
     <w:tmpl w:val="0B503946"/>
@@ -15154,46 +17287,46 @@
     </w:lvl>
   </w:abstractNum>
   <w:num w:numId="1">
-    <w:abstractNumId w:val="20"/>
+    <w:abstractNumId w:val="22"/>
   </w:num>
   <w:num w:numId="2">
-    <w:abstractNumId w:val="21"/>
+    <w:abstractNumId w:val="23"/>
   </w:num>
   <w:num w:numId="3">
-    <w:abstractNumId w:val="11"/>
+    <w:abstractNumId w:val="12"/>
   </w:num>
   <w:num w:numId="4">
     <w:abstractNumId w:val="1"/>
   </w:num>
   <w:num w:numId="5">
-    <w:abstractNumId w:val="8"/>
+    <w:abstractNumId w:val="9"/>
   </w:num>
   <w:num w:numId="6">
-    <w:abstractNumId w:val="9"/>
+    <w:abstractNumId w:val="10"/>
   </w:num>
   <w:num w:numId="7">
     <w:abstractNumId w:val="0"/>
   </w:num>
   <w:num w:numId="8">
-    <w:abstractNumId w:val="7"/>
+    <w:abstractNumId w:val="8"/>
   </w:num>
   <w:num w:numId="9">
     <w:abstractNumId w:val="2"/>
   </w:num>
   <w:num w:numId="10">
-    <w:abstractNumId w:val="16"/>
+    <w:abstractNumId w:val="18"/>
   </w:num>
   <w:num w:numId="11">
-    <w:abstractNumId w:val="14"/>
+    <w:abstractNumId w:val="15"/>
   </w:num>
   <w:num w:numId="12">
-    <w:abstractNumId w:val="18"/>
+    <w:abstractNumId w:val="20"/>
   </w:num>
   <w:num w:numId="13">
-    <w:abstractNumId w:val="12"/>
+    <w:abstractNumId w:val="13"/>
   </w:num>
   <w:num w:numId="14">
-    <w:abstractNumId w:val="10"/>
+    <w:abstractNumId w:val="11"/>
     <w:lvlOverride w:ilvl="0">
       <w:startOverride w:val="1"/>
     </w:lvlOverride>
@@ -15223,28 +17356,34 @@
     </w:lvlOverride>
   </w:num>
   <w:num w:numId="15">
-    <w:abstractNumId w:val="15"/>
+    <w:abstractNumId w:val="16"/>
   </w:num>
   <w:num w:numId="16">
-    <w:abstractNumId w:val="19"/>
+    <w:abstractNumId w:val="21"/>
   </w:num>
   <w:num w:numId="17">
     <w:abstractNumId w:val="3"/>
   </w:num>
   <w:num w:numId="18">
-    <w:abstractNumId w:val="5"/>
+    <w:abstractNumId w:val="6"/>
   </w:num>
   <w:num w:numId="19">
-    <w:abstractNumId w:val="6"/>
+    <w:abstractNumId w:val="7"/>
   </w:num>
   <w:num w:numId="20">
     <w:abstractNumId w:val="4"/>
   </w:num>
   <w:num w:numId="21">
+    <w:abstractNumId w:val="19"/>
+  </w:num>
+  <w:num w:numId="22">
+    <w:abstractNumId w:val="14"/>
+  </w:num>
+  <w:num w:numId="23">
     <w:abstractNumId w:val="17"/>
   </w:num>
-  <w:num w:numId="22">
-    <w:abstractNumId w:val="13"/>
+  <w:num w:numId="24">
+    <w:abstractNumId w:val="5"/>
   </w:num>
   <w:numIdMacAtCleanup w:val="7"/>
 </w:numbering>
@@ -16545,7 +18684,7 @@
 </file>
 
 <file path=customXml/itemProps1.xml><?xml version="1.0" encoding="utf-8"?>
-<ds:datastoreItem xmlns:ds="http://schemas.openxmlformats.org/officeDocument/2006/customXml" ds:itemID="{CC926743-D9C6-48B8-9664-90F600E54BA9}">
+<ds:datastoreItem xmlns:ds="http://schemas.openxmlformats.org/officeDocument/2006/customXml" ds:itemID="{06BE51C2-6F62-472E-9A0A-F72780044928}">
   <ds:schemaRefs>
     <ds:schemaRef ds:uri="http://schemas.openxmlformats.org/officeDocument/2006/bibliography"/>
   </ds:schemaRefs>

</xml_diff>

<commit_message>
Automata language review added
</commit_message>
<xml_diff>
--- a/main.docx
+++ b/main.docx
@@ -10345,8 +10345,6 @@
         </w:rPr>
       </w:pPr>
       <w:bookmarkStart w:id="14" w:name="_Toc323294849"/>
-      <w:bookmarkStart w:id="15" w:name="_GoBack"/>
-      <w:bookmarkEnd w:id="15"/>
       <w:r>
         <w:rPr>
           <w:lang w:val="ru-RU"/>
@@ -11172,7 +11170,7 @@
           <w:lang w:val="ru-RU"/>
         </w:rPr>
       </w:pPr>
-      <w:bookmarkStart w:id="16" w:name="_Toc323294850"/>
+      <w:bookmarkStart w:id="15" w:name="_Toc323294850"/>
       <w:r>
         <w:rPr>
           <w:lang w:val="ru-RU"/>
@@ -11209,65 +11207,2085 @@
         </w:rPr>
         <w:t>а</w:t>
       </w:r>
+      <w:bookmarkEnd w:id="15"/>
+    </w:p>
+    <w:p>
+      <w:pPr>
+        <w:rPr>
+          <w:lang w:val="ru-RU"/>
+        </w:rPr>
+      </w:pPr>
+      <w:r>
+        <w:rPr>
+          <w:lang w:val="ru-RU"/>
+        </w:rPr>
+        <w:t>При описании прототипа архитектуры используется унифицированный язык (</w:t>
+      </w:r>
+      <w:r>
+        <w:t>Domain</w:t>
+      </w:r>
+      <w:r>
+        <w:rPr>
+          <w:lang w:val="ru-RU"/>
+        </w:rPr>
+        <w:t>-</w:t>
+      </w:r>
+      <w:r>
+        <w:t>specific</w:t>
+      </w:r>
+      <w:r>
+        <w:rPr>
+          <w:lang w:val="ru-RU"/>
+        </w:rPr>
+        <w:t xml:space="preserve"> </w:t>
+      </w:r>
+      <w:r>
+        <w:t>language</w:t>
+      </w:r>
+      <w:r>
+        <w:rPr>
+          <w:lang w:val="ru-RU"/>
+        </w:rPr>
+        <w:t>)</w:t>
+      </w:r>
+      <w:r>
+        <w:rPr>
+          <w:lang w:val="ru-RU"/>
+        </w:rPr>
+        <w:t xml:space="preserve">. </w:t>
+      </w:r>
+    </w:p>
+    <w:p>
+      <w:pPr>
+        <w:rPr>
+          <w:lang w:val="ru-RU"/>
+        </w:rPr>
+      </w:pPr>
+      <w:r>
+        <w:rPr>
+          <w:lang w:val="ru-RU"/>
+        </w:rPr>
+        <w:t>Язык, Грамматика</w:t>
+      </w:r>
+    </w:p>
+    <w:p>
+      <w:pPr>
+        <w:pStyle w:val="3"/>
+        <w:rPr>
+          <w:lang w:val="ru-RU"/>
+        </w:rPr>
+      </w:pPr>
+      <w:r>
+        <w:rPr>
+          <w:lang w:val="ru-RU"/>
+        </w:rPr>
+        <w:t>2.6.1 Обзор языков автоматного программирования</w:t>
+      </w:r>
+    </w:p>
+    <w:p>
+      <w:pPr>
+        <w:rPr>
+          <w:lang w:val="ru-RU"/>
+        </w:rPr>
+      </w:pPr>
+      <w:r>
+        <w:rPr>
+          <w:lang w:val="ru-RU"/>
+        </w:rPr>
+        <w:t>Р</w:t>
+      </w:r>
+      <w:r>
+        <w:rPr>
+          <w:lang w:val="ru-RU"/>
+        </w:rPr>
+        <w:t>ассмотрим</w:t>
+      </w:r>
+      <w:r>
+        <w:rPr>
+          <w:lang w:val="ru-RU"/>
+        </w:rPr>
+        <w:t xml:space="preserve"> существующие языки автоматного</w:t>
+      </w:r>
+      <w:r>
+        <w:rPr>
+          <w:lang w:val="ru-RU"/>
+        </w:rPr>
+        <w:t xml:space="preserve"> </w:t>
+      </w:r>
+      <w:r>
+        <w:rPr>
+          <w:lang w:val="ru-RU"/>
+        </w:rPr>
+        <w:t>программирования с целью выделения их особенностей</w:t>
+      </w:r>
+      <w:r>
+        <w:rPr>
+          <w:lang w:val="ru-RU"/>
+        </w:rPr>
+        <w:t>:</w:t>
+      </w:r>
+    </w:p>
+    <w:p>
+      <w:pPr>
+        <w:pStyle w:val="ac"/>
+        <w:numPr>
+          <w:ilvl w:val="0"/>
+          <w:numId w:val="25"/>
+        </w:numPr>
+        <w:rPr>
+          <w:lang w:val="ru-RU"/>
+        </w:rPr>
+      </w:pPr>
+      <w:proofErr w:type="spellStart"/>
+      <w:r>
+        <w:rPr>
+          <w:i/>
+        </w:rPr>
+        <w:t>AsmL</w:t>
+      </w:r>
+      <w:proofErr w:type="spellEnd"/>
+      <w:r>
+        <w:rPr>
+          <w:i/>
+          <w:lang w:val="ru-RU"/>
+        </w:rPr>
+        <w:t xml:space="preserve"> (</w:t>
+      </w:r>
+      <w:r>
+        <w:rPr>
+          <w:i/>
+        </w:rPr>
+        <w:t>Abstract</w:t>
+      </w:r>
+      <w:r>
+        <w:rPr>
+          <w:i/>
+          <w:lang w:val="ru-RU"/>
+        </w:rPr>
+        <w:t xml:space="preserve"> </w:t>
+      </w:r>
+      <w:r>
+        <w:rPr>
+          <w:i/>
+        </w:rPr>
+        <w:t>State</w:t>
+      </w:r>
+      <w:r>
+        <w:rPr>
+          <w:i/>
+          <w:lang w:val="ru-RU"/>
+        </w:rPr>
+        <w:t xml:space="preserve"> </w:t>
+      </w:r>
+      <w:r>
+        <w:rPr>
+          <w:i/>
+        </w:rPr>
+        <w:t>Machine</w:t>
+      </w:r>
+      <w:r>
+        <w:rPr>
+          <w:i/>
+          <w:lang w:val="ru-RU"/>
+        </w:rPr>
+        <w:t xml:space="preserve"> </w:t>
+      </w:r>
+      <w:r>
+        <w:rPr>
+          <w:i/>
+        </w:rPr>
+        <w:t>Language</w:t>
+      </w:r>
+      <w:r>
+        <w:rPr>
+          <w:i/>
+          <w:lang w:val="ru-RU"/>
+        </w:rPr>
+        <w:t>)</w:t>
+      </w:r>
+      <w:r>
+        <w:rPr>
+          <w:lang w:val="ru-RU"/>
+        </w:rPr>
+        <w:t xml:space="preserve"> – язык, </w:t>
+      </w:r>
+      <w:r>
+        <w:rPr>
+          <w:lang w:val="ru-RU"/>
+        </w:rPr>
+        <w:t xml:space="preserve">разработка которого </w:t>
+      </w:r>
+      <w:proofErr w:type="spellStart"/>
+      <w:r>
+        <w:rPr>
+          <w:lang w:val="ru-RU"/>
+        </w:rPr>
+        <w:t>ведется</w:t>
+      </w:r>
+      <w:proofErr w:type="spellEnd"/>
+      <w:r>
+        <w:rPr>
+          <w:lang w:val="ru-RU"/>
+        </w:rPr>
+        <w:t xml:space="preserve"> </w:t>
+      </w:r>
+      <w:r>
+        <w:rPr>
+          <w:lang w:val="ru-RU"/>
+        </w:rPr>
+        <w:t xml:space="preserve">компанией </w:t>
+      </w:r>
+      <w:proofErr w:type="spellStart"/>
+      <w:r>
+        <w:rPr>
+          <w:lang w:val="ru-RU"/>
+        </w:rPr>
+        <w:t>Microsoft</w:t>
+      </w:r>
+      <w:proofErr w:type="spellEnd"/>
+      <w:r>
+        <w:rPr>
+          <w:lang w:val="ru-RU"/>
+        </w:rPr>
+        <w:t xml:space="preserve">. Этот язык </w:t>
+      </w:r>
+      <w:r>
+        <w:rPr>
+          <w:lang w:val="ru-RU"/>
+        </w:rPr>
+        <w:t>предназначен</w:t>
+      </w:r>
+      <w:r>
+        <w:rPr>
+          <w:lang w:val="ru-RU"/>
+        </w:rPr>
+        <w:t xml:space="preserve"> </w:t>
+      </w:r>
+      <w:r>
+        <w:rPr>
+          <w:lang w:val="ru-RU"/>
+        </w:rPr>
+        <w:t xml:space="preserve"> в первую очередь для спецификации</w:t>
+      </w:r>
+      <w:r>
+        <w:rPr>
+          <w:lang w:val="ru-RU"/>
+        </w:rPr>
+        <w:t xml:space="preserve"> </w:t>
+      </w:r>
+      <w:r>
+        <w:rPr>
+          <w:lang w:val="ru-RU"/>
+        </w:rPr>
+        <w:t>функцио</w:t>
+      </w:r>
+      <w:r>
+        <w:rPr>
+          <w:lang w:val="ru-RU"/>
+        </w:rPr>
+        <w:t>нальности компьютерных систем [24</w:t>
+      </w:r>
+      <w:r>
+        <w:rPr>
+          <w:lang w:val="ru-RU"/>
+        </w:rPr>
+        <w:t>]</w:t>
+      </w:r>
+      <w:r>
+        <w:rPr>
+          <w:lang w:val="ru-RU"/>
+        </w:rPr>
+        <w:t xml:space="preserve"> и  базируется</w:t>
+      </w:r>
+      <w:r>
+        <w:rPr>
+          <w:lang w:val="ru-RU"/>
+        </w:rPr>
+        <w:t xml:space="preserve"> на понятии</w:t>
+      </w:r>
+      <w:r>
+        <w:rPr>
+          <w:lang w:val="ru-RU"/>
+        </w:rPr>
+        <w:t xml:space="preserve"> </w:t>
+      </w:r>
+      <w:r>
+        <w:rPr>
+          <w:lang w:val="ru-RU"/>
+        </w:rPr>
+        <w:t>аб</w:t>
+      </w:r>
+      <w:r>
+        <w:rPr>
+          <w:lang w:val="ru-RU"/>
+        </w:rPr>
+        <w:t>страктного состояния, в роли</w:t>
+      </w:r>
+      <w:r>
+        <w:rPr>
+          <w:lang w:val="ru-RU"/>
+        </w:rPr>
+        <w:t xml:space="preserve"> которого можно рассматривать вектор</w:t>
+      </w:r>
+      <w:r>
+        <w:rPr>
+          <w:lang w:val="ru-RU"/>
+        </w:rPr>
+        <w:t xml:space="preserve"> </w:t>
+      </w:r>
+      <w:r>
+        <w:rPr>
+          <w:lang w:val="ru-RU"/>
+        </w:rPr>
+        <w:t xml:space="preserve">значений всех переменных. </w:t>
+      </w:r>
+      <w:r>
+        <w:rPr>
+          <w:lang w:val="ru-RU"/>
+        </w:rPr>
+        <w:t>Таким образом</w:t>
+      </w:r>
+      <w:r>
+        <w:rPr>
+          <w:lang w:val="ru-RU"/>
+        </w:rPr>
+        <w:t>, переход в новое состояние</w:t>
+      </w:r>
+      <w:r>
+        <w:rPr>
+          <w:lang w:val="ru-RU"/>
+        </w:rPr>
+        <w:t xml:space="preserve"> </w:t>
+      </w:r>
+      <w:r>
+        <w:rPr>
+          <w:lang w:val="ru-RU"/>
+        </w:rPr>
+        <w:t>осуществляется</w:t>
+      </w:r>
+      <w:r>
+        <w:rPr>
+          <w:lang w:val="ru-RU"/>
+        </w:rPr>
+        <w:t xml:space="preserve"> при изменении переменных. Поэтому синтаксис языка не</w:t>
+      </w:r>
+      <w:r>
+        <w:rPr>
+          <w:lang w:val="ru-RU"/>
+        </w:rPr>
+        <w:t xml:space="preserve"> </w:t>
+      </w:r>
+      <w:r>
+        <w:rPr>
+          <w:lang w:val="ru-RU"/>
+        </w:rPr>
+        <w:t xml:space="preserve">предусматривает явного задания графа переходов автомата. </w:t>
+      </w:r>
+      <w:r>
+        <w:rPr>
+          <w:lang w:val="ru-RU"/>
+        </w:rPr>
+        <w:t>Данный</w:t>
+      </w:r>
+      <w:r>
+        <w:rPr>
+          <w:lang w:val="ru-RU"/>
+        </w:rPr>
+        <w:t xml:space="preserve"> язык</w:t>
+      </w:r>
+      <w:r>
+        <w:rPr>
+          <w:lang w:val="ru-RU"/>
+        </w:rPr>
+        <w:t xml:space="preserve"> </w:t>
+      </w:r>
+      <w:r>
+        <w:rPr>
+          <w:lang w:val="ru-RU"/>
+        </w:rPr>
+        <w:t>разработан для платформы .NET с возможностью интеграции с другими</w:t>
+      </w:r>
+      <w:r>
+        <w:rPr>
+          <w:lang w:val="ru-RU"/>
+        </w:rPr>
+        <w:t xml:space="preserve"> </w:t>
+      </w:r>
+      <w:r>
+        <w:rPr>
+          <w:lang w:val="ru-RU"/>
+        </w:rPr>
+        <w:t>языками прогр</w:t>
+      </w:r>
+      <w:r>
+        <w:rPr>
+          <w:lang w:val="ru-RU"/>
+        </w:rPr>
+        <w:t>аммирования для этой платформы</w:t>
+      </w:r>
+      <w:r>
+        <w:rPr>
+          <w:lang w:val="ru-RU"/>
+        </w:rPr>
+        <w:t>;</w:t>
+      </w:r>
+    </w:p>
+    <w:p>
+      <w:pPr>
+        <w:pStyle w:val="ac"/>
+        <w:numPr>
+          <w:ilvl w:val="0"/>
+          <w:numId w:val="25"/>
+        </w:numPr>
+        <w:rPr>
+          <w:lang w:val="ru-RU"/>
+        </w:rPr>
+      </w:pPr>
+      <w:proofErr w:type="spellStart"/>
+      <w:r>
+        <w:rPr>
+          <w:i/>
+        </w:rPr>
+        <w:lastRenderedPageBreak/>
+        <w:t>FSMGenerator</w:t>
+      </w:r>
+      <w:proofErr w:type="spellEnd"/>
+      <w:r>
+        <w:rPr>
+          <w:i/>
+          <w:lang w:val="ru-RU"/>
+        </w:rPr>
+        <w:t xml:space="preserve"> (</w:t>
+      </w:r>
+      <w:r>
+        <w:rPr>
+          <w:i/>
+        </w:rPr>
+        <w:t>Finite</w:t>
+      </w:r>
+      <w:r>
+        <w:rPr>
+          <w:i/>
+          <w:lang w:val="ru-RU"/>
+        </w:rPr>
+        <w:t xml:space="preserve"> </w:t>
+      </w:r>
+      <w:r>
+        <w:rPr>
+          <w:i/>
+        </w:rPr>
+        <w:t>State</w:t>
+      </w:r>
+      <w:r>
+        <w:rPr>
+          <w:i/>
+          <w:lang w:val="ru-RU"/>
+        </w:rPr>
+        <w:t xml:space="preserve"> </w:t>
+      </w:r>
+      <w:r>
+        <w:rPr>
+          <w:i/>
+        </w:rPr>
+        <w:t>Machine</w:t>
+      </w:r>
+      <w:r>
+        <w:rPr>
+          <w:i/>
+          <w:lang w:val="ru-RU"/>
+        </w:rPr>
+        <w:t xml:space="preserve"> </w:t>
+      </w:r>
+      <w:r>
+        <w:rPr>
+          <w:i/>
+        </w:rPr>
+        <w:t>Generator</w:t>
+      </w:r>
+      <w:r>
+        <w:rPr>
+          <w:i/>
+          <w:lang w:val="ru-RU"/>
+        </w:rPr>
+        <w:t>)</w:t>
+      </w:r>
+      <w:r>
+        <w:rPr>
+          <w:lang w:val="ru-RU"/>
+        </w:rPr>
+        <w:t xml:space="preserve"> – язык описания</w:t>
+      </w:r>
+      <w:r>
+        <w:rPr>
+          <w:lang w:val="ru-RU"/>
+        </w:rPr>
+        <w:t xml:space="preserve"> </w:t>
+      </w:r>
+      <w:r>
+        <w:rPr>
+          <w:lang w:val="ru-RU"/>
+        </w:rPr>
+        <w:t>шаблонов конечных автоматов и средство трансляции этих шаблонов в код на</w:t>
+      </w:r>
+      <w:r>
+        <w:rPr>
+          <w:lang w:val="ru-RU"/>
+        </w:rPr>
+        <w:t xml:space="preserve"> </w:t>
+      </w:r>
+      <w:r>
+        <w:rPr>
+          <w:lang w:val="ru-RU"/>
+        </w:rPr>
+        <w:t>языках программирования C++ или Java [</w:t>
+      </w:r>
+      <w:r>
+        <w:rPr>
+          <w:lang w:val="ru-RU"/>
+        </w:rPr>
+        <w:t>23</w:t>
+      </w:r>
+      <w:r>
+        <w:rPr>
+          <w:lang w:val="ru-RU"/>
+        </w:rPr>
+        <w:t>]. В шаблоне задаются свойства и</w:t>
+      </w:r>
+      <w:r>
+        <w:rPr>
+          <w:lang w:val="ru-RU"/>
+        </w:rPr>
+        <w:t xml:space="preserve"> </w:t>
+      </w:r>
+      <w:r>
+        <w:rPr>
+          <w:lang w:val="ru-RU"/>
+        </w:rPr>
+        <w:t>сущности автомата, такие как имя автомата, множества состояний, событий,</w:t>
+      </w:r>
+      <w:r>
+        <w:rPr>
+          <w:lang w:val="ru-RU"/>
+        </w:rPr>
+        <w:t xml:space="preserve"> </w:t>
+      </w:r>
+      <w:r>
+        <w:rPr>
+          <w:lang w:val="ru-RU"/>
+        </w:rPr>
+        <w:t>переходов и действий. Это приводит к излишней избыточности и неудобству</w:t>
+      </w:r>
+      <w:r>
+        <w:rPr>
+          <w:lang w:val="ru-RU"/>
+        </w:rPr>
+        <w:t xml:space="preserve"> </w:t>
+      </w:r>
+      <w:r>
+        <w:rPr>
+          <w:lang w:val="ru-RU"/>
+        </w:rPr>
+        <w:t>использования в качестве языка программирования. Рассматриваемый подход</w:t>
+      </w:r>
+      <w:r>
+        <w:rPr>
+          <w:lang w:val="ru-RU"/>
+        </w:rPr>
+        <w:t xml:space="preserve"> </w:t>
+      </w:r>
+      <w:r>
+        <w:rPr>
+          <w:lang w:val="ru-RU"/>
+        </w:rPr>
+        <w:t>достаточно удобен лишь для хранения данных автомата. Основные</w:t>
+      </w:r>
+      <w:r>
+        <w:t xml:space="preserve"> </w:t>
+      </w:r>
+      <w:r>
+        <w:rPr>
+          <w:lang w:val="ru-RU"/>
+        </w:rPr>
+        <w:t xml:space="preserve">недостатки – избыточность </w:t>
+      </w:r>
+      <w:r>
+        <w:rPr>
+          <w:lang w:val="ru-RU"/>
+        </w:rPr>
+        <w:t>и неудобство описания автоматов</w:t>
+      </w:r>
+      <w:r>
+        <w:rPr>
+          <w:lang w:val="ru-RU"/>
+        </w:rPr>
+        <w:t>;</w:t>
+      </w:r>
+    </w:p>
+    <w:p>
+      <w:pPr>
+        <w:pStyle w:val="ac"/>
+        <w:numPr>
+          <w:ilvl w:val="0"/>
+          <w:numId w:val="25"/>
+        </w:numPr>
+        <w:rPr>
+          <w:lang w:val="ru-RU"/>
+        </w:rPr>
+      </w:pPr>
+      <w:r>
+        <w:rPr>
+          <w:i/>
+          <w:lang w:val="ru-RU"/>
+        </w:rPr>
+        <w:t xml:space="preserve">SMC (State Machine </w:t>
+      </w:r>
+      <w:proofErr w:type="spellStart"/>
+      <w:r>
+        <w:rPr>
+          <w:i/>
+          <w:lang w:val="ru-RU"/>
+        </w:rPr>
+        <w:t>Compiler</w:t>
+      </w:r>
+      <w:proofErr w:type="spellEnd"/>
+      <w:r>
+        <w:rPr>
+          <w:i/>
+          <w:lang w:val="ru-RU"/>
+        </w:rPr>
+        <w:t>)</w:t>
+      </w:r>
+      <w:r>
+        <w:rPr>
+          <w:lang w:val="ru-RU"/>
+        </w:rPr>
+        <w:t xml:space="preserve"> – язык автоматного программирования, в</w:t>
+      </w:r>
+      <w:r>
+        <w:rPr>
+          <w:lang w:val="ru-RU"/>
+        </w:rPr>
+        <w:t xml:space="preserve"> </w:t>
+      </w:r>
+      <w:r>
+        <w:rPr>
+          <w:lang w:val="ru-RU"/>
+        </w:rPr>
+        <w:t xml:space="preserve">котором в отличие от языка </w:t>
+      </w:r>
+      <w:proofErr w:type="spellStart"/>
+      <w:r>
+        <w:rPr>
+          <w:i/>
+          <w:lang w:val="ru-RU"/>
+        </w:rPr>
+        <w:t>AsmL</w:t>
+      </w:r>
+      <w:proofErr w:type="spellEnd"/>
+      <w:r>
+        <w:rPr>
+          <w:lang w:val="ru-RU"/>
+        </w:rPr>
+        <w:t xml:space="preserve"> явно описывается граф переходов автомата</w:t>
+      </w:r>
+      <w:r>
+        <w:rPr>
+          <w:lang w:val="ru-RU"/>
+        </w:rPr>
+        <w:t xml:space="preserve"> </w:t>
+      </w:r>
+      <w:r>
+        <w:rPr>
+          <w:lang w:val="ru-RU"/>
+        </w:rPr>
+        <w:t>[</w:t>
+      </w:r>
+      <w:r>
+        <w:rPr>
+          <w:lang w:val="ru-RU"/>
+        </w:rPr>
+        <w:t>24</w:t>
+      </w:r>
+      <w:r>
+        <w:rPr>
+          <w:lang w:val="ru-RU"/>
+        </w:rPr>
+        <w:t>]. Состояния описываются в виде отдельных блоков, которые содержат</w:t>
+      </w:r>
+      <w:r>
+        <w:rPr>
+          <w:lang w:val="ru-RU"/>
+        </w:rPr>
+        <w:t xml:space="preserve"> </w:t>
+      </w:r>
+      <w:r>
+        <w:rPr>
+          <w:lang w:val="ru-RU"/>
+        </w:rPr>
+        <w:t>правила переходов в соответствии с событиями автомата. Программа на языке</w:t>
+      </w:r>
+      <w:r>
+        <w:rPr>
+          <w:lang w:val="ru-RU"/>
+        </w:rPr>
+        <w:t xml:space="preserve"> </w:t>
+      </w:r>
+      <w:r>
+        <w:rPr>
+          <w:lang w:val="ru-RU"/>
+        </w:rPr>
+        <w:t xml:space="preserve">SMC может быть транслирована в код на одном из многих </w:t>
+      </w:r>
+      <w:proofErr w:type="spellStart"/>
+      <w:r>
+        <w:rPr>
+          <w:lang w:val="ru-RU"/>
+        </w:rPr>
+        <w:t>распространенных</w:t>
+      </w:r>
+      <w:proofErr w:type="spellEnd"/>
+      <w:r>
+        <w:rPr>
+          <w:lang w:val="ru-RU"/>
+        </w:rPr>
+        <w:t xml:space="preserve"> </w:t>
+      </w:r>
+      <w:r>
+        <w:rPr>
+          <w:lang w:val="ru-RU"/>
+        </w:rPr>
+        <w:t>языков программирования. В качестве недостатков можно отметить: отсутствие вложенных автоматов; бедность синтаксиса, что с</w:t>
+      </w:r>
+      <w:r>
+        <w:rPr>
+          <w:lang w:val="ru-RU"/>
+        </w:rPr>
+        <w:t>нижает читаемость кода программ</w:t>
+      </w:r>
+      <w:r>
+        <w:rPr>
+          <w:lang w:val="ru-RU"/>
+        </w:rPr>
+        <w:t>;</w:t>
+      </w:r>
+    </w:p>
+    <w:p>
+      <w:pPr>
+        <w:pStyle w:val="ac"/>
+        <w:numPr>
+          <w:ilvl w:val="0"/>
+          <w:numId w:val="25"/>
+        </w:numPr>
+        <w:rPr>
+          <w:lang w:val="ru-RU"/>
+        </w:rPr>
+      </w:pPr>
+      <w:r>
+        <w:rPr>
+          <w:i/>
+          <w:lang w:val="ru-RU"/>
+        </w:rPr>
+        <w:t>State Machine</w:t>
+      </w:r>
+      <w:r>
+        <w:rPr>
+          <w:lang w:val="ru-RU"/>
+        </w:rPr>
+        <w:t xml:space="preserve"> – язык, являющийся расширением языка</w:t>
+      </w:r>
+      <w:r>
+        <w:rPr>
+          <w:lang w:val="ru-RU"/>
+        </w:rPr>
+        <w:t xml:space="preserve"> </w:t>
+      </w:r>
+      <w:r>
+        <w:rPr>
+          <w:lang w:val="ru-RU"/>
+        </w:rPr>
+        <w:t xml:space="preserve">программирования Java за </w:t>
+      </w:r>
+      <w:proofErr w:type="spellStart"/>
+      <w:r>
+        <w:rPr>
+          <w:lang w:val="ru-RU"/>
+        </w:rPr>
+        <w:t>счет</w:t>
+      </w:r>
+      <w:proofErr w:type="spellEnd"/>
+      <w:r>
+        <w:rPr>
+          <w:lang w:val="ru-RU"/>
+        </w:rPr>
+        <w:t xml:space="preserve"> введения в него автоматных конструкций [</w:t>
+      </w:r>
+      <w:r>
+        <w:rPr>
+          <w:lang w:val="ru-RU"/>
+        </w:rPr>
+        <w:t>25</w:t>
+      </w:r>
+      <w:r>
+        <w:rPr>
+          <w:lang w:val="ru-RU"/>
+        </w:rPr>
+        <w:t>].</w:t>
+      </w:r>
+      <w:r>
+        <w:rPr>
+          <w:lang w:val="ru-RU"/>
+        </w:rPr>
+        <w:t xml:space="preserve"> </w:t>
+      </w:r>
+      <w:r>
+        <w:rPr>
+          <w:lang w:val="ru-RU"/>
+        </w:rPr>
+        <w:t>Этот язык основывается на одноименном паттерне проектирования. Каждое</w:t>
+      </w:r>
+      <w:r>
+        <w:rPr>
+          <w:lang w:val="ru-RU"/>
+        </w:rPr>
+        <w:t xml:space="preserve"> </w:t>
+      </w:r>
+      <w:r>
+        <w:rPr>
+          <w:lang w:val="ru-RU"/>
+        </w:rPr>
+        <w:t>состояние реализуется в виде отдельного класса, что позволяет сделать их</w:t>
+      </w:r>
+      <w:r>
+        <w:rPr>
+          <w:lang w:val="ru-RU"/>
+        </w:rPr>
+        <w:t xml:space="preserve"> </w:t>
+      </w:r>
+      <w:r>
+        <w:rPr>
+          <w:lang w:val="ru-RU"/>
+        </w:rPr>
+        <w:t>независимыми друг от друга. Однако это приводит к избыточности кода,</w:t>
+      </w:r>
+      <w:r>
+        <w:rPr>
+          <w:lang w:val="ru-RU"/>
+        </w:rPr>
+        <w:t xml:space="preserve"> </w:t>
+      </w:r>
+      <w:r>
+        <w:rPr>
+          <w:lang w:val="ru-RU"/>
+        </w:rPr>
+        <w:t>увеличению числа и размера классов. Таким образом, данный язык упрощает</w:t>
+      </w:r>
+      <w:r>
+        <w:rPr>
+          <w:lang w:val="ru-RU"/>
+        </w:rPr>
+        <w:t xml:space="preserve"> </w:t>
+      </w:r>
+      <w:r>
+        <w:rPr>
+          <w:lang w:val="ru-RU"/>
+        </w:rPr>
+        <w:t>использование соответствующего паттерна, но практически исключает</w:t>
+      </w:r>
+      <w:r>
+        <w:rPr>
+          <w:lang w:val="ru-RU"/>
+        </w:rPr>
+        <w:t xml:space="preserve"> </w:t>
+      </w:r>
+      <w:r>
+        <w:rPr>
+          <w:lang w:val="ru-RU"/>
+        </w:rPr>
+        <w:t>возможность эффективного описания сложных автоматов. Поэтому основной</w:t>
+      </w:r>
+      <w:r>
+        <w:t xml:space="preserve"> </w:t>
+      </w:r>
+      <w:r>
+        <w:rPr>
+          <w:lang w:val="ru-RU"/>
+        </w:rPr>
+        <w:t>недостаток – избыточность кода</w:t>
+      </w:r>
+      <w:r>
+        <w:t>;</w:t>
+      </w:r>
+    </w:p>
+    <w:p>
+      <w:pPr>
+        <w:pStyle w:val="ac"/>
+        <w:numPr>
+          <w:ilvl w:val="0"/>
+          <w:numId w:val="25"/>
+        </w:numPr>
+        <w:rPr>
+          <w:lang w:val="ru-RU"/>
+        </w:rPr>
+      </w:pPr>
+      <w:r>
+        <w:rPr>
+          <w:i/>
+          <w:lang w:val="ru-RU"/>
+        </w:rPr>
+        <w:t>ТАВР (</w:t>
+      </w:r>
+      <w:r>
+        <w:rPr>
+          <w:i/>
+        </w:rPr>
+        <w:t>Textual</w:t>
+      </w:r>
+      <w:r>
+        <w:rPr>
+          <w:i/>
+          <w:lang w:val="ru-RU"/>
+        </w:rPr>
+        <w:t xml:space="preserve"> </w:t>
+      </w:r>
+      <w:r>
+        <w:rPr>
+          <w:i/>
+        </w:rPr>
+        <w:t>Automata</w:t>
+      </w:r>
+      <w:r>
+        <w:rPr>
+          <w:i/>
+          <w:lang w:val="ru-RU"/>
+        </w:rPr>
+        <w:t xml:space="preserve"> </w:t>
+      </w:r>
+      <w:r>
+        <w:rPr>
+          <w:i/>
+        </w:rPr>
+        <w:t>Based</w:t>
+      </w:r>
+      <w:r>
+        <w:rPr>
+          <w:i/>
+          <w:lang w:val="ru-RU"/>
+        </w:rPr>
+        <w:t xml:space="preserve"> </w:t>
+      </w:r>
+      <w:r>
+        <w:rPr>
+          <w:i/>
+        </w:rPr>
+        <w:t>Programming</w:t>
+      </w:r>
+      <w:r>
+        <w:rPr>
+          <w:i/>
+          <w:lang w:val="ru-RU"/>
+        </w:rPr>
+        <w:t>)</w:t>
+      </w:r>
+      <w:r>
+        <w:rPr>
+          <w:lang w:val="ru-RU"/>
+        </w:rPr>
+        <w:t xml:space="preserve"> – язык, сочетающий</w:t>
+      </w:r>
+      <w:r>
+        <w:rPr>
+          <w:lang w:val="ru-RU"/>
+        </w:rPr>
+        <w:t xml:space="preserve"> </w:t>
+      </w:r>
+      <w:r>
+        <w:rPr>
+          <w:lang w:val="ru-RU"/>
+        </w:rPr>
+        <w:t>некоторые положительные качества описанных выше языков [</w:t>
+      </w:r>
+      <w:r>
+        <w:rPr>
+          <w:lang w:val="ru-RU"/>
+        </w:rPr>
+        <w:t>26</w:t>
+      </w:r>
+      <w:r>
+        <w:rPr>
+          <w:lang w:val="ru-RU"/>
+        </w:rPr>
+        <w:t xml:space="preserve">]. </w:t>
+      </w:r>
+      <w:r>
+        <w:rPr>
+          <w:lang w:val="ru-RU"/>
+        </w:rPr>
+        <w:lastRenderedPageBreak/>
+        <w:t>Данный язык</w:t>
+      </w:r>
+      <w:r>
+        <w:rPr>
+          <w:lang w:val="ru-RU"/>
+        </w:rPr>
+        <w:t xml:space="preserve"> </w:t>
+      </w:r>
+      <w:r>
+        <w:rPr>
+          <w:lang w:val="ru-RU"/>
+        </w:rPr>
+        <w:t>предоставляет возможности неявного задания графа переходов, задания</w:t>
+      </w:r>
+      <w:r>
+        <w:rPr>
+          <w:lang w:val="ru-RU"/>
+        </w:rPr>
+        <w:t xml:space="preserve"> </w:t>
+      </w:r>
+      <w:r>
+        <w:rPr>
+          <w:lang w:val="ru-RU"/>
+        </w:rPr>
+        <w:t>нескольких автоматов в рамках одной программы, а также наследования,</w:t>
+      </w:r>
+      <w:r>
+        <w:rPr>
+          <w:lang w:val="ru-RU"/>
+        </w:rPr>
+        <w:t xml:space="preserve"> </w:t>
+      </w:r>
+      <w:r>
+        <w:rPr>
+          <w:lang w:val="ru-RU"/>
+        </w:rPr>
+        <w:t xml:space="preserve">параметризации и </w:t>
+      </w:r>
+      <w:proofErr w:type="spellStart"/>
+      <w:r>
+        <w:rPr>
+          <w:lang w:val="ru-RU"/>
+        </w:rPr>
+        <w:t>обусловливания</w:t>
+      </w:r>
+      <w:proofErr w:type="spellEnd"/>
+      <w:r>
+        <w:rPr>
+          <w:lang w:val="ru-RU"/>
+        </w:rPr>
+        <w:t xml:space="preserve"> событий. Более того, этот язык выходит за</w:t>
+      </w:r>
+      <w:r>
+        <w:rPr>
+          <w:lang w:val="ru-RU"/>
+        </w:rPr>
+        <w:t xml:space="preserve"> </w:t>
+      </w:r>
+      <w:r>
+        <w:rPr>
+          <w:lang w:val="ru-RU"/>
+        </w:rPr>
+        <w:t>рамки предметно-ориентированного и является языком общего назначения.</w:t>
+      </w:r>
+      <w:r>
+        <w:rPr>
+          <w:lang w:val="ru-RU"/>
+        </w:rPr>
+        <w:t xml:space="preserve"> </w:t>
+      </w:r>
+      <w:r>
+        <w:rPr>
+          <w:lang w:val="ru-RU"/>
+        </w:rPr>
+        <w:t>Таким образом, автором решена задача создания универсального языка</w:t>
+      </w:r>
+      <w:r>
+        <w:rPr>
+          <w:lang w:val="ru-RU"/>
+        </w:rPr>
+        <w:t xml:space="preserve"> </w:t>
+      </w:r>
+      <w:r>
+        <w:rPr>
+          <w:lang w:val="ru-RU"/>
+        </w:rPr>
+        <w:t>автоматного программирования, и это неизбежно привело к его сложности.</w:t>
+      </w:r>
+      <w:r>
+        <w:rPr>
+          <w:lang w:val="ru-RU"/>
+        </w:rPr>
+        <w:t xml:space="preserve"> </w:t>
+      </w:r>
+      <w:r>
+        <w:rPr>
+          <w:lang w:val="ru-RU"/>
+        </w:rPr>
+        <w:t>Будучи универсальным, язык TABP не требует интеграции с другими</w:t>
+      </w:r>
+      <w:r>
+        <w:rPr>
+          <w:lang w:val="ru-RU"/>
+        </w:rPr>
+        <w:t xml:space="preserve"> </w:t>
+      </w:r>
+      <w:r>
+        <w:rPr>
+          <w:lang w:val="ru-RU"/>
+        </w:rPr>
+        <w:t>универсальными языками, однако с помощью интерфейсов может быть</w:t>
+      </w:r>
+      <w:r>
+        <w:rPr>
+          <w:lang w:val="ru-RU"/>
+        </w:rPr>
+        <w:t xml:space="preserve"> </w:t>
+      </w:r>
+      <w:r>
+        <w:rPr>
+          <w:lang w:val="ru-RU"/>
+        </w:rPr>
+        <w:t>осуществлена связь с системой и другими приложениями. Таким образом,</w:t>
+      </w:r>
+      <w:r>
+        <w:t xml:space="preserve"> </w:t>
+      </w:r>
+      <w:r>
+        <w:rPr>
+          <w:lang w:val="ru-RU"/>
+        </w:rPr>
+        <w:t>основной недостаток – сложность языка, обу</w:t>
+      </w:r>
+      <w:r>
+        <w:rPr>
+          <w:lang w:val="ru-RU"/>
+        </w:rPr>
+        <w:t>словленная его универсальностью</w:t>
+      </w:r>
+      <w:r>
+        <w:t>;</w:t>
+      </w:r>
+    </w:p>
+    <w:p>
+      <w:pPr>
+        <w:pStyle w:val="ac"/>
+        <w:numPr>
+          <w:ilvl w:val="0"/>
+          <w:numId w:val="25"/>
+        </w:numPr>
+        <w:rPr>
+          <w:lang w:val="ru-RU"/>
+        </w:rPr>
+      </w:pPr>
+      <w:r>
+        <w:rPr>
+          <w:lang w:val="ru-RU"/>
+        </w:rPr>
+        <w:t>Предметно-ориентированный язык автоматного программирования на</w:t>
+      </w:r>
+      <w:r>
+        <w:rPr>
+          <w:lang w:val="ru-RU"/>
+        </w:rPr>
+        <w:t xml:space="preserve"> </w:t>
+      </w:r>
+      <w:r>
+        <w:rPr>
+          <w:lang w:val="ru-RU"/>
+        </w:rPr>
+        <w:t xml:space="preserve">базе динамического языка </w:t>
+      </w:r>
+      <w:r>
+        <w:rPr>
+          <w:i/>
+          <w:lang w:val="ru-RU"/>
+        </w:rPr>
+        <w:t>Ruby</w:t>
+      </w:r>
+      <w:r>
+        <w:rPr>
+          <w:lang w:val="ru-RU"/>
+        </w:rPr>
+        <w:t xml:space="preserve"> с использованием библиотеки </w:t>
+      </w:r>
+      <w:r>
+        <w:rPr>
+          <w:i/>
+          <w:lang w:val="ru-RU"/>
+        </w:rPr>
+        <w:t>STROBE</w:t>
+      </w:r>
+      <w:r>
+        <w:rPr>
+          <w:lang w:val="ru-RU"/>
+        </w:rPr>
+        <w:t xml:space="preserve"> [</w:t>
+      </w:r>
+      <w:r>
+        <w:rPr>
+          <w:lang w:val="ru-RU"/>
+        </w:rPr>
+        <w:t>27</w:t>
+      </w:r>
+      <w:r>
+        <w:rPr>
+          <w:lang w:val="ru-RU"/>
+        </w:rPr>
+        <w:t>]</w:t>
+      </w:r>
+      <w:r>
+        <w:rPr>
+          <w:lang w:val="ru-RU"/>
+        </w:rPr>
+        <w:t xml:space="preserve"> </w:t>
+      </w:r>
+      <w:r>
+        <w:rPr>
+          <w:lang w:val="ru-RU"/>
+        </w:rPr>
+        <w:t>призван решить проблему переноса диаграмм переходов автоматов,</w:t>
+      </w:r>
+      <w:r>
+        <w:rPr>
+          <w:lang w:val="ru-RU"/>
+        </w:rPr>
+        <w:t xml:space="preserve"> </w:t>
+      </w:r>
+      <w:r>
+        <w:rPr>
+          <w:lang w:val="ru-RU"/>
+        </w:rPr>
+        <w:t>разработанных по SWITCH-технологии [</w:t>
+      </w:r>
+      <w:r>
+        <w:rPr>
+          <w:lang w:val="ru-RU"/>
+        </w:rPr>
+        <w:t>28</w:t>
+      </w:r>
+      <w:r>
+        <w:rPr>
+          <w:lang w:val="ru-RU"/>
+        </w:rPr>
+        <w:t>, 2</w:t>
+      </w:r>
+      <w:r>
+        <w:rPr>
+          <w:lang w:val="ru-RU"/>
+        </w:rPr>
+        <w:t>9</w:t>
+      </w:r>
+      <w:r>
+        <w:rPr>
+          <w:lang w:val="ru-RU"/>
+        </w:rPr>
+        <w:t>], в исполняемый код.</w:t>
+      </w:r>
+      <w:r>
+        <w:rPr>
+          <w:lang w:val="ru-RU"/>
+        </w:rPr>
+        <w:t xml:space="preserve"> </w:t>
+      </w:r>
+      <w:r>
+        <w:rPr>
+          <w:lang w:val="ru-RU"/>
+        </w:rPr>
+        <w:t>Особенностями этого подхода являются декларативная структура кода и его</w:t>
+      </w:r>
+      <w:r>
+        <w:rPr>
+          <w:lang w:val="ru-RU"/>
+        </w:rPr>
+        <w:t xml:space="preserve"> </w:t>
+      </w:r>
+      <w:proofErr w:type="spellStart"/>
+      <w:r>
+        <w:rPr>
+          <w:lang w:val="ru-RU"/>
+        </w:rPr>
+        <w:t>изоморфность</w:t>
+      </w:r>
+      <w:proofErr w:type="spellEnd"/>
+      <w:r>
+        <w:rPr>
+          <w:lang w:val="ru-RU"/>
+        </w:rPr>
+        <w:t xml:space="preserve"> исходной диаграмме. Данный язык поддерживает наличие</w:t>
+      </w:r>
+      <w:r>
+        <w:rPr>
+          <w:lang w:val="ru-RU"/>
+        </w:rPr>
+        <w:t xml:space="preserve"> </w:t>
+      </w:r>
+      <w:r>
+        <w:rPr>
+          <w:lang w:val="ru-RU"/>
+        </w:rPr>
+        <w:t>нескольких экземпляров одного и того же автомата, обеспечение связей между</w:t>
+      </w:r>
+      <w:r>
+        <w:rPr>
+          <w:lang w:val="ru-RU"/>
+        </w:rPr>
+        <w:t xml:space="preserve"> </w:t>
+      </w:r>
+      <w:r>
+        <w:rPr>
+          <w:lang w:val="ru-RU"/>
+        </w:rPr>
+        <w:t>ними, а также интеграцию с программами на других языках и возможность</w:t>
+      </w:r>
+      <w:r>
+        <w:rPr>
+          <w:lang w:val="ru-RU"/>
+        </w:rPr>
+        <w:t xml:space="preserve"> </w:t>
+      </w:r>
+      <w:r>
+        <w:rPr>
+          <w:lang w:val="ru-RU"/>
+        </w:rPr>
+        <w:t>управления физическими устройствами</w:t>
+      </w:r>
+      <w:proofErr w:type="gramStart"/>
+      <w:r>
+        <w:rPr>
+          <w:lang w:val="ru-RU"/>
+        </w:rPr>
+        <w:t>.</w:t>
+      </w:r>
+      <w:proofErr w:type="gramEnd"/>
+      <w:r>
+        <w:rPr>
+          <w:lang w:val="ru-RU"/>
+        </w:rPr>
+        <w:t xml:space="preserve"> Однако использование</w:t>
+      </w:r>
+      <w:r>
+        <w:rPr>
+          <w:lang w:val="ru-RU"/>
+        </w:rPr>
+        <w:t xml:space="preserve"> </w:t>
+      </w:r>
+      <w:r>
+        <w:rPr>
+          <w:lang w:val="ru-RU"/>
+        </w:rPr>
+        <w:t>интерпретируемого языка Ruby [</w:t>
+      </w:r>
+      <w:r>
+        <w:rPr>
+          <w:lang w:val="ru-RU"/>
+        </w:rPr>
+        <w:t>30</w:t>
+      </w:r>
+      <w:r>
+        <w:rPr>
+          <w:lang w:val="ru-RU"/>
+        </w:rPr>
+        <w:t>] в качестве базового языка накладывает</w:t>
+      </w:r>
+      <w:r>
+        <w:rPr>
+          <w:lang w:val="ru-RU"/>
+        </w:rPr>
+        <w:t xml:space="preserve"> </w:t>
+      </w:r>
+      <w:proofErr w:type="spellStart"/>
+      <w:r>
+        <w:rPr>
+          <w:lang w:val="ru-RU"/>
+        </w:rPr>
+        <w:t>определенные</w:t>
+      </w:r>
+      <w:proofErr w:type="spellEnd"/>
+      <w:r>
+        <w:rPr>
+          <w:lang w:val="ru-RU"/>
+        </w:rPr>
+        <w:t xml:space="preserve"> ограничения на сферу применимости данного подхода. Среди</w:t>
+      </w:r>
+      <w:r>
+        <w:rPr>
+          <w:lang w:val="ru-RU"/>
+        </w:rPr>
+        <w:t xml:space="preserve"> </w:t>
+      </w:r>
+      <w:r>
+        <w:rPr>
+          <w:lang w:val="ru-RU"/>
+        </w:rPr>
+        <w:t>этих ограничений можно выделить отсутствие поддержки потоков</w:t>
+      </w:r>
+      <w:r>
+        <w:rPr>
+          <w:lang w:val="ru-RU"/>
+        </w:rPr>
+        <w:t xml:space="preserve"> </w:t>
+      </w:r>
+      <w:r>
+        <w:rPr>
+          <w:lang w:val="ru-RU"/>
+        </w:rPr>
+        <w:t xml:space="preserve">операционной системы, а также отсутствие компиляции в </w:t>
+      </w:r>
+      <w:proofErr w:type="spellStart"/>
+      <w:r>
+        <w:rPr>
+          <w:lang w:val="ru-RU"/>
+        </w:rPr>
+        <w:t>байткод</w:t>
+      </w:r>
+      <w:proofErr w:type="spellEnd"/>
+      <w:r>
+        <w:rPr>
+          <w:lang w:val="ru-RU"/>
+        </w:rPr>
+        <w:t xml:space="preserve"> и встроенной</w:t>
+      </w:r>
+      <w:r>
+        <w:rPr>
+          <w:lang w:val="ru-RU"/>
+        </w:rPr>
+        <w:t xml:space="preserve"> </w:t>
+      </w:r>
+      <w:r>
+        <w:rPr>
+          <w:lang w:val="ru-RU"/>
+        </w:rPr>
+        <w:t>поддержки юникода. Правда, последние два ограничения обходятся</w:t>
+      </w:r>
+      <w:r>
+        <w:rPr>
+          <w:lang w:val="ru-RU"/>
+        </w:rPr>
+        <w:t xml:space="preserve"> </w:t>
+      </w:r>
+      <w:r>
+        <w:rPr>
+          <w:lang w:val="ru-RU"/>
+        </w:rPr>
+        <w:t>использованием специальных компиляторов для компиляции в Java и .NET</w:t>
+      </w:r>
+      <w:r>
+        <w:rPr>
+          <w:lang w:val="ru-RU"/>
+        </w:rPr>
+        <w:t xml:space="preserve"> </w:t>
+      </w:r>
+      <w:proofErr w:type="spellStart"/>
+      <w:r>
+        <w:rPr>
+          <w:lang w:val="ru-RU"/>
+        </w:rPr>
+        <w:t>байткоды</w:t>
+      </w:r>
+      <w:proofErr w:type="spellEnd"/>
+      <w:r>
+        <w:rPr>
+          <w:lang w:val="ru-RU"/>
+        </w:rPr>
+        <w:t xml:space="preserve"> и использованием дополнительных библиотек. Однако это лишь</w:t>
+      </w:r>
+      <w:r>
+        <w:rPr>
+          <w:lang w:val="ru-RU"/>
+        </w:rPr>
+        <w:t xml:space="preserve"> </w:t>
+      </w:r>
+      <w:r>
+        <w:rPr>
+          <w:lang w:val="ru-RU"/>
+        </w:rPr>
+        <w:t xml:space="preserve">уменьшает и без того невысокую скорость работы программ в </w:t>
+      </w:r>
+      <w:r>
+        <w:rPr>
+          <w:lang w:val="ru-RU"/>
+        </w:rPr>
+        <w:lastRenderedPageBreak/>
+        <w:t>этом случае.</w:t>
+      </w:r>
+      <w:r>
+        <w:rPr>
+          <w:lang w:val="ru-RU"/>
+        </w:rPr>
+        <w:t xml:space="preserve"> </w:t>
+      </w:r>
+      <w:r>
+        <w:rPr>
+          <w:lang w:val="ru-RU"/>
+        </w:rPr>
+        <w:t>Таким образом, основной недостаток этого подхода – привязанность к языку</w:t>
+      </w:r>
+      <w:r>
+        <w:rPr>
+          <w:lang w:val="ru-RU"/>
+        </w:rPr>
+        <w:t xml:space="preserve"> </w:t>
+      </w:r>
+      <w:r>
+        <w:rPr>
+          <w:lang w:val="ru-RU"/>
+        </w:rPr>
+        <w:t>программирования Ruby</w:t>
+      </w:r>
+      <w:r>
+        <w:rPr>
+          <w:lang w:val="ru-RU"/>
+        </w:rPr>
+        <w:t>;</w:t>
+      </w:r>
+    </w:p>
+    <w:p>
+      <w:pPr>
+        <w:pStyle w:val="ac"/>
+        <w:numPr>
+          <w:ilvl w:val="0"/>
+          <w:numId w:val="25"/>
+        </w:numPr>
+        <w:rPr>
+          <w:lang w:val="ru-RU"/>
+        </w:rPr>
+      </w:pPr>
+      <w:r>
+        <w:rPr>
+          <w:lang w:val="ru-RU"/>
+        </w:rPr>
+        <w:t>Также заслуживают внимания языки автоматного программирования,</w:t>
+      </w:r>
+      <w:r>
+        <w:rPr>
+          <w:lang w:val="ru-RU"/>
+        </w:rPr>
+        <w:t xml:space="preserve"> </w:t>
+      </w:r>
+      <w:r>
+        <w:rPr>
+          <w:lang w:val="ru-RU"/>
+        </w:rPr>
+        <w:t xml:space="preserve">созданные с помощью системы </w:t>
+      </w:r>
+      <w:proofErr w:type="spellStart"/>
+      <w:r>
+        <w:rPr>
+          <w:lang w:val="ru-RU"/>
+        </w:rPr>
+        <w:t>метапрограммирования</w:t>
+      </w:r>
+      <w:proofErr w:type="spellEnd"/>
+      <w:r>
+        <w:rPr>
+          <w:lang w:val="ru-RU"/>
+        </w:rPr>
+        <w:t xml:space="preserve"> </w:t>
+      </w:r>
+      <w:proofErr w:type="spellStart"/>
+      <w:r>
+        <w:rPr>
+          <w:lang w:val="ru-RU"/>
+        </w:rPr>
+        <w:t>JetBrains</w:t>
+      </w:r>
+      <w:proofErr w:type="spellEnd"/>
+      <w:r>
+        <w:rPr>
+          <w:lang w:val="ru-RU"/>
+        </w:rPr>
+        <w:t xml:space="preserve"> </w:t>
+      </w:r>
+      <w:proofErr w:type="spellStart"/>
+      <w:r>
+        <w:rPr>
+          <w:lang w:val="ru-RU"/>
+        </w:rPr>
+        <w:t>Meta</w:t>
+      </w:r>
+      <w:proofErr w:type="spellEnd"/>
+      <w:r>
+        <w:rPr>
+          <w:lang w:val="ru-RU"/>
+        </w:rPr>
+        <w:t xml:space="preserve"> </w:t>
+      </w:r>
+      <w:proofErr w:type="spellStart"/>
+      <w:r>
+        <w:rPr>
+          <w:lang w:val="ru-RU"/>
+        </w:rPr>
+        <w:t>Programming</w:t>
+      </w:r>
+      <w:proofErr w:type="spellEnd"/>
+      <w:r>
+        <w:rPr>
+          <w:lang w:val="ru-RU"/>
+        </w:rPr>
+        <w:t xml:space="preserve"> </w:t>
+      </w:r>
+      <w:proofErr w:type="spellStart"/>
+      <w:r>
+        <w:rPr>
+          <w:lang w:val="ru-RU"/>
+        </w:rPr>
+        <w:t>System</w:t>
+      </w:r>
+      <w:proofErr w:type="spellEnd"/>
+      <w:r>
+        <w:rPr>
+          <w:lang w:val="ru-RU"/>
+        </w:rPr>
+        <w:t xml:space="preserve"> (MPS) [</w:t>
+      </w:r>
+      <w:r>
+        <w:rPr>
+          <w:lang w:val="ru-RU"/>
+        </w:rPr>
+        <w:t>31</w:t>
+      </w:r>
+      <w:r>
+        <w:rPr>
+          <w:lang w:val="ru-RU"/>
+        </w:rPr>
+        <w:t xml:space="preserve">]. Эта система позволяет создавать предметно-ориентированные языки </w:t>
+      </w:r>
+      <w:proofErr w:type="spellStart"/>
+      <w:r>
+        <w:rPr>
+          <w:lang w:val="ru-RU"/>
+        </w:rPr>
+        <w:t>путем</w:t>
+      </w:r>
+      <w:proofErr w:type="spellEnd"/>
+      <w:r>
+        <w:rPr>
+          <w:lang w:val="ru-RU"/>
+        </w:rPr>
+        <w:t xml:space="preserve"> задания </w:t>
+      </w:r>
+      <w:proofErr w:type="spellStart"/>
+      <w:r>
+        <w:rPr>
+          <w:lang w:val="ru-RU"/>
+        </w:rPr>
+        <w:t>определенных</w:t>
+      </w:r>
+      <w:proofErr w:type="spellEnd"/>
+      <w:r>
+        <w:rPr>
+          <w:lang w:val="ru-RU"/>
+        </w:rPr>
+        <w:t xml:space="preserve"> моделей и редакторов</w:t>
+      </w:r>
+      <w:r>
+        <w:rPr>
+          <w:lang w:val="ru-RU"/>
+        </w:rPr>
+        <w:t xml:space="preserve"> </w:t>
+      </w:r>
+      <w:r>
+        <w:rPr>
+          <w:lang w:val="ru-RU"/>
+        </w:rPr>
+        <w:t>для языка. Структура и внешний вид этих редакторов таковы, что пользователь,</w:t>
+      </w:r>
+      <w:r>
+        <w:rPr>
+          <w:lang w:val="ru-RU"/>
+        </w:rPr>
+        <w:t xml:space="preserve"> </w:t>
+      </w:r>
+      <w:r>
+        <w:rPr>
+          <w:lang w:val="ru-RU"/>
+        </w:rPr>
+        <w:t>работая с текстом программы, напрямую редактирует абстрактное</w:t>
+      </w:r>
+      <w:r>
+        <w:rPr>
+          <w:lang w:val="ru-RU"/>
+        </w:rPr>
+        <w:t xml:space="preserve"> </w:t>
+      </w:r>
+      <w:r>
+        <w:rPr>
+          <w:lang w:val="ru-RU"/>
+        </w:rPr>
+        <w:t>синтаксическое дерево [</w:t>
+      </w:r>
+      <w:r>
+        <w:rPr>
+          <w:lang w:val="ru-RU"/>
+        </w:rPr>
+        <w:t>32</w:t>
+      </w:r>
+      <w:r>
+        <w:rPr>
+          <w:lang w:val="ru-RU"/>
+        </w:rPr>
+        <w:t>] программы, а</w:t>
+      </w:r>
+      <w:r>
+        <w:rPr>
+          <w:lang w:val="ru-RU"/>
+        </w:rPr>
+        <w:t>,</w:t>
+      </w:r>
+      <w:r>
+        <w:rPr>
+          <w:lang w:val="ru-RU"/>
+        </w:rPr>
+        <w:t xml:space="preserve"> следовательно</w:t>
+      </w:r>
+      <w:r>
+        <w:rPr>
+          <w:lang w:val="ru-RU"/>
+        </w:rPr>
+        <w:t>,</w:t>
+      </w:r>
+      <w:r>
+        <w:rPr>
+          <w:lang w:val="ru-RU"/>
+        </w:rPr>
+        <w:t xml:space="preserve"> модель конечного</w:t>
+      </w:r>
+      <w:r>
+        <w:rPr>
+          <w:lang w:val="ru-RU"/>
+        </w:rPr>
+        <w:t xml:space="preserve"> </w:t>
+      </w:r>
+      <w:r>
+        <w:rPr>
+          <w:lang w:val="ru-RU"/>
+        </w:rPr>
+        <w:t>автомата в случае языка автоматного программирования. Это выводит языки</w:t>
+      </w:r>
+      <w:r>
+        <w:rPr>
+          <w:lang w:val="ru-RU"/>
+        </w:rPr>
+        <w:t xml:space="preserve"> </w:t>
+      </w:r>
+      <w:r>
+        <w:rPr>
+          <w:lang w:val="ru-RU"/>
+        </w:rPr>
+        <w:t xml:space="preserve">рассматриваемой системы из категории </w:t>
+      </w:r>
+      <w:proofErr w:type="gramStart"/>
+      <w:r>
+        <w:rPr>
+          <w:lang w:val="ru-RU"/>
+        </w:rPr>
+        <w:t>текстовых</w:t>
+      </w:r>
+      <w:proofErr w:type="gramEnd"/>
+      <w:r>
+        <w:rPr>
+          <w:lang w:val="ru-RU"/>
+        </w:rPr>
+        <w:t>. С помощью системы MPS</w:t>
+      </w:r>
+      <w:r>
+        <w:rPr>
+          <w:lang w:val="ru-RU"/>
+        </w:rPr>
+        <w:t xml:space="preserve"> </w:t>
+      </w:r>
+      <w:r>
+        <w:rPr>
+          <w:lang w:val="ru-RU"/>
+        </w:rPr>
+        <w:t>созданы два языка автоматного программирования: первый – в виде</w:t>
+      </w:r>
+      <w:r>
+        <w:rPr>
+          <w:lang w:val="ru-RU"/>
+        </w:rPr>
+        <w:t xml:space="preserve"> </w:t>
+      </w:r>
+      <w:r>
+        <w:rPr>
+          <w:lang w:val="ru-RU"/>
+        </w:rPr>
+        <w:t>самостоятельного языка, второй – в виде расширения языка Java. Эти языки</w:t>
+      </w:r>
+      <w:r>
+        <w:rPr>
+          <w:lang w:val="ru-RU"/>
+        </w:rPr>
+        <w:t xml:space="preserve"> </w:t>
+      </w:r>
+      <w:r>
+        <w:rPr>
+          <w:lang w:val="ru-RU"/>
+        </w:rPr>
+        <w:t>позволяют описывать состояния и логику переходов автоматов по событиям, а</w:t>
+      </w:r>
+      <w:r>
+        <w:rPr>
+          <w:lang w:val="ru-RU"/>
+        </w:rPr>
+        <w:t xml:space="preserve"> </w:t>
+      </w:r>
+      <w:r>
+        <w:rPr>
+          <w:lang w:val="ru-RU"/>
+        </w:rPr>
+        <w:t>также сами события. Кроме того, обеспечена возможность автоматического</w:t>
+      </w:r>
+      <w:r>
+        <w:rPr>
+          <w:lang w:val="ru-RU"/>
+        </w:rPr>
+        <w:t xml:space="preserve"> </w:t>
+      </w:r>
+      <w:r>
+        <w:rPr>
+          <w:lang w:val="ru-RU"/>
+        </w:rPr>
+        <w:t>построения диаграммы состояний по мере набора текста. Заметим, что для</w:t>
+      </w:r>
+      <w:r>
+        <w:rPr>
+          <w:lang w:val="ru-RU"/>
+        </w:rPr>
+        <w:t xml:space="preserve"> </w:t>
+      </w:r>
+      <w:r>
+        <w:rPr>
+          <w:lang w:val="ru-RU"/>
+        </w:rPr>
+        <w:t>рассмотренных выше языков не представляется подобная возможность. Таким</w:t>
+      </w:r>
+      <w:r>
+        <w:rPr>
+          <w:lang w:val="ru-RU"/>
+        </w:rPr>
+        <w:t xml:space="preserve"> </w:t>
+      </w:r>
+      <w:r>
+        <w:rPr>
+          <w:lang w:val="ru-RU"/>
+        </w:rPr>
+        <w:t>образом, можно выделить два недостатка данного подхода: привязанность к системе MPS (до транс</w:t>
+      </w:r>
+      <w:r>
+        <w:rPr>
+          <w:lang w:val="ru-RU"/>
+        </w:rPr>
+        <w:t>ляции в язык общего назначения)</w:t>
+      </w:r>
+      <w:r>
+        <w:rPr>
+          <w:lang w:val="ru-RU"/>
+        </w:rPr>
+        <w:t>,</w:t>
+      </w:r>
+      <w:r>
+        <w:rPr>
+          <w:lang w:val="ru-RU"/>
+        </w:rPr>
+        <w:t xml:space="preserve"> доступность диаграмм сост</w:t>
+      </w:r>
+      <w:r>
+        <w:rPr>
+          <w:lang w:val="ru-RU"/>
+        </w:rPr>
+        <w:t>ояний только в режиме просмотра</w:t>
+      </w:r>
+      <w:r>
+        <w:rPr>
+          <w:lang w:val="ru-RU"/>
+        </w:rPr>
+        <w:t>;</w:t>
+      </w:r>
+    </w:p>
+    <w:p>
+      <w:pPr>
+        <w:pStyle w:val="ac"/>
+        <w:numPr>
+          <w:ilvl w:val="0"/>
+          <w:numId w:val="25"/>
+        </w:numPr>
+        <w:rPr>
+          <w:lang w:val="ru-RU"/>
+        </w:rPr>
+      </w:pPr>
+      <w:r>
+        <w:rPr>
+          <w:lang w:val="ru-RU"/>
+        </w:rPr>
+        <w:t xml:space="preserve">Проект </w:t>
+      </w:r>
+      <w:proofErr w:type="spellStart"/>
+      <w:r>
+        <w:rPr>
+          <w:lang w:val="ru-RU"/>
+        </w:rPr>
+        <w:t>UniMod</w:t>
+      </w:r>
+      <w:proofErr w:type="spellEnd"/>
+      <w:r>
+        <w:rPr>
+          <w:lang w:val="ru-RU"/>
+        </w:rPr>
+        <w:t xml:space="preserve"> [3</w:t>
+      </w:r>
+      <w:r>
+        <w:rPr>
+          <w:lang w:val="ru-RU"/>
+        </w:rPr>
+        <w:t>3</w:t>
+      </w:r>
+      <w:r>
+        <w:rPr>
+          <w:lang w:val="ru-RU"/>
+        </w:rPr>
+        <w:t>] предлагает визуальный язык автоматного</w:t>
+      </w:r>
+      <w:r>
+        <w:rPr>
+          <w:lang w:val="ru-RU"/>
+        </w:rPr>
+        <w:t xml:space="preserve"> </w:t>
+      </w:r>
+      <w:r>
+        <w:rPr>
+          <w:lang w:val="ru-RU"/>
+        </w:rPr>
+        <w:t>программирования, поддерживая концепцию «Исполняемый UML» [</w:t>
+      </w:r>
+      <w:r>
+        <w:rPr>
+          <w:lang w:val="ru-RU"/>
+        </w:rPr>
+        <w:t>3</w:t>
+      </w:r>
+      <w:r>
+        <w:rPr>
+          <w:lang w:val="ru-RU"/>
+        </w:rPr>
+        <w:t>4]. С</w:t>
+      </w:r>
+      <w:r>
+        <w:rPr>
+          <w:lang w:val="ru-RU"/>
+        </w:rPr>
+        <w:t xml:space="preserve"> </w:t>
+      </w:r>
+      <w:r>
+        <w:rPr>
+          <w:lang w:val="ru-RU"/>
+        </w:rPr>
+        <w:t>помощью данного языка строятся два типа UML-диаграмм: диаграммы классов</w:t>
+      </w:r>
+      <w:r>
+        <w:rPr>
+          <w:lang w:val="ru-RU"/>
+        </w:rPr>
+        <w:t xml:space="preserve"> </w:t>
+      </w:r>
+      <w:r>
+        <w:rPr>
+          <w:lang w:val="ru-RU"/>
+        </w:rPr>
+        <w:t>и диаграммы состояний [</w:t>
+      </w:r>
+      <w:r>
+        <w:rPr>
+          <w:lang w:val="ru-RU"/>
+        </w:rPr>
+        <w:t>3</w:t>
+      </w:r>
+      <w:bookmarkStart w:id="16" w:name="_GoBack"/>
       <w:bookmarkEnd w:id="16"/>
-    </w:p>
-    <w:p>
-      <w:pPr>
-        <w:rPr>
-          <w:lang w:val="ru-RU"/>
-        </w:rPr>
-      </w:pPr>
-      <w:r>
-        <w:rPr>
-          <w:lang w:val="ru-RU"/>
-        </w:rPr>
-        <w:t>При описании прототипа архитектуры используется унифицированный язык (</w:t>
-      </w:r>
-      <w:r>
-        <w:t>Domain</w:t>
-      </w:r>
-      <w:r>
-        <w:rPr>
-          <w:lang w:val="ru-RU"/>
-        </w:rPr>
-        <w:t>-</w:t>
-      </w:r>
-      <w:r>
-        <w:t>specific</w:t>
-      </w:r>
-      <w:r>
-        <w:rPr>
-          <w:lang w:val="ru-RU"/>
-        </w:rPr>
-        <w:t xml:space="preserve"> </w:t>
-      </w:r>
-      <w:r>
-        <w:t>language</w:t>
-      </w:r>
-      <w:r>
-        <w:rPr>
-          <w:lang w:val="ru-RU"/>
-        </w:rPr>
-        <w:t>)</w:t>
-      </w:r>
-      <w:r>
-        <w:rPr>
-          <w:lang w:val="ru-RU"/>
-        </w:rPr>
-        <w:t xml:space="preserve">. </w:t>
-      </w:r>
-    </w:p>
-    <w:p>
-      <w:pPr>
-        <w:rPr>
-          <w:lang w:val="ru-RU"/>
-        </w:rPr>
-      </w:pPr>
-      <w:r>
-        <w:rPr>
-          <w:lang w:val="ru-RU"/>
-        </w:rPr>
-        <w:t>Язык, Грамматика</w:t>
+      <w:r>
+        <w:rPr>
+          <w:lang w:val="ru-RU"/>
+        </w:rPr>
+        <w:t>5]. Диаграмма классов изображает автоматы,</w:t>
+      </w:r>
+      <w:r>
+        <w:rPr>
+          <w:lang w:val="ru-RU"/>
+        </w:rPr>
+        <w:t xml:space="preserve"> </w:t>
+      </w:r>
+      <w:r>
+        <w:rPr>
+          <w:lang w:val="ru-RU"/>
+        </w:rPr>
+        <w:t>поставщики событий, объекты управления и связи между ними. При этом</w:t>
+      </w:r>
+      <w:r>
+        <w:rPr>
+          <w:lang w:val="ru-RU"/>
+        </w:rPr>
+        <w:t xml:space="preserve"> </w:t>
+      </w:r>
+      <w:r>
+        <w:rPr>
+          <w:lang w:val="ru-RU"/>
+        </w:rPr>
+        <w:t>автоматы описываются диаграммами состояний, а поставщики событий и</w:t>
+      </w:r>
+      <w:r>
+        <w:rPr>
+          <w:lang w:val="ru-RU"/>
+        </w:rPr>
+        <w:t xml:space="preserve"> </w:t>
+      </w:r>
+      <w:r>
+        <w:rPr>
+          <w:lang w:val="ru-RU"/>
+        </w:rPr>
+        <w:t>объекты управления – классами на языке Java. Применение этого подхода для</w:t>
+      </w:r>
+      <w:r>
+        <w:rPr>
+          <w:lang w:val="ru-RU"/>
+        </w:rPr>
+        <w:t xml:space="preserve"> </w:t>
+      </w:r>
+      <w:r>
+        <w:rPr>
+          <w:lang w:val="ru-RU"/>
+        </w:rPr>
+        <w:t xml:space="preserve">реализации систем со </w:t>
+      </w:r>
+      <w:r>
+        <w:rPr>
+          <w:lang w:val="ru-RU"/>
+        </w:rPr>
+        <w:lastRenderedPageBreak/>
+        <w:t>сложным поведением показало его эффективность, но</w:t>
+      </w:r>
+      <w:r>
+        <w:rPr>
+          <w:lang w:val="ru-RU"/>
+        </w:rPr>
+        <w:t xml:space="preserve"> </w:t>
+      </w:r>
+      <w:r>
+        <w:rPr>
+          <w:lang w:val="ru-RU"/>
+        </w:rPr>
+        <w:t xml:space="preserve">также выявило недостаток – </w:t>
+      </w:r>
+      <w:proofErr w:type="spellStart"/>
+      <w:r>
+        <w:rPr>
+          <w:lang w:val="ru-RU"/>
+        </w:rPr>
+        <w:t>трудоемкость</w:t>
+      </w:r>
+      <w:proofErr w:type="spellEnd"/>
+      <w:r>
+        <w:rPr>
+          <w:lang w:val="ru-RU"/>
+        </w:rPr>
+        <w:t xml:space="preserve"> визуального ввода диаграмм.</w:t>
       </w:r>
     </w:p>
     <w:p>
@@ -11484,245 +13502,251 @@
         <w:rPr>
           <w:lang w:val="ru-RU"/>
         </w:rPr>
+        <w:t>2.</w:t>
+      </w:r>
+      <w:r>
+        <w:rPr>
+          <w:lang w:val="ru-RU"/>
+        </w:rPr>
+        <w:t>9</w:t>
+      </w:r>
+      <w:r>
+        <w:rPr>
+          <w:lang w:val="ru-RU"/>
+        </w:rPr>
+        <w:t xml:space="preserve"> </w:t>
+      </w:r>
+      <w:r>
+        <w:rPr>
+          <w:lang w:val="ru-RU"/>
+        </w:rPr>
+        <w:t>Верификация модели</w:t>
+      </w:r>
+      <w:r>
+        <w:rPr>
+          <w:lang w:val="ru-RU"/>
+        </w:rPr>
+        <w:t xml:space="preserve"> прототипа</w:t>
+      </w:r>
+      <w:bookmarkEnd w:id="19"/>
+    </w:p>
+    <w:p>
+      <w:pPr>
+        <w:rPr>
+          <w:lang w:val="ru-RU"/>
+        </w:rPr>
+      </w:pPr>
+      <w:r>
+        <w:rPr>
+          <w:lang w:val="ru-RU"/>
+        </w:rPr>
+        <w:t>В п</w:t>
+      </w:r>
+      <w:r>
+        <w:rPr>
+          <w:lang w:val="ru-RU"/>
+        </w:rPr>
+        <w:t>роцесс</w:t>
+      </w:r>
+      <w:r>
+        <w:rPr>
+          <w:lang w:val="ru-RU"/>
+        </w:rPr>
+        <w:t>е</w:t>
+      </w:r>
+      <w:r>
+        <w:rPr>
+          <w:lang w:val="ru-RU"/>
+        </w:rPr>
+        <w:t xml:space="preserve"> </w:t>
+      </w:r>
+      <w:r>
+        <w:rPr>
+          <w:lang w:val="ru-RU"/>
+        </w:rPr>
+        <w:t>верификации</w:t>
+      </w:r>
+      <w:r>
+        <w:rPr>
+          <w:lang w:val="ru-RU"/>
+        </w:rPr>
+        <w:t xml:space="preserve"> </w:t>
+      </w:r>
+      <w:r>
+        <w:rPr>
+          <w:lang w:val="ru-RU"/>
+        </w:rPr>
+        <w:t xml:space="preserve">модели </w:t>
+      </w:r>
+      <w:r>
+        <w:rPr>
+          <w:lang w:val="ru-RU"/>
+        </w:rPr>
+        <w:t xml:space="preserve">прототипа </w:t>
+      </w:r>
+      <w:r>
+        <w:rPr>
+          <w:lang w:val="ru-RU"/>
+        </w:rPr>
+        <w:t>устанавливается</w:t>
+      </w:r>
+      <w:r>
+        <w:rPr>
+          <w:lang w:val="ru-RU"/>
+        </w:rPr>
+        <w:t xml:space="preserve"> факт работоспособности исходного прототипа архитектуры, а так же </w:t>
+      </w:r>
+      <w:r>
+        <w:rPr>
+          <w:lang w:val="ru-RU"/>
+        </w:rPr>
+        <w:t xml:space="preserve">факт его </w:t>
+      </w:r>
+      <w:r>
+        <w:rPr>
+          <w:lang w:val="ru-RU"/>
+        </w:rPr>
+        <w:t>соответствия предъявленным требованиям.</w:t>
+      </w:r>
+    </w:p>
+    <w:p>
+      <w:pPr>
+        <w:rPr>
+          <w:lang w:val="ru-RU"/>
+        </w:rPr>
+      </w:pPr>
+      <w:r>
+        <w:rPr>
+          <w:lang w:val="ru-RU"/>
+        </w:rPr>
+        <w:t xml:space="preserve">Переходя к </w:t>
+      </w:r>
+      <w:r>
+        <w:rPr>
+          <w:lang w:val="ru-RU"/>
+        </w:rPr>
+        <w:t>модели прототипа архитектуры</w:t>
+      </w:r>
+      <w:r>
+        <w:rPr>
+          <w:lang w:val="ru-RU"/>
+        </w:rPr>
+        <w:t xml:space="preserve"> в виде конечного автомата можно провести как динамическую, так и статическую проверку корректности этого представления. </w:t>
+      </w:r>
+    </w:p>
+    <w:p>
+      <w:pPr>
+        <w:rPr>
+          <w:lang w:val="ru-RU"/>
+        </w:rPr>
+      </w:pPr>
+      <w:r>
+        <w:rPr>
+          <w:lang w:val="ru-RU"/>
+        </w:rPr>
+        <w:t xml:space="preserve">Динамическая проверка основывается на ведении протокола работы прототипа – запись всей последовательности </w:t>
+      </w:r>
+      <w:r>
+        <w:rPr>
+          <w:lang w:val="ru-RU"/>
+        </w:rPr>
+        <w:t>состояний</w:t>
+      </w:r>
+      <w:r>
+        <w:rPr>
+          <w:lang w:val="ru-RU"/>
+        </w:rPr>
+        <w:t>, в которых п</w:t>
+      </w:r>
+      <w:r>
+        <w:rPr>
+          <w:lang w:val="ru-RU"/>
+        </w:rPr>
+        <w:t>ребывал автомат, обработанных событии, значении</w:t>
+      </w:r>
+      <w:r>
+        <w:rPr>
+          <w:lang w:val="ru-RU"/>
+        </w:rPr>
+        <w:t xml:space="preserve"> входных и выходных переменных. </w:t>
+      </w:r>
+    </w:p>
+    <w:p>
+      <w:pPr>
+        <w:rPr>
+          <w:lang w:val="ru-RU"/>
+        </w:rPr>
+      </w:pPr>
+      <w:r>
+        <w:rPr>
+          <w:lang w:val="ru-RU"/>
+        </w:rPr>
+        <w:t>В статической проверке правильности прототипа можно условно выделить несколько уровней</w:t>
+      </w:r>
+      <w:r>
+        <w:rPr>
+          <w:lang w:val="ru-RU"/>
+        </w:rPr>
+        <w:t>, в каждом из которых существуют</w:t>
+      </w:r>
+      <w:r>
+        <w:rPr>
+          <w:lang w:val="ru-RU"/>
+        </w:rPr>
+        <w:t xml:space="preserve"> специфические методы. </w:t>
+      </w:r>
+      <w:r>
+        <w:rPr>
+          <w:lang w:val="ru-RU"/>
+        </w:rPr>
+        <w:t xml:space="preserve">Например, </w:t>
+      </w:r>
+      <w:r>
+        <w:rPr>
+          <w:lang w:val="ru-RU"/>
+        </w:rPr>
+        <w:t xml:space="preserve">на синтаксическом уровне можно выделить такое правило: «Любой переход должен вести из одного </w:t>
+      </w:r>
+      <w:proofErr w:type="spellStart"/>
+      <w:r>
+        <w:rPr>
+          <w:lang w:val="ru-RU"/>
+        </w:rPr>
+        <w:t>состяния</w:t>
+      </w:r>
+      <w:proofErr w:type="spellEnd"/>
+      <w:r>
+        <w:rPr>
+          <w:lang w:val="ru-RU"/>
+        </w:rPr>
+        <w:t xml:space="preserve"> в другое»</w:t>
+      </w:r>
+      <w:r>
+        <w:rPr>
+          <w:lang w:val="ru-RU"/>
+        </w:rPr>
+        <w:t xml:space="preserve">. На уровне </w:t>
+      </w:r>
+      <w:proofErr w:type="spellStart"/>
+      <w:r>
+        <w:rPr>
+          <w:lang w:val="ru-RU"/>
+        </w:rPr>
+        <w:t>валидации</w:t>
+      </w:r>
+      <w:proofErr w:type="spellEnd"/>
+      <w:r>
+        <w:rPr>
+          <w:lang w:val="ru-RU"/>
+        </w:rPr>
+        <w:t xml:space="preserve"> можно </w:t>
+      </w:r>
+      <w:r>
+        <w:rPr>
+          <w:lang w:val="ru-RU"/>
+        </w:rPr>
         <w:lastRenderedPageBreak/>
-        <w:t>2.</w:t>
-      </w:r>
-      <w:r>
-        <w:rPr>
-          <w:lang w:val="ru-RU"/>
-        </w:rPr>
-        <w:t>9</w:t>
-      </w:r>
-      <w:r>
-        <w:rPr>
-          <w:lang w:val="ru-RU"/>
-        </w:rPr>
-        <w:t xml:space="preserve"> </w:t>
-      </w:r>
-      <w:r>
-        <w:rPr>
-          <w:lang w:val="ru-RU"/>
-        </w:rPr>
-        <w:t>Верификация модели</w:t>
-      </w:r>
-      <w:r>
-        <w:rPr>
-          <w:lang w:val="ru-RU"/>
-        </w:rPr>
-        <w:t xml:space="preserve"> прототипа</w:t>
-      </w:r>
-      <w:bookmarkEnd w:id="19"/>
-    </w:p>
-    <w:p>
-      <w:pPr>
-        <w:rPr>
-          <w:lang w:val="ru-RU"/>
-        </w:rPr>
-      </w:pPr>
-      <w:r>
-        <w:rPr>
-          <w:lang w:val="ru-RU"/>
-        </w:rPr>
-        <w:t>В п</w:t>
-      </w:r>
-      <w:r>
-        <w:rPr>
-          <w:lang w:val="ru-RU"/>
-        </w:rPr>
-        <w:t>роцесс</w:t>
-      </w:r>
-      <w:r>
-        <w:rPr>
-          <w:lang w:val="ru-RU"/>
-        </w:rPr>
-        <w:t>е</w:t>
-      </w:r>
-      <w:r>
-        <w:rPr>
-          <w:lang w:val="ru-RU"/>
-        </w:rPr>
-        <w:t xml:space="preserve"> </w:t>
-      </w:r>
-      <w:r>
-        <w:rPr>
-          <w:lang w:val="ru-RU"/>
-        </w:rPr>
-        <w:t>верификации</w:t>
-      </w:r>
-      <w:r>
-        <w:rPr>
-          <w:lang w:val="ru-RU"/>
-        </w:rPr>
-        <w:t xml:space="preserve"> </w:t>
-      </w:r>
-      <w:r>
-        <w:rPr>
-          <w:lang w:val="ru-RU"/>
-        </w:rPr>
-        <w:t xml:space="preserve">модели </w:t>
-      </w:r>
-      <w:r>
-        <w:rPr>
-          <w:lang w:val="ru-RU"/>
-        </w:rPr>
-        <w:t xml:space="preserve">прототипа </w:t>
-      </w:r>
-      <w:r>
-        <w:rPr>
-          <w:lang w:val="ru-RU"/>
-        </w:rPr>
-        <w:t>устанавливается</w:t>
-      </w:r>
-      <w:r>
-        <w:rPr>
-          <w:lang w:val="ru-RU"/>
-        </w:rPr>
-        <w:t xml:space="preserve"> факт работоспособности исходного прототипа архитектуры, а так же </w:t>
-      </w:r>
-      <w:r>
-        <w:rPr>
-          <w:lang w:val="ru-RU"/>
-        </w:rPr>
-        <w:t xml:space="preserve">факт его </w:t>
-      </w:r>
-      <w:r>
-        <w:rPr>
-          <w:lang w:val="ru-RU"/>
-        </w:rPr>
-        <w:t>соответствия предъявленным требованиям.</w:t>
-      </w:r>
-    </w:p>
-    <w:p>
-      <w:pPr>
-        <w:rPr>
-          <w:lang w:val="ru-RU"/>
-        </w:rPr>
-      </w:pPr>
-      <w:r>
-        <w:rPr>
-          <w:lang w:val="ru-RU"/>
-        </w:rPr>
-        <w:t xml:space="preserve">Переходя к </w:t>
-      </w:r>
-      <w:r>
-        <w:rPr>
-          <w:lang w:val="ru-RU"/>
-        </w:rPr>
-        <w:t>модели прототипа архитектуры</w:t>
-      </w:r>
-      <w:r>
-        <w:rPr>
-          <w:lang w:val="ru-RU"/>
-        </w:rPr>
-        <w:t xml:space="preserve"> в виде конечного автомата можно провести как динамическую, так и статическую проверку корректности этого представления. </w:t>
-      </w:r>
-    </w:p>
-    <w:p>
-      <w:pPr>
-        <w:rPr>
-          <w:lang w:val="ru-RU"/>
-        </w:rPr>
-      </w:pPr>
-      <w:r>
-        <w:rPr>
-          <w:lang w:val="ru-RU"/>
-        </w:rPr>
-        <w:t xml:space="preserve">Динамическая проверка основывается на ведении протокола работы прототипа – запись всей последовательности </w:t>
-      </w:r>
-      <w:r>
-        <w:rPr>
-          <w:lang w:val="ru-RU"/>
-        </w:rPr>
-        <w:t>состояний</w:t>
-      </w:r>
-      <w:r>
-        <w:rPr>
-          <w:lang w:val="ru-RU"/>
-        </w:rPr>
-        <w:t>, в которых п</w:t>
-      </w:r>
-      <w:r>
-        <w:rPr>
-          <w:lang w:val="ru-RU"/>
-        </w:rPr>
-        <w:t>ребывал автомат, обработанных событии, значении</w:t>
-      </w:r>
-      <w:r>
-        <w:rPr>
-          <w:lang w:val="ru-RU"/>
-        </w:rPr>
-        <w:t xml:space="preserve"> входных и выходных переменных. </w:t>
-      </w:r>
-    </w:p>
-    <w:p>
-      <w:pPr>
-        <w:rPr>
-          <w:lang w:val="ru-RU"/>
-        </w:rPr>
-      </w:pPr>
-      <w:r>
-        <w:rPr>
-          <w:lang w:val="ru-RU"/>
-        </w:rPr>
-        <w:t>В статической проверке правильности прототипа можно условно выделить несколько уровней</w:t>
-      </w:r>
-      <w:r>
-        <w:rPr>
-          <w:lang w:val="ru-RU"/>
-        </w:rPr>
-        <w:t>, в каждом из которых существуют</w:t>
-      </w:r>
-      <w:r>
-        <w:rPr>
-          <w:lang w:val="ru-RU"/>
-        </w:rPr>
-        <w:t xml:space="preserve"> специфические методы. </w:t>
-      </w:r>
-      <w:r>
-        <w:rPr>
-          <w:lang w:val="ru-RU"/>
-        </w:rPr>
-        <w:t xml:space="preserve">Например, </w:t>
-      </w:r>
-      <w:r>
-        <w:rPr>
-          <w:lang w:val="ru-RU"/>
-        </w:rPr>
-        <w:t xml:space="preserve">на синтаксическом уровне можно выделить такое правило: «Любой переход должен вести из одного </w:t>
-      </w:r>
-      <w:proofErr w:type="spellStart"/>
-      <w:r>
-        <w:rPr>
-          <w:lang w:val="ru-RU"/>
-        </w:rPr>
-        <w:t>состяния</w:t>
-      </w:r>
-      <w:proofErr w:type="spellEnd"/>
-      <w:r>
-        <w:rPr>
-          <w:lang w:val="ru-RU"/>
-        </w:rPr>
-        <w:t xml:space="preserve"> в другое»</w:t>
-      </w:r>
-      <w:r>
-        <w:rPr>
-          <w:lang w:val="ru-RU"/>
-        </w:rPr>
-        <w:t xml:space="preserve">. На уровне </w:t>
-      </w:r>
-      <w:proofErr w:type="spellStart"/>
-      <w:r>
-        <w:rPr>
-          <w:lang w:val="ru-RU"/>
-        </w:rPr>
-        <w:t>валидации</w:t>
-      </w:r>
-      <w:proofErr w:type="spellEnd"/>
-      <w:r>
-        <w:rPr>
-          <w:lang w:val="ru-RU"/>
-        </w:rPr>
-        <w:t xml:space="preserve"> можно выделить целый ряд поведенческих свойств, проверку которых будет несложно провести по граф</w:t>
+        <w:t>выделить целый ряд поведенческих свойств, проверку которых будет несложно провести по граф</w:t>
       </w:r>
       <w:r>
         <w:rPr>
@@ -11887,14 +13911,7 @@
         <w:rPr>
           <w:lang w:val="ru-RU"/>
         </w:rPr>
-        <w:t xml:space="preserve">для каждого входного воздействия </w:t>
-      </w:r>
-      <w:r>
-        <w:rPr>
-          <w:lang w:val="ru-RU"/>
-        </w:rPr>
-        <w:lastRenderedPageBreak/>
-        <w:t>должен существоват</w:t>
+        <w:t>для каждого входного воздействия должен существоват</w:t>
       </w:r>
       <w:r>
         <w:rPr>
@@ -14681,7 +16698,7 @@
           <w:rPr>
             <w:noProof/>
           </w:rPr>
-          <w:t>20</w:t>
+          <w:t>25</w:t>
         </w:r>
         <w:r>
           <w:rPr>
@@ -14954,6 +16971,119 @@
     </w:lvl>
   </w:abstractNum>
   <w:abstractNum w:abstractNumId="2">
+    <w:nsid w:val="06F934C8"/>
+    <w:multiLevelType w:val="hybridMultilevel"/>
+    <w:tmpl w:val="2B82627C"/>
+    <w:lvl w:ilvl="0" w:tplc="04190001">
+      <w:start w:val="1"/>
+      <w:numFmt w:val="bullet"/>
+      <w:lvlText w:val=""/>
+      <w:lvlJc w:val="left"/>
+      <w:pPr>
+        <w:ind w:left="1174" w:hanging="360"/>
+      </w:pPr>
+      <w:rPr>
+        <w:rFonts w:ascii="Symbol" w:hAnsi="Symbol" w:hint="default"/>
+      </w:rPr>
+    </w:lvl>
+    <w:lvl w:ilvl="1" w:tplc="04190003" w:tentative="1">
+      <w:start w:val="1"/>
+      <w:numFmt w:val="bullet"/>
+      <w:lvlText w:val="o"/>
+      <w:lvlJc w:val="left"/>
+      <w:pPr>
+        <w:ind w:left="1894" w:hanging="360"/>
+      </w:pPr>
+      <w:rPr>
+        <w:rFonts w:ascii="Courier New" w:hAnsi="Courier New" w:cs="Courier New" w:hint="default"/>
+      </w:rPr>
+    </w:lvl>
+    <w:lvl w:ilvl="2" w:tplc="04190005" w:tentative="1">
+      <w:start w:val="1"/>
+      <w:numFmt w:val="bullet"/>
+      <w:lvlText w:val=""/>
+      <w:lvlJc w:val="left"/>
+      <w:pPr>
+        <w:ind w:left="2614" w:hanging="360"/>
+      </w:pPr>
+      <w:rPr>
+        <w:rFonts w:ascii="Wingdings" w:hAnsi="Wingdings" w:hint="default"/>
+      </w:rPr>
+    </w:lvl>
+    <w:lvl w:ilvl="3" w:tplc="04190001" w:tentative="1">
+      <w:start w:val="1"/>
+      <w:numFmt w:val="bullet"/>
+      <w:lvlText w:val=""/>
+      <w:lvlJc w:val="left"/>
+      <w:pPr>
+        <w:ind w:left="3334" w:hanging="360"/>
+      </w:pPr>
+      <w:rPr>
+        <w:rFonts w:ascii="Symbol" w:hAnsi="Symbol" w:hint="default"/>
+      </w:rPr>
+    </w:lvl>
+    <w:lvl w:ilvl="4" w:tplc="04190003" w:tentative="1">
+      <w:start w:val="1"/>
+      <w:numFmt w:val="bullet"/>
+      <w:lvlText w:val="o"/>
+      <w:lvlJc w:val="left"/>
+      <w:pPr>
+        <w:ind w:left="4054" w:hanging="360"/>
+      </w:pPr>
+      <w:rPr>
+        <w:rFonts w:ascii="Courier New" w:hAnsi="Courier New" w:cs="Courier New" w:hint="default"/>
+      </w:rPr>
+    </w:lvl>
+    <w:lvl w:ilvl="5" w:tplc="04190005" w:tentative="1">
+      <w:start w:val="1"/>
+      <w:numFmt w:val="bullet"/>
+      <w:lvlText w:val=""/>
+      <w:lvlJc w:val="left"/>
+      <w:pPr>
+        <w:ind w:left="4774" w:hanging="360"/>
+      </w:pPr>
+      <w:rPr>
+        <w:rFonts w:ascii="Wingdings" w:hAnsi="Wingdings" w:hint="default"/>
+      </w:rPr>
+    </w:lvl>
+    <w:lvl w:ilvl="6" w:tplc="04190001" w:tentative="1">
+      <w:start w:val="1"/>
+      <w:numFmt w:val="bullet"/>
+      <w:lvlText w:val=""/>
+      <w:lvlJc w:val="left"/>
+      <w:pPr>
+        <w:ind w:left="5494" w:hanging="360"/>
+      </w:pPr>
+      <w:rPr>
+        <w:rFonts w:ascii="Symbol" w:hAnsi="Symbol" w:hint="default"/>
+      </w:rPr>
+    </w:lvl>
+    <w:lvl w:ilvl="7" w:tplc="04190003" w:tentative="1">
+      <w:start w:val="1"/>
+      <w:numFmt w:val="bullet"/>
+      <w:lvlText w:val="o"/>
+      <w:lvlJc w:val="left"/>
+      <w:pPr>
+        <w:ind w:left="6214" w:hanging="360"/>
+      </w:pPr>
+      <w:rPr>
+        <w:rFonts w:ascii="Courier New" w:hAnsi="Courier New" w:cs="Courier New" w:hint="default"/>
+      </w:rPr>
+    </w:lvl>
+    <w:lvl w:ilvl="8" w:tplc="04190005" w:tentative="1">
+      <w:start w:val="1"/>
+      <w:numFmt w:val="bullet"/>
+      <w:lvlText w:val=""/>
+      <w:lvlJc w:val="left"/>
+      <w:pPr>
+        <w:ind w:left="6934" w:hanging="360"/>
+      </w:pPr>
+      <w:rPr>
+        <w:rFonts w:ascii="Wingdings" w:hAnsi="Wingdings" w:hint="default"/>
+      </w:rPr>
+    </w:lvl>
+  </w:abstractNum>
+  <w:abstractNum w:abstractNumId="3">
     <w:nsid w:val="08DD30A3"/>
     <w:multiLevelType w:val="hybridMultilevel"/>
     <w:tmpl w:val="410E002C"/>
@@ -15042,7 +17172,7 @@
       </w:pPr>
     </w:lvl>
   </w:abstractNum>
-  <w:abstractNum w:abstractNumId="3">
+  <w:abstractNum w:abstractNumId="4">
     <w:nsid w:val="0C595E2C"/>
     <w:multiLevelType w:val="hybridMultilevel"/>
     <w:tmpl w:val="D88641FE"/>
@@ -15131,7 +17261,7 @@
       </w:pPr>
     </w:lvl>
   </w:abstractNum>
-  <w:abstractNum w:abstractNumId="4">
+  <w:abstractNum w:abstractNumId="5">
     <w:nsid w:val="0F061E28"/>
     <w:multiLevelType w:val="hybridMultilevel"/>
     <w:tmpl w:val="2D2E84AE"/>
@@ -15244,7 +17374,7 @@
       </w:rPr>
     </w:lvl>
   </w:abstractNum>
-  <w:abstractNum w:abstractNumId="5">
+  <w:abstractNum w:abstractNumId="6">
     <w:nsid w:val="11522A44"/>
     <w:multiLevelType w:val="hybridMultilevel"/>
     <w:tmpl w:val="4F2A983E"/>
@@ -15357,7 +17487,7 @@
       </w:rPr>
     </w:lvl>
   </w:abstractNum>
-  <w:abstractNum w:abstractNumId="6">
+  <w:abstractNum w:abstractNumId="7">
     <w:nsid w:val="131662ED"/>
     <w:multiLevelType w:val="hybridMultilevel"/>
     <w:tmpl w:val="D87EFABA"/>
@@ -15470,7 +17600,7 @@
       </w:rPr>
     </w:lvl>
   </w:abstractNum>
-  <w:abstractNum w:abstractNumId="7">
+  <w:abstractNum w:abstractNumId="8">
     <w:nsid w:val="27A35F14"/>
     <w:multiLevelType w:val="hybridMultilevel"/>
     <w:tmpl w:val="9B1AAB22"/>
@@ -15583,7 +17713,7 @@
       </w:rPr>
     </w:lvl>
   </w:abstractNum>
-  <w:abstractNum w:abstractNumId="8">
+  <w:abstractNum w:abstractNumId="9">
     <w:nsid w:val="29B37DA5"/>
     <w:multiLevelType w:val="hybridMultilevel"/>
     <w:tmpl w:val="CF044B5C"/>
@@ -15696,7 +17826,7 @@
       </w:rPr>
     </w:lvl>
   </w:abstractNum>
-  <w:abstractNum w:abstractNumId="9">
+  <w:abstractNum w:abstractNumId="10">
     <w:nsid w:val="2B7E37BA"/>
     <w:multiLevelType w:val="hybridMultilevel"/>
     <w:tmpl w:val="1C681288"/>
@@ -15809,7 +17939,7 @@
       </w:rPr>
     </w:lvl>
   </w:abstractNum>
-  <w:abstractNum w:abstractNumId="10">
+  <w:abstractNum w:abstractNumId="11">
     <w:nsid w:val="2CE91C0A"/>
     <w:multiLevelType w:val="hybridMultilevel"/>
     <w:tmpl w:val="B7DE4F74"/>
@@ -15922,7 +18052,7 @@
       </w:rPr>
     </w:lvl>
   </w:abstractNum>
-  <w:abstractNum w:abstractNumId="11">
+  <w:abstractNum w:abstractNumId="12">
     <w:nsid w:val="342A6CCD"/>
     <w:multiLevelType w:val="hybridMultilevel"/>
     <w:tmpl w:val="D7986492"/>
@@ -16008,7 +18138,7 @@
       </w:pPr>
     </w:lvl>
   </w:abstractNum>
-  <w:abstractNum w:abstractNumId="12">
+  <w:abstractNum w:abstractNumId="13">
     <w:nsid w:val="39217639"/>
     <w:multiLevelType w:val="hybridMultilevel"/>
     <w:tmpl w:val="6AA6D6A4"/>
@@ -16121,7 +18251,7 @@
       </w:rPr>
     </w:lvl>
   </w:abstractNum>
-  <w:abstractNum w:abstractNumId="13">
+  <w:abstractNum w:abstractNumId="14">
     <w:nsid w:val="3CEC6969"/>
     <w:multiLevelType w:val="hybridMultilevel"/>
     <w:tmpl w:val="471E9F6E"/>
@@ -16207,7 +18337,7 @@
       </w:pPr>
     </w:lvl>
   </w:abstractNum>
-  <w:abstractNum w:abstractNumId="14">
+  <w:abstractNum w:abstractNumId="15">
     <w:nsid w:val="428110DC"/>
     <w:multiLevelType w:val="hybridMultilevel"/>
     <w:tmpl w:val="081A42F0"/>
@@ -16320,7 +18450,7 @@
       </w:rPr>
     </w:lvl>
   </w:abstractNum>
-  <w:abstractNum w:abstractNumId="15">
+  <w:abstractNum w:abstractNumId="16">
     <w:nsid w:val="42A56E68"/>
     <w:multiLevelType w:val="hybridMultilevel"/>
     <w:tmpl w:val="E154EE8A"/>
@@ -16409,7 +18539,7 @@
       </w:pPr>
     </w:lvl>
   </w:abstractNum>
-  <w:abstractNum w:abstractNumId="16">
+  <w:abstractNum w:abstractNumId="17">
     <w:nsid w:val="443E3F88"/>
     <w:multiLevelType w:val="hybridMultilevel"/>
     <w:tmpl w:val="F1E2085E"/>
@@ -16522,7 +18652,7 @@
       </w:rPr>
     </w:lvl>
   </w:abstractNum>
-  <w:abstractNum w:abstractNumId="17">
+  <w:abstractNum w:abstractNumId="18">
     <w:nsid w:val="5340082E"/>
     <w:multiLevelType w:val="hybridMultilevel"/>
     <w:tmpl w:val="E2D832C4"/>
@@ -16635,7 +18765,7 @@
       </w:rPr>
     </w:lvl>
   </w:abstractNum>
-  <w:abstractNum w:abstractNumId="18">
+  <w:abstractNum w:abstractNumId="19">
     <w:nsid w:val="55044F88"/>
     <w:multiLevelType w:val="hybridMultilevel"/>
     <w:tmpl w:val="D5A0E062"/>
@@ -16748,7 +18878,7 @@
       </w:rPr>
     </w:lvl>
   </w:abstractNum>
-  <w:abstractNum w:abstractNumId="19">
+  <w:abstractNum w:abstractNumId="20">
     <w:nsid w:val="5E0002BB"/>
     <w:multiLevelType w:val="hybridMultilevel"/>
     <w:tmpl w:val="EAE03F6A"/>
@@ -16861,7 +18991,7 @@
       </w:rPr>
     </w:lvl>
   </w:abstractNum>
-  <w:abstractNum w:abstractNumId="20">
+  <w:abstractNum w:abstractNumId="21">
     <w:nsid w:val="633825DC"/>
     <w:multiLevelType w:val="hybridMultilevel"/>
     <w:tmpl w:val="1ED8A31E"/>
@@ -16947,7 +19077,7 @@
       </w:pPr>
     </w:lvl>
   </w:abstractNum>
-  <w:abstractNum w:abstractNumId="21">
+  <w:abstractNum w:abstractNumId="22">
     <w:nsid w:val="6470707E"/>
     <w:multiLevelType w:val="hybridMultilevel"/>
     <w:tmpl w:val="E7A405D2"/>
@@ -17060,7 +19190,7 @@
       </w:rPr>
     </w:lvl>
   </w:abstractNum>
-  <w:abstractNum w:abstractNumId="22">
+  <w:abstractNum w:abstractNumId="23">
     <w:nsid w:val="716621E1"/>
     <w:multiLevelType w:val="hybridMultilevel"/>
     <w:tmpl w:val="BD3AFCFE"/>
@@ -17173,7 +19303,7 @@
       </w:rPr>
     </w:lvl>
   </w:abstractNum>
-  <w:abstractNum w:abstractNumId="23">
+  <w:abstractNum w:abstractNumId="24">
     <w:nsid w:val="7B7F10A0"/>
     <w:multiLevelType w:val="hybridMultilevel"/>
     <w:tmpl w:val="0B503946"/>
@@ -17287,46 +19417,46 @@
     </w:lvl>
   </w:abstractNum>
   <w:num w:numId="1">
-    <w:abstractNumId w:val="22"/>
+    <w:abstractNumId w:val="23"/>
   </w:num>
   <w:num w:numId="2">
-    <w:abstractNumId w:val="23"/>
+    <w:abstractNumId w:val="24"/>
   </w:num>
   <w:num w:numId="3">
-    <w:abstractNumId w:val="12"/>
+    <w:abstractNumId w:val="13"/>
   </w:num>
   <w:num w:numId="4">
     <w:abstractNumId w:val="1"/>
   </w:num>
   <w:num w:numId="5">
-    <w:abstractNumId w:val="9"/>
+    <w:abstractNumId w:val="10"/>
   </w:num>
   <w:num w:numId="6">
-    <w:abstractNumId w:val="10"/>
+    <w:abstractNumId w:val="11"/>
   </w:num>
   <w:num w:numId="7">
     <w:abstractNumId w:val="0"/>
   </w:num>
   <w:num w:numId="8">
-    <w:abstractNumId w:val="8"/>
+    <w:abstractNumId w:val="9"/>
   </w:num>
   <w:num w:numId="9">
-    <w:abstractNumId w:val="2"/>
+    <w:abstractNumId w:val="3"/>
   </w:num>
   <w:num w:numId="10">
-    <w:abstractNumId w:val="18"/>
+    <w:abstractNumId w:val="19"/>
   </w:num>
   <w:num w:numId="11">
-    <w:abstractNumId w:val="15"/>
+    <w:abstractNumId w:val="16"/>
   </w:num>
   <w:num w:numId="12">
-    <w:abstractNumId w:val="20"/>
+    <w:abstractNumId w:val="21"/>
   </w:num>
   <w:num w:numId="13">
-    <w:abstractNumId w:val="13"/>
+    <w:abstractNumId w:val="14"/>
   </w:num>
   <w:num w:numId="14">
-    <w:abstractNumId w:val="11"/>
+    <w:abstractNumId w:val="12"/>
     <w:lvlOverride w:ilvl="0">
       <w:startOverride w:val="1"/>
     </w:lvlOverride>
@@ -17356,34 +19486,37 @@
     </w:lvlOverride>
   </w:num>
   <w:num w:numId="15">
-    <w:abstractNumId w:val="16"/>
+    <w:abstractNumId w:val="17"/>
   </w:num>
   <w:num w:numId="16">
-    <w:abstractNumId w:val="21"/>
+    <w:abstractNumId w:val="22"/>
   </w:num>
   <w:num w:numId="17">
-    <w:abstractNumId w:val="3"/>
+    <w:abstractNumId w:val="4"/>
   </w:num>
   <w:num w:numId="18">
+    <w:abstractNumId w:val="7"/>
+  </w:num>
+  <w:num w:numId="19">
+    <w:abstractNumId w:val="8"/>
+  </w:num>
+  <w:num w:numId="20">
+    <w:abstractNumId w:val="5"/>
+  </w:num>
+  <w:num w:numId="21">
+    <w:abstractNumId w:val="20"/>
+  </w:num>
+  <w:num w:numId="22">
+    <w:abstractNumId w:val="15"/>
+  </w:num>
+  <w:num w:numId="23">
+    <w:abstractNumId w:val="18"/>
+  </w:num>
+  <w:num w:numId="24">
     <w:abstractNumId w:val="6"/>
   </w:num>
-  <w:num w:numId="19">
-    <w:abstractNumId w:val="7"/>
-  </w:num>
-  <w:num w:numId="20">
-    <w:abstractNumId w:val="4"/>
-  </w:num>
-  <w:num w:numId="21">
-    <w:abstractNumId w:val="19"/>
-  </w:num>
-  <w:num w:numId="22">
-    <w:abstractNumId w:val="14"/>
-  </w:num>
-  <w:num w:numId="23">
-    <w:abstractNumId w:val="17"/>
-  </w:num>
-  <w:num w:numId="24">
-    <w:abstractNumId w:val="5"/>
+  <w:num w:numId="25">
+    <w:abstractNumId w:val="2"/>
   </w:num>
   <w:numIdMacAtCleanup w:val="7"/>
 </w:numbering>
@@ -18684,7 +20817,7 @@
 </file>
 
 <file path=customXml/itemProps1.xml><?xml version="1.0" encoding="utf-8"?>
-<ds:datastoreItem xmlns:ds="http://schemas.openxmlformats.org/officeDocument/2006/customXml" ds:itemID="{06BE51C2-6F62-472E-9A0A-F72780044928}">
+<ds:datastoreItem xmlns:ds="http://schemas.openxmlformats.org/officeDocument/2006/customXml" ds:itemID="{582663CF-BA4D-4BDA-B9FC-96E18643701C}">
   <ds:schemaRefs>
     <ds:schemaRef ds:uri="http://schemas.openxmlformats.org/officeDocument/2006/bibliography"/>
   </ds:schemaRefs>

</xml_diff>

<commit_message>
Model checking scheme added
</commit_message>
<xml_diff>
--- a/main.docx
+++ b/main.docx
@@ -17,7 +17,6 @@
           <w:docPartUnique/>
         </w:docPartObj>
       </w:sdtPr>
-      <w:sdtEndPr/>
       <w:sdtContent>
         <w:p>
           <w:pPr>
@@ -61,7 +60,7 @@
           <w:r>
             <w:fldChar w:fldCharType="separate"/>
           </w:r>
-          <w:hyperlink w:anchor="_Toc323294835" w:history="1">
+          <w:hyperlink w:anchor="_Toc323914496" w:history="1">
             <w:r>
               <w:rPr>
                 <w:rStyle w:val="a9"/>
@@ -89,7 +88,7 @@
                 <w:noProof/>
                 <w:webHidden/>
               </w:rPr>
-              <w:instrText xml:space="preserve"> PAGEREF _Toc323294835 \h </w:instrText>
+              <w:instrText xml:space="preserve"> PAGEREF _Toc323914496 \h </w:instrText>
             </w:r>
             <w:r>
               <w:rPr>
@@ -133,7 +132,7 @@
               <w:lang w:val="ru-RU" w:eastAsia="ru-RU"/>
             </w:rPr>
           </w:pPr>
-          <w:hyperlink w:anchor="_Toc323294836" w:history="1">
+          <w:hyperlink w:anchor="_Toc323914497" w:history="1">
             <w:r>
               <w:rPr>
                 <w:rStyle w:val="a9"/>
@@ -161,7 +160,7 @@
                 <w:noProof/>
                 <w:webHidden/>
               </w:rPr>
-              <w:instrText xml:space="preserve"> PAGEREF _Toc323294836 \h </w:instrText>
+              <w:instrText xml:space="preserve"> PAGEREF _Toc323914497 \h </w:instrText>
             </w:r>
             <w:r>
               <w:rPr>
@@ -205,7 +204,7 @@
               <w:lang w:val="ru-RU" w:eastAsia="ru-RU"/>
             </w:rPr>
           </w:pPr>
-          <w:hyperlink w:anchor="_Toc323294837" w:history="1">
+          <w:hyperlink w:anchor="_Toc323914498" w:history="1">
             <w:r>
               <w:rPr>
                 <w:rStyle w:val="a9"/>
@@ -233,7 +232,7 @@
                 <w:noProof/>
                 <w:webHidden/>
               </w:rPr>
-              <w:instrText xml:space="preserve"> PAGEREF _Toc323294837 \h </w:instrText>
+              <w:instrText xml:space="preserve"> PAGEREF _Toc323914498 \h </w:instrText>
             </w:r>
             <w:r>
               <w:rPr>
@@ -277,7 +276,7 @@
               <w:lang w:val="ru-RU" w:eastAsia="ru-RU"/>
             </w:rPr>
           </w:pPr>
-          <w:hyperlink w:anchor="_Toc323294838" w:history="1">
+          <w:hyperlink w:anchor="_Toc323914499" w:history="1">
             <w:r>
               <w:rPr>
                 <w:rStyle w:val="a9"/>
@@ -305,7 +304,7 @@
                 <w:noProof/>
                 <w:webHidden/>
               </w:rPr>
-              <w:instrText xml:space="preserve"> PAGEREF _Toc323294838 \h </w:instrText>
+              <w:instrText xml:space="preserve"> PAGEREF _Toc323914499 \h </w:instrText>
             </w:r>
             <w:r>
               <w:rPr>
@@ -349,7 +348,7 @@
               <w:lang w:val="ru-RU" w:eastAsia="ru-RU"/>
             </w:rPr>
           </w:pPr>
-          <w:hyperlink w:anchor="_Toc323294839" w:history="1">
+          <w:hyperlink w:anchor="_Toc323914500" w:history="1">
             <w:r>
               <w:rPr>
                 <w:rStyle w:val="a9"/>
@@ -377,7 +376,7 @@
                 <w:noProof/>
                 <w:webHidden/>
               </w:rPr>
-              <w:instrText xml:space="preserve"> PAGEREF _Toc323294839 \h </w:instrText>
+              <w:instrText xml:space="preserve"> PAGEREF _Toc323914500 \h </w:instrText>
             </w:r>
             <w:r>
               <w:rPr>
@@ -421,7 +420,7 @@
               <w:lang w:val="ru-RU" w:eastAsia="ru-RU"/>
             </w:rPr>
           </w:pPr>
-          <w:hyperlink w:anchor="_Toc323294840" w:history="1">
+          <w:hyperlink w:anchor="_Toc323914501" w:history="1">
             <w:r>
               <w:rPr>
                 <w:rStyle w:val="a9"/>
@@ -449,7 +448,7 @@
                 <w:noProof/>
                 <w:webHidden/>
               </w:rPr>
-              <w:instrText xml:space="preserve"> PAGEREF _Toc323294840 \h </w:instrText>
+              <w:instrText xml:space="preserve"> PAGEREF _Toc323914501 \h </w:instrText>
             </w:r>
             <w:r>
               <w:rPr>
@@ -493,7 +492,7 @@
               <w:lang w:val="ru-RU" w:eastAsia="ru-RU"/>
             </w:rPr>
           </w:pPr>
-          <w:hyperlink w:anchor="_Toc323294841" w:history="1">
+          <w:hyperlink w:anchor="_Toc323914502" w:history="1">
             <w:r>
               <w:rPr>
                 <w:rStyle w:val="a9"/>
@@ -521,7 +520,7 @@
                 <w:noProof/>
                 <w:webHidden/>
               </w:rPr>
-              <w:instrText xml:space="preserve"> PAGEREF _Toc323294841 \h </w:instrText>
+              <w:instrText xml:space="preserve"> PAGEREF _Toc323914502 \h </w:instrText>
             </w:r>
             <w:r>
               <w:rPr>
@@ -565,7 +564,7 @@
               <w:lang w:val="ru-RU" w:eastAsia="ru-RU"/>
             </w:rPr>
           </w:pPr>
-          <w:hyperlink w:anchor="_Toc323294842" w:history="1">
+          <w:hyperlink w:anchor="_Toc323914503" w:history="1">
             <w:r>
               <w:rPr>
                 <w:rStyle w:val="a9"/>
@@ -593,7 +592,7 @@
                 <w:noProof/>
                 <w:webHidden/>
               </w:rPr>
-              <w:instrText xml:space="preserve"> PAGEREF _Toc323294842 \h </w:instrText>
+              <w:instrText xml:space="preserve"> PAGEREF _Toc323914503 \h </w:instrText>
             </w:r>
             <w:r>
               <w:rPr>
@@ -637,7 +636,7 @@
               <w:lang w:val="ru-RU" w:eastAsia="ru-RU"/>
             </w:rPr>
           </w:pPr>
-          <w:hyperlink w:anchor="_Toc323294843" w:history="1">
+          <w:hyperlink w:anchor="_Toc323914504" w:history="1">
             <w:r>
               <w:rPr>
                 <w:rStyle w:val="a9"/>
@@ -665,7 +664,7 @@
                 <w:noProof/>
                 <w:webHidden/>
               </w:rPr>
-              <w:instrText xml:space="preserve"> PAGEREF _Toc323294843 \h </w:instrText>
+              <w:instrText xml:space="preserve"> PAGEREF _Toc323914504 \h </w:instrText>
             </w:r>
             <w:r>
               <w:rPr>
@@ -709,7 +708,7 @@
               <w:lang w:val="ru-RU" w:eastAsia="ru-RU"/>
             </w:rPr>
           </w:pPr>
-          <w:hyperlink w:anchor="_Toc323294844" w:history="1">
+          <w:hyperlink w:anchor="_Toc323914505" w:history="1">
             <w:r>
               <w:rPr>
                 <w:rStyle w:val="a9"/>
@@ -737,7 +736,7 @@
                 <w:noProof/>
                 <w:webHidden/>
               </w:rPr>
-              <w:instrText xml:space="preserve"> PAGEREF _Toc323294844 \h </w:instrText>
+              <w:instrText xml:space="preserve"> PAGEREF _Toc323914505 \h </w:instrText>
             </w:r>
             <w:r>
               <w:rPr>
@@ -781,7 +780,7 @@
               <w:lang w:val="ru-RU" w:eastAsia="ru-RU"/>
             </w:rPr>
           </w:pPr>
-          <w:hyperlink w:anchor="_Toc323294845" w:history="1">
+          <w:hyperlink w:anchor="_Toc323914506" w:history="1">
             <w:r>
               <w:rPr>
                 <w:rStyle w:val="a9"/>
@@ -809,7 +808,7 @@
                 <w:noProof/>
                 <w:webHidden/>
               </w:rPr>
-              <w:instrText xml:space="preserve"> PAGEREF _Toc323294845 \h </w:instrText>
+              <w:instrText xml:space="preserve"> PAGEREF _Toc323914506 \h </w:instrText>
             </w:r>
             <w:r>
               <w:rPr>
@@ -853,7 +852,7 @@
               <w:lang w:val="ru-RU" w:eastAsia="ru-RU"/>
             </w:rPr>
           </w:pPr>
-          <w:hyperlink w:anchor="_Toc323294846" w:history="1">
+          <w:hyperlink w:anchor="_Toc323914507" w:history="1">
             <w:r>
               <w:rPr>
                 <w:rStyle w:val="a9"/>
@@ -881,7 +880,7 @@
                 <w:noProof/>
                 <w:webHidden/>
               </w:rPr>
-              <w:instrText xml:space="preserve"> PAGEREF _Toc323294846 \h </w:instrText>
+              <w:instrText xml:space="preserve"> PAGEREF _Toc323914507 \h </w:instrText>
             </w:r>
             <w:r>
               <w:rPr>
@@ -925,7 +924,7 @@
               <w:lang w:val="ru-RU" w:eastAsia="ru-RU"/>
             </w:rPr>
           </w:pPr>
-          <w:hyperlink w:anchor="_Toc323294847" w:history="1">
+          <w:hyperlink w:anchor="_Toc323914508" w:history="1">
             <w:r>
               <w:rPr>
                 <w:rStyle w:val="a9"/>
@@ -953,7 +952,7 @@
                 <w:noProof/>
                 <w:webHidden/>
               </w:rPr>
-              <w:instrText xml:space="preserve"> PAGEREF _Toc323294847 \h </w:instrText>
+              <w:instrText xml:space="preserve"> PAGEREF _Toc323914508 \h </w:instrText>
             </w:r>
             <w:r>
               <w:rPr>
@@ -997,7 +996,7 @@
               <w:lang w:val="ru-RU" w:eastAsia="ru-RU"/>
             </w:rPr>
           </w:pPr>
-          <w:hyperlink w:anchor="_Toc323294848" w:history="1">
+          <w:hyperlink w:anchor="_Toc323914509" w:history="1">
             <w:r>
               <w:rPr>
                 <w:rStyle w:val="a9"/>
@@ -1025,7 +1024,7 @@
                 <w:noProof/>
                 <w:webHidden/>
               </w:rPr>
-              <w:instrText xml:space="preserve"> PAGEREF _Toc323294848 \h </w:instrText>
+              <w:instrText xml:space="preserve"> PAGEREF _Toc323914509 \h </w:instrText>
             </w:r>
             <w:r>
               <w:rPr>
@@ -1069,7 +1068,7 @@
               <w:lang w:val="ru-RU" w:eastAsia="ru-RU"/>
             </w:rPr>
           </w:pPr>
-          <w:hyperlink w:anchor="_Toc323294849" w:history="1">
+          <w:hyperlink w:anchor="_Toc323914510" w:history="1">
             <w:r>
               <w:rPr>
                 <w:rStyle w:val="a9"/>
@@ -1104,7 +1103,7 @@
                 <w:noProof/>
                 <w:webHidden/>
               </w:rPr>
-              <w:instrText xml:space="preserve"> PAGEREF _Toc323294849 \h </w:instrText>
+              <w:instrText xml:space="preserve"> PAGEREF _Toc323914510 \h </w:instrText>
             </w:r>
             <w:r>
               <w:rPr>
@@ -1124,7 +1123,7 @@
                 <w:noProof/>
                 <w:webHidden/>
               </w:rPr>
-              <w:t>21</w:t>
+              <w:t>20</w:t>
             </w:r>
             <w:r>
               <w:rPr>
@@ -1148,7 +1147,7 @@
               <w:lang w:val="ru-RU" w:eastAsia="ru-RU"/>
             </w:rPr>
           </w:pPr>
-          <w:hyperlink w:anchor="_Toc323294850" w:history="1">
+          <w:hyperlink w:anchor="_Toc323914511" w:history="1">
             <w:r>
               <w:rPr>
                 <w:rStyle w:val="a9"/>
@@ -1176,7 +1175,79 @@
                 <w:noProof/>
                 <w:webHidden/>
               </w:rPr>
-              <w:instrText xml:space="preserve"> PAGEREF _Toc323294850 \h </w:instrText>
+              <w:instrText xml:space="preserve"> PAGEREF _Toc323914511 \h </w:instrText>
+            </w:r>
+            <w:r>
+              <w:rPr>
+                <w:noProof/>
+                <w:webHidden/>
+              </w:rPr>
+            </w:r>
+            <w:r>
+              <w:rPr>
+                <w:noProof/>
+                <w:webHidden/>
+              </w:rPr>
+              <w:fldChar w:fldCharType="separate"/>
+            </w:r>
+            <w:r>
+              <w:rPr>
+                <w:noProof/>
+                <w:webHidden/>
+              </w:rPr>
+              <w:t>21</w:t>
+            </w:r>
+            <w:r>
+              <w:rPr>
+                <w:noProof/>
+                <w:webHidden/>
+              </w:rPr>
+              <w:fldChar w:fldCharType="end"/>
+            </w:r>
+          </w:hyperlink>
+        </w:p>
+        <w:p>
+          <w:pPr>
+            <w:pStyle w:val="31"/>
+            <w:tabs>
+              <w:tab w:val="right" w:leader="dot" w:pos="9911"/>
+            </w:tabs>
+            <w:rPr>
+              <w:rFonts w:asciiTheme="minorHAnsi" w:eastAsiaTheme="minorEastAsia" w:hAnsiTheme="minorHAnsi"/>
+              <w:noProof/>
+              <w:sz w:val="22"/>
+              <w:lang w:val="ru-RU" w:eastAsia="ru-RU"/>
+            </w:rPr>
+          </w:pPr>
+          <w:hyperlink w:anchor="_Toc323914512" w:history="1">
+            <w:r>
+              <w:rPr>
+                <w:rStyle w:val="a9"/>
+                <w:noProof/>
+                <w:lang w:val="ru-RU"/>
+              </w:rPr>
+              <w:t>2.6.1 Обзор языков автоматного программирования</w:t>
+            </w:r>
+            <w:r>
+              <w:rPr>
+                <w:noProof/>
+                <w:webHidden/>
+              </w:rPr>
+              <w:tab/>
+            </w:r>
+            <w:r>
+              <w:rPr>
+                <w:noProof/>
+                <w:webHidden/>
+              </w:rPr>
+              <w:fldChar w:fldCharType="begin"/>
+            </w:r>
+            <w:r>
+              <w:rPr>
+                <w:noProof/>
+                <w:webHidden/>
+              </w:rPr>
+              <w:instrText xml:space="preserve"> PAGEREF _Toc323914512 \h </w:instrText>
             </w:r>
             <w:r>
               <w:rPr>
@@ -1220,7 +1291,7 @@
               <w:lang w:val="ru-RU" w:eastAsia="ru-RU"/>
             </w:rPr>
           </w:pPr>
-          <w:hyperlink w:anchor="_Toc323294851" w:history="1">
+          <w:hyperlink w:anchor="_Toc323914513" w:history="1">
             <w:r>
               <w:rPr>
                 <w:rStyle w:val="a9"/>
@@ -1248,7 +1319,7 @@
                 <w:noProof/>
                 <w:webHidden/>
               </w:rPr>
-              <w:instrText xml:space="preserve"> PAGEREF _Toc323294851 \h </w:instrText>
+              <w:instrText xml:space="preserve"> PAGEREF _Toc323914513 \h </w:instrText>
             </w:r>
             <w:r>
               <w:rPr>
@@ -1268,7 +1339,7 @@
                 <w:noProof/>
                 <w:webHidden/>
               </w:rPr>
-              <w:t>21</w:t>
+              <w:t>25</w:t>
             </w:r>
             <w:r>
               <w:rPr>
@@ -1292,7 +1363,7 @@
               <w:lang w:val="ru-RU" w:eastAsia="ru-RU"/>
             </w:rPr>
           </w:pPr>
-          <w:hyperlink w:anchor="_Toc323294852" w:history="1">
+          <w:hyperlink w:anchor="_Toc323914514" w:history="1">
             <w:r>
               <w:rPr>
                 <w:rStyle w:val="a9"/>
@@ -1320,7 +1391,7 @@
                 <w:noProof/>
                 <w:webHidden/>
               </w:rPr>
-              <w:instrText xml:space="preserve"> PAGEREF _Toc323294852 \h </w:instrText>
+              <w:instrText xml:space="preserve"> PAGEREF _Toc323914514 \h </w:instrText>
             </w:r>
             <w:r>
               <w:rPr>
@@ -1340,7 +1411,7 @@
                 <w:noProof/>
                 <w:webHidden/>
               </w:rPr>
-              <w:t>22</w:t>
+              <w:t>25</w:t>
             </w:r>
             <w:r>
               <w:rPr>
@@ -1364,7 +1435,7 @@
               <w:lang w:val="ru-RU" w:eastAsia="ru-RU"/>
             </w:rPr>
           </w:pPr>
-          <w:hyperlink w:anchor="_Toc323294853" w:history="1">
+          <w:hyperlink w:anchor="_Toc323914515" w:history="1">
             <w:r>
               <w:rPr>
                 <w:rStyle w:val="a9"/>
@@ -1392,7 +1463,7 @@
                 <w:noProof/>
                 <w:webHidden/>
               </w:rPr>
-              <w:instrText xml:space="preserve"> PAGEREF _Toc323294853 \h </w:instrText>
+              <w:instrText xml:space="preserve"> PAGEREF _Toc323914515 \h </w:instrText>
             </w:r>
             <w:r>
               <w:rPr>
@@ -1412,7 +1483,7 @@
                 <w:noProof/>
                 <w:webHidden/>
               </w:rPr>
-              <w:t>22</w:t>
+              <w:t>25</w:t>
             </w:r>
             <w:r>
               <w:rPr>
@@ -1436,7 +1507,7 @@
               <w:lang w:val="ru-RU" w:eastAsia="ru-RU"/>
             </w:rPr>
           </w:pPr>
-          <w:hyperlink w:anchor="_Toc323294854" w:history="1">
+          <w:hyperlink w:anchor="_Toc323914516" w:history="1">
             <w:r>
               <w:rPr>
                 <w:rStyle w:val="a9"/>
@@ -1464,7 +1535,7 @@
                 <w:noProof/>
                 <w:webHidden/>
               </w:rPr>
-              <w:instrText xml:space="preserve"> PAGEREF _Toc323294854 \h </w:instrText>
+              <w:instrText xml:space="preserve"> PAGEREF _Toc323914516 \h </w:instrText>
             </w:r>
             <w:r>
               <w:rPr>
@@ -1484,7 +1555,7 @@
                 <w:noProof/>
                 <w:webHidden/>
               </w:rPr>
-              <w:t>24</w:t>
+              <w:t>27</w:t>
             </w:r>
             <w:r>
               <w:rPr>
@@ -1508,7 +1579,7 @@
               <w:lang w:val="ru-RU" w:eastAsia="ru-RU"/>
             </w:rPr>
           </w:pPr>
-          <w:hyperlink w:anchor="_Toc323294855" w:history="1">
+          <w:hyperlink w:anchor="_Toc323914517" w:history="1">
             <w:r>
               <w:rPr>
                 <w:rStyle w:val="a9"/>
@@ -1536,7 +1607,7 @@
                 <w:noProof/>
                 <w:webHidden/>
               </w:rPr>
-              <w:instrText xml:space="preserve"> PAGEREF _Toc323294855 \h </w:instrText>
+              <w:instrText xml:space="preserve"> PAGEREF _Toc323914517 \h </w:instrText>
             </w:r>
             <w:r>
               <w:rPr>
@@ -1556,7 +1627,7 @@
                 <w:noProof/>
                 <w:webHidden/>
               </w:rPr>
-              <w:t>25</w:t>
+              <w:t>28</w:t>
             </w:r>
             <w:r>
               <w:rPr>
@@ -1580,7 +1651,7 @@
               <w:lang w:val="ru-RU" w:eastAsia="ru-RU"/>
             </w:rPr>
           </w:pPr>
-          <w:hyperlink w:anchor="_Toc323294856" w:history="1">
+          <w:hyperlink w:anchor="_Toc323914518" w:history="1">
             <w:r>
               <w:rPr>
                 <w:rStyle w:val="a9"/>
@@ -1608,7 +1679,7 @@
                 <w:noProof/>
                 <w:webHidden/>
               </w:rPr>
-              <w:instrText xml:space="preserve"> PAGEREF _Toc323294856 \h </w:instrText>
+              <w:instrText xml:space="preserve"> PAGEREF _Toc323914518 \h </w:instrText>
             </w:r>
             <w:r>
               <w:rPr>
@@ -1628,7 +1699,7 @@
                 <w:noProof/>
                 <w:webHidden/>
               </w:rPr>
-              <w:t>26</w:t>
+              <w:t>29</w:t>
             </w:r>
             <w:r>
               <w:rPr>
@@ -1652,7 +1723,7 @@
               <w:lang w:val="ru-RU" w:eastAsia="ru-RU"/>
             </w:rPr>
           </w:pPr>
-          <w:hyperlink w:anchor="_Toc323294857" w:history="1">
+          <w:hyperlink w:anchor="_Toc323914519" w:history="1">
             <w:r>
               <w:rPr>
                 <w:rStyle w:val="a9"/>
@@ -1680,7 +1751,7 @@
                 <w:noProof/>
                 <w:webHidden/>
               </w:rPr>
-              <w:instrText xml:space="preserve"> PAGEREF _Toc323294857 \h </w:instrText>
+              <w:instrText xml:space="preserve"> PAGEREF _Toc323914519 \h </w:instrText>
             </w:r>
             <w:r>
               <w:rPr>
@@ -1700,7 +1771,7 @@
                 <w:noProof/>
                 <w:webHidden/>
               </w:rPr>
-              <w:t>27</w:t>
+              <w:t>30</w:t>
             </w:r>
             <w:r>
               <w:rPr>
@@ -1724,7 +1795,7 @@
               <w:lang w:val="ru-RU" w:eastAsia="ru-RU"/>
             </w:rPr>
           </w:pPr>
-          <w:hyperlink w:anchor="_Toc323294858" w:history="1">
+          <w:hyperlink w:anchor="_Toc323914520" w:history="1">
             <w:r>
               <w:rPr>
                 <w:rStyle w:val="a9"/>
@@ -1752,7 +1823,7 @@
                 <w:noProof/>
                 <w:webHidden/>
               </w:rPr>
-              <w:instrText xml:space="preserve"> PAGEREF _Toc323294858 \h </w:instrText>
+              <w:instrText xml:space="preserve"> PAGEREF _Toc323914520 \h </w:instrText>
             </w:r>
             <w:r>
               <w:rPr>
@@ -1772,7 +1843,7 @@
                 <w:noProof/>
                 <w:webHidden/>
               </w:rPr>
-              <w:t>28</w:t>
+              <w:t>31</w:t>
             </w:r>
             <w:r>
               <w:rPr>
@@ -1796,7 +1867,7 @@
               <w:lang w:val="ru-RU" w:eastAsia="ru-RU"/>
             </w:rPr>
           </w:pPr>
-          <w:hyperlink w:anchor="_Toc323294859" w:history="1">
+          <w:hyperlink w:anchor="_Toc323914521" w:history="1">
             <w:r>
               <w:rPr>
                 <w:rStyle w:val="a9"/>
@@ -1824,7 +1895,7 @@
                 <w:noProof/>
                 <w:webHidden/>
               </w:rPr>
-              <w:instrText xml:space="preserve"> PAGEREF _Toc323294859 \h </w:instrText>
+              <w:instrText xml:space="preserve"> PAGEREF _Toc323914521 \h </w:instrText>
             </w:r>
             <w:r>
               <w:rPr>
@@ -1844,7 +1915,7 @@
                 <w:noProof/>
                 <w:webHidden/>
               </w:rPr>
-              <w:t>30</w:t>
+              <w:t>33</w:t>
             </w:r>
             <w:r>
               <w:rPr>
@@ -1868,7 +1939,7 @@
               <w:lang w:val="ru-RU" w:eastAsia="ru-RU"/>
             </w:rPr>
           </w:pPr>
-          <w:hyperlink w:anchor="_Toc323294860" w:history="1">
+          <w:hyperlink w:anchor="_Toc323914522" w:history="1">
             <w:r>
               <w:rPr>
                 <w:rStyle w:val="a9"/>
@@ -1896,7 +1967,7 @@
                 <w:noProof/>
                 <w:webHidden/>
               </w:rPr>
-              <w:instrText xml:space="preserve"> PAGEREF _Toc323294860 \h </w:instrText>
+              <w:instrText xml:space="preserve"> PAGEREF _Toc323914522 \h </w:instrText>
             </w:r>
             <w:r>
               <w:rPr>
@@ -1916,7 +1987,7 @@
                 <w:noProof/>
                 <w:webHidden/>
               </w:rPr>
-              <w:t>32</w:t>
+              <w:t>35</w:t>
             </w:r>
             <w:r>
               <w:rPr>
@@ -1940,7 +2011,7 @@
               <w:lang w:val="ru-RU" w:eastAsia="ru-RU"/>
             </w:rPr>
           </w:pPr>
-          <w:hyperlink w:anchor="_Toc323294861" w:history="1">
+          <w:hyperlink w:anchor="_Toc323914523" w:history="1">
             <w:r>
               <w:rPr>
                 <w:rStyle w:val="a9"/>
@@ -1968,7 +2039,7 @@
                 <w:noProof/>
                 <w:webHidden/>
               </w:rPr>
-              <w:instrText xml:space="preserve"> PAGEREF _Toc323294861 \h </w:instrText>
+              <w:instrText xml:space="preserve"> PAGEREF _Toc323914523 \h </w:instrText>
             </w:r>
             <w:r>
               <w:rPr>
@@ -1988,7 +2059,7 @@
                 <w:noProof/>
                 <w:webHidden/>
               </w:rPr>
-              <w:t>33</w:t>
+              <w:t>36</w:t>
             </w:r>
             <w:r>
               <w:rPr>
@@ -2020,6 +2091,8 @@
       <w:r>
         <w:br w:type="page"/>
       </w:r>
+      <w:bookmarkStart w:id="0" w:name="_GoBack"/>
+      <w:bookmarkEnd w:id="0"/>
     </w:p>
     <w:p>
       <w:pPr>
@@ -2030,7 +2103,7 @@
           <w:lang w:val="ru-RU"/>
         </w:rPr>
       </w:pPr>
-      <w:bookmarkStart w:id="0" w:name="_Toc323294835"/>
+      <w:bookmarkStart w:id="1" w:name="_Toc323914496"/>
       <w:r>
         <w:rPr>
           <w:lang w:val="ru-RU"/>
@@ -2038,7 +2111,7 @@
         <w:lastRenderedPageBreak/>
         <w:t>Введение</w:t>
       </w:r>
-      <w:bookmarkEnd w:id="0"/>
+      <w:bookmarkEnd w:id="1"/>
     </w:p>
     <w:p>
       <w:pPr>
@@ -2179,7 +2252,7 @@
           <w:lang w:val="ru-RU"/>
         </w:rPr>
       </w:pPr>
-      <w:bookmarkStart w:id="1" w:name="_Toc323294836"/>
+      <w:bookmarkStart w:id="2" w:name="_Toc323914497"/>
       <w:r>
         <w:rPr>
           <w:lang w:val="ru-RU"/>
@@ -2206,7 +2279,7 @@
         </w:rPr>
         <w:t>ПО</w:t>
       </w:r>
-      <w:bookmarkEnd w:id="1"/>
+      <w:bookmarkEnd w:id="2"/>
       <w:proofErr w:type="gramEnd"/>
     </w:p>
     <w:p>
@@ -2218,7 +2291,7 @@
           <w:lang w:val="ru-RU"/>
         </w:rPr>
       </w:pPr>
-      <w:bookmarkStart w:id="2" w:name="_Toc323294837"/>
+      <w:bookmarkStart w:id="3" w:name="_Toc323914498"/>
       <w:r>
         <w:rPr>
           <w:lang w:val="ru-RU"/>
@@ -2231,7 +2304,7 @@
         </w:rPr>
         <w:t>Прототипирование ПО</w:t>
       </w:r>
-      <w:bookmarkEnd w:id="2"/>
+      <w:bookmarkEnd w:id="3"/>
     </w:p>
     <w:p>
       <w:pPr>
@@ -3046,7 +3119,7 @@
           <w:lang w:val="ru-RU"/>
         </w:rPr>
       </w:pPr>
-      <w:bookmarkStart w:id="3" w:name="_Toc323294838"/>
+      <w:bookmarkStart w:id="4" w:name="_Toc323914499"/>
       <w:r>
         <w:rPr>
           <w:lang w:val="ru-RU"/>
@@ -3066,7 +3139,7 @@
         </w:rPr>
         <w:t>ПО</w:t>
       </w:r>
-      <w:bookmarkEnd w:id="3"/>
+      <w:bookmarkEnd w:id="4"/>
       <w:proofErr w:type="gramEnd"/>
     </w:p>
     <w:p>
@@ -3195,7 +3268,7 @@
           <w:lang w:val="ru-RU"/>
         </w:rPr>
       </w:pPr>
-      <w:bookmarkStart w:id="4" w:name="_Toc323294839"/>
+      <w:bookmarkStart w:id="5" w:name="_Toc323914500"/>
       <w:r>
         <w:rPr>
           <w:lang w:val="ru-RU"/>
@@ -3221,7 +3294,7 @@
         </w:rPr>
         <w:t>ПО</w:t>
       </w:r>
-      <w:bookmarkEnd w:id="4"/>
+      <w:bookmarkEnd w:id="5"/>
       <w:proofErr w:type="gramEnd"/>
     </w:p>
     <w:p>
@@ -4119,13 +4192,7 @@
         <w:rPr>
           <w:lang w:val="ru-RU"/>
         </w:rPr>
-        <w:t xml:space="preserve">это попадание </w:t>
-      </w:r>
-      <w:r>
-        <w:rPr>
-          <w:lang w:val="ru-RU"/>
-        </w:rPr>
-        <w:t>было</w:t>
+        <w:t>это попадание было</w:t>
       </w:r>
       <w:r>
         <w:rPr>
@@ -5711,7 +5778,7 @@
           <w:lang w:val="ru-RU"/>
         </w:rPr>
       </w:pPr>
-      <w:bookmarkStart w:id="5" w:name="_Toc323294840"/>
+      <w:bookmarkStart w:id="6" w:name="_Toc323914501"/>
       <w:r>
         <w:rPr>
           <w:lang w:val="ru-RU"/>
@@ -5731,7 +5798,7 @@
         </w:rPr>
         <w:t>ПО</w:t>
       </w:r>
-      <w:bookmarkEnd w:id="5"/>
+      <w:bookmarkEnd w:id="6"/>
       <w:proofErr w:type="gramEnd"/>
     </w:p>
     <w:p>
@@ -6246,7 +6313,7 @@
           <w:lang w:val="ru-RU"/>
         </w:rPr>
       </w:pPr>
-      <w:bookmarkStart w:id="6" w:name="_Toc323294841"/>
+      <w:bookmarkStart w:id="7" w:name="_Toc323914502"/>
       <w:r>
         <w:rPr>
           <w:lang w:val="ru-RU"/>
@@ -6272,7 +6339,7 @@
         </w:rPr>
         <w:t>ПО</w:t>
       </w:r>
-      <w:bookmarkEnd w:id="6"/>
+      <w:bookmarkEnd w:id="7"/>
       <w:proofErr w:type="gramEnd"/>
     </w:p>
     <w:p>
@@ -6490,14 +6557,14 @@
           <w:lang w:val="ru-RU"/>
         </w:rPr>
       </w:pPr>
-      <w:bookmarkStart w:id="7" w:name="_Toc323294842"/>
+      <w:bookmarkStart w:id="8" w:name="_Toc323914503"/>
       <w:r>
         <w:rPr>
           <w:lang w:val="ru-RU"/>
         </w:rPr>
         <w:t>1.6 Проверка правильности прототипов</w:t>
       </w:r>
-      <w:bookmarkEnd w:id="7"/>
+      <w:bookmarkEnd w:id="8"/>
     </w:p>
     <w:p>
       <w:pPr>
@@ -7226,7 +7293,7 @@
           <w:lang w:val="ru-RU"/>
         </w:rPr>
       </w:pPr>
-      <w:bookmarkStart w:id="8" w:name="_Toc323294843"/>
+      <w:bookmarkStart w:id="9" w:name="_Toc323914504"/>
       <w:r>
         <w:rPr>
           <w:lang w:val="ru-RU"/>
@@ -7245,7 +7312,7 @@
         </w:rPr>
         <w:t xml:space="preserve"> Выводы</w:t>
       </w:r>
-      <w:bookmarkEnd w:id="8"/>
+      <w:bookmarkEnd w:id="9"/>
     </w:p>
     <w:p>
       <w:pPr>
@@ -7371,7 +7438,7 @@
           <w:lang w:val="ru-RU"/>
         </w:rPr>
       </w:pPr>
-      <w:bookmarkStart w:id="9" w:name="_Toc323294844"/>
+      <w:bookmarkStart w:id="10" w:name="_Toc323914505"/>
       <w:r>
         <w:rPr>
           <w:lang w:val="ru-RU"/>
@@ -7379,7 +7446,7 @@
         <w:lastRenderedPageBreak/>
         <w:t>2 Модель системы прототипирования</w:t>
       </w:r>
-      <w:bookmarkEnd w:id="9"/>
+      <w:bookmarkEnd w:id="10"/>
     </w:p>
     <w:p>
       <w:pPr>
@@ -7388,14 +7455,14 @@
           <w:lang w:val="ru-RU"/>
         </w:rPr>
       </w:pPr>
-      <w:bookmarkStart w:id="10" w:name="_Toc323294845"/>
+      <w:bookmarkStart w:id="11" w:name="_Toc323914506"/>
       <w:r>
         <w:rPr>
           <w:lang w:val="ru-RU"/>
         </w:rPr>
         <w:t>2.1 Общие положения</w:t>
       </w:r>
-      <w:bookmarkEnd w:id="10"/>
+      <w:bookmarkEnd w:id="11"/>
       <w:r>
         <w:rPr>
           <w:lang w:val="ru-RU"/>
@@ -7499,7 +7566,7 @@
           <w:lang w:val="ru-RU"/>
         </w:rPr>
       </w:pPr>
-      <w:bookmarkStart w:id="11" w:name="_Toc323294846"/>
+      <w:bookmarkStart w:id="12" w:name="_Toc323914507"/>
       <w:r>
         <w:rPr>
           <w:lang w:val="ru-RU"/>
@@ -7512,7 +7579,7 @@
         </w:rPr>
         <w:t xml:space="preserve"> Прототип архитектуры</w:t>
       </w:r>
-      <w:bookmarkEnd w:id="11"/>
+      <w:bookmarkEnd w:id="12"/>
     </w:p>
     <w:p>
       <w:pPr>
@@ -7660,7 +7727,7 @@
           <w:lang w:val="ru-RU"/>
         </w:rPr>
       </w:pPr>
-      <w:bookmarkStart w:id="12" w:name="_Toc323294847"/>
+      <w:bookmarkStart w:id="13" w:name="_Toc323914508"/>
       <w:r>
         <w:rPr>
           <w:lang w:val="ru-RU"/>
@@ -7673,7 +7740,7 @@
         </w:rPr>
         <w:t xml:space="preserve"> Модель прототипа архитектуры</w:t>
       </w:r>
-      <w:bookmarkEnd w:id="12"/>
+      <w:bookmarkEnd w:id="13"/>
     </w:p>
     <w:p>
       <w:pPr>
@@ -8507,7 +8574,7 @@
           <w:lang w:val="ru-RU"/>
         </w:rPr>
       </w:pPr>
-      <w:bookmarkStart w:id="13" w:name="_Toc323294848"/>
+      <w:bookmarkStart w:id="14" w:name="_Toc323914509"/>
       <w:r>
         <w:rPr>
           <w:lang w:val="ru-RU"/>
@@ -8521,7 +8588,7 @@
         </w:rPr>
         <w:t>Крипке</w:t>
       </w:r>
-      <w:bookmarkEnd w:id="13"/>
+      <w:bookmarkEnd w:id="14"/>
       <w:proofErr w:type="spellEnd"/>
     </w:p>
     <w:p>
@@ -10344,7 +10411,7 @@
           <w:lang w:val="ru-RU"/>
         </w:rPr>
       </w:pPr>
-      <w:bookmarkStart w:id="14" w:name="_Toc323294849"/>
+      <w:bookmarkStart w:id="15" w:name="_Toc323914510"/>
       <w:r>
         <w:rPr>
           <w:lang w:val="ru-RU"/>
@@ -10368,7 +10435,7 @@
       <w:r>
         <w:t>LTL</w:t>
       </w:r>
-      <w:bookmarkEnd w:id="14"/>
+      <w:bookmarkEnd w:id="15"/>
     </w:p>
     <w:p>
       <w:pPr>
@@ -11170,7 +11237,7 @@
           <w:lang w:val="ru-RU"/>
         </w:rPr>
       </w:pPr>
-      <w:bookmarkStart w:id="15" w:name="_Toc323294850"/>
+      <w:bookmarkStart w:id="16" w:name="_Toc323914511"/>
       <w:r>
         <w:rPr>
           <w:lang w:val="ru-RU"/>
@@ -11207,7 +11274,7 @@
         </w:rPr>
         <w:t>а</w:t>
       </w:r>
-      <w:bookmarkEnd w:id="15"/>
+      <w:bookmarkEnd w:id="16"/>
     </w:p>
     <w:p>
       <w:pPr>
@@ -11275,12 +11342,14 @@
           <w:lang w:val="ru-RU"/>
         </w:rPr>
       </w:pPr>
+      <w:bookmarkStart w:id="17" w:name="_Toc323914512"/>
       <w:r>
         <w:rPr>
           <w:lang w:val="ru-RU"/>
         </w:rPr>
         <w:t>2.6.1 Обзор языков автоматного программирования</w:t>
       </w:r>
+      <w:bookmarkEnd w:id="17"/>
     </w:p>
     <w:p>
       <w:pPr>
@@ -11465,19 +11534,7 @@
         <w:rPr>
           <w:lang w:val="ru-RU"/>
         </w:rPr>
-        <w:t xml:space="preserve"> в первую очередь для спецификации</w:t>
-      </w:r>
-      <w:r>
-        <w:rPr>
-          <w:lang w:val="ru-RU"/>
-        </w:rPr>
-        <w:t xml:space="preserve"> </w:t>
-      </w:r>
-      <w:r>
-        <w:rPr>
-          <w:lang w:val="ru-RU"/>
-        </w:rPr>
-        <w:t>функцио</w:t>
+        <w:t xml:space="preserve"> в первую очередь для спецификации функцио</w:t>
       </w:r>
       <w:r>
         <w:rPr>
@@ -11501,19 +11558,7 @@
         <w:rPr>
           <w:lang w:val="ru-RU"/>
         </w:rPr>
-        <w:t xml:space="preserve"> на понятии</w:t>
-      </w:r>
-      <w:r>
-        <w:rPr>
-          <w:lang w:val="ru-RU"/>
-        </w:rPr>
-        <w:t xml:space="preserve"> </w:t>
-      </w:r>
-      <w:r>
-        <w:rPr>
-          <w:lang w:val="ru-RU"/>
-        </w:rPr>
-        <w:t>аб</w:t>
+        <w:t xml:space="preserve"> на понятии аб</w:t>
       </w:r>
       <w:r>
         <w:rPr>
@@ -11525,19 +11570,7 @@
         <w:rPr>
           <w:lang w:val="ru-RU"/>
         </w:rPr>
-        <w:t xml:space="preserve"> которого можно рассматривать вектор</w:t>
-      </w:r>
-      <w:r>
-        <w:rPr>
-          <w:lang w:val="ru-RU"/>
-        </w:rPr>
-        <w:t xml:space="preserve"> </w:t>
-      </w:r>
-      <w:r>
-        <w:rPr>
-          <w:lang w:val="ru-RU"/>
-        </w:rPr>
-        <w:t xml:space="preserve">значений всех переменных. </w:t>
+        <w:t xml:space="preserve"> которого можно рассматривать вектор значений всех переменных. </w:t>
       </w:r>
       <w:r>
         <w:rPr>
@@ -11549,13 +11582,7 @@
         <w:rPr>
           <w:lang w:val="ru-RU"/>
         </w:rPr>
-        <w:t>, переход в новое состояние</w:t>
-      </w:r>
-      <w:r>
-        <w:rPr>
-          <w:lang w:val="ru-RU"/>
-        </w:rPr>
-        <w:t xml:space="preserve"> </w:t>
+        <w:t xml:space="preserve">, переход в новое состояние </w:t>
       </w:r>
       <w:r>
         <w:rPr>
@@ -11567,19 +11594,7 @@
         <w:rPr>
           <w:lang w:val="ru-RU"/>
         </w:rPr>
-        <w:t xml:space="preserve"> при изменении переменных. Поэтому синтаксис языка не</w:t>
-      </w:r>
-      <w:r>
-        <w:rPr>
-          <w:lang w:val="ru-RU"/>
-        </w:rPr>
-        <w:t xml:space="preserve"> </w:t>
-      </w:r>
-      <w:r>
-        <w:rPr>
-          <w:lang w:val="ru-RU"/>
-        </w:rPr>
-        <w:t xml:space="preserve">предусматривает явного задания графа переходов автомата. </w:t>
+        <w:t xml:space="preserve"> при изменении переменных. Поэтому синтаксис языка не предусматривает явного задания графа переходов автомата. </w:t>
       </w:r>
       <w:r>
         <w:rPr>
@@ -11591,31 +11606,7 @@
         <w:rPr>
           <w:lang w:val="ru-RU"/>
         </w:rPr>
-        <w:t xml:space="preserve"> язык</w:t>
-      </w:r>
-      <w:r>
-        <w:rPr>
-          <w:lang w:val="ru-RU"/>
-        </w:rPr>
-        <w:t xml:space="preserve"> </w:t>
-      </w:r>
-      <w:r>
-        <w:rPr>
-          <w:lang w:val="ru-RU"/>
-        </w:rPr>
-        <w:t>разработан для платформы .NET с возможностью интеграции с другими</w:t>
-      </w:r>
-      <w:r>
-        <w:rPr>
-          <w:lang w:val="ru-RU"/>
-        </w:rPr>
-        <w:t xml:space="preserve"> </w:t>
-      </w:r>
-      <w:r>
-        <w:rPr>
-          <w:lang w:val="ru-RU"/>
-        </w:rPr>
-        <w:t>языками прогр</w:t>
+        <w:t xml:space="preserve"> язык разработан для платформы .NET с возможностью интеграции с другими языками прогр</w:t>
       </w:r>
       <w:r>
         <w:rPr>
@@ -11713,31 +11704,7 @@
         <w:rPr>
           <w:lang w:val="ru-RU"/>
         </w:rPr>
-        <w:t xml:space="preserve"> – язык описания</w:t>
-      </w:r>
-      <w:r>
-        <w:rPr>
-          <w:lang w:val="ru-RU"/>
-        </w:rPr>
-        <w:t xml:space="preserve"> </w:t>
-      </w:r>
-      <w:r>
-        <w:rPr>
-          <w:lang w:val="ru-RU"/>
-        </w:rPr>
-        <w:t>шаблонов конечных автоматов и средство трансляции этих шаблонов в код на</w:t>
-      </w:r>
-      <w:r>
-        <w:rPr>
-          <w:lang w:val="ru-RU"/>
-        </w:rPr>
-        <w:t xml:space="preserve"> </w:t>
-      </w:r>
-      <w:r>
-        <w:rPr>
-          <w:lang w:val="ru-RU"/>
-        </w:rPr>
-        <w:t>языках программирования C++ или Java [</w:t>
+        <w:t xml:space="preserve"> – язык описания шаблонов конечных автоматов и средство трансляции этих шаблонов в код на языках программирования C++ или Java [</w:t>
       </w:r>
       <w:r>
         <w:rPr>
@@ -11749,55 +11716,7 @@
         <w:rPr>
           <w:lang w:val="ru-RU"/>
         </w:rPr>
-        <w:t>]. В шаблоне задаются свойства и</w:t>
-      </w:r>
-      <w:r>
-        <w:rPr>
-          <w:lang w:val="ru-RU"/>
-        </w:rPr>
-        <w:t xml:space="preserve"> </w:t>
-      </w:r>
-      <w:r>
-        <w:rPr>
-          <w:lang w:val="ru-RU"/>
-        </w:rPr>
-        <w:t>сущности автомата, такие как имя автомата, множества состояний, событий,</w:t>
-      </w:r>
-      <w:r>
-        <w:rPr>
-          <w:lang w:val="ru-RU"/>
-        </w:rPr>
-        <w:t xml:space="preserve"> </w:t>
-      </w:r>
-      <w:r>
-        <w:rPr>
-          <w:lang w:val="ru-RU"/>
-        </w:rPr>
-        <w:t>переходов и действий. Это приводит к излишней избыточности и неудобству</w:t>
-      </w:r>
-      <w:r>
-        <w:rPr>
-          <w:lang w:val="ru-RU"/>
-        </w:rPr>
-        <w:t xml:space="preserve"> </w:t>
-      </w:r>
-      <w:r>
-        <w:rPr>
-          <w:lang w:val="ru-RU"/>
-        </w:rPr>
-        <w:t>использования в качестве языка программирования. Рассматриваемый подход</w:t>
-      </w:r>
-      <w:r>
-        <w:rPr>
-          <w:lang w:val="ru-RU"/>
-        </w:rPr>
-        <w:t xml:space="preserve"> </w:t>
-      </w:r>
-      <w:r>
-        <w:rPr>
-          <w:lang w:val="ru-RU"/>
-        </w:rPr>
-        <w:t>достаточно удобен лишь для хранения данных автомата. Основные</w:t>
+        <w:t>]. В шаблоне задаются свойства и сущности автомата, такие как имя автомата, множества состояний, событий, переходов и действий. Это приводит к излишней избыточности и неудобству использования в качестве языка программирования. Рассматриваемый подход достаточно удобен лишь для хранения данных автомата. Основные</w:t>
       </w:r>
       <w:r>
         <w:t xml:space="preserve"> </w:t>
@@ -11859,19 +11778,7 @@
         <w:rPr>
           <w:lang w:val="ru-RU"/>
         </w:rPr>
-        <w:t xml:space="preserve"> – язык автоматного программирования, в</w:t>
-      </w:r>
-      <w:r>
-        <w:rPr>
-          <w:lang w:val="ru-RU"/>
-        </w:rPr>
-        <w:t xml:space="preserve"> </w:t>
-      </w:r>
-      <w:r>
-        <w:rPr>
-          <w:lang w:val="ru-RU"/>
-        </w:rPr>
-        <w:t xml:space="preserve">котором в отличие от языка </w:t>
+        <w:t xml:space="preserve"> – язык автоматного программирования, в котором в отличие от языка </w:t>
       </w:r>
       <w:proofErr w:type="spellStart"/>
       <w:r>
@@ -11886,19 +11793,7 @@
         <w:rPr>
           <w:lang w:val="ru-RU"/>
         </w:rPr>
-        <w:t xml:space="preserve"> явно описывается граф переходов автомата</w:t>
-      </w:r>
-      <w:r>
-        <w:rPr>
-          <w:lang w:val="ru-RU"/>
-        </w:rPr>
-        <w:t xml:space="preserve"> </w:t>
-      </w:r>
-      <w:r>
-        <w:rPr>
-          <w:lang w:val="ru-RU"/>
-        </w:rPr>
-        <w:t>[</w:t>
+        <w:t xml:space="preserve"> явно описывается граф переходов автомата [</w:t>
       </w:r>
       <w:r>
         <w:rPr>
@@ -11910,31 +11805,7 @@
         <w:rPr>
           <w:lang w:val="ru-RU"/>
         </w:rPr>
-        <w:t>]. Состояния описываются в виде отдельных блоков, которые содержат</w:t>
-      </w:r>
-      <w:r>
-        <w:rPr>
-          <w:lang w:val="ru-RU"/>
-        </w:rPr>
-        <w:t xml:space="preserve"> </w:t>
-      </w:r>
-      <w:r>
-        <w:rPr>
-          <w:lang w:val="ru-RU"/>
-        </w:rPr>
-        <w:t>правила переходов в соответствии с событиями автомата. Программа на языке</w:t>
-      </w:r>
-      <w:r>
-        <w:rPr>
-          <w:lang w:val="ru-RU"/>
-        </w:rPr>
-        <w:t xml:space="preserve"> </w:t>
-      </w:r>
-      <w:r>
-        <w:rPr>
-          <w:lang w:val="ru-RU"/>
-        </w:rPr>
-        <w:t xml:space="preserve">SMC может быть транслирована в код на одном из многих </w:t>
+        <w:t xml:space="preserve">]. Состояния описываются в виде отдельных блоков, которые содержат правила переходов в соответствии с событиями автомата. Программа на языке SMC может быть транслирована в код на одном из многих </w:t>
       </w:r>
       <w:proofErr w:type="spellStart"/>
       <w:r>
@@ -11948,13 +11819,7 @@
         <w:rPr>
           <w:lang w:val="ru-RU"/>
         </w:rPr>
-        <w:t xml:space="preserve"> </w:t>
-      </w:r>
-      <w:r>
-        <w:rPr>
-          <w:lang w:val="ru-RU"/>
-        </w:rPr>
-        <w:t>языков программирования. В качестве недостатков можно отметить: отсутствие вложенных автоматов; бедность синтаксиса, что с</w:t>
+        <w:t xml:space="preserve"> языков программирования. В качестве недостатков можно отметить: отсутствие вложенных автоматов; бедность синтаксиса, что с</w:t>
       </w:r>
       <w:r>
         <w:rPr>
@@ -11991,19 +11856,7 @@
         <w:rPr>
           <w:lang w:val="ru-RU"/>
         </w:rPr>
-        <w:t xml:space="preserve"> – язык, являющийся расширением языка</w:t>
-      </w:r>
-      <w:r>
-        <w:rPr>
-          <w:lang w:val="ru-RU"/>
-        </w:rPr>
-        <w:t xml:space="preserve"> </w:t>
-      </w:r>
-      <w:r>
-        <w:rPr>
-          <w:lang w:val="ru-RU"/>
-        </w:rPr>
-        <w:t xml:space="preserve">программирования Java за </w:t>
+        <w:t xml:space="preserve"> – язык, являющийся расширением языка программирования Java за </w:t>
       </w:r>
       <w:proofErr w:type="spellStart"/>
       <w:r>
@@ -12029,79 +11882,7 @@
         <w:rPr>
           <w:lang w:val="ru-RU"/>
         </w:rPr>
-        <w:t>].</w:t>
-      </w:r>
-      <w:r>
-        <w:rPr>
-          <w:lang w:val="ru-RU"/>
-        </w:rPr>
-        <w:t xml:space="preserve"> </w:t>
-      </w:r>
-      <w:r>
-        <w:rPr>
-          <w:lang w:val="ru-RU"/>
-        </w:rPr>
-        <w:t>Этот язык основывается на одноименном паттерне проектирования. Каждое</w:t>
-      </w:r>
-      <w:r>
-        <w:rPr>
-          <w:lang w:val="ru-RU"/>
-        </w:rPr>
-        <w:t xml:space="preserve"> </w:t>
-      </w:r>
-      <w:r>
-        <w:rPr>
-          <w:lang w:val="ru-RU"/>
-        </w:rPr>
-        <w:t>состояние реализуется в виде отдельного класса, что позволяет сделать их</w:t>
-      </w:r>
-      <w:r>
-        <w:rPr>
-          <w:lang w:val="ru-RU"/>
-        </w:rPr>
-        <w:t xml:space="preserve"> </w:t>
-      </w:r>
-      <w:r>
-        <w:rPr>
-          <w:lang w:val="ru-RU"/>
-        </w:rPr>
-        <w:t>независимыми друг от друга. Однако это приводит к избыточности кода,</w:t>
-      </w:r>
-      <w:r>
-        <w:rPr>
-          <w:lang w:val="ru-RU"/>
-        </w:rPr>
-        <w:t xml:space="preserve"> </w:t>
-      </w:r>
-      <w:r>
-        <w:rPr>
-          <w:lang w:val="ru-RU"/>
-        </w:rPr>
-        <w:t>увеличению числа и размера классов. Таким образом, данный язык упрощает</w:t>
-      </w:r>
-      <w:r>
-        <w:rPr>
-          <w:lang w:val="ru-RU"/>
-        </w:rPr>
-        <w:t xml:space="preserve"> </w:t>
-      </w:r>
-      <w:r>
-        <w:rPr>
-          <w:lang w:val="ru-RU"/>
-        </w:rPr>
-        <w:t>использование соответствующего паттерна, но практически исключает</w:t>
-      </w:r>
-      <w:r>
-        <w:rPr>
-          <w:lang w:val="ru-RU"/>
-        </w:rPr>
-        <w:t xml:space="preserve"> </w:t>
-      </w:r>
-      <w:r>
-        <w:rPr>
-          <w:lang w:val="ru-RU"/>
-        </w:rPr>
-        <w:t>возможность эффективного описания сложных автоматов. Поэтому основной</w:t>
+        <w:t>]. Этот язык основывается на одноименном паттерне проектирования. Каждое состояние реализуется в виде отдельного класса, что позволяет сделать их независимыми друг от друга. Однако это приводит к избыточности кода, увеличению числа и размера классов. Таким образом, данный язык упрощает использование соответствующего паттерна, но практически исключает возможность эффективного описания сложных автоматов. Поэтому основной</w:t>
       </w:r>
       <w:r>
         <w:t xml:space="preserve"> </w:t>
@@ -12190,19 +11971,7 @@
         <w:rPr>
           <w:lang w:val="ru-RU"/>
         </w:rPr>
-        <w:t xml:space="preserve"> – язык, сочетающий</w:t>
-      </w:r>
-      <w:r>
-        <w:rPr>
-          <w:lang w:val="ru-RU"/>
-        </w:rPr>
-        <w:t xml:space="preserve"> </w:t>
-      </w:r>
-      <w:r>
-        <w:rPr>
-          <w:lang w:val="ru-RU"/>
-        </w:rPr>
-        <w:t>некоторые положительные качества описанных выше языков [</w:t>
+        <w:t xml:space="preserve"> – язык, сочетающий некоторые положительные качества описанных выше языков [</w:t>
       </w:r>
       <w:r>
         <w:rPr>
@@ -12221,43 +11990,7 @@
           <w:lang w:val="ru-RU"/>
         </w:rPr>
         <w:lastRenderedPageBreak/>
-        <w:t>Данный язык</w:t>
-      </w:r>
-      <w:r>
-        <w:rPr>
-          <w:lang w:val="ru-RU"/>
-        </w:rPr>
-        <w:t xml:space="preserve"> </w:t>
-      </w:r>
-      <w:r>
-        <w:rPr>
-          <w:lang w:val="ru-RU"/>
-        </w:rPr>
-        <w:t>предоставляет возможности неявного задания графа переходов, задания</w:t>
-      </w:r>
-      <w:r>
-        <w:rPr>
-          <w:lang w:val="ru-RU"/>
-        </w:rPr>
-        <w:t xml:space="preserve"> </w:t>
-      </w:r>
-      <w:r>
-        <w:rPr>
-          <w:lang w:val="ru-RU"/>
-        </w:rPr>
-        <w:t>нескольких автоматов в рамках одной программы, а также наследования,</w:t>
-      </w:r>
-      <w:r>
-        <w:rPr>
-          <w:lang w:val="ru-RU"/>
-        </w:rPr>
-        <w:t xml:space="preserve"> </w:t>
-      </w:r>
-      <w:r>
-        <w:rPr>
-          <w:lang w:val="ru-RU"/>
-        </w:rPr>
-        <w:t xml:space="preserve">параметризации и </w:t>
+        <w:t xml:space="preserve">Данный язык предоставляет возможности неявного задания графа переходов, задания нескольких автоматов в рамках одной программы, а также наследования, параметризации и </w:t>
       </w:r>
       <w:proofErr w:type="spellStart"/>
       <w:r>
@@ -12271,79 +12004,7 @@
         <w:rPr>
           <w:lang w:val="ru-RU"/>
         </w:rPr>
-        <w:t xml:space="preserve"> событий. Более того, этот язык выходит за</w:t>
-      </w:r>
-      <w:r>
-        <w:rPr>
-          <w:lang w:val="ru-RU"/>
-        </w:rPr>
-        <w:t xml:space="preserve"> </w:t>
-      </w:r>
-      <w:r>
-        <w:rPr>
-          <w:lang w:val="ru-RU"/>
-        </w:rPr>
-        <w:t>рамки предметно-ориентированного и является языком общего назначения.</w:t>
-      </w:r>
-      <w:r>
-        <w:rPr>
-          <w:lang w:val="ru-RU"/>
-        </w:rPr>
-        <w:t xml:space="preserve"> </w:t>
-      </w:r>
-      <w:r>
-        <w:rPr>
-          <w:lang w:val="ru-RU"/>
-        </w:rPr>
-        <w:t>Таким образом, автором решена задача создания универсального языка</w:t>
-      </w:r>
-      <w:r>
-        <w:rPr>
-          <w:lang w:val="ru-RU"/>
-        </w:rPr>
-        <w:t xml:space="preserve"> </w:t>
-      </w:r>
-      <w:r>
-        <w:rPr>
-          <w:lang w:val="ru-RU"/>
-        </w:rPr>
-        <w:t>автоматного программирования, и это неизбежно привело к его сложности.</w:t>
-      </w:r>
-      <w:r>
-        <w:rPr>
-          <w:lang w:val="ru-RU"/>
-        </w:rPr>
-        <w:t xml:space="preserve"> </w:t>
-      </w:r>
-      <w:r>
-        <w:rPr>
-          <w:lang w:val="ru-RU"/>
-        </w:rPr>
-        <w:t>Будучи универсальным, язык TABP не требует интеграции с другими</w:t>
-      </w:r>
-      <w:r>
-        <w:rPr>
-          <w:lang w:val="ru-RU"/>
-        </w:rPr>
-        <w:t xml:space="preserve"> </w:t>
-      </w:r>
-      <w:r>
-        <w:rPr>
-          <w:lang w:val="ru-RU"/>
-        </w:rPr>
-        <w:t>универсальными языками, однако с помощью интерфейсов может быть</w:t>
-      </w:r>
-      <w:r>
-        <w:rPr>
-          <w:lang w:val="ru-RU"/>
-        </w:rPr>
-        <w:t xml:space="preserve"> </w:t>
-      </w:r>
-      <w:r>
-        <w:rPr>
-          <w:lang w:val="ru-RU"/>
-        </w:rPr>
-        <w:t>осуществлена связь с системой и другими приложениями. Таким образом,</w:t>
+        <w:t xml:space="preserve"> событий. Более того, этот язык выходит за рамки предметно-ориентированного и является языком общего назначения. Таким образом, автором решена задача создания универсального языка автоматного программирования, и это неизбежно привело к его сложности. Будучи универсальным, язык TABP не требует интеграции с другими универсальными языками, однако с помощью интерфейсов может быть осуществлена связь с системой и другими приложениями. Таким образом,</w:t>
       </w:r>
       <w:r>
         <w:t xml:space="preserve"> </w:t>
@@ -12379,19 +12040,7 @@
         <w:rPr>
           <w:lang w:val="ru-RU"/>
         </w:rPr>
-        <w:t>Предметно-ориентированный язык автоматного программирования на</w:t>
-      </w:r>
-      <w:r>
-        <w:rPr>
-          <w:lang w:val="ru-RU"/>
-        </w:rPr>
-        <w:t xml:space="preserve"> </w:t>
-      </w:r>
-      <w:r>
-        <w:rPr>
-          <w:lang w:val="ru-RU"/>
-        </w:rPr>
-        <w:t xml:space="preserve">базе динамического языка </w:t>
+        <w:t xml:space="preserve">Предметно-ориентированный язык автоматного программирования на базе динамического языка </w:t>
       </w:r>
       <w:r>
         <w:rPr>
@@ -12429,31 +12078,7 @@
         <w:rPr>
           <w:lang w:val="ru-RU"/>
         </w:rPr>
-        <w:t>]</w:t>
-      </w:r>
-      <w:r>
-        <w:rPr>
-          <w:lang w:val="ru-RU"/>
-        </w:rPr>
-        <w:t xml:space="preserve"> </w:t>
-      </w:r>
-      <w:r>
-        <w:rPr>
-          <w:lang w:val="ru-RU"/>
-        </w:rPr>
-        <w:t>призван решить проблему переноса диаграмм переходов автоматов,</w:t>
-      </w:r>
-      <w:r>
-        <w:rPr>
-          <w:lang w:val="ru-RU"/>
-        </w:rPr>
-        <w:t xml:space="preserve"> </w:t>
-      </w:r>
-      <w:r>
-        <w:rPr>
-          <w:lang w:val="ru-RU"/>
-        </w:rPr>
-        <w:t>разработанных по SWITCH-технологии [</w:t>
+        <w:t>] призван решить проблему переноса диаграмм переходов автоматов, разработанных по SWITCH-технологии [</w:t>
       </w:r>
       <w:r>
         <w:rPr>
@@ -12477,25 +12102,7 @@
         <w:rPr>
           <w:lang w:val="ru-RU"/>
         </w:rPr>
-        <w:t>], в исполняемый код.</w:t>
-      </w:r>
-      <w:r>
-        <w:rPr>
-          <w:lang w:val="ru-RU"/>
-        </w:rPr>
-        <w:t xml:space="preserve"> </w:t>
-      </w:r>
-      <w:r>
-        <w:rPr>
-          <w:lang w:val="ru-RU"/>
-        </w:rPr>
-        <w:t>Особенностями этого подхода являются декларативная структура кода и его</w:t>
-      </w:r>
-      <w:r>
-        <w:rPr>
-          <w:lang w:val="ru-RU"/>
-        </w:rPr>
-        <w:t xml:space="preserve"> </w:t>
+        <w:t xml:space="preserve">], в исполняемый код. Особенностями этого подхода являются декларативная структура кода и его </w:t>
       </w:r>
       <w:proofErr w:type="spellStart"/>
       <w:r>
@@ -12509,43 +12116,7 @@
         <w:rPr>
           <w:lang w:val="ru-RU"/>
         </w:rPr>
-        <w:t xml:space="preserve"> исходной диаграмме. Данный язык поддерживает наличие</w:t>
-      </w:r>
-      <w:r>
-        <w:rPr>
-          <w:lang w:val="ru-RU"/>
-        </w:rPr>
-        <w:t xml:space="preserve"> </w:t>
-      </w:r>
-      <w:r>
-        <w:rPr>
-          <w:lang w:val="ru-RU"/>
-        </w:rPr>
-        <w:t>нескольких экземпляров одного и того же автомата, обеспечение связей между</w:t>
-      </w:r>
-      <w:r>
-        <w:rPr>
-          <w:lang w:val="ru-RU"/>
-        </w:rPr>
-        <w:t xml:space="preserve"> </w:t>
-      </w:r>
-      <w:r>
-        <w:rPr>
-          <w:lang w:val="ru-RU"/>
-        </w:rPr>
-        <w:t>ними, а также интеграцию с программами на других языках и возможность</w:t>
-      </w:r>
-      <w:r>
-        <w:rPr>
-          <w:lang w:val="ru-RU"/>
-        </w:rPr>
-        <w:t xml:space="preserve"> </w:t>
-      </w:r>
-      <w:r>
-        <w:rPr>
-          <w:lang w:val="ru-RU"/>
-        </w:rPr>
-        <w:t>управления физическими устройствами</w:t>
+        <w:t xml:space="preserve"> исходной диаграмме. Данный язык поддерживает наличие нескольких экземпляров одного и того же автомата, обеспечение связей между ними, а также интеграцию с программами на других языках и возможность управления физическими устройствами</w:t>
       </w:r>
       <w:proofErr w:type="gramStart"/>
       <w:r>
@@ -12559,19 +12130,7 @@
         <w:rPr>
           <w:lang w:val="ru-RU"/>
         </w:rPr>
-        <w:t xml:space="preserve"> Однако использование</w:t>
-      </w:r>
-      <w:r>
-        <w:rPr>
-          <w:lang w:val="ru-RU"/>
-        </w:rPr>
-        <w:t xml:space="preserve"> </w:t>
-      </w:r>
-      <w:r>
-        <w:rPr>
-          <w:lang w:val="ru-RU"/>
-        </w:rPr>
-        <w:t>интерпретируемого языка Ruby [</w:t>
+        <w:t xml:space="preserve"> Однако использование интерпретируемого языка Ruby [</w:t>
       </w:r>
       <w:r>
         <w:rPr>
@@ -12583,13 +12142,7 @@
         <w:rPr>
           <w:lang w:val="ru-RU"/>
         </w:rPr>
-        <w:t>] в качестве базового языка накладывает</w:t>
-      </w:r>
-      <w:r>
-        <w:rPr>
-          <w:lang w:val="ru-RU"/>
-        </w:rPr>
-        <w:t xml:space="preserve"> </w:t>
+        <w:t xml:space="preserve">] в качестве базового языка накладывает </w:t>
       </w:r>
       <w:proofErr w:type="spellStart"/>
       <w:r>
@@ -12603,31 +12156,7 @@
         <w:rPr>
           <w:lang w:val="ru-RU"/>
         </w:rPr>
-        <w:t xml:space="preserve"> ограничения на сферу применимости данного подхода. Среди</w:t>
-      </w:r>
-      <w:r>
-        <w:rPr>
-          <w:lang w:val="ru-RU"/>
-        </w:rPr>
-        <w:t xml:space="preserve"> </w:t>
-      </w:r>
-      <w:r>
-        <w:rPr>
-          <w:lang w:val="ru-RU"/>
-        </w:rPr>
-        <w:t>этих ограничений можно выделить отсутствие поддержки потоков</w:t>
-      </w:r>
-      <w:r>
-        <w:rPr>
-          <w:lang w:val="ru-RU"/>
-        </w:rPr>
-        <w:t xml:space="preserve"> </w:t>
-      </w:r>
-      <w:r>
-        <w:rPr>
-          <w:lang w:val="ru-RU"/>
-        </w:rPr>
-        <w:t xml:space="preserve">операционной системы, а также отсутствие компиляции в </w:t>
+        <w:t xml:space="preserve"> ограничения на сферу применимости данного подхода. Среди этих ограничений можно выделить отсутствие поддержки потоков операционной системы, а также отсутствие компиляции в </w:t>
       </w:r>
       <w:proofErr w:type="spellStart"/>
       <w:r>
@@ -12641,37 +12170,7 @@
         <w:rPr>
           <w:lang w:val="ru-RU"/>
         </w:rPr>
-        <w:t xml:space="preserve"> и встроенной</w:t>
-      </w:r>
-      <w:r>
-        <w:rPr>
-          <w:lang w:val="ru-RU"/>
-        </w:rPr>
-        <w:t xml:space="preserve"> </w:t>
-      </w:r>
-      <w:r>
-        <w:rPr>
-          <w:lang w:val="ru-RU"/>
-        </w:rPr>
-        <w:t>поддержки юникода. Правда, последние два ограничения обходятся</w:t>
-      </w:r>
-      <w:r>
-        <w:rPr>
-          <w:lang w:val="ru-RU"/>
-        </w:rPr>
-        <w:t xml:space="preserve"> </w:t>
-      </w:r>
-      <w:r>
-        <w:rPr>
-          <w:lang w:val="ru-RU"/>
-        </w:rPr>
-        <w:t>использованием специальных компиляторов для компиляции в Java и .NET</w:t>
-      </w:r>
-      <w:r>
-        <w:rPr>
-          <w:lang w:val="ru-RU"/>
-        </w:rPr>
-        <w:t xml:space="preserve"> </w:t>
+        <w:t xml:space="preserve"> и встроенной поддержки юникода. Правда, последние два ограничения обходятся использованием специальных компиляторов для компиляции в Java и .NET </w:t>
       </w:r>
       <w:proofErr w:type="spellStart"/>
       <w:r>
@@ -12685,38 +12184,14 @@
         <w:rPr>
           <w:lang w:val="ru-RU"/>
         </w:rPr>
-        <w:t xml:space="preserve"> и использованием дополнительных библиотек. Однако это лишь</w:t>
-      </w:r>
-      <w:r>
-        <w:rPr>
-          <w:lang w:val="ru-RU"/>
-        </w:rPr>
-        <w:t xml:space="preserve"> </w:t>
-      </w:r>
-      <w:r>
-        <w:rPr>
-          <w:lang w:val="ru-RU"/>
-        </w:rPr>
-        <w:t xml:space="preserve">уменьшает и без того невысокую скорость работы программ в </w:t>
+        <w:t xml:space="preserve"> и использованием дополнительных библиотек. Однако это лишь уменьшает и без того невысокую скорость работы программ в </w:t>
       </w:r>
       <w:r>
         <w:rPr>
           <w:lang w:val="ru-RU"/>
         </w:rPr>
         <w:lastRenderedPageBreak/>
-        <w:t>этом случае.</w:t>
-      </w:r>
-      <w:r>
-        <w:rPr>
-          <w:lang w:val="ru-RU"/>
-        </w:rPr>
-        <w:t xml:space="preserve"> </w:t>
-      </w:r>
-      <w:r>
-        <w:rPr>
-          <w:lang w:val="ru-RU"/>
-        </w:rPr>
-        <w:t>Таким образом, основной недостаток этого подхода – привязанность к языку</w:t>
+        <w:t>этом случае. Таким образом, основной недостаток этого подхода – привязанность к языку</w:t>
       </w:r>
       <w:r>
         <w:rPr>
@@ -12752,26 +12227,28 @@
         <w:rPr>
           <w:lang w:val="ru-RU"/>
         </w:rPr>
-        <w:t>Также заслуживают внимания языки автоматного программирования,</w:t>
-      </w:r>
+        <w:t xml:space="preserve">Также заслуживают внимания языки автоматного программирования, созданные с помощью системы </w:t>
+      </w:r>
+      <w:proofErr w:type="spellStart"/>
+      <w:r>
+        <w:rPr>
+          <w:lang w:val="ru-RU"/>
+        </w:rPr>
+        <w:t>метапрограммирования</w:t>
+      </w:r>
+      <w:proofErr w:type="spellEnd"/>
       <w:r>
         <w:rPr>
           <w:lang w:val="ru-RU"/>
         </w:rPr>
         <w:t xml:space="preserve"> </w:t>
       </w:r>
-      <w:r>
-        <w:rPr>
-          <w:lang w:val="ru-RU"/>
-        </w:rPr>
-        <w:t xml:space="preserve">созданные с помощью системы </w:t>
-      </w:r>
       <w:proofErr w:type="spellStart"/>
       <w:r>
         <w:rPr>
           <w:lang w:val="ru-RU"/>
         </w:rPr>
-        <w:t>метапрограммирования</w:t>
+        <w:t>JetBrains</w:t>
       </w:r>
       <w:proofErr w:type="spellEnd"/>
       <w:r>
@@ -12785,7 +12262,7 @@
         <w:rPr>
           <w:lang w:val="ru-RU"/>
         </w:rPr>
-        <w:t>JetBrains</w:t>
+        <w:t>Meta</w:t>
       </w:r>
       <w:proofErr w:type="spellEnd"/>
       <w:r>
@@ -12799,7 +12276,7 @@
         <w:rPr>
           <w:lang w:val="ru-RU"/>
         </w:rPr>
-        <w:t>Meta</w:t>
+        <w:t>Programming</w:t>
       </w:r>
       <w:proofErr w:type="spellEnd"/>
       <w:r>
@@ -12813,104 +12290,54 @@
         <w:rPr>
           <w:lang w:val="ru-RU"/>
         </w:rPr>
-        <w:t>Programming</w:t>
+        <w:t>System</w:t>
       </w:r>
       <w:proofErr w:type="spellEnd"/>
       <w:r>
         <w:rPr>
           <w:lang w:val="ru-RU"/>
         </w:rPr>
-        <w:t xml:space="preserve"> </w:t>
+        <w:t xml:space="preserve"> (MPS) [</w:t>
+      </w:r>
+      <w:r>
+        <w:rPr>
+          <w:lang w:val="ru-RU"/>
+        </w:rPr>
+        <w:t>31</w:t>
+      </w:r>
+      <w:r>
+        <w:rPr>
+          <w:lang w:val="ru-RU"/>
+        </w:rPr>
+        <w:t xml:space="preserve">]. Эта система позволяет создавать предметно-ориентированные языки </w:t>
       </w:r>
       <w:proofErr w:type="spellStart"/>
       <w:r>
         <w:rPr>
           <w:lang w:val="ru-RU"/>
         </w:rPr>
-        <w:t>System</w:t>
+        <w:t>путем</w:t>
       </w:r>
       <w:proofErr w:type="spellEnd"/>
       <w:r>
         <w:rPr>
           <w:lang w:val="ru-RU"/>
         </w:rPr>
-        <w:t xml:space="preserve"> (MPS) [</w:t>
-      </w:r>
-      <w:r>
-        <w:rPr>
-          <w:lang w:val="ru-RU"/>
-        </w:rPr>
-        <w:t>31</w:t>
-      </w:r>
-      <w:r>
-        <w:rPr>
-          <w:lang w:val="ru-RU"/>
-        </w:rPr>
-        <w:t xml:space="preserve">]. Эта система позволяет создавать предметно-ориентированные языки </w:t>
+        <w:t xml:space="preserve"> задания </w:t>
       </w:r>
       <w:proofErr w:type="spellStart"/>
       <w:r>
         <w:rPr>
           <w:lang w:val="ru-RU"/>
         </w:rPr>
-        <w:t>путем</w:t>
+        <w:t>определенных</w:t>
       </w:r>
       <w:proofErr w:type="spellEnd"/>
       <w:r>
         <w:rPr>
           <w:lang w:val="ru-RU"/>
         </w:rPr>
-        <w:t xml:space="preserve"> задания </w:t>
-      </w:r>
-      <w:proofErr w:type="spellStart"/>
-      <w:r>
-        <w:rPr>
-          <w:lang w:val="ru-RU"/>
-        </w:rPr>
-        <w:t>определенных</w:t>
-      </w:r>
-      <w:proofErr w:type="spellEnd"/>
-      <w:r>
-        <w:rPr>
-          <w:lang w:val="ru-RU"/>
-        </w:rPr>
-        <w:t xml:space="preserve"> моделей и редакторов</w:t>
-      </w:r>
-      <w:r>
-        <w:rPr>
-          <w:lang w:val="ru-RU"/>
-        </w:rPr>
-        <w:t xml:space="preserve"> </w:t>
-      </w:r>
-      <w:r>
-        <w:rPr>
-          <w:lang w:val="ru-RU"/>
-        </w:rPr>
-        <w:t>для языка. Структура и внешний вид этих редакторов таковы, что пользователь,</w:t>
-      </w:r>
-      <w:r>
-        <w:rPr>
-          <w:lang w:val="ru-RU"/>
-        </w:rPr>
-        <w:t xml:space="preserve"> </w:t>
-      </w:r>
-      <w:r>
-        <w:rPr>
-          <w:lang w:val="ru-RU"/>
-        </w:rPr>
-        <w:t>работая с текстом программы, напрямую редактирует абстрактное</w:t>
-      </w:r>
-      <w:r>
-        <w:rPr>
-          <w:lang w:val="ru-RU"/>
-        </w:rPr>
-        <w:t xml:space="preserve"> </w:t>
-      </w:r>
-      <w:r>
-        <w:rPr>
-          <w:lang w:val="ru-RU"/>
-        </w:rPr>
-        <w:t>синтаксическое дерево [</w:t>
+        <w:t xml:space="preserve"> моделей и редакторов для языка. Структура и внешний вид этих редакторов таковы, что пользователь, работая с текстом программы, напрямую редактирует абстрактное синтаксическое дерево [</w:t>
       </w:r>
       <w:r>
         <w:rPr>
@@ -12946,31 +12373,7 @@
         <w:rPr>
           <w:lang w:val="ru-RU"/>
         </w:rPr>
-        <w:t xml:space="preserve"> модель конечного</w:t>
-      </w:r>
-      <w:r>
-        <w:rPr>
-          <w:lang w:val="ru-RU"/>
-        </w:rPr>
-        <w:t xml:space="preserve"> </w:t>
-      </w:r>
-      <w:r>
-        <w:rPr>
-          <w:lang w:val="ru-RU"/>
-        </w:rPr>
-        <w:t>автомата в случае языка автоматного программирования. Это выводит языки</w:t>
-      </w:r>
-      <w:r>
-        <w:rPr>
-          <w:lang w:val="ru-RU"/>
-        </w:rPr>
-        <w:t xml:space="preserve"> </w:t>
-      </w:r>
-      <w:r>
-        <w:rPr>
-          <w:lang w:val="ru-RU"/>
-        </w:rPr>
-        <w:t xml:space="preserve">рассматриваемой системы из категории </w:t>
+        <w:t xml:space="preserve"> модель конечного автомата в случае языка автоматного программирования. Это выводит языки рассматриваемой системы из категории </w:t>
       </w:r>
       <w:proofErr w:type="gramStart"/>
       <w:r>
@@ -12984,79 +12387,7 @@
         <w:rPr>
           <w:lang w:val="ru-RU"/>
         </w:rPr>
-        <w:t>. С помощью системы MPS</w:t>
-      </w:r>
-      <w:r>
-        <w:rPr>
-          <w:lang w:val="ru-RU"/>
-        </w:rPr>
-        <w:t xml:space="preserve"> </w:t>
-      </w:r>
-      <w:r>
-        <w:rPr>
-          <w:lang w:val="ru-RU"/>
-        </w:rPr>
-        <w:t>созданы два языка автоматного программирования: первый – в виде</w:t>
-      </w:r>
-      <w:r>
-        <w:rPr>
-          <w:lang w:val="ru-RU"/>
-        </w:rPr>
-        <w:t xml:space="preserve"> </w:t>
-      </w:r>
-      <w:r>
-        <w:rPr>
-          <w:lang w:val="ru-RU"/>
-        </w:rPr>
-        <w:t>самостоятельного языка, второй – в виде расширения языка Java. Эти языки</w:t>
-      </w:r>
-      <w:r>
-        <w:rPr>
-          <w:lang w:val="ru-RU"/>
-        </w:rPr>
-        <w:t xml:space="preserve"> </w:t>
-      </w:r>
-      <w:r>
-        <w:rPr>
-          <w:lang w:val="ru-RU"/>
-        </w:rPr>
-        <w:t>позволяют описывать состояния и логику переходов автоматов по событиям, а</w:t>
-      </w:r>
-      <w:r>
-        <w:rPr>
-          <w:lang w:val="ru-RU"/>
-        </w:rPr>
-        <w:t xml:space="preserve"> </w:t>
-      </w:r>
-      <w:r>
-        <w:rPr>
-          <w:lang w:val="ru-RU"/>
-        </w:rPr>
-        <w:t>также сами события. Кроме того, обеспечена возможность автоматического</w:t>
-      </w:r>
-      <w:r>
-        <w:rPr>
-          <w:lang w:val="ru-RU"/>
-        </w:rPr>
-        <w:t xml:space="preserve"> </w:t>
-      </w:r>
-      <w:r>
-        <w:rPr>
-          <w:lang w:val="ru-RU"/>
-        </w:rPr>
-        <w:t>построения диаграммы состояний по мере набора текста. Заметим, что для</w:t>
-      </w:r>
-      <w:r>
-        <w:rPr>
-          <w:lang w:val="ru-RU"/>
-        </w:rPr>
-        <w:t xml:space="preserve"> </w:t>
-      </w:r>
-      <w:r>
-        <w:rPr>
-          <w:lang w:val="ru-RU"/>
-        </w:rPr>
-        <w:t>рассмотренных выше языков не представляется подобная возможность. Таким</w:t>
+        <w:t>. С помощью системы MPS созданы два языка автоматного программирования: первый – в виде самостоятельного языка, второй – в виде расширения языка Java. Эти языки позволяют описывать состояния и логику переходов автоматов по событиям, а также сами события. Кроме того, обеспечена возможность автоматического построения диаграммы состояний по мере набора текста. Заметим, что для рассмотренных выше языков не представляется подобная возможность. Таким</w:t>
       </w:r>
       <w:r>
         <w:rPr>
@@ -13142,19 +12473,7 @@
         <w:rPr>
           <w:lang w:val="ru-RU"/>
         </w:rPr>
-        <w:t>] предлагает визуальный язык автоматного</w:t>
-      </w:r>
-      <w:r>
-        <w:rPr>
-          <w:lang w:val="ru-RU"/>
-        </w:rPr>
-        <w:t xml:space="preserve"> </w:t>
-      </w:r>
-      <w:r>
-        <w:rPr>
-          <w:lang w:val="ru-RU"/>
-        </w:rPr>
-        <w:t>программирования, поддерживая концепцию «Исполняемый UML» [</w:t>
+        <w:t>] предлагает визуальный язык автоматного программирования, поддерживая концепцию «Исполняемый UML» [</w:t>
       </w:r>
       <w:r>
         <w:rPr>
@@ -13166,31 +12485,7 @@
         <w:rPr>
           <w:lang w:val="ru-RU"/>
         </w:rPr>
-        <w:t>4]. С</w:t>
-      </w:r>
-      <w:r>
-        <w:rPr>
-          <w:lang w:val="ru-RU"/>
-        </w:rPr>
-        <w:t xml:space="preserve"> </w:t>
-      </w:r>
-      <w:r>
-        <w:rPr>
-          <w:lang w:val="ru-RU"/>
-        </w:rPr>
-        <w:t>помощью данного языка строятся два типа UML-диаграмм: диаграммы классов</w:t>
-      </w:r>
-      <w:r>
-        <w:rPr>
-          <w:lang w:val="ru-RU"/>
-        </w:rPr>
-        <w:t xml:space="preserve"> </w:t>
-      </w:r>
-      <w:r>
-        <w:rPr>
-          <w:lang w:val="ru-RU"/>
-        </w:rPr>
-        <w:t>и диаграммы состояний [</w:t>
+        <w:t>4]. С помощью данного языка строятся два типа UML-диаграмм: диаграммы классов и диаграммы состояний [</w:t>
       </w:r>
       <w:r>
         <w:rPr>
@@ -13198,80 +12493,18 @@
         </w:rPr>
         <w:t>3</w:t>
       </w:r>
-      <w:bookmarkStart w:id="16" w:name="_GoBack"/>
-      <w:bookmarkEnd w:id="16"/>
-      <w:r>
-        <w:rPr>
-          <w:lang w:val="ru-RU"/>
-        </w:rPr>
-        <w:t>5]. Диаграмма классов изображает автоматы,</w:t>
-      </w:r>
-      <w:r>
-        <w:rPr>
-          <w:lang w:val="ru-RU"/>
-        </w:rPr>
-        <w:t xml:space="preserve"> </w:t>
-      </w:r>
-      <w:r>
-        <w:rPr>
-          <w:lang w:val="ru-RU"/>
-        </w:rPr>
-        <w:t>поставщики событий, объекты управления и связи между ними. При этом</w:t>
-      </w:r>
-      <w:r>
-        <w:rPr>
-          <w:lang w:val="ru-RU"/>
-        </w:rPr>
-        <w:t xml:space="preserve"> </w:t>
-      </w:r>
-      <w:r>
-        <w:rPr>
-          <w:lang w:val="ru-RU"/>
-        </w:rPr>
-        <w:t>автоматы описываются диаграммами состояний, а поставщики событий и</w:t>
-      </w:r>
-      <w:r>
-        <w:rPr>
-          <w:lang w:val="ru-RU"/>
-        </w:rPr>
-        <w:t xml:space="preserve"> </w:t>
-      </w:r>
-      <w:r>
-        <w:rPr>
-          <w:lang w:val="ru-RU"/>
-        </w:rPr>
-        <w:t>объекты управления – классами на языке Java. Применение этого подхода для</w:t>
-      </w:r>
-      <w:r>
-        <w:rPr>
-          <w:lang w:val="ru-RU"/>
-        </w:rPr>
-        <w:t xml:space="preserve"> </w:t>
-      </w:r>
-      <w:r>
-        <w:rPr>
-          <w:lang w:val="ru-RU"/>
-        </w:rPr>
-        <w:t xml:space="preserve">реализации систем со </w:t>
+      <w:r>
+        <w:rPr>
+          <w:lang w:val="ru-RU"/>
+        </w:rPr>
+        <w:t xml:space="preserve">5]. Диаграмма классов изображает автоматы, поставщики событий, объекты управления и связи между ними. При этом автоматы описываются диаграммами состояний, а поставщики событий и объекты управления – классами на языке Java. Применение этого подхода для реализации систем со </w:t>
       </w:r>
       <w:r>
         <w:rPr>
           <w:lang w:val="ru-RU"/>
         </w:rPr>
         <w:lastRenderedPageBreak/>
-        <w:t>сложным поведением показало его эффективность, но</w:t>
-      </w:r>
-      <w:r>
-        <w:rPr>
-          <w:lang w:val="ru-RU"/>
-        </w:rPr>
-        <w:t xml:space="preserve"> </w:t>
-      </w:r>
-      <w:r>
-        <w:rPr>
-          <w:lang w:val="ru-RU"/>
-        </w:rPr>
-        <w:t xml:space="preserve">также выявило недостаток – </w:t>
+        <w:t xml:space="preserve">сложным поведением показало его эффективность, но также выявило недостаток – </w:t>
       </w:r>
       <w:proofErr w:type="spellStart"/>
       <w:r>
@@ -13295,7 +12528,7 @@
           <w:lang w:val="ru-RU"/>
         </w:rPr>
       </w:pPr>
-      <w:bookmarkStart w:id="17" w:name="_Toc323294851"/>
+      <w:bookmarkStart w:id="18" w:name="_Toc323914513"/>
       <w:r>
         <w:rPr>
           <w:lang w:val="ru-RU"/>
@@ -13326,7 +12559,7 @@
         </w:rPr>
         <w:t>прототипа</w:t>
       </w:r>
-      <w:bookmarkEnd w:id="17"/>
+      <w:bookmarkEnd w:id="18"/>
     </w:p>
     <w:p>
       <w:pPr>
@@ -13403,7 +12636,7 @@
           <w:lang w:val="ru-RU"/>
         </w:rPr>
       </w:pPr>
-      <w:bookmarkStart w:id="18" w:name="_Toc323294852"/>
+      <w:bookmarkStart w:id="19" w:name="_Toc323914514"/>
       <w:r>
         <w:rPr>
           <w:lang w:val="ru-RU"/>
@@ -13434,7 +12667,7 @@
         </w:rPr>
         <w:t>прототипа</w:t>
       </w:r>
-      <w:bookmarkEnd w:id="18"/>
+      <w:bookmarkEnd w:id="19"/>
     </w:p>
     <w:p>
       <w:pPr>
@@ -13497,7 +12730,7 @@
           <w:lang w:val="ru-RU"/>
         </w:rPr>
       </w:pPr>
-      <w:bookmarkStart w:id="19" w:name="_Toc323294853"/>
+      <w:bookmarkStart w:id="20" w:name="_Toc323914515"/>
       <w:r>
         <w:rPr>
           <w:lang w:val="ru-RU"/>
@@ -13528,7 +12761,7 @@
         </w:rPr>
         <w:t xml:space="preserve"> прототипа</w:t>
       </w:r>
-      <w:bookmarkEnd w:id="19"/>
+      <w:bookmarkEnd w:id="20"/>
     </w:p>
     <w:p>
       <w:pPr>
@@ -14018,7 +13251,7 @@
           <w:lang w:val="ru-RU"/>
         </w:rPr>
       </w:pPr>
-      <w:bookmarkStart w:id="20" w:name="_Toc323294854"/>
+      <w:bookmarkStart w:id="21" w:name="_Toc323914516"/>
       <w:r>
         <w:rPr>
           <w:lang w:val="ru-RU"/>
@@ -14026,7 +13259,7 @@
         <w:lastRenderedPageBreak/>
         <w:t>3 Реализация системы</w:t>
       </w:r>
-      <w:bookmarkEnd w:id="20"/>
+      <w:bookmarkEnd w:id="21"/>
       <w:r>
         <w:rPr>
           <w:lang w:val="ru-RU"/>
@@ -14041,7 +13274,7 @@
           <w:lang w:val="ru-RU"/>
         </w:rPr>
       </w:pPr>
-      <w:bookmarkStart w:id="21" w:name="_Toc323294855"/>
+      <w:bookmarkStart w:id="22" w:name="_Toc323914517"/>
       <w:r>
         <w:rPr>
           <w:lang w:val="ru-RU"/>
@@ -14049,7 +13282,7 @@
         <w:lastRenderedPageBreak/>
         <w:t>4 Организационно-экономический раздел</w:t>
       </w:r>
-      <w:bookmarkEnd w:id="21"/>
+      <w:bookmarkEnd w:id="22"/>
     </w:p>
     <w:p>
       <w:pPr>
@@ -14074,7 +13307,7 @@
           <w:lang w:val="ru-RU"/>
         </w:rPr>
       </w:pPr>
-      <w:bookmarkStart w:id="22" w:name="_Toc323294856"/>
+      <w:bookmarkStart w:id="23" w:name="_Toc323914518"/>
       <w:r>
         <w:rPr>
           <w:lang w:val="ru-RU"/>
@@ -14082,7 +13315,7 @@
         <w:lastRenderedPageBreak/>
         <w:t>5 Охрана труда и окружающей среды</w:t>
       </w:r>
-      <w:bookmarkEnd w:id="22"/>
+      <w:bookmarkEnd w:id="23"/>
     </w:p>
     <w:p>
       <w:pPr>
@@ -14108,7 +13341,7 @@
           <w:lang w:val="ru-RU"/>
         </w:rPr>
       </w:pPr>
-      <w:bookmarkStart w:id="23" w:name="_Toc323294857"/>
+      <w:bookmarkStart w:id="24" w:name="_Toc323914519"/>
       <w:r>
         <w:rPr>
           <w:lang w:val="ru-RU"/>
@@ -14116,7 +13349,7 @@
         <w:lastRenderedPageBreak/>
         <w:t>Заключение</w:t>
       </w:r>
-      <w:bookmarkEnd w:id="23"/>
+      <w:bookmarkEnd w:id="24"/>
       <w:r>
         <w:rPr>
           <w:lang w:val="ru-RU"/>
@@ -14132,7 +13365,7 @@
           <w:lang w:val="ru-RU"/>
         </w:rPr>
       </w:pPr>
-      <w:bookmarkStart w:id="24" w:name="_Toc323294858"/>
+      <w:bookmarkStart w:id="25" w:name="_Toc323914520"/>
       <w:r>
         <w:rPr>
           <w:lang w:val="ru-RU"/>
@@ -14146,7 +13379,7 @@
         </w:rPr>
         <w:t>ользованных источников</w:t>
       </w:r>
-      <w:bookmarkEnd w:id="24"/>
+      <w:bookmarkEnd w:id="25"/>
     </w:p>
     <w:p>
       <w:pPr>
@@ -16469,7 +15702,7 @@
           <w:lang w:val="ru-RU"/>
         </w:rPr>
       </w:pPr>
-      <w:bookmarkStart w:id="25" w:name="_Toc323294859"/>
+      <w:bookmarkStart w:id="26" w:name="_Toc323914521"/>
       <w:r>
         <w:rPr>
           <w:lang w:val="ru-RU"/>
@@ -16497,7 +15730,7 @@
         </w:rPr>
         <w:t>Задание на дипломное проектирование</w:t>
       </w:r>
-      <w:bookmarkEnd w:id="25"/>
+      <w:bookmarkEnd w:id="26"/>
     </w:p>
     <w:p>
       <w:pPr>
@@ -16548,7 +15781,7 @@
           <w:lang w:val="ru-RU"/>
         </w:rPr>
       </w:pPr>
-      <w:bookmarkStart w:id="26" w:name="_Toc323294860"/>
+      <w:bookmarkStart w:id="27" w:name="_Toc323914522"/>
       <w:r>
         <w:rPr>
           <w:lang w:val="ru-RU"/>
@@ -16576,7 +15809,7 @@
         </w:rPr>
         <w:t>Руководство пользователя</w:t>
       </w:r>
-      <w:bookmarkEnd w:id="26"/>
+      <w:bookmarkEnd w:id="27"/>
     </w:p>
     <w:p>
       <w:pPr>
@@ -16602,7 +15835,7 @@
           <w:lang w:val="ru-RU"/>
         </w:rPr>
       </w:pPr>
-      <w:bookmarkStart w:id="27" w:name="_Toc323294861"/>
+      <w:bookmarkStart w:id="28" w:name="_Toc323914523"/>
       <w:r>
         <w:rPr>
           <w:lang w:val="ru-RU"/>
@@ -16630,7 +15863,7 @@
         </w:rPr>
         <w:t>Код программы</w:t>
       </w:r>
-      <w:bookmarkEnd w:id="27"/>
+      <w:bookmarkEnd w:id="28"/>
     </w:p>
     <w:sectPr>
       <w:footerReference w:type="default" r:id="rId18"/>
@@ -16678,7 +15911,6 @@
         <w:docPartUnique/>
       </w:docPartObj>
     </w:sdtPr>
-    <w:sdtEndPr/>
     <w:sdtContent>
       <w:p>
         <w:pPr>
@@ -16698,7 +15930,7 @@
           <w:rPr>
             <w:noProof/>
           </w:rPr>
-          <w:t>25</w:t>
+          <w:t>2</w:t>
         </w:r>
         <w:r>
           <w:rPr>
@@ -20817,7 +20049,7 @@
 </file>
 
 <file path=customXml/itemProps1.xml><?xml version="1.0" encoding="utf-8"?>
-<ds:datastoreItem xmlns:ds="http://schemas.openxmlformats.org/officeDocument/2006/customXml" ds:itemID="{582663CF-BA4D-4BDA-B9FC-96E18643701C}">
+<ds:datastoreItem xmlns:ds="http://schemas.openxmlformats.org/officeDocument/2006/customXml" ds:itemID="{02102442-99AA-415E-B3B6-5F994285ADA3}">
   <ds:schemaRefs>
     <ds:schemaRef ds:uri="http://schemas.openxmlformats.org/officeDocument/2006/bibliography"/>
   </ds:schemaRefs>

</xml_diff>

<commit_message>
Pre-defending titul was added
</commit_message>
<xml_diff>
--- a/main.docx
+++ b/main.docx
@@ -17,6 +17,7 @@
           <w:docPartUnique/>
         </w:docPartObj>
       </w:sdtPr>
+      <w:sdtEndPr/>
       <w:sdtContent>
         <w:p>
           <w:pPr>
@@ -60,7 +61,7 @@
           <w:r>
             <w:fldChar w:fldCharType="separate"/>
           </w:r>
-          <w:hyperlink w:anchor="_Toc323914496" w:history="1">
+          <w:hyperlink w:anchor="_Toc323984708" w:history="1">
             <w:r>
               <w:rPr>
                 <w:rStyle w:val="a9"/>
@@ -88,7 +89,7 @@
                 <w:noProof/>
                 <w:webHidden/>
               </w:rPr>
-              <w:instrText xml:space="preserve"> PAGEREF _Toc323914496 \h </w:instrText>
+              <w:instrText xml:space="preserve"> PAGEREF _Toc323984708 \h </w:instrText>
             </w:r>
             <w:r>
               <w:rPr>
@@ -132,7 +133,7 @@
               <w:lang w:val="ru-RU" w:eastAsia="ru-RU"/>
             </w:rPr>
           </w:pPr>
-          <w:hyperlink w:anchor="_Toc323914497" w:history="1">
+          <w:hyperlink w:anchor="_Toc323984709" w:history="1">
             <w:r>
               <w:rPr>
                 <w:rStyle w:val="a9"/>
@@ -160,7 +161,7 @@
                 <w:noProof/>
                 <w:webHidden/>
               </w:rPr>
-              <w:instrText xml:space="preserve"> PAGEREF _Toc323914497 \h </w:instrText>
+              <w:instrText xml:space="preserve"> PAGEREF _Toc323984709 \h </w:instrText>
             </w:r>
             <w:r>
               <w:rPr>
@@ -204,7 +205,7 @@
               <w:lang w:val="ru-RU" w:eastAsia="ru-RU"/>
             </w:rPr>
           </w:pPr>
-          <w:hyperlink w:anchor="_Toc323914498" w:history="1">
+          <w:hyperlink w:anchor="_Toc323984710" w:history="1">
             <w:r>
               <w:rPr>
                 <w:rStyle w:val="a9"/>
@@ -232,7 +233,7 @@
                 <w:noProof/>
                 <w:webHidden/>
               </w:rPr>
-              <w:instrText xml:space="preserve"> PAGEREF _Toc323914498 \h </w:instrText>
+              <w:instrText xml:space="preserve"> PAGEREF _Toc323984710 \h </w:instrText>
             </w:r>
             <w:r>
               <w:rPr>
@@ -276,7 +277,7 @@
               <w:lang w:val="ru-RU" w:eastAsia="ru-RU"/>
             </w:rPr>
           </w:pPr>
-          <w:hyperlink w:anchor="_Toc323914499" w:history="1">
+          <w:hyperlink w:anchor="_Toc323984711" w:history="1">
             <w:r>
               <w:rPr>
                 <w:rStyle w:val="a9"/>
@@ -304,7 +305,7 @@
                 <w:noProof/>
                 <w:webHidden/>
               </w:rPr>
-              <w:instrText xml:space="preserve"> PAGEREF _Toc323914499 \h </w:instrText>
+              <w:instrText xml:space="preserve"> PAGEREF _Toc323984711 \h </w:instrText>
             </w:r>
             <w:r>
               <w:rPr>
@@ -348,7 +349,7 @@
               <w:lang w:val="ru-RU" w:eastAsia="ru-RU"/>
             </w:rPr>
           </w:pPr>
-          <w:hyperlink w:anchor="_Toc323914500" w:history="1">
+          <w:hyperlink w:anchor="_Toc323984712" w:history="1">
             <w:r>
               <w:rPr>
                 <w:rStyle w:val="a9"/>
@@ -376,7 +377,7 @@
                 <w:noProof/>
                 <w:webHidden/>
               </w:rPr>
-              <w:instrText xml:space="preserve"> PAGEREF _Toc323914500 \h </w:instrText>
+              <w:instrText xml:space="preserve"> PAGEREF _Toc323984712 \h </w:instrText>
             </w:r>
             <w:r>
               <w:rPr>
@@ -420,7 +421,7 @@
               <w:lang w:val="ru-RU" w:eastAsia="ru-RU"/>
             </w:rPr>
           </w:pPr>
-          <w:hyperlink w:anchor="_Toc323914501" w:history="1">
+          <w:hyperlink w:anchor="_Toc323984713" w:history="1">
             <w:r>
               <w:rPr>
                 <w:rStyle w:val="a9"/>
@@ -448,7 +449,7 @@
                 <w:noProof/>
                 <w:webHidden/>
               </w:rPr>
-              <w:instrText xml:space="preserve"> PAGEREF _Toc323914501 \h </w:instrText>
+              <w:instrText xml:space="preserve"> PAGEREF _Toc323984713 \h </w:instrText>
             </w:r>
             <w:r>
               <w:rPr>
@@ -492,7 +493,7 @@
               <w:lang w:val="ru-RU" w:eastAsia="ru-RU"/>
             </w:rPr>
           </w:pPr>
-          <w:hyperlink w:anchor="_Toc323914502" w:history="1">
+          <w:hyperlink w:anchor="_Toc323984714" w:history="1">
             <w:r>
               <w:rPr>
                 <w:rStyle w:val="a9"/>
@@ -520,7 +521,7 @@
                 <w:noProof/>
                 <w:webHidden/>
               </w:rPr>
-              <w:instrText xml:space="preserve"> PAGEREF _Toc323914502 \h </w:instrText>
+              <w:instrText xml:space="preserve"> PAGEREF _Toc323984714 \h </w:instrText>
             </w:r>
             <w:r>
               <w:rPr>
@@ -564,7 +565,7 @@
               <w:lang w:val="ru-RU" w:eastAsia="ru-RU"/>
             </w:rPr>
           </w:pPr>
-          <w:hyperlink w:anchor="_Toc323914503" w:history="1">
+          <w:hyperlink w:anchor="_Toc323984715" w:history="1">
             <w:r>
               <w:rPr>
                 <w:rStyle w:val="a9"/>
@@ -592,7 +593,7 @@
                 <w:noProof/>
                 <w:webHidden/>
               </w:rPr>
-              <w:instrText xml:space="preserve"> PAGEREF _Toc323914503 \h </w:instrText>
+              <w:instrText xml:space="preserve"> PAGEREF _Toc323984715 \h </w:instrText>
             </w:r>
             <w:r>
               <w:rPr>
@@ -636,7 +637,7 @@
               <w:lang w:val="ru-RU" w:eastAsia="ru-RU"/>
             </w:rPr>
           </w:pPr>
-          <w:hyperlink w:anchor="_Toc323914504" w:history="1">
+          <w:hyperlink w:anchor="_Toc323984716" w:history="1">
             <w:r>
               <w:rPr>
                 <w:rStyle w:val="a9"/>
@@ -664,7 +665,7 @@
                 <w:noProof/>
                 <w:webHidden/>
               </w:rPr>
-              <w:instrText xml:space="preserve"> PAGEREF _Toc323914504 \h </w:instrText>
+              <w:instrText xml:space="preserve"> PAGEREF _Toc323984716 \h </w:instrText>
             </w:r>
             <w:r>
               <w:rPr>
@@ -708,7 +709,7 @@
               <w:lang w:val="ru-RU" w:eastAsia="ru-RU"/>
             </w:rPr>
           </w:pPr>
-          <w:hyperlink w:anchor="_Toc323914505" w:history="1">
+          <w:hyperlink w:anchor="_Toc323984717" w:history="1">
             <w:r>
               <w:rPr>
                 <w:rStyle w:val="a9"/>
@@ -736,7 +737,7 @@
                 <w:noProof/>
                 <w:webHidden/>
               </w:rPr>
-              <w:instrText xml:space="preserve"> PAGEREF _Toc323914505 \h </w:instrText>
+              <w:instrText xml:space="preserve"> PAGEREF _Toc323984717 \h </w:instrText>
             </w:r>
             <w:r>
               <w:rPr>
@@ -780,7 +781,7 @@
               <w:lang w:val="ru-RU" w:eastAsia="ru-RU"/>
             </w:rPr>
           </w:pPr>
-          <w:hyperlink w:anchor="_Toc323914506" w:history="1">
+          <w:hyperlink w:anchor="_Toc323984718" w:history="1">
             <w:r>
               <w:rPr>
                 <w:rStyle w:val="a9"/>
@@ -808,7 +809,7 @@
                 <w:noProof/>
                 <w:webHidden/>
               </w:rPr>
-              <w:instrText xml:space="preserve"> PAGEREF _Toc323914506 \h </w:instrText>
+              <w:instrText xml:space="preserve"> PAGEREF _Toc323984718 \h </w:instrText>
             </w:r>
             <w:r>
               <w:rPr>
@@ -852,7 +853,7 @@
               <w:lang w:val="ru-RU" w:eastAsia="ru-RU"/>
             </w:rPr>
           </w:pPr>
-          <w:hyperlink w:anchor="_Toc323914507" w:history="1">
+          <w:hyperlink w:anchor="_Toc323984719" w:history="1">
             <w:r>
               <w:rPr>
                 <w:rStyle w:val="a9"/>
@@ -880,7 +881,7 @@
                 <w:noProof/>
                 <w:webHidden/>
               </w:rPr>
-              <w:instrText xml:space="preserve"> PAGEREF _Toc323914507 \h </w:instrText>
+              <w:instrText xml:space="preserve"> PAGEREF _Toc323984719 \h </w:instrText>
             </w:r>
             <w:r>
               <w:rPr>
@@ -924,7 +925,7 @@
               <w:lang w:val="ru-RU" w:eastAsia="ru-RU"/>
             </w:rPr>
           </w:pPr>
-          <w:hyperlink w:anchor="_Toc323914508" w:history="1">
+          <w:hyperlink w:anchor="_Toc323984720" w:history="1">
             <w:r>
               <w:rPr>
                 <w:rStyle w:val="a9"/>
@@ -952,7 +953,7 @@
                 <w:noProof/>
                 <w:webHidden/>
               </w:rPr>
-              <w:instrText xml:space="preserve"> PAGEREF _Toc323914508 \h </w:instrText>
+              <w:instrText xml:space="preserve"> PAGEREF _Toc323984720 \h </w:instrText>
             </w:r>
             <w:r>
               <w:rPr>
@@ -996,7 +997,7 @@
               <w:lang w:val="ru-RU" w:eastAsia="ru-RU"/>
             </w:rPr>
           </w:pPr>
-          <w:hyperlink w:anchor="_Toc323914509" w:history="1">
+          <w:hyperlink w:anchor="_Toc323984721" w:history="1">
             <w:r>
               <w:rPr>
                 <w:rStyle w:val="a9"/>
@@ -1024,7 +1025,7 @@
                 <w:noProof/>
                 <w:webHidden/>
               </w:rPr>
-              <w:instrText xml:space="preserve"> PAGEREF _Toc323914509 \h </w:instrText>
+              <w:instrText xml:space="preserve"> PAGEREF _Toc323984721 \h </w:instrText>
             </w:r>
             <w:r>
               <w:rPr>
@@ -1068,7 +1069,7 @@
               <w:lang w:val="ru-RU" w:eastAsia="ru-RU"/>
             </w:rPr>
           </w:pPr>
-          <w:hyperlink w:anchor="_Toc323914510" w:history="1">
+          <w:hyperlink w:anchor="_Toc323984722" w:history="1">
             <w:r>
               <w:rPr>
                 <w:rStyle w:val="a9"/>
@@ -1103,7 +1104,7 @@
                 <w:noProof/>
                 <w:webHidden/>
               </w:rPr>
-              <w:instrText xml:space="preserve"> PAGEREF _Toc323914510 \h </w:instrText>
+              <w:instrText xml:space="preserve"> PAGEREF _Toc323984722 \h </w:instrText>
             </w:r>
             <w:r>
               <w:rPr>
@@ -1147,7 +1148,7 @@
               <w:lang w:val="ru-RU" w:eastAsia="ru-RU"/>
             </w:rPr>
           </w:pPr>
-          <w:hyperlink w:anchor="_Toc323914511" w:history="1">
+          <w:hyperlink w:anchor="_Toc323984723" w:history="1">
             <w:r>
               <w:rPr>
                 <w:rStyle w:val="a9"/>
@@ -1175,7 +1176,7 @@
                 <w:noProof/>
                 <w:webHidden/>
               </w:rPr>
-              <w:instrText xml:space="preserve"> PAGEREF _Toc323914511 \h </w:instrText>
+              <w:instrText xml:space="preserve"> PAGEREF _Toc323984723 \h </w:instrText>
             </w:r>
             <w:r>
               <w:rPr>
@@ -1219,7 +1220,7 @@
               <w:lang w:val="ru-RU" w:eastAsia="ru-RU"/>
             </w:rPr>
           </w:pPr>
-          <w:hyperlink w:anchor="_Toc323914512" w:history="1">
+          <w:hyperlink w:anchor="_Toc323984724" w:history="1">
             <w:r>
               <w:rPr>
                 <w:rStyle w:val="a9"/>
@@ -1247,7 +1248,7 @@
                 <w:noProof/>
                 <w:webHidden/>
               </w:rPr>
-              <w:instrText xml:space="preserve"> PAGEREF _Toc323914512 \h </w:instrText>
+              <w:instrText xml:space="preserve"> PAGEREF _Toc323984724 \h </w:instrText>
             </w:r>
             <w:r>
               <w:rPr>
@@ -1291,7 +1292,7 @@
               <w:lang w:val="ru-RU" w:eastAsia="ru-RU"/>
             </w:rPr>
           </w:pPr>
-          <w:hyperlink w:anchor="_Toc323914513" w:history="1">
+          <w:hyperlink w:anchor="_Toc323984725" w:history="1">
             <w:r>
               <w:rPr>
                 <w:rStyle w:val="a9"/>
@@ -1319,7 +1320,7 @@
                 <w:noProof/>
                 <w:webHidden/>
               </w:rPr>
-              <w:instrText xml:space="preserve"> PAGEREF _Toc323914513 \h </w:instrText>
+              <w:instrText xml:space="preserve"> PAGEREF _Toc323984725 \h </w:instrText>
             </w:r>
             <w:r>
               <w:rPr>
@@ -1363,7 +1364,7 @@
               <w:lang w:val="ru-RU" w:eastAsia="ru-RU"/>
             </w:rPr>
           </w:pPr>
-          <w:hyperlink w:anchor="_Toc323914514" w:history="1">
+          <w:hyperlink w:anchor="_Toc323984726" w:history="1">
             <w:r>
               <w:rPr>
                 <w:rStyle w:val="a9"/>
@@ -1391,7 +1392,7 @@
                 <w:noProof/>
                 <w:webHidden/>
               </w:rPr>
-              <w:instrText xml:space="preserve"> PAGEREF _Toc323914514 \h </w:instrText>
+              <w:instrText xml:space="preserve"> PAGEREF _Toc323984726 \h </w:instrText>
             </w:r>
             <w:r>
               <w:rPr>
@@ -1435,7 +1436,7 @@
               <w:lang w:val="ru-RU" w:eastAsia="ru-RU"/>
             </w:rPr>
           </w:pPr>
-          <w:hyperlink w:anchor="_Toc323914515" w:history="1">
+          <w:hyperlink w:anchor="_Toc323984727" w:history="1">
             <w:r>
               <w:rPr>
                 <w:rStyle w:val="a9"/>
@@ -1463,7 +1464,7 @@
                 <w:noProof/>
                 <w:webHidden/>
               </w:rPr>
-              <w:instrText xml:space="preserve"> PAGEREF _Toc323914515 \h </w:instrText>
+              <w:instrText xml:space="preserve"> PAGEREF _Toc323984727 \h </w:instrText>
             </w:r>
             <w:r>
               <w:rPr>
@@ -1507,7 +1508,7 @@
               <w:lang w:val="ru-RU" w:eastAsia="ru-RU"/>
             </w:rPr>
           </w:pPr>
-          <w:hyperlink w:anchor="_Toc323914516" w:history="1">
+          <w:hyperlink w:anchor="_Toc323984728" w:history="1">
             <w:r>
               <w:rPr>
                 <w:rStyle w:val="a9"/>
@@ -1535,7 +1536,7 @@
                 <w:noProof/>
                 <w:webHidden/>
               </w:rPr>
-              <w:instrText xml:space="preserve"> PAGEREF _Toc323914516 \h </w:instrText>
+              <w:instrText xml:space="preserve"> PAGEREF _Toc323984728 \h </w:instrText>
             </w:r>
             <w:r>
               <w:rPr>
@@ -1579,7 +1580,7 @@
               <w:lang w:val="ru-RU" w:eastAsia="ru-RU"/>
             </w:rPr>
           </w:pPr>
-          <w:hyperlink w:anchor="_Toc323914517" w:history="1">
+          <w:hyperlink w:anchor="_Toc323984729" w:history="1">
             <w:r>
               <w:rPr>
                 <w:rStyle w:val="a9"/>
@@ -1607,7 +1608,7 @@
                 <w:noProof/>
                 <w:webHidden/>
               </w:rPr>
-              <w:instrText xml:space="preserve"> PAGEREF _Toc323914517 \h </w:instrText>
+              <w:instrText xml:space="preserve"> PAGEREF _Toc323984729 \h </w:instrText>
             </w:r>
             <w:r>
               <w:rPr>
@@ -1651,7 +1652,7 @@
               <w:lang w:val="ru-RU" w:eastAsia="ru-RU"/>
             </w:rPr>
           </w:pPr>
-          <w:hyperlink w:anchor="_Toc323914518" w:history="1">
+          <w:hyperlink w:anchor="_Toc323984730" w:history="1">
             <w:r>
               <w:rPr>
                 <w:rStyle w:val="a9"/>
@@ -1679,7 +1680,7 @@
                 <w:noProof/>
                 <w:webHidden/>
               </w:rPr>
-              <w:instrText xml:space="preserve"> PAGEREF _Toc323914518 \h </w:instrText>
+              <w:instrText xml:space="preserve"> PAGEREF _Toc323984730 \h </w:instrText>
             </w:r>
             <w:r>
               <w:rPr>
@@ -1723,7 +1724,7 @@
               <w:lang w:val="ru-RU" w:eastAsia="ru-RU"/>
             </w:rPr>
           </w:pPr>
-          <w:hyperlink w:anchor="_Toc323914519" w:history="1">
+          <w:hyperlink w:anchor="_Toc323984731" w:history="1">
             <w:r>
               <w:rPr>
                 <w:rStyle w:val="a9"/>
@@ -1751,7 +1752,7 @@
                 <w:noProof/>
                 <w:webHidden/>
               </w:rPr>
-              <w:instrText xml:space="preserve"> PAGEREF _Toc323914519 \h </w:instrText>
+              <w:instrText xml:space="preserve"> PAGEREF _Toc323984731 \h </w:instrText>
             </w:r>
             <w:r>
               <w:rPr>
@@ -1795,7 +1796,7 @@
               <w:lang w:val="ru-RU" w:eastAsia="ru-RU"/>
             </w:rPr>
           </w:pPr>
-          <w:hyperlink w:anchor="_Toc323914520" w:history="1">
+          <w:hyperlink w:anchor="_Toc323984732" w:history="1">
             <w:r>
               <w:rPr>
                 <w:rStyle w:val="a9"/>
@@ -1823,7 +1824,7 @@
                 <w:noProof/>
                 <w:webHidden/>
               </w:rPr>
-              <w:instrText xml:space="preserve"> PAGEREF _Toc323914520 \h </w:instrText>
+              <w:instrText xml:space="preserve"> PAGEREF _Toc323984732 \h </w:instrText>
             </w:r>
             <w:r>
               <w:rPr>
@@ -1867,14 +1868,30 @@
               <w:lang w:val="ru-RU" w:eastAsia="ru-RU"/>
             </w:rPr>
           </w:pPr>
-          <w:hyperlink w:anchor="_Toc323914521" w:history="1">
+          <w:hyperlink w:anchor="_Toc323984733" w:history="1">
             <w:r>
               <w:rPr>
                 <w:rStyle w:val="a9"/>
                 <w:noProof/>
                 <w:lang w:val="ru-RU"/>
               </w:rPr>
-              <w:t>Приложение А Задание на дипломное проектирование</w:t>
+              <w:t>Приложение А Задание на диплом</w:t>
+            </w:r>
+            <w:r>
+              <w:rPr>
+                <w:rStyle w:val="a9"/>
+                <w:noProof/>
+                <w:lang w:val="ru-RU"/>
+              </w:rPr>
+              <w:t>н</w:t>
+            </w:r>
+            <w:r>
+              <w:rPr>
+                <w:rStyle w:val="a9"/>
+                <w:noProof/>
+                <w:lang w:val="ru-RU"/>
+              </w:rPr>
+              <w:t>ое проектирование</w:t>
             </w:r>
             <w:r>
               <w:rPr>
@@ -1895,7 +1912,7 @@
                 <w:noProof/>
                 <w:webHidden/>
               </w:rPr>
-              <w:instrText xml:space="preserve"> PAGEREF _Toc323914521 \h </w:instrText>
+              <w:instrText xml:space="preserve"> PAGEREF _Toc323984733 \h </w:instrText>
             </w:r>
             <w:r>
               <w:rPr>
@@ -1939,7 +1956,7 @@
               <w:lang w:val="ru-RU" w:eastAsia="ru-RU"/>
             </w:rPr>
           </w:pPr>
-          <w:hyperlink w:anchor="_Toc323914522" w:history="1">
+          <w:hyperlink w:anchor="_Toc323984734" w:history="1">
             <w:r>
               <w:rPr>
                 <w:rStyle w:val="a9"/>
@@ -1967,7 +1984,7 @@
                 <w:noProof/>
                 <w:webHidden/>
               </w:rPr>
-              <w:instrText xml:space="preserve"> PAGEREF _Toc323914522 \h </w:instrText>
+              <w:instrText xml:space="preserve"> PAGEREF _Toc323984734 \h </w:instrText>
             </w:r>
             <w:r>
               <w:rPr>
@@ -2011,7 +2028,7 @@
               <w:lang w:val="ru-RU" w:eastAsia="ru-RU"/>
             </w:rPr>
           </w:pPr>
-          <w:hyperlink w:anchor="_Toc323914523" w:history="1">
+          <w:hyperlink w:anchor="_Toc323984735" w:history="1">
             <w:r>
               <w:rPr>
                 <w:rStyle w:val="a9"/>
@@ -2039,7 +2056,7 @@
                 <w:noProof/>
                 <w:webHidden/>
               </w:rPr>
-              <w:instrText xml:space="preserve"> PAGEREF _Toc323914523 \h </w:instrText>
+              <w:instrText xml:space="preserve"> PAGEREF _Toc323984735 \h </w:instrText>
             </w:r>
             <w:r>
               <w:rPr>
@@ -2091,8 +2108,6 @@
       <w:r>
         <w:br w:type="page"/>
       </w:r>
-      <w:bookmarkStart w:id="0" w:name="_GoBack"/>
-      <w:bookmarkEnd w:id="0"/>
     </w:p>
     <w:p>
       <w:pPr>
@@ -2103,7 +2118,7 @@
           <w:lang w:val="ru-RU"/>
         </w:rPr>
       </w:pPr>
-      <w:bookmarkStart w:id="1" w:name="_Toc323914496"/>
+      <w:bookmarkStart w:id="0" w:name="_Toc323984708"/>
       <w:r>
         <w:rPr>
           <w:lang w:val="ru-RU"/>
@@ -2111,7 +2126,7 @@
         <w:lastRenderedPageBreak/>
         <w:t>Введение</w:t>
       </w:r>
-      <w:bookmarkEnd w:id="1"/>
+      <w:bookmarkEnd w:id="0"/>
     </w:p>
     <w:p>
       <w:pPr>
@@ -2252,7 +2267,7 @@
           <w:lang w:val="ru-RU"/>
         </w:rPr>
       </w:pPr>
-      <w:bookmarkStart w:id="2" w:name="_Toc323914497"/>
+      <w:bookmarkStart w:id="1" w:name="_Toc323984709"/>
       <w:r>
         <w:rPr>
           <w:lang w:val="ru-RU"/>
@@ -2279,7 +2294,7 @@
         </w:rPr>
         <w:t>ПО</w:t>
       </w:r>
-      <w:bookmarkEnd w:id="2"/>
+      <w:bookmarkEnd w:id="1"/>
       <w:proofErr w:type="gramEnd"/>
     </w:p>
     <w:p>
@@ -2291,7 +2306,7 @@
           <w:lang w:val="ru-RU"/>
         </w:rPr>
       </w:pPr>
-      <w:bookmarkStart w:id="3" w:name="_Toc323914498"/>
+      <w:bookmarkStart w:id="2" w:name="_Toc323984710"/>
       <w:r>
         <w:rPr>
           <w:lang w:val="ru-RU"/>
@@ -2304,7 +2319,7 @@
         </w:rPr>
         <w:t>Прототипирование ПО</w:t>
       </w:r>
-      <w:bookmarkEnd w:id="3"/>
+      <w:bookmarkEnd w:id="2"/>
     </w:p>
     <w:p>
       <w:pPr>
@@ -3119,7 +3134,7 @@
           <w:lang w:val="ru-RU"/>
         </w:rPr>
       </w:pPr>
-      <w:bookmarkStart w:id="4" w:name="_Toc323914499"/>
+      <w:bookmarkStart w:id="3" w:name="_Toc323984711"/>
       <w:r>
         <w:rPr>
           <w:lang w:val="ru-RU"/>
@@ -3139,7 +3154,7 @@
         </w:rPr>
         <w:t>ПО</w:t>
       </w:r>
-      <w:bookmarkEnd w:id="4"/>
+      <w:bookmarkEnd w:id="3"/>
       <w:proofErr w:type="gramEnd"/>
     </w:p>
     <w:p>
@@ -3268,7 +3283,7 @@
           <w:lang w:val="ru-RU"/>
         </w:rPr>
       </w:pPr>
-      <w:bookmarkStart w:id="5" w:name="_Toc323914500"/>
+      <w:bookmarkStart w:id="4" w:name="_Toc323984712"/>
       <w:r>
         <w:rPr>
           <w:lang w:val="ru-RU"/>
@@ -3294,7 +3309,7 @@
         </w:rPr>
         <w:t>ПО</w:t>
       </w:r>
-      <w:bookmarkEnd w:id="5"/>
+      <w:bookmarkEnd w:id="4"/>
       <w:proofErr w:type="gramEnd"/>
     </w:p>
     <w:p>
@@ -4192,7 +4207,13 @@
         <w:rPr>
           <w:lang w:val="ru-RU"/>
         </w:rPr>
-        <w:t>это попадание было</w:t>
+        <w:t xml:space="preserve">это попадание </w:t>
+      </w:r>
+      <w:r>
+        <w:rPr>
+          <w:lang w:val="ru-RU"/>
+        </w:rPr>
+        <w:t>было</w:t>
       </w:r>
       <w:r>
         <w:rPr>
@@ -5778,7 +5799,7 @@
           <w:lang w:val="ru-RU"/>
         </w:rPr>
       </w:pPr>
-      <w:bookmarkStart w:id="6" w:name="_Toc323914501"/>
+      <w:bookmarkStart w:id="5" w:name="_Toc323984713"/>
       <w:r>
         <w:rPr>
           <w:lang w:val="ru-RU"/>
@@ -5798,7 +5819,7 @@
         </w:rPr>
         <w:t>ПО</w:t>
       </w:r>
-      <w:bookmarkEnd w:id="6"/>
+      <w:bookmarkEnd w:id="5"/>
       <w:proofErr w:type="gramEnd"/>
     </w:p>
     <w:p>
@@ -6313,7 +6334,7 @@
           <w:lang w:val="ru-RU"/>
         </w:rPr>
       </w:pPr>
-      <w:bookmarkStart w:id="7" w:name="_Toc323914502"/>
+      <w:bookmarkStart w:id="6" w:name="_Toc323984714"/>
       <w:r>
         <w:rPr>
           <w:lang w:val="ru-RU"/>
@@ -6339,7 +6360,7 @@
         </w:rPr>
         <w:t>ПО</w:t>
       </w:r>
-      <w:bookmarkEnd w:id="7"/>
+      <w:bookmarkEnd w:id="6"/>
       <w:proofErr w:type="gramEnd"/>
     </w:p>
     <w:p>
@@ -6479,15 +6500,27 @@
         <w:t>Perl</w:t>
       </w:r>
       <w:r>
-        <w:t xml:space="preserve"> </w:t>
-      </w:r>
-      <w:r>
+        <w:rPr>
+          <w:lang w:val="ru-RU"/>
+        </w:rPr>
+        <w:t xml:space="preserve"> </w:t>
+      </w:r>
+      <w:r>
+        <w:rPr>
+          <w:lang w:val="ru-RU"/>
+        </w:rPr>
         <w:t>[1</w:t>
       </w:r>
       <w:r>
+        <w:rPr>
+          <w:lang w:val="ru-RU"/>
+        </w:rPr>
         <w:t>5</w:t>
       </w:r>
       <w:r>
+        <w:rPr>
+          <w:lang w:val="ru-RU"/>
+        </w:rPr>
         <w:t>]</w:t>
       </w:r>
       <w:r>
@@ -6557,14 +6590,14 @@
           <w:lang w:val="ru-RU"/>
         </w:rPr>
       </w:pPr>
-      <w:bookmarkStart w:id="8" w:name="_Toc323914503"/>
+      <w:bookmarkStart w:id="7" w:name="_Toc323984715"/>
       <w:r>
         <w:rPr>
           <w:lang w:val="ru-RU"/>
         </w:rPr>
         <w:t>1.6 Проверка правильности прототипов</w:t>
       </w:r>
-      <w:bookmarkEnd w:id="8"/>
+      <w:bookmarkEnd w:id="7"/>
     </w:p>
     <w:p>
       <w:pPr>
@@ -6984,16 +7017,8 @@
         <w:rPr>
           <w:lang w:val="ru-RU"/>
         </w:rPr>
-        <w:t>.</w:t>
-      </w:r>
-      <w:proofErr w:type="gramStart"/>
-      <w:r>
-        <w:rPr>
-          <w:lang w:val="ru-RU"/>
-        </w:rPr>
-        <w:t xml:space="preserve"> </w:t>
-      </w:r>
-      <w:proofErr w:type="gramEnd"/>
+        <w:t xml:space="preserve">. </w:t>
+      </w:r>
       <w:r>
         <w:rPr>
           <w:lang w:val="ru-RU"/>
@@ -7293,7 +7318,7 @@
           <w:lang w:val="ru-RU"/>
         </w:rPr>
       </w:pPr>
-      <w:bookmarkStart w:id="9" w:name="_Toc323914504"/>
+      <w:bookmarkStart w:id="8" w:name="_Toc323984716"/>
       <w:r>
         <w:rPr>
           <w:lang w:val="ru-RU"/>
@@ -7312,7 +7337,7 @@
         </w:rPr>
         <w:t xml:space="preserve"> Выводы</w:t>
       </w:r>
-      <w:bookmarkEnd w:id="9"/>
+      <w:bookmarkEnd w:id="8"/>
     </w:p>
     <w:p>
       <w:pPr>
@@ -7438,7 +7463,7 @@
           <w:lang w:val="ru-RU"/>
         </w:rPr>
       </w:pPr>
-      <w:bookmarkStart w:id="10" w:name="_Toc323914505"/>
+      <w:bookmarkStart w:id="9" w:name="_Toc323984717"/>
       <w:r>
         <w:rPr>
           <w:lang w:val="ru-RU"/>
@@ -7446,7 +7471,118 @@
         <w:lastRenderedPageBreak/>
         <w:t>2 Модель системы прототипирования</w:t>
       </w:r>
+      <w:bookmarkEnd w:id="9"/>
+    </w:p>
+    <w:p>
+      <w:pPr>
+        <w:pStyle w:val="2"/>
+        <w:rPr>
+          <w:lang w:val="ru-RU"/>
+        </w:rPr>
+      </w:pPr>
+      <w:bookmarkStart w:id="10" w:name="_Toc323984718"/>
+      <w:r>
+        <w:rPr>
+          <w:lang w:val="ru-RU"/>
+        </w:rPr>
+        <w:t>2.1 Общие положения</w:t>
+      </w:r>
       <w:bookmarkEnd w:id="10"/>
+      <w:r>
+        <w:rPr>
+          <w:lang w:val="ru-RU"/>
+        </w:rPr>
+        <w:t xml:space="preserve"> </w:t>
+      </w:r>
+    </w:p>
+    <w:p>
+      <w:pPr>
+        <w:rPr>
+          <w:lang w:val="ru-RU"/>
+        </w:rPr>
+      </w:pPr>
+      <w:r>
+        <w:rPr>
+          <w:lang w:val="ru-RU"/>
+        </w:rPr>
+        <w:t xml:space="preserve">Автором предлагается модель архитектуры системы прототипирования, которая позволяет обеспечить выполнение </w:t>
+      </w:r>
+      <w:r>
+        <w:rPr>
+          <w:lang w:val="ru-RU"/>
+        </w:rPr>
+        <w:t>рассмотренных в первом разделе</w:t>
+      </w:r>
+      <w:r>
+        <w:rPr>
+          <w:lang w:val="ru-RU"/>
+        </w:rPr>
+        <w:t xml:space="preserve"> требований. Главная идея предлагаемого </w:t>
+      </w:r>
+      <w:r>
+        <w:rPr>
+          <w:lang w:val="ru-RU"/>
+        </w:rPr>
+        <w:t xml:space="preserve">подхода состоит </w:t>
+      </w:r>
+      <w:r>
+        <w:rPr>
+          <w:lang w:val="ru-RU"/>
+        </w:rPr>
+        <w:t>в использовании унифицированного языка в процессе описания прототипов, а также свойств конечных автоматов в процессе тестирования.</w:t>
+      </w:r>
+    </w:p>
+    <w:p>
+      <w:pPr>
+        <w:rPr>
+          <w:lang w:val="ru-RU"/>
+        </w:rPr>
+      </w:pPr>
+      <w:r>
+        <w:rPr>
+          <w:lang w:val="ru-RU"/>
+        </w:rPr>
+        <w:t xml:space="preserve">В некотором смысле, можно считать модель рассмотренной системы моделью оптимизирующего компилятора, включающего дополнительную стадию </w:t>
+      </w:r>
+      <w:r>
+        <w:rPr>
+          <w:lang w:val="ru-RU"/>
+        </w:rPr>
+        <w:t>верификации</w:t>
+      </w:r>
+      <w:r>
+        <w:rPr>
+          <w:lang w:val="ru-RU"/>
+        </w:rPr>
+        <w:t>.</w:t>
+      </w:r>
+    </w:p>
+    <w:p>
+      <w:pPr>
+        <w:rPr>
+          <w:lang w:val="ru-RU"/>
+        </w:rPr>
+      </w:pPr>
+      <w:r>
+        <w:rPr>
+          <w:lang w:val="ru-RU"/>
+        </w:rPr>
+        <w:t xml:space="preserve">Коротко </w:t>
+      </w:r>
+      <w:proofErr w:type="gramStart"/>
+      <w:r>
+        <w:rPr>
+          <w:lang w:val="ru-RU"/>
+        </w:rPr>
+        <w:t>объяснить</w:t>
+      </w:r>
+      <w:proofErr w:type="gramEnd"/>
+      <w:r>
+        <w:rPr>
+          <w:lang w:val="ru-RU"/>
+        </w:rPr>
+        <w:t xml:space="preserve"> как описывается система, стадии – коротко о том что будет дальше.</w:t>
+      </w:r>
     </w:p>
     <w:p>
       <w:pPr>
@@ -7455,131 +7591,20 @@
           <w:lang w:val="ru-RU"/>
         </w:rPr>
       </w:pPr>
-      <w:bookmarkStart w:id="11" w:name="_Toc323914506"/>
-      <w:r>
-        <w:rPr>
-          <w:lang w:val="ru-RU"/>
-        </w:rPr>
-        <w:t>2.1 Общие положения</w:t>
+      <w:bookmarkStart w:id="11" w:name="_Toc323984719"/>
+      <w:r>
+        <w:rPr>
+          <w:lang w:val="ru-RU"/>
+        </w:rPr>
+        <w:t>2.2</w:t>
+      </w:r>
+      <w:r>
+        <w:rPr>
+          <w:lang w:val="ru-RU"/>
+        </w:rPr>
+        <w:t xml:space="preserve"> Прототип архитектуры</w:t>
       </w:r>
       <w:bookmarkEnd w:id="11"/>
-      <w:r>
-        <w:rPr>
-          <w:lang w:val="ru-RU"/>
-        </w:rPr>
-        <w:t xml:space="preserve"> </w:t>
-      </w:r>
-    </w:p>
-    <w:p>
-      <w:pPr>
-        <w:rPr>
-          <w:lang w:val="ru-RU"/>
-        </w:rPr>
-      </w:pPr>
-      <w:r>
-        <w:rPr>
-          <w:lang w:val="ru-RU"/>
-        </w:rPr>
-        <w:t xml:space="preserve">Автором предлагается модель архитектуры системы прототипирования, которая позволяет обеспечить выполнение </w:t>
-      </w:r>
-      <w:r>
-        <w:rPr>
-          <w:lang w:val="ru-RU"/>
-        </w:rPr>
-        <w:t>рассмотренных в первом разделе</w:t>
-      </w:r>
-      <w:r>
-        <w:rPr>
-          <w:lang w:val="ru-RU"/>
-        </w:rPr>
-        <w:t xml:space="preserve"> требований. Главная идея предлагаемого </w:t>
-      </w:r>
-      <w:r>
-        <w:rPr>
-          <w:lang w:val="ru-RU"/>
-        </w:rPr>
-        <w:t xml:space="preserve">подхода состоит </w:t>
-      </w:r>
-      <w:r>
-        <w:rPr>
-          <w:lang w:val="ru-RU"/>
-        </w:rPr>
-        <w:t>в использовании унифицированного языка в процессе описания прототипов, а также свойств конечных автоматов в процессе тестирования.</w:t>
-      </w:r>
-    </w:p>
-    <w:p>
-      <w:pPr>
-        <w:rPr>
-          <w:lang w:val="ru-RU"/>
-        </w:rPr>
-      </w:pPr>
-      <w:r>
-        <w:rPr>
-          <w:lang w:val="ru-RU"/>
-        </w:rPr>
-        <w:t xml:space="preserve">В некотором смысле, можно считать модель рассмотренной системы моделью оптимизирующего компилятора, включающего дополнительную стадию </w:t>
-      </w:r>
-      <w:r>
-        <w:rPr>
-          <w:lang w:val="ru-RU"/>
-        </w:rPr>
-        <w:t>верификации</w:t>
-      </w:r>
-      <w:r>
-        <w:rPr>
-          <w:lang w:val="ru-RU"/>
-        </w:rPr>
-        <w:t>.</w:t>
-      </w:r>
-    </w:p>
-    <w:p>
-      <w:pPr>
-        <w:rPr>
-          <w:lang w:val="ru-RU"/>
-        </w:rPr>
-      </w:pPr>
-      <w:r>
-        <w:rPr>
-          <w:lang w:val="ru-RU"/>
-        </w:rPr>
-        <w:t xml:space="preserve">Коротко </w:t>
-      </w:r>
-      <w:proofErr w:type="gramStart"/>
-      <w:r>
-        <w:rPr>
-          <w:lang w:val="ru-RU"/>
-        </w:rPr>
-        <w:t>объяснить</w:t>
-      </w:r>
-      <w:proofErr w:type="gramEnd"/>
-      <w:r>
-        <w:rPr>
-          <w:lang w:val="ru-RU"/>
-        </w:rPr>
-        <w:t xml:space="preserve"> как описывается система, стадии – коротко о том что будет дальше.</w:t>
-      </w:r>
-    </w:p>
-    <w:p>
-      <w:pPr>
-        <w:pStyle w:val="2"/>
-        <w:rPr>
-          <w:lang w:val="ru-RU"/>
-        </w:rPr>
-      </w:pPr>
-      <w:bookmarkStart w:id="12" w:name="_Toc323914507"/>
-      <w:r>
-        <w:rPr>
-          <w:lang w:val="ru-RU"/>
-        </w:rPr>
-        <w:t>2.2</w:t>
-      </w:r>
-      <w:r>
-        <w:rPr>
-          <w:lang w:val="ru-RU"/>
-        </w:rPr>
-        <w:t xml:space="preserve"> Прототип архитектуры</w:t>
-      </w:r>
-      <w:bookmarkEnd w:id="12"/>
     </w:p>
     <w:p>
       <w:pPr>
@@ -7727,7 +7752,7 @@
           <w:lang w:val="ru-RU"/>
         </w:rPr>
       </w:pPr>
-      <w:bookmarkStart w:id="13" w:name="_Toc323914508"/>
+      <w:bookmarkStart w:id="12" w:name="_Toc323984720"/>
       <w:r>
         <w:rPr>
           <w:lang w:val="ru-RU"/>
@@ -7740,7 +7765,7 @@
         </w:rPr>
         <w:t xml:space="preserve"> Модель прототипа архитектуры</w:t>
       </w:r>
-      <w:bookmarkEnd w:id="13"/>
+      <w:bookmarkEnd w:id="12"/>
     </w:p>
     <w:p>
       <w:pPr>
@@ -8574,7 +8599,7 @@
           <w:lang w:val="ru-RU"/>
         </w:rPr>
       </w:pPr>
-      <w:bookmarkStart w:id="14" w:name="_Toc323914509"/>
+      <w:bookmarkStart w:id="13" w:name="_Toc323984721"/>
       <w:r>
         <w:rPr>
           <w:lang w:val="ru-RU"/>
@@ -8588,7 +8613,7 @@
         </w:rPr>
         <w:t>Крипке</w:t>
       </w:r>
-      <w:bookmarkEnd w:id="14"/>
+      <w:bookmarkEnd w:id="13"/>
       <w:proofErr w:type="spellEnd"/>
     </w:p>
     <w:p>
@@ -10170,7 +10195,7 @@
           <w:lang w:val="ru-RU" w:eastAsia="ru-RU"/>
         </w:rPr>
         <w:drawing>
-          <wp:anchor distT="0" distB="0" distL="114300" distR="114300" simplePos="0" relativeHeight="251660288" behindDoc="1" locked="0" layoutInCell="1" allowOverlap="1" wp14:anchorId="7BF590EA" wp14:editId="16C5505B">
+          <wp:anchor distT="0" distB="0" distL="114300" distR="114300" simplePos="0" relativeHeight="251660288" behindDoc="1" locked="0" layoutInCell="1" allowOverlap="1" wp14:anchorId="0561CAB7" wp14:editId="13AA887A">
             <wp:simplePos x="0" y="0"/>
             <wp:positionH relativeFrom="column">
               <wp:posOffset>1820545</wp:posOffset>
@@ -10411,7 +10436,7 @@
           <w:lang w:val="ru-RU"/>
         </w:rPr>
       </w:pPr>
-      <w:bookmarkStart w:id="15" w:name="_Toc323914510"/>
+      <w:bookmarkStart w:id="14" w:name="_Toc323984722"/>
       <w:r>
         <w:rPr>
           <w:lang w:val="ru-RU"/>
@@ -10435,7 +10460,7 @@
       <w:r>
         <w:t>LTL</w:t>
       </w:r>
-      <w:bookmarkEnd w:id="15"/>
+      <w:bookmarkEnd w:id="14"/>
     </w:p>
     <w:p>
       <w:pPr>
@@ -11237,7 +11262,7 @@
           <w:lang w:val="ru-RU"/>
         </w:rPr>
       </w:pPr>
-      <w:bookmarkStart w:id="16" w:name="_Toc323914511"/>
+      <w:bookmarkStart w:id="15" w:name="_Toc323984723"/>
       <w:r>
         <w:rPr>
           <w:lang w:val="ru-RU"/>
@@ -11274,82 +11299,82 @@
         </w:rPr>
         <w:t>а</w:t>
       </w:r>
+      <w:bookmarkEnd w:id="15"/>
+    </w:p>
+    <w:p>
+      <w:pPr>
+        <w:rPr>
+          <w:lang w:val="ru-RU"/>
+        </w:rPr>
+      </w:pPr>
+      <w:r>
+        <w:rPr>
+          <w:lang w:val="ru-RU"/>
+        </w:rPr>
+        <w:t>При описании прототипа архитектуры используется унифицированный язык (</w:t>
+      </w:r>
+      <w:r>
+        <w:t>Domain</w:t>
+      </w:r>
+      <w:r>
+        <w:rPr>
+          <w:lang w:val="ru-RU"/>
+        </w:rPr>
+        <w:t>-</w:t>
+      </w:r>
+      <w:r>
+        <w:t>specific</w:t>
+      </w:r>
+      <w:r>
+        <w:rPr>
+          <w:lang w:val="ru-RU"/>
+        </w:rPr>
+        <w:t xml:space="preserve"> </w:t>
+      </w:r>
+      <w:r>
+        <w:t>language</w:t>
+      </w:r>
+      <w:r>
+        <w:rPr>
+          <w:lang w:val="ru-RU"/>
+        </w:rPr>
+        <w:t>)</w:t>
+      </w:r>
+      <w:r>
+        <w:rPr>
+          <w:lang w:val="ru-RU"/>
+        </w:rPr>
+        <w:t xml:space="preserve">. </w:t>
+      </w:r>
+    </w:p>
+    <w:p>
+      <w:pPr>
+        <w:rPr>
+          <w:lang w:val="ru-RU"/>
+        </w:rPr>
+      </w:pPr>
+      <w:r>
+        <w:rPr>
+          <w:lang w:val="ru-RU"/>
+        </w:rPr>
+        <w:t>Язык, Грамматика</w:t>
+      </w:r>
+    </w:p>
+    <w:p>
+      <w:pPr>
+        <w:pStyle w:val="3"/>
+        <w:rPr>
+          <w:lang w:val="ru-RU"/>
+        </w:rPr>
+      </w:pPr>
+      <w:bookmarkStart w:id="16" w:name="_Toc323984724"/>
+      <w:r>
+        <w:rPr>
+          <w:lang w:val="ru-RU"/>
+        </w:rPr>
+        <w:t>2.6.1 Обзор языков автоматного программирования</w:t>
+      </w:r>
       <w:bookmarkEnd w:id="16"/>
-    </w:p>
-    <w:p>
-      <w:pPr>
-        <w:rPr>
-          <w:lang w:val="ru-RU"/>
-        </w:rPr>
-      </w:pPr>
-      <w:r>
-        <w:rPr>
-          <w:lang w:val="ru-RU"/>
-        </w:rPr>
-        <w:t>При описании прототипа архитектуры используется унифицированный язык (</w:t>
-      </w:r>
-      <w:r>
-        <w:t>Domain</w:t>
-      </w:r>
-      <w:r>
-        <w:rPr>
-          <w:lang w:val="ru-RU"/>
-        </w:rPr>
-        <w:t>-</w:t>
-      </w:r>
-      <w:r>
-        <w:t>specific</w:t>
-      </w:r>
-      <w:r>
-        <w:rPr>
-          <w:lang w:val="ru-RU"/>
-        </w:rPr>
-        <w:t xml:space="preserve"> </w:t>
-      </w:r>
-      <w:r>
-        <w:t>language</w:t>
-      </w:r>
-      <w:r>
-        <w:rPr>
-          <w:lang w:val="ru-RU"/>
-        </w:rPr>
-        <w:t>)</w:t>
-      </w:r>
-      <w:r>
-        <w:rPr>
-          <w:lang w:val="ru-RU"/>
-        </w:rPr>
-        <w:t xml:space="preserve">. </w:t>
-      </w:r>
-    </w:p>
-    <w:p>
-      <w:pPr>
-        <w:rPr>
-          <w:lang w:val="ru-RU"/>
-        </w:rPr>
-      </w:pPr>
-      <w:r>
-        <w:rPr>
-          <w:lang w:val="ru-RU"/>
-        </w:rPr>
-        <w:t>Язык, Грамматика</w:t>
-      </w:r>
-    </w:p>
-    <w:p>
-      <w:pPr>
-        <w:pStyle w:val="3"/>
-        <w:rPr>
-          <w:lang w:val="ru-RU"/>
-        </w:rPr>
-      </w:pPr>
-      <w:bookmarkStart w:id="17" w:name="_Toc323914512"/>
-      <w:r>
-        <w:rPr>
-          <w:lang w:val="ru-RU"/>
-        </w:rPr>
-        <w:t>2.6.1 Обзор языков автоматного программирования</w:t>
-      </w:r>
-      <w:bookmarkEnd w:id="17"/>
     </w:p>
     <w:p>
       <w:pPr>
@@ -11534,7 +11559,19 @@
         <w:rPr>
           <w:lang w:val="ru-RU"/>
         </w:rPr>
-        <w:t xml:space="preserve"> в первую очередь для спецификации функцио</w:t>
+        <w:t xml:space="preserve"> в первую очередь для спецификации</w:t>
+      </w:r>
+      <w:r>
+        <w:rPr>
+          <w:lang w:val="ru-RU"/>
+        </w:rPr>
+        <w:t xml:space="preserve"> </w:t>
+      </w:r>
+      <w:r>
+        <w:rPr>
+          <w:lang w:val="ru-RU"/>
+        </w:rPr>
+        <w:t>функцио</w:t>
       </w:r>
       <w:r>
         <w:rPr>
@@ -11558,7 +11595,19 @@
         <w:rPr>
           <w:lang w:val="ru-RU"/>
         </w:rPr>
-        <w:t xml:space="preserve"> на понятии аб</w:t>
+        <w:t xml:space="preserve"> на понятии</w:t>
+      </w:r>
+      <w:r>
+        <w:rPr>
+          <w:lang w:val="ru-RU"/>
+        </w:rPr>
+        <w:t xml:space="preserve"> </w:t>
+      </w:r>
+      <w:r>
+        <w:rPr>
+          <w:lang w:val="ru-RU"/>
+        </w:rPr>
+        <w:t>аб</w:t>
       </w:r>
       <w:r>
         <w:rPr>
@@ -11570,7 +11619,19 @@
         <w:rPr>
           <w:lang w:val="ru-RU"/>
         </w:rPr>
-        <w:t xml:space="preserve"> которого можно рассматривать вектор значений всех переменных. </w:t>
+        <w:t xml:space="preserve"> которого можно рассматривать вектор</w:t>
+      </w:r>
+      <w:r>
+        <w:rPr>
+          <w:lang w:val="ru-RU"/>
+        </w:rPr>
+        <w:t xml:space="preserve"> </w:t>
+      </w:r>
+      <w:r>
+        <w:rPr>
+          <w:lang w:val="ru-RU"/>
+        </w:rPr>
+        <w:t xml:space="preserve">значений всех переменных. </w:t>
       </w:r>
       <w:r>
         <w:rPr>
@@ -11582,7 +11643,13 @@
         <w:rPr>
           <w:lang w:val="ru-RU"/>
         </w:rPr>
-        <w:t xml:space="preserve">, переход в новое состояние </w:t>
+        <w:t>, переход в новое состояние</w:t>
+      </w:r>
+      <w:r>
+        <w:rPr>
+          <w:lang w:val="ru-RU"/>
+        </w:rPr>
+        <w:t xml:space="preserve"> </w:t>
       </w:r>
       <w:r>
         <w:rPr>
@@ -11594,7 +11661,19 @@
         <w:rPr>
           <w:lang w:val="ru-RU"/>
         </w:rPr>
-        <w:t xml:space="preserve"> при изменении переменных. Поэтому синтаксис языка не предусматривает явного задания графа переходов автомата. </w:t>
+        <w:t xml:space="preserve"> при изменении переменных. Поэтому синтаксис языка не</w:t>
+      </w:r>
+      <w:r>
+        <w:rPr>
+          <w:lang w:val="ru-RU"/>
+        </w:rPr>
+        <w:t xml:space="preserve"> </w:t>
+      </w:r>
+      <w:r>
+        <w:rPr>
+          <w:lang w:val="ru-RU"/>
+        </w:rPr>
+        <w:t xml:space="preserve">предусматривает явного задания графа переходов автомата. </w:t>
       </w:r>
       <w:r>
         <w:rPr>
@@ -11606,7 +11685,31 @@
         <w:rPr>
           <w:lang w:val="ru-RU"/>
         </w:rPr>
-        <w:t xml:space="preserve"> язык разработан для платформы .NET с возможностью интеграции с другими языками прогр</w:t>
+        <w:t xml:space="preserve"> язык</w:t>
+      </w:r>
+      <w:r>
+        <w:rPr>
+          <w:lang w:val="ru-RU"/>
+        </w:rPr>
+        <w:t xml:space="preserve"> </w:t>
+      </w:r>
+      <w:r>
+        <w:rPr>
+          <w:lang w:val="ru-RU"/>
+        </w:rPr>
+        <w:t>разработан для платформы .NET с возможностью интеграции с другими</w:t>
+      </w:r>
+      <w:r>
+        <w:rPr>
+          <w:lang w:val="ru-RU"/>
+        </w:rPr>
+        <w:t xml:space="preserve"> </w:t>
+      </w:r>
+      <w:r>
+        <w:rPr>
+          <w:lang w:val="ru-RU"/>
+        </w:rPr>
+        <w:t>языками прогр</w:t>
       </w:r>
       <w:r>
         <w:rPr>
@@ -11704,7 +11807,31 @@
         <w:rPr>
           <w:lang w:val="ru-RU"/>
         </w:rPr>
-        <w:t xml:space="preserve"> – язык описания шаблонов конечных автоматов и средство трансляции этих шаблонов в код на языках программирования C++ или Java [</w:t>
+        <w:t xml:space="preserve"> – язык описания</w:t>
+      </w:r>
+      <w:r>
+        <w:rPr>
+          <w:lang w:val="ru-RU"/>
+        </w:rPr>
+        <w:t xml:space="preserve"> </w:t>
+      </w:r>
+      <w:r>
+        <w:rPr>
+          <w:lang w:val="ru-RU"/>
+        </w:rPr>
+        <w:t>шаблонов конечных автоматов и средство трансляции этих шаблонов в код на</w:t>
+      </w:r>
+      <w:r>
+        <w:rPr>
+          <w:lang w:val="ru-RU"/>
+        </w:rPr>
+        <w:t xml:space="preserve"> </w:t>
+      </w:r>
+      <w:r>
+        <w:rPr>
+          <w:lang w:val="ru-RU"/>
+        </w:rPr>
+        <w:t>языках программирования C++ или Java [</w:t>
       </w:r>
       <w:r>
         <w:rPr>
@@ -11716,9 +11843,60 @@
         <w:rPr>
           <w:lang w:val="ru-RU"/>
         </w:rPr>
-        <w:t>]. В шаблоне задаются свойства и сущности автомата, такие как имя автомата, множества состояний, событий, переходов и действий. Это приводит к излишней избыточности и неудобству использования в качестве языка программирования. Рассматриваемый подход достаточно удобен лишь для хранения данных автомата. Основные</w:t>
-      </w:r>
-      <w:r>
+        <w:t>]. В шаблоне задаются свойства и</w:t>
+      </w:r>
+      <w:r>
+        <w:rPr>
+          <w:lang w:val="ru-RU"/>
+        </w:rPr>
+        <w:t xml:space="preserve"> </w:t>
+      </w:r>
+      <w:r>
+        <w:rPr>
+          <w:lang w:val="ru-RU"/>
+        </w:rPr>
+        <w:t>сущности автомата, такие как имя автомата, множества состояний, событий,</w:t>
+      </w:r>
+      <w:r>
+        <w:rPr>
+          <w:lang w:val="ru-RU"/>
+        </w:rPr>
+        <w:t xml:space="preserve"> </w:t>
+      </w:r>
+      <w:r>
+        <w:rPr>
+          <w:lang w:val="ru-RU"/>
+        </w:rPr>
+        <w:t>переходов и действий. Это приводит к излишней избыточности и неудобству</w:t>
+      </w:r>
+      <w:r>
+        <w:rPr>
+          <w:lang w:val="ru-RU"/>
+        </w:rPr>
+        <w:t xml:space="preserve"> </w:t>
+      </w:r>
+      <w:r>
+        <w:rPr>
+          <w:lang w:val="ru-RU"/>
+        </w:rPr>
+        <w:t>использования в качестве языка программирования. Рассматриваемый подход</w:t>
+      </w:r>
+      <w:r>
+        <w:rPr>
+          <w:lang w:val="ru-RU"/>
+        </w:rPr>
+        <w:t xml:space="preserve"> </w:t>
+      </w:r>
+      <w:r>
+        <w:rPr>
+          <w:lang w:val="ru-RU"/>
+        </w:rPr>
+        <w:t>достаточно удобен лишь для хранения данных автомата. Основные</w:t>
+      </w:r>
+      <w:r>
+        <w:rPr>
+          <w:lang w:val="ru-RU"/>
+        </w:rPr>
         <w:t xml:space="preserve"> </w:t>
       </w:r>
       <w:r>
@@ -11778,7 +11956,19 @@
         <w:rPr>
           <w:lang w:val="ru-RU"/>
         </w:rPr>
-        <w:t xml:space="preserve"> – язык автоматного программирования, в котором в отличие от языка </w:t>
+        <w:t xml:space="preserve"> – язык автоматного программирования, в</w:t>
+      </w:r>
+      <w:r>
+        <w:rPr>
+          <w:lang w:val="ru-RU"/>
+        </w:rPr>
+        <w:t xml:space="preserve"> </w:t>
+      </w:r>
+      <w:r>
+        <w:rPr>
+          <w:lang w:val="ru-RU"/>
+        </w:rPr>
+        <w:t xml:space="preserve">котором в отличие от языка </w:t>
       </w:r>
       <w:proofErr w:type="spellStart"/>
       <w:r>
@@ -11793,7 +11983,19 @@
         <w:rPr>
           <w:lang w:val="ru-RU"/>
         </w:rPr>
-        <w:t xml:space="preserve"> явно описывается граф переходов автомата [</w:t>
+        <w:t xml:space="preserve"> явно описывается граф переходов автомата</w:t>
+      </w:r>
+      <w:r>
+        <w:rPr>
+          <w:lang w:val="ru-RU"/>
+        </w:rPr>
+        <w:t xml:space="preserve"> </w:t>
+      </w:r>
+      <w:r>
+        <w:rPr>
+          <w:lang w:val="ru-RU"/>
+        </w:rPr>
+        <w:t>[</w:t>
       </w:r>
       <w:r>
         <w:rPr>
@@ -11805,7 +12007,31 @@
         <w:rPr>
           <w:lang w:val="ru-RU"/>
         </w:rPr>
-        <w:t xml:space="preserve">]. Состояния описываются в виде отдельных блоков, которые содержат правила переходов в соответствии с событиями автомата. Программа на языке SMC может быть транслирована в код на одном из многих </w:t>
+        <w:t>]. Состояния описываются в виде отдельных блоков, которые содержат</w:t>
+      </w:r>
+      <w:r>
+        <w:rPr>
+          <w:lang w:val="ru-RU"/>
+        </w:rPr>
+        <w:t xml:space="preserve"> </w:t>
+      </w:r>
+      <w:r>
+        <w:rPr>
+          <w:lang w:val="ru-RU"/>
+        </w:rPr>
+        <w:t>правила переходов в соответствии с событиями автомата. Программа на языке</w:t>
+      </w:r>
+      <w:r>
+        <w:rPr>
+          <w:lang w:val="ru-RU"/>
+        </w:rPr>
+        <w:t xml:space="preserve"> </w:t>
+      </w:r>
+      <w:r>
+        <w:rPr>
+          <w:lang w:val="ru-RU"/>
+        </w:rPr>
+        <w:t xml:space="preserve">SMC может быть транслирована в код на одном из многих </w:t>
       </w:r>
       <w:proofErr w:type="spellStart"/>
       <w:r>
@@ -11819,7 +12045,13 @@
         <w:rPr>
           <w:lang w:val="ru-RU"/>
         </w:rPr>
-        <w:t xml:space="preserve"> языков программирования. В качестве недостатков можно отметить: отсутствие вложенных автоматов; бедность синтаксиса, что с</w:t>
+        <w:t xml:space="preserve"> </w:t>
+      </w:r>
+      <w:r>
+        <w:rPr>
+          <w:lang w:val="ru-RU"/>
+        </w:rPr>
+        <w:t>языков программирования. В качестве недостатков можно отметить: отсутствие вложенных автоматов; бедность синтаксиса, что с</w:t>
       </w:r>
       <w:r>
         <w:rPr>
@@ -11856,7 +12088,19 @@
         <w:rPr>
           <w:lang w:val="ru-RU"/>
         </w:rPr>
-        <w:t xml:space="preserve"> – язык, являющийся расширением языка программирования Java за </w:t>
+        <w:t xml:space="preserve"> – язык, являющийся расширением языка</w:t>
+      </w:r>
+      <w:r>
+        <w:rPr>
+          <w:lang w:val="ru-RU"/>
+        </w:rPr>
+        <w:t xml:space="preserve"> </w:t>
+      </w:r>
+      <w:r>
+        <w:rPr>
+          <w:lang w:val="ru-RU"/>
+        </w:rPr>
+        <w:t xml:space="preserve">программирования Java за </w:t>
       </w:r>
       <w:proofErr w:type="spellStart"/>
       <w:r>
@@ -11882,7 +12126,79 @@
         <w:rPr>
           <w:lang w:val="ru-RU"/>
         </w:rPr>
-        <w:t>]. Этот язык основывается на одноименном паттерне проектирования. Каждое состояние реализуется в виде отдельного класса, что позволяет сделать их независимыми друг от друга. Однако это приводит к избыточности кода, увеличению числа и размера классов. Таким образом, данный язык упрощает использование соответствующего паттерна, но практически исключает возможность эффективного описания сложных автоматов. Поэтому основной</w:t>
+        <w:t>].</w:t>
+      </w:r>
+      <w:r>
+        <w:rPr>
+          <w:lang w:val="ru-RU"/>
+        </w:rPr>
+        <w:t xml:space="preserve"> </w:t>
+      </w:r>
+      <w:r>
+        <w:rPr>
+          <w:lang w:val="ru-RU"/>
+        </w:rPr>
+        <w:t>Этот язык основывается на одноименном паттерне проектирования. Каждое</w:t>
+      </w:r>
+      <w:r>
+        <w:rPr>
+          <w:lang w:val="ru-RU"/>
+        </w:rPr>
+        <w:t xml:space="preserve"> </w:t>
+      </w:r>
+      <w:r>
+        <w:rPr>
+          <w:lang w:val="ru-RU"/>
+        </w:rPr>
+        <w:t>состояние реализуется в виде отдельного класса, что позволяет сделать их</w:t>
+      </w:r>
+      <w:r>
+        <w:rPr>
+          <w:lang w:val="ru-RU"/>
+        </w:rPr>
+        <w:t xml:space="preserve"> </w:t>
+      </w:r>
+      <w:r>
+        <w:rPr>
+          <w:lang w:val="ru-RU"/>
+        </w:rPr>
+        <w:t>независимыми друг от друга. Однако это приводит к избыточности кода,</w:t>
+      </w:r>
+      <w:r>
+        <w:rPr>
+          <w:lang w:val="ru-RU"/>
+        </w:rPr>
+        <w:t xml:space="preserve"> </w:t>
+      </w:r>
+      <w:r>
+        <w:rPr>
+          <w:lang w:val="ru-RU"/>
+        </w:rPr>
+        <w:t>увеличению числа и размера классов. Таким образом, данный язык упрощает</w:t>
+      </w:r>
+      <w:r>
+        <w:rPr>
+          <w:lang w:val="ru-RU"/>
+        </w:rPr>
+        <w:t xml:space="preserve"> </w:t>
+      </w:r>
+      <w:r>
+        <w:rPr>
+          <w:lang w:val="ru-RU"/>
+        </w:rPr>
+        <w:t>использование соответствующего паттерна, но практически исключает</w:t>
+      </w:r>
+      <w:r>
+        <w:rPr>
+          <w:lang w:val="ru-RU"/>
+        </w:rPr>
+        <w:t xml:space="preserve"> </w:t>
+      </w:r>
+      <w:r>
+        <w:rPr>
+          <w:lang w:val="ru-RU"/>
+        </w:rPr>
+        <w:t>возможность эффективного описания сложных автоматов. Поэтому основной</w:t>
       </w:r>
       <w:r>
         <w:t xml:space="preserve"> </w:t>
@@ -11971,7 +12287,19 @@
         <w:rPr>
           <w:lang w:val="ru-RU"/>
         </w:rPr>
-        <w:t xml:space="preserve"> – язык, сочетающий некоторые положительные качества описанных выше языков [</w:t>
+        <w:t xml:space="preserve"> – язык, сочетающий</w:t>
+      </w:r>
+      <w:r>
+        <w:rPr>
+          <w:lang w:val="ru-RU"/>
+        </w:rPr>
+        <w:t xml:space="preserve"> </w:t>
+      </w:r>
+      <w:r>
+        <w:rPr>
+          <w:lang w:val="ru-RU"/>
+        </w:rPr>
+        <w:t>некоторые положительные качества описанных выше языков [</w:t>
       </w:r>
       <w:r>
         <w:rPr>
@@ -11990,7 +12318,43 @@
           <w:lang w:val="ru-RU"/>
         </w:rPr>
         <w:lastRenderedPageBreak/>
-        <w:t xml:space="preserve">Данный язык предоставляет возможности неявного задания графа переходов, задания нескольких автоматов в рамках одной программы, а также наследования, параметризации и </w:t>
+        <w:t>Данный язык</w:t>
+      </w:r>
+      <w:r>
+        <w:rPr>
+          <w:lang w:val="ru-RU"/>
+        </w:rPr>
+        <w:t xml:space="preserve"> </w:t>
+      </w:r>
+      <w:r>
+        <w:rPr>
+          <w:lang w:val="ru-RU"/>
+        </w:rPr>
+        <w:t>предоставляет возможности неявного задания графа переходов, задания</w:t>
+      </w:r>
+      <w:r>
+        <w:rPr>
+          <w:lang w:val="ru-RU"/>
+        </w:rPr>
+        <w:t xml:space="preserve"> </w:t>
+      </w:r>
+      <w:r>
+        <w:rPr>
+          <w:lang w:val="ru-RU"/>
+        </w:rPr>
+        <w:t>нескольких автоматов в рамках одной программы, а также наследования,</w:t>
+      </w:r>
+      <w:r>
+        <w:rPr>
+          <w:lang w:val="ru-RU"/>
+        </w:rPr>
+        <w:t xml:space="preserve"> </w:t>
+      </w:r>
+      <w:r>
+        <w:rPr>
+          <w:lang w:val="ru-RU"/>
+        </w:rPr>
+        <w:t xml:space="preserve">параметризации и </w:t>
       </w:r>
       <w:proofErr w:type="spellStart"/>
       <w:r>
@@ -12004,7 +12368,79 @@
         <w:rPr>
           <w:lang w:val="ru-RU"/>
         </w:rPr>
-        <w:t xml:space="preserve"> событий. Более того, этот язык выходит за рамки предметно-ориентированного и является языком общего назначения. Таким образом, автором решена задача создания универсального языка автоматного программирования, и это неизбежно привело к его сложности. Будучи универсальным, язык TABP не требует интеграции с другими универсальными языками, однако с помощью интерфейсов может быть осуществлена связь с системой и другими приложениями. Таким образом,</w:t>
+        <w:t xml:space="preserve"> событий. Более того, этот язык выходит за</w:t>
+      </w:r>
+      <w:r>
+        <w:rPr>
+          <w:lang w:val="ru-RU"/>
+        </w:rPr>
+        <w:t xml:space="preserve"> </w:t>
+      </w:r>
+      <w:r>
+        <w:rPr>
+          <w:lang w:val="ru-RU"/>
+        </w:rPr>
+        <w:t>рамки предметно-ориентированного и является языком общего назначения.</w:t>
+      </w:r>
+      <w:r>
+        <w:rPr>
+          <w:lang w:val="ru-RU"/>
+        </w:rPr>
+        <w:t xml:space="preserve"> </w:t>
+      </w:r>
+      <w:r>
+        <w:rPr>
+          <w:lang w:val="ru-RU"/>
+        </w:rPr>
+        <w:t>Таким образом, автором решена задача создания универсального языка</w:t>
+      </w:r>
+      <w:r>
+        <w:rPr>
+          <w:lang w:val="ru-RU"/>
+        </w:rPr>
+        <w:t xml:space="preserve"> </w:t>
+      </w:r>
+      <w:r>
+        <w:rPr>
+          <w:lang w:val="ru-RU"/>
+        </w:rPr>
+        <w:t>автоматного программирования, и это неизбежно привело к его сложности.</w:t>
+      </w:r>
+      <w:r>
+        <w:rPr>
+          <w:lang w:val="ru-RU"/>
+        </w:rPr>
+        <w:t xml:space="preserve"> </w:t>
+      </w:r>
+      <w:r>
+        <w:rPr>
+          <w:lang w:val="ru-RU"/>
+        </w:rPr>
+        <w:t>Будучи универсальным, язык TABP не требует интеграции с другими</w:t>
+      </w:r>
+      <w:r>
+        <w:rPr>
+          <w:lang w:val="ru-RU"/>
+        </w:rPr>
+        <w:t xml:space="preserve"> </w:t>
+      </w:r>
+      <w:r>
+        <w:rPr>
+          <w:lang w:val="ru-RU"/>
+        </w:rPr>
+        <w:t>универсальными языками, однако с помощью интерфейсов может быть</w:t>
+      </w:r>
+      <w:r>
+        <w:rPr>
+          <w:lang w:val="ru-RU"/>
+        </w:rPr>
+        <w:t xml:space="preserve"> </w:t>
+      </w:r>
+      <w:r>
+        <w:rPr>
+          <w:lang w:val="ru-RU"/>
+        </w:rPr>
+        <w:t>осуществлена связь с системой и другими приложениями. Таким образом,</w:t>
       </w:r>
       <w:r>
         <w:t xml:space="preserve"> </w:t>
@@ -12040,7 +12476,19 @@
         <w:rPr>
           <w:lang w:val="ru-RU"/>
         </w:rPr>
-        <w:t xml:space="preserve">Предметно-ориентированный язык автоматного программирования на базе динамического языка </w:t>
+        <w:t>Предметно-ориентированный язык автоматного программирования на</w:t>
+      </w:r>
+      <w:r>
+        <w:rPr>
+          <w:lang w:val="ru-RU"/>
+        </w:rPr>
+        <w:t xml:space="preserve"> </w:t>
+      </w:r>
+      <w:r>
+        <w:rPr>
+          <w:lang w:val="ru-RU"/>
+        </w:rPr>
+        <w:t xml:space="preserve">базе динамического языка </w:t>
       </w:r>
       <w:r>
         <w:rPr>
@@ -12078,7 +12526,31 @@
         <w:rPr>
           <w:lang w:val="ru-RU"/>
         </w:rPr>
-        <w:t>] призван решить проблему переноса диаграмм переходов автоматов, разработанных по SWITCH-технологии [</w:t>
+        <w:t>]</w:t>
+      </w:r>
+      <w:r>
+        <w:rPr>
+          <w:lang w:val="ru-RU"/>
+        </w:rPr>
+        <w:t xml:space="preserve"> </w:t>
+      </w:r>
+      <w:r>
+        <w:rPr>
+          <w:lang w:val="ru-RU"/>
+        </w:rPr>
+        <w:t>призван решить проблему переноса диаграмм переходов автоматов,</w:t>
+      </w:r>
+      <w:r>
+        <w:rPr>
+          <w:lang w:val="ru-RU"/>
+        </w:rPr>
+        <w:t xml:space="preserve"> </w:t>
+      </w:r>
+      <w:r>
+        <w:rPr>
+          <w:lang w:val="ru-RU"/>
+        </w:rPr>
+        <w:t>разработанных по SWITCH-технологии [</w:t>
       </w:r>
       <w:r>
         <w:rPr>
@@ -12102,7 +12574,25 @@
         <w:rPr>
           <w:lang w:val="ru-RU"/>
         </w:rPr>
-        <w:t xml:space="preserve">], в исполняемый код. Особенностями этого подхода являются декларативная структура кода и его </w:t>
+        <w:t>], в исполняемый код.</w:t>
+      </w:r>
+      <w:r>
+        <w:rPr>
+          <w:lang w:val="ru-RU"/>
+        </w:rPr>
+        <w:t xml:space="preserve"> </w:t>
+      </w:r>
+      <w:r>
+        <w:rPr>
+          <w:lang w:val="ru-RU"/>
+        </w:rPr>
+        <w:t>Особенностями этого подхода являются декларативная структура кода и его</w:t>
+      </w:r>
+      <w:r>
+        <w:rPr>
+          <w:lang w:val="ru-RU"/>
+        </w:rPr>
+        <w:t xml:space="preserve"> </w:t>
       </w:r>
       <w:proofErr w:type="spellStart"/>
       <w:r>
@@ -12116,21 +12606,55 @@
         <w:rPr>
           <w:lang w:val="ru-RU"/>
         </w:rPr>
-        <w:t xml:space="preserve"> исходной диаграмме. Данный язык поддерживает наличие нескольких экземпляров одного и того же автомата, обеспечение связей между ними, а также интеграцию с программами на других языках и возможность управления физическими устройствами</w:t>
-      </w:r>
-      <w:proofErr w:type="gramStart"/>
-      <w:r>
-        <w:rPr>
-          <w:lang w:val="ru-RU"/>
-        </w:rPr>
-        <w:t>.</w:t>
-      </w:r>
-      <w:proofErr w:type="gramEnd"/>
-      <w:r>
-        <w:rPr>
-          <w:lang w:val="ru-RU"/>
-        </w:rPr>
-        <w:t xml:space="preserve"> Однако использование интерпретируемого языка Ruby [</w:t>
+        <w:t xml:space="preserve"> исходной диаграмме. Данный язык поддерживает наличие</w:t>
+      </w:r>
+      <w:r>
+        <w:rPr>
+          <w:lang w:val="ru-RU"/>
+        </w:rPr>
+        <w:t xml:space="preserve"> </w:t>
+      </w:r>
+      <w:r>
+        <w:rPr>
+          <w:lang w:val="ru-RU"/>
+        </w:rPr>
+        <w:t>нескольких экземпляров одного и того же автомата, обеспечение связей между</w:t>
+      </w:r>
+      <w:r>
+        <w:rPr>
+          <w:lang w:val="ru-RU"/>
+        </w:rPr>
+        <w:t xml:space="preserve"> </w:t>
+      </w:r>
+      <w:r>
+        <w:rPr>
+          <w:lang w:val="ru-RU"/>
+        </w:rPr>
+        <w:t>ними, а также интеграцию с программами на других языках и возможность</w:t>
+      </w:r>
+      <w:r>
+        <w:rPr>
+          <w:lang w:val="ru-RU"/>
+        </w:rPr>
+        <w:t xml:space="preserve"> </w:t>
+      </w:r>
+      <w:r>
+        <w:rPr>
+          <w:lang w:val="ru-RU"/>
+        </w:rPr>
+        <w:t>управления физическими устройствами. Однако использование</w:t>
+      </w:r>
+      <w:r>
+        <w:rPr>
+          <w:lang w:val="ru-RU"/>
+        </w:rPr>
+        <w:t xml:space="preserve"> </w:t>
+      </w:r>
+      <w:r>
+        <w:rPr>
+          <w:lang w:val="ru-RU"/>
+        </w:rPr>
+        <w:t>интерпретируемого языка Ruby [</w:t>
       </w:r>
       <w:r>
         <w:rPr>
@@ -12142,7 +12666,13 @@
         <w:rPr>
           <w:lang w:val="ru-RU"/>
         </w:rPr>
-        <w:t xml:space="preserve">] в качестве базового языка накладывает </w:t>
+        <w:t>] в качестве базового языка накладывает</w:t>
+      </w:r>
+      <w:r>
+        <w:rPr>
+          <w:lang w:val="ru-RU"/>
+        </w:rPr>
+        <w:t xml:space="preserve"> </w:t>
       </w:r>
       <w:proofErr w:type="spellStart"/>
       <w:r>
@@ -12156,7 +12686,31 @@
         <w:rPr>
           <w:lang w:val="ru-RU"/>
         </w:rPr>
-        <w:t xml:space="preserve"> ограничения на сферу применимости данного подхода. Среди этих ограничений можно выделить отсутствие поддержки потоков операционной системы, а также отсутствие компиляции в </w:t>
+        <w:t xml:space="preserve"> ограничения на сферу применимости данного подхода. Среди</w:t>
+      </w:r>
+      <w:r>
+        <w:rPr>
+          <w:lang w:val="ru-RU"/>
+        </w:rPr>
+        <w:t xml:space="preserve"> </w:t>
+      </w:r>
+      <w:r>
+        <w:rPr>
+          <w:lang w:val="ru-RU"/>
+        </w:rPr>
+        <w:t>этих ограничений можно выделить отсутствие поддержки потоков</w:t>
+      </w:r>
+      <w:r>
+        <w:rPr>
+          <w:lang w:val="ru-RU"/>
+        </w:rPr>
+        <w:t xml:space="preserve"> </w:t>
+      </w:r>
+      <w:r>
+        <w:rPr>
+          <w:lang w:val="ru-RU"/>
+        </w:rPr>
+        <w:t xml:space="preserve">операционной системы, а также отсутствие компиляции в </w:t>
       </w:r>
       <w:proofErr w:type="spellStart"/>
       <w:r>
@@ -12170,7 +12724,37 @@
         <w:rPr>
           <w:lang w:val="ru-RU"/>
         </w:rPr>
-        <w:t xml:space="preserve"> и встроенной поддержки юникода. Правда, последние два ограничения обходятся использованием специальных компиляторов для компиляции в Java и .NET </w:t>
+        <w:t xml:space="preserve"> и встроенной</w:t>
+      </w:r>
+      <w:r>
+        <w:rPr>
+          <w:lang w:val="ru-RU"/>
+        </w:rPr>
+        <w:t xml:space="preserve"> </w:t>
+      </w:r>
+      <w:r>
+        <w:rPr>
+          <w:lang w:val="ru-RU"/>
+        </w:rPr>
+        <w:t>поддержки юникода. Правда, последние два ограничения обходятся</w:t>
+      </w:r>
+      <w:r>
+        <w:rPr>
+          <w:lang w:val="ru-RU"/>
+        </w:rPr>
+        <w:t xml:space="preserve"> </w:t>
+      </w:r>
+      <w:r>
+        <w:rPr>
+          <w:lang w:val="ru-RU"/>
+        </w:rPr>
+        <w:t>использованием специальных компиляторов для компиляции в Java и .NET</w:t>
+      </w:r>
+      <w:r>
+        <w:rPr>
+          <w:lang w:val="ru-RU"/>
+        </w:rPr>
+        <w:t xml:space="preserve"> </w:t>
       </w:r>
       <w:proofErr w:type="spellStart"/>
       <w:r>
@@ -12184,14 +12768,38 @@
         <w:rPr>
           <w:lang w:val="ru-RU"/>
         </w:rPr>
-        <w:t xml:space="preserve"> и использованием дополнительных библиотек. Однако это лишь уменьшает и без того невысокую скорость работы программ в </w:t>
+        <w:t xml:space="preserve"> и использованием дополнительных библиотек. Однако это лишь</w:t>
+      </w:r>
+      <w:r>
+        <w:rPr>
+          <w:lang w:val="ru-RU"/>
+        </w:rPr>
+        <w:t xml:space="preserve"> </w:t>
+      </w:r>
+      <w:r>
+        <w:rPr>
+          <w:lang w:val="ru-RU"/>
+        </w:rPr>
+        <w:t xml:space="preserve">уменьшает и без того невысокую скорость работы программ в </w:t>
       </w:r>
       <w:r>
         <w:rPr>
           <w:lang w:val="ru-RU"/>
         </w:rPr>
         <w:lastRenderedPageBreak/>
-        <w:t>этом случае. Таким образом, основной недостаток этого подхода – привязанность к языку</w:t>
+        <w:t>этом случае.</w:t>
+      </w:r>
+      <w:r>
+        <w:rPr>
+          <w:lang w:val="ru-RU"/>
+        </w:rPr>
+        <w:t xml:space="preserve"> </w:t>
+      </w:r>
+      <w:r>
+        <w:rPr>
+          <w:lang w:val="ru-RU"/>
+        </w:rPr>
+        <w:t>Таким образом, основной недостаток этого подхода – привязанность к языку</w:t>
       </w:r>
       <w:r>
         <w:rPr>
@@ -12227,7 +12835,19 @@
         <w:rPr>
           <w:lang w:val="ru-RU"/>
         </w:rPr>
-        <w:t xml:space="preserve">Также заслуживают внимания языки автоматного программирования, созданные с помощью системы </w:t>
+        <w:t>Также заслуживают внимания языки автоматного программирования,</w:t>
+      </w:r>
+      <w:r>
+        <w:rPr>
+          <w:lang w:val="ru-RU"/>
+        </w:rPr>
+        <w:t xml:space="preserve"> </w:t>
+      </w:r>
+      <w:r>
+        <w:rPr>
+          <w:lang w:val="ru-RU"/>
+        </w:rPr>
+        <w:t xml:space="preserve">созданные с помощью системы </w:t>
       </w:r>
       <w:proofErr w:type="spellStart"/>
       <w:r>
@@ -12337,7 +12957,43 @@
         <w:rPr>
           <w:lang w:val="ru-RU"/>
         </w:rPr>
-        <w:t xml:space="preserve"> моделей и редакторов для языка. Структура и внешний вид этих редакторов таковы, что пользователь, работая с текстом программы, напрямую редактирует абстрактное синтаксическое дерево [</w:t>
+        <w:t xml:space="preserve"> моделей и редакторов</w:t>
+      </w:r>
+      <w:r>
+        <w:rPr>
+          <w:lang w:val="ru-RU"/>
+        </w:rPr>
+        <w:t xml:space="preserve"> </w:t>
+      </w:r>
+      <w:r>
+        <w:rPr>
+          <w:lang w:val="ru-RU"/>
+        </w:rPr>
+        <w:t>для языка. Структура и внешний вид этих редакторов таковы, что пользователь,</w:t>
+      </w:r>
+      <w:r>
+        <w:rPr>
+          <w:lang w:val="ru-RU"/>
+        </w:rPr>
+        <w:t xml:space="preserve"> </w:t>
+      </w:r>
+      <w:r>
+        <w:rPr>
+          <w:lang w:val="ru-RU"/>
+        </w:rPr>
+        <w:t>работая с текстом программы, напрямую редактирует абстрактное</w:t>
+      </w:r>
+      <w:r>
+        <w:rPr>
+          <w:lang w:val="ru-RU"/>
+        </w:rPr>
+        <w:t xml:space="preserve"> </w:t>
+      </w:r>
+      <w:r>
+        <w:rPr>
+          <w:lang w:val="ru-RU"/>
+        </w:rPr>
+        <w:t>синтаксическое дерево [</w:t>
       </w:r>
       <w:r>
         <w:rPr>
@@ -12373,7 +13029,31 @@
         <w:rPr>
           <w:lang w:val="ru-RU"/>
         </w:rPr>
-        <w:t xml:space="preserve"> модель конечного автомата в случае языка автоматного программирования. Это выводит языки рассматриваемой системы из категории </w:t>
+        <w:t xml:space="preserve"> модель конечного</w:t>
+      </w:r>
+      <w:r>
+        <w:rPr>
+          <w:lang w:val="ru-RU"/>
+        </w:rPr>
+        <w:t xml:space="preserve"> </w:t>
+      </w:r>
+      <w:r>
+        <w:rPr>
+          <w:lang w:val="ru-RU"/>
+        </w:rPr>
+        <w:t>автомата в случае языка автоматного программирования. Это выводит языки</w:t>
+      </w:r>
+      <w:r>
+        <w:rPr>
+          <w:lang w:val="ru-RU"/>
+        </w:rPr>
+        <w:t xml:space="preserve"> </w:t>
+      </w:r>
+      <w:r>
+        <w:rPr>
+          <w:lang w:val="ru-RU"/>
+        </w:rPr>
+        <w:t xml:space="preserve">рассматриваемой системы из категории </w:t>
       </w:r>
       <w:proofErr w:type="gramStart"/>
       <w:r>
@@ -12387,7 +13067,79 @@
         <w:rPr>
           <w:lang w:val="ru-RU"/>
         </w:rPr>
-        <w:t>. С помощью системы MPS созданы два языка автоматного программирования: первый – в виде самостоятельного языка, второй – в виде расширения языка Java. Эти языки позволяют описывать состояния и логику переходов автоматов по событиям, а также сами события. Кроме того, обеспечена возможность автоматического построения диаграммы состояний по мере набора текста. Заметим, что для рассмотренных выше языков не представляется подобная возможность. Таким</w:t>
+        <w:t>. С помощью системы MPS</w:t>
+      </w:r>
+      <w:r>
+        <w:rPr>
+          <w:lang w:val="ru-RU"/>
+        </w:rPr>
+        <w:t xml:space="preserve"> </w:t>
+      </w:r>
+      <w:r>
+        <w:rPr>
+          <w:lang w:val="ru-RU"/>
+        </w:rPr>
+        <w:t>созданы два языка автоматного программирования: первый – в виде</w:t>
+      </w:r>
+      <w:r>
+        <w:rPr>
+          <w:lang w:val="ru-RU"/>
+        </w:rPr>
+        <w:t xml:space="preserve"> </w:t>
+      </w:r>
+      <w:r>
+        <w:rPr>
+          <w:lang w:val="ru-RU"/>
+        </w:rPr>
+        <w:t>самостоятельного языка, второй – в виде расширения языка Java. Эти языки</w:t>
+      </w:r>
+      <w:r>
+        <w:rPr>
+          <w:lang w:val="ru-RU"/>
+        </w:rPr>
+        <w:t xml:space="preserve"> </w:t>
+      </w:r>
+      <w:r>
+        <w:rPr>
+          <w:lang w:val="ru-RU"/>
+        </w:rPr>
+        <w:t>позволяют описывать состояния и логику переходов автоматов по событиям, а</w:t>
+      </w:r>
+      <w:r>
+        <w:rPr>
+          <w:lang w:val="ru-RU"/>
+        </w:rPr>
+        <w:t xml:space="preserve"> </w:t>
+      </w:r>
+      <w:r>
+        <w:rPr>
+          <w:lang w:val="ru-RU"/>
+        </w:rPr>
+        <w:t>также сами события. Кроме того, обеспечена возможность автоматического</w:t>
+      </w:r>
+      <w:r>
+        <w:rPr>
+          <w:lang w:val="ru-RU"/>
+        </w:rPr>
+        <w:t xml:space="preserve"> </w:t>
+      </w:r>
+      <w:r>
+        <w:rPr>
+          <w:lang w:val="ru-RU"/>
+        </w:rPr>
+        <w:t>построения диаграммы состояний по мере набора текста. Заметим, что для</w:t>
+      </w:r>
+      <w:r>
+        <w:rPr>
+          <w:lang w:val="ru-RU"/>
+        </w:rPr>
+        <w:t xml:space="preserve"> </w:t>
+      </w:r>
+      <w:r>
+        <w:rPr>
+          <w:lang w:val="ru-RU"/>
+        </w:rPr>
+        <w:t>рассмотренных выше языков не представляется подобная возможность. Таким</w:t>
       </w:r>
       <w:r>
         <w:rPr>
@@ -12473,7 +13225,19 @@
         <w:rPr>
           <w:lang w:val="ru-RU"/>
         </w:rPr>
-        <w:t>] предлагает визуальный язык автоматного программирования, поддерживая концепцию «Исполняемый UML» [</w:t>
+        <w:t>] предлагает визуальный язык автоматного</w:t>
+      </w:r>
+      <w:r>
+        <w:rPr>
+          <w:lang w:val="ru-RU"/>
+        </w:rPr>
+        <w:t xml:space="preserve"> </w:t>
+      </w:r>
+      <w:r>
+        <w:rPr>
+          <w:lang w:val="ru-RU"/>
+        </w:rPr>
+        <w:t>программирования, поддерживая концепцию «Исполняемый UML» [</w:t>
       </w:r>
       <w:r>
         <w:rPr>
@@ -12485,7 +13249,31 @@
         <w:rPr>
           <w:lang w:val="ru-RU"/>
         </w:rPr>
-        <w:t>4]. С помощью данного языка строятся два типа UML-диаграмм: диаграммы классов и диаграммы состояний [</w:t>
+        <w:t>4]. С</w:t>
+      </w:r>
+      <w:r>
+        <w:rPr>
+          <w:lang w:val="ru-RU"/>
+        </w:rPr>
+        <w:t xml:space="preserve"> </w:t>
+      </w:r>
+      <w:r>
+        <w:rPr>
+          <w:lang w:val="ru-RU"/>
+        </w:rPr>
+        <w:t>помощью данного языка строятся два типа UML-диаграмм: диаграммы классов</w:t>
+      </w:r>
+      <w:r>
+        <w:rPr>
+          <w:lang w:val="ru-RU"/>
+        </w:rPr>
+        <w:t xml:space="preserve"> </w:t>
+      </w:r>
+      <w:r>
+        <w:rPr>
+          <w:lang w:val="ru-RU"/>
+        </w:rPr>
+        <w:t>и диаграммы состояний [</w:t>
       </w:r>
       <w:r>
         <w:rPr>
@@ -12497,14 +13285,74 @@
         <w:rPr>
           <w:lang w:val="ru-RU"/>
         </w:rPr>
-        <w:t xml:space="preserve">5]. Диаграмма классов изображает автоматы, поставщики событий, объекты управления и связи между ними. При этом автоматы описываются диаграммами состояний, а поставщики событий и объекты управления – классами на языке Java. Применение этого подхода для реализации систем со </w:t>
+        <w:t>5]. Диаграмма классов изображает автоматы,</w:t>
+      </w:r>
+      <w:r>
+        <w:rPr>
+          <w:lang w:val="ru-RU"/>
+        </w:rPr>
+        <w:t xml:space="preserve"> </w:t>
+      </w:r>
+      <w:r>
+        <w:rPr>
+          <w:lang w:val="ru-RU"/>
+        </w:rPr>
+        <w:t>поставщики событий, объекты управления и связи между ними. При этом</w:t>
+      </w:r>
+      <w:r>
+        <w:rPr>
+          <w:lang w:val="ru-RU"/>
+        </w:rPr>
+        <w:t xml:space="preserve"> </w:t>
+      </w:r>
+      <w:r>
+        <w:rPr>
+          <w:lang w:val="ru-RU"/>
+        </w:rPr>
+        <w:t>автоматы описываются диаграммами состояний, а поставщики событий и</w:t>
+      </w:r>
+      <w:r>
+        <w:rPr>
+          <w:lang w:val="ru-RU"/>
+        </w:rPr>
+        <w:t xml:space="preserve"> </w:t>
+      </w:r>
+      <w:r>
+        <w:rPr>
+          <w:lang w:val="ru-RU"/>
+        </w:rPr>
+        <w:t>объекты управления – классами на языке Java. Применение этого подхода для</w:t>
+      </w:r>
+      <w:r>
+        <w:rPr>
+          <w:lang w:val="ru-RU"/>
+        </w:rPr>
+        <w:t xml:space="preserve"> </w:t>
+      </w:r>
+      <w:r>
+        <w:rPr>
+          <w:lang w:val="ru-RU"/>
+        </w:rPr>
+        <w:t xml:space="preserve">реализации систем со </w:t>
       </w:r>
       <w:r>
         <w:rPr>
           <w:lang w:val="ru-RU"/>
         </w:rPr>
         <w:lastRenderedPageBreak/>
-        <w:t xml:space="preserve">сложным поведением показало его эффективность, но также выявило недостаток – </w:t>
+        <w:t>сложным поведением показало его эффективность, но</w:t>
+      </w:r>
+      <w:r>
+        <w:rPr>
+          <w:lang w:val="ru-RU"/>
+        </w:rPr>
+        <w:t xml:space="preserve"> </w:t>
+      </w:r>
+      <w:r>
+        <w:rPr>
+          <w:lang w:val="ru-RU"/>
+        </w:rPr>
+        <w:t xml:space="preserve">также выявило недостаток – </w:t>
       </w:r>
       <w:proofErr w:type="spellStart"/>
       <w:r>
@@ -12528,7 +13376,7 @@
           <w:lang w:val="ru-RU"/>
         </w:rPr>
       </w:pPr>
-      <w:bookmarkStart w:id="18" w:name="_Toc323914513"/>
+      <w:bookmarkStart w:id="17" w:name="_Toc323984725"/>
       <w:r>
         <w:rPr>
           <w:lang w:val="ru-RU"/>
@@ -12559,115 +13407,123 @@
         </w:rPr>
         <w:t>прототипа</w:t>
       </w:r>
+      <w:bookmarkEnd w:id="17"/>
+    </w:p>
+    <w:p>
+      <w:pPr>
+        <w:rPr>
+          <w:lang w:val="ru-RU"/>
+        </w:rPr>
+      </w:pPr>
+      <w:proofErr w:type="gramStart"/>
+      <w:r>
+        <w:rPr>
+          <w:lang w:val="ru-RU"/>
+        </w:rPr>
+        <w:t xml:space="preserve">Внутреннее представление прототипа в виде конечного автомата имеет много </w:t>
+      </w:r>
+      <w:proofErr w:type="spellStart"/>
+      <w:r>
+        <w:rPr>
+          <w:lang w:val="ru-RU"/>
+        </w:rPr>
+        <w:t>приемуществ</w:t>
+      </w:r>
+      <w:proofErr w:type="spellEnd"/>
+      <w:r>
+        <w:rPr>
+          <w:lang w:val="ru-RU"/>
+        </w:rPr>
+        <w:t xml:space="preserve">, среди которых можно выделить возможность проанализировать и модифицировать </w:t>
+      </w:r>
+      <w:r>
+        <w:rPr>
+          <w:lang w:val="ru-RU"/>
+        </w:rPr>
+        <w:t>это представление</w:t>
+      </w:r>
+      <w:r>
+        <w:rPr>
+          <w:lang w:val="ru-RU"/>
+        </w:rPr>
+        <w:t xml:space="preserve"> с целью упрощения. </w:t>
+      </w:r>
+      <w:proofErr w:type="gramEnd"/>
+    </w:p>
+    <w:p>
+      <w:pPr>
+        <w:rPr>
+          <w:lang w:val="ru-RU"/>
+        </w:rPr>
+      </w:pPr>
+      <w:proofErr w:type="gramStart"/>
+      <w:r>
+        <w:rPr>
+          <w:lang w:val="ru-RU"/>
+        </w:rPr>
+        <w:t>в</w:t>
+      </w:r>
+      <w:proofErr w:type="gramEnd"/>
+      <w:r>
+        <w:rPr>
+          <w:lang w:val="ru-RU"/>
+        </w:rPr>
+        <w:t xml:space="preserve">ыполняет ряд оптимизации над внутренним представлением, например, </w:t>
+      </w:r>
+      <w:proofErr w:type="spellStart"/>
+      <w:r>
+        <w:rPr>
+          <w:lang w:val="ru-RU"/>
+        </w:rPr>
+        <w:t>детерминизацию</w:t>
+      </w:r>
+      <w:proofErr w:type="spellEnd"/>
+      <w:r>
+        <w:rPr>
+          <w:lang w:val="ru-RU"/>
+        </w:rPr>
+        <w:t xml:space="preserve"> и минимизацию графа переходов для упрощения процесса тестирования;</w:t>
+      </w:r>
+    </w:p>
+    <w:p>
+      <w:pPr>
+        <w:pStyle w:val="2"/>
+        <w:rPr>
+          <w:lang w:val="ru-RU"/>
+        </w:rPr>
+      </w:pPr>
+      <w:bookmarkStart w:id="18" w:name="_Toc323984726"/>
+      <w:r>
+        <w:rPr>
+          <w:lang w:val="ru-RU"/>
+        </w:rPr>
+        <w:t>2.</w:t>
+      </w:r>
+      <w:r>
+        <w:rPr>
+          <w:lang w:val="ru-RU"/>
+        </w:rPr>
+        <w:t>8</w:t>
+      </w:r>
+      <w:r>
+        <w:rPr>
+          <w:lang w:val="ru-RU"/>
+        </w:rPr>
+        <w:t xml:space="preserve"> Анализ </w:t>
+      </w:r>
+      <w:r>
+        <w:rPr>
+          <w:lang w:val="ru-RU"/>
+        </w:rPr>
+        <w:t xml:space="preserve">модели </w:t>
+      </w:r>
+      <w:r>
+        <w:rPr>
+          <w:lang w:val="ru-RU"/>
+        </w:rPr>
+        <w:t>прототипа</w:t>
+      </w:r>
       <w:bookmarkEnd w:id="18"/>
-    </w:p>
-    <w:p>
-      <w:pPr>
-        <w:rPr>
-          <w:lang w:val="ru-RU"/>
-        </w:rPr>
-      </w:pPr>
-      <w:proofErr w:type="gramStart"/>
-      <w:r>
-        <w:rPr>
-          <w:lang w:val="ru-RU"/>
-        </w:rPr>
-        <w:t xml:space="preserve">Внутреннее представление прототипа в виде конечного автомата имеет много </w:t>
-      </w:r>
-      <w:proofErr w:type="spellStart"/>
-      <w:r>
-        <w:rPr>
-          <w:lang w:val="ru-RU"/>
-        </w:rPr>
-        <w:t>приемуществ</w:t>
-      </w:r>
-      <w:proofErr w:type="spellEnd"/>
-      <w:r>
-        <w:rPr>
-          <w:lang w:val="ru-RU"/>
-        </w:rPr>
-        <w:t xml:space="preserve">, среди которых можно выделить возможность проанализировать и модифицировать </w:t>
-      </w:r>
-      <w:r>
-        <w:rPr>
-          <w:lang w:val="ru-RU"/>
-        </w:rPr>
-        <w:t>это представление</w:t>
-      </w:r>
-      <w:r>
-        <w:rPr>
-          <w:lang w:val="ru-RU"/>
-        </w:rPr>
-        <w:t xml:space="preserve"> с целью упрощения. </w:t>
-      </w:r>
-      <w:proofErr w:type="gramEnd"/>
-    </w:p>
-    <w:p>
-      <w:pPr>
-        <w:rPr>
-          <w:lang w:val="ru-RU"/>
-        </w:rPr>
-      </w:pPr>
-      <w:r>
-        <w:rPr>
-          <w:lang w:val="ru-RU"/>
-        </w:rPr>
-        <w:t xml:space="preserve">выполняет ряд оптимизации над внутренним представлением, например, </w:t>
-      </w:r>
-      <w:proofErr w:type="spellStart"/>
-      <w:r>
-        <w:rPr>
-          <w:lang w:val="ru-RU"/>
-        </w:rPr>
-        <w:t>детерминизацию</w:t>
-      </w:r>
-      <w:proofErr w:type="spellEnd"/>
-      <w:r>
-        <w:rPr>
-          <w:lang w:val="ru-RU"/>
-        </w:rPr>
-        <w:t xml:space="preserve"> и минимизацию графа переходов для упрощения процесса тестирования;</w:t>
-      </w:r>
-    </w:p>
-    <w:p>
-      <w:pPr>
-        <w:pStyle w:val="2"/>
-        <w:rPr>
-          <w:lang w:val="ru-RU"/>
-        </w:rPr>
-      </w:pPr>
-      <w:bookmarkStart w:id="19" w:name="_Toc323914514"/>
-      <w:r>
-        <w:rPr>
-          <w:lang w:val="ru-RU"/>
-        </w:rPr>
-        <w:t>2.</w:t>
-      </w:r>
-      <w:r>
-        <w:rPr>
-          <w:lang w:val="ru-RU"/>
-        </w:rPr>
-        <w:t>8</w:t>
-      </w:r>
-      <w:r>
-        <w:rPr>
-          <w:lang w:val="ru-RU"/>
-        </w:rPr>
-        <w:t xml:space="preserve"> Анализ </w:t>
-      </w:r>
-      <w:r>
-        <w:rPr>
-          <w:lang w:val="ru-RU"/>
-        </w:rPr>
-        <w:t xml:space="preserve">модели </w:t>
-      </w:r>
-      <w:r>
-        <w:rPr>
-          <w:lang w:val="ru-RU"/>
-        </w:rPr>
-        <w:t>прототипа</w:t>
-      </w:r>
-      <w:bookmarkEnd w:id="19"/>
     </w:p>
     <w:p>
       <w:pPr>
@@ -12730,7 +13586,7 @@
           <w:lang w:val="ru-RU"/>
         </w:rPr>
       </w:pPr>
-      <w:bookmarkStart w:id="20" w:name="_Toc323914515"/>
+      <w:bookmarkStart w:id="19" w:name="_Toc323984727"/>
       <w:r>
         <w:rPr>
           <w:lang w:val="ru-RU"/>
@@ -12761,7 +13617,7 @@
         </w:rPr>
         <w:t xml:space="preserve"> прототипа</w:t>
       </w:r>
-      <w:bookmarkEnd w:id="20"/>
+      <w:bookmarkEnd w:id="19"/>
     </w:p>
     <w:p>
       <w:pPr>
@@ -13251,7 +14107,7 @@
           <w:lang w:val="ru-RU"/>
         </w:rPr>
       </w:pPr>
-      <w:bookmarkStart w:id="21" w:name="_Toc323914516"/>
+      <w:bookmarkStart w:id="20" w:name="_Toc323984728"/>
       <w:r>
         <w:rPr>
           <w:lang w:val="ru-RU"/>
@@ -13259,7 +14115,7 @@
         <w:lastRenderedPageBreak/>
         <w:t>3 Реализация системы</w:t>
       </w:r>
-      <w:bookmarkEnd w:id="21"/>
+      <w:bookmarkEnd w:id="20"/>
       <w:r>
         <w:rPr>
           <w:lang w:val="ru-RU"/>
@@ -13274,7 +14130,7 @@
           <w:lang w:val="ru-RU"/>
         </w:rPr>
       </w:pPr>
-      <w:bookmarkStart w:id="22" w:name="_Toc323914517"/>
+      <w:bookmarkStart w:id="21" w:name="_Toc323984729"/>
       <w:r>
         <w:rPr>
           <w:lang w:val="ru-RU"/>
@@ -13282,7 +14138,7 @@
         <w:lastRenderedPageBreak/>
         <w:t>4 Организационно-экономический раздел</w:t>
       </w:r>
-      <w:bookmarkEnd w:id="22"/>
+      <w:bookmarkEnd w:id="21"/>
     </w:p>
     <w:p>
       <w:pPr>
@@ -13307,7 +14163,7 @@
           <w:lang w:val="ru-RU"/>
         </w:rPr>
       </w:pPr>
-      <w:bookmarkStart w:id="23" w:name="_Toc323914518"/>
+      <w:bookmarkStart w:id="22" w:name="_Toc323984730"/>
       <w:r>
         <w:rPr>
           <w:lang w:val="ru-RU"/>
@@ -13315,7 +14171,7 @@
         <w:lastRenderedPageBreak/>
         <w:t>5 Охрана труда и окружающей среды</w:t>
       </w:r>
-      <w:bookmarkEnd w:id="23"/>
+      <w:bookmarkEnd w:id="22"/>
     </w:p>
     <w:p>
       <w:pPr>
@@ -13341,7 +14197,7 @@
           <w:lang w:val="ru-RU"/>
         </w:rPr>
       </w:pPr>
-      <w:bookmarkStart w:id="24" w:name="_Toc323914519"/>
+      <w:bookmarkStart w:id="23" w:name="_Toc323984731"/>
       <w:r>
         <w:rPr>
           <w:lang w:val="ru-RU"/>
@@ -13349,7 +14205,7 @@
         <w:lastRenderedPageBreak/>
         <w:t>Заключение</w:t>
       </w:r>
-      <w:bookmarkEnd w:id="24"/>
+      <w:bookmarkEnd w:id="23"/>
       <w:r>
         <w:rPr>
           <w:lang w:val="ru-RU"/>
@@ -13365,7 +14221,7 @@
           <w:lang w:val="ru-RU"/>
         </w:rPr>
       </w:pPr>
-      <w:bookmarkStart w:id="25" w:name="_Toc323914520"/>
+      <w:bookmarkStart w:id="24" w:name="_Toc323984732"/>
       <w:r>
         <w:rPr>
           <w:lang w:val="ru-RU"/>
@@ -13379,7 +14235,7 @@
         </w:rPr>
         <w:t>ользованных источников</w:t>
       </w:r>
-      <w:bookmarkEnd w:id="25"/>
+      <w:bookmarkEnd w:id="24"/>
     </w:p>
     <w:p>
       <w:pPr>
@@ -15702,7 +16558,9 @@
           <w:lang w:val="ru-RU"/>
         </w:rPr>
       </w:pPr>
-      <w:bookmarkStart w:id="26" w:name="_Toc323914521"/>
+      <w:bookmarkStart w:id="25" w:name="_Toc323984733"/>
+      <w:bookmarkStart w:id="26" w:name="_GoBack"/>
+      <w:bookmarkEnd w:id="26"/>
       <w:r>
         <w:rPr>
           <w:lang w:val="ru-RU"/>
@@ -15730,7 +16588,7 @@
         </w:rPr>
         <w:t>Задание на дипломное проектирование</w:t>
       </w:r>
-      <w:bookmarkEnd w:id="26"/>
+      <w:bookmarkEnd w:id="25"/>
     </w:p>
     <w:p>
       <w:pPr>
@@ -15781,7 +16639,7 @@
           <w:lang w:val="ru-RU"/>
         </w:rPr>
       </w:pPr>
-      <w:bookmarkStart w:id="27" w:name="_Toc323914522"/>
+      <w:bookmarkStart w:id="27" w:name="_Toc323984734"/>
       <w:r>
         <w:rPr>
           <w:lang w:val="ru-RU"/>
@@ -15835,7 +16693,7 @@
           <w:lang w:val="ru-RU"/>
         </w:rPr>
       </w:pPr>
-      <w:bookmarkStart w:id="28" w:name="_Toc323914523"/>
+      <w:bookmarkStart w:id="28" w:name="_Toc323984735"/>
       <w:r>
         <w:rPr>
           <w:lang w:val="ru-RU"/>
@@ -15930,7 +16788,7 @@
           <w:rPr>
             <w:noProof/>
           </w:rPr>
-          <w:t>2</w:t>
+          <w:t>35</w:t>
         </w:r>
         <w:r>
           <w:rPr>
@@ -20049,7 +20907,7 @@
 </file>
 
 <file path=customXml/itemProps1.xml><?xml version="1.0" encoding="utf-8"?>
-<ds:datastoreItem xmlns:ds="http://schemas.openxmlformats.org/officeDocument/2006/customXml" ds:itemID="{02102442-99AA-415E-B3B6-5F994285ADA3}">
+<ds:datastoreItem xmlns:ds="http://schemas.openxmlformats.org/officeDocument/2006/customXml" ds:itemID="{651E9654-F764-4B69-8855-C3A90BD2D2C5}">
   <ds:schemaRefs>
     <ds:schemaRef ds:uri="http://schemas.openxmlformats.org/officeDocument/2006/bibliography"/>
   </ds:schemaRefs>

</xml_diff>

<commit_message>
Work descr was updated
</commit_message>
<xml_diff>
--- a/main.docx
+++ b/main.docx
@@ -50,12 +50,12 @@
             <w:fldChar w:fldCharType="begin"/>
           </w:r>
           <w:r>
-            <w:instrText xml:space="preserve"> TOC \o "1-3" \h \z \u </w:instrText>
+            <w:instrText xml:space="preserve"> TOC \o "1-4" \h \z \u </w:instrText>
           </w:r>
           <w:r>
             <w:fldChar w:fldCharType="separate"/>
           </w:r>
-          <w:hyperlink w:anchor="_Toc324515981" w:history="1">
+          <w:hyperlink w:anchor="_Toc324592538" w:history="1">
             <w:r>
               <w:rPr>
                 <w:rStyle w:val="a9"/>
@@ -83,7 +83,7 @@
                 <w:noProof/>
                 <w:webHidden/>
               </w:rPr>
-              <w:instrText xml:space="preserve"> PAGEREF _Toc324515981 \h </w:instrText>
+              <w:instrText xml:space="preserve"> PAGEREF _Toc324592538 \h </w:instrText>
             </w:r>
             <w:r>
               <w:rPr>
@@ -127,7 +127,7 @@
               <w:lang w:val="ru-RU" w:eastAsia="ru-RU"/>
             </w:rPr>
           </w:pPr>
-          <w:hyperlink w:anchor="_Toc324515982" w:history="1">
+          <w:hyperlink w:anchor="_Toc324592539" w:history="1">
             <w:r>
               <w:rPr>
                 <w:rStyle w:val="a9"/>
@@ -155,7 +155,7 @@
                 <w:noProof/>
                 <w:webHidden/>
               </w:rPr>
-              <w:instrText xml:space="preserve"> PAGEREF _Toc324515982 \h </w:instrText>
+              <w:instrText xml:space="preserve"> PAGEREF _Toc324592539 \h </w:instrText>
             </w:r>
             <w:r>
               <w:rPr>
@@ -199,7 +199,7 @@
               <w:lang w:val="ru-RU" w:eastAsia="ru-RU"/>
             </w:rPr>
           </w:pPr>
-          <w:hyperlink w:anchor="_Toc324515983" w:history="1">
+          <w:hyperlink w:anchor="_Toc324592540" w:history="1">
             <w:r>
               <w:rPr>
                 <w:rStyle w:val="a9"/>
@@ -227,7 +227,7 @@
                 <w:noProof/>
                 <w:webHidden/>
               </w:rPr>
-              <w:instrText xml:space="preserve"> PAGEREF _Toc324515983 \h </w:instrText>
+              <w:instrText xml:space="preserve"> PAGEREF _Toc324592540 \h </w:instrText>
             </w:r>
             <w:r>
               <w:rPr>
@@ -271,7 +271,7 @@
               <w:lang w:val="ru-RU" w:eastAsia="ru-RU"/>
             </w:rPr>
           </w:pPr>
-          <w:hyperlink w:anchor="_Toc324515984" w:history="1">
+          <w:hyperlink w:anchor="_Toc324592541" w:history="1">
             <w:r>
               <w:rPr>
                 <w:rStyle w:val="a9"/>
@@ -299,7 +299,7 @@
                 <w:noProof/>
                 <w:webHidden/>
               </w:rPr>
-              <w:instrText xml:space="preserve"> PAGEREF _Toc324515984 \h </w:instrText>
+              <w:instrText xml:space="preserve"> PAGEREF _Toc324592541 \h </w:instrText>
             </w:r>
             <w:r>
               <w:rPr>
@@ -343,7 +343,7 @@
               <w:lang w:val="ru-RU" w:eastAsia="ru-RU"/>
             </w:rPr>
           </w:pPr>
-          <w:hyperlink w:anchor="_Toc324515985" w:history="1">
+          <w:hyperlink w:anchor="_Toc324592542" w:history="1">
             <w:r>
               <w:rPr>
                 <w:rStyle w:val="a9"/>
@@ -371,7 +371,7 @@
                 <w:noProof/>
                 <w:webHidden/>
               </w:rPr>
-              <w:instrText xml:space="preserve"> PAGEREF _Toc324515985 \h </w:instrText>
+              <w:instrText xml:space="preserve"> PAGEREF _Toc324592542 \h </w:instrText>
             </w:r>
             <w:r>
               <w:rPr>
@@ -415,7 +415,7 @@
               <w:lang w:val="ru-RU" w:eastAsia="ru-RU"/>
             </w:rPr>
           </w:pPr>
-          <w:hyperlink w:anchor="_Toc324515986" w:history="1">
+          <w:hyperlink w:anchor="_Toc324592543" w:history="1">
             <w:r>
               <w:rPr>
                 <w:rStyle w:val="a9"/>
@@ -443,7 +443,7 @@
                 <w:noProof/>
                 <w:webHidden/>
               </w:rPr>
-              <w:instrText xml:space="preserve"> PAGEREF _Toc324515986 \h </w:instrText>
+              <w:instrText xml:space="preserve"> PAGEREF _Toc324592543 \h </w:instrText>
             </w:r>
             <w:r>
               <w:rPr>
@@ -487,7 +487,7 @@
               <w:lang w:val="ru-RU" w:eastAsia="ru-RU"/>
             </w:rPr>
           </w:pPr>
-          <w:hyperlink w:anchor="_Toc324515987" w:history="1">
+          <w:hyperlink w:anchor="_Toc324592544" w:history="1">
             <w:r>
               <w:rPr>
                 <w:rStyle w:val="a9"/>
@@ -515,7 +515,7 @@
                 <w:noProof/>
                 <w:webHidden/>
               </w:rPr>
-              <w:instrText xml:space="preserve"> PAGEREF _Toc324515987 \h </w:instrText>
+              <w:instrText xml:space="preserve"> PAGEREF _Toc324592544 \h </w:instrText>
             </w:r>
             <w:r>
               <w:rPr>
@@ -559,7 +559,7 @@
               <w:lang w:val="ru-RU" w:eastAsia="ru-RU"/>
             </w:rPr>
           </w:pPr>
-          <w:hyperlink w:anchor="_Toc324515988" w:history="1">
+          <w:hyperlink w:anchor="_Toc324592545" w:history="1">
             <w:r>
               <w:rPr>
                 <w:rStyle w:val="a9"/>
@@ -587,7 +587,7 @@
                 <w:noProof/>
                 <w:webHidden/>
               </w:rPr>
-              <w:instrText xml:space="preserve"> PAGEREF _Toc324515988 \h </w:instrText>
+              <w:instrText xml:space="preserve"> PAGEREF _Toc324592545 \h </w:instrText>
             </w:r>
             <w:r>
               <w:rPr>
@@ -631,7 +631,7 @@
               <w:lang w:val="ru-RU" w:eastAsia="ru-RU"/>
             </w:rPr>
           </w:pPr>
-          <w:hyperlink w:anchor="_Toc324515989" w:history="1">
+          <w:hyperlink w:anchor="_Toc324592546" w:history="1">
             <w:r>
               <w:rPr>
                 <w:rStyle w:val="a9"/>
@@ -659,7 +659,7 @@
                 <w:noProof/>
                 <w:webHidden/>
               </w:rPr>
-              <w:instrText xml:space="preserve"> PAGEREF _Toc324515989 \h </w:instrText>
+              <w:instrText xml:space="preserve"> PAGEREF _Toc324592546 \h </w:instrText>
             </w:r>
             <w:r>
               <w:rPr>
@@ -703,7 +703,7 @@
               <w:lang w:val="ru-RU" w:eastAsia="ru-RU"/>
             </w:rPr>
           </w:pPr>
-          <w:hyperlink w:anchor="_Toc324515990" w:history="1">
+          <w:hyperlink w:anchor="_Toc324592547" w:history="1">
             <w:r>
               <w:rPr>
                 <w:rStyle w:val="a9"/>
@@ -731,7 +731,7 @@
                 <w:noProof/>
                 <w:webHidden/>
               </w:rPr>
-              <w:instrText xml:space="preserve"> PAGEREF _Toc324515990 \h </w:instrText>
+              <w:instrText xml:space="preserve"> PAGEREF _Toc324592547 \h </w:instrText>
             </w:r>
             <w:r>
               <w:rPr>
@@ -775,7 +775,7 @@
               <w:lang w:val="ru-RU" w:eastAsia="ru-RU"/>
             </w:rPr>
           </w:pPr>
-          <w:hyperlink w:anchor="_Toc324515991" w:history="1">
+          <w:hyperlink w:anchor="_Toc324592548" w:history="1">
             <w:r>
               <w:rPr>
                 <w:rStyle w:val="a9"/>
@@ -803,7 +803,7 @@
                 <w:noProof/>
                 <w:webHidden/>
               </w:rPr>
-              <w:instrText xml:space="preserve"> PAGEREF _Toc324515991 \h </w:instrText>
+              <w:instrText xml:space="preserve"> PAGEREF _Toc324592548 \h </w:instrText>
             </w:r>
             <w:r>
               <w:rPr>
@@ -847,7 +847,7 @@
               <w:lang w:val="ru-RU" w:eastAsia="ru-RU"/>
             </w:rPr>
           </w:pPr>
-          <w:hyperlink w:anchor="_Toc324515992" w:history="1">
+          <w:hyperlink w:anchor="_Toc324592549" w:history="1">
             <w:r>
               <w:rPr>
                 <w:rStyle w:val="a9"/>
@@ -875,7 +875,7 @@
                 <w:noProof/>
                 <w:webHidden/>
               </w:rPr>
-              <w:instrText xml:space="preserve"> PAGEREF _Toc324515992 \h </w:instrText>
+              <w:instrText xml:space="preserve"> PAGEREF _Toc324592549 \h </w:instrText>
             </w:r>
             <w:r>
               <w:rPr>
@@ -919,7 +919,7 @@
               <w:lang w:val="ru-RU" w:eastAsia="ru-RU"/>
             </w:rPr>
           </w:pPr>
-          <w:hyperlink w:anchor="_Toc324515993" w:history="1">
+          <w:hyperlink w:anchor="_Toc324592550" w:history="1">
             <w:r>
               <w:rPr>
                 <w:rStyle w:val="a9"/>
@@ -947,7 +947,7 @@
                 <w:noProof/>
                 <w:webHidden/>
               </w:rPr>
-              <w:instrText xml:space="preserve"> PAGEREF _Toc324515993 \h </w:instrText>
+              <w:instrText xml:space="preserve"> PAGEREF _Toc324592550 \h </w:instrText>
             </w:r>
             <w:r>
               <w:rPr>
@@ -991,7 +991,7 @@
               <w:lang w:val="ru-RU" w:eastAsia="ru-RU"/>
             </w:rPr>
           </w:pPr>
-          <w:hyperlink w:anchor="_Toc324515994" w:history="1">
+          <w:hyperlink w:anchor="_Toc324592551" w:history="1">
             <w:r>
               <w:rPr>
                 <w:rStyle w:val="a9"/>
@@ -1019,7 +1019,7 @@
                 <w:noProof/>
                 <w:webHidden/>
               </w:rPr>
-              <w:instrText xml:space="preserve"> PAGEREF _Toc324515994 \h </w:instrText>
+              <w:instrText xml:space="preserve"> PAGEREF _Toc324592551 \h </w:instrText>
             </w:r>
             <w:r>
               <w:rPr>
@@ -1063,7 +1063,7 @@
               <w:lang w:val="ru-RU" w:eastAsia="ru-RU"/>
             </w:rPr>
           </w:pPr>
-          <w:hyperlink w:anchor="_Toc324515995" w:history="1">
+          <w:hyperlink w:anchor="_Toc324592552" w:history="1">
             <w:r>
               <w:rPr>
                 <w:rStyle w:val="a9"/>
@@ -1091,7 +1091,7 @@
                 <w:noProof/>
                 <w:webHidden/>
               </w:rPr>
-              <w:instrText xml:space="preserve"> PAGEREF _Toc324515995 \h </w:instrText>
+              <w:instrText xml:space="preserve"> PAGEREF _Toc324592552 \h </w:instrText>
             </w:r>
             <w:r>
               <w:rPr>
@@ -1112,6 +1112,598 @@
                 <w:webHidden/>
               </w:rPr>
               <w:t>19</w:t>
+            </w:r>
+            <w:r>
+              <w:rPr>
+                <w:noProof/>
+                <w:webHidden/>
+              </w:rPr>
+              <w:fldChar w:fldCharType="end"/>
+            </w:r>
+          </w:hyperlink>
+        </w:p>
+        <w:p>
+          <w:pPr>
+            <w:pStyle w:val="41"/>
+            <w:tabs>
+              <w:tab w:val="right" w:leader="dot" w:pos="9911"/>
+            </w:tabs>
+            <w:rPr>
+              <w:noProof/>
+            </w:rPr>
+          </w:pPr>
+          <w:hyperlink w:anchor="_Toc324592553" w:history="1">
+            <w:r>
+              <w:rPr>
+                <w:rStyle w:val="a9"/>
+                <w:noProof/>
+                <w:lang w:val="ru-RU"/>
+              </w:rPr>
+              <w:t xml:space="preserve">2.4.1.1 </w:t>
+            </w:r>
+            <w:r>
+              <w:rPr>
+                <w:rStyle w:val="a9"/>
+                <w:noProof/>
+              </w:rPr>
+              <w:t>AsmL</w:t>
+            </w:r>
+            <w:r>
+              <w:rPr>
+                <w:noProof/>
+                <w:webHidden/>
+              </w:rPr>
+              <w:tab/>
+            </w:r>
+            <w:r>
+              <w:rPr>
+                <w:noProof/>
+                <w:webHidden/>
+              </w:rPr>
+              <w:fldChar w:fldCharType="begin"/>
+            </w:r>
+            <w:r>
+              <w:rPr>
+                <w:noProof/>
+                <w:webHidden/>
+              </w:rPr>
+              <w:instrText xml:space="preserve"> PAGEREF _Toc324592553 \h </w:instrText>
+            </w:r>
+            <w:r>
+              <w:rPr>
+                <w:noProof/>
+                <w:webHidden/>
+              </w:rPr>
+            </w:r>
+            <w:r>
+              <w:rPr>
+                <w:noProof/>
+                <w:webHidden/>
+              </w:rPr>
+              <w:fldChar w:fldCharType="separate"/>
+            </w:r>
+            <w:r>
+              <w:rPr>
+                <w:noProof/>
+                <w:webHidden/>
+              </w:rPr>
+              <w:t>20</w:t>
+            </w:r>
+            <w:r>
+              <w:rPr>
+                <w:noProof/>
+                <w:webHidden/>
+              </w:rPr>
+              <w:fldChar w:fldCharType="end"/>
+            </w:r>
+          </w:hyperlink>
+        </w:p>
+        <w:p>
+          <w:pPr>
+            <w:pStyle w:val="41"/>
+            <w:tabs>
+              <w:tab w:val="right" w:leader="dot" w:pos="9911"/>
+            </w:tabs>
+            <w:rPr>
+              <w:noProof/>
+            </w:rPr>
+          </w:pPr>
+          <w:hyperlink w:anchor="_Toc324592554" w:history="1">
+            <w:r>
+              <w:rPr>
+                <w:rStyle w:val="a9"/>
+                <w:noProof/>
+                <w:lang w:val="ru-RU"/>
+              </w:rPr>
+              <w:t xml:space="preserve">2.4.1.2 </w:t>
+            </w:r>
+            <w:r>
+              <w:rPr>
+                <w:rStyle w:val="a9"/>
+                <w:noProof/>
+              </w:rPr>
+              <w:t>FSMGenerator</w:t>
+            </w:r>
+            <w:r>
+              <w:rPr>
+                <w:noProof/>
+                <w:webHidden/>
+              </w:rPr>
+              <w:tab/>
+            </w:r>
+            <w:r>
+              <w:rPr>
+                <w:noProof/>
+                <w:webHidden/>
+              </w:rPr>
+              <w:fldChar w:fldCharType="begin"/>
+            </w:r>
+            <w:r>
+              <w:rPr>
+                <w:noProof/>
+                <w:webHidden/>
+              </w:rPr>
+              <w:instrText xml:space="preserve"> PAGEREF _Toc324592554 \h </w:instrText>
+            </w:r>
+            <w:r>
+              <w:rPr>
+                <w:noProof/>
+                <w:webHidden/>
+              </w:rPr>
+            </w:r>
+            <w:r>
+              <w:rPr>
+                <w:noProof/>
+                <w:webHidden/>
+              </w:rPr>
+              <w:fldChar w:fldCharType="separate"/>
+            </w:r>
+            <w:r>
+              <w:rPr>
+                <w:noProof/>
+                <w:webHidden/>
+              </w:rPr>
+              <w:t>20</w:t>
+            </w:r>
+            <w:r>
+              <w:rPr>
+                <w:noProof/>
+                <w:webHidden/>
+              </w:rPr>
+              <w:fldChar w:fldCharType="end"/>
+            </w:r>
+          </w:hyperlink>
+        </w:p>
+        <w:p>
+          <w:pPr>
+            <w:pStyle w:val="41"/>
+            <w:tabs>
+              <w:tab w:val="right" w:leader="dot" w:pos="9911"/>
+            </w:tabs>
+            <w:rPr>
+              <w:noProof/>
+            </w:rPr>
+          </w:pPr>
+          <w:hyperlink w:anchor="_Toc324592555" w:history="1">
+            <w:r>
+              <w:rPr>
+                <w:rStyle w:val="a9"/>
+                <w:noProof/>
+                <w:lang w:val="ru-RU"/>
+              </w:rPr>
+              <w:t>2.4.1.3 SMC (State Machine Compiler)</w:t>
+            </w:r>
+            <w:r>
+              <w:rPr>
+                <w:noProof/>
+                <w:webHidden/>
+              </w:rPr>
+              <w:tab/>
+            </w:r>
+            <w:r>
+              <w:rPr>
+                <w:noProof/>
+                <w:webHidden/>
+              </w:rPr>
+              <w:fldChar w:fldCharType="begin"/>
+            </w:r>
+            <w:r>
+              <w:rPr>
+                <w:noProof/>
+                <w:webHidden/>
+              </w:rPr>
+              <w:instrText xml:space="preserve"> PAGEREF _Toc324592555 \h </w:instrText>
+            </w:r>
+            <w:r>
+              <w:rPr>
+                <w:noProof/>
+                <w:webHidden/>
+              </w:rPr>
+            </w:r>
+            <w:r>
+              <w:rPr>
+                <w:noProof/>
+                <w:webHidden/>
+              </w:rPr>
+              <w:fldChar w:fldCharType="separate"/>
+            </w:r>
+            <w:r>
+              <w:rPr>
+                <w:noProof/>
+                <w:webHidden/>
+              </w:rPr>
+              <w:t>20</w:t>
+            </w:r>
+            <w:r>
+              <w:rPr>
+                <w:noProof/>
+                <w:webHidden/>
+              </w:rPr>
+              <w:fldChar w:fldCharType="end"/>
+            </w:r>
+          </w:hyperlink>
+        </w:p>
+        <w:p>
+          <w:pPr>
+            <w:pStyle w:val="41"/>
+            <w:tabs>
+              <w:tab w:val="right" w:leader="dot" w:pos="9911"/>
+            </w:tabs>
+            <w:rPr>
+              <w:noProof/>
+            </w:rPr>
+          </w:pPr>
+          <w:hyperlink w:anchor="_Toc324592556" w:history="1">
+            <w:r>
+              <w:rPr>
+                <w:rStyle w:val="a9"/>
+                <w:noProof/>
+                <w:lang w:val="ru-RU"/>
+              </w:rPr>
+              <w:t>2.4.1.4 State Machine</w:t>
+            </w:r>
+            <w:r>
+              <w:rPr>
+                <w:noProof/>
+                <w:webHidden/>
+              </w:rPr>
+              <w:tab/>
+            </w:r>
+            <w:r>
+              <w:rPr>
+                <w:noProof/>
+                <w:webHidden/>
+              </w:rPr>
+              <w:fldChar w:fldCharType="begin"/>
+            </w:r>
+            <w:r>
+              <w:rPr>
+                <w:noProof/>
+                <w:webHidden/>
+              </w:rPr>
+              <w:instrText xml:space="preserve"> PAGEREF _Toc324592556 \h </w:instrText>
+            </w:r>
+            <w:r>
+              <w:rPr>
+                <w:noProof/>
+                <w:webHidden/>
+              </w:rPr>
+            </w:r>
+            <w:r>
+              <w:rPr>
+                <w:noProof/>
+                <w:webHidden/>
+              </w:rPr>
+              <w:fldChar w:fldCharType="separate"/>
+            </w:r>
+            <w:r>
+              <w:rPr>
+                <w:noProof/>
+                <w:webHidden/>
+              </w:rPr>
+              <w:t>21</w:t>
+            </w:r>
+            <w:r>
+              <w:rPr>
+                <w:noProof/>
+                <w:webHidden/>
+              </w:rPr>
+              <w:fldChar w:fldCharType="end"/>
+            </w:r>
+          </w:hyperlink>
+        </w:p>
+        <w:p>
+          <w:pPr>
+            <w:pStyle w:val="41"/>
+            <w:tabs>
+              <w:tab w:val="right" w:leader="dot" w:pos="9911"/>
+            </w:tabs>
+            <w:rPr>
+              <w:noProof/>
+            </w:rPr>
+          </w:pPr>
+          <w:hyperlink w:anchor="_Toc324592557" w:history="1">
+            <w:r>
+              <w:rPr>
+                <w:rStyle w:val="a9"/>
+                <w:noProof/>
+                <w:lang w:val="ru-RU"/>
+              </w:rPr>
+              <w:t>2.4.1.5 ТАВР</w:t>
+            </w:r>
+            <w:r>
+              <w:rPr>
+                <w:noProof/>
+                <w:webHidden/>
+              </w:rPr>
+              <w:tab/>
+            </w:r>
+            <w:r>
+              <w:rPr>
+                <w:noProof/>
+                <w:webHidden/>
+              </w:rPr>
+              <w:fldChar w:fldCharType="begin"/>
+            </w:r>
+            <w:r>
+              <w:rPr>
+                <w:noProof/>
+                <w:webHidden/>
+              </w:rPr>
+              <w:instrText xml:space="preserve"> PAGEREF _Toc324592557 \h </w:instrText>
+            </w:r>
+            <w:r>
+              <w:rPr>
+                <w:noProof/>
+                <w:webHidden/>
+              </w:rPr>
+            </w:r>
+            <w:r>
+              <w:rPr>
+                <w:noProof/>
+                <w:webHidden/>
+              </w:rPr>
+              <w:fldChar w:fldCharType="separate"/>
+            </w:r>
+            <w:r>
+              <w:rPr>
+                <w:noProof/>
+                <w:webHidden/>
+              </w:rPr>
+              <w:t>21</w:t>
+            </w:r>
+            <w:r>
+              <w:rPr>
+                <w:noProof/>
+                <w:webHidden/>
+              </w:rPr>
+              <w:fldChar w:fldCharType="end"/>
+            </w:r>
+          </w:hyperlink>
+        </w:p>
+        <w:p>
+          <w:pPr>
+            <w:pStyle w:val="41"/>
+            <w:tabs>
+              <w:tab w:val="right" w:leader="dot" w:pos="9911"/>
+            </w:tabs>
+            <w:rPr>
+              <w:noProof/>
+            </w:rPr>
+          </w:pPr>
+          <w:hyperlink w:anchor="_Toc324592558" w:history="1">
+            <w:r>
+              <w:rPr>
+                <w:rStyle w:val="a9"/>
+                <w:noProof/>
+                <w:lang w:val="ru-RU"/>
+              </w:rPr>
+              <w:t xml:space="preserve">2.4.1.6 Ruby с использованием библиотеки </w:t>
+            </w:r>
+            <w:r>
+              <w:rPr>
+                <w:rStyle w:val="a9"/>
+                <w:i/>
+                <w:noProof/>
+                <w:lang w:val="ru-RU"/>
+              </w:rPr>
+              <w:t>ST</w:t>
+            </w:r>
+            <w:r>
+              <w:rPr>
+                <w:rStyle w:val="a9"/>
+                <w:i/>
+                <w:noProof/>
+                <w:lang w:val="ru-RU"/>
+              </w:rPr>
+              <w:t>R</w:t>
+            </w:r>
+            <w:r>
+              <w:rPr>
+                <w:rStyle w:val="a9"/>
+                <w:i/>
+                <w:noProof/>
+                <w:lang w:val="ru-RU"/>
+              </w:rPr>
+              <w:t>OBE</w:t>
+            </w:r>
+            <w:r>
+              <w:rPr>
+                <w:noProof/>
+                <w:webHidden/>
+              </w:rPr>
+              <w:tab/>
+            </w:r>
+            <w:r>
+              <w:rPr>
+                <w:noProof/>
+                <w:webHidden/>
+              </w:rPr>
+              <w:fldChar w:fldCharType="begin"/>
+            </w:r>
+            <w:r>
+              <w:rPr>
+                <w:noProof/>
+                <w:webHidden/>
+              </w:rPr>
+              <w:instrText xml:space="preserve"> PAGEREF _Toc324592558 \h </w:instrText>
+            </w:r>
+            <w:r>
+              <w:rPr>
+                <w:noProof/>
+                <w:webHidden/>
+              </w:rPr>
+            </w:r>
+            <w:r>
+              <w:rPr>
+                <w:noProof/>
+                <w:webHidden/>
+              </w:rPr>
+              <w:fldChar w:fldCharType="separate"/>
+            </w:r>
+            <w:r>
+              <w:rPr>
+                <w:noProof/>
+                <w:webHidden/>
+              </w:rPr>
+              <w:t>21</w:t>
+            </w:r>
+            <w:r>
+              <w:rPr>
+                <w:noProof/>
+                <w:webHidden/>
+              </w:rPr>
+              <w:fldChar w:fldCharType="end"/>
+            </w:r>
+          </w:hyperlink>
+        </w:p>
+        <w:p>
+          <w:pPr>
+            <w:pStyle w:val="41"/>
+            <w:tabs>
+              <w:tab w:val="right" w:leader="dot" w:pos="9911"/>
+            </w:tabs>
+            <w:rPr>
+              <w:noProof/>
+            </w:rPr>
+          </w:pPr>
+          <w:hyperlink w:anchor="_Toc324592559" w:history="1">
+            <w:r>
+              <w:rPr>
+                <w:rStyle w:val="a9"/>
+                <w:noProof/>
+              </w:rPr>
+              <w:t>2.4.1.7 JetBrains Meta Programming System (MPS)</w:t>
+            </w:r>
+            <w:r>
+              <w:rPr>
+                <w:noProof/>
+                <w:webHidden/>
+              </w:rPr>
+              <w:tab/>
+            </w:r>
+            <w:r>
+              <w:rPr>
+                <w:noProof/>
+                <w:webHidden/>
+              </w:rPr>
+              <w:fldChar w:fldCharType="begin"/>
+            </w:r>
+            <w:r>
+              <w:rPr>
+                <w:noProof/>
+                <w:webHidden/>
+              </w:rPr>
+              <w:instrText xml:space="preserve"> PAGEREF _Toc324592559 \h </w:instrText>
+            </w:r>
+            <w:r>
+              <w:rPr>
+                <w:noProof/>
+                <w:webHidden/>
+              </w:rPr>
+            </w:r>
+            <w:r>
+              <w:rPr>
+                <w:noProof/>
+                <w:webHidden/>
+              </w:rPr>
+              <w:fldChar w:fldCharType="separate"/>
+            </w:r>
+            <w:r>
+              <w:rPr>
+                <w:noProof/>
+                <w:webHidden/>
+              </w:rPr>
+              <w:t>22</w:t>
+            </w:r>
+            <w:r>
+              <w:rPr>
+                <w:noProof/>
+                <w:webHidden/>
+              </w:rPr>
+              <w:fldChar w:fldCharType="end"/>
+            </w:r>
+          </w:hyperlink>
+        </w:p>
+        <w:p>
+          <w:pPr>
+            <w:pStyle w:val="41"/>
+            <w:tabs>
+              <w:tab w:val="right" w:leader="dot" w:pos="9911"/>
+            </w:tabs>
+            <w:rPr>
+              <w:noProof/>
+            </w:rPr>
+          </w:pPr>
+          <w:hyperlink w:anchor="_Toc324592560" w:history="1">
+            <w:r>
+              <w:rPr>
+                <w:rStyle w:val="a9"/>
+                <w:noProof/>
+                <w:lang w:val="ru-RU"/>
+              </w:rPr>
+              <w:t>2.4.1.8 UniMod</w:t>
+            </w:r>
+            <w:r>
+              <w:rPr>
+                <w:noProof/>
+                <w:webHidden/>
+              </w:rPr>
+              <w:tab/>
+            </w:r>
+            <w:r>
+              <w:rPr>
+                <w:noProof/>
+                <w:webHidden/>
+              </w:rPr>
+              <w:fldChar w:fldCharType="begin"/>
+            </w:r>
+            <w:r>
+              <w:rPr>
+                <w:noProof/>
+                <w:webHidden/>
+              </w:rPr>
+              <w:instrText xml:space="preserve"> PAGEREF _Toc324592560 \h </w:instrText>
+            </w:r>
+            <w:r>
+              <w:rPr>
+                <w:noProof/>
+                <w:webHidden/>
+              </w:rPr>
+            </w:r>
+            <w:r>
+              <w:rPr>
+                <w:noProof/>
+                <w:webHidden/>
+              </w:rPr>
+              <w:fldChar w:fldCharType="separate"/>
+            </w:r>
+            <w:r>
+              <w:rPr>
+                <w:noProof/>
+                <w:webHidden/>
+              </w:rPr>
+              <w:t>23</w:t>
             </w:r>
             <w:r>
               <w:rPr>
@@ -1135,7 +1727,7 @@
               <w:lang w:val="ru-RU" w:eastAsia="ru-RU"/>
             </w:rPr>
           </w:pPr>
-          <w:hyperlink w:anchor="_Toc324515996" w:history="1">
+          <w:hyperlink w:anchor="_Toc324592561" w:history="1">
             <w:r>
               <w:rPr>
                 <w:rStyle w:val="a9"/>
@@ -1163,7 +1755,7 @@
                 <w:noProof/>
                 <w:webHidden/>
               </w:rPr>
-              <w:instrText xml:space="preserve"> PAGEREF _Toc324515996 \h </w:instrText>
+              <w:instrText xml:space="preserve"> PAGEREF _Toc324592561 \h </w:instrText>
             </w:r>
             <w:r>
               <w:rPr>
@@ -1207,7 +1799,7 @@
               <w:lang w:val="ru-RU" w:eastAsia="ru-RU"/>
             </w:rPr>
           </w:pPr>
-          <w:hyperlink w:anchor="_Toc324515997" w:history="1">
+          <w:hyperlink w:anchor="_Toc324592562" w:history="1">
             <w:r>
               <w:rPr>
                 <w:rStyle w:val="a9"/>
@@ -1235,7 +1827,7 @@
                 <w:noProof/>
                 <w:webHidden/>
               </w:rPr>
-              <w:instrText xml:space="preserve"> PAGEREF _Toc324515997 \h </w:instrText>
+              <w:instrText xml:space="preserve"> PAGEREF _Toc324592562 \h </w:instrText>
             </w:r>
             <w:r>
               <w:rPr>
@@ -1279,7 +1871,7 @@
               <w:lang w:val="ru-RU" w:eastAsia="ru-RU"/>
             </w:rPr>
           </w:pPr>
-          <w:hyperlink w:anchor="_Toc324515998" w:history="1">
+          <w:hyperlink w:anchor="_Toc324592563" w:history="1">
             <w:r>
               <w:rPr>
                 <w:rStyle w:val="a9"/>
@@ -1329,7 +1921,7 @@
                 <w:noProof/>
                 <w:webHidden/>
               </w:rPr>
-              <w:instrText xml:space="preserve"> PAGEREF _Toc324515998 \h </w:instrText>
+              <w:instrText xml:space="preserve"> PAGEREF _Toc324592563 \h </w:instrText>
             </w:r>
             <w:r>
               <w:rPr>
@@ -1373,7 +1965,7 @@
               <w:lang w:val="ru-RU" w:eastAsia="ru-RU"/>
             </w:rPr>
           </w:pPr>
-          <w:hyperlink w:anchor="_Toc324515999" w:history="1">
+          <w:hyperlink w:anchor="_Toc324592564" w:history="1">
             <w:r>
               <w:rPr>
                 <w:rStyle w:val="a9"/>
@@ -1408,7 +2000,7 @@
                 <w:noProof/>
                 <w:webHidden/>
               </w:rPr>
-              <w:instrText xml:space="preserve"> PAGEREF _Toc324515999 \h </w:instrText>
+              <w:instrText xml:space="preserve"> PAGEREF _Toc324592564 \h </w:instrText>
             </w:r>
             <w:r>
               <w:rPr>
@@ -1428,7 +2020,7 @@
                 <w:noProof/>
                 <w:webHidden/>
               </w:rPr>
-              <w:t>25</w:t>
+              <w:t>26</w:t>
             </w:r>
             <w:r>
               <w:rPr>
@@ -1452,14 +2044,14 @@
               <w:lang w:val="ru-RU" w:eastAsia="ru-RU"/>
             </w:rPr>
           </w:pPr>
-          <w:hyperlink w:anchor="_Toc324516000" w:history="1">
+          <w:hyperlink w:anchor="_Toc324592565" w:history="1">
             <w:r>
               <w:rPr>
                 <w:rStyle w:val="a9"/>
                 <w:noProof/>
                 <w:lang w:val="ru-RU"/>
               </w:rPr>
-              <w:t xml:space="preserve">2.7.1 Синтаксис языка </w:t>
+              <w:t xml:space="preserve">2.7.1 Язык </w:t>
             </w:r>
             <w:r>
               <w:rPr>
@@ -1487,7 +2079,7 @@
                 <w:noProof/>
                 <w:webHidden/>
               </w:rPr>
-              <w:instrText xml:space="preserve"> PAGEREF _Toc324516000 \h </w:instrText>
+              <w:instrText xml:space="preserve"> PAGEREF _Toc324592565 \h </w:instrText>
             </w:r>
             <w:r>
               <w:rPr>
@@ -1531,7 +2123,7 @@
               <w:lang w:val="ru-RU" w:eastAsia="ru-RU"/>
             </w:rPr>
           </w:pPr>
-          <w:hyperlink w:anchor="_Toc324516001" w:history="1">
+          <w:hyperlink w:anchor="_Toc324592566" w:history="1">
             <w:r>
               <w:rPr>
                 <w:rStyle w:val="a9"/>
@@ -1559,7 +2151,7 @@
                 <w:noProof/>
                 <w:webHidden/>
               </w:rPr>
-              <w:instrText xml:space="preserve"> PAGEREF _Toc324516001 \h </w:instrText>
+              <w:instrText xml:space="preserve"> PAGEREF _Toc324592566 \h </w:instrText>
             </w:r>
             <w:r>
               <w:rPr>
@@ -1603,7 +2195,7 @@
               <w:lang w:val="ru-RU" w:eastAsia="ru-RU"/>
             </w:rPr>
           </w:pPr>
-          <w:hyperlink w:anchor="_Toc324516002" w:history="1">
+          <w:hyperlink w:anchor="_Toc324592567" w:history="1">
             <w:r>
               <w:rPr>
                 <w:rStyle w:val="a9"/>
@@ -1638,7 +2230,7 @@
                 <w:noProof/>
                 <w:webHidden/>
               </w:rPr>
-              <w:instrText xml:space="preserve"> PAGEREF _Toc324516002 \h </w:instrText>
+              <w:instrText xml:space="preserve"> PAGEREF _Toc324592567 \h </w:instrText>
             </w:r>
             <w:r>
               <w:rPr>
@@ -1658,7 +2250,7 @@
                 <w:noProof/>
                 <w:webHidden/>
               </w:rPr>
-              <w:t>29</w:t>
+              <w:t>30</w:t>
             </w:r>
             <w:r>
               <w:rPr>
@@ -1682,7 +2274,7 @@
               <w:lang w:val="ru-RU" w:eastAsia="ru-RU"/>
             </w:rPr>
           </w:pPr>
-          <w:hyperlink w:anchor="_Toc324516003" w:history="1">
+          <w:hyperlink w:anchor="_Toc324592568" w:history="1">
             <w:r>
               <w:rPr>
                 <w:rStyle w:val="a9"/>
@@ -1710,7 +2302,7 @@
                 <w:noProof/>
                 <w:webHidden/>
               </w:rPr>
-              <w:instrText xml:space="preserve"> PAGEREF _Toc324516003 \h </w:instrText>
+              <w:instrText xml:space="preserve"> PAGEREF _Toc324592568 \h </w:instrText>
             </w:r>
             <w:r>
               <w:rPr>
@@ -1754,7 +2346,7 @@
               <w:lang w:val="ru-RU" w:eastAsia="ru-RU"/>
             </w:rPr>
           </w:pPr>
-          <w:hyperlink w:anchor="_Toc324516004" w:history="1">
+          <w:hyperlink w:anchor="_Toc324592569" w:history="1">
             <w:r>
               <w:rPr>
                 <w:rStyle w:val="a9"/>
@@ -1782,7 +2374,7 @@
                 <w:noProof/>
                 <w:webHidden/>
               </w:rPr>
-              <w:instrText xml:space="preserve"> PAGEREF _Toc324516004 \h </w:instrText>
+              <w:instrText xml:space="preserve"> PAGEREF _Toc324592569 \h </w:instrText>
             </w:r>
             <w:r>
               <w:rPr>
@@ -1802,7 +2394,7 @@
                 <w:noProof/>
                 <w:webHidden/>
               </w:rPr>
-              <w:t>31</w:t>
+              <w:t>32</w:t>
             </w:r>
             <w:r>
               <w:rPr>
@@ -1826,7 +2418,7 @@
               <w:lang w:val="ru-RU" w:eastAsia="ru-RU"/>
             </w:rPr>
           </w:pPr>
-          <w:hyperlink w:anchor="_Toc324516005" w:history="1">
+          <w:hyperlink w:anchor="_Toc324592570" w:history="1">
             <w:r>
               <w:rPr>
                 <w:rStyle w:val="a9"/>
@@ -1854,7 +2446,7 @@
                 <w:noProof/>
                 <w:webHidden/>
               </w:rPr>
-              <w:instrText xml:space="preserve"> PAGEREF _Toc324516005 \h </w:instrText>
+              <w:instrText xml:space="preserve"> PAGEREF _Toc324592570 \h </w:instrText>
             </w:r>
             <w:r>
               <w:rPr>
@@ -1898,7 +2490,7 @@
               <w:lang w:val="ru-RU" w:eastAsia="ru-RU"/>
             </w:rPr>
           </w:pPr>
-          <w:hyperlink w:anchor="_Toc324516006" w:history="1">
+          <w:hyperlink w:anchor="_Toc324592571" w:history="1">
             <w:r>
               <w:rPr>
                 <w:rStyle w:val="a9"/>
@@ -1926,7 +2518,7 @@
                 <w:noProof/>
                 <w:webHidden/>
               </w:rPr>
-              <w:instrText xml:space="preserve"> PAGEREF _Toc324516006 \h </w:instrText>
+              <w:instrText xml:space="preserve"> PAGEREF _Toc324592571 \h </w:instrText>
             </w:r>
             <w:r>
               <w:rPr>
@@ -1970,7 +2562,7 @@
               <w:lang w:val="ru-RU" w:eastAsia="ru-RU"/>
             </w:rPr>
           </w:pPr>
-          <w:hyperlink w:anchor="_Toc324516007" w:history="1">
+          <w:hyperlink w:anchor="_Toc324592572" w:history="1">
             <w:r>
               <w:rPr>
                 <w:rStyle w:val="a9"/>
@@ -1998,7 +2590,7 @@
                 <w:noProof/>
                 <w:webHidden/>
               </w:rPr>
-              <w:instrText xml:space="preserve"> PAGEREF _Toc324516007 \h </w:instrText>
+              <w:instrText xml:space="preserve"> PAGEREF _Toc324592572 \h </w:instrText>
             </w:r>
             <w:r>
               <w:rPr>
@@ -2042,7 +2634,7 @@
               <w:lang w:val="ru-RU" w:eastAsia="ru-RU"/>
             </w:rPr>
           </w:pPr>
-          <w:hyperlink w:anchor="_Toc324516008" w:history="1">
+          <w:hyperlink w:anchor="_Toc324592573" w:history="1">
             <w:r>
               <w:rPr>
                 <w:rStyle w:val="a9"/>
@@ -2070,7 +2662,7 @@
                 <w:noProof/>
                 <w:webHidden/>
               </w:rPr>
-              <w:instrText xml:space="preserve"> PAGEREF _Toc324516008 \h </w:instrText>
+              <w:instrText xml:space="preserve"> PAGEREF _Toc324592573 \h </w:instrText>
             </w:r>
             <w:r>
               <w:rPr>
@@ -2114,7 +2706,7 @@
               <w:lang w:val="ru-RU" w:eastAsia="ru-RU"/>
             </w:rPr>
           </w:pPr>
-          <w:hyperlink w:anchor="_Toc324516009" w:history="1">
+          <w:hyperlink w:anchor="_Toc324592574" w:history="1">
             <w:r>
               <w:rPr>
                 <w:rStyle w:val="a9"/>
@@ -2142,7 +2734,7 @@
                 <w:noProof/>
                 <w:webHidden/>
               </w:rPr>
-              <w:instrText xml:space="preserve"> PAGEREF _Toc324516009 \h </w:instrText>
+              <w:instrText xml:space="preserve"> PAGEREF _Toc324592574 \h </w:instrText>
             </w:r>
             <w:r>
               <w:rPr>
@@ -2186,7 +2778,7 @@
               <w:lang w:val="ru-RU" w:eastAsia="ru-RU"/>
             </w:rPr>
           </w:pPr>
-          <w:hyperlink w:anchor="_Toc324516010" w:history="1">
+          <w:hyperlink w:anchor="_Toc324592575" w:history="1">
             <w:r>
               <w:rPr>
                 <w:rStyle w:val="a9"/>
@@ -2214,7 +2806,7 @@
                 <w:noProof/>
                 <w:webHidden/>
               </w:rPr>
-              <w:instrText xml:space="preserve"> PAGEREF _Toc324516010 \h </w:instrText>
+              <w:instrText xml:space="preserve"> PAGEREF _Toc324592575 \h </w:instrText>
             </w:r>
             <w:r>
               <w:rPr>
@@ -2258,7 +2850,7 @@
               <w:lang w:val="ru-RU" w:eastAsia="ru-RU"/>
             </w:rPr>
           </w:pPr>
-          <w:hyperlink w:anchor="_Toc324516011" w:history="1">
+          <w:hyperlink w:anchor="_Toc324592576" w:history="1">
             <w:r>
               <w:rPr>
                 <w:rStyle w:val="a9"/>
@@ -2286,7 +2878,7 @@
                 <w:noProof/>
                 <w:webHidden/>
               </w:rPr>
-              <w:instrText xml:space="preserve"> PAGEREF _Toc324516011 \h </w:instrText>
+              <w:instrText xml:space="preserve"> PAGEREF _Toc324592576 \h </w:instrText>
             </w:r>
             <w:r>
               <w:rPr>
@@ -2330,7 +2922,7 @@
               <w:lang w:val="ru-RU" w:eastAsia="ru-RU"/>
             </w:rPr>
           </w:pPr>
-          <w:hyperlink w:anchor="_Toc324516012" w:history="1">
+          <w:hyperlink w:anchor="_Toc324592577" w:history="1">
             <w:r>
               <w:rPr>
                 <w:rStyle w:val="a9"/>
@@ -2358,7 +2950,7 @@
                 <w:noProof/>
                 <w:webHidden/>
               </w:rPr>
-              <w:instrText xml:space="preserve"> PAGEREF _Toc324516012 \h </w:instrText>
+              <w:instrText xml:space="preserve"> PAGEREF _Toc324592577 \h </w:instrText>
             </w:r>
             <w:r>
               <w:rPr>
@@ -2390,11 +2982,10 @@
           </w:hyperlink>
         </w:p>
         <w:p>
+          <w:pPr>
+            <w:ind w:firstLine="0"/>
+          </w:pPr>
           <w:r>
-            <w:rPr>
-              <w:b/>
-              <w:bCs/>
-            </w:rPr>
             <w:fldChar w:fldCharType="end"/>
           </w:r>
         </w:p>
@@ -2424,7 +3015,7 @@
           <w:lang w:val="ru-RU"/>
         </w:rPr>
       </w:pPr>
-      <w:bookmarkStart w:id="0" w:name="_Toc324515981"/>
+      <w:bookmarkStart w:id="0" w:name="_Toc324592538"/>
       <w:r>
         <w:rPr>
           <w:lang w:val="ru-RU"/>
@@ -2573,7 +3164,7 @@
           <w:lang w:val="ru-RU"/>
         </w:rPr>
       </w:pPr>
-      <w:bookmarkStart w:id="1" w:name="_Toc324515982"/>
+      <w:bookmarkStart w:id="1" w:name="_Toc324592539"/>
       <w:r>
         <w:rPr>
           <w:lang w:val="ru-RU"/>
@@ -2612,7 +3203,7 @@
           <w:lang w:val="ru-RU"/>
         </w:rPr>
       </w:pPr>
-      <w:bookmarkStart w:id="2" w:name="_Toc324515983"/>
+      <w:bookmarkStart w:id="2" w:name="_Toc324592540"/>
       <w:r>
         <w:rPr>
           <w:lang w:val="ru-RU"/>
@@ -3440,7 +4031,7 @@
           <w:lang w:val="ru-RU"/>
         </w:rPr>
       </w:pPr>
-      <w:bookmarkStart w:id="3" w:name="_Toc324515984"/>
+      <w:bookmarkStart w:id="3" w:name="_Toc324592541"/>
       <w:r>
         <w:rPr>
           <w:lang w:val="ru-RU"/>
@@ -3589,7 +4180,7 @@
           <w:lang w:val="ru-RU"/>
         </w:rPr>
       </w:pPr>
-      <w:bookmarkStart w:id="4" w:name="_Toc324515985"/>
+      <w:bookmarkStart w:id="4" w:name="_Toc324592542"/>
       <w:r>
         <w:rPr>
           <w:lang w:val="ru-RU"/>
@@ -6099,7 +6690,7 @@
           <w:lang w:val="ru-RU"/>
         </w:rPr>
       </w:pPr>
-      <w:bookmarkStart w:id="5" w:name="_Toc324515986"/>
+      <w:bookmarkStart w:id="5" w:name="_Toc324592543"/>
       <w:r>
         <w:rPr>
           <w:lang w:val="ru-RU"/>
@@ -6634,7 +7225,7 @@
           <w:lang w:val="ru-RU"/>
         </w:rPr>
       </w:pPr>
-      <w:bookmarkStart w:id="6" w:name="_Toc324515987"/>
+      <w:bookmarkStart w:id="6" w:name="_Toc324592544"/>
       <w:r>
         <w:rPr>
           <w:lang w:val="ru-RU"/>
@@ -6890,7 +7481,7 @@
           <w:lang w:val="ru-RU"/>
         </w:rPr>
       </w:pPr>
-      <w:bookmarkStart w:id="7" w:name="_Toc324515988"/>
+      <w:bookmarkStart w:id="7" w:name="_Toc324592545"/>
       <w:r>
         <w:rPr>
           <w:lang w:val="ru-RU"/>
@@ -7618,7 +8209,7 @@
           <w:lang w:val="ru-RU"/>
         </w:rPr>
       </w:pPr>
-      <w:bookmarkStart w:id="8" w:name="_Toc324515989"/>
+      <w:bookmarkStart w:id="8" w:name="_Toc324592546"/>
       <w:r>
         <w:rPr>
           <w:lang w:val="ru-RU"/>
@@ -7763,7 +8354,7 @@
           <w:lang w:val="ru-RU"/>
         </w:rPr>
       </w:pPr>
-      <w:bookmarkStart w:id="9" w:name="_Toc324515990"/>
+      <w:bookmarkStart w:id="9" w:name="_Toc324592547"/>
       <w:r>
         <w:rPr>
           <w:lang w:val="ru-RU"/>
@@ -7780,7 +8371,7 @@
           <w:lang w:val="ru-RU"/>
         </w:rPr>
       </w:pPr>
-      <w:bookmarkStart w:id="10" w:name="_Toc324515991"/>
+      <w:bookmarkStart w:id="10" w:name="_Toc324592548"/>
       <w:r>
         <w:rPr>
           <w:lang w:val="ru-RU"/>
@@ -7834,7 +8425,7 @@
           <w:lang w:val="ru-RU" w:eastAsia="ru-RU"/>
         </w:rPr>
         <w:drawing>
-          <wp:anchor distT="0" distB="0" distL="114300" distR="114300" simplePos="0" relativeHeight="251662336" behindDoc="1" locked="0" layoutInCell="1" allowOverlap="1" wp14:anchorId="20E09F9F" wp14:editId="64584E0F">
+          <wp:anchor distT="0" distB="0" distL="114300" distR="114300" simplePos="0" relativeHeight="251662336" behindDoc="1" locked="0" layoutInCell="1" allowOverlap="1" wp14:anchorId="002C07A6" wp14:editId="342E186A">
             <wp:simplePos x="0" y="0"/>
             <wp:positionH relativeFrom="column">
               <wp:posOffset>289560</wp:posOffset>
@@ -8122,7 +8713,7 @@
           <w:lang w:val="ru-RU"/>
         </w:rPr>
       </w:pPr>
-      <w:bookmarkStart w:id="11" w:name="_Toc324515992"/>
+      <w:bookmarkStart w:id="11" w:name="_Toc324592549"/>
       <w:r>
         <w:rPr>
           <w:lang w:val="ru-RU"/>
@@ -8321,7 +8912,7 @@
           <w:lang w:val="ru-RU"/>
         </w:rPr>
       </w:pPr>
-      <w:bookmarkStart w:id="12" w:name="_Toc324515993"/>
+      <w:bookmarkStart w:id="12" w:name="_Toc324592550"/>
       <w:r>
         <w:rPr>
           <w:lang w:val="ru-RU"/>
@@ -9204,7 +9795,7 @@
           <w:lang w:val="ru-RU"/>
         </w:rPr>
       </w:pPr>
-      <w:bookmarkStart w:id="13" w:name="_Toc324515994"/>
+      <w:bookmarkStart w:id="13" w:name="_Toc324592551"/>
       <w:r>
         <w:rPr>
           <w:lang w:val="ru-RU"/>
@@ -9316,7 +9907,7 @@
           <w:lang w:val="ru-RU"/>
         </w:rPr>
       </w:pPr>
-      <w:bookmarkStart w:id="14" w:name="_Toc324515995"/>
+      <w:bookmarkStart w:id="14" w:name="_Toc324592552"/>
       <w:r>
         <w:rPr>
           <w:lang w:val="ru-RU"/>
@@ -9402,6 +9993,7 @@
           <w:lang w:val="ru-RU"/>
         </w:rPr>
       </w:pPr>
+      <w:bookmarkStart w:id="15" w:name="_Toc324592553"/>
       <w:r>
         <w:rPr>
           <w:lang w:val="ru-RU"/>
@@ -9412,6 +10004,7 @@
       <w:r>
         <w:t>AsmL</w:t>
       </w:r>
+      <w:bookmarkEnd w:id="15"/>
       <w:proofErr w:type="spellEnd"/>
     </w:p>
     <w:p>
@@ -9588,6 +10181,7 @@
           <w:lang w:val="ru-RU"/>
         </w:rPr>
       </w:pPr>
+      <w:bookmarkStart w:id="16" w:name="_Toc324592554"/>
       <w:r>
         <w:rPr>
           <w:lang w:val="ru-RU"/>
@@ -9598,6 +10192,7 @@
       <w:r>
         <w:t>FSMGenerator</w:t>
       </w:r>
+      <w:bookmarkEnd w:id="16"/>
       <w:proofErr w:type="spellEnd"/>
     </w:p>
     <w:p>
@@ -9783,6 +10378,7 @@
           <w:lang w:val="ru-RU"/>
         </w:rPr>
       </w:pPr>
+      <w:bookmarkStart w:id="17" w:name="_Toc324592555"/>
       <w:r>
         <w:rPr>
           <w:lang w:val="ru-RU"/>
@@ -9821,6 +10417,7 @@
         </w:rPr>
         <w:t>)</w:t>
       </w:r>
+      <w:bookmarkEnd w:id="17"/>
     </w:p>
     <w:p>
       <w:pPr>
@@ -10058,6 +10655,7 @@
           <w:lang w:val="ru-RU"/>
         </w:rPr>
       </w:pPr>
+      <w:bookmarkStart w:id="18" w:name="_Toc324592556"/>
       <w:r>
         <w:rPr>
           <w:lang w:val="ru-RU"/>
@@ -10076,6 +10674,7 @@
         </w:rPr>
         <w:t>State Machine</w:t>
       </w:r>
+      <w:bookmarkEnd w:id="18"/>
     </w:p>
     <w:p>
       <w:pPr>
@@ -10276,6 +10875,7 @@
           <w:lang w:val="ru-RU"/>
         </w:rPr>
       </w:pPr>
+      <w:bookmarkStart w:id="19" w:name="_Toc324592557"/>
       <w:r>
         <w:rPr>
           <w:lang w:val="ru-RU"/>
@@ -10288,6 +10888,7 @@
         </w:rPr>
         <w:t>ТАВР</w:t>
       </w:r>
+      <w:bookmarkEnd w:id="19"/>
     </w:p>
     <w:p>
       <w:pPr>
@@ -10523,6 +11124,7 @@
           <w:lang w:val="ru-RU"/>
         </w:rPr>
       </w:pPr>
+      <w:bookmarkStart w:id="20" w:name="_Toc324592558"/>
       <w:r>
         <w:rPr>
           <w:lang w:val="ru-RU"/>
@@ -10541,13 +11143,15 @@
         </w:rPr>
         <w:t xml:space="preserve">с использованием библиотеки </w:t>
       </w:r>
-      <w:r>
-        <w:rPr>
-          <w:i/>
+      <w:bookmarkStart w:id="21" w:name="_GoBack"/>
+      <w:r>
+        <w:rPr>
           <w:lang w:val="ru-RU"/>
         </w:rPr>
         <w:t>STROBE</w:t>
       </w:r>
+      <w:bookmarkEnd w:id="20"/>
+      <w:bookmarkEnd w:id="21"/>
     </w:p>
     <w:p>
       <w:pPr>
@@ -10797,6 +11401,7 @@
       <w:pPr>
         <w:pStyle w:val="4"/>
       </w:pPr>
+      <w:bookmarkStart w:id="22" w:name="_Toc324592559"/>
       <w:r>
         <w:t>2.4.1.</w:t>
       </w:r>
@@ -10811,6 +11416,7 @@
       <w:r>
         <w:t xml:space="preserve"> Meta Programming System (MPS)</w:t>
       </w:r>
+      <w:bookmarkEnd w:id="22"/>
     </w:p>
     <w:p>
       <w:pPr>
@@ -11039,6 +11645,7 @@
           <w:lang w:val="ru-RU"/>
         </w:rPr>
       </w:pPr>
+      <w:bookmarkStart w:id="23" w:name="_Toc324592560"/>
       <w:r>
         <w:rPr>
           <w:lang w:val="ru-RU"/>
@@ -11052,6 +11659,7 @@
         </w:rPr>
         <w:t>UniMod</w:t>
       </w:r>
+      <w:bookmarkEnd w:id="23"/>
       <w:proofErr w:type="spellEnd"/>
     </w:p>
     <w:p>
@@ -11138,14 +11746,14 @@
           <w:lang w:val="ru-RU"/>
         </w:rPr>
       </w:pPr>
-      <w:bookmarkStart w:id="15" w:name="_Toc324515996"/>
+      <w:bookmarkStart w:id="24" w:name="_Toc324592561"/>
       <w:r>
         <w:rPr>
           <w:lang w:val="ru-RU"/>
         </w:rPr>
         <w:t>2.4.2 Требования к языку описания модели прототипа</w:t>
       </w:r>
-      <w:bookmarkEnd w:id="15"/>
+      <w:bookmarkEnd w:id="24"/>
     </w:p>
     <w:p>
       <w:pPr>
@@ -11169,7 +11777,7 @@
           <w:lang w:val="ru-RU"/>
         </w:rPr>
       </w:pPr>
-      <w:bookmarkStart w:id="16" w:name="_Toc324515997"/>
+      <w:bookmarkStart w:id="25" w:name="_Toc324592562"/>
       <w:r>
         <w:rPr>
           <w:lang w:val="ru-RU"/>
@@ -11188,7 +11796,7 @@
         </w:rPr>
         <w:t xml:space="preserve"> Верификация модели прототипа</w:t>
       </w:r>
-      <w:bookmarkEnd w:id="16"/>
+      <w:bookmarkEnd w:id="25"/>
     </w:p>
     <w:p>
       <w:pPr>
@@ -11668,7 +12276,7 @@
           <w:lang w:val="ru-RU"/>
         </w:rPr>
       </w:pPr>
-      <w:bookmarkStart w:id="17" w:name="_Toc324515998"/>
+      <w:bookmarkStart w:id="26" w:name="_Toc324592563"/>
       <w:r>
         <w:rPr>
           <w:lang w:val="ru-RU"/>
@@ -11699,7 +12307,7 @@
       <w:r>
         <w:t>Checking</w:t>
       </w:r>
-      <w:bookmarkEnd w:id="17"/>
+      <w:bookmarkEnd w:id="26"/>
     </w:p>
     <w:p>
       <w:pPr>
@@ -12057,7 +12665,7 @@
           <w:lang w:val="ru-RU"/>
         </w:rPr>
       </w:pPr>
-      <w:bookmarkStart w:id="18" w:name="_Toc324515999"/>
+      <w:bookmarkStart w:id="27" w:name="_Toc324592564"/>
       <w:r>
         <w:rPr>
           <w:lang w:val="ru-RU"/>
@@ -12079,7 +12687,7 @@
       <w:r>
         <w:t>SPIN</w:t>
       </w:r>
-      <w:bookmarkEnd w:id="18"/>
+      <w:bookmarkEnd w:id="27"/>
     </w:p>
     <w:p>
       <w:pPr>
@@ -12672,7 +13280,7 @@
           <w:lang w:val="ru-RU"/>
         </w:rPr>
       </w:pPr>
-      <w:bookmarkStart w:id="19" w:name="_Toc324516000"/>
+      <w:bookmarkStart w:id="28" w:name="_Toc324592565"/>
       <w:r>
         <w:rPr>
           <w:lang w:val="ru-RU"/>
@@ -12689,13 +13297,19 @@
         <w:rPr>
           <w:lang w:val="ru-RU"/>
         </w:rPr>
-        <w:t xml:space="preserve">.1 Синтаксис языка </w:t>
+        <w:t xml:space="preserve">.1 </w:t>
+      </w:r>
+      <w:r>
+        <w:rPr>
+          <w:lang w:val="ru-RU"/>
+        </w:rPr>
+        <w:t xml:space="preserve">Язык </w:t>
       </w:r>
       <w:proofErr w:type="spellStart"/>
       <w:r>
         <w:t>Promela</w:t>
       </w:r>
-      <w:bookmarkEnd w:id="19"/>
+      <w:bookmarkEnd w:id="28"/>
       <w:proofErr w:type="spellEnd"/>
     </w:p>
     <w:p>
@@ -13644,7 +14258,7 @@
           <w:lang w:val="ru-RU"/>
         </w:rPr>
       </w:pPr>
-      <w:bookmarkStart w:id="20" w:name="_Toc324516001"/>
+      <w:bookmarkStart w:id="29" w:name="_Toc324592566"/>
       <w:r>
         <w:rPr>
           <w:lang w:val="ru-RU"/>
@@ -13682,7 +14296,7 @@
         </w:rPr>
         <w:t>Крипке</w:t>
       </w:r>
-      <w:bookmarkEnd w:id="20"/>
+      <w:bookmarkEnd w:id="29"/>
       <w:proofErr w:type="spellEnd"/>
     </w:p>
     <w:p>
@@ -15282,7 +15896,7 @@
           <w:lang w:val="ru-RU" w:eastAsia="ru-RU"/>
         </w:rPr>
         <w:drawing>
-          <wp:anchor distT="0" distB="0" distL="114300" distR="114300" simplePos="0" relativeHeight="251660288" behindDoc="1" locked="0" layoutInCell="1" allowOverlap="1" wp14:anchorId="2AB7713D" wp14:editId="5A7FF831">
+          <wp:anchor distT="0" distB="0" distL="114300" distR="114300" simplePos="0" relativeHeight="251660288" behindDoc="1" locked="0" layoutInCell="1" allowOverlap="1" wp14:anchorId="676B5B52" wp14:editId="1C9B4596">
             <wp:simplePos x="0" y="0"/>
             <wp:positionH relativeFrom="column">
               <wp:posOffset>1820545</wp:posOffset>
@@ -15535,7 +16149,7 @@
           <w:lang w:val="ru-RU"/>
         </w:rPr>
       </w:pPr>
-      <w:bookmarkStart w:id="21" w:name="_Toc324516002"/>
+      <w:bookmarkStart w:id="30" w:name="_Toc324592567"/>
       <w:r>
         <w:rPr>
           <w:lang w:val="ru-RU"/>
@@ -15578,7 +16192,7 @@
       <w:r>
         <w:t>LTL</w:t>
       </w:r>
-      <w:bookmarkEnd w:id="21"/>
+      <w:bookmarkEnd w:id="30"/>
     </w:p>
     <w:p>
       <w:pPr>
@@ -16553,7 +17167,7 @@
           <w:lang w:val="ru-RU"/>
         </w:rPr>
       </w:pPr>
-      <w:bookmarkStart w:id="22" w:name="_Toc324516003"/>
+      <w:bookmarkStart w:id="31" w:name="_Toc324592568"/>
       <w:r>
         <w:rPr>
           <w:lang w:val="ru-RU"/>
@@ -16585,7 +17199,7 @@
         </w:rPr>
         <w:t>Бюхи</w:t>
       </w:r>
-      <w:bookmarkEnd w:id="22"/>
+      <w:bookmarkEnd w:id="31"/>
       <w:proofErr w:type="spellEnd"/>
     </w:p>
     <w:p>
@@ -17754,7 +18368,7 @@
         </w:rPr>
         <w:lastRenderedPageBreak/>
         <w:drawing>
-          <wp:anchor distT="0" distB="0" distL="114300" distR="114300" simplePos="0" relativeHeight="251661312" behindDoc="1" locked="0" layoutInCell="1" allowOverlap="1" wp14:anchorId="18A2E5DC" wp14:editId="3C58DA86">
+          <wp:anchor distT="0" distB="0" distL="114300" distR="114300" simplePos="0" relativeHeight="251661312" behindDoc="1" locked="0" layoutInCell="1" allowOverlap="1" wp14:anchorId="0BC95B72" wp14:editId="46C5D09F">
             <wp:simplePos x="0" y="0"/>
             <wp:positionH relativeFrom="column">
               <wp:posOffset>1053465</wp:posOffset>
@@ -17963,125 +18577,131 @@
           <w:lang w:val="ru-RU"/>
         </w:rPr>
       </w:pPr>
-      <w:bookmarkStart w:id="23" w:name="_Toc324516004"/>
+      <w:bookmarkStart w:id="32" w:name="_Toc324592569"/>
       <w:r>
         <w:rPr>
           <w:lang w:val="ru-RU"/>
         </w:rPr>
         <w:t>2.8 Выводы</w:t>
       </w:r>
-      <w:bookmarkEnd w:id="23"/>
-    </w:p>
-    <w:p>
-      <w:pPr>
-        <w:rPr>
-          <w:lang w:val="ru-RU"/>
-        </w:rPr>
-      </w:pPr>
-      <w:r>
-        <w:rPr>
+      <w:bookmarkEnd w:id="32"/>
+    </w:p>
+    <w:p>
+      <w:pPr>
+        <w:rPr>
+          <w:lang w:val="ru-RU"/>
+        </w:rPr>
+      </w:pPr>
+      <w:r>
+        <w:rPr>
+          <w:i/>
           <w:lang w:val="ru-RU"/>
         </w:rPr>
         <w:t>Поскольку в качестве верификатора буде</w:t>
       </w:r>
       <w:r>
         <w:rPr>
+          <w:i/>
           <w:lang w:val="ru-RU"/>
         </w:rPr>
         <w:t>т</w:t>
       </w:r>
       <w:r>
         <w:rPr>
+          <w:i/>
           <w:lang w:val="ru-RU"/>
         </w:rPr>
         <w:t xml:space="preserve"> использовать</w:t>
       </w:r>
       <w:r>
         <w:rPr>
+          <w:i/>
           <w:lang w:val="ru-RU"/>
         </w:rPr>
         <w:t>ся инструмент</w:t>
       </w:r>
       <w:r>
         <w:rPr>
-          <w:lang w:val="ru-RU"/>
-        </w:rPr>
-        <w:t xml:space="preserve"> </w:t>
-      </w:r>
-      <w:r>
+          <w:i/>
+          <w:lang w:val="ru-RU"/>
+        </w:rPr>
+        <w:t xml:space="preserve"> </w:t>
+      </w:r>
+      <w:r>
+        <w:rPr>
+          <w:i/>
+        </w:rPr>
         <w:t>SPIN</w:t>
       </w:r>
       <w:r>
         <w:rPr>
+          <w:i/>
+          <w:lang w:val="ru-RU"/>
+        </w:rPr>
+        <w:t xml:space="preserve">, то соответственно в качестве автоматного языка для описания модели будет использован язык </w:t>
+      </w:r>
+      <w:proofErr w:type="spellStart"/>
+      <w:r>
+        <w:rPr>
+          <w:i/>
+        </w:rPr>
+        <w:t>Promela</w:t>
+      </w:r>
+      <w:proofErr w:type="spellEnd"/>
+      <w:r>
+        <w:rPr>
+          <w:lang w:val="ru-RU"/>
+        </w:rPr>
+        <w:t xml:space="preserve">. Верификатором </w:t>
+      </w:r>
+      <w:r>
+        <w:t>SPIN</w:t>
+      </w:r>
+      <w:r>
+        <w:rPr>
+          <w:lang w:val="ru-RU"/>
+        </w:rPr>
+        <w:t xml:space="preserve"> </w:t>
+      </w:r>
+      <w:r>
+        <w:rPr>
+          <w:lang w:val="ru-RU"/>
+        </w:rPr>
+        <w:t>на основе полученных входных данных будет составляться программа на языке</w:t>
+      </w:r>
+      <w:r>
+        <w:rPr>
+          <w:lang w:val="ru-RU"/>
+        </w:rPr>
+        <w:t xml:space="preserve"> </w:t>
+      </w:r>
+      <w:r>
+        <w:rPr>
+          <w:lang w:val="ru-RU"/>
+        </w:rPr>
+        <w:t xml:space="preserve">программирования </w:t>
+      </w:r>
+      <w:r>
+        <w:t>C</w:t>
+      </w:r>
+      <w:r>
+        <w:rPr>
           <w:lang w:val="ru-RU"/>
         </w:rPr>
         <w:t xml:space="preserve">, </w:t>
       </w:r>
-      <w:r>
-        <w:rPr>
-          <w:lang w:val="ru-RU"/>
-        </w:rPr>
-        <w:t xml:space="preserve">то соответственно в качестве автоматного языка для описания модели будет использован язык </w:t>
-      </w:r>
       <w:proofErr w:type="spellStart"/>
       <w:r>
-        <w:t>Promela</w:t>
+        <w:rPr>
+          <w:lang w:val="ru-RU"/>
+        </w:rPr>
+        <w:t>соотетствующая</w:t>
       </w:r>
       <w:proofErr w:type="spellEnd"/>
       <w:r>
         <w:rPr>
           <w:lang w:val="ru-RU"/>
         </w:rPr>
-        <w:t xml:space="preserve">. Верификатором </w:t>
-      </w:r>
-      <w:r>
-        <w:t>SPIN</w:t>
-      </w:r>
-      <w:r>
-        <w:rPr>
-          <w:lang w:val="ru-RU"/>
-        </w:rPr>
-        <w:t xml:space="preserve"> </w:t>
-      </w:r>
-      <w:r>
-        <w:rPr>
-          <w:lang w:val="ru-RU"/>
-        </w:rPr>
-        <w:t>на основе полученных входных данных будет составляться программа на языке</w:t>
-      </w:r>
-      <w:r>
-        <w:rPr>
-          <w:lang w:val="ru-RU"/>
-        </w:rPr>
-        <w:t xml:space="preserve"> </w:t>
-      </w:r>
-      <w:r>
-        <w:rPr>
-          <w:lang w:val="ru-RU"/>
-        </w:rPr>
-        <w:t xml:space="preserve">программирования </w:t>
-      </w:r>
-      <w:r>
-        <w:t>C</w:t>
-      </w:r>
-      <w:r>
-        <w:rPr>
-          <w:lang w:val="ru-RU"/>
-        </w:rPr>
-        <w:t xml:space="preserve">, </w:t>
-      </w:r>
-      <w:proofErr w:type="spellStart"/>
-      <w:r>
-        <w:rPr>
-          <w:lang w:val="ru-RU"/>
-        </w:rPr>
-        <w:t>соотетствующая</w:t>
-      </w:r>
-      <w:proofErr w:type="spellEnd"/>
-      <w:r>
-        <w:rPr>
-          <w:lang w:val="ru-RU"/>
-        </w:rPr>
         <w:t xml:space="preserve"> пре</w:t>
       </w:r>
       <w:r>
@@ -18096,8 +18716,6 @@
         </w:rPr>
         <w:t xml:space="preserve">набора компиляторов </w:t>
       </w:r>
-      <w:bookmarkStart w:id="24" w:name="_GoBack"/>
-      <w:bookmarkEnd w:id="24"/>
       <w:proofErr w:type="spellStart"/>
       <w:r>
         <w:t>gcc</w:t>
@@ -18322,7 +18940,7 @@
       <w:pPr>
         <w:pStyle w:val="1"/>
       </w:pPr>
-      <w:bookmarkStart w:id="25" w:name="_Toc324516005"/>
+      <w:bookmarkStart w:id="33" w:name="_Toc324592570"/>
       <w:r>
         <w:rPr>
           <w:lang w:val="ru-RU"/>
@@ -18330,7 +18948,7 @@
         <w:lastRenderedPageBreak/>
         <w:t>3 Реализация системы</w:t>
       </w:r>
-      <w:bookmarkEnd w:id="25"/>
+      <w:bookmarkEnd w:id="33"/>
     </w:p>
     <w:p>
       <w:pPr>
@@ -18352,7 +18970,7 @@
           <w:lang w:val="ru-RU"/>
         </w:rPr>
       </w:pPr>
-      <w:bookmarkStart w:id="26" w:name="_Toc324516006"/>
+      <w:bookmarkStart w:id="34" w:name="_Toc324592571"/>
       <w:r>
         <w:rPr>
           <w:lang w:val="ru-RU"/>
@@ -18360,7 +18978,7 @@
         <w:lastRenderedPageBreak/>
         <w:t>4 Организационно-экономический раздел</w:t>
       </w:r>
-      <w:bookmarkEnd w:id="26"/>
+      <w:bookmarkEnd w:id="34"/>
     </w:p>
     <w:p>
       <w:pPr>
@@ -18385,7 +19003,7 @@
           <w:lang w:val="ru-RU"/>
         </w:rPr>
       </w:pPr>
-      <w:bookmarkStart w:id="27" w:name="_Toc324516007"/>
+      <w:bookmarkStart w:id="35" w:name="_Toc324592572"/>
       <w:r>
         <w:rPr>
           <w:lang w:val="ru-RU"/>
@@ -18393,7 +19011,7 @@
         <w:lastRenderedPageBreak/>
         <w:t>5 Охрана труда и окружающей среды</w:t>
       </w:r>
-      <w:bookmarkEnd w:id="27"/>
+      <w:bookmarkEnd w:id="35"/>
     </w:p>
     <w:p>
       <w:pPr>
@@ -18419,7 +19037,7 @@
           <w:lang w:val="ru-RU"/>
         </w:rPr>
       </w:pPr>
-      <w:bookmarkStart w:id="28" w:name="_Toc324516008"/>
+      <w:bookmarkStart w:id="36" w:name="_Toc324592573"/>
       <w:r>
         <w:rPr>
           <w:lang w:val="ru-RU"/>
@@ -18427,7 +19045,7 @@
         <w:lastRenderedPageBreak/>
         <w:t>Заключение</w:t>
       </w:r>
-      <w:bookmarkEnd w:id="28"/>
+      <w:bookmarkEnd w:id="36"/>
       <w:r>
         <w:rPr>
           <w:lang w:val="ru-RU"/>
@@ -18443,7 +19061,7 @@
           <w:lang w:val="ru-RU"/>
         </w:rPr>
       </w:pPr>
-      <w:bookmarkStart w:id="29" w:name="_Toc324516009"/>
+      <w:bookmarkStart w:id="37" w:name="_Toc324592574"/>
       <w:r>
         <w:rPr>
           <w:lang w:val="ru-RU"/>
@@ -18457,7 +19075,7 @@
         </w:rPr>
         <w:t>ользованных источников</w:t>
       </w:r>
-      <w:bookmarkEnd w:id="29"/>
+      <w:bookmarkEnd w:id="37"/>
     </w:p>
     <w:p>
       <w:pPr>
@@ -20758,7 +21376,7 @@
           <w:lang w:val="ru-RU"/>
         </w:rPr>
       </w:pPr>
-      <w:bookmarkStart w:id="30" w:name="_Toc324516010"/>
+      <w:bookmarkStart w:id="38" w:name="_Toc324592575"/>
       <w:r>
         <w:rPr>
           <w:lang w:val="ru-RU"/>
@@ -20786,7 +21404,7 @@
         </w:rPr>
         <w:t>Задание на дипломное проектирование</w:t>
       </w:r>
-      <w:bookmarkEnd w:id="30"/>
+      <w:bookmarkEnd w:id="38"/>
     </w:p>
     <w:p>
       <w:pPr>
@@ -20837,7 +21455,7 @@
           <w:lang w:val="ru-RU"/>
         </w:rPr>
       </w:pPr>
-      <w:bookmarkStart w:id="31" w:name="_Toc324516011"/>
+      <w:bookmarkStart w:id="39" w:name="_Toc324592576"/>
       <w:r>
         <w:rPr>
           <w:lang w:val="ru-RU"/>
@@ -20865,7 +21483,7 @@
         </w:rPr>
         <w:t>Руководство пользователя</w:t>
       </w:r>
-      <w:bookmarkEnd w:id="31"/>
+      <w:bookmarkEnd w:id="39"/>
     </w:p>
     <w:p>
       <w:pPr>
@@ -20891,7 +21509,7 @@
           <w:lang w:val="ru-RU"/>
         </w:rPr>
       </w:pPr>
-      <w:bookmarkStart w:id="32" w:name="_Toc324516012"/>
+      <w:bookmarkStart w:id="40" w:name="_Toc324592577"/>
       <w:r>
         <w:rPr>
           <w:lang w:val="ru-RU"/>
@@ -20919,7 +21537,7 @@
         </w:rPr>
         <w:t>Код программы</w:t>
       </w:r>
-      <w:bookmarkEnd w:id="32"/>
+      <w:bookmarkEnd w:id="40"/>
     </w:p>
     <w:sectPr>
       <w:footerReference w:type="default" r:id="rId20"/>
@@ -20986,7 +21604,7 @@
           <w:rPr>
             <w:noProof/>
           </w:rPr>
-          <w:t>33</w:t>
+          <w:t>21</w:t>
         </w:r>
         <w:r>
           <w:rPr>
@@ -25633,6 +26251,19 @@
       <w:lang w:val="ru-RU" w:eastAsia="ru-RU"/>
     </w:rPr>
   </w:style>
+  <w:style w:type="paragraph" w:styleId="41">
+    <w:name w:val="toc 4"/>
+    <w:basedOn w:val="a"/>
+    <w:next w:val="a"/>
+    <w:autoRedefine/>
+    <w:uiPriority w:val="39"/>
+    <w:unhideWhenUsed/>
+    <w:rsid w:val="009B0335"/>
+    <w:pPr>
+      <w:spacing w:after="100"/>
+      <w:ind w:left="840"/>
+    </w:pPr>
+  </w:style>
 </w:styles>
 </file>
 
@@ -26114,7 +26745,7 @@
 </file>
 
 <file path=customXml/itemProps1.xml><?xml version="1.0" encoding="utf-8"?>
-<ds:datastoreItem xmlns:ds="http://schemas.openxmlformats.org/officeDocument/2006/customXml" ds:itemID="{7AA84FB1-5FF5-494B-98C9-0870BD148D6F}">
+<ds:datastoreItem xmlns:ds="http://schemas.openxmlformats.org/officeDocument/2006/customXml" ds:itemID="{730208A5-DA15-4C85-8EF5-F25FE771FFA4}">
   <ds:schemaRefs>
     <ds:schemaRef ds:uri="http://schemas.openxmlformats.org/officeDocument/2006/bibliography"/>
   </ds:schemaRefs>

</xml_diff>

<commit_message>
Start working on 3hd part
</commit_message>
<xml_diff>
--- a/main.docx
+++ b/main.docx
@@ -5,6 +5,11 @@
     <w:sdt>
       <w:sdtPr>
         <w:rPr>
+          <w:rFonts w:ascii="Times New Roman" w:eastAsiaTheme="minorHAnsi" w:hAnsi="Times New Roman" w:cstheme="minorBidi"/>
+          <w:b w:val="0"/>
+          <w:bCs w:val="0"/>
+          <w:color w:val="auto"/>
+          <w:szCs w:val="22"/>
           <w:lang w:val="ru-RU"/>
         </w:rPr>
         <w:id w:val="-55475196"/>
@@ -15,9 +20,6 @@
       </w:sdtPr>
       <w:sdtEndPr>
         <w:rPr>
-          <w:rFonts w:ascii="Times New Roman" w:eastAsiaTheme="minorHAnsi" w:hAnsi="Times New Roman" w:cstheme="minorBidi"/>
-          <w:color w:val="auto"/>
-          <w:szCs w:val="22"/>
           <w:lang w:val="en-US"/>
         </w:rPr>
       </w:sdtEndPr>
@@ -1507,25 +1509,7 @@
                 <w:noProof/>
                 <w:lang w:val="ru-RU"/>
               </w:rPr>
-              <w:t>ST</w:t>
-            </w:r>
-            <w:r>
-              <w:rPr>
-                <w:rStyle w:val="a9"/>
-                <w:i/>
-                <w:noProof/>
-                <w:lang w:val="ru-RU"/>
-              </w:rPr>
-              <w:t>R</w:t>
-            </w:r>
-            <w:r>
-              <w:rPr>
-                <w:rStyle w:val="a9"/>
-                <w:i/>
-                <w:noProof/>
-                <w:lang w:val="ru-RU"/>
-              </w:rPr>
-              <w:t>OBE</w:t>
+              <w:t>STROBE</w:t>
             </w:r>
             <w:r>
               <w:rPr>
@@ -8387,6 +8371,11 @@
       </w:r>
     </w:p>
     <w:p>
+      <w:pPr>
+        <w:rPr>
+          <w:lang w:val="ru-RU"/>
+        </w:rPr>
+      </w:pPr>
       <w:r>
         <w:rPr>
           <w:noProof/>
@@ -8487,18 +8476,90 @@
         <w:t>в использовании унифицированного языка в процессе описания прототипов, а также свойств конечных автоматов в процессе тестирования.</w:t>
       </w:r>
     </w:p>
-    <w:p/>
-    <w:p/>
-    <w:p/>
-    <w:p/>
-    <w:p/>
-    <w:p/>
-    <w:p/>
-    <w:p/>
-    <w:p/>
-    <w:p/>
-    <w:p/>
-    <w:p/>
+    <w:p>
+      <w:pPr>
+        <w:rPr>
+          <w:lang w:val="ru-RU"/>
+        </w:rPr>
+      </w:pPr>
+    </w:p>
+    <w:p>
+      <w:pPr>
+        <w:rPr>
+          <w:lang w:val="ru-RU"/>
+        </w:rPr>
+      </w:pPr>
+    </w:p>
+    <w:p>
+      <w:pPr>
+        <w:rPr>
+          <w:lang w:val="ru-RU"/>
+        </w:rPr>
+      </w:pPr>
+    </w:p>
+    <w:p>
+      <w:pPr>
+        <w:rPr>
+          <w:lang w:val="ru-RU"/>
+        </w:rPr>
+      </w:pPr>
+    </w:p>
+    <w:p>
+      <w:pPr>
+        <w:rPr>
+          <w:lang w:val="ru-RU"/>
+        </w:rPr>
+      </w:pPr>
+    </w:p>
+    <w:p>
+      <w:pPr>
+        <w:rPr>
+          <w:lang w:val="ru-RU"/>
+        </w:rPr>
+      </w:pPr>
+    </w:p>
+    <w:p>
+      <w:pPr>
+        <w:rPr>
+          <w:lang w:val="ru-RU"/>
+        </w:rPr>
+      </w:pPr>
+    </w:p>
+    <w:p>
+      <w:pPr>
+        <w:rPr>
+          <w:lang w:val="ru-RU"/>
+        </w:rPr>
+      </w:pPr>
+    </w:p>
+    <w:p>
+      <w:pPr>
+        <w:rPr>
+          <w:lang w:val="ru-RU"/>
+        </w:rPr>
+      </w:pPr>
+    </w:p>
+    <w:p>
+      <w:pPr>
+        <w:rPr>
+          <w:lang w:val="ru-RU"/>
+        </w:rPr>
+      </w:pPr>
+    </w:p>
+    <w:p>
+      <w:pPr>
+        <w:rPr>
+          <w:lang w:val="ru-RU"/>
+        </w:rPr>
+      </w:pPr>
+    </w:p>
+    <w:p>
+      <w:pPr>
+        <w:rPr>
+          <w:lang w:val="ru-RU"/>
+        </w:rPr>
+      </w:pPr>
+    </w:p>
     <w:p>
       <w:pPr>
         <w:jc w:val="center"/>
@@ -9863,6 +9924,9 @@
         <w:t>+КАРТИНКИ</w:t>
       </w:r>
       <w:r>
+        <w:rPr>
+          <w:lang w:val="ru-RU"/>
+        </w:rPr>
         <w:t xml:space="preserve"> – </w:t>
       </w:r>
       <w:r>
@@ -10274,6 +10338,11 @@
       <w:proofErr w:type="spellEnd"/>
     </w:p>
     <w:p>
+      <w:pPr>
+        <w:rPr>
+          <w:lang w:val="ru-RU"/>
+        </w:rPr>
+      </w:pPr>
       <w:proofErr w:type="spellStart"/>
       <w:proofErr w:type="gramStart"/>
       <w:r>
@@ -12056,6 +12125,11 @@
       </w:r>
     </w:p>
     <w:p>
+      <w:pPr>
+        <w:rPr>
+          <w:lang w:val="ru-RU"/>
+        </w:rPr>
+      </w:pPr>
       <w:r>
         <w:rPr>
           <w:lang w:val="ru-RU"/>
@@ -12262,13 +12336,7 @@
         <w:rPr>
           <w:lang w:val="ru-RU"/>
         </w:rPr>
-        <w:t xml:space="preserve"> </w:t>
-      </w:r>
-      <w:r>
-        <w:rPr>
-          <w:lang w:val="ru-RU"/>
-        </w:rPr>
-        <w:t>стадии спецификации</w:t>
+        <w:t xml:space="preserve"> стадии спецификации</w:t>
       </w:r>
       <w:r>
         <w:rPr>
@@ -12446,12 +12514,21 @@
         <w:t xml:space="preserve"> </w:t>
       </w:r>
       <w:r>
+        <w:rPr>
+          <w:lang w:val="ru-RU"/>
+        </w:rPr>
         <w:t>[39</w:t>
       </w:r>
       <w:r>
+        <w:rPr>
+          <w:lang w:val="ru-RU"/>
+        </w:rPr>
         <w:t>, 40</w:t>
       </w:r>
       <w:r>
+        <w:rPr>
+          <w:lang w:val="ru-RU"/>
+        </w:rPr>
         <w:t>]</w:t>
       </w:r>
       <w:r>
@@ -12866,39 +12943,37 @@
         </w:rPr>
         <w:t xml:space="preserve"> принимать большое число значений.</w:t>
       </w:r>
-      <w:bookmarkStart w:id="26" w:name="_GoBack"/>
+    </w:p>
+    <w:p>
+      <w:pPr>
+        <w:pStyle w:val="2"/>
+        <w:rPr>
+          <w:lang w:val="ru-RU"/>
+        </w:rPr>
+      </w:pPr>
+      <w:bookmarkStart w:id="26" w:name="_Toc324592564"/>
+      <w:r>
+        <w:rPr>
+          <w:lang w:val="ru-RU"/>
+        </w:rPr>
+        <w:t>2.</w:t>
+      </w:r>
+      <w:r>
+        <w:rPr>
+          <w:lang w:val="ru-RU"/>
+        </w:rPr>
+        <w:t>7</w:t>
+      </w:r>
+      <w:r>
+        <w:rPr>
+          <w:lang w:val="ru-RU"/>
+        </w:rPr>
+        <w:t xml:space="preserve"> Верификатор </w:t>
+      </w:r>
+      <w:r>
+        <w:t>SPIN</w:t>
+      </w:r>
       <w:bookmarkEnd w:id="26"/>
-    </w:p>
-    <w:p>
-      <w:pPr>
-        <w:pStyle w:val="2"/>
-        <w:rPr>
-          <w:lang w:val="ru-RU"/>
-        </w:rPr>
-      </w:pPr>
-      <w:bookmarkStart w:id="27" w:name="_Toc324592564"/>
-      <w:r>
-        <w:rPr>
-          <w:lang w:val="ru-RU"/>
-        </w:rPr>
-        <w:t>2.</w:t>
-      </w:r>
-      <w:r>
-        <w:rPr>
-          <w:lang w:val="ru-RU"/>
-        </w:rPr>
-        <w:t>7</w:t>
-      </w:r>
-      <w:r>
-        <w:rPr>
-          <w:lang w:val="ru-RU"/>
-        </w:rPr>
-        <w:t xml:space="preserve"> Верификатор </w:t>
-      </w:r>
-      <w:r>
-        <w:t>SPIN</w:t>
-      </w:r>
-      <w:bookmarkEnd w:id="27"/>
     </w:p>
     <w:p>
       <w:pPr>
@@ -13498,7 +13573,7 @@
           <w:lang w:val="ru-RU"/>
         </w:rPr>
       </w:pPr>
-      <w:bookmarkStart w:id="28" w:name="_Toc324592565"/>
+      <w:bookmarkStart w:id="27" w:name="_Toc324592565"/>
       <w:r>
         <w:rPr>
           <w:lang w:val="ru-RU"/>
@@ -13527,7 +13602,7 @@
       <w:r>
         <w:t>Promela</w:t>
       </w:r>
-      <w:bookmarkEnd w:id="28"/>
+      <w:bookmarkEnd w:id="27"/>
       <w:proofErr w:type="spellEnd"/>
     </w:p>
     <w:p>
@@ -14481,7 +14556,7 @@
           <w:lang w:val="ru-RU"/>
         </w:rPr>
       </w:pPr>
-      <w:bookmarkStart w:id="29" w:name="_Toc324592566"/>
+      <w:bookmarkStart w:id="28" w:name="_Toc324592566"/>
       <w:r>
         <w:rPr>
           <w:lang w:val="ru-RU"/>
@@ -14519,7 +14594,7 @@
         </w:rPr>
         <w:t>Крипке</w:t>
       </w:r>
-      <w:bookmarkEnd w:id="29"/>
+      <w:bookmarkEnd w:id="28"/>
       <w:proofErr w:type="spellEnd"/>
     </w:p>
     <w:p>
@@ -16373,7 +16448,7 @@
           <w:lang w:val="ru-RU"/>
         </w:rPr>
       </w:pPr>
-      <w:bookmarkStart w:id="30" w:name="_Toc324592567"/>
+      <w:bookmarkStart w:id="29" w:name="_Toc324592567"/>
       <w:r>
         <w:rPr>
           <w:lang w:val="ru-RU"/>
@@ -16415,7 +16490,7 @@
       <w:r>
         <w:t>LTL</w:t>
       </w:r>
-      <w:bookmarkEnd w:id="30"/>
+      <w:bookmarkEnd w:id="29"/>
     </w:p>
     <w:p>
       <w:pPr>
@@ -17391,7 +17466,7 @@
           <w:lang w:val="ru-RU"/>
         </w:rPr>
       </w:pPr>
-      <w:bookmarkStart w:id="31" w:name="_Toc324592568"/>
+      <w:bookmarkStart w:id="30" w:name="_Toc324592568"/>
       <w:r>
         <w:rPr>
           <w:lang w:val="ru-RU"/>
@@ -17423,7 +17498,7 @@
         </w:rPr>
         <w:t>Бюхи</w:t>
       </w:r>
-      <w:bookmarkEnd w:id="31"/>
+      <w:bookmarkEnd w:id="30"/>
       <w:proofErr w:type="spellEnd"/>
     </w:p>
     <w:p>
@@ -18658,26 +18733,41 @@
     <w:p>
       <w:pPr>
         <w:jc w:val="center"/>
+        <w:rPr>
+          <w:lang w:val="ru-RU"/>
+        </w:rPr>
       </w:pPr>
     </w:p>
     <w:p>
       <w:pPr>
         <w:jc w:val="center"/>
+        <w:rPr>
+          <w:lang w:val="ru-RU"/>
+        </w:rPr>
       </w:pPr>
     </w:p>
     <w:p>
       <w:pPr>
         <w:jc w:val="center"/>
+        <w:rPr>
+          <w:lang w:val="ru-RU"/>
+        </w:rPr>
       </w:pPr>
     </w:p>
     <w:p>
       <w:pPr>
         <w:jc w:val="center"/>
+        <w:rPr>
+          <w:lang w:val="ru-RU"/>
+        </w:rPr>
       </w:pPr>
     </w:p>
     <w:p>
       <w:pPr>
         <w:jc w:val="center"/>
+        <w:rPr>
+          <w:lang w:val="ru-RU"/>
+        </w:rPr>
       </w:pPr>
     </w:p>
     <w:p>
@@ -18800,14 +18890,14 @@
           <w:lang w:val="ru-RU"/>
         </w:rPr>
       </w:pPr>
-      <w:bookmarkStart w:id="32" w:name="_Toc324592569"/>
+      <w:bookmarkStart w:id="31" w:name="_Toc324592569"/>
       <w:r>
         <w:rPr>
           <w:lang w:val="ru-RU"/>
         </w:rPr>
         <w:t>2.8 Выводы</w:t>
       </w:r>
-      <w:bookmarkEnd w:id="32"/>
+      <w:bookmarkEnd w:id="31"/>
     </w:p>
     <w:p>
       <w:pPr>
@@ -19139,8 +19229,11 @@
     <w:p>
       <w:pPr>
         <w:pStyle w:val="1"/>
-      </w:pPr>
-      <w:bookmarkStart w:id="33" w:name="_Toc324592570"/>
+        <w:rPr>
+          <w:lang w:val="ru-RU"/>
+        </w:rPr>
+      </w:pPr>
+      <w:bookmarkStart w:id="32" w:name="_Toc324592570"/>
       <w:r>
         <w:rPr>
           <w:lang w:val="ru-RU"/>
@@ -19148,20 +19241,631 @@
         <w:lastRenderedPageBreak/>
         <w:t>3 Реализация системы</w:t>
       </w:r>
+      <w:bookmarkEnd w:id="32"/>
+    </w:p>
+    <w:p>
+      <w:pPr>
+        <w:pStyle w:val="2"/>
+        <w:rPr>
+          <w:lang w:val="ru-RU"/>
+        </w:rPr>
+      </w:pPr>
+      <w:r>
+        <w:rPr>
+          <w:lang w:val="ru-RU"/>
+        </w:rPr>
+        <w:t>3.1 Общее описание</w:t>
+      </w:r>
+    </w:p>
+    <w:p>
+      <w:pPr>
+        <w:pStyle w:val="2"/>
+        <w:rPr>
+          <w:lang w:val="ru-RU"/>
+        </w:rPr>
+      </w:pPr>
+      <w:r>
+        <w:rPr>
+          <w:lang w:val="ru-RU"/>
+        </w:rPr>
+        <w:t>3</w:t>
+      </w:r>
+      <w:r>
+        <w:rPr>
+          <w:lang w:val="ru-RU"/>
+        </w:rPr>
+        <w:t>.2</w:t>
+      </w:r>
+      <w:r>
+        <w:rPr>
+          <w:lang w:val="ru-RU"/>
+        </w:rPr>
+        <w:t xml:space="preserve"> </w:t>
+      </w:r>
+      <w:r>
+        <w:rPr>
+          <w:lang w:val="ru-RU"/>
+        </w:rPr>
+        <w:t>Подсистема лексического и синтаксического анализа</w:t>
+      </w:r>
+    </w:p>
+    <w:p>
+      <w:pPr>
+        <w:pStyle w:val="3"/>
+        <w:rPr>
+          <w:lang w:val="ru-RU"/>
+        </w:rPr>
+      </w:pPr>
+      <w:r>
+        <w:rPr>
+          <w:lang w:val="ru-RU"/>
+        </w:rPr>
+        <w:t>3.2</w:t>
+      </w:r>
+      <w:r>
+        <w:rPr>
+          <w:lang w:val="ru-RU"/>
+        </w:rPr>
+        <w:t>.1 Структура подсистемы лексического и синтаксического анализа</w:t>
+      </w:r>
+    </w:p>
+    <w:p>
+      <w:pPr>
+        <w:pStyle w:val="3"/>
+        <w:rPr>
+          <w:lang w:val="ru-RU"/>
+        </w:rPr>
+      </w:pPr>
+      <w:r>
+        <w:rPr>
+          <w:lang w:val="ru-RU"/>
+        </w:rPr>
+        <w:t>3.2</w:t>
+      </w:r>
+      <w:r>
+        <w:rPr>
+          <w:lang w:val="ru-RU"/>
+        </w:rPr>
+        <w:t xml:space="preserve">.2 </w:t>
+      </w:r>
+      <w:r>
+        <w:rPr>
+          <w:lang w:val="ru-RU"/>
+        </w:rPr>
+        <w:t xml:space="preserve">Описание языка </w:t>
+      </w:r>
+      <w:r>
+        <w:t>Proto</w:t>
+      </w:r>
+    </w:p>
+    <w:p>
+      <w:pPr>
+        <w:pStyle w:val="4"/>
+        <w:rPr>
+          <w:lang w:val="ru-RU"/>
+        </w:rPr>
+      </w:pPr>
+      <w:r>
+        <w:rPr>
+          <w:lang w:val="ru-RU"/>
+        </w:rPr>
+        <w:t>3.2</w:t>
+      </w:r>
+      <w:r>
+        <w:rPr>
+          <w:lang w:val="ru-RU"/>
+        </w:rPr>
+        <w:t xml:space="preserve">.2.1 </w:t>
+      </w:r>
+      <w:r>
+        <w:rPr>
+          <w:lang w:val="ru-RU"/>
+        </w:rPr>
+        <w:t>Синтаксис языка</w:t>
+      </w:r>
+    </w:p>
+    <w:p>
+      <w:pPr>
+        <w:pStyle w:val="4"/>
+        <w:rPr>
+          <w:lang w:val="ru-RU"/>
+        </w:rPr>
+      </w:pPr>
+      <w:r>
+        <w:rPr>
+          <w:lang w:val="ru-RU"/>
+        </w:rPr>
+        <w:t>3.2</w:t>
+      </w:r>
+      <w:r>
+        <w:rPr>
+          <w:lang w:val="ru-RU"/>
+        </w:rPr>
+        <w:t>.2.</w:t>
+      </w:r>
+      <w:r>
+        <w:rPr>
+          <w:lang w:val="ru-RU"/>
+        </w:rPr>
+        <w:t>2 Интеграция с объектно-ориентированным кодом</w:t>
+      </w:r>
+    </w:p>
+    <w:p>
+      <w:pPr>
+        <w:pStyle w:val="4"/>
+        <w:rPr>
+          <w:lang w:val="ru-RU"/>
+        </w:rPr>
+      </w:pPr>
+      <w:r>
+        <w:rPr>
+          <w:lang w:val="ru-RU"/>
+        </w:rPr>
+        <w:t>3.2</w:t>
+      </w:r>
+      <w:r>
+        <w:rPr>
+          <w:lang w:val="ru-RU"/>
+        </w:rPr>
+        <w:t>.2.</w:t>
+      </w:r>
+      <w:r>
+        <w:rPr>
+          <w:lang w:val="ru-RU"/>
+        </w:rPr>
+        <w:t xml:space="preserve">3 Пример программы на языке </w:t>
+      </w:r>
+      <w:r>
+        <w:t>proto</w:t>
+      </w:r>
+    </w:p>
+    <w:p>
+      <w:pPr>
+        <w:pStyle w:val="3"/>
+        <w:rPr>
+          <w:lang w:val="ru-RU"/>
+        </w:rPr>
+      </w:pPr>
+      <w:r>
+        <w:rPr>
+          <w:lang w:val="ru-RU"/>
+        </w:rPr>
+        <w:t>3.2</w:t>
+      </w:r>
+      <w:r>
+        <w:rPr>
+          <w:lang w:val="ru-RU"/>
+        </w:rPr>
+        <w:t>.</w:t>
+      </w:r>
+      <w:r>
+        <w:rPr>
+          <w:lang w:val="ru-RU"/>
+        </w:rPr>
+        <w:t>3</w:t>
+      </w:r>
+      <w:r>
+        <w:rPr>
+          <w:lang w:val="ru-RU"/>
+        </w:rPr>
+        <w:t xml:space="preserve"> </w:t>
+      </w:r>
+      <w:r>
+        <w:rPr>
+          <w:lang w:val="ru-RU"/>
+        </w:rPr>
+        <w:t>Выбор средств реализации</w:t>
+      </w:r>
+    </w:p>
+    <w:p>
+      <w:pPr>
+        <w:pStyle w:val="4"/>
+        <w:rPr>
+          <w:lang w:val="ru-RU"/>
+        </w:rPr>
+      </w:pPr>
+      <w:r>
+        <w:rPr>
+          <w:lang w:val="ru-RU"/>
+        </w:rPr>
+        <w:t>3.2</w:t>
+      </w:r>
+      <w:r>
+        <w:rPr>
+          <w:lang w:val="ru-RU"/>
+        </w:rPr>
+        <w:t>.</w:t>
+      </w:r>
+      <w:r>
+        <w:rPr>
+          <w:lang w:val="ru-RU"/>
+        </w:rPr>
+        <w:t>3</w:t>
+      </w:r>
+      <w:r>
+        <w:rPr>
+          <w:lang w:val="ru-RU"/>
+        </w:rPr>
+        <w:t xml:space="preserve">.1 </w:t>
+      </w:r>
+      <w:r>
+        <w:t>ANTLR</w:t>
+      </w:r>
+    </w:p>
+    <w:p>
+      <w:pPr>
+        <w:pStyle w:val="4"/>
+        <w:rPr>
+          <w:lang w:val="ru-RU"/>
+        </w:rPr>
+      </w:pPr>
+      <w:r>
+        <w:rPr>
+          <w:lang w:val="ru-RU"/>
+        </w:rPr>
+        <w:t>3</w:t>
+      </w:r>
+      <w:r>
+        <w:rPr>
+          <w:lang w:val="ru-RU"/>
+        </w:rPr>
+        <w:t>.2</w:t>
+      </w:r>
+      <w:r>
+        <w:rPr>
+          <w:lang w:val="ru-RU"/>
+        </w:rPr>
+        <w:t>.</w:t>
+      </w:r>
+      <w:r>
+        <w:rPr>
+          <w:lang w:val="ru-RU"/>
+        </w:rPr>
+        <w:t>3</w:t>
+      </w:r>
+      <w:r>
+        <w:rPr>
+          <w:lang w:val="ru-RU"/>
+        </w:rPr>
+        <w:t xml:space="preserve">.2 </w:t>
+      </w:r>
+      <w:r>
+        <w:t>Maven</w:t>
+      </w:r>
+    </w:p>
+    <w:p>
+      <w:pPr>
+        <w:pStyle w:val="3"/>
+        <w:rPr>
+          <w:lang w:val="ru-RU"/>
+        </w:rPr>
+      </w:pPr>
+      <w:r>
+        <w:rPr>
+          <w:lang w:val="ru-RU"/>
+        </w:rPr>
+        <w:t>3.2</w:t>
+      </w:r>
+      <w:r>
+        <w:rPr>
+          <w:lang w:val="ru-RU"/>
+        </w:rPr>
+        <w:t>.</w:t>
+      </w:r>
+      <w:r>
+        <w:rPr>
+          <w:lang w:val="ru-RU"/>
+        </w:rPr>
+        <w:t>4</w:t>
+      </w:r>
+      <w:r>
+        <w:rPr>
+          <w:lang w:val="ru-RU"/>
+        </w:rPr>
+        <w:t xml:space="preserve"> Расширенная форма Бэкуса-Наура</w:t>
+      </w:r>
+    </w:p>
+    <w:p>
+      <w:pPr>
+        <w:pStyle w:val="3"/>
+        <w:rPr>
+          <w:lang w:val="ru-RU"/>
+        </w:rPr>
+      </w:pPr>
+      <w:r>
+        <w:rPr>
+          <w:lang w:val="ru-RU"/>
+        </w:rPr>
+        <w:t>3.2</w:t>
+      </w:r>
+      <w:r>
+        <w:rPr>
+          <w:lang w:val="ru-RU"/>
+        </w:rPr>
+        <w:t>.</w:t>
+      </w:r>
+      <w:r>
+        <w:rPr>
+          <w:lang w:val="ru-RU"/>
+        </w:rPr>
+        <w:t>5</w:t>
+      </w:r>
+      <w:r>
+        <w:rPr>
+          <w:lang w:val="ru-RU"/>
+        </w:rPr>
+        <w:t xml:space="preserve"> </w:t>
+      </w:r>
+      <w:r>
+        <w:rPr>
+          <w:lang w:val="ru-RU"/>
+        </w:rPr>
+        <w:t>Структура абстрактного синтаксического дерева</w:t>
+      </w:r>
+    </w:p>
+    <w:p>
+      <w:pPr>
+        <w:pStyle w:val="2"/>
+        <w:rPr>
+          <w:lang w:val="ru-RU"/>
+        </w:rPr>
+      </w:pPr>
+      <w:r>
+        <w:rPr>
+          <w:lang w:val="ru-RU"/>
+        </w:rPr>
+        <w:t>3</w:t>
+      </w:r>
+      <w:r>
+        <w:rPr>
+          <w:lang w:val="ru-RU"/>
+        </w:rPr>
+        <w:t>.3</w:t>
+      </w:r>
+      <w:r>
+        <w:rPr>
+          <w:lang w:val="ru-RU"/>
+        </w:rPr>
+        <w:t xml:space="preserve"> Подсистема построения графа потока исполнения</w:t>
+      </w:r>
+    </w:p>
+    <w:p>
+      <w:pPr>
+        <w:pStyle w:val="3"/>
+        <w:rPr>
+          <w:lang w:val="ru-RU"/>
+        </w:rPr>
+      </w:pPr>
+      <w:r>
+        <w:rPr>
+          <w:lang w:val="ru-RU"/>
+        </w:rPr>
+        <w:t>3.3</w:t>
+      </w:r>
+      <w:r>
+        <w:rPr>
+          <w:lang w:val="ru-RU"/>
+        </w:rPr>
+        <w:t>.1 Общее описание</w:t>
+      </w:r>
+    </w:p>
+    <w:p>
+      <w:pPr>
+        <w:pStyle w:val="3"/>
+        <w:rPr>
+          <w:lang w:val="ru-RU"/>
+        </w:rPr>
+      </w:pPr>
+      <w:r>
+        <w:rPr>
+          <w:lang w:val="ru-RU"/>
+        </w:rPr>
+        <w:t>3.3</w:t>
+      </w:r>
+      <w:r>
+        <w:rPr>
+          <w:lang w:val="ru-RU"/>
+        </w:rPr>
+        <w:t>.2 Алгоритм построения графа потока исполнения по абстрактному синтаксическому дереву</w:t>
+      </w:r>
+      <w:r>
+        <w:rPr>
+          <w:lang w:val="ru-RU"/>
+        </w:rPr>
+        <w:t xml:space="preserve"> программы</w:t>
+      </w:r>
+    </w:p>
+    <w:p>
+      <w:pPr>
+        <w:pStyle w:val="2"/>
+        <w:rPr>
+          <w:lang w:val="ru-RU"/>
+        </w:rPr>
+      </w:pPr>
+      <w:r>
+        <w:rPr>
+          <w:lang w:val="ru-RU"/>
+        </w:rPr>
+        <w:t>3.4</w:t>
+      </w:r>
+      <w:r>
+        <w:rPr>
+          <w:lang w:val="ru-RU"/>
+        </w:rPr>
+        <w:t xml:space="preserve"> Подсистема </w:t>
+      </w:r>
+      <w:proofErr w:type="spellStart"/>
+      <w:r>
+        <w:rPr>
+          <w:lang w:val="ru-RU"/>
+        </w:rPr>
+        <w:t>кодогенерации</w:t>
+      </w:r>
+      <w:proofErr w:type="spellEnd"/>
+    </w:p>
+    <w:p>
+      <w:pPr>
+        <w:pStyle w:val="3"/>
+        <w:rPr>
+          <w:lang w:val="ru-RU"/>
+        </w:rPr>
+      </w:pPr>
+      <w:r>
+        <w:rPr>
+          <w:lang w:val="ru-RU"/>
+        </w:rPr>
+        <w:t>3.4</w:t>
+      </w:r>
+      <w:r>
+        <w:rPr>
+          <w:lang w:val="ru-RU"/>
+        </w:rPr>
+        <w:t xml:space="preserve">.1 </w:t>
+      </w:r>
+      <w:r>
+        <w:rPr>
+          <w:lang w:val="ru-RU"/>
+        </w:rPr>
+        <w:t xml:space="preserve">Построение модели </w:t>
+      </w:r>
+      <w:r>
+        <w:rPr>
+          <w:lang w:val="ru-RU"/>
+        </w:rPr>
+        <w:t xml:space="preserve">на языке </w:t>
+      </w:r>
+      <w:proofErr w:type="spellStart"/>
+      <w:r>
+        <w:t>Promela</w:t>
+      </w:r>
+      <w:proofErr w:type="spellEnd"/>
+    </w:p>
+    <w:p>
+      <w:pPr>
+        <w:pStyle w:val="3"/>
+        <w:rPr>
+          <w:lang w:val="ru-RU"/>
+        </w:rPr>
+      </w:pPr>
+      <w:r>
+        <w:rPr>
+          <w:lang w:val="ru-RU"/>
+        </w:rPr>
+        <w:t>3.4</w:t>
+      </w:r>
+      <w:r>
+        <w:rPr>
+          <w:lang w:val="ru-RU"/>
+        </w:rPr>
+        <w:t xml:space="preserve">.2 Преобразование </w:t>
+      </w:r>
+      <w:r>
+        <w:t>LTL</w:t>
+      </w:r>
+      <w:r>
+        <w:rPr>
+          <w:lang w:val="ru-RU"/>
+        </w:rPr>
+        <w:t>-</w:t>
+      </w:r>
+      <w:r>
+        <w:rPr>
+          <w:lang w:val="ru-RU"/>
+        </w:rPr>
+        <w:t>формул</w:t>
+      </w:r>
+    </w:p>
+    <w:p>
+      <w:pPr>
+        <w:pStyle w:val="3"/>
+        <w:rPr>
+          <w:lang w:val="ru-RU"/>
+        </w:rPr>
+      </w:pPr>
+      <w:r>
+        <w:rPr>
+          <w:lang w:val="ru-RU"/>
+        </w:rPr>
+        <w:lastRenderedPageBreak/>
+        <w:t>3.4</w:t>
+      </w:r>
+      <w:r>
+        <w:rPr>
+          <w:lang w:val="ru-RU"/>
+        </w:rPr>
+        <w:t xml:space="preserve">.3 </w:t>
+      </w:r>
+      <w:r>
+        <w:rPr>
+          <w:lang w:val="ru-RU"/>
+        </w:rPr>
+        <w:t>Типовые требования к автоматным моделям</w:t>
+      </w:r>
+    </w:p>
+    <w:p>
+      <w:pPr>
+        <w:pStyle w:val="3"/>
+        <w:rPr>
+          <w:lang w:val="ru-RU"/>
+        </w:rPr>
+      </w:pPr>
+      <w:r>
+        <w:rPr>
+          <w:lang w:val="ru-RU"/>
+        </w:rPr>
+        <w:t>3.4</w:t>
+      </w:r>
+      <w:r>
+        <w:rPr>
+          <w:lang w:val="ru-RU"/>
+        </w:rPr>
+        <w:t xml:space="preserve">.2 </w:t>
+      </w:r>
+      <w:r>
+        <w:t>Plug</w:t>
+      </w:r>
+      <w:r>
+        <w:rPr>
+          <w:lang w:val="ru-RU"/>
+        </w:rPr>
+        <w:t>-</w:t>
+      </w:r>
+      <w:r>
+        <w:t>in</w:t>
+      </w:r>
+      <w:r>
+        <w:rPr>
+          <w:lang w:val="ru-RU"/>
+        </w:rPr>
+        <w:t xml:space="preserve"> </w:t>
+      </w:r>
+      <w:r>
+        <w:rPr>
+          <w:lang w:val="ru-RU"/>
+        </w:rPr>
+        <w:t xml:space="preserve">для </w:t>
+      </w:r>
+      <w:r>
+        <w:t>Eclipse</w:t>
+      </w:r>
+    </w:p>
+    <w:p>
+      <w:pPr>
+        <w:rPr>
+          <w:rFonts w:eastAsiaTheme="majorEastAsia" w:cstheme="majorBidi"/>
+          <w:sz w:val="40"/>
+          <w:szCs w:val="26"/>
+          <w:lang w:val="ru-RU"/>
+        </w:rPr>
+      </w:pPr>
+      <w:r>
+        <w:rPr>
+          <w:lang w:val="ru-RU"/>
+        </w:rPr>
+        <w:br w:type="page"/>
+      </w:r>
+      <w:bookmarkStart w:id="33" w:name="_GoBack"/>
       <w:bookmarkEnd w:id="33"/>
-    </w:p>
-    <w:p>
-      <w:pPr>
-        <w:rPr>
-          <w:lang w:val="ru-RU"/>
-        </w:rPr>
-      </w:pPr>
-      <w:r>
-        <w:rPr>
-          <w:lang w:val="ru-RU"/>
-        </w:rPr>
-        <w:br w:type="page"/>
-      </w:r>
     </w:p>
     <w:p>
       <w:pPr>
@@ -21785,6 +22489,7 @@
         <w:docPartUnique/>
       </w:docPartObj>
     </w:sdtPr>
+    <w:sdtEndPr/>
     <w:sdtContent>
       <w:p>
         <w:pPr>
@@ -21804,7 +22509,7 @@
           <w:rPr>
             <w:noProof/>
           </w:rPr>
-          <w:t>26</w:t>
+          <w:t>35</w:t>
         </w:r>
         <w:r>
           <w:rPr>
@@ -26945,7 +27650,7 @@
 </file>
 
 <file path=customXml/itemProps1.xml><?xml version="1.0" encoding="utf-8"?>
-<ds:datastoreItem xmlns:ds="http://schemas.openxmlformats.org/officeDocument/2006/customXml" ds:itemID="{843796C8-9A5C-43D5-A75F-651361AC0D80}">
+<ds:datastoreItem xmlns:ds="http://schemas.openxmlformats.org/officeDocument/2006/customXml" ds:itemID="{D0779407-219C-4726-81C9-82ACDD6E1F06}">
   <ds:schemaRefs>
     <ds:schemaRef ds:uri="http://schemas.openxmlformats.org/officeDocument/2006/bibliography"/>
   </ds:schemaRefs>

</xml_diff>

<commit_message>
Start working on 3hd part 1
</commit_message>
<xml_diff>
--- a/main.docx
+++ b/main.docx
@@ -19234,6 +19234,8 @@
         </w:rPr>
       </w:pPr>
       <w:bookmarkStart w:id="32" w:name="_Toc324592570"/>
+      <w:bookmarkStart w:id="33" w:name="_GoBack"/>
+      <w:bookmarkEnd w:id="33"/>
       <w:r>
         <w:rPr>
           <w:lang w:val="ru-RU"/>
@@ -19259,6 +19261,375 @@
     </w:p>
     <w:p>
       <w:pPr>
+        <w:rPr>
+          <w:lang w:val="ru-RU"/>
+        </w:rPr>
+      </w:pPr>
+      <w:r>
+        <w:rPr>
+          <w:noProof/>
+          <w:lang w:val="ru-RU" w:eastAsia="ru-RU"/>
+        </w:rPr>
+        <w:drawing>
+          <wp:anchor distT="0" distB="0" distL="114300" distR="114300" simplePos="0" relativeHeight="251663360" behindDoc="1" locked="0" layoutInCell="1" allowOverlap="1">
+            <wp:simplePos x="0" y="0"/>
+            <wp:positionH relativeFrom="column">
+              <wp:posOffset>1369060</wp:posOffset>
+            </wp:positionH>
+            <wp:positionV relativeFrom="paragraph">
+              <wp:posOffset>1122680</wp:posOffset>
+            </wp:positionV>
+            <wp:extent cx="3683000" cy="3957320"/>
+            <wp:effectExtent l="0" t="0" r="0" b="0"/>
+            <wp:wrapTight wrapText="bothSides">
+              <wp:wrapPolygon edited="0">
+                <wp:start x="4469" y="0"/>
+                <wp:lineTo x="4246" y="520"/>
+                <wp:lineTo x="4134" y="1664"/>
+                <wp:lineTo x="0" y="2911"/>
+                <wp:lineTo x="0" y="6655"/>
+                <wp:lineTo x="4134" y="6655"/>
+                <wp:lineTo x="4134" y="16637"/>
+                <wp:lineTo x="0" y="16845"/>
+                <wp:lineTo x="0" y="19652"/>
+                <wp:lineTo x="335" y="20484"/>
+                <wp:lineTo x="3240" y="21524"/>
+                <wp:lineTo x="4581" y="21524"/>
+                <wp:lineTo x="21451" y="21524"/>
+                <wp:lineTo x="21451" y="312"/>
+                <wp:lineTo x="21339" y="0"/>
+                <wp:lineTo x="4469" y="0"/>
+              </wp:wrapPolygon>
+            </wp:wrapTight>
+            <wp:docPr id="3" name="Рисунок 3"/>
+            <wp:cNvGraphicFramePr>
+              <a:graphicFrameLocks xmlns:a="http://schemas.openxmlformats.org/drawingml/2006/main" noChangeAspect="1"/>
+            </wp:cNvGraphicFramePr>
+            <a:graphic xmlns:a="http://schemas.openxmlformats.org/drawingml/2006/main">
+              <a:graphicData uri="http://schemas.openxmlformats.org/drawingml/2006/picture">
+                <pic:pic xmlns:pic="http://schemas.openxmlformats.org/drawingml/2006/picture">
+                  <pic:nvPicPr>
+                    <pic:cNvPr id="0" name="compiler.png"/>
+                    <pic:cNvPicPr/>
+                  </pic:nvPicPr>
+                  <pic:blipFill>
+                    <a:blip r:embed="rId12">
+                      <a:extLst>
+                        <a:ext uri="{28A0092B-C50C-407E-A947-70E740481C1C}">
+                          <a14:useLocalDpi xmlns:a14="http://schemas.microsoft.com/office/drawing/2010/main" val="0"/>
+                        </a:ext>
+                      </a:extLst>
+                    </a:blip>
+                    <a:stretch>
+                      <a:fillRect/>
+                    </a:stretch>
+                  </pic:blipFill>
+                  <pic:spPr>
+                    <a:xfrm>
+                      <a:off x="0" y="0"/>
+                      <a:ext cx="3683000" cy="3957320"/>
+                    </a:xfrm>
+                    <a:prstGeom prst="rect">
+                      <a:avLst/>
+                    </a:prstGeom>
+                  </pic:spPr>
+                </pic:pic>
+              </a:graphicData>
+            </a:graphic>
+            <wp14:sizeRelH relativeFrom="page">
+              <wp14:pctWidth>0</wp14:pctWidth>
+            </wp14:sizeRelH>
+            <wp14:sizeRelV relativeFrom="page">
+              <wp14:pctHeight>0</wp14:pctHeight>
+            </wp14:sizeRelV>
+          </wp:anchor>
+        </w:drawing>
+      </w:r>
+      <w:r>
+        <w:rPr>
+          <w:lang w:val="ru-RU"/>
+        </w:rPr>
+        <w:t xml:space="preserve">Система проектирования и тестирования каркасов программных продуктов </w:t>
+      </w:r>
+      <w:r>
+        <w:rPr>
+          <w:lang w:val="ru-RU"/>
+        </w:rPr>
+        <w:t xml:space="preserve">(см. Рисунок 3.1) </w:t>
+      </w:r>
+      <w:r>
+        <w:rPr>
+          <w:lang w:val="ru-RU"/>
+        </w:rPr>
+        <w:t>представляет собой программный комплекс, предоставляющий возможность производить верификацию</w:t>
+      </w:r>
+      <w:r>
+        <w:rPr>
+          <w:lang w:val="ru-RU"/>
+        </w:rPr>
+        <w:t xml:space="preserve"> каркасов с использованием</w:t>
+      </w:r>
+      <w:r>
+        <w:rPr>
+          <w:lang w:val="ru-RU"/>
+        </w:rPr>
+        <w:t xml:space="preserve"> верификатора </w:t>
+      </w:r>
+      <w:r>
+        <w:t>SPIN</w:t>
+      </w:r>
+      <w:r>
+        <w:rPr>
+          <w:lang w:val="ru-RU"/>
+        </w:rPr>
+        <w:t>.</w:t>
+      </w:r>
+    </w:p>
+    <w:p>
+      <w:pPr>
+        <w:rPr>
+          <w:lang w:val="ru-RU"/>
+        </w:rPr>
+      </w:pPr>
+    </w:p>
+    <w:p>
+      <w:pPr>
+        <w:rPr>
+          <w:lang w:val="ru-RU"/>
+        </w:rPr>
+      </w:pPr>
+    </w:p>
+    <w:p>
+      <w:pPr>
+        <w:rPr>
+          <w:lang w:val="ru-RU"/>
+        </w:rPr>
+      </w:pPr>
+    </w:p>
+    <w:p>
+      <w:pPr>
+        <w:rPr>
+          <w:lang w:val="ru-RU"/>
+        </w:rPr>
+      </w:pPr>
+    </w:p>
+    <w:p>
+      <w:pPr>
+        <w:rPr>
+          <w:lang w:val="ru-RU"/>
+        </w:rPr>
+      </w:pPr>
+    </w:p>
+    <w:p>
+      <w:pPr>
+        <w:rPr>
+          <w:lang w:val="ru-RU"/>
+        </w:rPr>
+      </w:pPr>
+    </w:p>
+    <w:p>
+      <w:pPr>
+        <w:rPr>
+          <w:lang w:val="ru-RU"/>
+        </w:rPr>
+      </w:pPr>
+    </w:p>
+    <w:p>
+      <w:pPr>
+        <w:rPr>
+          <w:lang w:val="ru-RU"/>
+        </w:rPr>
+      </w:pPr>
+    </w:p>
+    <w:p>
+      <w:pPr>
+        <w:rPr>
+          <w:lang w:val="ru-RU"/>
+        </w:rPr>
+      </w:pPr>
+    </w:p>
+    <w:p>
+      <w:pPr>
+        <w:rPr>
+          <w:lang w:val="ru-RU"/>
+        </w:rPr>
+      </w:pPr>
+    </w:p>
+    <w:p>
+      <w:pPr>
+        <w:rPr>
+          <w:lang w:val="ru-RU"/>
+        </w:rPr>
+      </w:pPr>
+    </w:p>
+    <w:p>
+      <w:pPr>
+        <w:rPr>
+          <w:lang w:val="ru-RU"/>
+        </w:rPr>
+      </w:pPr>
+    </w:p>
+    <w:p>
+      <w:pPr>
+        <w:rPr>
+          <w:lang w:val="ru-RU"/>
+        </w:rPr>
+      </w:pPr>
+    </w:p>
+    <w:p>
+      <w:pPr>
+        <w:ind w:firstLine="0"/>
+        <w:jc w:val="center"/>
+        <w:rPr>
+          <w:lang w:val="ru-RU"/>
+        </w:rPr>
+      </w:pPr>
+      <w:r>
+        <w:rPr>
+          <w:lang w:val="ru-RU"/>
+        </w:rPr>
+        <w:t>Рисунок 3.1 – Архитектура системы</w:t>
+      </w:r>
+    </w:p>
+    <w:p>
+      <w:pPr>
+        <w:rPr>
+          <w:lang w:val="ru-RU"/>
+        </w:rPr>
+      </w:pPr>
+      <w:r>
+        <w:rPr>
+          <w:lang w:val="ru-RU"/>
+        </w:rPr>
+        <w:t xml:space="preserve">Систему </w:t>
+      </w:r>
+      <w:r>
+        <w:rPr>
+          <w:lang w:val="ru-RU"/>
+        </w:rPr>
+        <w:t xml:space="preserve">состоит из </w:t>
+      </w:r>
+      <w:proofErr w:type="spellStart"/>
+      <w:r>
+        <w:rPr>
+          <w:lang w:val="ru-RU"/>
+        </w:rPr>
+        <w:t>трех</w:t>
+      </w:r>
+      <w:proofErr w:type="spellEnd"/>
+      <w:r>
+        <w:rPr>
+          <w:lang w:val="ru-RU"/>
+        </w:rPr>
+        <w:t xml:space="preserve"> основных подсистем</w:t>
+      </w:r>
+      <w:r>
+        <w:rPr>
+          <w:lang w:val="ru-RU"/>
+        </w:rPr>
+        <w:t>:</w:t>
+      </w:r>
+    </w:p>
+    <w:p>
+      <w:pPr>
+        <w:pStyle w:val="ac"/>
+        <w:numPr>
+          <w:ilvl w:val="0"/>
+          <w:numId w:val="35"/>
+        </w:numPr>
+        <w:rPr>
+          <w:lang w:val="ru-RU"/>
+        </w:rPr>
+      </w:pPr>
+      <w:r>
+        <w:rPr>
+          <w:lang w:val="ru-RU"/>
+        </w:rPr>
+        <w:t>п</w:t>
+      </w:r>
+      <w:r>
+        <w:rPr>
+          <w:lang w:val="ru-RU"/>
+        </w:rPr>
+        <w:t>одсистемы</w:t>
+      </w:r>
+      <w:r>
+        <w:rPr>
+          <w:lang w:val="ru-RU"/>
+        </w:rPr>
+        <w:t xml:space="preserve"> лексического и синтаксического анализа</w:t>
+      </w:r>
+      <w:r>
+        <w:rPr>
+          <w:lang w:val="ru-RU"/>
+        </w:rPr>
+        <w:t>, позволяющей на основе грамматического разбора входного прототипа получить соответствующее ему абстрактное синтаксическое дерево</w:t>
+      </w:r>
+      <w:r>
+        <w:rPr>
+          <w:lang w:val="ru-RU"/>
+        </w:rPr>
+        <w:t>;</w:t>
+      </w:r>
+    </w:p>
+    <w:p>
+      <w:pPr>
+        <w:pStyle w:val="ac"/>
+        <w:numPr>
+          <w:ilvl w:val="0"/>
+          <w:numId w:val="35"/>
+        </w:numPr>
+        <w:rPr>
+          <w:lang w:val="ru-RU"/>
+        </w:rPr>
+      </w:pPr>
+      <w:r>
+        <w:rPr>
+          <w:lang w:val="ru-RU"/>
+        </w:rPr>
+        <w:t>подсистемы построения графа потока управления, реализующей сбор информации из абстрактного синтаксического дерева и построение графа вызовов модели прототипа</w:t>
+      </w:r>
+      <w:r>
+        <w:rPr>
+          <w:lang w:val="ru-RU"/>
+        </w:rPr>
+        <w:t>;</w:t>
+      </w:r>
+    </w:p>
+    <w:p>
+      <w:pPr>
+        <w:pStyle w:val="ac"/>
+        <w:numPr>
+          <w:ilvl w:val="0"/>
+          <w:numId w:val="35"/>
+        </w:numPr>
+        <w:rPr>
+          <w:lang w:val="ru-RU"/>
+        </w:rPr>
+      </w:pPr>
+      <w:r>
+        <w:rPr>
+          <w:lang w:val="ru-RU"/>
+        </w:rPr>
+        <w:t xml:space="preserve">подсистемы </w:t>
+      </w:r>
+      <w:proofErr w:type="spellStart"/>
+      <w:r>
+        <w:rPr>
+          <w:lang w:val="ru-RU"/>
+        </w:rPr>
+        <w:t>кодогенерации</w:t>
+      </w:r>
+      <w:proofErr w:type="spellEnd"/>
+      <w:r>
+        <w:rPr>
+          <w:lang w:val="ru-RU"/>
+        </w:rPr>
+        <w:t>, отвечающей за генерацию кода прототипа на целевом языке.</w:t>
+      </w:r>
+    </w:p>
+    <w:p>
+      <w:pPr>
         <w:pStyle w:val="2"/>
         <w:rPr>
           <w:lang w:val="ru-RU"/>
@@ -19268,6 +19639,7 @@
         <w:rPr>
           <w:lang w:val="ru-RU"/>
         </w:rPr>
+        <w:lastRenderedPageBreak/>
         <w:t>3</w:t>
       </w:r>
       <w:r>
@@ -19280,13 +19652,7 @@
         <w:rPr>
           <w:lang w:val="ru-RU"/>
         </w:rPr>
-        <w:t xml:space="preserve"> </w:t>
-      </w:r>
-      <w:r>
-        <w:rPr>
-          <w:lang w:val="ru-RU"/>
-        </w:rPr>
-        <w:t>Подсистема лексического и синтаксического анализа</w:t>
+        <w:t xml:space="preserve"> Подсистема лексического и синтаксического анализа</w:t>
       </w:r>
     </w:p>
     <w:p>
@@ -19311,11 +19677,179 @@
     </w:p>
     <w:p>
       <w:pPr>
+        <w:rPr>
+          <w:lang w:val="ru-RU"/>
+        </w:rPr>
+      </w:pPr>
+      <w:r>
+        <w:rPr>
+          <w:lang w:val="ru-RU"/>
+        </w:rPr>
+        <w:t xml:space="preserve">Подсистема лексического и синтаксического анализа представляет собой набор </w:t>
+      </w:r>
+    </w:p>
+    <w:p>
+      <w:pPr>
+        <w:rPr>
+          <w:lang w:val="ru-RU"/>
+        </w:rPr>
+      </w:pPr>
+      <w:r>
+        <w:rPr>
+          <w:noProof/>
+          <w:lang w:val="ru-RU" w:eastAsia="ru-RU"/>
+        </w:rPr>
+        <w:drawing>
+          <wp:anchor distT="0" distB="0" distL="114300" distR="114300" simplePos="0" relativeHeight="251664384" behindDoc="1" locked="0" layoutInCell="1" allowOverlap="1" wp14:anchorId="6E58759F" wp14:editId="52A54BF9">
+            <wp:simplePos x="0" y="0"/>
+            <wp:positionH relativeFrom="column">
+              <wp:posOffset>494030</wp:posOffset>
+            </wp:positionH>
+            <wp:positionV relativeFrom="paragraph">
+              <wp:posOffset>196850</wp:posOffset>
+            </wp:positionV>
+            <wp:extent cx="5349875" cy="2315845"/>
+            <wp:effectExtent l="0" t="0" r="0" b="0"/>
+            <wp:wrapTight wrapText="bothSides">
+              <wp:wrapPolygon edited="0">
+                <wp:start x="0" y="0"/>
+                <wp:lineTo x="0" y="13148"/>
+                <wp:lineTo x="8230" y="14392"/>
+                <wp:lineTo x="8307" y="21499"/>
+                <wp:lineTo x="13229" y="21499"/>
+                <wp:lineTo x="13306" y="14392"/>
+                <wp:lineTo x="21536" y="13148"/>
+                <wp:lineTo x="21536" y="178"/>
+                <wp:lineTo x="7230" y="0"/>
+                <wp:lineTo x="0" y="0"/>
+              </wp:wrapPolygon>
+            </wp:wrapTight>
+            <wp:docPr id="5" name="Рисунок 5"/>
+            <wp:cNvGraphicFramePr>
+              <a:graphicFrameLocks xmlns:a="http://schemas.openxmlformats.org/drawingml/2006/main" noChangeAspect="1"/>
+            </wp:cNvGraphicFramePr>
+            <a:graphic xmlns:a="http://schemas.openxmlformats.org/drawingml/2006/main">
+              <a:graphicData uri="http://schemas.openxmlformats.org/drawingml/2006/picture">
+                <pic:pic xmlns:pic="http://schemas.openxmlformats.org/drawingml/2006/picture">
+                  <pic:nvPicPr>
+                    <pic:cNvPr id="0" name="antlr_subsys.png"/>
+                    <pic:cNvPicPr/>
+                  </pic:nvPicPr>
+                  <pic:blipFill>
+                    <a:blip r:embed="rId13" cstate="print">
+                      <a:extLst>
+                        <a:ext uri="{28A0092B-C50C-407E-A947-70E740481C1C}">
+                          <a14:useLocalDpi xmlns:a14="http://schemas.microsoft.com/office/drawing/2010/main" val="0"/>
+                        </a:ext>
+                      </a:extLst>
+                    </a:blip>
+                    <a:stretch>
+                      <a:fillRect/>
+                    </a:stretch>
+                  </pic:blipFill>
+                  <pic:spPr>
+                    <a:xfrm>
+                      <a:off x="0" y="0"/>
+                      <a:ext cx="5349875" cy="2315845"/>
+                    </a:xfrm>
+                    <a:prstGeom prst="rect">
+                      <a:avLst/>
+                    </a:prstGeom>
+                  </pic:spPr>
+                </pic:pic>
+              </a:graphicData>
+            </a:graphic>
+            <wp14:sizeRelH relativeFrom="page">
+              <wp14:pctWidth>0</wp14:pctWidth>
+            </wp14:sizeRelH>
+            <wp14:sizeRelV relativeFrom="page">
+              <wp14:pctHeight>0</wp14:pctHeight>
+            </wp14:sizeRelV>
+          </wp:anchor>
+        </w:drawing>
+      </w:r>
+    </w:p>
+    <w:p>
+      <w:pPr>
+        <w:rPr>
+          <w:lang w:val="ru-RU"/>
+        </w:rPr>
+      </w:pPr>
+    </w:p>
+    <w:p>
+      <w:pPr>
+        <w:rPr>
+          <w:lang w:val="ru-RU"/>
+        </w:rPr>
+      </w:pPr>
+    </w:p>
+    <w:p>
+      <w:pPr>
+        <w:rPr>
+          <w:lang w:val="ru-RU"/>
+        </w:rPr>
+      </w:pPr>
+    </w:p>
+    <w:p>
+      <w:pPr>
+        <w:rPr>
+          <w:lang w:val="ru-RU"/>
+        </w:rPr>
+      </w:pPr>
+    </w:p>
+    <w:p>
+      <w:pPr>
+        <w:rPr>
+          <w:lang w:val="ru-RU"/>
+        </w:rPr>
+      </w:pPr>
+    </w:p>
+    <w:p>
+      <w:pPr>
         <w:pStyle w:val="3"/>
         <w:rPr>
           <w:lang w:val="ru-RU"/>
         </w:rPr>
       </w:pPr>
+    </w:p>
+    <w:p>
+      <w:pPr>
+        <w:pStyle w:val="3"/>
+        <w:rPr>
+          <w:lang w:val="ru-RU"/>
+        </w:rPr>
+      </w:pPr>
+    </w:p>
+    <w:p>
+      <w:pPr>
+        <w:pStyle w:val="3"/>
+        <w:jc w:val="center"/>
+        <w:rPr>
+          <w:lang w:val="ru-RU"/>
+        </w:rPr>
+      </w:pPr>
+      <w:r>
+        <w:rPr>
+          <w:lang w:val="ru-RU"/>
+        </w:rPr>
+        <w:t>Рисунок 3.2 – Структура подсистемы</w:t>
+      </w:r>
+    </w:p>
+    <w:p>
+      <w:pPr>
+        <w:pStyle w:val="3"/>
+        <w:rPr>
+          <w:lang w:val="ru-RU"/>
+        </w:rPr>
+      </w:pPr>
+    </w:p>
+    <w:p>
+      <w:pPr>
+        <w:pStyle w:val="3"/>
+        <w:rPr>
+          <w:lang w:val="ru-RU"/>
+        </w:rPr>
+      </w:pPr>
       <w:r>
         <w:rPr>
           <w:lang w:val="ru-RU"/>
@@ -19340,6 +19874,21 @@
     </w:p>
     <w:p>
       <w:pPr>
+        <w:rPr>
+          <w:lang w:val="ru-RU"/>
+        </w:rPr>
+      </w:pPr>
+      <w:proofErr w:type="spellStart"/>
+      <w:r>
+        <w:rPr>
+          <w:lang w:val="ru-RU"/>
+        </w:rPr>
+        <w:t>Вапвапвап</w:t>
+      </w:r>
+      <w:proofErr w:type="spellEnd"/>
+    </w:p>
+    <w:p>
+      <w:pPr>
         <w:pStyle w:val="4"/>
         <w:rPr>
           <w:lang w:val="ru-RU"/>
@@ -19366,6 +19915,21 @@
     </w:p>
     <w:p>
       <w:pPr>
+        <w:rPr>
+          <w:lang w:val="ru-RU"/>
+        </w:rPr>
+      </w:pPr>
+      <w:proofErr w:type="spellStart"/>
+      <w:r>
+        <w:rPr>
+          <w:lang w:val="ru-RU"/>
+        </w:rPr>
+        <w:t>Вапвапвап</w:t>
+      </w:r>
+      <w:proofErr w:type="spellEnd"/>
+    </w:p>
+    <w:p>
+      <w:pPr>
         <w:pStyle w:val="4"/>
         <w:rPr>
           <w:lang w:val="ru-RU"/>
@@ -19392,6 +19956,21 @@
     </w:p>
     <w:p>
       <w:pPr>
+        <w:rPr>
+          <w:lang w:val="ru-RU"/>
+        </w:rPr>
+      </w:pPr>
+      <w:proofErr w:type="spellStart"/>
+      <w:r>
+        <w:rPr>
+          <w:lang w:val="ru-RU"/>
+        </w:rPr>
+        <w:t>Вапвапвап</w:t>
+      </w:r>
+      <w:proofErr w:type="spellEnd"/>
+    </w:p>
+    <w:p>
+      <w:pPr>
         <w:pStyle w:val="4"/>
         <w:rPr>
           <w:lang w:val="ru-RU"/>
@@ -19421,6 +20000,21 @@
     </w:p>
     <w:p>
       <w:pPr>
+        <w:rPr>
+          <w:lang w:val="ru-RU"/>
+        </w:rPr>
+      </w:pPr>
+      <w:proofErr w:type="spellStart"/>
+      <w:r>
+        <w:rPr>
+          <w:lang w:val="ru-RU"/>
+        </w:rPr>
+        <w:t>Вапвапвап</w:t>
+      </w:r>
+      <w:proofErr w:type="spellEnd"/>
+    </w:p>
+    <w:p>
+      <w:pPr>
         <w:pStyle w:val="3"/>
         <w:rPr>
           <w:lang w:val="ru-RU"/>
@@ -19430,6 +20024,7 @@
         <w:rPr>
           <w:lang w:val="ru-RU"/>
         </w:rPr>
+        <w:lastRenderedPageBreak/>
         <w:t>3.2</w:t>
       </w:r>
       <w:r>
@@ -19459,6 +20054,39 @@
     </w:p>
     <w:p>
       <w:pPr>
+        <w:rPr>
+          <w:lang w:val="ru-RU"/>
+        </w:rPr>
+      </w:pPr>
+      <w:r>
+        <w:rPr>
+          <w:lang w:val="ru-RU"/>
+        </w:rPr>
+        <w:t>При выборе средств реализации подсистемы лексического и синтаксического анализа</w:t>
+      </w:r>
+      <w:r>
+        <w:rPr>
+          <w:lang w:val="ru-RU"/>
+        </w:rPr>
+        <w:t xml:space="preserve">, автор в первую очередь ориентировался </w:t>
+      </w:r>
+      <w:proofErr w:type="gramStart"/>
+      <w:r>
+        <w:rPr>
+          <w:lang w:val="ru-RU"/>
+        </w:rPr>
+        <w:t>на</w:t>
+      </w:r>
+      <w:proofErr w:type="gramEnd"/>
+      <w:r>
+        <w:rPr>
+          <w:lang w:val="ru-RU"/>
+        </w:rPr>
+        <w:t xml:space="preserve"> ………….</w:t>
+      </w:r>
+    </w:p>
+    <w:p>
+      <w:pPr>
         <w:pStyle w:val="4"/>
         <w:rPr>
           <w:lang w:val="ru-RU"/>
@@ -19494,6 +20122,28 @@
     </w:p>
     <w:p>
       <w:pPr>
+        <w:rPr>
+          <w:lang w:val="ru-RU"/>
+        </w:rPr>
+      </w:pPr>
+      <w:r>
+        <w:t>ANTLR</w:t>
+      </w:r>
+      <w:r>
+        <w:rPr>
+          <w:lang w:val="ru-RU"/>
+        </w:rPr>
+        <w:t xml:space="preserve"> () </w:t>
+      </w:r>
+      <w:r>
+        <w:rPr>
+          <w:lang w:val="ru-RU"/>
+        </w:rPr>
+        <w:t xml:space="preserve">представляет собой </w:t>
+      </w:r>
+    </w:p>
+    <w:p>
+      <w:pPr>
         <w:pStyle w:val="4"/>
         <w:rPr>
           <w:lang w:val="ru-RU"/>
@@ -19535,6 +20185,28 @@
     </w:p>
     <w:p>
       <w:pPr>
+        <w:rPr>
+          <w:lang w:val="ru-RU"/>
+        </w:rPr>
+      </w:pPr>
+      <w:r>
+        <w:t>Maven</w:t>
+      </w:r>
+      <w:r>
+        <w:rPr>
+          <w:lang w:val="ru-RU"/>
+        </w:rPr>
+        <w:t xml:space="preserve"> – </w:t>
+      </w:r>
+      <w:r>
+        <w:rPr>
+          <w:lang w:val="ru-RU"/>
+        </w:rPr>
+        <w:t xml:space="preserve">это </w:t>
+      </w:r>
+    </w:p>
+    <w:p>
+      <w:pPr>
         <w:pStyle w:val="3"/>
         <w:rPr>
           <w:lang w:val="ru-RU"/>
@@ -19567,6 +20239,19 @@
     </w:p>
     <w:p>
       <w:pPr>
+        <w:rPr>
+          <w:lang w:val="ru-RU"/>
+        </w:rPr>
+      </w:pPr>
+      <w:r>
+        <w:rPr>
+          <w:lang w:val="ru-RU"/>
+        </w:rPr>
+        <w:t>Форма Бэкуса-Наура</w:t>
+      </w:r>
+    </w:p>
+    <w:p>
+      <w:pPr>
         <w:pStyle w:val="3"/>
         <w:rPr>
           <w:lang w:val="ru-RU"/>
@@ -19605,6 +20290,47 @@
     </w:p>
     <w:p>
       <w:pPr>
+        <w:rPr>
+          <w:lang w:val="ru-RU"/>
+        </w:rPr>
+      </w:pPr>
+      <w:r>
+        <w:rPr>
+          <w:lang w:val="ru-RU"/>
+        </w:rPr>
+        <w:t>Что такого абстрактное синтаксическое дерево</w:t>
+      </w:r>
+    </w:p>
+    <w:p>
+      <w:pPr>
+        <w:rPr>
+          <w:lang w:val="ru-RU"/>
+        </w:rPr>
+      </w:pPr>
+      <w:r>
+        <w:rPr>
+          <w:lang w:val="ru-RU"/>
+        </w:rPr>
+        <w:t xml:space="preserve">Система </w:t>
+      </w:r>
+      <w:r>
+        <w:t>ANTLR</w:t>
+      </w:r>
+      <w:r>
+        <w:rPr>
+          <w:lang w:val="ru-RU"/>
+        </w:rPr>
+        <w:t xml:space="preserve"> </w:t>
+      </w:r>
+      <w:r>
+        <w:rPr>
+          <w:lang w:val="ru-RU"/>
+        </w:rPr>
+        <w:t xml:space="preserve">позволяет в качестве выходного значения получить абстрактное синтаксическое дерево, которое будет соответствовать входному файлу для заданной грамматики. </w:t>
+      </w:r>
+    </w:p>
+    <w:p>
+      <w:pPr>
         <w:pStyle w:val="2"/>
         <w:rPr>
           <w:lang w:val="ru-RU"/>
@@ -19651,6 +20377,33 @@
     </w:p>
     <w:p>
       <w:pPr>
+        <w:rPr>
+          <w:lang w:val="ru-RU"/>
+        </w:rPr>
+      </w:pPr>
+      <w:r>
+        <w:rPr>
+          <w:lang w:val="ru-RU"/>
+        </w:rPr>
+        <w:t>Граф потока исполнения</w:t>
+      </w:r>
+      <w:proofErr w:type="gramStart"/>
+      <w:r>
+        <w:rPr>
+          <w:lang w:val="ru-RU"/>
+        </w:rPr>
+        <w:t xml:space="preserve"> () – </w:t>
+      </w:r>
+      <w:proofErr w:type="gramEnd"/>
+      <w:r>
+        <w:rPr>
+          <w:lang w:val="ru-RU"/>
+        </w:rPr>
+        <w:t>это …..</w:t>
+      </w:r>
+    </w:p>
+    <w:p>
+      <w:pPr>
         <w:pStyle w:val="3"/>
         <w:rPr>
           <w:lang w:val="ru-RU"/>
@@ -19676,6 +20429,57 @@
       </w:r>
     </w:p>
     <w:p>
+      <w:r>
+        <w:rPr>
+          <w:lang w:val="ru-RU"/>
+        </w:rPr>
+        <w:t>Про</w:t>
+      </w:r>
+      <w:r>
+        <w:t xml:space="preserve"> </w:t>
+      </w:r>
+      <w:proofErr w:type="spellStart"/>
+      <w:r>
+        <w:t>CallNode</w:t>
+      </w:r>
+      <w:proofErr w:type="spellEnd"/>
+      <w:r>
+        <w:t xml:space="preserve">, </w:t>
+      </w:r>
+      <w:proofErr w:type="spellStart"/>
+      <w:r>
+        <w:t>StateNode</w:t>
+      </w:r>
+      <w:proofErr w:type="spellEnd"/>
+      <w:r>
+        <w:t xml:space="preserve"> </w:t>
+      </w:r>
+      <w:r>
+        <w:rPr>
+          <w:lang w:val="ru-RU"/>
+        </w:rPr>
+        <w:t>и</w:t>
+      </w:r>
+      <w:r>
+        <w:t xml:space="preserve"> </w:t>
+      </w:r>
+      <w:r>
+        <w:rPr>
+          <w:lang w:val="ru-RU"/>
+        </w:rPr>
+        <w:t>всё</w:t>
+      </w:r>
+      <w:r>
+        <w:t xml:space="preserve"> </w:t>
+      </w:r>
+      <w:r>
+        <w:rPr>
+          <w:lang w:val="ru-RU"/>
+        </w:rPr>
+        <w:t>такое</w:t>
+      </w:r>
+    </w:p>
+    <w:p>
       <w:pPr>
         <w:pStyle w:val="2"/>
         <w:rPr>
@@ -19705,91 +20509,140 @@
     </w:p>
     <w:p>
       <w:pPr>
+        <w:rPr>
+          <w:lang w:val="ru-RU"/>
+        </w:rPr>
+      </w:pPr>
+      <w:proofErr w:type="spellStart"/>
+      <w:r>
+        <w:rPr>
+          <w:lang w:val="ru-RU"/>
+        </w:rPr>
+        <w:t>фывафвыа</w:t>
+      </w:r>
+      <w:proofErr w:type="spellEnd"/>
+    </w:p>
+    <w:p>
+      <w:pPr>
         <w:pStyle w:val="3"/>
-        <w:rPr>
-          <w:lang w:val="ru-RU"/>
-        </w:rPr>
-      </w:pPr>
-      <w:r>
-        <w:rPr>
-          <w:lang w:val="ru-RU"/>
-        </w:rPr>
-        <w:t>3.4</w:t>
-      </w:r>
-      <w:r>
-        <w:rPr>
-          <w:lang w:val="ru-RU"/>
-        </w:rPr>
-        <w:t xml:space="preserve">.1 </w:t>
-      </w:r>
-      <w:r>
-        <w:rPr>
-          <w:lang w:val="ru-RU"/>
-        </w:rPr>
-        <w:t xml:space="preserve">Построение модели </w:t>
-      </w:r>
-      <w:r>
-        <w:rPr>
-          <w:lang w:val="ru-RU"/>
-        </w:rPr>
-        <w:t xml:space="preserve">на языке </w:t>
-      </w:r>
-      <w:proofErr w:type="spellStart"/>
-      <w:r>
-        <w:t>Promela</w:t>
-      </w:r>
-      <w:proofErr w:type="spellEnd"/>
-    </w:p>
-    <w:p>
-      <w:pPr>
-        <w:pStyle w:val="3"/>
-        <w:rPr>
-          <w:lang w:val="ru-RU"/>
-        </w:rPr>
-      </w:pPr>
-      <w:r>
-        <w:rPr>
-          <w:lang w:val="ru-RU"/>
-        </w:rPr>
-        <w:t>3.4</w:t>
-      </w:r>
-      <w:r>
-        <w:rPr>
-          <w:lang w:val="ru-RU"/>
-        </w:rPr>
-        <w:t xml:space="preserve">.2 Преобразование </w:t>
-      </w:r>
-      <w:r>
-        <w:t>LTL</w:t>
-      </w:r>
-      <w:r>
-        <w:rPr>
-          <w:lang w:val="ru-RU"/>
-        </w:rPr>
-        <w:t>-</w:t>
-      </w:r>
-      <w:r>
-        <w:rPr>
-          <w:lang w:val="ru-RU"/>
-        </w:rPr>
-        <w:t>формул</w:t>
-      </w:r>
-    </w:p>
-    <w:p>
-      <w:pPr>
-        <w:pStyle w:val="3"/>
-        <w:rPr>
-          <w:lang w:val="ru-RU"/>
-        </w:rPr>
-      </w:pPr>
-      <w:r>
-        <w:rPr>
-          <w:lang w:val="ru-RU"/>
-        </w:rPr>
+      </w:pPr>
+      <w:r>
         <w:lastRenderedPageBreak/>
         <w:t>3.4</w:t>
       </w:r>
       <w:r>
+        <w:t xml:space="preserve">.1 </w:t>
+      </w:r>
+      <w:proofErr w:type="spellStart"/>
+      <w:r>
+        <w:t>Построение</w:t>
+      </w:r>
+      <w:proofErr w:type="spellEnd"/>
+      <w:r>
+        <w:t xml:space="preserve"> </w:t>
+      </w:r>
+      <w:proofErr w:type="spellStart"/>
+      <w:r>
+        <w:t>модели</w:t>
+      </w:r>
+      <w:proofErr w:type="spellEnd"/>
+      <w:r>
+        <w:t xml:space="preserve"> </w:t>
+      </w:r>
+      <w:proofErr w:type="spellStart"/>
+      <w:r>
+        <w:t>на</w:t>
+      </w:r>
+      <w:proofErr w:type="spellEnd"/>
+      <w:r>
+        <w:t xml:space="preserve"> </w:t>
+      </w:r>
+      <w:proofErr w:type="spellStart"/>
+      <w:r>
+        <w:t>языке</w:t>
+      </w:r>
+      <w:proofErr w:type="spellEnd"/>
+      <w:r>
+        <w:t xml:space="preserve"> </w:t>
+      </w:r>
+      <w:proofErr w:type="spellStart"/>
+      <w:r>
+        <w:t>Promela</w:t>
+      </w:r>
+      <w:proofErr w:type="spellEnd"/>
+    </w:p>
+    <w:p>
+      <w:pPr>
+        <w:pStyle w:val="3"/>
+        <w:rPr>
+          <w:lang w:val="ru-RU"/>
+        </w:rPr>
+      </w:pPr>
+    </w:p>
+    <w:p>
+      <w:pPr>
+        <w:pStyle w:val="3"/>
+        <w:rPr>
+          <w:lang w:val="ru-RU"/>
+        </w:rPr>
+      </w:pPr>
+      <w:r>
+        <w:rPr>
+          <w:lang w:val="ru-RU"/>
+        </w:rPr>
+        <w:t>3.4</w:t>
+      </w:r>
+      <w:r>
+        <w:rPr>
+          <w:lang w:val="ru-RU"/>
+        </w:rPr>
+        <w:t xml:space="preserve">.2 Преобразование </w:t>
+      </w:r>
+      <w:r>
+        <w:t>LTL</w:t>
+      </w:r>
+      <w:r>
+        <w:rPr>
+          <w:lang w:val="ru-RU"/>
+        </w:rPr>
+        <w:t>-</w:t>
+      </w:r>
+      <w:r>
+        <w:rPr>
+          <w:lang w:val="ru-RU"/>
+        </w:rPr>
+        <w:t>формул</w:t>
+      </w:r>
+    </w:p>
+    <w:p>
+      <w:pPr>
+        <w:rPr>
+          <w:lang w:val="ru-RU"/>
+        </w:rPr>
+      </w:pPr>
+      <w:proofErr w:type="spellStart"/>
+      <w:r>
+        <w:rPr>
+          <w:lang w:val="ru-RU"/>
+        </w:rPr>
+        <w:t>фывафыва</w:t>
+      </w:r>
+      <w:proofErr w:type="spellEnd"/>
+    </w:p>
+    <w:p>
+      <w:pPr>
+        <w:pStyle w:val="3"/>
+        <w:rPr>
+          <w:lang w:val="ru-RU"/>
+        </w:rPr>
+      </w:pPr>
+      <w:r>
+        <w:rPr>
+          <w:lang w:val="ru-RU"/>
+        </w:rPr>
+        <w:t>3.4</w:t>
+      </w:r>
+      <w:r>
         <w:rPr>
           <w:lang w:val="ru-RU"/>
         </w:rPr>
@@ -19804,6 +20657,21 @@
     </w:p>
     <w:p>
       <w:pPr>
+        <w:rPr>
+          <w:lang w:val="ru-RU"/>
+        </w:rPr>
+      </w:pPr>
+      <w:proofErr w:type="spellStart"/>
+      <w:r>
+        <w:rPr>
+          <w:lang w:val="ru-RU"/>
+        </w:rPr>
+        <w:t>фывафыва</w:t>
+      </w:r>
+      <w:proofErr w:type="spellEnd"/>
+    </w:p>
+    <w:p>
+      <w:pPr>
         <w:pStyle w:val="3"/>
         <w:rPr>
           <w:lang w:val="ru-RU"/>
@@ -19848,6 +20716,21 @@
       <w:r>
         <w:t>Eclipse</w:t>
       </w:r>
+    </w:p>
+    <w:p>
+      <w:pPr>
+        <w:rPr>
+          <w:lang w:val="ru-RU"/>
+        </w:rPr>
+      </w:pPr>
+      <w:proofErr w:type="spellStart"/>
+      <w:r>
+        <w:rPr>
+          <w:lang w:val="ru-RU"/>
+        </w:rPr>
+        <w:t>фывафывафыва</w:t>
+      </w:r>
+      <w:proofErr w:type="spellEnd"/>
     </w:p>
     <w:p>
       <w:pPr>
@@ -19864,8 +20747,6 @@
         </w:rPr>
         <w:br w:type="page"/>
       </w:r>
-      <w:bookmarkStart w:id="33" w:name="_GoBack"/>
-      <w:bookmarkEnd w:id="33"/>
     </w:p>
     <w:p>
       <w:pPr>
@@ -20661,7 +21542,7 @@
         </w:rPr>
         <w:t xml:space="preserve">: </w:t>
       </w:r>
-      <w:hyperlink r:id="rId12" w:history="1">
+      <w:hyperlink r:id="rId14" w:history="1">
         <w:r>
           <w:rPr>
             <w:rStyle w:val="a9"/>
@@ -20831,7 +21712,7 @@
         </w:rPr>
         <w:t xml:space="preserve">Режим доступа: </w:t>
       </w:r>
-      <w:hyperlink r:id="rId13" w:history="1">
+      <w:hyperlink r:id="rId15" w:history="1">
         <w:r>
           <w:rPr>
             <w:rStyle w:val="a9"/>
@@ -21016,7 +21897,7 @@
         </w:rPr>
         <w:t xml:space="preserve"> </w:t>
       </w:r>
-      <w:hyperlink r:id="rId14" w:history="1">
+      <w:hyperlink r:id="rId16" w:history="1">
         <w:r>
           <w:rPr>
             <w:rStyle w:val="a9"/>
@@ -21286,7 +22167,7 @@
       <w:r>
         <w:t xml:space="preserve">CHARME, 2003. </w:t>
       </w:r>
-      <w:hyperlink r:id="rId15" w:history="1">
+      <w:hyperlink r:id="rId17" w:history="1">
         <w:r>
           <w:rPr>
             <w:rStyle w:val="a9"/>
@@ -21487,7 +22368,7 @@
         </w:rPr>
         <w:t xml:space="preserve">: </w:t>
       </w:r>
-      <w:hyperlink r:id="rId16" w:history="1">
+      <w:hyperlink r:id="rId18" w:history="1">
         <w:r>
           <w:rPr>
             <w:rStyle w:val="a9"/>
@@ -21634,7 +22515,7 @@
         </w:rPr>
         <w:t xml:space="preserve">: </w:t>
       </w:r>
-      <w:hyperlink r:id="rId17" w:history="1">
+      <w:hyperlink r:id="rId19" w:history="1">
         <w:r>
           <w:rPr>
             <w:rStyle w:val="a9"/>
@@ -22007,7 +22888,7 @@
         </w:rPr>
         <w:t xml:space="preserve"> [Электронный ресурс] / Режим доступа:  </w:t>
       </w:r>
-      <w:hyperlink r:id="rId18" w:history="1">
+      <w:hyperlink r:id="rId20" w:history="1">
         <w:r>
           <w:rPr>
             <w:rStyle w:val="a9"/>
@@ -22191,7 +23072,7 @@
         </w:rPr>
         <w:t xml:space="preserve"> [Электронный ресурс] / Режим доступа:  </w:t>
       </w:r>
-      <w:hyperlink r:id="rId19" w:history="1">
+      <w:hyperlink r:id="rId21" w:history="1">
         <w:r>
           <w:rPr>
             <w:rStyle w:val="a9"/>
@@ -22444,7 +23325,7 @@
       <w:bookmarkEnd w:id="40"/>
     </w:p>
     <w:sectPr>
-      <w:footerReference w:type="default" r:id="rId20"/>
+      <w:footerReference w:type="default" r:id="rId22"/>
       <w:pgSz w:w="11906" w:h="16838"/>
       <w:pgMar w:top="851" w:right="851" w:bottom="851" w:left="1134" w:header="709" w:footer="709" w:gutter="0"/>
       <w:cols w:space="708"/>
@@ -22489,7 +23370,6 @@
         <w:docPartUnique/>
       </w:docPartObj>
     </w:sdtPr>
-    <w:sdtEndPr/>
     <w:sdtContent>
       <w:p>
         <w:pPr>
@@ -22509,7 +23389,7 @@
           <w:rPr>
             <w:noProof/>
           </w:rPr>
-          <w:t>35</w:t>
+          <w:t>34</w:t>
         </w:r>
         <w:r>
           <w:rPr>
@@ -24601,6 +25481,119 @@
     </w:lvl>
   </w:abstractNum>
   <w:abstractNum w:abstractNumId="19">
+    <w:nsid w:val="393A20C1"/>
+    <w:multiLevelType w:val="hybridMultilevel"/>
+    <w:tmpl w:val="8DB8415E"/>
+    <w:lvl w:ilvl="0" w:tplc="04190001">
+      <w:start w:val="1"/>
+      <w:numFmt w:val="bullet"/>
+      <w:lvlText w:val=""/>
+      <w:lvlJc w:val="left"/>
+      <w:pPr>
+        <w:ind w:left="1174" w:hanging="360"/>
+      </w:pPr>
+      <w:rPr>
+        <w:rFonts w:ascii="Symbol" w:hAnsi="Symbol" w:hint="default"/>
+      </w:rPr>
+    </w:lvl>
+    <w:lvl w:ilvl="1" w:tplc="04190003" w:tentative="1">
+      <w:start w:val="1"/>
+      <w:numFmt w:val="bullet"/>
+      <w:lvlText w:val="o"/>
+      <w:lvlJc w:val="left"/>
+      <w:pPr>
+        <w:ind w:left="1894" w:hanging="360"/>
+      </w:pPr>
+      <w:rPr>
+        <w:rFonts w:ascii="Courier New" w:hAnsi="Courier New" w:cs="Courier New" w:hint="default"/>
+      </w:rPr>
+    </w:lvl>
+    <w:lvl w:ilvl="2" w:tplc="04190005" w:tentative="1">
+      <w:start w:val="1"/>
+      <w:numFmt w:val="bullet"/>
+      <w:lvlText w:val=""/>
+      <w:lvlJc w:val="left"/>
+      <w:pPr>
+        <w:ind w:left="2614" w:hanging="360"/>
+      </w:pPr>
+      <w:rPr>
+        <w:rFonts w:ascii="Wingdings" w:hAnsi="Wingdings" w:hint="default"/>
+      </w:rPr>
+    </w:lvl>
+    <w:lvl w:ilvl="3" w:tplc="04190001" w:tentative="1">
+      <w:start w:val="1"/>
+      <w:numFmt w:val="bullet"/>
+      <w:lvlText w:val=""/>
+      <w:lvlJc w:val="left"/>
+      <w:pPr>
+        <w:ind w:left="3334" w:hanging="360"/>
+      </w:pPr>
+      <w:rPr>
+        <w:rFonts w:ascii="Symbol" w:hAnsi="Symbol" w:hint="default"/>
+      </w:rPr>
+    </w:lvl>
+    <w:lvl w:ilvl="4" w:tplc="04190003" w:tentative="1">
+      <w:start w:val="1"/>
+      <w:numFmt w:val="bullet"/>
+      <w:lvlText w:val="o"/>
+      <w:lvlJc w:val="left"/>
+      <w:pPr>
+        <w:ind w:left="4054" w:hanging="360"/>
+      </w:pPr>
+      <w:rPr>
+        <w:rFonts w:ascii="Courier New" w:hAnsi="Courier New" w:cs="Courier New" w:hint="default"/>
+      </w:rPr>
+    </w:lvl>
+    <w:lvl w:ilvl="5" w:tplc="04190005" w:tentative="1">
+      <w:start w:val="1"/>
+      <w:numFmt w:val="bullet"/>
+      <w:lvlText w:val=""/>
+      <w:lvlJc w:val="left"/>
+      <w:pPr>
+        <w:ind w:left="4774" w:hanging="360"/>
+      </w:pPr>
+      <w:rPr>
+        <w:rFonts w:ascii="Wingdings" w:hAnsi="Wingdings" w:hint="default"/>
+      </w:rPr>
+    </w:lvl>
+    <w:lvl w:ilvl="6" w:tplc="04190001" w:tentative="1">
+      <w:start w:val="1"/>
+      <w:numFmt w:val="bullet"/>
+      <w:lvlText w:val=""/>
+      <w:lvlJc w:val="left"/>
+      <w:pPr>
+        <w:ind w:left="5494" w:hanging="360"/>
+      </w:pPr>
+      <w:rPr>
+        <w:rFonts w:ascii="Symbol" w:hAnsi="Symbol" w:hint="default"/>
+      </w:rPr>
+    </w:lvl>
+    <w:lvl w:ilvl="7" w:tplc="04190003" w:tentative="1">
+      <w:start w:val="1"/>
+      <w:numFmt w:val="bullet"/>
+      <w:lvlText w:val="o"/>
+      <w:lvlJc w:val="left"/>
+      <w:pPr>
+        <w:ind w:left="6214" w:hanging="360"/>
+      </w:pPr>
+      <w:rPr>
+        <w:rFonts w:ascii="Courier New" w:hAnsi="Courier New" w:cs="Courier New" w:hint="default"/>
+      </w:rPr>
+    </w:lvl>
+    <w:lvl w:ilvl="8" w:tplc="04190005" w:tentative="1">
+      <w:start w:val="1"/>
+      <w:numFmt w:val="bullet"/>
+      <w:lvlText w:val=""/>
+      <w:lvlJc w:val="left"/>
+      <w:pPr>
+        <w:ind w:left="6934" w:hanging="360"/>
+      </w:pPr>
+      <w:rPr>
+        <w:rFonts w:ascii="Wingdings" w:hAnsi="Wingdings" w:hint="default"/>
+      </w:rPr>
+    </w:lvl>
+  </w:abstractNum>
+  <w:abstractNum w:abstractNumId="20">
     <w:nsid w:val="3CEC6969"/>
     <w:multiLevelType w:val="hybridMultilevel"/>
     <w:tmpl w:val="471E9F6E"/>
@@ -24686,7 +25679,7 @@
       </w:pPr>
     </w:lvl>
   </w:abstractNum>
-  <w:abstractNum w:abstractNumId="20">
+  <w:abstractNum w:abstractNumId="21">
     <w:nsid w:val="428110DC"/>
     <w:multiLevelType w:val="hybridMultilevel"/>
     <w:tmpl w:val="081A42F0"/>
@@ -24799,7 +25792,7 @@
       </w:rPr>
     </w:lvl>
   </w:abstractNum>
-  <w:abstractNum w:abstractNumId="21">
+  <w:abstractNum w:abstractNumId="22">
     <w:nsid w:val="42A56E68"/>
     <w:multiLevelType w:val="hybridMultilevel"/>
     <w:tmpl w:val="E154EE8A"/>
@@ -24888,7 +25881,7 @@
       </w:pPr>
     </w:lvl>
   </w:abstractNum>
-  <w:abstractNum w:abstractNumId="22">
+  <w:abstractNum w:abstractNumId="23">
     <w:nsid w:val="443E3F88"/>
     <w:multiLevelType w:val="hybridMultilevel"/>
     <w:tmpl w:val="F1E2085E"/>
@@ -25001,7 +25994,7 @@
       </w:rPr>
     </w:lvl>
   </w:abstractNum>
-  <w:abstractNum w:abstractNumId="23">
+  <w:abstractNum w:abstractNumId="24">
     <w:nsid w:val="5340082E"/>
     <w:multiLevelType w:val="hybridMultilevel"/>
     <w:tmpl w:val="E2D832C4"/>
@@ -25114,7 +26107,7 @@
       </w:rPr>
     </w:lvl>
   </w:abstractNum>
-  <w:abstractNum w:abstractNumId="24">
+  <w:abstractNum w:abstractNumId="25">
     <w:nsid w:val="55044F88"/>
     <w:multiLevelType w:val="hybridMultilevel"/>
     <w:tmpl w:val="D5A0E062"/>
@@ -25227,7 +26220,7 @@
       </w:rPr>
     </w:lvl>
   </w:abstractNum>
-  <w:abstractNum w:abstractNumId="25">
+  <w:abstractNum w:abstractNumId="26">
     <w:nsid w:val="570817DC"/>
     <w:multiLevelType w:val="hybridMultilevel"/>
     <w:tmpl w:val="327E9956"/>
@@ -25313,7 +26306,7 @@
       </w:pPr>
     </w:lvl>
   </w:abstractNum>
-  <w:abstractNum w:abstractNumId="26">
+  <w:abstractNum w:abstractNumId="27">
     <w:nsid w:val="57F80314"/>
     <w:multiLevelType w:val="hybridMultilevel"/>
     <w:tmpl w:val="71FA2882"/>
@@ -25426,7 +26419,7 @@
       </w:rPr>
     </w:lvl>
   </w:abstractNum>
-  <w:abstractNum w:abstractNumId="27">
+  <w:abstractNum w:abstractNumId="28">
     <w:nsid w:val="5E0002BB"/>
     <w:multiLevelType w:val="hybridMultilevel"/>
     <w:tmpl w:val="EAE03F6A"/>
@@ -25539,7 +26532,7 @@
       </w:rPr>
     </w:lvl>
   </w:abstractNum>
-  <w:abstractNum w:abstractNumId="28">
+  <w:abstractNum w:abstractNumId="29">
     <w:nsid w:val="633825DC"/>
     <w:multiLevelType w:val="hybridMultilevel"/>
     <w:tmpl w:val="1ED8A31E"/>
@@ -25625,7 +26618,7 @@
       </w:pPr>
     </w:lvl>
   </w:abstractNum>
-  <w:abstractNum w:abstractNumId="29">
+  <w:abstractNum w:abstractNumId="30">
     <w:nsid w:val="6470707E"/>
     <w:multiLevelType w:val="hybridMultilevel"/>
     <w:tmpl w:val="E7A405D2"/>
@@ -25738,7 +26731,7 @@
       </w:rPr>
     </w:lvl>
   </w:abstractNum>
-  <w:abstractNum w:abstractNumId="30">
+  <w:abstractNum w:abstractNumId="31">
     <w:nsid w:val="6AB87613"/>
     <w:multiLevelType w:val="hybridMultilevel"/>
     <w:tmpl w:val="F2FC54F6"/>
@@ -25851,7 +26844,7 @@
       </w:rPr>
     </w:lvl>
   </w:abstractNum>
-  <w:abstractNum w:abstractNumId="31">
+  <w:abstractNum w:abstractNumId="32">
     <w:nsid w:val="6D355461"/>
     <w:multiLevelType w:val="hybridMultilevel"/>
     <w:tmpl w:val="BC9069F6"/>
@@ -25964,7 +26957,7 @@
       </w:rPr>
     </w:lvl>
   </w:abstractNum>
-  <w:abstractNum w:abstractNumId="32">
+  <w:abstractNum w:abstractNumId="33">
     <w:nsid w:val="716621E1"/>
     <w:multiLevelType w:val="hybridMultilevel"/>
     <w:tmpl w:val="BD3AFCFE"/>
@@ -26077,7 +27070,7 @@
       </w:rPr>
     </w:lvl>
   </w:abstractNum>
-  <w:abstractNum w:abstractNumId="33">
+  <w:abstractNum w:abstractNumId="34">
     <w:nsid w:val="7B7F10A0"/>
     <w:multiLevelType w:val="hybridMultilevel"/>
     <w:tmpl w:val="0B503946"/>
@@ -26191,10 +27184,10 @@
     </w:lvl>
   </w:abstractNum>
   <w:num w:numId="1">
-    <w:abstractNumId w:val="32"/>
+    <w:abstractNumId w:val="33"/>
   </w:num>
   <w:num w:numId="2">
-    <w:abstractNumId w:val="33"/>
+    <w:abstractNumId w:val="34"/>
   </w:num>
   <w:num w:numId="3">
     <w:abstractNumId w:val="18"/>
@@ -26218,16 +27211,16 @@
     <w:abstractNumId w:val="5"/>
   </w:num>
   <w:num w:numId="10">
-    <w:abstractNumId w:val="24"/>
+    <w:abstractNumId w:val="25"/>
   </w:num>
   <w:num w:numId="11">
-    <w:abstractNumId w:val="21"/>
+    <w:abstractNumId w:val="22"/>
   </w:num>
   <w:num w:numId="12">
-    <w:abstractNumId w:val="28"/>
+    <w:abstractNumId w:val="29"/>
   </w:num>
   <w:num w:numId="13">
-    <w:abstractNumId w:val="19"/>
+    <w:abstractNumId w:val="20"/>
   </w:num>
   <w:num w:numId="14">
     <w:abstractNumId w:val="17"/>
@@ -26260,10 +27253,10 @@
     </w:lvlOverride>
   </w:num>
   <w:num w:numId="15">
-    <w:abstractNumId w:val="22"/>
+    <w:abstractNumId w:val="23"/>
   </w:num>
   <w:num w:numId="16">
-    <w:abstractNumId w:val="29"/>
+    <w:abstractNumId w:val="30"/>
   </w:num>
   <w:num w:numId="17">
     <w:abstractNumId w:val="6"/>
@@ -26278,13 +27271,13 @@
     <w:abstractNumId w:val="7"/>
   </w:num>
   <w:num w:numId="21">
-    <w:abstractNumId w:val="27"/>
+    <w:abstractNumId w:val="28"/>
   </w:num>
   <w:num w:numId="22">
-    <w:abstractNumId w:val="20"/>
+    <w:abstractNumId w:val="21"/>
   </w:num>
   <w:num w:numId="23">
-    <w:abstractNumId w:val="23"/>
+    <w:abstractNumId w:val="24"/>
   </w:num>
   <w:num w:numId="24">
     <w:abstractNumId w:val="8"/>
@@ -26296,28 +27289,31 @@
     <w:abstractNumId w:val="1"/>
   </w:num>
   <w:num w:numId="27">
-    <w:abstractNumId w:val="25"/>
+    <w:abstractNumId w:val="26"/>
   </w:num>
   <w:num w:numId="28">
-    <w:abstractNumId w:val="26"/>
+    <w:abstractNumId w:val="27"/>
   </w:num>
   <w:num w:numId="29">
     <w:abstractNumId w:val="11"/>
   </w:num>
   <w:num w:numId="30">
-    <w:abstractNumId w:val="31"/>
+    <w:abstractNumId w:val="32"/>
   </w:num>
   <w:num w:numId="31">
     <w:abstractNumId w:val="12"/>
   </w:num>
   <w:num w:numId="32">
-    <w:abstractNumId w:val="30"/>
+    <w:abstractNumId w:val="31"/>
   </w:num>
   <w:num w:numId="33">
     <w:abstractNumId w:val="10"/>
   </w:num>
   <w:num w:numId="34">
     <w:abstractNumId w:val="2"/>
+  </w:num>
+  <w:num w:numId="35">
+    <w:abstractNumId w:val="19"/>
   </w:num>
   <w:numIdMacAtCleanup w:val="7"/>
 </w:numbering>
@@ -27169,6 +28165,18 @@
       <w:ind w:left="840"/>
     </w:pPr>
   </w:style>
+  <w:style w:type="character" w:styleId="af8">
+    <w:name w:val="FollowedHyperlink"/>
+    <w:basedOn w:val="a0"/>
+    <w:uiPriority w:val="99"/>
+    <w:semiHidden/>
+    <w:unhideWhenUsed/>
+    <w:rsid w:val="00F22EE7"/>
+    <w:rPr>
+      <w:color w:val="800080" w:themeColor="followedHyperlink"/>
+      <w:u w:val="single"/>
+    </w:rPr>
+  </w:style>
 </w:styles>
 </file>
 
@@ -27650,7 +28658,7 @@
 </file>
 
 <file path=customXml/itemProps1.xml><?xml version="1.0" encoding="utf-8"?>
-<ds:datastoreItem xmlns:ds="http://schemas.openxmlformats.org/officeDocument/2006/customXml" ds:itemID="{D0779407-219C-4726-81C9-82ACDD6E1F06}">
+<ds:datastoreItem xmlns:ds="http://schemas.openxmlformats.org/officeDocument/2006/customXml" ds:itemID="{5A701BBC-DC1C-4A3D-A7FF-18EDB4FA62DE}">
   <ds:schemaRefs>
     <ds:schemaRef ds:uri="http://schemas.openxmlformats.org/officeDocument/2006/bibliography"/>
   </ds:schemaRefs>

</xml_diff>

<commit_message>
Add call graph algorithm
</commit_message>
<xml_diff>
--- a/main.docx
+++ b/main.docx
@@ -3014,23 +3014,7 @@
                 <w:noProof/>
                 <w:lang w:val="ru-RU"/>
               </w:rPr>
-              <w:t>3.2.4 Расширенная фо</w:t>
-            </w:r>
-            <w:r>
-              <w:rPr>
-                <w:rStyle w:val="a9"/>
-                <w:noProof/>
-                <w:lang w:val="ru-RU"/>
-              </w:rPr>
-              <w:t>р</w:t>
-            </w:r>
-            <w:r>
-              <w:rPr>
-                <w:rStyle w:val="a9"/>
-                <w:noProof/>
-                <w:lang w:val="ru-RU"/>
-              </w:rPr>
-              <w:t>ма Бэкуса-Наура</w:t>
+              <w:t>3.2.4 Расширенная форма Бэкуса-Наура</w:t>
             </w:r>
             <w:r>
               <w:rPr>
@@ -21554,35 +21538,36 @@
           <w:rFonts w:ascii="Consolas" w:hAnsi="Consolas" w:cs="Consolas"/>
           <w:sz w:val="24"/>
         </w:rPr>
-        <w:t>die</w:t>
+        <w:t xml:space="preserve">die  : </w:t>
       </w:r>
       <w:r>
         <w:rPr>
           <w:rFonts w:ascii="Consolas" w:hAnsi="Consolas" w:cs="Consolas"/>
           <w:sz w:val="24"/>
         </w:rPr>
-        <w:t xml:space="preserve">  : </w:t>
+        <w:tab/>
       </w:r>
       <w:r>
         <w:rPr>
           <w:rFonts w:ascii="Consolas" w:hAnsi="Consolas" w:cs="Consolas"/>
           <w:sz w:val="24"/>
         </w:rPr>
-        <w:tab/>
-      </w:r>
-      <w:r>
+        <w:t>'die' big_expression ';' ;</w:t>
+      </w:r>
+    </w:p>
+    <w:p>
+      <w:pPr>
         <w:rPr>
           <w:rFonts w:ascii="Consolas" w:hAnsi="Consolas" w:cs="Consolas"/>
           <w:sz w:val="24"/>
         </w:rPr>
-        <w:t xml:space="preserve">'die' big_expression ';' </w:t>
-      </w:r>
+      </w:pPr>
       <w:r>
         <w:rPr>
           <w:rFonts w:ascii="Consolas" w:hAnsi="Consolas" w:cs="Consolas"/>
           <w:sz w:val="24"/>
         </w:rPr>
-        <w:t>;</w:t>
+        <w:t>print : 'print' big_expression ';' ;</w:t>
       </w:r>
     </w:p>
     <w:p>
@@ -21597,50 +21582,50 @@
           <w:rFonts w:ascii="Consolas" w:hAnsi="Consolas" w:cs="Consolas"/>
           <w:sz w:val="24"/>
         </w:rPr>
-        <w:t>print</w:t>
-      </w:r>
-      <w:r>
+        <w:t>return_operator  : 'return' big_expression ';' ;</w:t>
+      </w:r>
+    </w:p>
+    <w:p>
+      <w:pPr>
         <w:rPr>
           <w:rFonts w:ascii="Consolas" w:hAnsi="Consolas" w:cs="Consolas"/>
           <w:sz w:val="24"/>
         </w:rPr>
-        <w:t xml:space="preserve"> : 'print' big_expression ';' </w:t>
-      </w:r>
+      </w:pPr>
       <w:r>
         <w:rPr>
           <w:rFonts w:ascii="Consolas" w:hAnsi="Consolas" w:cs="Consolas"/>
           <w:sz w:val="24"/>
         </w:rPr>
-        <w:t>;</w:t>
-      </w:r>
-    </w:p>
-    <w:p>
-      <w:pPr>
+        <w:t xml:space="preserve">assignment : </w:t>
+      </w:r>
+      <w:r>
         <w:rPr>
           <w:rFonts w:ascii="Consolas" w:hAnsi="Consolas" w:cs="Consolas"/>
           <w:sz w:val="24"/>
         </w:rPr>
-      </w:pPr>
+        <w:t>ID ('['</w:t>
+      </w:r>
       <w:r>
         <w:rPr>
           <w:rFonts w:ascii="Consolas" w:hAnsi="Consolas" w:cs="Consolas"/>
           <w:sz w:val="24"/>
         </w:rPr>
-        <w:t xml:space="preserve">return_operator </w:t>
+        <w:t>big_expres</w:t>
       </w:r>
       <w:r>
         <w:rPr>
           <w:rFonts w:ascii="Consolas" w:hAnsi="Consolas" w:cs="Consolas"/>
           <w:sz w:val="24"/>
         </w:rPr>
-        <w:t xml:space="preserve"> : 'return' big_expression ';' </w:t>
+        <w:t>sion']'</w:t>
       </w:r>
       <w:r>
         <w:rPr>
           <w:rFonts w:ascii="Consolas" w:hAnsi="Consolas" w:cs="Consolas"/>
           <w:sz w:val="24"/>
         </w:rPr>
-        <w:t>;</w:t>
+        <w:t xml:space="preserve">)* '=' big_expression ; </w:t>
       </w:r>
     </w:p>
     <w:p>
@@ -21655,64 +21640,65 @@
           <w:rFonts w:ascii="Consolas" w:hAnsi="Consolas" w:cs="Consolas"/>
           <w:sz w:val="24"/>
         </w:rPr>
-        <w:t xml:space="preserve">assignment : </w:t>
-      </w:r>
-      <w:r>
+        <w:t xml:space="preserve">big_expression : or_expression;  </w:t>
+      </w:r>
+    </w:p>
+    <w:p>
+      <w:pPr>
         <w:rPr>
           <w:rFonts w:ascii="Consolas" w:hAnsi="Consolas" w:cs="Consolas"/>
           <w:sz w:val="24"/>
         </w:rPr>
-        <w:t>ID ('['</w:t>
-      </w:r>
+      </w:pPr>
       <w:r>
         <w:rPr>
           <w:rFonts w:ascii="Consolas" w:hAnsi="Consolas" w:cs="Consolas"/>
           <w:sz w:val="24"/>
         </w:rPr>
-        <w:t>big_expres</w:t>
+        <w:t>or_expression  : and_expre</w:t>
       </w:r>
       <w:r>
         <w:rPr>
           <w:rFonts w:ascii="Consolas" w:hAnsi="Consolas" w:cs="Consolas"/>
           <w:sz w:val="24"/>
         </w:rPr>
-        <w:t>sion']'</w:t>
+        <w:t>ssion ('or' and_expression</w:t>
       </w:r>
       <w:r>
         <w:rPr>
           <w:rFonts w:ascii="Consolas" w:hAnsi="Consolas" w:cs="Consolas"/>
           <w:sz w:val="24"/>
         </w:rPr>
-        <w:t xml:space="preserve">)* '=' big_expression </w:t>
-      </w:r>
-      <w:r>
+        <w:t xml:space="preserve">)? ;   </w:t>
+      </w:r>
+    </w:p>
+    <w:p>
+      <w:pPr>
         <w:rPr>
           <w:rFonts w:ascii="Consolas" w:hAnsi="Consolas" w:cs="Consolas"/>
           <w:sz w:val="24"/>
         </w:rPr>
-        <w:t xml:space="preserve">; </w:t>
-      </w:r>
-    </w:p>
-    <w:p>
-      <w:pPr>
+      </w:pPr>
+      <w:r>
         <w:rPr>
           <w:rFonts w:ascii="Consolas" w:hAnsi="Consolas" w:cs="Consolas"/>
           <w:sz w:val="24"/>
         </w:rPr>
-      </w:pPr>
+        <w:t>and_expression : not_expres</w:t>
+      </w:r>
       <w:r>
         <w:rPr>
           <w:rFonts w:ascii="Consolas" w:hAnsi="Consolas" w:cs="Consolas"/>
           <w:sz w:val="24"/>
         </w:rPr>
-        <w:t>big_expression : or_expression;</w:t>
+        <w:t>sion ('and' not_expression</w:t>
       </w:r>
       <w:r>
         <w:rPr>
           <w:rFonts w:ascii="Consolas" w:hAnsi="Consolas" w:cs="Consolas"/>
           <w:sz w:val="24"/>
         </w:rPr>
-        <w:t xml:space="preserve">  </w:t>
+        <w:t>)?  ;</w:t>
       </w:r>
     </w:p>
     <w:p>
@@ -21727,238 +21713,144 @@
           <w:rFonts w:ascii="Consolas" w:hAnsi="Consolas" w:cs="Consolas"/>
           <w:sz w:val="24"/>
         </w:rPr>
-        <w:t>or_expression  : and_expre</w:t>
+        <w:t>not_expression</w:t>
       </w:r>
       <w:r>
         <w:rPr>
           <w:rFonts w:ascii="Consolas" w:hAnsi="Consolas" w:cs="Consolas"/>
           <w:sz w:val="24"/>
         </w:rPr>
-        <w:t>ssion ('or' and_expression</w:t>
+        <w:t xml:space="preserve">  : ('not'</w:t>
       </w:r>
       <w:r>
         <w:rPr>
           <w:rFonts w:ascii="Consolas" w:hAnsi="Consolas" w:cs="Consolas"/>
           <w:sz w:val="24"/>
         </w:rPr>
-        <w:t xml:space="preserve">)? </w:t>
-      </w:r>
-      <w:r>
+        <w:t xml:space="preserve">)? expression  ; </w:t>
+      </w:r>
+    </w:p>
+    <w:p>
+      <w:pPr>
         <w:rPr>
           <w:rFonts w:ascii="Consolas" w:hAnsi="Consolas" w:cs="Consolas"/>
           <w:sz w:val="24"/>
         </w:rPr>
-        <w:t xml:space="preserve">;   </w:t>
-      </w:r>
-    </w:p>
-    <w:p>
-      <w:pPr>
+      </w:pPr>
+      <w:r>
         <w:rPr>
           <w:rFonts w:ascii="Consolas" w:hAnsi="Consolas" w:cs="Consolas"/>
           <w:sz w:val="24"/>
         </w:rPr>
-      </w:pPr>
+        <w:t>expression : relation</w:t>
+      </w:r>
       <w:r>
         <w:rPr>
           <w:rFonts w:ascii="Consolas" w:hAnsi="Consolas" w:cs="Consolas"/>
           <w:sz w:val="24"/>
         </w:rPr>
-        <w:t>and_expression : not_expres</w:t>
+        <w:t xml:space="preserve"> ( ('=='|'!='</w:t>
       </w:r>
       <w:r>
         <w:rPr>
           <w:rFonts w:ascii="Consolas" w:hAnsi="Consolas" w:cs="Consolas"/>
           <w:sz w:val="24"/>
         </w:rPr>
-        <w:t>sion ('and' not_expression</w:t>
-      </w:r>
-      <w:r>
+        <w:t>) relation )? ;</w:t>
+      </w:r>
+    </w:p>
+    <w:p>
+      <w:pPr>
         <w:rPr>
           <w:rFonts w:ascii="Consolas" w:hAnsi="Consolas" w:cs="Consolas"/>
           <w:sz w:val="24"/>
         </w:rPr>
-        <w:t xml:space="preserve">)? </w:t>
-      </w:r>
+      </w:pPr>
       <w:r>
         <w:rPr>
           <w:rFonts w:ascii="Consolas" w:hAnsi="Consolas" w:cs="Consolas"/>
           <w:sz w:val="24"/>
         </w:rPr>
-        <w:t xml:space="preserve"> ;</w:t>
-      </w:r>
-    </w:p>
-    <w:p>
-      <w:pPr>
+        <w:t>relation</w:t>
+      </w:r>
+      <w:r>
         <w:rPr>
           <w:rFonts w:ascii="Consolas" w:hAnsi="Consolas" w:cs="Consolas"/>
           <w:sz w:val="24"/>
         </w:rPr>
-      </w:pPr>
+        <w:t xml:space="preserve"> : summand ( ('&gt;'</w:t>
+      </w:r>
       <w:r>
         <w:rPr>
           <w:rFonts w:ascii="Consolas" w:hAnsi="Consolas" w:cs="Consolas"/>
           <w:sz w:val="24"/>
         </w:rPr>
-        <w:t>not_expression</w:t>
+        <w:t>|</w:t>
       </w:r>
       <w:r>
         <w:rPr>
           <w:rFonts w:ascii="Consolas" w:hAnsi="Consolas" w:cs="Consolas"/>
           <w:sz w:val="24"/>
         </w:rPr>
-        <w:t xml:space="preserve">  : ('not'</w:t>
+        <w:t>'&lt;'|'&lt;='|</w:t>
       </w:r>
       <w:r>
         <w:rPr>
           <w:rFonts w:ascii="Consolas" w:hAnsi="Consolas" w:cs="Consolas"/>
           <w:sz w:val="24"/>
         </w:rPr>
-        <w:t xml:space="preserve">)? expression </w:t>
-      </w:r>
-      <w:r>
+        <w:t>'&gt;=') summand )? ;</w:t>
+      </w:r>
+    </w:p>
+    <w:p>
+      <w:pPr>
         <w:rPr>
           <w:rFonts w:ascii="Consolas" w:hAnsi="Consolas" w:cs="Consolas"/>
           <w:sz w:val="24"/>
         </w:rPr>
-        <w:t xml:space="preserve"> ; </w:t>
-      </w:r>
-    </w:p>
-    <w:p>
-      <w:pPr>
+      </w:pPr>
+      <w:r>
         <w:rPr>
           <w:rFonts w:ascii="Consolas" w:hAnsi="Consolas" w:cs="Consolas"/>
           <w:sz w:val="24"/>
         </w:rPr>
-      </w:pPr>
+        <w:t>summand</w:t>
+      </w:r>
       <w:r>
         <w:rPr>
           <w:rFonts w:ascii="Consolas" w:hAnsi="Consolas" w:cs="Consolas"/>
           <w:sz w:val="24"/>
         </w:rPr>
-        <w:t>expression : relation</w:t>
+        <w:t xml:space="preserve">  : multiplier (</w:t>
       </w:r>
       <w:r>
         <w:rPr>
           <w:rFonts w:ascii="Consolas" w:hAnsi="Consolas" w:cs="Consolas"/>
           <w:sz w:val="24"/>
         </w:rPr>
-        <w:t xml:space="preserve"> ( ('=='|'!='</w:t>
+        <w:t xml:space="preserve">'+' </w:t>
       </w:r>
       <w:r>
         <w:rPr>
           <w:rFonts w:ascii="Consolas" w:hAnsi="Consolas" w:cs="Consolas"/>
           <w:sz w:val="24"/>
         </w:rPr>
-        <w:t>) relation )? ;</w:t>
-      </w:r>
-    </w:p>
-    <w:p>
-      <w:pPr>
+        <w:t>multiplier |'-' multiplier</w:t>
+      </w:r>
+      <w:r>
         <w:rPr>
           <w:rFonts w:ascii="Consolas" w:hAnsi="Consolas" w:cs="Consolas"/>
           <w:sz w:val="24"/>
         </w:rPr>
-      </w:pPr>
-      <w:r>
+        <w:t>)* ;</w:t>
+      </w:r>
+    </w:p>
+    <w:p>
+      <w:pPr>
+        <w:jc w:val="left"/>
         <w:rPr>
           <w:rFonts w:ascii="Consolas" w:hAnsi="Consolas" w:cs="Consolas"/>
           <w:sz w:val="24"/>
-        </w:rPr>
-        <w:t>relation</w:t>
-      </w:r>
-      <w:r>
-        <w:rPr>
-          <w:rFonts w:ascii="Consolas" w:hAnsi="Consolas" w:cs="Consolas"/>
-          <w:sz w:val="24"/>
-        </w:rPr>
-        <w:t xml:space="preserve"> : summand ( ('&gt;'</w:t>
-      </w:r>
-      <w:r>
-        <w:rPr>
-          <w:rFonts w:ascii="Consolas" w:hAnsi="Consolas" w:cs="Consolas"/>
-          <w:sz w:val="24"/>
-        </w:rPr>
-        <w:t>|</w:t>
-      </w:r>
-      <w:r>
-        <w:rPr>
-          <w:rFonts w:ascii="Consolas" w:hAnsi="Consolas" w:cs="Consolas"/>
-          <w:sz w:val="24"/>
-        </w:rPr>
-        <w:t>'&lt;'|'&lt;='|</w:t>
-      </w:r>
-      <w:r>
-        <w:rPr>
-          <w:rFonts w:ascii="Consolas" w:hAnsi="Consolas" w:cs="Consolas"/>
-          <w:sz w:val="24"/>
-        </w:rPr>
-        <w:t xml:space="preserve">'&gt;=') summand )? </w:t>
-      </w:r>
-      <w:r>
-        <w:rPr>
-          <w:rFonts w:ascii="Consolas" w:hAnsi="Consolas" w:cs="Consolas"/>
-          <w:sz w:val="24"/>
-        </w:rPr>
-        <w:t>;</w:t>
-      </w:r>
-    </w:p>
-    <w:p>
-      <w:pPr>
-        <w:rPr>
-          <w:rFonts w:ascii="Consolas" w:hAnsi="Consolas" w:cs="Consolas"/>
-          <w:sz w:val="24"/>
-        </w:rPr>
-      </w:pPr>
-      <w:r>
-        <w:rPr>
-          <w:rFonts w:ascii="Consolas" w:hAnsi="Consolas" w:cs="Consolas"/>
-          <w:sz w:val="24"/>
-        </w:rPr>
-        <w:t>summand</w:t>
-      </w:r>
-      <w:r>
-        <w:rPr>
-          <w:rFonts w:ascii="Consolas" w:hAnsi="Consolas" w:cs="Consolas"/>
-          <w:sz w:val="24"/>
-        </w:rPr>
-        <w:t xml:space="preserve">  : multiplier (</w:t>
-      </w:r>
-      <w:r>
-        <w:rPr>
-          <w:rFonts w:ascii="Consolas" w:hAnsi="Consolas" w:cs="Consolas"/>
-          <w:sz w:val="24"/>
-        </w:rPr>
-        <w:t xml:space="preserve">'+' </w:t>
-      </w:r>
-      <w:r>
-        <w:rPr>
-          <w:rFonts w:ascii="Consolas" w:hAnsi="Consolas" w:cs="Consolas"/>
-          <w:sz w:val="24"/>
-        </w:rPr>
-        <w:t>multiplier |'-' multiplier</w:t>
-      </w:r>
-      <w:r>
-        <w:rPr>
-          <w:rFonts w:ascii="Consolas" w:hAnsi="Consolas" w:cs="Consolas"/>
-          <w:sz w:val="24"/>
-        </w:rPr>
-        <w:t>)*</w:t>
-      </w:r>
-      <w:r>
-        <w:rPr>
-          <w:rFonts w:ascii="Consolas" w:hAnsi="Consolas" w:cs="Consolas"/>
-          <w:sz w:val="24"/>
-        </w:rPr>
-        <w:t xml:space="preserve"> ;</w:t>
-      </w:r>
-    </w:p>
-    <w:p>
-      <w:pPr>
-        <w:jc w:val="left"/>
-        <w:rPr>
-          <w:rFonts w:ascii="Consolas" w:hAnsi="Consolas" w:cs="Consolas"/>
-          <w:sz w:val="24"/>
-          <w:lang w:val="ru-RU"/>
         </w:rPr>
       </w:pPr>
       <w:r>
@@ -22032,270 +21924,234 @@
           <w:rFonts w:ascii="Consolas" w:hAnsi="Consolas" w:cs="Consolas"/>
           <w:sz w:val="24"/>
         </w:rPr>
-        <w:t xml:space="preserve">)* </w:t>
-      </w:r>
-      <w:r>
+        <w:t>)* ;</w:t>
+      </w:r>
+    </w:p>
+    <w:p>
+      <w:pPr>
         <w:rPr>
           <w:rFonts w:ascii="Consolas" w:hAnsi="Consolas" w:cs="Consolas"/>
           <w:sz w:val="24"/>
         </w:rPr>
-        <w:t>;</w:t>
-      </w:r>
-    </w:p>
-    <w:p>
-      <w:pPr>
+      </w:pPr>
+      <w:r>
         <w:rPr>
           <w:rFonts w:ascii="Consolas" w:hAnsi="Consolas" w:cs="Consolas"/>
           <w:sz w:val="24"/>
         </w:rPr>
-      </w:pPr>
+        <w:t xml:space="preserve">simple_expression : </w:t>
+      </w:r>
       <w:r>
         <w:rPr>
           <w:rFonts w:ascii="Consolas" w:hAnsi="Consolas" w:cs="Consolas"/>
           <w:sz w:val="24"/>
         </w:rPr>
-        <w:t xml:space="preserve">simple_expression : </w:t>
+        <w:t>ID('['big_expression']')*|call|</w:t>
       </w:r>
       <w:r>
         <w:rPr>
           <w:rFonts w:ascii="Consolas" w:hAnsi="Consolas" w:cs="Consolas"/>
           <w:sz w:val="24"/>
         </w:rPr>
-        <w:t>ID('['big_expression']')*|call|</w:t>
-      </w:r>
-      <w:r>
+        <w:t xml:space="preserve">INT| </w:t>
+      </w:r>
+    </w:p>
+    <w:p>
+      <w:pPr>
+        <w:ind w:left="2832" w:firstLine="0"/>
         <w:rPr>
           <w:rFonts w:ascii="Consolas" w:hAnsi="Consolas" w:cs="Consolas"/>
           <w:sz w:val="24"/>
         </w:rPr>
-        <w:t xml:space="preserve">INT| </w:t>
-      </w:r>
-    </w:p>
-    <w:p>
-      <w:pPr>
-        <w:ind w:left="2832" w:firstLine="0"/>
+      </w:pPr>
+      <w:r>
         <w:rPr>
           <w:rFonts w:ascii="Consolas" w:hAnsi="Consolas" w:cs="Consolas"/>
           <w:sz w:val="24"/>
         </w:rPr>
-      </w:pPr>
+        <w:t>STRING|</w:t>
+      </w:r>
       <w:r>
         <w:rPr>
           <w:rFonts w:ascii="Consolas" w:hAnsi="Consolas" w:cs="Consolas"/>
           <w:sz w:val="24"/>
         </w:rPr>
-        <w:t>STRING|</w:t>
+        <w:t>'['</w:t>
       </w:r>
       <w:r>
         <w:rPr>
           <w:rFonts w:ascii="Consolas" w:hAnsi="Consolas" w:cs="Consolas"/>
           <w:sz w:val="24"/>
         </w:rPr>
-        <w:t>'['</w:t>
+        <w:t>parameters']'|'('</w:t>
       </w:r>
       <w:r>
         <w:rPr>
           <w:rFonts w:ascii="Consolas" w:hAnsi="Consolas" w:cs="Consolas"/>
           <w:sz w:val="24"/>
         </w:rPr>
-        <w:t>parameters']'|'('</w:t>
+        <w:t>big_ex</w:t>
       </w:r>
       <w:r>
         <w:rPr>
           <w:rFonts w:ascii="Consolas" w:hAnsi="Consolas" w:cs="Consolas"/>
           <w:sz w:val="24"/>
         </w:rPr>
-        <w:t>big_ex</w:t>
+        <w:t>pression')'|'nan'|</w:t>
       </w:r>
       <w:r>
         <w:rPr>
           <w:rFonts w:ascii="Consolas" w:hAnsi="Consolas" w:cs="Consolas"/>
           <w:sz w:val="24"/>
         </w:rPr>
-        <w:t>pression')'|'nan'|</w:t>
+        <w:t>'nil'</w:t>
       </w:r>
       <w:r>
         <w:rPr>
           <w:rFonts w:ascii="Consolas" w:hAnsi="Consolas" w:cs="Consolas"/>
           <w:sz w:val="24"/>
         </w:rPr>
-        <w:t>'nil'</w:t>
+        <w:t>|'new' ID '('parameters')'|</w:t>
       </w:r>
       <w:r>
         <w:rPr>
           <w:rFonts w:ascii="Consolas" w:hAnsi="Consolas" w:cs="Consolas"/>
           <w:sz w:val="24"/>
         </w:rPr>
-        <w:t>|'new' ID '('parameters')'|</w:t>
+        <w:t>'r</w:t>
       </w:r>
       <w:r>
         <w:rPr>
           <w:rFonts w:ascii="Consolas" w:hAnsi="Consolas" w:cs="Consolas"/>
           <w:sz w:val="24"/>
         </w:rPr>
-        <w:t>'r</w:t>
+        <w:t>andom'</w:t>
       </w:r>
       <w:r>
         <w:rPr>
           <w:rFonts w:ascii="Consolas" w:hAnsi="Consolas" w:cs="Consolas"/>
           <w:sz w:val="24"/>
         </w:rPr>
-        <w:t>andom'</w:t>
+        <w:t xml:space="preserve"> </w:t>
       </w:r>
       <w:r>
         <w:rPr>
           <w:rFonts w:ascii="Consolas" w:hAnsi="Consolas" w:cs="Consolas"/>
           <w:sz w:val="24"/>
         </w:rPr>
-        <w:t xml:space="preserve"> </w:t>
+        <w:t>(ID| INT</w:t>
       </w:r>
       <w:r>
         <w:rPr>
           <w:rFonts w:ascii="Consolas" w:hAnsi="Consolas" w:cs="Consolas"/>
           <w:sz w:val="24"/>
         </w:rPr>
-        <w:t>(ID| INT</w:t>
-      </w:r>
-      <w:r>
+        <w:t>) ;</w:t>
+      </w:r>
+    </w:p>
+    <w:p>
+      <w:pPr>
         <w:rPr>
           <w:rFonts w:ascii="Consolas" w:hAnsi="Consolas" w:cs="Consolas"/>
           <w:sz w:val="24"/>
         </w:rPr>
-        <w:t>) ;</w:t>
-      </w:r>
-    </w:p>
-    <w:p>
-      <w:pPr>
+      </w:pPr>
+      <w:r>
         <w:rPr>
           <w:rFonts w:ascii="Consolas" w:hAnsi="Consolas" w:cs="Consolas"/>
           <w:sz w:val="24"/>
-        </w:rPr>
-      </w:pPr>
+          <w:lang w:val="ru-RU"/>
+        </w:rPr>
+        <w:t>с</w:t>
+      </w:r>
       <w:r>
         <w:rPr>
           <w:rFonts w:ascii="Consolas" w:hAnsi="Consolas" w:cs="Consolas"/>
           <w:sz w:val="24"/>
-          <w:lang w:val="ru-RU"/>
-        </w:rPr>
-        <w:t>с</w:t>
+        </w:rPr>
+        <w:t xml:space="preserve">all </w:t>
       </w:r>
       <w:r>
         <w:rPr>
           <w:rFonts w:ascii="Consolas" w:hAnsi="Consolas" w:cs="Consolas"/>
           <w:sz w:val="24"/>
         </w:rPr>
-        <w:t>all</w:t>
+        <w:t>: ID '('parameters</w:t>
       </w:r>
       <w:r>
         <w:rPr>
           <w:rFonts w:ascii="Consolas" w:hAnsi="Consolas" w:cs="Consolas"/>
           <w:sz w:val="24"/>
         </w:rPr>
-        <w:t xml:space="preserve"> </w:t>
-      </w:r>
-      <w:r>
+        <w:t>')' ;</w:t>
+      </w:r>
+    </w:p>
+    <w:p>
+      <w:pPr>
         <w:rPr>
           <w:rFonts w:ascii="Consolas" w:hAnsi="Consolas" w:cs="Consolas"/>
           <w:sz w:val="24"/>
         </w:rPr>
-        <w:t>: ID '('parameters</w:t>
-      </w:r>
+      </w:pPr>
       <w:r>
         <w:rPr>
           <w:rFonts w:ascii="Consolas" w:hAnsi="Consolas" w:cs="Consolas"/>
           <w:sz w:val="24"/>
         </w:rPr>
-        <w:t>')' ;</w:t>
-      </w:r>
-    </w:p>
-    <w:p>
-      <w:pPr>
+        <w:lastRenderedPageBreak/>
+        <w:t xml:space="preserve">if_operator  : </w:t>
+      </w:r>
+      <w:r>
         <w:rPr>
           <w:rFonts w:ascii="Consolas" w:hAnsi="Consolas" w:cs="Consolas"/>
           <w:sz w:val="24"/>
         </w:rPr>
-      </w:pPr>
+        <w:tab/>
+      </w:r>
       <w:r>
         <w:rPr>
           <w:rFonts w:ascii="Consolas" w:hAnsi="Consolas" w:cs="Consolas"/>
           <w:sz w:val="24"/>
         </w:rPr>
-        <w:lastRenderedPageBreak/>
-        <w:t>if_operator</w:t>
+        <w:t>'if' '('big_expression</w:t>
       </w:r>
       <w:r>
         <w:rPr>
           <w:rFonts w:ascii="Consolas" w:hAnsi="Consolas" w:cs="Consolas"/>
           <w:sz w:val="24"/>
         </w:rPr>
-        <w:t xml:space="preserve">  : </w:t>
-      </w:r>
-      <w:r>
+        <w:t xml:space="preserve">')' operator </w:t>
+      </w:r>
+    </w:p>
+    <w:p>
+      <w:pPr>
+        <w:ind w:left="2124" w:firstLine="708"/>
         <w:rPr>
           <w:rFonts w:ascii="Consolas" w:hAnsi="Consolas" w:cs="Consolas"/>
           <w:sz w:val="24"/>
         </w:rPr>
-        <w:tab/>
-      </w:r>
+      </w:pPr>
       <w:r>
         <w:rPr>
           <w:rFonts w:ascii="Consolas" w:hAnsi="Consolas" w:cs="Consolas"/>
           <w:sz w:val="24"/>
         </w:rPr>
-        <w:t>'if' '('big_expression</w:t>
+        <w:t>('else' operator</w:t>
       </w:r>
       <w:r>
         <w:rPr>
           <w:rFonts w:ascii="Consolas" w:hAnsi="Consolas" w:cs="Consolas"/>
           <w:sz w:val="24"/>
         </w:rPr>
-        <w:t>')'</w:t>
-      </w:r>
-      <w:r>
+        <w:t xml:space="preserve">)? ; </w:t>
+      </w:r>
+    </w:p>
+    <w:p>
+      <w:pPr>
+        <w:jc w:val="left"/>
         <w:rPr>
           <w:rFonts w:ascii="Consolas" w:hAnsi="Consolas" w:cs="Consolas"/>
           <w:sz w:val="24"/>
-        </w:rPr>
-        <w:t xml:space="preserve"> operator </w:t>
-      </w:r>
-    </w:p>
-    <w:p>
-      <w:pPr>
-        <w:ind w:left="2124" w:firstLine="708"/>
-        <w:rPr>
-          <w:rFonts w:ascii="Consolas" w:hAnsi="Consolas" w:cs="Consolas"/>
-          <w:sz w:val="24"/>
-        </w:rPr>
-      </w:pPr>
-      <w:r>
-        <w:rPr>
-          <w:rFonts w:ascii="Consolas" w:hAnsi="Consolas" w:cs="Consolas"/>
-          <w:sz w:val="24"/>
-        </w:rPr>
-        <w:t>('else' operator</w:t>
-      </w:r>
-      <w:r>
-        <w:rPr>
-          <w:rFonts w:ascii="Consolas" w:hAnsi="Consolas" w:cs="Consolas"/>
-          <w:sz w:val="24"/>
-        </w:rPr>
-        <w:t xml:space="preserve">)? </w:t>
-      </w:r>
-      <w:r>
-        <w:rPr>
-          <w:rFonts w:ascii="Consolas" w:hAnsi="Consolas" w:cs="Consolas"/>
-          <w:sz w:val="24"/>
-        </w:rPr>
-        <w:t xml:space="preserve">; </w:t>
-      </w:r>
-    </w:p>
-    <w:p>
-      <w:pPr>
-        <w:jc w:val="left"/>
-        <w:rPr>
-          <w:rFonts w:ascii="Consolas" w:hAnsi="Consolas" w:cs="Consolas"/>
-          <w:sz w:val="24"/>
-          <w:lang w:val="ru-RU"/>
         </w:rPr>
       </w:pPr>
       <w:r>
@@ -22376,64 +22232,50 @@
           <w:rFonts w:ascii="Consolas" w:hAnsi="Consolas" w:cs="Consolas"/>
           <w:sz w:val="24"/>
         </w:rPr>
-        <w:t xml:space="preserve">operator </w:t>
-      </w:r>
-      <w:r>
+        <w:t xml:space="preserve">operator ; </w:t>
+      </w:r>
+    </w:p>
+    <w:p>
+      <w:pPr>
         <w:rPr>
           <w:rFonts w:ascii="Consolas" w:hAnsi="Consolas" w:cs="Consolas"/>
           <w:sz w:val="24"/>
         </w:rPr>
-        <w:t xml:space="preserve">; </w:t>
-      </w:r>
-    </w:p>
-    <w:p>
-      <w:pPr>
+      </w:pPr>
+      <w:r>
         <w:rPr>
           <w:rFonts w:ascii="Consolas" w:hAnsi="Consolas" w:cs="Consolas"/>
           <w:sz w:val="24"/>
         </w:rPr>
-      </w:pPr>
+        <w:t>while_operator : 'while' '</w:t>
+      </w:r>
       <w:r>
         <w:rPr>
           <w:rFonts w:ascii="Consolas" w:hAnsi="Consolas" w:cs="Consolas"/>
           <w:sz w:val="24"/>
         </w:rPr>
-        <w:t>while_operator : 'while' '</w:t>
+        <w:t>('</w:t>
       </w:r>
       <w:r>
         <w:rPr>
           <w:rFonts w:ascii="Consolas" w:hAnsi="Consolas" w:cs="Consolas"/>
           <w:sz w:val="24"/>
         </w:rPr>
-        <w:t>('</w:t>
+        <w:t>big_expre</w:t>
       </w:r>
       <w:r>
         <w:rPr>
           <w:rFonts w:ascii="Consolas" w:hAnsi="Consolas" w:cs="Consolas"/>
           <w:sz w:val="24"/>
         </w:rPr>
-        <w:t>big_expre</w:t>
+        <w:t>ssion</w:t>
       </w:r>
       <w:r>
         <w:rPr>
           <w:rFonts w:ascii="Consolas" w:hAnsi="Consolas" w:cs="Consolas"/>
           <w:sz w:val="24"/>
         </w:rPr>
-        <w:t>ssion</w:t>
-      </w:r>
-      <w:r>
-        <w:rPr>
-          <w:rFonts w:ascii="Consolas" w:hAnsi="Consolas" w:cs="Consolas"/>
-          <w:sz w:val="24"/>
-        </w:rPr>
-        <w:t xml:space="preserve">')' operator </w:t>
-      </w:r>
-      <w:r>
-        <w:rPr>
-          <w:rFonts w:ascii="Consolas" w:hAnsi="Consolas" w:cs="Consolas"/>
-          <w:sz w:val="24"/>
-        </w:rPr>
-        <w:t>;</w:t>
+        <w:t>')' operator ;</w:t>
       </w:r>
     </w:p>
     <w:p>
@@ -25386,28 +25228,37 @@
         <w:rPr>
           <w:lang w:val="ru-RU"/>
         </w:rPr>
-        <w:t xml:space="preserve">Для урощения построения графа в исходную грамматику включены специальные вставки на языке </w:t>
-      </w:r>
-      <w:r>
-        <w:t>Java</w:t>
-      </w:r>
-      <w:r>
-        <w:rPr>
-          <w:lang w:val="ru-RU"/>
-        </w:rPr>
-        <w:t xml:space="preserve">, устанавливающие взаимно однозначное соответствие между узлами и их типами. Перечислим </w:t>
-      </w:r>
-      <w:r>
-        <w:rPr>
-          <w:lang w:val="ru-RU"/>
-        </w:rPr>
-        <w:t xml:space="preserve">узлы и соответствующие им </w:t>
-      </w:r>
-      <w:r>
-        <w:rPr>
-          <w:lang w:val="ru-RU"/>
-        </w:rPr>
-        <w:t>типы, которые необходимы для построения графа потока исполнения:</w:t>
+        <w:t>Для урощения построения графа в исходную граммат</w:t>
+      </w:r>
+      <w:r>
+        <w:rPr>
+          <w:lang w:val="ru-RU"/>
+        </w:rPr>
+        <w:t>ику включены специальные вставки</w:t>
+      </w:r>
+      <w:r>
+        <w:rPr>
+          <w:lang w:val="ru-RU"/>
+        </w:rPr>
+        <w:t>, устанавливающие взаимно однозначное соответствие между узлами и их типами. Перечислим типы</w:t>
+      </w:r>
+      <w:r>
+        <w:rPr>
+          <w:lang w:val="ru-RU"/>
+        </w:rPr>
+        <w:t xml:space="preserve"> </w:t>
+      </w:r>
+      <w:r>
+        <w:rPr>
+          <w:lang w:val="ru-RU"/>
+        </w:rPr>
+        <w:t xml:space="preserve">узлов, которые необходимы на этапе </w:t>
+      </w:r>
+      <w:r>
+        <w:rPr>
+          <w:lang w:val="ru-RU"/>
+        </w:rPr>
+        <w:t>построения графа потока исполнения:</w:t>
       </w:r>
     </w:p>
     <w:p>
@@ -25665,25 +25516,417 @@
     </w:p>
     <w:p>
       <w:pPr>
+        <w:rPr>
+          <w:lang w:val="ru-RU"/>
+        </w:rPr>
+      </w:pPr>
+      <w:r>
+        <w:rPr>
+          <w:lang w:val="ru-RU"/>
+        </w:rPr>
+        <w:t>Вставки в грамматику языка, устанавливающие тип узла в синтаксическом дереве выглядят следующим образом:</w:t>
+      </w:r>
+    </w:p>
+    <w:p>
+      <w:pPr>
+        <w:autoSpaceDE w:val="0"/>
+        <w:autoSpaceDN w:val="0"/>
+        <w:adjustRightInd w:val="0"/>
+        <w:ind w:left="454" w:firstLine="708"/>
+        <w:jc w:val="left"/>
+        <w:rPr>
+          <w:rFonts w:ascii="Consolas" w:hAnsi="Consolas" w:cs="Consolas"/>
+          <w:sz w:val="24"/>
+          <w:szCs w:val="20"/>
+        </w:rPr>
+      </w:pPr>
+      <w:r>
+        <w:rPr>
+          <w:rFonts w:ascii="Consolas" w:hAnsi="Consolas" w:cs="Consolas"/>
+          <w:sz w:val="24"/>
+          <w:szCs w:val="20"/>
+        </w:rPr>
+        <w:t xml:space="preserve">class_decl : </w:t>
+      </w:r>
+      <w:r>
+        <w:rPr>
+          <w:rFonts w:ascii="Consolas" w:hAnsi="Consolas" w:cs="Consolas"/>
+          <w:sz w:val="24"/>
+          <w:szCs w:val="20"/>
+        </w:rPr>
+        <w:t xml:space="preserve">'class' </w:t>
+      </w:r>
+      <w:r>
+        <w:rPr>
+          <w:rFonts w:ascii="Consolas" w:hAnsi="Consolas" w:cs="Consolas"/>
+          <w:sz w:val="24"/>
+          <w:szCs w:val="20"/>
+        </w:rPr>
+        <w:t>ID '(' arguments ')' ( '&lt;' ID (</w:t>
+      </w:r>
+      <w:r>
+        <w:rPr>
+          <w:rFonts w:ascii="Consolas" w:hAnsi="Consolas" w:cs="Consolas"/>
+          <w:sz w:val="24"/>
+          <w:szCs w:val="20"/>
+        </w:rPr>
+        <w:t xml:space="preserve"> ',' ID</w:t>
+      </w:r>
+      <w:r>
+        <w:rPr>
+          <w:rFonts w:ascii="Consolas" w:hAnsi="Consolas" w:cs="Consolas"/>
+          <w:sz w:val="24"/>
+          <w:szCs w:val="20"/>
+        </w:rPr>
+        <w:t xml:space="preserve">)* )? </w:t>
+      </w:r>
+    </w:p>
+    <w:p>
+      <w:pPr>
+        <w:autoSpaceDE w:val="0"/>
+        <w:autoSpaceDN w:val="0"/>
+        <w:adjustRightInd w:val="0"/>
+        <w:ind w:left="1416" w:firstLine="708"/>
+        <w:jc w:val="left"/>
+        <w:rPr>
+          <w:rFonts w:ascii="Consolas" w:hAnsi="Consolas" w:cs="Consolas"/>
+          <w:sz w:val="24"/>
+          <w:szCs w:val="20"/>
+          <w:lang w:val="ru-RU"/>
+        </w:rPr>
+      </w:pPr>
+      <w:r>
+        <w:rPr>
+          <w:rFonts w:ascii="Consolas" w:hAnsi="Consolas" w:cs="Consolas"/>
+          <w:sz w:val="24"/>
+          <w:szCs w:val="20"/>
+        </w:rPr>
+        <w:t>( '&lt;&lt;' ID )? '{' (body)*</w:t>
+      </w:r>
+      <w:r>
+        <w:rPr>
+          <w:rFonts w:ascii="Consolas" w:hAnsi="Consolas" w:cs="Consolas"/>
+          <w:sz w:val="24"/>
+          <w:szCs w:val="20"/>
+        </w:rPr>
+        <w:t xml:space="preserve"> </w:t>
+      </w:r>
+      <w:r>
+        <w:rPr>
+          <w:rFonts w:ascii="Consolas" w:hAnsi="Consolas" w:cs="Consolas"/>
+          <w:sz w:val="24"/>
+          <w:szCs w:val="20"/>
+        </w:rPr>
+        <w:t>'}' -&gt; ^(ID&lt;ClassNode&gt; (body)*)</w:t>
+      </w:r>
+      <w:r>
+        <w:rPr>
+          <w:rFonts w:ascii="Consolas" w:hAnsi="Consolas" w:cs="Consolas"/>
+          <w:sz w:val="24"/>
+          <w:szCs w:val="20"/>
+        </w:rPr>
+        <w:t xml:space="preserve"> </w:t>
+      </w:r>
+      <w:r>
+        <w:rPr>
+          <w:rFonts w:ascii="Consolas" w:hAnsi="Consolas" w:cs="Consolas"/>
+          <w:sz w:val="24"/>
+          <w:szCs w:val="20"/>
+        </w:rPr>
+        <w:t>;</w:t>
+      </w:r>
+    </w:p>
+    <w:p>
+      <w:r>
+        <w:rPr>
+          <w:lang w:val="ru-RU"/>
+        </w:rPr>
+        <w:t>В данном примере с помощью вставки</w:t>
+      </w:r>
+      <w:r>
+        <w:rPr>
+          <w:lang w:val="ru-RU"/>
+        </w:rPr>
+        <w:t xml:space="preserve"> указывается, что при разборе этого правила грамматике должно быть создано новое поддерево с корневым узлом,  соответствующим типу </w:t>
+      </w:r>
+      <w:r>
+        <w:t>ClassNode</w:t>
+      </w:r>
+      <w:r>
+        <w:rPr>
+          <w:lang w:val="ru-RU"/>
+        </w:rPr>
+        <w:t xml:space="preserve">, </w:t>
+      </w:r>
+      <w:r>
+        <w:rPr>
+          <w:lang w:val="ru-RU"/>
+        </w:rPr>
+        <w:t xml:space="preserve">то есть объявлению класса. </w:t>
+      </w:r>
+    </w:p>
+    <w:p>
+      <w:pPr>
+        <w:rPr>
+          <w:lang w:val="ru-RU"/>
+        </w:rPr>
+      </w:pPr>
+      <w:r>
+        <w:rPr>
+          <w:lang w:val="ru-RU"/>
+        </w:rPr>
+        <w:t>Алгоритм построения графа потока исполнения может быть разделен на несколько этапов:</w:t>
+      </w:r>
+    </w:p>
+    <w:p>
+      <w:pPr>
+        <w:pStyle w:val="ac"/>
+        <w:numPr>
+          <w:ilvl w:val="0"/>
+          <w:numId w:val="44"/>
+        </w:numPr>
+        <w:rPr>
+          <w:lang w:val="ru-RU"/>
+        </w:rPr>
+      </w:pPr>
+      <w:r>
+        <w:rPr>
+          <w:lang w:val="ru-RU"/>
+        </w:rPr>
+        <w:t>п</w:t>
+      </w:r>
+      <w:r>
+        <w:rPr>
+          <w:lang w:val="ru-RU"/>
+        </w:rPr>
+        <w:t xml:space="preserve">оиск всех </w:t>
+      </w:r>
+      <w:r>
+        <w:rPr>
+          <w:lang w:val="ru-RU"/>
+        </w:rPr>
+        <w:t xml:space="preserve">состоянии </w:t>
+      </w:r>
+      <w:r>
+        <w:rPr>
+          <w:lang w:val="ru-RU"/>
+        </w:rPr>
+        <w:t xml:space="preserve"> </w:t>
+      </w:r>
+      <w:r>
+        <w:rPr>
+          <w:lang w:val="ru-RU"/>
+        </w:rPr>
+        <w:t xml:space="preserve">– </w:t>
+      </w:r>
+      <w:r>
+        <w:rPr>
+          <w:lang w:val="ru-RU"/>
+        </w:rPr>
+        <w:t xml:space="preserve">осуществляется при помощи обхода дерева и поиска всех узлов, соответствующий типу </w:t>
+      </w:r>
+      <w:r>
+        <w:t>StateNode</w:t>
+      </w:r>
+      <w:r>
+        <w:rPr>
+          <w:lang w:val="ru-RU"/>
+        </w:rPr>
+        <w:t>;</w:t>
+      </w:r>
+    </w:p>
+    <w:p>
+      <w:pPr>
+        <w:pStyle w:val="ac"/>
+        <w:numPr>
+          <w:ilvl w:val="0"/>
+          <w:numId w:val="44"/>
+        </w:numPr>
+        <w:rPr>
+          <w:lang w:val="ru-RU"/>
+        </w:rPr>
+      </w:pPr>
+      <w:r>
+        <w:rPr>
+          <w:lang w:val="ru-RU"/>
+        </w:rPr>
+        <w:t>формирование путей между узлами графа – основывается на обходе дерева</w:t>
+      </w:r>
+    </w:p>
+    <w:p>
+      <w:pPr>
+        <w:pStyle w:val="ac"/>
+        <w:numPr>
+          <w:ilvl w:val="1"/>
+          <w:numId w:val="44"/>
+        </w:numPr>
+        <w:rPr>
+          <w:lang w:val="ru-RU"/>
+        </w:rPr>
+      </w:pPr>
+      <w:r>
+        <w:rPr>
+          <w:lang w:val="ru-RU"/>
+        </w:rPr>
+        <w:t>если текущий узел – это вызов функции или состояния</w:t>
+      </w:r>
+      <w:r>
+        <w:rPr>
+          <w:lang w:val="ru-RU"/>
+        </w:rPr>
+        <w:t xml:space="preserve"> и он является поддеревом узла состояния</w:t>
+      </w:r>
+    </w:p>
+    <w:p>
+      <w:pPr>
+        <w:pStyle w:val="ac"/>
+        <w:numPr>
+          <w:ilvl w:val="2"/>
+          <w:numId w:val="44"/>
+        </w:numPr>
+        <w:rPr>
+          <w:lang w:val="ru-RU"/>
+        </w:rPr>
+      </w:pPr>
+      <w:r>
+        <w:rPr>
+          <w:lang w:val="ru-RU"/>
+        </w:rPr>
+        <w:t xml:space="preserve">если текущий узел является состоянием </w:t>
+      </w:r>
+      <w:r>
+        <w:rPr>
+          <w:lang w:val="ru-RU"/>
+        </w:rPr>
+        <w:t>–</w:t>
+      </w:r>
+      <w:r>
+        <w:rPr>
+          <w:lang w:val="ru-RU"/>
+        </w:rPr>
+        <w:t xml:space="preserve"> </w:t>
+      </w:r>
+      <w:r>
+        <w:rPr>
+          <w:lang w:val="ru-RU"/>
+        </w:rPr>
+        <w:t>добавляем путь от корня поддерева, содержащего текущий узел к текущему узлу</w:t>
+      </w:r>
+      <w:r>
+        <w:rPr>
+          <w:lang w:val="ru-RU"/>
+        </w:rPr>
+        <w:t>;</w:t>
+      </w:r>
+    </w:p>
+    <w:p>
+      <w:pPr>
+        <w:pStyle w:val="ac"/>
+        <w:numPr>
+          <w:ilvl w:val="2"/>
+          <w:numId w:val="44"/>
+        </w:numPr>
+        <w:rPr>
+          <w:lang w:val="ru-RU"/>
+        </w:rPr>
+      </w:pPr>
+      <w:r>
+        <w:rPr>
+          <w:lang w:val="ru-RU"/>
+        </w:rPr>
+        <w:t xml:space="preserve">если текущий узел представляет собой вызов метода </w:t>
+      </w:r>
+      <w:r>
+        <w:rPr>
+          <w:lang w:val="ru-RU"/>
+        </w:rPr>
+        <w:t>–</w:t>
+      </w:r>
+      <w:r>
+        <w:rPr>
+          <w:lang w:val="ru-RU"/>
+        </w:rPr>
+        <w:t xml:space="preserve"> </w:t>
+      </w:r>
+      <w:r>
+        <w:rPr>
+          <w:lang w:val="ru-RU"/>
+        </w:rPr>
+        <w:t>проверяем нет ли внутри этого метода вызова других состояни</w:t>
+      </w:r>
+      <w:r>
+        <w:rPr>
+          <w:lang w:val="ru-RU"/>
+        </w:rPr>
+        <w:t>и и строим соответствующие пути</w:t>
+      </w:r>
+      <w:r>
+        <w:rPr>
+          <w:lang w:val="ru-RU"/>
+        </w:rPr>
+        <w:t>;</w:t>
+      </w:r>
+    </w:p>
+    <w:p>
+      <w:pPr>
+        <w:pStyle w:val="ac"/>
+        <w:numPr>
+          <w:ilvl w:val="1"/>
+          <w:numId w:val="44"/>
+        </w:numPr>
+        <w:rPr>
+          <w:lang w:val="ru-RU"/>
+        </w:rPr>
+      </w:pPr>
+      <w:r>
+        <w:rPr>
+          <w:lang w:val="ru-RU"/>
+        </w:rPr>
+        <w:t>если текущий узел – это декларация секции описания требований, то обходим соответствующее ему поддерево и формируем список спецификации.</w:t>
+      </w:r>
+      <w:bookmarkStart w:id="45" w:name="_GoBack"/>
+      <w:bookmarkEnd w:id="45"/>
+    </w:p>
+    <w:p>
+      <w:pPr>
         <w:pStyle w:val="2"/>
         <w:rPr>
           <w:lang w:val="ru-RU"/>
         </w:rPr>
       </w:pPr>
-      <w:bookmarkStart w:id="45" w:name="_Toc326241011"/>
-      <w:r>
-        <w:rPr>
-          <w:lang w:val="ru-RU"/>
-        </w:rPr>
+      <w:bookmarkStart w:id="46" w:name="_Toc326241011"/>
+      <w:r>
+        <w:rPr>
+          <w:lang w:val="ru-RU"/>
+        </w:rPr>
+        <w:lastRenderedPageBreak/>
         <w:t>3.4</w:t>
       </w:r>
       <w:r>
         <w:rPr>
           <w:lang w:val="ru-RU"/>
         </w:rPr>
-        <w:t xml:space="preserve"> Подсистема кодогенерации</w:t>
-      </w:r>
-      <w:bookmarkEnd w:id="45"/>
+        <w:t xml:space="preserve"> </w:t>
+      </w:r>
+      <w:r>
+        <w:rPr>
+          <w:lang w:val="ru-RU"/>
+        </w:rPr>
+        <w:t>Подсистема</w:t>
+      </w:r>
+      <w:r>
+        <w:rPr>
+          <w:lang w:val="ru-RU"/>
+        </w:rPr>
+        <w:t xml:space="preserve"> </w:t>
+      </w:r>
+      <w:r>
+        <w:rPr>
+          <w:lang w:val="ru-RU"/>
+        </w:rPr>
+        <w:t>кодогенерации</w:t>
+      </w:r>
+      <w:bookmarkEnd w:id="46"/>
     </w:p>
     <w:p>
       <w:pPr>
@@ -25705,7 +25948,7 @@
           <w:lang w:val="ru-RU"/>
         </w:rPr>
       </w:pPr>
-      <w:bookmarkStart w:id="46" w:name="_Toc326241012"/>
+      <w:bookmarkStart w:id="47" w:name="_Toc326241012"/>
       <w:r>
         <w:rPr>
           <w:lang w:val="ru-RU"/>
@@ -25733,7 +25976,7 @@
       <w:r>
         <w:t>Promela</w:t>
       </w:r>
-      <w:bookmarkEnd w:id="46"/>
+      <w:bookmarkEnd w:id="47"/>
     </w:p>
     <w:p>
       <w:pPr>
@@ -26248,71 +26491,77 @@
         <w:rPr>
           <w:lang w:val="ru-RU"/>
         </w:rPr>
+        <w:t xml:space="preserve">Начальный шаг на этапе построения модели заключается установке взаимнооднозначного соответствия между состояниями автомата </w:t>
+      </w:r>
+      <w:r>
+        <w:t>A</w:t>
+      </w:r>
+      <w:r>
+        <w:rPr>
+          <w:vertAlign w:val="subscript"/>
+        </w:rPr>
+        <w:t>i</w:t>
+      </w:r>
+      <w:r>
+        <w:rPr>
+          <w:lang w:val="ru-RU"/>
+        </w:rPr>
+        <w:t xml:space="preserve"> и их порядковыми номерами.</w:t>
+      </w:r>
+      <w:r>
+        <w:rPr>
+          <w:lang w:val="ru-RU"/>
+        </w:rPr>
+        <w:t xml:space="preserve"> </w:t>
+      </w:r>
+      <w:r>
+        <w:rPr>
+          <w:lang w:val="ru-RU"/>
+        </w:rPr>
+        <w:t>Затем выполняется выделение начального состояния. В качестве начального состояния</w:t>
+      </w:r>
+      <w:r>
+        <w:rPr>
+          <w:lang w:val="ru-RU"/>
+        </w:rPr>
+        <w:t xml:space="preserve"> моделей на разработанном языке </w:t>
+      </w:r>
+      <w:r>
+        <w:t>Proto</w:t>
+      </w:r>
+      <w:r>
+        <w:rPr>
+          <w:lang w:val="ru-RU"/>
+        </w:rPr>
+        <w:t xml:space="preserve"> </w:t>
+      </w:r>
+      <w:r>
+        <w:rPr>
+          <w:lang w:val="ru-RU"/>
+        </w:rPr>
+        <w:t xml:space="preserve">используется специализированное состояние </w:t>
+      </w:r>
+      <w:r>
+        <w:t>MAIN</w:t>
+      </w:r>
+      <w:r>
+        <w:rPr>
+          <w:lang w:val="ru-RU"/>
+        </w:rPr>
+        <w:t>,</w:t>
+      </w:r>
+      <w:r>
+        <w:rPr>
+          <w:lang w:val="ru-RU"/>
+        </w:rPr>
+        <w:t xml:space="preserve"> которое соответственно </w:t>
+      </w:r>
+      <w:r>
+        <w:rPr>
+          <w:lang w:val="ru-RU"/>
+        </w:rPr>
         <w:lastRenderedPageBreak/>
-        <w:t xml:space="preserve">Начальный шаг на этапе построения модели заключается установке взаимнооднозначного соответствия между состояниями автомата </w:t>
-      </w:r>
-      <w:r>
-        <w:t>A</w:t>
-      </w:r>
-      <w:r>
-        <w:rPr>
-          <w:vertAlign w:val="subscript"/>
-        </w:rPr>
-        <w:t>i</w:t>
-      </w:r>
-      <w:r>
-        <w:rPr>
-          <w:lang w:val="ru-RU"/>
-        </w:rPr>
-        <w:t xml:space="preserve"> и их порядковыми номерами.</w:t>
-      </w:r>
-      <w:r>
-        <w:rPr>
-          <w:lang w:val="ru-RU"/>
-        </w:rPr>
-        <w:t xml:space="preserve"> </w:t>
-      </w:r>
-      <w:r>
-        <w:rPr>
-          <w:lang w:val="ru-RU"/>
-        </w:rPr>
-        <w:t>Затем выполняется выделение начального состояния. В качестве начального состояния</w:t>
-      </w:r>
-      <w:r>
-        <w:rPr>
-          <w:lang w:val="ru-RU"/>
-        </w:rPr>
-        <w:t xml:space="preserve"> моделей на разработанном языке </w:t>
-      </w:r>
-      <w:r>
-        <w:t>Proto</w:t>
-      </w:r>
-      <w:r>
-        <w:rPr>
-          <w:lang w:val="ru-RU"/>
-        </w:rPr>
-        <w:t xml:space="preserve"> </w:t>
-      </w:r>
-      <w:r>
-        <w:rPr>
-          <w:lang w:val="ru-RU"/>
-        </w:rPr>
-        <w:t xml:space="preserve">используется специализированное состояние </w:t>
-      </w:r>
-      <w:r>
-        <w:t>MAIN</w:t>
-      </w:r>
-      <w:r>
-        <w:rPr>
-          <w:lang w:val="ru-RU"/>
-        </w:rPr>
-        <w:t>,</w:t>
-      </w:r>
-      <w:r>
-        <w:rPr>
-          <w:lang w:val="ru-RU"/>
-        </w:rPr>
-        <w:t xml:space="preserve"> которое соответственно должно встречаться в описании каждого каркаса.</w:t>
+        <w:t>должно встречаться в описании каждого каркаса.</w:t>
       </w:r>
       <w:r>
         <w:rPr>
@@ -27224,7 +27473,57 @@
           <w:lang w:val="ru-RU"/>
         </w:rPr>
       </w:pPr>
-      <w:bookmarkStart w:id="47" w:name="_Toc326241013"/>
+      <w:bookmarkStart w:id="48" w:name="_Toc326241013"/>
+      <w:r>
+        <w:rPr>
+          <w:lang w:val="ru-RU"/>
+        </w:rPr>
+        <w:t>3.4</w:t>
+      </w:r>
+      <w:r>
+        <w:rPr>
+          <w:lang w:val="ru-RU"/>
+        </w:rPr>
+        <w:t xml:space="preserve">.2 Преобразование </w:t>
+      </w:r>
+      <w:r>
+        <w:t>LTL</w:t>
+      </w:r>
+      <w:r>
+        <w:rPr>
+          <w:lang w:val="ru-RU"/>
+        </w:rPr>
+        <w:t>-</w:t>
+      </w:r>
+      <w:r>
+        <w:rPr>
+          <w:lang w:val="ru-RU"/>
+        </w:rPr>
+        <w:t>формул</w:t>
+      </w:r>
+      <w:bookmarkEnd w:id="48"/>
+    </w:p>
+    <w:p>
+      <w:pPr>
+        <w:rPr>
+          <w:lang w:val="ru-RU"/>
+        </w:rPr>
+      </w:pPr>
+      <w:r>
+        <w:rPr>
+          <w:lang w:val="ru-RU"/>
+        </w:rPr>
+        <w:t>Синтаксис описания формул</w:t>
+      </w:r>
+    </w:p>
+    <w:p>
+      <w:pPr>
+        <w:pStyle w:val="3"/>
+        <w:rPr>
+          <w:lang w:val="ru-RU"/>
+        </w:rPr>
+      </w:pPr>
+      <w:bookmarkStart w:id="49" w:name="_Toc326241014"/>
       <w:r>
         <w:rPr>
           <w:lang w:val="ru-RU"/>
@@ -27236,56 +27535,6 @@
         <w:rPr>
           <w:lang w:val="ru-RU"/>
         </w:rPr>
-        <w:t xml:space="preserve">.2 Преобразование </w:t>
-      </w:r>
-      <w:r>
-        <w:t>LTL</w:t>
-      </w:r>
-      <w:r>
-        <w:rPr>
-          <w:lang w:val="ru-RU"/>
-        </w:rPr>
-        <w:t>-</w:t>
-      </w:r>
-      <w:r>
-        <w:rPr>
-          <w:lang w:val="ru-RU"/>
-        </w:rPr>
-        <w:t>формул</w:t>
-      </w:r>
-      <w:bookmarkEnd w:id="47"/>
-    </w:p>
-    <w:p>
-      <w:pPr>
-        <w:rPr>
-          <w:lang w:val="ru-RU"/>
-        </w:rPr>
-      </w:pPr>
-      <w:r>
-        <w:rPr>
-          <w:lang w:val="ru-RU"/>
-        </w:rPr>
-        <w:t>Синтаксис описания формул</w:t>
-      </w:r>
-    </w:p>
-    <w:p>
-      <w:pPr>
-        <w:pStyle w:val="3"/>
-        <w:rPr>
-          <w:lang w:val="ru-RU"/>
-        </w:rPr>
-      </w:pPr>
-      <w:bookmarkStart w:id="48" w:name="_Toc326241014"/>
-      <w:r>
-        <w:rPr>
-          <w:lang w:val="ru-RU"/>
-        </w:rPr>
-        <w:t>3.4</w:t>
-      </w:r>
-      <w:r>
-        <w:rPr>
-          <w:lang w:val="ru-RU"/>
-        </w:rPr>
         <w:t xml:space="preserve">.3 </w:t>
       </w:r>
       <w:r>
@@ -27294,7 +27543,7 @@
         </w:rPr>
         <w:t>Типовые требования к автоматным моделям</w:t>
       </w:r>
-      <w:bookmarkEnd w:id="48"/>
+      <w:bookmarkEnd w:id="49"/>
     </w:p>
     <w:p>
       <w:pPr>
@@ -27698,7 +27947,7 @@
           <w:lang w:val="ru-RU"/>
         </w:rPr>
       </w:pPr>
-      <w:bookmarkStart w:id="49" w:name="_Toc326241015"/>
+      <w:bookmarkStart w:id="50" w:name="_Toc326241015"/>
       <w:r>
         <w:rPr>
           <w:lang w:val="ru-RU"/>
@@ -27738,7 +27987,7 @@
       <w:r>
         <w:t>Eclipse</w:t>
       </w:r>
-      <w:bookmarkEnd w:id="49"/>
+      <w:bookmarkEnd w:id="50"/>
     </w:p>
     <w:p>
       <w:pPr>
@@ -27825,7 +28074,6 @@
         <w:rPr>
           <w:lang w:val="ru-RU"/>
         </w:rPr>
-        <w:lastRenderedPageBreak/>
         <w:t>обеспечения имеют подобные возможности, так как их наличие позволяет</w:t>
       </w:r>
       <w:r>
@@ -27892,8 +28140,6 @@
       <w:r>
         <w:t>Xtext</w:t>
       </w:r>
-      <w:bookmarkStart w:id="50" w:name="_GoBack"/>
-      <w:bookmarkEnd w:id="50"/>
       <w:r>
         <w:rPr>
           <w:lang w:val="ru-RU"/>
@@ -27914,6 +28160,7 @@
         <w:rPr>
           <w:lang w:val="ru-RU"/>
         </w:rPr>
+        <w:lastRenderedPageBreak/>
         <w:br w:type="page"/>
       </w:r>
     </w:p>
@@ -30058,6 +30305,7 @@
         <w:docPartUnique/>
       </w:docPartObj>
     </w:sdtPr>
+    <w:sdtEndPr/>
     <w:sdtContent>
       <w:p>
         <w:pPr>
@@ -30077,7 +30325,7 @@
           <w:rPr>
             <w:noProof/>
           </w:rPr>
-          <w:t>50</w:t>
+          <w:t>47</w:t>
         </w:r>
         <w:r>
           <w:rPr>
@@ -31607,6 +31855,92 @@
     </w:lvl>
   </w:abstractNum>
   <w:abstractNum w:abstractNumId="14">
+    <w:nsid w:val="1EED2F02"/>
+    <w:multiLevelType w:val="hybridMultilevel"/>
+    <w:tmpl w:val="47D08C4A"/>
+    <w:lvl w:ilvl="0" w:tplc="04190011">
+      <w:start w:val="1"/>
+      <w:numFmt w:val="decimal"/>
+      <w:lvlText w:val="%1)"/>
+      <w:lvlJc w:val="left"/>
+      <w:pPr>
+        <w:ind w:left="1174" w:hanging="360"/>
+      </w:pPr>
+    </w:lvl>
+    <w:lvl w:ilvl="1" w:tplc="04190019">
+      <w:start w:val="1"/>
+      <w:numFmt w:val="lowerLetter"/>
+      <w:lvlText w:val="%2."/>
+      <w:lvlJc w:val="left"/>
+      <w:pPr>
+        <w:ind w:left="1894" w:hanging="360"/>
+      </w:pPr>
+    </w:lvl>
+    <w:lvl w:ilvl="2" w:tplc="0419001B">
+      <w:start w:val="1"/>
+      <w:numFmt w:val="lowerRoman"/>
+      <w:lvlText w:val="%3."/>
+      <w:lvlJc w:val="right"/>
+      <w:pPr>
+        <w:ind w:left="2614" w:hanging="180"/>
+      </w:pPr>
+    </w:lvl>
+    <w:lvl w:ilvl="3" w:tplc="0419000F" w:tentative="1">
+      <w:start w:val="1"/>
+      <w:numFmt w:val="decimal"/>
+      <w:lvlText w:val="%4."/>
+      <w:lvlJc w:val="left"/>
+      <w:pPr>
+        <w:ind w:left="3334" w:hanging="360"/>
+      </w:pPr>
+    </w:lvl>
+    <w:lvl w:ilvl="4" w:tplc="04190019" w:tentative="1">
+      <w:start w:val="1"/>
+      <w:numFmt w:val="lowerLetter"/>
+      <w:lvlText w:val="%5."/>
+      <w:lvlJc w:val="left"/>
+      <w:pPr>
+        <w:ind w:left="4054" w:hanging="360"/>
+      </w:pPr>
+    </w:lvl>
+    <w:lvl w:ilvl="5" w:tplc="0419001B" w:tentative="1">
+      <w:start w:val="1"/>
+      <w:numFmt w:val="lowerRoman"/>
+      <w:lvlText w:val="%6."/>
+      <w:lvlJc w:val="right"/>
+      <w:pPr>
+        <w:ind w:left="4774" w:hanging="180"/>
+      </w:pPr>
+    </w:lvl>
+    <w:lvl w:ilvl="6" w:tplc="0419000F" w:tentative="1">
+      <w:start w:val="1"/>
+      <w:numFmt w:val="decimal"/>
+      <w:lvlText w:val="%7."/>
+      <w:lvlJc w:val="left"/>
+      <w:pPr>
+        <w:ind w:left="5494" w:hanging="360"/>
+      </w:pPr>
+    </w:lvl>
+    <w:lvl w:ilvl="7" w:tplc="04190019" w:tentative="1">
+      <w:start w:val="1"/>
+      <w:numFmt w:val="lowerLetter"/>
+      <w:lvlText w:val="%8."/>
+      <w:lvlJc w:val="left"/>
+      <w:pPr>
+        <w:ind w:left="6214" w:hanging="360"/>
+      </w:pPr>
+    </w:lvl>
+    <w:lvl w:ilvl="8" w:tplc="0419001B" w:tentative="1">
+      <w:start w:val="1"/>
+      <w:numFmt w:val="lowerRoman"/>
+      <w:lvlText w:val="%9."/>
+      <w:lvlJc w:val="right"/>
+      <w:pPr>
+        <w:ind w:left="6934" w:hanging="180"/>
+      </w:pPr>
+    </w:lvl>
+  </w:abstractNum>
+  <w:abstractNum w:abstractNumId="15">
     <w:nsid w:val="204D5335"/>
     <w:multiLevelType w:val="hybridMultilevel"/>
     <w:tmpl w:val="E2269156"/>
@@ -31719,7 +32053,7 @@
       </w:rPr>
     </w:lvl>
   </w:abstractNum>
-  <w:abstractNum w:abstractNumId="15">
+  <w:abstractNum w:abstractNumId="16">
     <w:nsid w:val="2102024D"/>
     <w:multiLevelType w:val="hybridMultilevel"/>
     <w:tmpl w:val="02D037EC"/>
@@ -31832,7 +32166,7 @@
       </w:rPr>
     </w:lvl>
   </w:abstractNum>
-  <w:abstractNum w:abstractNumId="16">
+  <w:abstractNum w:abstractNumId="17">
     <w:nsid w:val="25032CDD"/>
     <w:multiLevelType w:val="hybridMultilevel"/>
     <w:tmpl w:val="BBAE8634"/>
@@ -31945,7 +32279,7 @@
       </w:rPr>
     </w:lvl>
   </w:abstractNum>
-  <w:abstractNum w:abstractNumId="17">
+  <w:abstractNum w:abstractNumId="18">
     <w:nsid w:val="27A35F14"/>
     <w:multiLevelType w:val="hybridMultilevel"/>
     <w:tmpl w:val="9B1AAB22"/>
@@ -32058,7 +32392,7 @@
       </w:rPr>
     </w:lvl>
   </w:abstractNum>
-  <w:abstractNum w:abstractNumId="18">
+  <w:abstractNum w:abstractNumId="19">
     <w:nsid w:val="29B37DA5"/>
     <w:multiLevelType w:val="hybridMultilevel"/>
     <w:tmpl w:val="CF044B5C"/>
@@ -32171,7 +32505,7 @@
       </w:rPr>
     </w:lvl>
   </w:abstractNum>
-  <w:abstractNum w:abstractNumId="19">
+  <w:abstractNum w:abstractNumId="20">
     <w:nsid w:val="2B7E37BA"/>
     <w:multiLevelType w:val="hybridMultilevel"/>
     <w:tmpl w:val="1C681288"/>
@@ -32284,7 +32618,7 @@
       </w:rPr>
     </w:lvl>
   </w:abstractNum>
-  <w:abstractNum w:abstractNumId="20">
+  <w:abstractNum w:abstractNumId="21">
     <w:nsid w:val="2CE91C0A"/>
     <w:multiLevelType w:val="hybridMultilevel"/>
     <w:tmpl w:val="B7DE4F74"/>
@@ -32397,7 +32731,93 @@
       </w:rPr>
     </w:lvl>
   </w:abstractNum>
-  <w:abstractNum w:abstractNumId="21">
+  <w:abstractNum w:abstractNumId="22">
+    <w:nsid w:val="2F2B43CE"/>
+    <w:multiLevelType w:val="hybridMultilevel"/>
+    <w:tmpl w:val="CB74BE4E"/>
+    <w:lvl w:ilvl="0" w:tplc="04190011">
+      <w:start w:val="1"/>
+      <w:numFmt w:val="decimal"/>
+      <w:lvlText w:val="%1)"/>
+      <w:lvlJc w:val="left"/>
+      <w:pPr>
+        <w:ind w:left="1174" w:hanging="360"/>
+      </w:pPr>
+    </w:lvl>
+    <w:lvl w:ilvl="1" w:tplc="04190019" w:tentative="1">
+      <w:start w:val="1"/>
+      <w:numFmt w:val="lowerLetter"/>
+      <w:lvlText w:val="%2."/>
+      <w:lvlJc w:val="left"/>
+      <w:pPr>
+        <w:ind w:left="1894" w:hanging="360"/>
+      </w:pPr>
+    </w:lvl>
+    <w:lvl w:ilvl="2" w:tplc="0419001B" w:tentative="1">
+      <w:start w:val="1"/>
+      <w:numFmt w:val="lowerRoman"/>
+      <w:lvlText w:val="%3."/>
+      <w:lvlJc w:val="right"/>
+      <w:pPr>
+        <w:ind w:left="2614" w:hanging="180"/>
+      </w:pPr>
+    </w:lvl>
+    <w:lvl w:ilvl="3" w:tplc="0419000F" w:tentative="1">
+      <w:start w:val="1"/>
+      <w:numFmt w:val="decimal"/>
+      <w:lvlText w:val="%4."/>
+      <w:lvlJc w:val="left"/>
+      <w:pPr>
+        <w:ind w:left="3334" w:hanging="360"/>
+      </w:pPr>
+    </w:lvl>
+    <w:lvl w:ilvl="4" w:tplc="04190019" w:tentative="1">
+      <w:start w:val="1"/>
+      <w:numFmt w:val="lowerLetter"/>
+      <w:lvlText w:val="%5."/>
+      <w:lvlJc w:val="left"/>
+      <w:pPr>
+        <w:ind w:left="4054" w:hanging="360"/>
+      </w:pPr>
+    </w:lvl>
+    <w:lvl w:ilvl="5" w:tplc="0419001B" w:tentative="1">
+      <w:start w:val="1"/>
+      <w:numFmt w:val="lowerRoman"/>
+      <w:lvlText w:val="%6."/>
+      <w:lvlJc w:val="right"/>
+      <w:pPr>
+        <w:ind w:left="4774" w:hanging="180"/>
+      </w:pPr>
+    </w:lvl>
+    <w:lvl w:ilvl="6" w:tplc="0419000F" w:tentative="1">
+      <w:start w:val="1"/>
+      <w:numFmt w:val="decimal"/>
+      <w:lvlText w:val="%7."/>
+      <w:lvlJc w:val="left"/>
+      <w:pPr>
+        <w:ind w:left="5494" w:hanging="360"/>
+      </w:pPr>
+    </w:lvl>
+    <w:lvl w:ilvl="7" w:tplc="04190019" w:tentative="1">
+      <w:start w:val="1"/>
+      <w:numFmt w:val="lowerLetter"/>
+      <w:lvlText w:val="%8."/>
+      <w:lvlJc w:val="left"/>
+      <w:pPr>
+        <w:ind w:left="6214" w:hanging="360"/>
+      </w:pPr>
+    </w:lvl>
+    <w:lvl w:ilvl="8" w:tplc="0419001B" w:tentative="1">
+      <w:start w:val="1"/>
+      <w:numFmt w:val="lowerRoman"/>
+      <w:lvlText w:val="%9."/>
+      <w:lvlJc w:val="right"/>
+      <w:pPr>
+        <w:ind w:left="6934" w:hanging="180"/>
+      </w:pPr>
+    </w:lvl>
+  </w:abstractNum>
+  <w:abstractNum w:abstractNumId="23">
     <w:nsid w:val="30334C76"/>
     <w:multiLevelType w:val="hybridMultilevel"/>
     <w:tmpl w:val="1AE2C0B6"/>
@@ -32510,7 +32930,7 @@
       </w:rPr>
     </w:lvl>
   </w:abstractNum>
-  <w:abstractNum w:abstractNumId="22">
+  <w:abstractNum w:abstractNumId="24">
     <w:nsid w:val="342A6CCD"/>
     <w:multiLevelType w:val="hybridMultilevel"/>
     <w:tmpl w:val="D7986492"/>
@@ -32596,7 +33016,7 @@
       </w:pPr>
     </w:lvl>
   </w:abstractNum>
-  <w:abstractNum w:abstractNumId="23">
+  <w:abstractNum w:abstractNumId="25">
     <w:nsid w:val="39217639"/>
     <w:multiLevelType w:val="hybridMultilevel"/>
     <w:tmpl w:val="6AA6D6A4"/>
@@ -32709,7 +33129,7 @@
       </w:rPr>
     </w:lvl>
   </w:abstractNum>
-  <w:abstractNum w:abstractNumId="24">
+  <w:abstractNum w:abstractNumId="26">
     <w:nsid w:val="393A20C1"/>
     <w:multiLevelType w:val="hybridMultilevel"/>
     <w:tmpl w:val="8DB8415E"/>
@@ -32822,7 +33242,7 @@
       </w:rPr>
     </w:lvl>
   </w:abstractNum>
-  <w:abstractNum w:abstractNumId="25">
+  <w:abstractNum w:abstractNumId="27">
     <w:nsid w:val="3CEC6969"/>
     <w:multiLevelType w:val="hybridMultilevel"/>
     <w:tmpl w:val="471E9F6E"/>
@@ -32908,7 +33328,7 @@
       </w:pPr>
     </w:lvl>
   </w:abstractNum>
-  <w:abstractNum w:abstractNumId="26">
+  <w:abstractNum w:abstractNumId="28">
     <w:nsid w:val="428110DC"/>
     <w:multiLevelType w:val="hybridMultilevel"/>
     <w:tmpl w:val="081A42F0"/>
@@ -33021,7 +33441,7 @@
       </w:rPr>
     </w:lvl>
   </w:abstractNum>
-  <w:abstractNum w:abstractNumId="27">
+  <w:abstractNum w:abstractNumId="29">
     <w:nsid w:val="42A56E68"/>
     <w:multiLevelType w:val="hybridMultilevel"/>
     <w:tmpl w:val="E154EE8A"/>
@@ -33110,7 +33530,7 @@
       </w:pPr>
     </w:lvl>
   </w:abstractNum>
-  <w:abstractNum w:abstractNumId="28">
+  <w:abstractNum w:abstractNumId="30">
     <w:nsid w:val="443E3F88"/>
     <w:multiLevelType w:val="hybridMultilevel"/>
     <w:tmpl w:val="F1E2085E"/>
@@ -33223,7 +33643,7 @@
       </w:rPr>
     </w:lvl>
   </w:abstractNum>
-  <w:abstractNum w:abstractNumId="29">
+  <w:abstractNum w:abstractNumId="31">
     <w:nsid w:val="5340082E"/>
     <w:multiLevelType w:val="hybridMultilevel"/>
     <w:tmpl w:val="E2D832C4"/>
@@ -33336,7 +33756,7 @@
       </w:rPr>
     </w:lvl>
   </w:abstractNum>
-  <w:abstractNum w:abstractNumId="30">
+  <w:abstractNum w:abstractNumId="32">
     <w:nsid w:val="55044F88"/>
     <w:multiLevelType w:val="hybridMultilevel"/>
     <w:tmpl w:val="D5A0E062"/>
@@ -33449,7 +33869,7 @@
       </w:rPr>
     </w:lvl>
   </w:abstractNum>
-  <w:abstractNum w:abstractNumId="31">
+  <w:abstractNum w:abstractNumId="33">
     <w:nsid w:val="570817DC"/>
     <w:multiLevelType w:val="hybridMultilevel"/>
     <w:tmpl w:val="327E9956"/>
@@ -33535,7 +33955,7 @@
       </w:pPr>
     </w:lvl>
   </w:abstractNum>
-  <w:abstractNum w:abstractNumId="32">
+  <w:abstractNum w:abstractNumId="34">
     <w:nsid w:val="57F80314"/>
     <w:multiLevelType w:val="hybridMultilevel"/>
     <w:tmpl w:val="71FA2882"/>
@@ -33648,7 +34068,7 @@
       </w:rPr>
     </w:lvl>
   </w:abstractNum>
-  <w:abstractNum w:abstractNumId="33">
+  <w:abstractNum w:abstractNumId="35">
     <w:nsid w:val="5E0002BB"/>
     <w:multiLevelType w:val="hybridMultilevel"/>
     <w:tmpl w:val="EAE03F6A"/>
@@ -33761,7 +34181,7 @@
       </w:rPr>
     </w:lvl>
   </w:abstractNum>
-  <w:abstractNum w:abstractNumId="34">
+  <w:abstractNum w:abstractNumId="36">
     <w:nsid w:val="61B944DF"/>
     <w:multiLevelType w:val="hybridMultilevel"/>
     <w:tmpl w:val="DEF8837C"/>
@@ -33850,7 +34270,7 @@
       </w:pPr>
     </w:lvl>
   </w:abstractNum>
-  <w:abstractNum w:abstractNumId="35">
+  <w:abstractNum w:abstractNumId="37">
     <w:nsid w:val="633825DC"/>
     <w:multiLevelType w:val="hybridMultilevel"/>
     <w:tmpl w:val="1ED8A31E"/>
@@ -33936,7 +34356,7 @@
       </w:pPr>
     </w:lvl>
   </w:abstractNum>
-  <w:abstractNum w:abstractNumId="36">
+  <w:abstractNum w:abstractNumId="38">
     <w:nsid w:val="6470707E"/>
     <w:multiLevelType w:val="hybridMultilevel"/>
     <w:tmpl w:val="E7A405D2"/>
@@ -34049,7 +34469,7 @@
       </w:rPr>
     </w:lvl>
   </w:abstractNum>
-  <w:abstractNum w:abstractNumId="37">
+  <w:abstractNum w:abstractNumId="39">
     <w:nsid w:val="6AB87613"/>
     <w:multiLevelType w:val="hybridMultilevel"/>
     <w:tmpl w:val="F2FC54F6"/>
@@ -34162,7 +34582,7 @@
       </w:rPr>
     </w:lvl>
   </w:abstractNum>
-  <w:abstractNum w:abstractNumId="38">
+  <w:abstractNum w:abstractNumId="40">
     <w:nsid w:val="6D355461"/>
     <w:multiLevelType w:val="hybridMultilevel"/>
     <w:tmpl w:val="BC9069F6"/>
@@ -34275,7 +34695,7 @@
       </w:rPr>
     </w:lvl>
   </w:abstractNum>
-  <w:abstractNum w:abstractNumId="39">
+  <w:abstractNum w:abstractNumId="41">
     <w:nsid w:val="6F2117E8"/>
     <w:multiLevelType w:val="hybridMultilevel"/>
     <w:tmpl w:val="22CEC50A"/>
@@ -34388,7 +34808,7 @@
       </w:rPr>
     </w:lvl>
   </w:abstractNum>
-  <w:abstractNum w:abstractNumId="40">
+  <w:abstractNum w:abstractNumId="42">
     <w:nsid w:val="716621E1"/>
     <w:multiLevelType w:val="hybridMultilevel"/>
     <w:tmpl w:val="BD3AFCFE"/>
@@ -34501,7 +34921,7 @@
       </w:rPr>
     </w:lvl>
   </w:abstractNum>
-  <w:abstractNum w:abstractNumId="41">
+  <w:abstractNum w:abstractNumId="43">
     <w:nsid w:val="7B7F10A0"/>
     <w:multiLevelType w:val="hybridMultilevel"/>
     <w:tmpl w:val="0B503946"/>
@@ -34615,46 +35035,46 @@
     </w:lvl>
   </w:abstractNum>
   <w:num w:numId="1">
-    <w:abstractNumId w:val="40"/>
+    <w:abstractNumId w:val="42"/>
   </w:num>
   <w:num w:numId="2">
-    <w:abstractNumId w:val="41"/>
+    <w:abstractNumId w:val="43"/>
   </w:num>
   <w:num w:numId="3">
-    <w:abstractNumId w:val="23"/>
+    <w:abstractNumId w:val="25"/>
   </w:num>
   <w:num w:numId="4">
     <w:abstractNumId w:val="3"/>
   </w:num>
   <w:num w:numId="5">
-    <w:abstractNumId w:val="19"/>
+    <w:abstractNumId w:val="20"/>
   </w:num>
   <w:num w:numId="6">
-    <w:abstractNumId w:val="20"/>
+    <w:abstractNumId w:val="21"/>
   </w:num>
   <w:num w:numId="7">
     <w:abstractNumId w:val="0"/>
   </w:num>
   <w:num w:numId="8">
-    <w:abstractNumId w:val="18"/>
+    <w:abstractNumId w:val="19"/>
   </w:num>
   <w:num w:numId="9">
     <w:abstractNumId w:val="5"/>
   </w:num>
   <w:num w:numId="10">
-    <w:abstractNumId w:val="30"/>
+    <w:abstractNumId w:val="32"/>
   </w:num>
   <w:num w:numId="11">
+    <w:abstractNumId w:val="29"/>
+  </w:num>
+  <w:num w:numId="12">
+    <w:abstractNumId w:val="37"/>
+  </w:num>
+  <w:num w:numId="13">
     <w:abstractNumId w:val="27"/>
   </w:num>
-  <w:num w:numId="12">
-    <w:abstractNumId w:val="35"/>
-  </w:num>
-  <w:num w:numId="13">
-    <w:abstractNumId w:val="25"/>
-  </w:num>
   <w:num w:numId="14">
-    <w:abstractNumId w:val="22"/>
+    <w:abstractNumId w:val="24"/>
     <w:lvlOverride w:ilvl="0">
       <w:startOverride w:val="1"/>
     </w:lvlOverride>
@@ -34684,10 +35104,10 @@
     </w:lvlOverride>
   </w:num>
   <w:num w:numId="15">
-    <w:abstractNumId w:val="28"/>
+    <w:abstractNumId w:val="30"/>
   </w:num>
   <w:num w:numId="16">
-    <w:abstractNumId w:val="36"/>
+    <w:abstractNumId w:val="38"/>
   </w:num>
   <w:num w:numId="17">
     <w:abstractNumId w:val="6"/>
@@ -34696,19 +35116,19 @@
     <w:abstractNumId w:val="11"/>
   </w:num>
   <w:num w:numId="19">
-    <w:abstractNumId w:val="17"/>
+    <w:abstractNumId w:val="18"/>
   </w:num>
   <w:num w:numId="20">
     <w:abstractNumId w:val="8"/>
   </w:num>
   <w:num w:numId="21">
-    <w:abstractNumId w:val="33"/>
+    <w:abstractNumId w:val="35"/>
   </w:num>
   <w:num w:numId="22">
-    <w:abstractNumId w:val="26"/>
+    <w:abstractNumId w:val="28"/>
   </w:num>
   <w:num w:numId="23">
-    <w:abstractNumId w:val="29"/>
+    <w:abstractNumId w:val="31"/>
   </w:num>
   <w:num w:numId="24">
     <w:abstractNumId w:val="9"/>
@@ -34720,22 +35140,22 @@
     <w:abstractNumId w:val="1"/>
   </w:num>
   <w:num w:numId="27">
-    <w:abstractNumId w:val="31"/>
+    <w:abstractNumId w:val="33"/>
   </w:num>
   <w:num w:numId="28">
-    <w:abstractNumId w:val="32"/>
+    <w:abstractNumId w:val="34"/>
   </w:num>
   <w:num w:numId="29">
-    <w:abstractNumId w:val="14"/>
+    <w:abstractNumId w:val="15"/>
   </w:num>
   <w:num w:numId="30">
-    <w:abstractNumId w:val="38"/>
+    <w:abstractNumId w:val="40"/>
   </w:num>
   <w:num w:numId="31">
-    <w:abstractNumId w:val="15"/>
+    <w:abstractNumId w:val="16"/>
   </w:num>
   <w:num w:numId="32">
-    <w:abstractNumId w:val="37"/>
+    <w:abstractNumId w:val="39"/>
   </w:num>
   <w:num w:numId="33">
     <w:abstractNumId w:val="13"/>
@@ -34744,7 +35164,7 @@
     <w:abstractNumId w:val="2"/>
   </w:num>
   <w:num w:numId="35">
-    <w:abstractNumId w:val="24"/>
+    <w:abstractNumId w:val="26"/>
   </w:num>
   <w:num w:numId="36">
     <w:abstractNumId w:val="7"/>
@@ -34756,16 +35176,22 @@
     <w:abstractNumId w:val="10"/>
   </w:num>
   <w:num w:numId="39">
-    <w:abstractNumId w:val="34"/>
+    <w:abstractNumId w:val="36"/>
   </w:num>
   <w:num w:numId="40">
-    <w:abstractNumId w:val="21"/>
+    <w:abstractNumId w:val="23"/>
   </w:num>
   <w:num w:numId="41">
-    <w:abstractNumId w:val="39"/>
+    <w:abstractNumId w:val="41"/>
   </w:num>
   <w:num w:numId="42">
-    <w:abstractNumId w:val="16"/>
+    <w:abstractNumId w:val="17"/>
+  </w:num>
+  <w:num w:numId="43">
+    <w:abstractNumId w:val="22"/>
+  </w:num>
+  <w:num w:numId="44">
+    <w:abstractNumId w:val="14"/>
   </w:num>
   <w:numIdMacAtCleanup w:val="7"/>
 </w:numbering>
@@ -36151,7 +36577,7 @@
 </file>
 
 <file path=customXml/itemProps1.xml><?xml version="1.0" encoding="utf-8"?>
-<ds:datastoreItem xmlns:ds="http://schemas.openxmlformats.org/officeDocument/2006/customXml" ds:itemID="{93017CB8-123B-469C-9B83-4236899699AF}">
+<ds:datastoreItem xmlns:ds="http://schemas.openxmlformats.org/officeDocument/2006/customXml" ds:itemID="{2353BC94-BB93-44BA-8B44-A95BD0A430DE}">
   <ds:schemaRefs>
     <ds:schemaRef ds:uri="http://schemas.openxmlformats.org/officeDocument/2006/bibliography"/>
   </ds:schemaRefs>

</xml_diff>

<commit_message>
Fix list of books
</commit_message>
<xml_diff>
--- a/main.docx
+++ b/main.docx
@@ -48575,10 +48575,11 @@
         <w:t xml:space="preserve"> [</w:t>
       </w:r>
       <w:r>
+        <w:rPr>
+          <w:lang w:val="ru-RU"/>
+        </w:rPr>
         <w:t>73</w:t>
       </w:r>
-      <w:bookmarkStart w:id="77" w:name="_GoBack"/>
-      <w:bookmarkEnd w:id="77"/>
       <w:r>
         <w:rPr>
           <w:lang w:val="ru-RU"/>
@@ -48863,7 +48864,7 @@
           <w:lang w:val="ru-RU"/>
         </w:rPr>
       </w:pPr>
-      <w:bookmarkStart w:id="78" w:name="_Toc326705334"/>
+      <w:bookmarkStart w:id="77" w:name="_Toc326705334"/>
       <w:r>
         <w:rPr>
           <w:lang w:val="ru-RU"/>
@@ -48877,7 +48878,7 @@
         </w:rPr>
         <w:t>ользованных источников</w:t>
       </w:r>
-      <w:bookmarkEnd w:id="78"/>
+      <w:bookmarkEnd w:id="77"/>
     </w:p>
     <w:p>
       <w:pPr>
@@ -55093,105 +55094,72 @@
         </w:rPr>
         <w:t xml:space="preserve">[Электронный ресурс]: -  Режим доступа: </w:t>
       </w:r>
-      <w:hyperlink r:id="rId23" w:history="1">
-        <w:r>
-          <w:rPr>
-            <w:rStyle w:val="a9"/>
-          </w:rPr>
-          <w:t>http</w:t>
-        </w:r>
-        <w:r>
-          <w:rPr>
-            <w:rStyle w:val="a9"/>
-            <w:lang w:val="ru-RU"/>
-          </w:rPr>
-          <w:t>://</w:t>
-        </w:r>
-        <w:r>
-          <w:rPr>
-            <w:rStyle w:val="a9"/>
-          </w:rPr>
-          <w:t>en</w:t>
-        </w:r>
-        <w:r>
-          <w:rPr>
-            <w:rStyle w:val="a9"/>
-            <w:lang w:val="ru-RU"/>
-          </w:rPr>
-          <w:t>.</w:t>
-        </w:r>
-        <w:r>
-          <w:rPr>
-            <w:rStyle w:val="a9"/>
-          </w:rPr>
-          <w:t>wikipedia</w:t>
-        </w:r>
-        <w:r>
-          <w:rPr>
-            <w:rStyle w:val="a9"/>
-            <w:lang w:val="ru-RU"/>
-          </w:rPr>
-          <w:t>.</w:t>
-        </w:r>
-        <w:r>
-          <w:rPr>
-            <w:rStyle w:val="a9"/>
-          </w:rPr>
-          <w:t>org</w:t>
-        </w:r>
-        <w:r>
-          <w:rPr>
-            <w:rStyle w:val="a9"/>
-            <w:lang w:val="ru-RU"/>
-          </w:rPr>
-          <w:t>/</w:t>
-        </w:r>
-        <w:r>
-          <w:rPr>
-            <w:rStyle w:val="a9"/>
-          </w:rPr>
-          <w:t>wiki</w:t>
-        </w:r>
-        <w:r>
-          <w:rPr>
-            <w:rStyle w:val="a9"/>
-            <w:lang w:val="ru-RU"/>
-          </w:rPr>
-          <w:t>/</w:t>
-        </w:r>
-        <w:r>
-          <w:rPr>
-            <w:rStyle w:val="a9"/>
-          </w:rPr>
-          <w:t>Carpal</w:t>
-        </w:r>
-        <w:r>
-          <w:rPr>
-            <w:rStyle w:val="a9"/>
-            <w:lang w:val="ru-RU"/>
-          </w:rPr>
-          <w:t>_</w:t>
-        </w:r>
-        <w:r>
-          <w:rPr>
-            <w:rStyle w:val="a9"/>
-          </w:rPr>
-          <w:t>tunnel</w:t>
-        </w:r>
-        <w:r>
-          <w:rPr>
-            <w:rStyle w:val="a9"/>
-            <w:lang w:val="ru-RU"/>
-          </w:rPr>
-          <w:t>_</w:t>
-        </w:r>
-        <w:r>
-          <w:rPr>
-            <w:rStyle w:val="a9"/>
-          </w:rPr>
-          <w:t>syndrome</w:t>
-        </w:r>
-      </w:hyperlink>
+      <w:r>
+        <w:t>http</w:t>
+      </w:r>
+      <w:r>
+        <w:rPr>
+          <w:lang w:val="ru-RU"/>
+        </w:rPr>
+        <w:t>://</w:t>
+      </w:r>
+      <w:r>
+        <w:t>en</w:t>
+      </w:r>
+      <w:r>
+        <w:rPr>
+          <w:lang w:val="ru-RU"/>
+        </w:rPr>
+        <w:t>.</w:t>
+      </w:r>
+      <w:r>
+        <w:t>wikipedia</w:t>
+      </w:r>
+      <w:r>
+        <w:rPr>
+          <w:lang w:val="ru-RU"/>
+        </w:rPr>
+        <w:t>.</w:t>
+      </w:r>
+      <w:r>
+        <w:t>org</w:t>
+      </w:r>
+      <w:r>
+        <w:rPr>
+          <w:lang w:val="ru-RU"/>
+        </w:rPr>
+        <w:t>/</w:t>
+      </w:r>
+      <w:r>
+        <w:t>wiki</w:t>
+      </w:r>
+      <w:r>
+        <w:rPr>
+          <w:lang w:val="ru-RU"/>
+        </w:rPr>
+        <w:t>/</w:t>
+      </w:r>
+      <w:r>
+        <w:t>Carpal</w:t>
+      </w:r>
+      <w:r>
+        <w:rPr>
+          <w:lang w:val="ru-RU"/>
+        </w:rPr>
+        <w:t>_</w:t>
+      </w:r>
+      <w:r>
+        <w:t>tunnel</w:t>
+      </w:r>
+      <w:r>
+        <w:rPr>
+          <w:lang w:val="ru-RU"/>
+        </w:rPr>
+        <w:t>_</w:t>
+      </w:r>
+      <w:r>
+        <w:t>syndrome</w:t>
+      </w:r>
     </w:p>
     <w:p>
       <w:pPr>
@@ -55209,31 +55177,15 @@
         <w:rPr>
           <w:lang w:val="ru-RU"/>
         </w:rPr>
-        <w:t>Ю.Е.</w:t>
-      </w:r>
-      <w:r>
-        <w:rPr>
-          <w:lang w:val="ru-RU"/>
-        </w:rPr>
-        <w:t xml:space="preserve"> Шатилина Реализация системы проектирования и тестирования каркасов программных </w:t>
-      </w:r>
-      <w:r>
-        <w:rPr>
-          <w:lang w:val="ru-RU"/>
-        </w:rPr>
-        <w:t>продуктов</w:t>
-      </w:r>
-      <w:r>
-        <w:rPr>
-          <w:lang w:val="ru-RU"/>
-        </w:rPr>
-        <w:t xml:space="preserve"> </w:t>
-      </w:r>
-      <w:r>
-        <w:rPr>
-          <w:lang w:val="ru-RU"/>
-        </w:rPr>
-        <w:t>/ Научно-образовательный журнал АлтГТУ  "Горизонты образования", 2012, вып.14, Приложение: 9-я Всероссийская научно-техническая конференция «Наука и молодежь-2012». Секция "Информационные технологии". Подсекция "Программное обеспечение вычислительной техники и автоматизированных</w:t>
+        <w:t>Ю.Е. Шатилина Реализация системы проектирования и тестирования каркасов программных продукт</w:t>
+      </w:r>
+      <w:bookmarkStart w:id="78" w:name="_GoBack"/>
+      <w:bookmarkEnd w:id="78"/>
+      <w:r>
+        <w:rPr>
+          <w:lang w:val="ru-RU"/>
+        </w:rPr>
+        <w:t>ов / Научно-образовательный журнал АлтГТУ  "Горизонты образования", 2012, вып.14, Приложение: 9-я Всероссийская научно-техническая конференция «Наука и молодежь-2012». Секция "Информационные технологии". Подсекция "Программное обеспечение вычислительной техники и автоматизированных</w:t>
       </w:r>
       <w:r>
         <w:rPr>
@@ -55243,6 +55195,12 @@
       </w:r>
       <w:r>
         <w:rPr>
+          <w:lang w:val="ru-RU"/>
+        </w:rPr>
+        <w:t xml:space="preserve">сс. 58-60 </w:t>
+      </w:r>
+      <w:r>
+        <w:rPr>
           <w:szCs w:val="28"/>
           <w:lang w:val="ru-RU"/>
         </w:rPr>
@@ -55253,7 +55211,7 @@
           <w:szCs w:val="28"/>
           <w:lang w:val="ru-RU"/>
         </w:rPr>
-        <w:t>http://edu.secna.ru/publication/5/release/64/</w:t>
+        <w:t>http://edu.secna.ru/media/f/povt2012.pdf</w:t>
       </w:r>
       <w:r>
         <w:rPr>
@@ -55749,7 +55707,7 @@
       </w:pPr>
     </w:p>
     <w:sectPr>
-      <w:footerReference w:type="default" r:id="rId24"/>
+      <w:footerReference w:type="default" r:id="rId23"/>
       <w:pgSz w:w="11906" w:h="16838"/>
       <w:pgMar w:top="1134" w:right="567" w:bottom="1134" w:left="1134" w:header="709" w:footer="709" w:gutter="0"/>
       <w:pgNumType w:start="3"/>
@@ -55795,6 +55753,7 @@
         <w:docPartUnique/>
       </w:docPartObj>
     </w:sdtPr>
+    <w:sdtEndPr/>
     <w:sdtContent>
       <w:p>
         <w:pPr>
@@ -55814,7 +55773,7 @@
           <w:rPr>
             <w:noProof/>
           </w:rPr>
-          <w:t>86</w:t>
+          <w:t>93</w:t>
         </w:r>
         <w:r>
           <w:rPr>
@@ -61332,7 +61291,7 @@
 </file>
 
 <file path=customXml/itemProps1.xml><?xml version="1.0" encoding="utf-8"?>
-<ds:datastoreItem xmlns:ds="http://schemas.openxmlformats.org/officeDocument/2006/customXml" ds:itemID="{F124DC18-1F34-402D-B413-D456249150CC}">
+<ds:datastoreItem xmlns:ds="http://schemas.openxmlformats.org/officeDocument/2006/customXml" ds:itemID="{F70C8AA0-B84C-4A2F-8D23-6FA05F6D6E5E}">
   <ds:schemaRefs>
     <ds:schemaRef ds:uri="http://schemas.openxmlformats.org/officeDocument/2006/bibliography"/>
   </ds:schemaRefs>

</xml_diff>